<commit_message>
Iniciando novo curso de powershell
Powershell Parte 1 – Começando Com A Linguagem De Scpripting Moderna
</commit_message>
<xml_diff>
--- a/Windows/powershell/anotaçoes/Powershell Parte 1 – Começando Com A Linguagem De Scpripting Moderna.docx
+++ b/Windows/powershell/anotaçoes/Powershell Parte 1 – Começando Com A Linguagem De Scpripting Moderna.docx
@@ -115,6 +115,14 @@
           <w:szCs w:val="24"/>
         </w:rPr>
       </w:pPr>
+      <w:r>
+        <w:rPr>
+          <w:rFonts w:ascii="Times New Roman" w:hAnsi="Times New Roman" w:cs="Times New Roman"/>
+          <w:sz w:val="24"/>
+          <w:szCs w:val="24"/>
+        </w:rPr>
+        <w:t xml:space="preserve"> </w:t>
+      </w:r>
     </w:p>
     <w:sectPr>
       <w:pgSz w:w="11906" w:h="16838"/>

</xml_diff>

<commit_message>
Conhecendo o problema do cliente
Conhecemos o problema e aprendemos a conectar remotamente em servidores.
</commit_message>
<xml_diff>
--- a/Windows/powershell/anotaçoes/Powershell Parte 1 – Começando Com A Linguagem De Scpripting Moderna.docx
+++ b/Windows/powershell/anotaçoes/Powershell Parte 1 – Começando Com A Linguagem De Scpripting Moderna.docx
@@ -12,7 +12,6 @@
           <w:szCs w:val="24"/>
         </w:rPr>
       </w:pPr>
-      <w:proofErr w:type="spellStart"/>
       <w:r>
         <w:rPr>
           <w:rFonts w:ascii="Times New Roman" w:hAnsi="Times New Roman" w:cs="Times New Roman"/>
@@ -22,19 +21,7 @@
           <w:szCs w:val="24"/>
           <w:u w:val="single"/>
         </w:rPr>
-        <w:t>Powershell</w:t>
-      </w:r>
-      <w:proofErr w:type="spellEnd"/>
-      <w:r>
-        <w:rPr>
-          <w:rFonts w:ascii="Times New Roman" w:hAnsi="Times New Roman" w:cs="Times New Roman"/>
-          <w:b/>
-          <w:bCs/>
-          <w:sz w:val="24"/>
-          <w:szCs w:val="24"/>
-          <w:u w:val="single"/>
-        </w:rPr>
-        <w:t xml:space="preserve"> Parte 1 </w:t>
+        <w:t xml:space="preserve">Powershell Parte 1 </w:t>
       </w:r>
       <w:r>
         <w:rPr>
@@ -78,31 +65,7 @@
           <w:szCs w:val="24"/>
           <w:u w:val="single"/>
         </w:rPr>
-        <w:t xml:space="preserve">Com A Linguagem De </w:t>
-      </w:r>
-      <w:proofErr w:type="spellStart"/>
-      <w:r>
-        <w:rPr>
-          <w:rFonts w:ascii="Times New Roman" w:hAnsi="Times New Roman" w:cs="Times New Roman"/>
-          <w:b/>
-          <w:bCs/>
-          <w:sz w:val="24"/>
-          <w:szCs w:val="24"/>
-          <w:u w:val="single"/>
-        </w:rPr>
-        <w:t>Scpripting</w:t>
-      </w:r>
-      <w:proofErr w:type="spellEnd"/>
-      <w:r>
-        <w:rPr>
-          <w:rFonts w:ascii="Times New Roman" w:hAnsi="Times New Roman" w:cs="Times New Roman"/>
-          <w:b/>
-          <w:bCs/>
-          <w:sz w:val="24"/>
-          <w:szCs w:val="24"/>
-          <w:u w:val="single"/>
-        </w:rPr>
-        <w:t xml:space="preserve"> Moderna</w:t>
+        <w:t>Com A Linguagem De Scpripting Moderna</w:t>
       </w:r>
     </w:p>
     <w:p>
@@ -132,31 +95,7 @@
           <w:szCs w:val="24"/>
           <w:u w:val="single"/>
         </w:rPr>
-        <w:t xml:space="preserve">Aula 1 – Apresentando o </w:t>
-      </w:r>
-      <w:proofErr w:type="spellStart"/>
-      <w:r>
-        <w:rPr>
-          <w:rFonts w:ascii="Times New Roman" w:hAnsi="Times New Roman" w:cs="Times New Roman"/>
-          <w:b/>
-          <w:bCs/>
-          <w:sz w:val="24"/>
-          <w:szCs w:val="24"/>
-          <w:u w:val="single"/>
-        </w:rPr>
-        <w:t>PowerShell</w:t>
-      </w:r>
-      <w:proofErr w:type="spellEnd"/>
-      <w:r>
-        <w:rPr>
-          <w:rFonts w:ascii="Times New Roman" w:hAnsi="Times New Roman" w:cs="Times New Roman"/>
-          <w:b/>
-          <w:bCs/>
-          <w:sz w:val="24"/>
-          <w:szCs w:val="24"/>
-          <w:u w:val="single"/>
-        </w:rPr>
-        <w:t>:</w:t>
+        <w:t>Aula 1 – Apresentando o PowerShell:</w:t>
       </w:r>
     </w:p>
     <w:p>
@@ -184,6 +123,68 @@
           <w:szCs w:val="24"/>
         </w:rPr>
         <w:t xml:space="preserve"> </w:t>
+      </w:r>
+      <w:r>
+        <w:rPr>
+          <w:rFonts w:ascii="Times New Roman" w:hAnsi="Times New Roman" w:cs="Times New Roman"/>
+          <w:sz w:val="24"/>
+          <w:szCs w:val="24"/>
+        </w:rPr>
+        <w:t>Mstsc: Ao rodar no executar win+R, abre uma conexão de área remota.</w:t>
+      </w:r>
+    </w:p>
+    <w:p>
+      <w:pPr>
+        <w:pStyle w:val="PargrafodaLista"/>
+        <w:numPr>
+          <w:ilvl w:val="1"/>
+          <w:numId w:val="1"/>
+        </w:numPr>
+        <w:spacing w:line="360" w:lineRule="auto"/>
+        <w:jc w:val="both"/>
+        <w:rPr>
+          <w:rFonts w:ascii="Times New Roman" w:hAnsi="Times New Roman" w:cs="Times New Roman"/>
+          <w:b/>
+          <w:bCs/>
+          <w:sz w:val="24"/>
+          <w:szCs w:val="24"/>
+          <w:u w:val="single"/>
+        </w:rPr>
+      </w:pPr>
+      <w:r>
+        <w:rPr>
+          <w:rFonts w:ascii="Times New Roman" w:hAnsi="Times New Roman" w:cs="Times New Roman"/>
+          <w:sz w:val="24"/>
+          <w:szCs w:val="24"/>
+        </w:rPr>
+        <w:t xml:space="preserve"> Podemos ver no gerenciador de tarefas o que está consumindo muito da máquina, clicar com o botão direito e ir para detalhes e a partir dos detalhes, clicar com botão direito e ir para serviços, assim descobrimos quais serviços estão utilizando aquela aplicação que está consumindo muito do nosso sistema.</w:t>
+      </w:r>
+    </w:p>
+    <w:p>
+      <w:pPr>
+        <w:pStyle w:val="PargrafodaLista"/>
+        <w:numPr>
+          <w:ilvl w:val="1"/>
+          <w:numId w:val="1"/>
+        </w:numPr>
+        <w:spacing w:line="360" w:lineRule="auto"/>
+        <w:jc w:val="both"/>
+        <w:rPr>
+          <w:rFonts w:ascii="Times New Roman" w:hAnsi="Times New Roman" w:cs="Times New Roman"/>
+          <w:b/>
+          <w:bCs/>
+          <w:sz w:val="24"/>
+          <w:szCs w:val="24"/>
+          <w:u w:val="single"/>
+        </w:rPr>
+      </w:pPr>
+      <w:r>
+        <w:rPr>
+          <w:rFonts w:ascii="Times New Roman" w:hAnsi="Times New Roman" w:cs="Times New Roman"/>
+          <w:sz w:val="24"/>
+          <w:szCs w:val="24"/>
+        </w:rPr>
+        <w:t xml:space="preserve"> O problema do nosso cliente é exatamente esse, temos um serviço que está usando 90/100% da capacidade da cpu dos nossos servidores e precisamos reiniciar eles para que voltem ao normal, mas, conectar remotamente em um por um e fazer manualmente nos 10 servidores é muito trabalhoso, por isso vamos escrever um script que faça esse trabalho.</w:t>
       </w:r>
     </w:p>
     <w:sectPr>

</xml_diff>

<commit_message>
Tentando solucionar com o antigo CMD
Criamos um script que identifica se um serviço está rodando ou não e se estiver faz reiniciar, se não estiver retorna que não está.
</commit_message>
<xml_diff>
--- a/Windows/powershell/anotaçoes/Powershell Parte 1 – Começando Com A Linguagem De Scpripting Moderna.docx
+++ b/Windows/powershell/anotaçoes/Powershell Parte 1 – Começando Com A Linguagem De Scpripting Moderna.docx
@@ -12,16 +12,29 @@
           <w:szCs w:val="24"/>
         </w:rPr>
       </w:pPr>
-      <w:r>
-        <w:rPr>
-          <w:rFonts w:ascii="Times New Roman" w:hAnsi="Times New Roman" w:cs="Times New Roman"/>
-          <w:b/>
-          <w:bCs/>
-          <w:sz w:val="24"/>
-          <w:szCs w:val="24"/>
-          <w:u w:val="single"/>
-        </w:rPr>
-        <w:t xml:space="preserve">Powershell Parte 1 </w:t>
+      <w:proofErr w:type="spellStart"/>
+      <w:r>
+        <w:rPr>
+          <w:rFonts w:ascii="Times New Roman" w:hAnsi="Times New Roman" w:cs="Times New Roman"/>
+          <w:b/>
+          <w:bCs/>
+          <w:sz w:val="24"/>
+          <w:szCs w:val="24"/>
+          <w:u w:val="single"/>
+        </w:rPr>
+        <w:t>Powershell</w:t>
+      </w:r>
+      <w:proofErr w:type="spellEnd"/>
+      <w:r>
+        <w:rPr>
+          <w:rFonts w:ascii="Times New Roman" w:hAnsi="Times New Roman" w:cs="Times New Roman"/>
+          <w:b/>
+          <w:bCs/>
+          <w:sz w:val="24"/>
+          <w:szCs w:val="24"/>
+          <w:u w:val="single"/>
+        </w:rPr>
+        <w:t xml:space="preserve"> Parte 1 </w:t>
       </w:r>
       <w:r>
         <w:rPr>
@@ -65,7 +78,31 @@
           <w:szCs w:val="24"/>
           <w:u w:val="single"/>
         </w:rPr>
-        <w:t>Com A Linguagem De Scpripting Moderna</w:t>
+        <w:t xml:space="preserve">Com A Linguagem De </w:t>
+      </w:r>
+      <w:proofErr w:type="spellStart"/>
+      <w:r>
+        <w:rPr>
+          <w:rFonts w:ascii="Times New Roman" w:hAnsi="Times New Roman" w:cs="Times New Roman"/>
+          <w:b/>
+          <w:bCs/>
+          <w:sz w:val="24"/>
+          <w:szCs w:val="24"/>
+          <w:u w:val="single"/>
+        </w:rPr>
+        <w:t>Scpripting</w:t>
+      </w:r>
+      <w:proofErr w:type="spellEnd"/>
+      <w:r>
+        <w:rPr>
+          <w:rFonts w:ascii="Times New Roman" w:hAnsi="Times New Roman" w:cs="Times New Roman"/>
+          <w:b/>
+          <w:bCs/>
+          <w:sz w:val="24"/>
+          <w:szCs w:val="24"/>
+          <w:u w:val="single"/>
+        </w:rPr>
+        <w:t xml:space="preserve"> Moderna</w:t>
       </w:r>
     </w:p>
     <w:p>
@@ -95,7 +132,31 @@
           <w:szCs w:val="24"/>
           <w:u w:val="single"/>
         </w:rPr>
-        <w:t>Aula 1 – Apresentando o PowerShell:</w:t>
+        <w:t xml:space="preserve">Aula 1 – Apresentando o </w:t>
+      </w:r>
+      <w:proofErr w:type="spellStart"/>
+      <w:r>
+        <w:rPr>
+          <w:rFonts w:ascii="Times New Roman" w:hAnsi="Times New Roman" w:cs="Times New Roman"/>
+          <w:b/>
+          <w:bCs/>
+          <w:sz w:val="24"/>
+          <w:szCs w:val="24"/>
+          <w:u w:val="single"/>
+        </w:rPr>
+        <w:t>PowerShell</w:t>
+      </w:r>
+      <w:proofErr w:type="spellEnd"/>
+      <w:r>
+        <w:rPr>
+          <w:rFonts w:ascii="Times New Roman" w:hAnsi="Times New Roman" w:cs="Times New Roman"/>
+          <w:b/>
+          <w:bCs/>
+          <w:sz w:val="24"/>
+          <w:szCs w:val="24"/>
+          <w:u w:val="single"/>
+        </w:rPr>
+        <w:t>:</w:t>
       </w:r>
     </w:p>
     <w:p>
@@ -109,28 +170,144 @@
         <w:jc w:val="both"/>
         <w:rPr>
           <w:rFonts w:ascii="Times New Roman" w:hAnsi="Times New Roman" w:cs="Times New Roman"/>
-          <w:b/>
-          <w:bCs/>
-          <w:sz w:val="24"/>
-          <w:szCs w:val="24"/>
-          <w:u w:val="single"/>
-        </w:rPr>
-      </w:pPr>
-      <w:r>
-        <w:rPr>
-          <w:rFonts w:ascii="Times New Roman" w:hAnsi="Times New Roman" w:cs="Times New Roman"/>
-          <w:sz w:val="24"/>
-          <w:szCs w:val="24"/>
-        </w:rPr>
-        <w:t xml:space="preserve"> </w:t>
-      </w:r>
-      <w:r>
-        <w:rPr>
-          <w:rFonts w:ascii="Times New Roman" w:hAnsi="Times New Roman" w:cs="Times New Roman"/>
-          <w:sz w:val="24"/>
-          <w:szCs w:val="24"/>
-        </w:rPr>
-        <w:t>Mstsc: Ao rodar no executar win+R, abre uma conexão de área remota.</w:t>
+          <w:sz w:val="24"/>
+          <w:szCs w:val="24"/>
+        </w:rPr>
+      </w:pPr>
+      <w:r>
+        <w:rPr>
+          <w:rFonts w:ascii="Times New Roman" w:hAnsi="Times New Roman" w:cs="Times New Roman"/>
+          <w:sz w:val="24"/>
+          <w:szCs w:val="24"/>
+        </w:rPr>
+        <w:t xml:space="preserve"> Conhecendo o problema do cliente:</w:t>
+      </w:r>
+    </w:p>
+    <w:p>
+      <w:pPr>
+        <w:pStyle w:val="PargrafodaLista"/>
+        <w:numPr>
+          <w:ilvl w:val="2"/>
+          <w:numId w:val="1"/>
+        </w:numPr>
+        <w:spacing w:line="360" w:lineRule="auto"/>
+        <w:jc w:val="both"/>
+        <w:rPr>
+          <w:rFonts w:ascii="Times New Roman" w:hAnsi="Times New Roman" w:cs="Times New Roman"/>
+          <w:b/>
+          <w:bCs/>
+          <w:sz w:val="24"/>
+          <w:szCs w:val="24"/>
+          <w:u w:val="single"/>
+        </w:rPr>
+      </w:pPr>
+      <w:proofErr w:type="spellStart"/>
+      <w:r>
+        <w:rPr>
+          <w:rFonts w:ascii="Times New Roman" w:hAnsi="Times New Roman" w:cs="Times New Roman"/>
+          <w:sz w:val="24"/>
+          <w:szCs w:val="24"/>
+        </w:rPr>
+        <w:t>Mstsc</w:t>
+      </w:r>
+      <w:proofErr w:type="spellEnd"/>
+      <w:r>
+        <w:rPr>
+          <w:rFonts w:ascii="Times New Roman" w:hAnsi="Times New Roman" w:cs="Times New Roman"/>
+          <w:sz w:val="24"/>
+          <w:szCs w:val="24"/>
+        </w:rPr>
+        <w:t xml:space="preserve">: Ao rodar no executar </w:t>
+      </w:r>
+      <w:proofErr w:type="spellStart"/>
+      <w:r>
+        <w:rPr>
+          <w:rFonts w:ascii="Times New Roman" w:hAnsi="Times New Roman" w:cs="Times New Roman"/>
+          <w:sz w:val="24"/>
+          <w:szCs w:val="24"/>
+        </w:rPr>
+        <w:t>win+R</w:t>
+      </w:r>
+      <w:proofErr w:type="spellEnd"/>
+      <w:r>
+        <w:rPr>
+          <w:rFonts w:ascii="Times New Roman" w:hAnsi="Times New Roman" w:cs="Times New Roman"/>
+          <w:sz w:val="24"/>
+          <w:szCs w:val="24"/>
+        </w:rPr>
+        <w:t>, abre uma conexão de área remota.</w:t>
+      </w:r>
+    </w:p>
+    <w:p>
+      <w:pPr>
+        <w:pStyle w:val="PargrafodaLista"/>
+        <w:numPr>
+          <w:ilvl w:val="2"/>
+          <w:numId w:val="1"/>
+        </w:numPr>
+        <w:spacing w:line="360" w:lineRule="auto"/>
+        <w:jc w:val="both"/>
+        <w:rPr>
+          <w:rFonts w:ascii="Times New Roman" w:hAnsi="Times New Roman" w:cs="Times New Roman"/>
+          <w:b/>
+          <w:bCs/>
+          <w:sz w:val="24"/>
+          <w:szCs w:val="24"/>
+          <w:u w:val="single"/>
+        </w:rPr>
+      </w:pPr>
+      <w:r>
+        <w:rPr>
+          <w:rFonts w:ascii="Times New Roman" w:hAnsi="Times New Roman" w:cs="Times New Roman"/>
+          <w:sz w:val="24"/>
+          <w:szCs w:val="24"/>
+        </w:rPr>
+        <w:t>Podemos ver no gerenciador de tarefas o que está consumindo muito da máquina, clicar com o botão direito e ir para detalhes e a partir dos detalhes, clicar com botão direito e ir para serviços, assim descobrimos quais serviços estão utilizando aquela aplicação que está consumindo muito do nosso sistema.</w:t>
+      </w:r>
+    </w:p>
+    <w:p>
+      <w:pPr>
+        <w:pStyle w:val="PargrafodaLista"/>
+        <w:numPr>
+          <w:ilvl w:val="2"/>
+          <w:numId w:val="1"/>
+        </w:numPr>
+        <w:spacing w:line="360" w:lineRule="auto"/>
+        <w:jc w:val="both"/>
+        <w:rPr>
+          <w:rFonts w:ascii="Times New Roman" w:hAnsi="Times New Roman" w:cs="Times New Roman"/>
+          <w:b/>
+          <w:bCs/>
+          <w:sz w:val="24"/>
+          <w:szCs w:val="24"/>
+          <w:u w:val="single"/>
+        </w:rPr>
+      </w:pPr>
+      <w:r>
+        <w:rPr>
+          <w:rFonts w:ascii="Times New Roman" w:hAnsi="Times New Roman" w:cs="Times New Roman"/>
+          <w:sz w:val="24"/>
+          <w:szCs w:val="24"/>
+        </w:rPr>
+        <w:t xml:space="preserve">O problema do nosso cliente é exatamente esse, temos um serviço que está usando 90/100% da capacidade da </w:t>
+      </w:r>
+      <w:proofErr w:type="spellStart"/>
+      <w:r>
+        <w:rPr>
+          <w:rFonts w:ascii="Times New Roman" w:hAnsi="Times New Roman" w:cs="Times New Roman"/>
+          <w:sz w:val="24"/>
+          <w:szCs w:val="24"/>
+        </w:rPr>
+        <w:t>cpu</w:t>
+      </w:r>
+      <w:proofErr w:type="spellEnd"/>
+      <w:r>
+        <w:rPr>
+          <w:rFonts w:ascii="Times New Roman" w:hAnsi="Times New Roman" w:cs="Times New Roman"/>
+          <w:sz w:val="24"/>
+          <w:szCs w:val="24"/>
+        </w:rPr>
+        <w:t xml:space="preserve"> dos nossos servidores e precisamos reiniciar eles para que voltem ao normal, mas, conectar remotamente em um por um e fazer manualmente nos 10 servidores é muito trabalhoso, por isso vamos escrever um script que faça esse trabalho.</w:t>
       </w:r>
     </w:p>
     <w:p>
@@ -144,47 +321,57 @@
         <w:jc w:val="both"/>
         <w:rPr>
           <w:rFonts w:ascii="Times New Roman" w:hAnsi="Times New Roman" w:cs="Times New Roman"/>
-          <w:b/>
-          <w:bCs/>
-          <w:sz w:val="24"/>
-          <w:szCs w:val="24"/>
-          <w:u w:val="single"/>
-        </w:rPr>
-      </w:pPr>
-      <w:r>
-        <w:rPr>
-          <w:rFonts w:ascii="Times New Roman" w:hAnsi="Times New Roman" w:cs="Times New Roman"/>
-          <w:sz w:val="24"/>
-          <w:szCs w:val="24"/>
-        </w:rPr>
-        <w:t xml:space="preserve"> Podemos ver no gerenciador de tarefas o que está consumindo muito da máquina, clicar com o botão direito e ir para detalhes e a partir dos detalhes, clicar com botão direito e ir para serviços, assim descobrimos quais serviços estão utilizando aquela aplicação que está consumindo muito do nosso sistema.</w:t>
+          <w:sz w:val="24"/>
+          <w:szCs w:val="24"/>
+        </w:rPr>
+      </w:pPr>
+      <w:r>
+        <w:rPr>
+          <w:rFonts w:ascii="Times New Roman" w:hAnsi="Times New Roman" w:cs="Times New Roman"/>
+          <w:sz w:val="24"/>
+          <w:szCs w:val="24"/>
+        </w:rPr>
+        <w:t xml:space="preserve"> </w:t>
+      </w:r>
+      <w:r>
+        <w:rPr>
+          <w:rFonts w:ascii="Times New Roman" w:hAnsi="Times New Roman" w:cs="Times New Roman"/>
+          <w:sz w:val="24"/>
+          <w:szCs w:val="24"/>
+        </w:rPr>
+        <w:t>Tentando solucionar com o antigo CMD</w:t>
+      </w:r>
+      <w:r>
+        <w:rPr>
+          <w:rFonts w:ascii="Times New Roman" w:hAnsi="Times New Roman" w:cs="Times New Roman"/>
+          <w:sz w:val="24"/>
+          <w:szCs w:val="24"/>
+        </w:rPr>
+        <w:t>:</w:t>
       </w:r>
     </w:p>
     <w:p>
       <w:pPr>
         <w:pStyle w:val="PargrafodaLista"/>
         <w:numPr>
-          <w:ilvl w:val="1"/>
+          <w:ilvl w:val="2"/>
           <w:numId w:val="1"/>
         </w:numPr>
         <w:spacing w:line="360" w:lineRule="auto"/>
         <w:jc w:val="both"/>
         <w:rPr>
           <w:rFonts w:ascii="Times New Roman" w:hAnsi="Times New Roman" w:cs="Times New Roman"/>
-          <w:b/>
-          <w:bCs/>
-          <w:sz w:val="24"/>
-          <w:szCs w:val="24"/>
-          <w:u w:val="single"/>
-        </w:rPr>
-      </w:pPr>
-      <w:r>
-        <w:rPr>
-          <w:rFonts w:ascii="Times New Roman" w:hAnsi="Times New Roman" w:cs="Times New Roman"/>
-          <w:sz w:val="24"/>
-          <w:szCs w:val="24"/>
-        </w:rPr>
-        <w:t xml:space="preserve"> O problema do nosso cliente é exatamente esse, temos um serviço que está usando 90/100% da capacidade da cpu dos nossos servidores e precisamos reiniciar eles para que voltem ao normal, mas, conectar remotamente em um por um e fazer manualmente nos 10 servidores é muito trabalhoso, por isso vamos escrever um script que faça esse trabalho.</w:t>
+          <w:sz w:val="24"/>
+          <w:szCs w:val="24"/>
+        </w:rPr>
+      </w:pPr>
+      <w:r>
+        <w:rPr>
+          <w:rFonts w:ascii="Times New Roman" w:hAnsi="Times New Roman" w:cs="Times New Roman"/>
+          <w:sz w:val="24"/>
+          <w:szCs w:val="24"/>
+        </w:rPr>
+        <w:t>Criamos um script que identifica se um serviço está rodando ou não e se estiver faz reiniciar, se não estiver retorna que não está.</w:t>
       </w:r>
     </w:p>
     <w:sectPr>

</xml_diff>

<commit_message>
Mais informações sobre o cmd
</commit_message>
<xml_diff>
--- a/Windows/powershell/anotaçoes/Powershell Parte 1 – Começando Com A Linguagem De Scpripting Moderna.docx
+++ b/Windows/powershell/anotaçoes/Powershell Parte 1 – Começando Com A Linguagem De Scpripting Moderna.docx
@@ -12,7 +12,6 @@
           <w:szCs w:val="24"/>
         </w:rPr>
       </w:pPr>
-      <w:proofErr w:type="spellStart"/>
       <w:r>
         <w:rPr>
           <w:rFonts w:ascii="Times New Roman" w:hAnsi="Times New Roman" w:cs="Times New Roman"/>
@@ -22,9 +21,8 @@
           <w:szCs w:val="24"/>
           <w:u w:val="single"/>
         </w:rPr>
-        <w:t>Powershell</w:t>
-      </w:r>
-      <w:proofErr w:type="spellEnd"/>
+        <w:t xml:space="preserve">Powershell Parte 1 </w:t>
+      </w:r>
       <w:r>
         <w:rPr>
           <w:rFonts w:ascii="Times New Roman" w:hAnsi="Times New Roman" w:cs="Times New Roman"/>
@@ -34,7 +32,7 @@
           <w:szCs w:val="24"/>
           <w:u w:val="single"/>
         </w:rPr>
-        <w:t xml:space="preserve"> Parte 1 </w:t>
+        <w:t>–</w:t>
       </w:r>
       <w:r>
         <w:rPr>
@@ -45,7 +43,7 @@
           <w:szCs w:val="24"/>
           <w:u w:val="single"/>
         </w:rPr>
-        <w:t>–</w:t>
+        <w:t xml:space="preserve"> </w:t>
       </w:r>
       <w:r>
         <w:rPr>
@@ -56,7 +54,7 @@
           <w:szCs w:val="24"/>
           <w:u w:val="single"/>
         </w:rPr>
-        <w:t xml:space="preserve"> </w:t>
+        <w:t xml:space="preserve">Começando </w:t>
       </w:r>
       <w:r>
         <w:rPr>
@@ -67,42 +65,7 @@
           <w:szCs w:val="24"/>
           <w:u w:val="single"/>
         </w:rPr>
-        <w:t xml:space="preserve">Começando </w:t>
-      </w:r>
-      <w:r>
-        <w:rPr>
-          <w:rFonts w:ascii="Times New Roman" w:hAnsi="Times New Roman" w:cs="Times New Roman"/>
-          <w:b/>
-          <w:bCs/>
-          <w:sz w:val="24"/>
-          <w:szCs w:val="24"/>
-          <w:u w:val="single"/>
-        </w:rPr>
-        <w:t xml:space="preserve">Com A Linguagem De </w:t>
-      </w:r>
-      <w:proofErr w:type="spellStart"/>
-      <w:r>
-        <w:rPr>
-          <w:rFonts w:ascii="Times New Roman" w:hAnsi="Times New Roman" w:cs="Times New Roman"/>
-          <w:b/>
-          <w:bCs/>
-          <w:sz w:val="24"/>
-          <w:szCs w:val="24"/>
-          <w:u w:val="single"/>
-        </w:rPr>
-        <w:t>Scpripting</w:t>
-      </w:r>
-      <w:proofErr w:type="spellEnd"/>
-      <w:r>
-        <w:rPr>
-          <w:rFonts w:ascii="Times New Roman" w:hAnsi="Times New Roman" w:cs="Times New Roman"/>
-          <w:b/>
-          <w:bCs/>
-          <w:sz w:val="24"/>
-          <w:szCs w:val="24"/>
-          <w:u w:val="single"/>
-        </w:rPr>
-        <w:t xml:space="preserve"> Moderna</w:t>
+        <w:t>Com A Linguagem De Scpripting Moderna</w:t>
       </w:r>
     </w:p>
     <w:p>
@@ -132,31 +95,7 @@
           <w:szCs w:val="24"/>
           <w:u w:val="single"/>
         </w:rPr>
-        <w:t xml:space="preserve">Aula 1 – Apresentando o </w:t>
-      </w:r>
-      <w:proofErr w:type="spellStart"/>
-      <w:r>
-        <w:rPr>
-          <w:rFonts w:ascii="Times New Roman" w:hAnsi="Times New Roman" w:cs="Times New Roman"/>
-          <w:b/>
-          <w:bCs/>
-          <w:sz w:val="24"/>
-          <w:szCs w:val="24"/>
-          <w:u w:val="single"/>
-        </w:rPr>
-        <w:t>PowerShell</w:t>
-      </w:r>
-      <w:proofErr w:type="spellEnd"/>
-      <w:r>
-        <w:rPr>
-          <w:rFonts w:ascii="Times New Roman" w:hAnsi="Times New Roman" w:cs="Times New Roman"/>
-          <w:b/>
-          <w:bCs/>
-          <w:sz w:val="24"/>
-          <w:szCs w:val="24"/>
-          <w:u w:val="single"/>
-        </w:rPr>
-        <w:t>:</w:t>
+        <w:t>Aula 1 – Apresentando o PowerShell:</w:t>
       </w:r>
     </w:p>
     <w:p>
@@ -201,41 +140,13 @@
           <w:u w:val="single"/>
         </w:rPr>
       </w:pPr>
-      <w:proofErr w:type="spellStart"/>
-      <w:r>
-        <w:rPr>
-          <w:rFonts w:ascii="Times New Roman" w:hAnsi="Times New Roman" w:cs="Times New Roman"/>
-          <w:sz w:val="24"/>
-          <w:szCs w:val="24"/>
-        </w:rPr>
-        <w:t>Mstsc</w:t>
-      </w:r>
-      <w:proofErr w:type="spellEnd"/>
-      <w:r>
-        <w:rPr>
-          <w:rFonts w:ascii="Times New Roman" w:hAnsi="Times New Roman" w:cs="Times New Roman"/>
-          <w:sz w:val="24"/>
-          <w:szCs w:val="24"/>
-        </w:rPr>
-        <w:t xml:space="preserve">: Ao rodar no executar </w:t>
-      </w:r>
-      <w:proofErr w:type="spellStart"/>
-      <w:r>
-        <w:rPr>
-          <w:rFonts w:ascii="Times New Roman" w:hAnsi="Times New Roman" w:cs="Times New Roman"/>
-          <w:sz w:val="24"/>
-          <w:szCs w:val="24"/>
-        </w:rPr>
-        <w:t>win+R</w:t>
-      </w:r>
-      <w:proofErr w:type="spellEnd"/>
-      <w:r>
-        <w:rPr>
-          <w:rFonts w:ascii="Times New Roman" w:hAnsi="Times New Roman" w:cs="Times New Roman"/>
-          <w:sz w:val="24"/>
-          <w:szCs w:val="24"/>
-        </w:rPr>
-        <w:t>, abre uma conexão de área remota.</w:t>
+      <w:r>
+        <w:rPr>
+          <w:rFonts w:ascii="Times New Roman" w:hAnsi="Times New Roman" w:cs="Times New Roman"/>
+          <w:sz w:val="24"/>
+          <w:szCs w:val="24"/>
+        </w:rPr>
+        <w:t>Mstsc: Ao rodar no executar win+R, abre uma conexão de área remota.</w:t>
       </w:r>
     </w:p>
     <w:p>
@@ -289,25 +200,7 @@
           <w:sz w:val="24"/>
           <w:szCs w:val="24"/>
         </w:rPr>
-        <w:t xml:space="preserve">O problema do nosso cliente é exatamente esse, temos um serviço que está usando 90/100% da capacidade da </w:t>
-      </w:r>
-      <w:proofErr w:type="spellStart"/>
-      <w:r>
-        <w:rPr>
-          <w:rFonts w:ascii="Times New Roman" w:hAnsi="Times New Roman" w:cs="Times New Roman"/>
-          <w:sz w:val="24"/>
-          <w:szCs w:val="24"/>
-        </w:rPr>
-        <w:t>cpu</w:t>
-      </w:r>
-      <w:proofErr w:type="spellEnd"/>
-      <w:r>
-        <w:rPr>
-          <w:rFonts w:ascii="Times New Roman" w:hAnsi="Times New Roman" w:cs="Times New Roman"/>
-          <w:sz w:val="24"/>
-          <w:szCs w:val="24"/>
-        </w:rPr>
-        <w:t xml:space="preserve"> dos nossos servidores e precisamos reiniciar eles para que voltem ao normal, mas, conectar remotamente em um por um e fazer manualmente nos 10 servidores é muito trabalhoso, por isso vamos escrever um script que faça esse trabalho.</w:t>
+        <w:t>O problema do nosso cliente é exatamente esse, temos um serviço que está usando 90/100% da capacidade da cpu dos nossos servidores e precisamos reiniciar eles para que voltem ao normal, mas, conectar remotamente em um por um e fazer manualmente nos 10 servidores é muito trabalhoso, por isso vamos escrever um script que faça esse trabalho.</w:t>
       </w:r>
     </w:p>
     <w:p>
@@ -372,6 +265,150 @@
           <w:szCs w:val="24"/>
         </w:rPr>
         <w:t>Criamos um script que identifica se um serviço está rodando ou não e se estiver faz reiniciar, se não estiver retorna que não está.</w:t>
+      </w:r>
+    </w:p>
+    <w:p>
+      <w:pPr>
+        <w:pStyle w:val="PargrafodaLista"/>
+        <w:numPr>
+          <w:ilvl w:val="2"/>
+          <w:numId w:val="1"/>
+        </w:numPr>
+        <w:spacing w:line="360" w:lineRule="auto"/>
+        <w:jc w:val="both"/>
+        <w:rPr>
+          <w:rFonts w:ascii="Times New Roman" w:hAnsi="Times New Roman" w:cs="Times New Roman"/>
+          <w:sz w:val="24"/>
+          <w:szCs w:val="24"/>
+        </w:rPr>
+      </w:pPr>
+      <w:r>
+        <w:rPr>
+          <w:rFonts w:ascii="Times New Roman" w:hAnsi="Times New Roman" w:cs="Times New Roman"/>
+          <w:sz w:val="24"/>
+          <w:szCs w:val="24"/>
+        </w:rPr>
+        <w:t>O CMD não possui uma convenção de nomes definida</w:t>
+      </w:r>
+      <w:r>
+        <w:rPr>
+          <w:rFonts w:ascii="Times New Roman" w:hAnsi="Times New Roman" w:cs="Times New Roman"/>
+          <w:sz w:val="24"/>
+          <w:szCs w:val="24"/>
+        </w:rPr>
+        <w:t xml:space="preserve">. </w:t>
+      </w:r>
+      <w:r>
+        <w:rPr>
+          <w:rFonts w:ascii="Times New Roman" w:hAnsi="Times New Roman" w:cs="Times New Roman"/>
+          <w:sz w:val="24"/>
+          <w:szCs w:val="24"/>
+        </w:rPr>
+        <w:t>Ao contrário do PowerShell, o CMD não possui uma forte convenção de nomes</w:t>
+      </w:r>
+      <w:r>
+        <w:rPr>
+          <w:rFonts w:ascii="Times New Roman" w:hAnsi="Times New Roman" w:cs="Times New Roman"/>
+          <w:sz w:val="24"/>
+          <w:szCs w:val="24"/>
+        </w:rPr>
+        <w:t>.</w:t>
+      </w:r>
+    </w:p>
+    <w:p>
+      <w:pPr>
+        <w:pStyle w:val="PargrafodaLista"/>
+        <w:numPr>
+          <w:ilvl w:val="2"/>
+          <w:numId w:val="1"/>
+        </w:numPr>
+        <w:spacing w:line="360" w:lineRule="auto"/>
+        <w:jc w:val="both"/>
+        <w:rPr>
+          <w:rFonts w:ascii="Times New Roman" w:hAnsi="Times New Roman" w:cs="Times New Roman"/>
+          <w:sz w:val="24"/>
+          <w:szCs w:val="24"/>
+        </w:rPr>
+      </w:pPr>
+      <w:r>
+        <w:rPr>
+          <w:rFonts w:ascii="Times New Roman" w:hAnsi="Times New Roman" w:cs="Times New Roman"/>
+          <w:sz w:val="24"/>
+          <w:szCs w:val="24"/>
+        </w:rPr>
+        <w:t>O CMD só trabalha com texto! Ou seja, para obtermos as informações que nos interessam em um script, muitas vezes, precisamos lidar com busca de palavras chaves no retorno dos comandos</w:t>
+      </w:r>
+      <w:r>
+        <w:rPr>
+          <w:rFonts w:ascii="Times New Roman" w:hAnsi="Times New Roman" w:cs="Times New Roman"/>
+          <w:sz w:val="24"/>
+          <w:szCs w:val="24"/>
+        </w:rPr>
+        <w:t xml:space="preserve">. </w:t>
+      </w:r>
+      <w:r>
+        <w:rPr>
+          <w:rFonts w:ascii="Times New Roman" w:hAnsi="Times New Roman" w:cs="Times New Roman"/>
+          <w:sz w:val="24"/>
+          <w:szCs w:val="24"/>
+        </w:rPr>
+        <w:t>Diferente do PowerShell, o CMD não é orientado a objetos</w:t>
+      </w:r>
+      <w:r>
+        <w:rPr>
+          <w:rFonts w:ascii="Times New Roman" w:hAnsi="Times New Roman" w:cs="Times New Roman"/>
+          <w:sz w:val="24"/>
+          <w:szCs w:val="24"/>
+        </w:rPr>
+        <w:t>.</w:t>
+      </w:r>
+    </w:p>
+    <w:p>
+      <w:pPr>
+        <w:pStyle w:val="PargrafodaLista"/>
+        <w:numPr>
+          <w:ilvl w:val="2"/>
+          <w:numId w:val="1"/>
+        </w:numPr>
+        <w:spacing w:line="360" w:lineRule="auto"/>
+        <w:jc w:val="both"/>
+        <w:rPr>
+          <w:rFonts w:ascii="Times New Roman" w:hAnsi="Times New Roman" w:cs="Times New Roman"/>
+          <w:sz w:val="24"/>
+          <w:szCs w:val="24"/>
+        </w:rPr>
+      </w:pPr>
+      <w:r>
+        <w:rPr>
+          <w:rFonts w:ascii="Times New Roman" w:hAnsi="Times New Roman" w:cs="Times New Roman"/>
+          <w:sz w:val="24"/>
+          <w:szCs w:val="24"/>
+        </w:rPr>
+        <w:t>Muitas vezes é necessário conhecimento específico sobre os comandos que executamos, pois, cada um recebe argumentos e funciona de uma maneira diferente</w:t>
+      </w:r>
+      <w:r>
+        <w:rPr>
+          <w:rFonts w:ascii="Times New Roman" w:hAnsi="Times New Roman" w:cs="Times New Roman"/>
+          <w:sz w:val="24"/>
+          <w:szCs w:val="24"/>
+        </w:rPr>
+        <w:t xml:space="preserve">. </w:t>
+      </w:r>
+      <w:r>
+        <w:rPr>
+          <w:rFonts w:ascii="Times New Roman" w:hAnsi="Times New Roman" w:cs="Times New Roman"/>
+          <w:sz w:val="24"/>
+          <w:szCs w:val="24"/>
+        </w:rPr>
+        <w:t>O CMD está disponível até nas versões mais recentes do windows, como o Windows 10 ou o Windows Server 2016</w:t>
+      </w:r>
+      <w:r>
+        <w:rPr>
+          <w:rFonts w:ascii="Times New Roman" w:hAnsi="Times New Roman" w:cs="Times New Roman"/>
+          <w:sz w:val="24"/>
+          <w:szCs w:val="24"/>
+        </w:rPr>
+        <w:t>.</w:t>
       </w:r>
     </w:p>
     <w:sectPr>

</xml_diff>

<commit_message>
Resolvendo o problema com PowerShell
Aprendemos a escrever o mesmo código do cmd no PS. Foi muito mais simples e prático.
</commit_message>
<xml_diff>
--- a/Windows/powershell/anotaçoes/Powershell Parte 1 – Começando Com A Linguagem De Scpripting Moderna.docx
+++ b/Windows/powershell/anotaçoes/Powershell Parte 1 – Começando Com A Linguagem De Scpripting Moderna.docx
@@ -409,6 +409,429 @@
           <w:szCs w:val="24"/>
         </w:rPr>
         <w:t>.</w:t>
+      </w:r>
+    </w:p>
+    <w:p>
+      <w:pPr>
+        <w:pStyle w:val="PargrafodaLista"/>
+        <w:numPr>
+          <w:ilvl w:val="1"/>
+          <w:numId w:val="1"/>
+        </w:numPr>
+        <w:spacing w:line="360" w:lineRule="auto"/>
+        <w:jc w:val="both"/>
+        <w:rPr>
+          <w:rFonts w:ascii="Times New Roman" w:hAnsi="Times New Roman" w:cs="Times New Roman"/>
+          <w:sz w:val="24"/>
+          <w:szCs w:val="24"/>
+        </w:rPr>
+      </w:pPr>
+      <w:r>
+        <w:rPr>
+          <w:rFonts w:ascii="Times New Roman" w:hAnsi="Times New Roman" w:cs="Times New Roman"/>
+          <w:sz w:val="24"/>
+          <w:szCs w:val="24"/>
+        </w:rPr>
+        <w:t xml:space="preserve"> </w:t>
+      </w:r>
+      <w:r>
+        <w:rPr>
+          <w:rFonts w:ascii="Times New Roman" w:hAnsi="Times New Roman" w:cs="Times New Roman"/>
+          <w:sz w:val="24"/>
+          <w:szCs w:val="24"/>
+        </w:rPr>
+        <w:t>Resolvendo o problema com PowerShell</w:t>
+      </w:r>
+      <w:r>
+        <w:rPr>
+          <w:rFonts w:ascii="Times New Roman" w:hAnsi="Times New Roman" w:cs="Times New Roman"/>
+          <w:sz w:val="24"/>
+          <w:szCs w:val="24"/>
+        </w:rPr>
+        <w:t>:</w:t>
+      </w:r>
+    </w:p>
+    <w:p>
+      <w:pPr>
+        <w:pStyle w:val="PargrafodaLista"/>
+        <w:numPr>
+          <w:ilvl w:val="2"/>
+          <w:numId w:val="1"/>
+        </w:numPr>
+        <w:spacing w:line="360" w:lineRule="auto"/>
+        <w:jc w:val="both"/>
+        <w:rPr>
+          <w:rFonts w:ascii="Times New Roman" w:hAnsi="Times New Roman" w:cs="Times New Roman"/>
+          <w:sz w:val="24"/>
+          <w:szCs w:val="24"/>
+        </w:rPr>
+      </w:pPr>
+      <w:r>
+        <w:rPr>
+          <w:rFonts w:ascii="Times New Roman" w:hAnsi="Times New Roman" w:cs="Times New Roman"/>
+          <w:sz w:val="24"/>
+          <w:szCs w:val="24"/>
+        </w:rPr>
+        <w:t>Diferente do cmd, no powershell é tudo bem mais intuitivo, por exemplo, para obter os serviços vc digita exatamente isso Get-Service.</w:t>
+      </w:r>
+    </w:p>
+    <w:p>
+      <w:pPr>
+        <w:pStyle w:val="PargrafodaLista"/>
+        <w:numPr>
+          <w:ilvl w:val="2"/>
+          <w:numId w:val="1"/>
+        </w:numPr>
+        <w:spacing w:line="360" w:lineRule="auto"/>
+        <w:jc w:val="both"/>
+        <w:rPr>
+          <w:rFonts w:ascii="Times New Roman" w:hAnsi="Times New Roman" w:cs="Times New Roman"/>
+          <w:sz w:val="24"/>
+          <w:szCs w:val="24"/>
+        </w:rPr>
+      </w:pPr>
+      <w:r>
+        <w:rPr>
+          <w:rFonts w:ascii="Times New Roman" w:hAnsi="Times New Roman" w:cs="Times New Roman"/>
+          <w:sz w:val="24"/>
+          <w:szCs w:val="24"/>
+        </w:rPr>
+        <w:t>Quando der enter o PS te devolve todos os serviços, parados e rodando, da sua máquina.</w:t>
+      </w:r>
+    </w:p>
+    <w:p>
+      <w:pPr>
+        <w:pStyle w:val="PargrafodaLista"/>
+        <w:numPr>
+          <w:ilvl w:val="2"/>
+          <w:numId w:val="1"/>
+        </w:numPr>
+        <w:spacing w:line="360" w:lineRule="auto"/>
+        <w:jc w:val="both"/>
+        <w:rPr>
+          <w:rFonts w:ascii="Times New Roman" w:hAnsi="Times New Roman" w:cs="Times New Roman"/>
+          <w:sz w:val="24"/>
+          <w:szCs w:val="24"/>
+        </w:rPr>
+      </w:pPr>
+      <w:r>
+        <w:rPr>
+          <w:rFonts w:ascii="Times New Roman" w:hAnsi="Times New Roman" w:cs="Times New Roman"/>
+          <w:sz w:val="24"/>
+          <w:szCs w:val="24"/>
+        </w:rPr>
+        <w:lastRenderedPageBreak/>
+        <w:t>Ao contrário do cmd que tínhamos que digitar sc query e afins, sem nem sequer sabermos para que serve ou que exatamente significa esse comando.</w:t>
+      </w:r>
+    </w:p>
+    <w:p>
+      <w:pPr>
+        <w:pStyle w:val="PargrafodaLista"/>
+        <w:numPr>
+          <w:ilvl w:val="2"/>
+          <w:numId w:val="1"/>
+        </w:numPr>
+        <w:spacing w:line="360" w:lineRule="auto"/>
+        <w:jc w:val="both"/>
+        <w:rPr>
+          <w:rFonts w:ascii="Times New Roman" w:hAnsi="Times New Roman" w:cs="Times New Roman"/>
+          <w:sz w:val="24"/>
+          <w:szCs w:val="24"/>
+        </w:rPr>
+      </w:pPr>
+      <w:r>
+        <w:rPr>
+          <w:rFonts w:ascii="Times New Roman" w:hAnsi="Times New Roman" w:cs="Times New Roman"/>
+          <w:sz w:val="24"/>
+          <w:szCs w:val="24"/>
+        </w:rPr>
+        <w:t>Tudo no PS tem autocomplete, ou seja, se não souber o nome completo do comando, basta digitar uma parte dele e ir apertando tab até encontrar o que precisa.</w:t>
+      </w:r>
+    </w:p>
+    <w:p>
+      <w:pPr>
+        <w:pStyle w:val="PargrafodaLista"/>
+        <w:numPr>
+          <w:ilvl w:val="2"/>
+          <w:numId w:val="1"/>
+        </w:numPr>
+        <w:spacing w:line="360" w:lineRule="auto"/>
+        <w:jc w:val="both"/>
+        <w:rPr>
+          <w:rFonts w:ascii="Times New Roman" w:hAnsi="Times New Roman" w:cs="Times New Roman"/>
+          <w:sz w:val="24"/>
+          <w:szCs w:val="24"/>
+        </w:rPr>
+      </w:pPr>
+      <w:r>
+        <w:rPr>
+          <w:rFonts w:ascii="Times New Roman" w:hAnsi="Times New Roman" w:cs="Times New Roman"/>
+          <w:sz w:val="24"/>
+          <w:szCs w:val="24"/>
+        </w:rPr>
+        <w:t>$variável = : Cria uma variável com seja lá o que você quiser. Pode inclusive obter um serviço e colocar dentro de uma variável:</w:t>
+      </w:r>
+    </w:p>
+    <w:p>
+      <w:pPr>
+        <w:spacing w:line="360" w:lineRule="auto"/>
+        <w:jc w:val="both"/>
+        <w:rPr>
+          <w:rFonts w:ascii="Times New Roman" w:hAnsi="Times New Roman" w:cs="Times New Roman"/>
+          <w:sz w:val="24"/>
+          <w:szCs w:val="24"/>
+          <w:lang w:val="en-US"/>
+        </w:rPr>
+      </w:pPr>
+      <w:r>
+        <w:rPr>
+          <w:rFonts w:ascii="Times New Roman" w:hAnsi="Times New Roman" w:cs="Times New Roman"/>
+          <w:sz w:val="24"/>
+          <w:szCs w:val="24"/>
+          <w:lang w:val="en-US"/>
+        </w:rPr>
+        <w:t>$servico = Get-Service -Name "Themes"</w:t>
+      </w:r>
+    </w:p>
+    <w:p>
+      <w:pPr>
+        <w:spacing w:line="360" w:lineRule="auto"/>
+        <w:jc w:val="center"/>
+        <w:rPr>
+          <w:rFonts w:ascii="Times New Roman" w:hAnsi="Times New Roman" w:cs="Times New Roman"/>
+          <w:sz w:val="24"/>
+          <w:szCs w:val="24"/>
+          <w:lang w:val="en-US"/>
+        </w:rPr>
+      </w:pPr>
+      <w:r>
+        <w:rPr>
+          <w:rFonts w:ascii="Times New Roman" w:hAnsi="Times New Roman" w:cs="Times New Roman"/>
+          <w:sz w:val="24"/>
+          <w:szCs w:val="24"/>
+          <w:lang w:val="en-US"/>
+        </w:rPr>
+        <w:drawing>
+          <wp:inline distT="0" distB="0" distL="0" distR="0" wp14:anchorId="66C6F270" wp14:editId="794F9EF5">
+            <wp:extent cx="3762900" cy="1038370"/>
+            <wp:effectExtent l="0" t="0" r="9525" b="9525"/>
+            <wp:docPr id="1" name="Imagem 1"/>
+            <wp:cNvGraphicFramePr>
+              <a:graphicFrameLocks xmlns:a="http://schemas.openxmlformats.org/drawingml/2006/main" noChangeAspect="1"/>
+            </wp:cNvGraphicFramePr>
+            <a:graphic xmlns:a="http://schemas.openxmlformats.org/drawingml/2006/main">
+              <a:graphicData uri="http://schemas.openxmlformats.org/drawingml/2006/picture">
+                <pic:pic xmlns:pic="http://schemas.openxmlformats.org/drawingml/2006/picture">
+                  <pic:nvPicPr>
+                    <pic:cNvPr id="1" name=""/>
+                    <pic:cNvPicPr/>
+                  </pic:nvPicPr>
+                  <pic:blipFill>
+                    <a:blip r:embed="rId5"/>
+                    <a:stretch>
+                      <a:fillRect/>
+                    </a:stretch>
+                  </pic:blipFill>
+                  <pic:spPr>
+                    <a:xfrm>
+                      <a:off x="0" y="0"/>
+                      <a:ext cx="3762900" cy="1038370"/>
+                    </a:xfrm>
+                    <a:prstGeom prst="rect">
+                      <a:avLst/>
+                    </a:prstGeom>
+                  </pic:spPr>
+                </pic:pic>
+              </a:graphicData>
+            </a:graphic>
+          </wp:inline>
+        </w:drawing>
+      </w:r>
+    </w:p>
+    <w:p>
+      <w:pPr>
+        <w:pStyle w:val="PargrafodaLista"/>
+        <w:numPr>
+          <w:ilvl w:val="3"/>
+          <w:numId w:val="1"/>
+        </w:numPr>
+        <w:spacing w:line="360" w:lineRule="auto"/>
+        <w:jc w:val="both"/>
+        <w:rPr>
+          <w:rFonts w:ascii="Times New Roman" w:hAnsi="Times New Roman" w:cs="Times New Roman"/>
+          <w:sz w:val="24"/>
+          <w:szCs w:val="24"/>
+        </w:rPr>
+      </w:pPr>
+      <w:r>
+        <w:rPr>
+          <w:rFonts w:ascii="Times New Roman" w:hAnsi="Times New Roman" w:cs="Times New Roman"/>
+          <w:sz w:val="24"/>
+          <w:szCs w:val="24"/>
+        </w:rPr>
+        <w:t>Ao colocar um ‘.’ Depoi</w:t>
+      </w:r>
+      <w:r>
+        <w:rPr>
+          <w:rFonts w:ascii="Times New Roman" w:hAnsi="Times New Roman" w:cs="Times New Roman"/>
+          <w:sz w:val="24"/>
+          <w:szCs w:val="24"/>
+        </w:rPr>
+        <w:t>s da variável e ir dando tab podemos ver todas as funções que podemos utilizar com ela, como por exemplo:</w:t>
+      </w:r>
+    </w:p>
+    <w:p>
+      <w:pPr>
+        <w:spacing w:line="360" w:lineRule="auto"/>
+        <w:jc w:val="center"/>
+        <w:rPr>
+          <w:rFonts w:ascii="Times New Roman" w:hAnsi="Times New Roman" w:cs="Times New Roman"/>
+          <w:sz w:val="24"/>
+          <w:szCs w:val="24"/>
+        </w:rPr>
+      </w:pPr>
+      <w:r>
+        <w:rPr>
+          <w:rFonts w:ascii="Times New Roman" w:hAnsi="Times New Roman" w:cs="Times New Roman"/>
+          <w:sz w:val="24"/>
+          <w:szCs w:val="24"/>
+        </w:rPr>
+        <w:drawing>
+          <wp:inline distT="0" distB="0" distL="0" distR="0" wp14:anchorId="1E92BB54" wp14:editId="7E293D69">
+            <wp:extent cx="3096057" cy="352474"/>
+            <wp:effectExtent l="0" t="0" r="9525" b="9525"/>
+            <wp:docPr id="2" name="Imagem 2"/>
+            <wp:cNvGraphicFramePr>
+              <a:graphicFrameLocks xmlns:a="http://schemas.openxmlformats.org/drawingml/2006/main" noChangeAspect="1"/>
+            </wp:cNvGraphicFramePr>
+            <a:graphic xmlns:a="http://schemas.openxmlformats.org/drawingml/2006/main">
+              <a:graphicData uri="http://schemas.openxmlformats.org/drawingml/2006/picture">
+                <pic:pic xmlns:pic="http://schemas.openxmlformats.org/drawingml/2006/picture">
+                  <pic:nvPicPr>
+                    <pic:cNvPr id="1" name=""/>
+                    <pic:cNvPicPr/>
+                  </pic:nvPicPr>
+                  <pic:blipFill>
+                    <a:blip r:embed="rId6"/>
+                    <a:stretch>
+                      <a:fillRect/>
+                    </a:stretch>
+                  </pic:blipFill>
+                  <pic:spPr>
+                    <a:xfrm>
+                      <a:off x="0" y="0"/>
+                      <a:ext cx="3096057" cy="352474"/>
+                    </a:xfrm>
+                    <a:prstGeom prst="rect">
+                      <a:avLst/>
+                    </a:prstGeom>
+                  </pic:spPr>
+                </pic:pic>
+              </a:graphicData>
+            </a:graphic>
+          </wp:inline>
+        </w:drawing>
+      </w:r>
+    </w:p>
+    <w:p>
+      <w:pPr>
+        <w:pStyle w:val="PargrafodaLista"/>
+        <w:numPr>
+          <w:ilvl w:val="2"/>
+          <w:numId w:val="1"/>
+        </w:numPr>
+        <w:spacing w:line="360" w:lineRule="auto"/>
+        <w:jc w:val="both"/>
+        <w:rPr>
+          <w:rFonts w:ascii="Times New Roman" w:hAnsi="Times New Roman" w:cs="Times New Roman"/>
+          <w:sz w:val="24"/>
+          <w:szCs w:val="24"/>
+        </w:rPr>
+      </w:pPr>
+      <w:r>
+        <w:rPr>
+          <w:rFonts w:ascii="Times New Roman" w:hAnsi="Times New Roman" w:cs="Times New Roman"/>
+          <w:sz w:val="24"/>
+          <w:szCs w:val="24"/>
+        </w:rPr>
+        <w:t>Ao invés de ficar reescrevendo todo o código redundantemente como no cmd, podemos fazer simplesmente assim:</w:t>
+      </w:r>
+    </w:p>
+    <w:p>
+      <w:pPr>
+        <w:spacing w:line="360" w:lineRule="auto"/>
+        <w:jc w:val="center"/>
+        <w:rPr>
+          <w:rFonts w:ascii="Times New Roman" w:hAnsi="Times New Roman" w:cs="Times New Roman"/>
+          <w:sz w:val="24"/>
+          <w:szCs w:val="24"/>
+        </w:rPr>
+      </w:pPr>
+      <w:r>
+        <w:rPr>
+          <w:rFonts w:ascii="Times New Roman" w:hAnsi="Times New Roman" w:cs="Times New Roman"/>
+          <w:sz w:val="24"/>
+          <w:szCs w:val="24"/>
+        </w:rPr>
+        <w:drawing>
+          <wp:inline distT="0" distB="0" distL="0" distR="0" wp14:anchorId="646335D1" wp14:editId="4D147D40">
+            <wp:extent cx="4877481" cy="1152686"/>
+            <wp:effectExtent l="0" t="0" r="0" b="9525"/>
+            <wp:docPr id="3" name="Imagem 3"/>
+            <wp:cNvGraphicFramePr>
+              <a:graphicFrameLocks xmlns:a="http://schemas.openxmlformats.org/drawingml/2006/main" noChangeAspect="1"/>
+            </wp:cNvGraphicFramePr>
+            <a:graphic xmlns:a="http://schemas.openxmlformats.org/drawingml/2006/main">
+              <a:graphicData uri="http://schemas.openxmlformats.org/drawingml/2006/picture">
+                <pic:pic xmlns:pic="http://schemas.openxmlformats.org/drawingml/2006/picture">
+                  <pic:nvPicPr>
+                    <pic:cNvPr id="1" name=""/>
+                    <pic:cNvPicPr/>
+                  </pic:nvPicPr>
+                  <pic:blipFill>
+                    <a:blip r:embed="rId7"/>
+                    <a:stretch>
+                      <a:fillRect/>
+                    </a:stretch>
+                  </pic:blipFill>
+                  <pic:spPr>
+                    <a:xfrm>
+                      <a:off x="0" y="0"/>
+                      <a:ext cx="4877481" cy="1152686"/>
+                    </a:xfrm>
+                    <a:prstGeom prst="rect">
+                      <a:avLst/>
+                    </a:prstGeom>
+                  </pic:spPr>
+                </pic:pic>
+              </a:graphicData>
+            </a:graphic>
+          </wp:inline>
+        </w:drawing>
+      </w:r>
+    </w:p>
+    <w:p>
+      <w:pPr>
+        <w:pStyle w:val="PargrafodaLista"/>
+        <w:numPr>
+          <w:ilvl w:val="2"/>
+          <w:numId w:val="1"/>
+        </w:numPr>
+        <w:spacing w:line="360" w:lineRule="auto"/>
+        <w:jc w:val="both"/>
+        <w:rPr>
+          <w:rFonts w:ascii="Times New Roman" w:hAnsi="Times New Roman" w:cs="Times New Roman"/>
+          <w:sz w:val="24"/>
+          <w:szCs w:val="24"/>
+        </w:rPr>
+      </w:pPr>
+      <w:r>
+        <w:rPr>
+          <w:rFonts w:ascii="Times New Roman" w:hAnsi="Times New Roman" w:cs="Times New Roman"/>
+          <w:sz w:val="24"/>
+          <w:szCs w:val="24"/>
+        </w:rPr>
+        <w:t>Já que o PS é orientado a objeto, tudo fica mais fácil e simples.</w:t>
       </w:r>
     </w:p>
     <w:sectPr>

</xml_diff>

<commit_message>
Quando o CommandPrecedence não é necessário e o comando GetMember
Aprendemos o que é o get-member e como usar para aprender coisas sem internet
</commit_message>
<xml_diff>
--- a/Windows/powershell/anotaçoes/Powershell Parte 1 – Começando Com A Linguagem De Scpripting Moderna.docx
+++ b/Windows/powershell/anotaçoes/Powershell Parte 1 – Começando Com A Linguagem De Scpripting Moderna.docx
@@ -12,6 +12,7 @@
           <w:szCs w:val="24"/>
         </w:rPr>
       </w:pPr>
+      <w:proofErr w:type="spellStart"/>
       <w:r>
         <w:rPr>
           <w:rFonts w:ascii="Times New Roman" w:hAnsi="Times New Roman" w:cs="Times New Roman"/>
@@ -21,8 +22,9 @@
           <w:szCs w:val="24"/>
           <w:u w:val="single"/>
         </w:rPr>
-        <w:t xml:space="preserve">Powershell Parte 1 </w:t>
-      </w:r>
+        <w:t>Powershell</w:t>
+      </w:r>
+      <w:proofErr w:type="spellEnd"/>
       <w:r>
         <w:rPr>
           <w:rFonts w:ascii="Times New Roman" w:hAnsi="Times New Roman" w:cs="Times New Roman"/>
@@ -32,7 +34,7 @@
           <w:szCs w:val="24"/>
           <w:u w:val="single"/>
         </w:rPr>
-        <w:t>–</w:t>
+        <w:t xml:space="preserve"> Parte 1 </w:t>
       </w:r>
       <w:r>
         <w:rPr>
@@ -43,7 +45,7 @@
           <w:szCs w:val="24"/>
           <w:u w:val="single"/>
         </w:rPr>
-        <w:t xml:space="preserve"> </w:t>
+        <w:t>–</w:t>
       </w:r>
       <w:r>
         <w:rPr>
@@ -54,7 +56,7 @@
           <w:szCs w:val="24"/>
           <w:u w:val="single"/>
         </w:rPr>
-        <w:t xml:space="preserve">Começando </w:t>
+        <w:t xml:space="preserve"> </w:t>
       </w:r>
       <w:r>
         <w:rPr>
@@ -65,18 +67,9 @@
           <w:szCs w:val="24"/>
           <w:u w:val="single"/>
         </w:rPr>
-        <w:t>Com A Linguagem De Scpripting Moderna</w:t>
-      </w:r>
-    </w:p>
-    <w:p>
-      <w:pPr>
-        <w:pStyle w:val="PargrafodaLista"/>
-        <w:numPr>
-          <w:ilvl w:val="0"/>
-          <w:numId w:val="1"/>
-        </w:numPr>
-        <w:spacing w:line="360" w:lineRule="auto"/>
-        <w:jc w:val="both"/>
+        <w:t xml:space="preserve">Começando </w:t>
+      </w:r>
+      <w:r>
         <w:rPr>
           <w:rFonts w:ascii="Times New Roman" w:hAnsi="Times New Roman" w:cs="Times New Roman"/>
           <w:b/>
@@ -85,7 +78,9 @@
           <w:szCs w:val="24"/>
           <w:u w:val="single"/>
         </w:rPr>
-      </w:pPr>
+        <w:t xml:space="preserve">Com A Linguagem De </w:t>
+      </w:r>
+      <w:proofErr w:type="spellStart"/>
       <w:r>
         <w:rPr>
           <w:rFonts w:ascii="Times New Roman" w:hAnsi="Times New Roman" w:cs="Times New Roman"/>
@@ -95,42 +90,10 @@
           <w:szCs w:val="24"/>
           <w:u w:val="single"/>
         </w:rPr>
-        <w:t>Aula 1 – Apresentando o PowerShell:</w:t>
-      </w:r>
-    </w:p>
-    <w:p>
-      <w:pPr>
-        <w:pStyle w:val="PargrafodaLista"/>
-        <w:numPr>
-          <w:ilvl w:val="1"/>
-          <w:numId w:val="1"/>
-        </w:numPr>
-        <w:spacing w:line="360" w:lineRule="auto"/>
-        <w:jc w:val="both"/>
-        <w:rPr>
-          <w:rFonts w:ascii="Times New Roman" w:hAnsi="Times New Roman" w:cs="Times New Roman"/>
-          <w:sz w:val="24"/>
-          <w:szCs w:val="24"/>
-        </w:rPr>
-      </w:pPr>
-      <w:r>
-        <w:rPr>
-          <w:rFonts w:ascii="Times New Roman" w:hAnsi="Times New Roman" w:cs="Times New Roman"/>
-          <w:sz w:val="24"/>
-          <w:szCs w:val="24"/>
-        </w:rPr>
-        <w:t xml:space="preserve"> Conhecendo o problema do cliente:</w:t>
-      </w:r>
-    </w:p>
-    <w:p>
-      <w:pPr>
-        <w:pStyle w:val="PargrafodaLista"/>
-        <w:numPr>
-          <w:ilvl w:val="2"/>
-          <w:numId w:val="1"/>
-        </w:numPr>
-        <w:spacing w:line="360" w:lineRule="auto"/>
-        <w:jc w:val="both"/>
+        <w:t>Scpripting</w:t>
+      </w:r>
+      <w:proofErr w:type="spellEnd"/>
+      <w:r>
         <w:rPr>
           <w:rFonts w:ascii="Times New Roman" w:hAnsi="Times New Roman" w:cs="Times New Roman"/>
           <w:b/>
@@ -139,21 +102,14 @@
           <w:szCs w:val="24"/>
           <w:u w:val="single"/>
         </w:rPr>
-      </w:pPr>
-      <w:r>
-        <w:rPr>
-          <w:rFonts w:ascii="Times New Roman" w:hAnsi="Times New Roman" w:cs="Times New Roman"/>
-          <w:sz w:val="24"/>
-          <w:szCs w:val="24"/>
-        </w:rPr>
-        <w:t>Mstsc: Ao rodar no executar win+R, abre uma conexão de área remota.</w:t>
-      </w:r>
-    </w:p>
-    <w:p>
-      <w:pPr>
-        <w:pStyle w:val="PargrafodaLista"/>
-        <w:numPr>
-          <w:ilvl w:val="2"/>
+        <w:t xml:space="preserve"> Moderna</w:t>
+      </w:r>
+    </w:p>
+    <w:p>
+      <w:pPr>
+        <w:pStyle w:val="PargrafodaLista"/>
+        <w:numPr>
+          <w:ilvl w:val="0"/>
           <w:numId w:val="1"/>
         </w:numPr>
         <w:spacing w:line="360" w:lineRule="auto"/>
@@ -170,37 +126,37 @@
       <w:r>
         <w:rPr>
           <w:rFonts w:ascii="Times New Roman" w:hAnsi="Times New Roman" w:cs="Times New Roman"/>
-          <w:sz w:val="24"/>
-          <w:szCs w:val="24"/>
-        </w:rPr>
-        <w:t>Podemos ver no gerenciador de tarefas o que está consumindo muito da máquina, clicar com o botão direito e ir para detalhes e a partir dos detalhes, clicar com botão direito e ir para serviços, assim descobrimos quais serviços estão utilizando aquela aplicação que está consumindo muito do nosso sistema.</w:t>
-      </w:r>
-    </w:p>
-    <w:p>
-      <w:pPr>
-        <w:pStyle w:val="PargrafodaLista"/>
-        <w:numPr>
-          <w:ilvl w:val="2"/>
-          <w:numId w:val="1"/>
-        </w:numPr>
-        <w:spacing w:line="360" w:lineRule="auto"/>
-        <w:jc w:val="both"/>
-        <w:rPr>
-          <w:rFonts w:ascii="Times New Roman" w:hAnsi="Times New Roman" w:cs="Times New Roman"/>
           <w:b/>
           <w:bCs/>
           <w:sz w:val="24"/>
           <w:szCs w:val="24"/>
           <w:u w:val="single"/>
         </w:rPr>
-      </w:pPr>
-      <w:r>
-        <w:rPr>
-          <w:rFonts w:ascii="Times New Roman" w:hAnsi="Times New Roman" w:cs="Times New Roman"/>
-          <w:sz w:val="24"/>
-          <w:szCs w:val="24"/>
-        </w:rPr>
-        <w:t>O problema do nosso cliente é exatamente esse, temos um serviço que está usando 90/100% da capacidade da cpu dos nossos servidores e precisamos reiniciar eles para que voltem ao normal, mas, conectar remotamente em um por um e fazer manualmente nos 10 servidores é muito trabalhoso, por isso vamos escrever um script que faça esse trabalho.</w:t>
+        <w:t xml:space="preserve">Aula 1 – Apresentando o </w:t>
+      </w:r>
+      <w:proofErr w:type="spellStart"/>
+      <w:r>
+        <w:rPr>
+          <w:rFonts w:ascii="Times New Roman" w:hAnsi="Times New Roman" w:cs="Times New Roman"/>
+          <w:b/>
+          <w:bCs/>
+          <w:sz w:val="24"/>
+          <w:szCs w:val="24"/>
+          <w:u w:val="single"/>
+        </w:rPr>
+        <w:t>PowerShell</w:t>
+      </w:r>
+      <w:proofErr w:type="spellEnd"/>
+      <w:r>
+        <w:rPr>
+          <w:rFonts w:ascii="Times New Roman" w:hAnsi="Times New Roman" w:cs="Times New Roman"/>
+          <w:b/>
+          <w:bCs/>
+          <w:sz w:val="24"/>
+          <w:szCs w:val="24"/>
+          <w:u w:val="single"/>
+        </w:rPr>
+        <w:t>:</w:t>
       </w:r>
     </w:p>
     <w:p>
@@ -224,6 +180,157 @@
           <w:sz w:val="24"/>
           <w:szCs w:val="24"/>
         </w:rPr>
+        <w:t xml:space="preserve"> Conhecendo o problema do cliente:</w:t>
+      </w:r>
+    </w:p>
+    <w:p>
+      <w:pPr>
+        <w:pStyle w:val="PargrafodaLista"/>
+        <w:numPr>
+          <w:ilvl w:val="2"/>
+          <w:numId w:val="1"/>
+        </w:numPr>
+        <w:spacing w:line="360" w:lineRule="auto"/>
+        <w:jc w:val="both"/>
+        <w:rPr>
+          <w:rFonts w:ascii="Times New Roman" w:hAnsi="Times New Roman" w:cs="Times New Roman"/>
+          <w:b/>
+          <w:bCs/>
+          <w:sz w:val="24"/>
+          <w:szCs w:val="24"/>
+          <w:u w:val="single"/>
+        </w:rPr>
+      </w:pPr>
+      <w:proofErr w:type="spellStart"/>
+      <w:r>
+        <w:rPr>
+          <w:rFonts w:ascii="Times New Roman" w:hAnsi="Times New Roman" w:cs="Times New Roman"/>
+          <w:sz w:val="24"/>
+          <w:szCs w:val="24"/>
+        </w:rPr>
+        <w:t>Mstsc</w:t>
+      </w:r>
+      <w:proofErr w:type="spellEnd"/>
+      <w:r>
+        <w:rPr>
+          <w:rFonts w:ascii="Times New Roman" w:hAnsi="Times New Roman" w:cs="Times New Roman"/>
+          <w:sz w:val="24"/>
+          <w:szCs w:val="24"/>
+        </w:rPr>
+        <w:t xml:space="preserve">: Ao rodar no executar </w:t>
+      </w:r>
+      <w:proofErr w:type="spellStart"/>
+      <w:r>
+        <w:rPr>
+          <w:rFonts w:ascii="Times New Roman" w:hAnsi="Times New Roman" w:cs="Times New Roman"/>
+          <w:sz w:val="24"/>
+          <w:szCs w:val="24"/>
+        </w:rPr>
+        <w:t>win+R</w:t>
+      </w:r>
+      <w:proofErr w:type="spellEnd"/>
+      <w:r>
+        <w:rPr>
+          <w:rFonts w:ascii="Times New Roman" w:hAnsi="Times New Roman" w:cs="Times New Roman"/>
+          <w:sz w:val="24"/>
+          <w:szCs w:val="24"/>
+        </w:rPr>
+        <w:t>, abre uma conexão de área remota.</w:t>
+      </w:r>
+    </w:p>
+    <w:p>
+      <w:pPr>
+        <w:pStyle w:val="PargrafodaLista"/>
+        <w:numPr>
+          <w:ilvl w:val="2"/>
+          <w:numId w:val="1"/>
+        </w:numPr>
+        <w:spacing w:line="360" w:lineRule="auto"/>
+        <w:jc w:val="both"/>
+        <w:rPr>
+          <w:rFonts w:ascii="Times New Roman" w:hAnsi="Times New Roman" w:cs="Times New Roman"/>
+          <w:b/>
+          <w:bCs/>
+          <w:sz w:val="24"/>
+          <w:szCs w:val="24"/>
+          <w:u w:val="single"/>
+        </w:rPr>
+      </w:pPr>
+      <w:r>
+        <w:rPr>
+          <w:rFonts w:ascii="Times New Roman" w:hAnsi="Times New Roman" w:cs="Times New Roman"/>
+          <w:sz w:val="24"/>
+          <w:szCs w:val="24"/>
+        </w:rPr>
+        <w:t>Podemos ver no gerenciador de tarefas o que está consumindo muito da máquina, clicar com o botão direito e ir para detalhes e a partir dos detalhes, clicar com botão direito e ir para serviços, assim descobrimos quais serviços estão utilizando aquela aplicação que está consumindo muito do nosso sistema.</w:t>
+      </w:r>
+    </w:p>
+    <w:p>
+      <w:pPr>
+        <w:pStyle w:val="PargrafodaLista"/>
+        <w:numPr>
+          <w:ilvl w:val="2"/>
+          <w:numId w:val="1"/>
+        </w:numPr>
+        <w:spacing w:line="360" w:lineRule="auto"/>
+        <w:jc w:val="both"/>
+        <w:rPr>
+          <w:rFonts w:ascii="Times New Roman" w:hAnsi="Times New Roman" w:cs="Times New Roman"/>
+          <w:b/>
+          <w:bCs/>
+          <w:sz w:val="24"/>
+          <w:szCs w:val="24"/>
+          <w:u w:val="single"/>
+        </w:rPr>
+      </w:pPr>
+      <w:r>
+        <w:rPr>
+          <w:rFonts w:ascii="Times New Roman" w:hAnsi="Times New Roman" w:cs="Times New Roman"/>
+          <w:sz w:val="24"/>
+          <w:szCs w:val="24"/>
+        </w:rPr>
+        <w:t xml:space="preserve">O problema do nosso cliente é exatamente esse, temos um serviço que está usando 90/100% da capacidade da </w:t>
+      </w:r>
+      <w:proofErr w:type="spellStart"/>
+      <w:r>
+        <w:rPr>
+          <w:rFonts w:ascii="Times New Roman" w:hAnsi="Times New Roman" w:cs="Times New Roman"/>
+          <w:sz w:val="24"/>
+          <w:szCs w:val="24"/>
+        </w:rPr>
+        <w:t>cpu</w:t>
+      </w:r>
+      <w:proofErr w:type="spellEnd"/>
+      <w:r>
+        <w:rPr>
+          <w:rFonts w:ascii="Times New Roman" w:hAnsi="Times New Roman" w:cs="Times New Roman"/>
+          <w:sz w:val="24"/>
+          <w:szCs w:val="24"/>
+        </w:rPr>
+        <w:t xml:space="preserve"> dos nossos servidores e precisamos reiniciar eles para que voltem ao normal, mas, conectar remotamente em um por um e fazer manualmente nos 10 servidores é muito trabalhoso, por isso vamos escrever um script que faça esse trabalho.</w:t>
+      </w:r>
+    </w:p>
+    <w:p>
+      <w:pPr>
+        <w:pStyle w:val="PargrafodaLista"/>
+        <w:numPr>
+          <w:ilvl w:val="1"/>
+          <w:numId w:val="1"/>
+        </w:numPr>
+        <w:spacing w:line="360" w:lineRule="auto"/>
+        <w:jc w:val="both"/>
+        <w:rPr>
+          <w:rFonts w:ascii="Times New Roman" w:hAnsi="Times New Roman" w:cs="Times New Roman"/>
+          <w:sz w:val="24"/>
+          <w:szCs w:val="24"/>
+        </w:rPr>
+      </w:pPr>
+      <w:r>
+        <w:rPr>
+          <w:rFonts w:ascii="Times New Roman" w:hAnsi="Times New Roman" w:cs="Times New Roman"/>
+          <w:sz w:val="24"/>
+          <w:szCs w:val="24"/>
+        </w:rPr>
         <w:t xml:space="preserve"> </w:t>
       </w:r>
       <w:r>
@@ -304,7 +411,25 @@
           <w:sz w:val="24"/>
           <w:szCs w:val="24"/>
         </w:rPr>
-        <w:t>Ao contrário do PowerShell, o CMD não possui uma forte convenção de nomes</w:t>
+        <w:t xml:space="preserve">Ao contrário do </w:t>
+      </w:r>
+      <w:proofErr w:type="spellStart"/>
+      <w:r>
+        <w:rPr>
+          <w:rFonts w:ascii="Times New Roman" w:hAnsi="Times New Roman" w:cs="Times New Roman"/>
+          <w:sz w:val="24"/>
+          <w:szCs w:val="24"/>
+        </w:rPr>
+        <w:t>PowerShell</w:t>
+      </w:r>
+      <w:proofErr w:type="spellEnd"/>
+      <w:r>
+        <w:rPr>
+          <w:rFonts w:ascii="Times New Roman" w:hAnsi="Times New Roman" w:cs="Times New Roman"/>
+          <w:sz w:val="24"/>
+          <w:szCs w:val="24"/>
+        </w:rPr>
+        <w:t>, o CMD não possui uma forte convenção de nomes</w:t>
       </w:r>
       <w:r>
         <w:rPr>
@@ -352,7 +477,25 @@
           <w:sz w:val="24"/>
           <w:szCs w:val="24"/>
         </w:rPr>
-        <w:t>Diferente do PowerShell, o CMD não é orientado a objetos</w:t>
+        <w:t xml:space="preserve">Diferente do </w:t>
+      </w:r>
+      <w:proofErr w:type="spellStart"/>
+      <w:r>
+        <w:rPr>
+          <w:rFonts w:ascii="Times New Roman" w:hAnsi="Times New Roman" w:cs="Times New Roman"/>
+          <w:sz w:val="24"/>
+          <w:szCs w:val="24"/>
+        </w:rPr>
+        <w:t>PowerShell</w:t>
+      </w:r>
+      <w:proofErr w:type="spellEnd"/>
+      <w:r>
+        <w:rPr>
+          <w:rFonts w:ascii="Times New Roman" w:hAnsi="Times New Roman" w:cs="Times New Roman"/>
+          <w:sz w:val="24"/>
+          <w:szCs w:val="24"/>
+        </w:rPr>
+        <w:t>, o CMD não é orientado a objetos</w:t>
       </w:r>
       <w:r>
         <w:rPr>
@@ -400,7 +543,25 @@
           <w:sz w:val="24"/>
           <w:szCs w:val="24"/>
         </w:rPr>
-        <w:t>O CMD está disponível até nas versões mais recentes do windows, como o Windows 10 ou o Windows Server 2016</w:t>
+        <w:t xml:space="preserve">O CMD está disponível até nas versões mais recentes do </w:t>
+      </w:r>
+      <w:proofErr w:type="spellStart"/>
+      <w:r>
+        <w:rPr>
+          <w:rFonts w:ascii="Times New Roman" w:hAnsi="Times New Roman" w:cs="Times New Roman"/>
+          <w:sz w:val="24"/>
+          <w:szCs w:val="24"/>
+        </w:rPr>
+        <w:t>windows</w:t>
+      </w:r>
+      <w:proofErr w:type="spellEnd"/>
+      <w:r>
+        <w:rPr>
+          <w:rFonts w:ascii="Times New Roman" w:hAnsi="Times New Roman" w:cs="Times New Roman"/>
+          <w:sz w:val="24"/>
+          <w:szCs w:val="24"/>
+        </w:rPr>
+        <w:t>, como o Windows 10 ou o Windows Server 2016</w:t>
       </w:r>
       <w:r>
         <w:rPr>
@@ -440,8 +601,18 @@
           <w:sz w:val="24"/>
           <w:szCs w:val="24"/>
         </w:rPr>
-        <w:t>Resolvendo o problema com PowerShell</w:t>
-      </w:r>
+        <w:t xml:space="preserve">Resolvendo o problema com </w:t>
+      </w:r>
+      <w:proofErr w:type="spellStart"/>
+      <w:r>
+        <w:rPr>
+          <w:rFonts w:ascii="Times New Roman" w:hAnsi="Times New Roman" w:cs="Times New Roman"/>
+          <w:sz w:val="24"/>
+          <w:szCs w:val="24"/>
+        </w:rPr>
+        <w:t>PowerShell</w:t>
+      </w:r>
+      <w:proofErr w:type="spellEnd"/>
       <w:r>
         <w:rPr>
           <w:rFonts w:ascii="Times New Roman" w:hAnsi="Times New Roman" w:cs="Times New Roman"/>
@@ -472,7 +643,79 @@
           <w:sz w:val="24"/>
           <w:szCs w:val="24"/>
         </w:rPr>
-        <w:t>Diferente do cmd, no powershell é tudo bem mais intuitivo, por exemplo, para obter os serviços vc digita exatamente isso Get-Service.</w:t>
+        <w:t xml:space="preserve">Diferente do </w:t>
+      </w:r>
+      <w:proofErr w:type="spellStart"/>
+      <w:r>
+        <w:rPr>
+          <w:rFonts w:ascii="Times New Roman" w:hAnsi="Times New Roman" w:cs="Times New Roman"/>
+          <w:sz w:val="24"/>
+          <w:szCs w:val="24"/>
+        </w:rPr>
+        <w:t>cmd</w:t>
+      </w:r>
+      <w:proofErr w:type="spellEnd"/>
+      <w:r>
+        <w:rPr>
+          <w:rFonts w:ascii="Times New Roman" w:hAnsi="Times New Roman" w:cs="Times New Roman"/>
+          <w:sz w:val="24"/>
+          <w:szCs w:val="24"/>
+        </w:rPr>
+        <w:t xml:space="preserve">, no </w:t>
+      </w:r>
+      <w:proofErr w:type="spellStart"/>
+      <w:r>
+        <w:rPr>
+          <w:rFonts w:ascii="Times New Roman" w:hAnsi="Times New Roman" w:cs="Times New Roman"/>
+          <w:sz w:val="24"/>
+          <w:szCs w:val="24"/>
+        </w:rPr>
+        <w:t>powershell</w:t>
+      </w:r>
+      <w:proofErr w:type="spellEnd"/>
+      <w:r>
+        <w:rPr>
+          <w:rFonts w:ascii="Times New Roman" w:hAnsi="Times New Roman" w:cs="Times New Roman"/>
+          <w:sz w:val="24"/>
+          <w:szCs w:val="24"/>
+        </w:rPr>
+        <w:t xml:space="preserve"> é tudo bem mais intuitivo, por exemplo, para obter os serviços </w:t>
+      </w:r>
+      <w:proofErr w:type="spellStart"/>
+      <w:r>
+        <w:rPr>
+          <w:rFonts w:ascii="Times New Roman" w:hAnsi="Times New Roman" w:cs="Times New Roman"/>
+          <w:sz w:val="24"/>
+          <w:szCs w:val="24"/>
+        </w:rPr>
+        <w:t>vc</w:t>
+      </w:r>
+      <w:proofErr w:type="spellEnd"/>
+      <w:r>
+        <w:rPr>
+          <w:rFonts w:ascii="Times New Roman" w:hAnsi="Times New Roman" w:cs="Times New Roman"/>
+          <w:sz w:val="24"/>
+          <w:szCs w:val="24"/>
+        </w:rPr>
+        <w:t xml:space="preserve"> digita exatamente isso </w:t>
+      </w:r>
+      <w:proofErr w:type="spellStart"/>
+      <w:r>
+        <w:rPr>
+          <w:rFonts w:ascii="Times New Roman" w:hAnsi="Times New Roman" w:cs="Times New Roman"/>
+          <w:sz w:val="24"/>
+          <w:szCs w:val="24"/>
+        </w:rPr>
+        <w:t>Get</w:t>
+      </w:r>
+      <w:proofErr w:type="spellEnd"/>
+      <w:r>
+        <w:rPr>
+          <w:rFonts w:ascii="Times New Roman" w:hAnsi="Times New Roman" w:cs="Times New Roman"/>
+          <w:sz w:val="24"/>
+          <w:szCs w:val="24"/>
+        </w:rPr>
+        <w:t>-Service.</w:t>
       </w:r>
     </w:p>
     <w:p>
@@ -521,7 +764,43 @@
           <w:szCs w:val="24"/>
         </w:rPr>
         <w:lastRenderedPageBreak/>
-        <w:t>Ao contrário do cmd que tínhamos que digitar sc query e afins, sem nem sequer sabermos para que serve ou que exatamente significa esse comando.</w:t>
+        <w:t xml:space="preserve">Ao contrário do </w:t>
+      </w:r>
+      <w:proofErr w:type="spellStart"/>
+      <w:r>
+        <w:rPr>
+          <w:rFonts w:ascii="Times New Roman" w:hAnsi="Times New Roman" w:cs="Times New Roman"/>
+          <w:sz w:val="24"/>
+          <w:szCs w:val="24"/>
+        </w:rPr>
+        <w:t>cmd</w:t>
+      </w:r>
+      <w:proofErr w:type="spellEnd"/>
+      <w:r>
+        <w:rPr>
+          <w:rFonts w:ascii="Times New Roman" w:hAnsi="Times New Roman" w:cs="Times New Roman"/>
+          <w:sz w:val="24"/>
+          <w:szCs w:val="24"/>
+        </w:rPr>
+        <w:t xml:space="preserve"> que tínhamos que digitar </w:t>
+      </w:r>
+      <w:proofErr w:type="spellStart"/>
+      <w:r>
+        <w:rPr>
+          <w:rFonts w:ascii="Times New Roman" w:hAnsi="Times New Roman" w:cs="Times New Roman"/>
+          <w:sz w:val="24"/>
+          <w:szCs w:val="24"/>
+        </w:rPr>
+        <w:t>sc</w:t>
+      </w:r>
+      <w:proofErr w:type="spellEnd"/>
+      <w:r>
+        <w:rPr>
+          <w:rFonts w:ascii="Times New Roman" w:hAnsi="Times New Roman" w:cs="Times New Roman"/>
+          <w:sz w:val="24"/>
+          <w:szCs w:val="24"/>
+        </w:rPr>
+        <w:t xml:space="preserve"> query e afins, sem nem sequer sabermos para que serve ou que exatamente significa esse comando.</w:t>
       </w:r>
     </w:p>
     <w:p>
@@ -545,7 +824,25 @@
           <w:sz w:val="24"/>
           <w:szCs w:val="24"/>
         </w:rPr>
-        <w:t>Tudo no PS tem autocomplete, ou seja, se não souber o nome completo do comando, basta digitar uma parte dele e ir apertando tab até encontrar o que precisa.</w:t>
+        <w:t xml:space="preserve">Tudo no PS tem autocomplete, ou seja, se não souber o nome completo do comando, basta digitar uma parte dele e ir apertando </w:t>
+      </w:r>
+      <w:proofErr w:type="spellStart"/>
+      <w:r>
+        <w:rPr>
+          <w:rFonts w:ascii="Times New Roman" w:hAnsi="Times New Roman" w:cs="Times New Roman"/>
+          <w:sz w:val="24"/>
+          <w:szCs w:val="24"/>
+        </w:rPr>
+        <w:t>tab</w:t>
+      </w:r>
+      <w:proofErr w:type="spellEnd"/>
+      <w:r>
+        <w:rPr>
+          <w:rFonts w:ascii="Times New Roman" w:hAnsi="Times New Roman" w:cs="Times New Roman"/>
+          <w:sz w:val="24"/>
+          <w:szCs w:val="24"/>
+        </w:rPr>
+        <w:t xml:space="preserve"> até encontrar o que precisa.</w:t>
       </w:r>
     </w:p>
     <w:p>
@@ -590,7 +887,27 @@
           <w:szCs w:val="24"/>
           <w:lang w:val="en-US"/>
         </w:rPr>
-        <w:t>$servico = Get-Service -Name "Themes"</w:t>
+        <w:t>$</w:t>
+      </w:r>
+      <w:proofErr w:type="spellStart"/>
+      <w:r>
+        <w:rPr>
+          <w:rFonts w:ascii="Times New Roman" w:hAnsi="Times New Roman" w:cs="Times New Roman"/>
+          <w:sz w:val="24"/>
+          <w:szCs w:val="24"/>
+          <w:lang w:val="en-US"/>
+        </w:rPr>
+        <w:t>servico</w:t>
+      </w:r>
+      <w:proofErr w:type="spellEnd"/>
+      <w:r>
+        <w:rPr>
+          <w:rFonts w:ascii="Times New Roman" w:hAnsi="Times New Roman" w:cs="Times New Roman"/>
+          <w:sz w:val="24"/>
+          <w:szCs w:val="24"/>
+          <w:lang w:val="en-US"/>
+        </w:rPr>
+        <w:t xml:space="preserve"> = Get-Service -Name "Themes"</w:t>
       </w:r>
     </w:p>
     <w:p>
@@ -677,7 +994,25 @@
           <w:sz w:val="24"/>
           <w:szCs w:val="24"/>
         </w:rPr>
-        <w:t>s da variável e ir dando tab podemos ver todas as funções que podemos utilizar com ela, como por exemplo:</w:t>
+        <w:t xml:space="preserve">s da variável e ir dando </w:t>
+      </w:r>
+      <w:proofErr w:type="spellStart"/>
+      <w:r>
+        <w:rPr>
+          <w:rFonts w:ascii="Times New Roman" w:hAnsi="Times New Roman" w:cs="Times New Roman"/>
+          <w:sz w:val="24"/>
+          <w:szCs w:val="24"/>
+        </w:rPr>
+        <w:t>tab</w:t>
+      </w:r>
+      <w:proofErr w:type="spellEnd"/>
+      <w:r>
+        <w:rPr>
+          <w:rFonts w:ascii="Times New Roman" w:hAnsi="Times New Roman" w:cs="Times New Roman"/>
+          <w:sz w:val="24"/>
+          <w:szCs w:val="24"/>
+        </w:rPr>
+        <w:t xml:space="preserve"> podemos ver todas as funções que podemos utilizar com ela, como por exemplo:</w:t>
       </w:r>
     </w:p>
     <w:p>
@@ -754,7 +1089,25 @@
           <w:sz w:val="24"/>
           <w:szCs w:val="24"/>
         </w:rPr>
-        <w:t>Ao invés de ficar reescrevendo todo o código redundantemente como no cmd, podemos fazer simplesmente assim:</w:t>
+        <w:t xml:space="preserve">Ao invés de ficar reescrevendo todo o código redundantemente como no </w:t>
+      </w:r>
+      <w:proofErr w:type="spellStart"/>
+      <w:r>
+        <w:rPr>
+          <w:rFonts w:ascii="Times New Roman" w:hAnsi="Times New Roman" w:cs="Times New Roman"/>
+          <w:sz w:val="24"/>
+          <w:szCs w:val="24"/>
+        </w:rPr>
+        <w:t>cmd</w:t>
+      </w:r>
+      <w:proofErr w:type="spellEnd"/>
+      <w:r>
+        <w:rPr>
+          <w:rFonts w:ascii="Times New Roman" w:hAnsi="Times New Roman" w:cs="Times New Roman"/>
+          <w:sz w:val="24"/>
+          <w:szCs w:val="24"/>
+        </w:rPr>
+        <w:t>, podemos fazer simplesmente assim:</w:t>
       </w:r>
     </w:p>
     <w:p>
@@ -923,8 +1276,18 @@
           <w:sz w:val="24"/>
           <w:szCs w:val="24"/>
         </w:rPr>
-        <w:t>Conhecendo o CommandPrecedence</w:t>
-      </w:r>
+        <w:t xml:space="preserve">Conhecendo o </w:t>
+      </w:r>
+      <w:proofErr w:type="spellStart"/>
+      <w:r>
+        <w:rPr>
+          <w:rFonts w:ascii="Times New Roman" w:hAnsi="Times New Roman" w:cs="Times New Roman"/>
+          <w:sz w:val="24"/>
+          <w:szCs w:val="24"/>
+        </w:rPr>
+        <w:t>CommandPrecedence</w:t>
+      </w:r>
+      <w:proofErr w:type="spellEnd"/>
       <w:r>
         <w:rPr>
           <w:rFonts w:ascii="Times New Roman" w:hAnsi="Times New Roman" w:cs="Times New Roman"/>
@@ -955,8 +1318,45 @@
           <w:sz w:val="24"/>
           <w:szCs w:val="24"/>
         </w:rPr>
-        <w:t xml:space="preserve">Como questão de segurança, o PS faz com que todos os scipts do cmd escritos não rodem nele, mas, se realmente quiser rodar um script de </w:t>
-      </w:r>
+        <w:t xml:space="preserve">Como questão de segurança, o PS faz com que todos os </w:t>
+      </w:r>
+      <w:proofErr w:type="spellStart"/>
+      <w:r>
+        <w:rPr>
+          <w:rFonts w:ascii="Times New Roman" w:hAnsi="Times New Roman" w:cs="Times New Roman"/>
+          <w:sz w:val="24"/>
+          <w:szCs w:val="24"/>
+        </w:rPr>
+        <w:t>scipts</w:t>
+      </w:r>
+      <w:proofErr w:type="spellEnd"/>
+      <w:r>
+        <w:rPr>
+          <w:rFonts w:ascii="Times New Roman" w:hAnsi="Times New Roman" w:cs="Times New Roman"/>
+          <w:sz w:val="24"/>
+          <w:szCs w:val="24"/>
+        </w:rPr>
+        <w:t xml:space="preserve"> do </w:t>
+      </w:r>
+      <w:proofErr w:type="spellStart"/>
+      <w:r>
+        <w:rPr>
+          <w:rFonts w:ascii="Times New Roman" w:hAnsi="Times New Roman" w:cs="Times New Roman"/>
+          <w:sz w:val="24"/>
+          <w:szCs w:val="24"/>
+        </w:rPr>
+        <w:t>cmd</w:t>
+      </w:r>
+      <w:proofErr w:type="spellEnd"/>
+      <w:r>
+        <w:rPr>
+          <w:rFonts w:ascii="Times New Roman" w:hAnsi="Times New Roman" w:cs="Times New Roman"/>
+          <w:sz w:val="24"/>
+          <w:szCs w:val="24"/>
+        </w:rPr>
+        <w:t xml:space="preserve"> escritos não rodem nele, mas, se realmente quiser rodar um script de </w:t>
+      </w:r>
+      <w:proofErr w:type="spellStart"/>
       <w:r>
         <w:rPr>
           <w:rFonts w:ascii="Times New Roman" w:hAnsi="Times New Roman" w:cs="Times New Roman"/>
@@ -964,7 +1364,34 @@
           <w:szCs w:val="24"/>
         </w:rPr>
         <w:lastRenderedPageBreak/>
-        <w:t>cmd, precisa colocar ‘.\’ antes do .bat que quer executar, dessa forma ele irá rodar normalmente.</w:t>
+        <w:t>cmd</w:t>
+      </w:r>
+      <w:proofErr w:type="spellEnd"/>
+      <w:r>
+        <w:rPr>
+          <w:rFonts w:ascii="Times New Roman" w:hAnsi="Times New Roman" w:cs="Times New Roman"/>
+          <w:sz w:val="24"/>
+          <w:szCs w:val="24"/>
+        </w:rPr>
+        <w:t>, precisa colocar ‘.\’ antes do .</w:t>
+      </w:r>
+      <w:proofErr w:type="spellStart"/>
+      <w:r>
+        <w:rPr>
+          <w:rFonts w:ascii="Times New Roman" w:hAnsi="Times New Roman" w:cs="Times New Roman"/>
+          <w:sz w:val="24"/>
+          <w:szCs w:val="24"/>
+        </w:rPr>
+        <w:t>bat</w:t>
+      </w:r>
+      <w:proofErr w:type="spellEnd"/>
+      <w:r>
+        <w:rPr>
+          <w:rFonts w:ascii="Times New Roman" w:hAnsi="Times New Roman" w:cs="Times New Roman"/>
+          <w:sz w:val="24"/>
+          <w:szCs w:val="24"/>
+        </w:rPr>
+        <w:t xml:space="preserve"> que quer executar, dessa forma ele irá rodar normalmente.</w:t>
       </w:r>
     </w:p>
     <w:p>
@@ -988,8 +1415,599 @@
           <w:sz w:val="24"/>
           <w:szCs w:val="24"/>
         </w:rPr>
-        <w:t>Esse é o famoso commandPrecedence.</w:t>
-      </w:r>
+        <w:t xml:space="preserve">Esse é o famoso </w:t>
+      </w:r>
+      <w:proofErr w:type="spellStart"/>
+      <w:r>
+        <w:rPr>
+          <w:rFonts w:ascii="Times New Roman" w:hAnsi="Times New Roman" w:cs="Times New Roman"/>
+          <w:sz w:val="24"/>
+          <w:szCs w:val="24"/>
+        </w:rPr>
+        <w:t>commandPrecedence</w:t>
+      </w:r>
+      <w:proofErr w:type="spellEnd"/>
+      <w:r>
+        <w:rPr>
+          <w:rFonts w:ascii="Times New Roman" w:hAnsi="Times New Roman" w:cs="Times New Roman"/>
+          <w:sz w:val="24"/>
+          <w:szCs w:val="24"/>
+        </w:rPr>
+        <w:t>.</w:t>
+      </w:r>
+    </w:p>
+    <w:p>
+      <w:pPr>
+        <w:pStyle w:val="PargrafodaLista"/>
+        <w:numPr>
+          <w:ilvl w:val="1"/>
+          <w:numId w:val="1"/>
+        </w:numPr>
+        <w:spacing w:line="360" w:lineRule="auto"/>
+        <w:jc w:val="both"/>
+        <w:rPr>
+          <w:rFonts w:ascii="Times New Roman" w:hAnsi="Times New Roman" w:cs="Times New Roman"/>
+          <w:sz w:val="24"/>
+          <w:szCs w:val="24"/>
+        </w:rPr>
+      </w:pPr>
+      <w:r>
+        <w:rPr>
+          <w:rFonts w:ascii="Times New Roman" w:hAnsi="Times New Roman" w:cs="Times New Roman"/>
+          <w:sz w:val="24"/>
+          <w:szCs w:val="24"/>
+        </w:rPr>
+        <w:t xml:space="preserve"> </w:t>
+      </w:r>
+      <w:r>
+        <w:rPr>
+          <w:rFonts w:ascii="Times New Roman" w:hAnsi="Times New Roman" w:cs="Times New Roman"/>
+          <w:sz w:val="24"/>
+          <w:szCs w:val="24"/>
+        </w:rPr>
+        <w:t xml:space="preserve">Quando o </w:t>
+      </w:r>
+      <w:proofErr w:type="spellStart"/>
+      <w:r>
+        <w:rPr>
+          <w:rFonts w:ascii="Times New Roman" w:hAnsi="Times New Roman" w:cs="Times New Roman"/>
+          <w:sz w:val="24"/>
+          <w:szCs w:val="24"/>
+        </w:rPr>
+        <w:t>CommandPrecedence</w:t>
+      </w:r>
+      <w:proofErr w:type="spellEnd"/>
+      <w:r>
+        <w:rPr>
+          <w:rFonts w:ascii="Times New Roman" w:hAnsi="Times New Roman" w:cs="Times New Roman"/>
+          <w:sz w:val="24"/>
+          <w:szCs w:val="24"/>
+        </w:rPr>
+        <w:t xml:space="preserve"> não é necessário e o comando </w:t>
+      </w:r>
+      <w:proofErr w:type="spellStart"/>
+      <w:r>
+        <w:rPr>
+          <w:rFonts w:ascii="Times New Roman" w:hAnsi="Times New Roman" w:cs="Times New Roman"/>
+          <w:sz w:val="24"/>
+          <w:szCs w:val="24"/>
+        </w:rPr>
+        <w:t>GetMember</w:t>
+      </w:r>
+      <w:proofErr w:type="spellEnd"/>
+      <w:r>
+        <w:rPr>
+          <w:rFonts w:ascii="Times New Roman" w:hAnsi="Times New Roman" w:cs="Times New Roman"/>
+          <w:sz w:val="24"/>
+          <w:szCs w:val="24"/>
+        </w:rPr>
+        <w:t>:</w:t>
+      </w:r>
+    </w:p>
+    <w:p>
+      <w:pPr>
+        <w:pStyle w:val="PargrafodaLista"/>
+        <w:numPr>
+          <w:ilvl w:val="2"/>
+          <w:numId w:val="1"/>
+        </w:numPr>
+        <w:spacing w:line="360" w:lineRule="auto"/>
+        <w:jc w:val="both"/>
+        <w:rPr>
+          <w:rFonts w:ascii="Times New Roman" w:hAnsi="Times New Roman" w:cs="Times New Roman"/>
+          <w:sz w:val="24"/>
+          <w:szCs w:val="24"/>
+        </w:rPr>
+      </w:pPr>
+      <w:r>
+        <w:rPr>
+          <w:rFonts w:ascii="Times New Roman" w:hAnsi="Times New Roman" w:cs="Times New Roman"/>
+          <w:sz w:val="24"/>
+          <w:szCs w:val="24"/>
+        </w:rPr>
+        <w:t xml:space="preserve">Diferentemente do </w:t>
+      </w:r>
+      <w:proofErr w:type="spellStart"/>
+      <w:r>
+        <w:rPr>
+          <w:rFonts w:ascii="Times New Roman" w:hAnsi="Times New Roman" w:cs="Times New Roman"/>
+          <w:sz w:val="24"/>
+          <w:szCs w:val="24"/>
+        </w:rPr>
+        <w:t>cmd</w:t>
+      </w:r>
+      <w:proofErr w:type="spellEnd"/>
+      <w:r>
+        <w:rPr>
+          <w:rFonts w:ascii="Times New Roman" w:hAnsi="Times New Roman" w:cs="Times New Roman"/>
+          <w:sz w:val="24"/>
+          <w:szCs w:val="24"/>
+        </w:rPr>
+        <w:t xml:space="preserve">, para podermos ver o nosso path, precisamos dar um </w:t>
+      </w:r>
+      <w:proofErr w:type="spellStart"/>
+      <w:r>
+        <w:rPr>
+          <w:rFonts w:ascii="Times New Roman" w:hAnsi="Times New Roman" w:cs="Times New Roman"/>
+          <w:sz w:val="24"/>
+          <w:szCs w:val="24"/>
+        </w:rPr>
+        <w:t>echo</w:t>
+      </w:r>
+      <w:proofErr w:type="spellEnd"/>
+      <w:r>
+        <w:rPr>
+          <w:rFonts w:ascii="Times New Roman" w:hAnsi="Times New Roman" w:cs="Times New Roman"/>
+          <w:sz w:val="24"/>
+          <w:szCs w:val="24"/>
+        </w:rPr>
+        <w:t xml:space="preserve"> na variável $</w:t>
+      </w:r>
+      <w:proofErr w:type="spellStart"/>
+      <w:r>
+        <w:rPr>
+          <w:rFonts w:ascii="Times New Roman" w:hAnsi="Times New Roman" w:cs="Times New Roman"/>
+          <w:sz w:val="24"/>
+          <w:szCs w:val="24"/>
+        </w:rPr>
+        <w:t>env:path</w:t>
+      </w:r>
+      <w:proofErr w:type="spellEnd"/>
+      <w:r>
+        <w:rPr>
+          <w:rFonts w:ascii="Times New Roman" w:hAnsi="Times New Roman" w:cs="Times New Roman"/>
+          <w:sz w:val="24"/>
+          <w:szCs w:val="24"/>
+        </w:rPr>
+        <w:t>.</w:t>
+      </w:r>
+      <w:r>
+        <w:rPr>
+          <w:rFonts w:ascii="Times New Roman" w:hAnsi="Times New Roman" w:cs="Times New Roman"/>
+          <w:sz w:val="24"/>
+          <w:szCs w:val="24"/>
+        </w:rPr>
+        <w:t xml:space="preserve"> Não só para o path, mas qualquer outra variável de ambiente que você queira. Basta substituir o path por ela, ou ir dando </w:t>
+      </w:r>
+      <w:proofErr w:type="spellStart"/>
+      <w:r>
+        <w:rPr>
+          <w:rFonts w:ascii="Times New Roman" w:hAnsi="Times New Roman" w:cs="Times New Roman"/>
+          <w:sz w:val="24"/>
+          <w:szCs w:val="24"/>
+        </w:rPr>
+        <w:t>tab</w:t>
+      </w:r>
+      <w:proofErr w:type="spellEnd"/>
+      <w:r>
+        <w:rPr>
+          <w:rFonts w:ascii="Times New Roman" w:hAnsi="Times New Roman" w:cs="Times New Roman"/>
+          <w:sz w:val="24"/>
+          <w:szCs w:val="24"/>
+        </w:rPr>
+        <w:t xml:space="preserve"> até encontrar.</w:t>
+      </w:r>
+    </w:p>
+    <w:p>
+      <w:pPr>
+        <w:pStyle w:val="PargrafodaLista"/>
+        <w:numPr>
+          <w:ilvl w:val="2"/>
+          <w:numId w:val="1"/>
+        </w:numPr>
+        <w:spacing w:line="360" w:lineRule="auto"/>
+        <w:jc w:val="both"/>
+        <w:rPr>
+          <w:rFonts w:ascii="Times New Roman" w:hAnsi="Times New Roman" w:cs="Times New Roman"/>
+          <w:sz w:val="24"/>
+          <w:szCs w:val="24"/>
+        </w:rPr>
+      </w:pPr>
+      <w:r>
+        <w:rPr>
+          <w:rFonts w:ascii="Times New Roman" w:hAnsi="Times New Roman" w:cs="Times New Roman"/>
+          <w:sz w:val="24"/>
+          <w:szCs w:val="24"/>
+        </w:rPr>
+        <w:t>Para saber qual é o tipo de uma variável podemos colocar $</w:t>
+      </w:r>
+      <w:proofErr w:type="spellStart"/>
+      <w:r>
+        <w:rPr>
+          <w:rFonts w:ascii="Times New Roman" w:hAnsi="Times New Roman" w:cs="Times New Roman"/>
+          <w:sz w:val="24"/>
+          <w:szCs w:val="24"/>
+        </w:rPr>
+        <w:t>env:variável.GetType</w:t>
+      </w:r>
+      <w:proofErr w:type="spellEnd"/>
+      <w:r>
+        <w:rPr>
+          <w:rFonts w:ascii="Times New Roman" w:hAnsi="Times New Roman" w:cs="Times New Roman"/>
+          <w:sz w:val="24"/>
+          <w:szCs w:val="24"/>
+        </w:rPr>
+        <w:t>().</w:t>
+      </w:r>
+    </w:p>
+    <w:p>
+      <w:pPr>
+        <w:spacing w:line="360" w:lineRule="auto"/>
+        <w:jc w:val="center"/>
+        <w:rPr>
+          <w:rFonts w:ascii="Times New Roman" w:hAnsi="Times New Roman" w:cs="Times New Roman"/>
+          <w:sz w:val="24"/>
+          <w:szCs w:val="24"/>
+        </w:rPr>
+      </w:pPr>
+      <w:r>
+        <w:rPr>
+          <w:rFonts w:ascii="Times New Roman" w:hAnsi="Times New Roman" w:cs="Times New Roman"/>
+          <w:sz w:val="24"/>
+          <w:szCs w:val="24"/>
+        </w:rPr>
+        <w:drawing>
+          <wp:inline distT="0" distB="0" distL="0" distR="0" wp14:anchorId="71E04655" wp14:editId="442F9436">
+            <wp:extent cx="5400040" cy="986155"/>
+            <wp:effectExtent l="0" t="0" r="0" b="4445"/>
+            <wp:docPr id="4" name="Imagem 4"/>
+            <wp:cNvGraphicFramePr>
+              <a:graphicFrameLocks xmlns:a="http://schemas.openxmlformats.org/drawingml/2006/main" noChangeAspect="1"/>
+            </wp:cNvGraphicFramePr>
+            <a:graphic xmlns:a="http://schemas.openxmlformats.org/drawingml/2006/main">
+              <a:graphicData uri="http://schemas.openxmlformats.org/drawingml/2006/picture">
+                <pic:pic xmlns:pic="http://schemas.openxmlformats.org/drawingml/2006/picture">
+                  <pic:nvPicPr>
+                    <pic:cNvPr id="1" name=""/>
+                    <pic:cNvPicPr/>
+                  </pic:nvPicPr>
+                  <pic:blipFill>
+                    <a:blip r:embed="rId10"/>
+                    <a:stretch>
+                      <a:fillRect/>
+                    </a:stretch>
+                  </pic:blipFill>
+                  <pic:spPr>
+                    <a:xfrm>
+                      <a:off x="0" y="0"/>
+                      <a:ext cx="5400040" cy="986155"/>
+                    </a:xfrm>
+                    <a:prstGeom prst="rect">
+                      <a:avLst/>
+                    </a:prstGeom>
+                  </pic:spPr>
+                </pic:pic>
+              </a:graphicData>
+            </a:graphic>
+          </wp:inline>
+        </w:drawing>
+      </w:r>
+    </w:p>
+    <w:p>
+      <w:pPr>
+        <w:pStyle w:val="PargrafodaLista"/>
+        <w:numPr>
+          <w:ilvl w:val="2"/>
+          <w:numId w:val="1"/>
+        </w:numPr>
+        <w:spacing w:line="360" w:lineRule="auto"/>
+        <w:jc w:val="both"/>
+        <w:rPr>
+          <w:rFonts w:ascii="Times New Roman" w:hAnsi="Times New Roman" w:cs="Times New Roman"/>
+          <w:sz w:val="24"/>
+          <w:szCs w:val="24"/>
+        </w:rPr>
+      </w:pPr>
+      <w:r>
+        <w:rPr>
+          <w:rFonts w:ascii="Times New Roman" w:hAnsi="Times New Roman" w:cs="Times New Roman"/>
+          <w:sz w:val="24"/>
+          <w:szCs w:val="24"/>
+        </w:rPr>
+        <w:t>O path é sempre muito confuso principalmente quando está com muitos caminhos, mas, como podemos ver, ele é uma string portanto os métodos de string vão funcionar com ele também, e podemos utilizá-los para ter uma melhor exibição dele.</w:t>
+      </w:r>
+    </w:p>
+    <w:p>
+      <w:pPr>
+        <w:pStyle w:val="PargrafodaLista"/>
+        <w:numPr>
+          <w:ilvl w:val="2"/>
+          <w:numId w:val="1"/>
+        </w:numPr>
+        <w:spacing w:line="360" w:lineRule="auto"/>
+        <w:jc w:val="both"/>
+        <w:rPr>
+          <w:rFonts w:ascii="Times New Roman" w:hAnsi="Times New Roman" w:cs="Times New Roman"/>
+          <w:sz w:val="24"/>
+          <w:szCs w:val="24"/>
+        </w:rPr>
+      </w:pPr>
+      <w:r>
+        <w:rPr>
+          <w:rFonts w:ascii="Times New Roman" w:hAnsi="Times New Roman" w:cs="Times New Roman"/>
+          <w:sz w:val="24"/>
+          <w:szCs w:val="24"/>
+        </w:rPr>
+        <w:t xml:space="preserve">Para procurar qualquer documentação na Microsoft sobre métodos ou suas linguagens de programação digite </w:t>
+      </w:r>
+      <w:proofErr w:type="spellStart"/>
+      <w:r>
+        <w:rPr>
+          <w:rFonts w:ascii="Times New Roman" w:hAnsi="Times New Roman" w:cs="Times New Roman"/>
+          <w:sz w:val="24"/>
+          <w:szCs w:val="24"/>
+        </w:rPr>
+        <w:t>msdn</w:t>
+      </w:r>
+      <w:proofErr w:type="spellEnd"/>
+      <w:r>
+        <w:rPr>
+          <w:rFonts w:ascii="Times New Roman" w:hAnsi="Times New Roman" w:cs="Times New Roman"/>
+          <w:sz w:val="24"/>
+          <w:szCs w:val="24"/>
+        </w:rPr>
+        <w:t xml:space="preserve"> e o que está procurando, como no caso de strings.</w:t>
+      </w:r>
+    </w:p>
+    <w:p>
+      <w:pPr>
+        <w:pStyle w:val="PargrafodaLista"/>
+        <w:numPr>
+          <w:ilvl w:val="2"/>
+          <w:numId w:val="1"/>
+        </w:numPr>
+        <w:spacing w:line="360" w:lineRule="auto"/>
+        <w:jc w:val="both"/>
+        <w:rPr>
+          <w:rFonts w:ascii="Times New Roman" w:hAnsi="Times New Roman" w:cs="Times New Roman"/>
+          <w:sz w:val="24"/>
+          <w:szCs w:val="24"/>
+        </w:rPr>
+      </w:pPr>
+      <w:r>
+        <w:rPr>
+          <w:rFonts w:ascii="Times New Roman" w:hAnsi="Times New Roman" w:cs="Times New Roman"/>
+          <w:sz w:val="24"/>
+          <w:szCs w:val="24"/>
+        </w:rPr>
+        <w:t xml:space="preserve">O primeiro link nos leva pra cá: </w:t>
+      </w:r>
+      <w:hyperlink r:id="rId11" w:history="1">
+        <w:r>
+          <w:rPr>
+            <w:rStyle w:val="Hyperlink"/>
+            <w:rFonts w:ascii="Times New Roman" w:hAnsi="Times New Roman" w:cs="Times New Roman"/>
+            <w:sz w:val="24"/>
+            <w:szCs w:val="24"/>
+          </w:rPr>
+          <w:t>https://docs.microsoft.com/en-us/dotnet/api/system.string?view=net-6.0</w:t>
+        </w:r>
+      </w:hyperlink>
+      <w:r>
+        <w:rPr>
+          <w:rFonts w:ascii="Times New Roman" w:hAnsi="Times New Roman" w:cs="Times New Roman"/>
+          <w:sz w:val="24"/>
+          <w:szCs w:val="24"/>
+        </w:rPr>
+        <w:t>.</w:t>
+      </w:r>
+    </w:p>
+    <w:p>
+      <w:pPr>
+        <w:pStyle w:val="PargrafodaLista"/>
+        <w:numPr>
+          <w:ilvl w:val="2"/>
+          <w:numId w:val="1"/>
+        </w:numPr>
+        <w:spacing w:line="360" w:lineRule="auto"/>
+        <w:jc w:val="both"/>
+        <w:rPr>
+          <w:rFonts w:ascii="Times New Roman" w:hAnsi="Times New Roman" w:cs="Times New Roman"/>
+          <w:sz w:val="24"/>
+          <w:szCs w:val="24"/>
+        </w:rPr>
+      </w:pPr>
+      <w:r>
+        <w:rPr>
+          <w:rFonts w:ascii="Times New Roman" w:hAnsi="Times New Roman" w:cs="Times New Roman"/>
+          <w:sz w:val="24"/>
+          <w:szCs w:val="24"/>
+        </w:rPr>
+        <w:t>Para deixar nosso path mais visível podemos usar o método split() de strings, passando como parâmetro o ‘;’ para fazer essa separação:</w:t>
+      </w:r>
+    </w:p>
+    <w:p>
+      <w:pPr>
+        <w:spacing w:line="360" w:lineRule="auto"/>
+        <w:jc w:val="center"/>
+        <w:rPr>
+          <w:rFonts w:ascii="Times New Roman" w:hAnsi="Times New Roman" w:cs="Times New Roman"/>
+          <w:sz w:val="24"/>
+          <w:szCs w:val="24"/>
+        </w:rPr>
+      </w:pPr>
+      <w:r>
+        <w:rPr>
+          <w:rFonts w:ascii="Times New Roman" w:hAnsi="Times New Roman" w:cs="Times New Roman"/>
+          <w:sz w:val="24"/>
+          <w:szCs w:val="24"/>
+        </w:rPr>
+        <w:lastRenderedPageBreak/>
+        <w:drawing>
+          <wp:inline distT="0" distB="0" distL="0" distR="0" wp14:anchorId="4A746EE9" wp14:editId="63F9AAA2">
+            <wp:extent cx="3295015" cy="2439876"/>
+            <wp:effectExtent l="0" t="0" r="635" b="0"/>
+            <wp:docPr id="5" name="Imagem 5"/>
+            <wp:cNvGraphicFramePr>
+              <a:graphicFrameLocks xmlns:a="http://schemas.openxmlformats.org/drawingml/2006/main" noChangeAspect="1"/>
+            </wp:cNvGraphicFramePr>
+            <a:graphic xmlns:a="http://schemas.openxmlformats.org/drawingml/2006/main">
+              <a:graphicData uri="http://schemas.openxmlformats.org/drawingml/2006/picture">
+                <pic:pic xmlns:pic="http://schemas.openxmlformats.org/drawingml/2006/picture">
+                  <pic:nvPicPr>
+                    <pic:cNvPr id="1" name=""/>
+                    <pic:cNvPicPr/>
+                  </pic:nvPicPr>
+                  <pic:blipFill>
+                    <a:blip r:embed="rId12"/>
+                    <a:stretch>
+                      <a:fillRect/>
+                    </a:stretch>
+                  </pic:blipFill>
+                  <pic:spPr>
+                    <a:xfrm>
+                      <a:off x="0" y="0"/>
+                      <a:ext cx="3299824" cy="2443437"/>
+                    </a:xfrm>
+                    <a:prstGeom prst="rect">
+                      <a:avLst/>
+                    </a:prstGeom>
+                  </pic:spPr>
+                </pic:pic>
+              </a:graphicData>
+            </a:graphic>
+          </wp:inline>
+        </w:drawing>
+      </w:r>
+    </w:p>
+    <w:p>
+      <w:pPr>
+        <w:pStyle w:val="PargrafodaLista"/>
+        <w:numPr>
+          <w:ilvl w:val="2"/>
+          <w:numId w:val="1"/>
+        </w:numPr>
+        <w:spacing w:line="360" w:lineRule="auto"/>
+        <w:jc w:val="both"/>
+        <w:rPr>
+          <w:rFonts w:ascii="Times New Roman" w:hAnsi="Times New Roman" w:cs="Times New Roman"/>
+          <w:sz w:val="24"/>
+          <w:szCs w:val="24"/>
+        </w:rPr>
+      </w:pPr>
+      <w:r>
+        <w:rPr>
+          <w:rFonts w:ascii="Times New Roman" w:hAnsi="Times New Roman" w:cs="Times New Roman"/>
+          <w:sz w:val="24"/>
+          <w:szCs w:val="24"/>
+        </w:rPr>
+        <w:t>Nem sempre teremos acesso a internet para poder pesquisar um método específico para trabalhar com nossa variável.</w:t>
+      </w:r>
+      <w:r>
+        <w:rPr>
+          <w:rFonts w:ascii="Times New Roman" w:hAnsi="Times New Roman" w:cs="Times New Roman"/>
+          <w:sz w:val="24"/>
+          <w:szCs w:val="24"/>
+        </w:rPr>
+        <w:t xml:space="preserve"> Por conta disso podemos utilizar o comando </w:t>
+      </w:r>
+      <w:proofErr w:type="spellStart"/>
+      <w:r>
+        <w:rPr>
+          <w:rFonts w:ascii="Times New Roman" w:hAnsi="Times New Roman" w:cs="Times New Roman"/>
+          <w:sz w:val="24"/>
+          <w:szCs w:val="24"/>
+        </w:rPr>
+        <w:t>Get-Member</w:t>
+      </w:r>
+      <w:proofErr w:type="spellEnd"/>
+      <w:r>
+        <w:rPr>
+          <w:rFonts w:ascii="Times New Roman" w:hAnsi="Times New Roman" w:cs="Times New Roman"/>
+          <w:sz w:val="24"/>
+          <w:szCs w:val="24"/>
+        </w:rPr>
+        <w:t>, que nos retorna uma lista de tudo o que podemos utilizar com nossa variável e suas descrições:</w:t>
+      </w:r>
+    </w:p>
+    <w:p>
+      <w:pPr>
+        <w:spacing w:line="360" w:lineRule="auto"/>
+        <w:jc w:val="center"/>
+        <w:rPr>
+          <w:rFonts w:ascii="Times New Roman" w:hAnsi="Times New Roman" w:cs="Times New Roman"/>
+          <w:sz w:val="24"/>
+          <w:szCs w:val="24"/>
+        </w:rPr>
+      </w:pPr>
+      <w:r>
+        <w:rPr>
+          <w:rFonts w:ascii="Times New Roman" w:hAnsi="Times New Roman" w:cs="Times New Roman"/>
+          <w:sz w:val="24"/>
+          <w:szCs w:val="24"/>
+        </w:rPr>
+        <w:drawing>
+          <wp:inline distT="0" distB="0" distL="0" distR="0" wp14:anchorId="4CED168D" wp14:editId="5536048C">
+            <wp:extent cx="3409949" cy="1347480"/>
+            <wp:effectExtent l="0" t="0" r="635" b="5080"/>
+            <wp:docPr id="6" name="Imagem 6"/>
+            <wp:cNvGraphicFramePr>
+              <a:graphicFrameLocks xmlns:a="http://schemas.openxmlformats.org/drawingml/2006/main" noChangeAspect="1"/>
+            </wp:cNvGraphicFramePr>
+            <a:graphic xmlns:a="http://schemas.openxmlformats.org/drawingml/2006/main">
+              <a:graphicData uri="http://schemas.openxmlformats.org/drawingml/2006/picture">
+                <pic:pic xmlns:pic="http://schemas.openxmlformats.org/drawingml/2006/picture">
+                  <pic:nvPicPr>
+                    <pic:cNvPr id="1" name=""/>
+                    <pic:cNvPicPr/>
+                  </pic:nvPicPr>
+                  <pic:blipFill>
+                    <a:blip r:embed="rId13"/>
+                    <a:stretch>
+                      <a:fillRect/>
+                    </a:stretch>
+                  </pic:blipFill>
+                  <pic:spPr>
+                    <a:xfrm>
+                      <a:off x="0" y="0"/>
+                      <a:ext cx="3416744" cy="1350165"/>
+                    </a:xfrm>
+                    <a:prstGeom prst="rect">
+                      <a:avLst/>
+                    </a:prstGeom>
+                  </pic:spPr>
+                </pic:pic>
+              </a:graphicData>
+            </a:graphic>
+          </wp:inline>
+        </w:drawing>
+      </w:r>
+    </w:p>
+    <w:p>
+      <w:pPr>
+        <w:pStyle w:val="PargrafodaLista"/>
+        <w:numPr>
+          <w:ilvl w:val="2"/>
+          <w:numId w:val="1"/>
+        </w:numPr>
+        <w:spacing w:line="360" w:lineRule="auto"/>
+        <w:jc w:val="both"/>
+        <w:rPr>
+          <w:rFonts w:ascii="Times New Roman" w:hAnsi="Times New Roman" w:cs="Times New Roman"/>
+          <w:sz w:val="24"/>
+          <w:szCs w:val="24"/>
+        </w:rPr>
+      </w:pPr>
     </w:p>
     <w:sectPr>
       <w:pgSz w:w="11906" w:h="16838"/>
@@ -1679,6 +2697,29 @@
     <w:uiPriority w:val="99"/>
     <w:rsid w:val="00133721"/>
   </w:style>
+  <w:style w:type="character" w:styleId="Hyperlink">
+    <w:name w:val="Hyperlink"/>
+    <w:basedOn w:val="Fontepargpadro"/>
+    <w:uiPriority w:val="99"/>
+    <w:unhideWhenUsed/>
+    <w:rsid w:val="00452EEE"/>
+    <w:rPr>
+      <w:color w:val="0563C1" w:themeColor="hyperlink"/>
+      <w:u w:val="single"/>
+    </w:rPr>
+  </w:style>
+  <w:style w:type="character" w:styleId="MenoPendente">
+    <w:name w:val="Unresolved Mention"/>
+    <w:basedOn w:val="Fontepargpadro"/>
+    <w:uiPriority w:val="99"/>
+    <w:semiHidden/>
+    <w:unhideWhenUsed/>
+    <w:rsid w:val="00452EEE"/>
+    <w:rPr>
+      <w:color w:val="605E5C"/>
+      <w:shd w:val="clear" w:color="auto" w:fill="E1DFDD"/>
+    </w:rPr>
+  </w:style>
 </w:styles>
 </file>
 

</xml_diff>

<commit_message>
Apelidos para comandos antigos
Aprendemos a ver todos os apelidos dos comandos e como encontrar algum específico na longa lista
</commit_message>
<xml_diff>
--- a/Windows/powershell/anotaçoes/Powershell Parte 1 – Começando Com A Linguagem De Scpripting Moderna.docx
+++ b/Windows/powershell/anotaçoes/Powershell Parte 1 – Começando Com A Linguagem De Scpripting Moderna.docx
@@ -12,7 +12,6 @@
           <w:szCs w:val="24"/>
         </w:rPr>
       </w:pPr>
-      <w:proofErr w:type="spellStart"/>
       <w:r>
         <w:rPr>
           <w:rFonts w:ascii="Times New Roman" w:hAnsi="Times New Roman" w:cs="Times New Roman"/>
@@ -22,9 +21,8 @@
           <w:szCs w:val="24"/>
           <w:u w:val="single"/>
         </w:rPr>
-        <w:t>Powershell</w:t>
-      </w:r>
-      <w:proofErr w:type="spellEnd"/>
+        <w:t xml:space="preserve">Powershell Parte 1 </w:t>
+      </w:r>
       <w:r>
         <w:rPr>
           <w:rFonts w:ascii="Times New Roman" w:hAnsi="Times New Roman" w:cs="Times New Roman"/>
@@ -34,7 +32,7 @@
           <w:szCs w:val="24"/>
           <w:u w:val="single"/>
         </w:rPr>
-        <w:t xml:space="preserve"> Parte 1 </w:t>
+        <w:t>–</w:t>
       </w:r>
       <w:r>
         <w:rPr>
@@ -45,7 +43,7 @@
           <w:szCs w:val="24"/>
           <w:u w:val="single"/>
         </w:rPr>
-        <w:t>–</w:t>
+        <w:t xml:space="preserve"> </w:t>
       </w:r>
       <w:r>
         <w:rPr>
@@ -56,7 +54,7 @@
           <w:szCs w:val="24"/>
           <w:u w:val="single"/>
         </w:rPr>
-        <w:t xml:space="preserve"> </w:t>
+        <w:t xml:space="preserve">Começando </w:t>
       </w:r>
       <w:r>
         <w:rPr>
@@ -67,9 +65,18 @@
           <w:szCs w:val="24"/>
           <w:u w:val="single"/>
         </w:rPr>
-        <w:t xml:space="preserve">Começando </w:t>
-      </w:r>
-      <w:r>
+        <w:t>Com A Linguagem De Scpripting Moderna</w:t>
+      </w:r>
+    </w:p>
+    <w:p>
+      <w:pPr>
+        <w:pStyle w:val="PargrafodaLista"/>
+        <w:numPr>
+          <w:ilvl w:val="0"/>
+          <w:numId w:val="1"/>
+        </w:numPr>
+        <w:spacing w:line="360" w:lineRule="auto"/>
+        <w:jc w:val="both"/>
         <w:rPr>
           <w:rFonts w:ascii="Times New Roman" w:hAnsi="Times New Roman" w:cs="Times New Roman"/>
           <w:b/>
@@ -78,9 +85,7 @@
           <w:szCs w:val="24"/>
           <w:u w:val="single"/>
         </w:rPr>
-        <w:t xml:space="preserve">Com A Linguagem De </w:t>
-      </w:r>
-      <w:proofErr w:type="spellStart"/>
+      </w:pPr>
       <w:r>
         <w:rPr>
           <w:rFonts w:ascii="Times New Roman" w:hAnsi="Times New Roman" w:cs="Times New Roman"/>
@@ -90,10 +95,42 @@
           <w:szCs w:val="24"/>
           <w:u w:val="single"/>
         </w:rPr>
-        <w:t>Scpripting</w:t>
-      </w:r>
-      <w:proofErr w:type="spellEnd"/>
-      <w:r>
+        <w:t>Aula 1 – Apresentando o PowerShell:</w:t>
+      </w:r>
+    </w:p>
+    <w:p>
+      <w:pPr>
+        <w:pStyle w:val="PargrafodaLista"/>
+        <w:numPr>
+          <w:ilvl w:val="1"/>
+          <w:numId w:val="1"/>
+        </w:numPr>
+        <w:spacing w:line="360" w:lineRule="auto"/>
+        <w:jc w:val="both"/>
+        <w:rPr>
+          <w:rFonts w:ascii="Times New Roman" w:hAnsi="Times New Roman" w:cs="Times New Roman"/>
+          <w:sz w:val="24"/>
+          <w:szCs w:val="24"/>
+        </w:rPr>
+      </w:pPr>
+      <w:r>
+        <w:rPr>
+          <w:rFonts w:ascii="Times New Roman" w:hAnsi="Times New Roman" w:cs="Times New Roman"/>
+          <w:sz w:val="24"/>
+          <w:szCs w:val="24"/>
+        </w:rPr>
+        <w:t xml:space="preserve"> Conhecendo o problema do cliente:</w:t>
+      </w:r>
+    </w:p>
+    <w:p>
+      <w:pPr>
+        <w:pStyle w:val="PargrafodaLista"/>
+        <w:numPr>
+          <w:ilvl w:val="2"/>
+          <w:numId w:val="1"/>
+        </w:numPr>
+        <w:spacing w:line="360" w:lineRule="auto"/>
+        <w:jc w:val="both"/>
         <w:rPr>
           <w:rFonts w:ascii="Times New Roman" w:hAnsi="Times New Roman" w:cs="Times New Roman"/>
           <w:b/>
@@ -102,14 +139,21 @@
           <w:szCs w:val="24"/>
           <w:u w:val="single"/>
         </w:rPr>
-        <w:t xml:space="preserve"> Moderna</w:t>
-      </w:r>
-    </w:p>
-    <w:p>
-      <w:pPr>
-        <w:pStyle w:val="PargrafodaLista"/>
-        <w:numPr>
-          <w:ilvl w:val="0"/>
+      </w:pPr>
+      <w:r>
+        <w:rPr>
+          <w:rFonts w:ascii="Times New Roman" w:hAnsi="Times New Roman" w:cs="Times New Roman"/>
+          <w:sz w:val="24"/>
+          <w:szCs w:val="24"/>
+        </w:rPr>
+        <w:t>Mstsc: Ao rodar no executar win+R, abre uma conexão de área remota.</w:t>
+      </w:r>
+    </w:p>
+    <w:p>
+      <w:pPr>
+        <w:pStyle w:val="PargrafodaLista"/>
+        <w:numPr>
+          <w:ilvl w:val="2"/>
           <w:numId w:val="1"/>
         </w:numPr>
         <w:spacing w:line="360" w:lineRule="auto"/>
@@ -126,35 +170,75 @@
       <w:r>
         <w:rPr>
           <w:rFonts w:ascii="Times New Roman" w:hAnsi="Times New Roman" w:cs="Times New Roman"/>
+          <w:sz w:val="24"/>
+          <w:szCs w:val="24"/>
+        </w:rPr>
+        <w:t>Podemos ver no gerenciador de tarefas o que está consumindo muito da máquina, clicar com o botão direito e ir para detalhes e a partir dos detalhes, clicar com botão direito e ir para serviços, assim descobrimos quais serviços estão utilizando aquela aplicação que está consumindo muito do nosso sistema.</w:t>
+      </w:r>
+    </w:p>
+    <w:p>
+      <w:pPr>
+        <w:pStyle w:val="PargrafodaLista"/>
+        <w:numPr>
+          <w:ilvl w:val="2"/>
+          <w:numId w:val="1"/>
+        </w:numPr>
+        <w:spacing w:line="360" w:lineRule="auto"/>
+        <w:jc w:val="both"/>
+        <w:rPr>
+          <w:rFonts w:ascii="Times New Roman" w:hAnsi="Times New Roman" w:cs="Times New Roman"/>
           <w:b/>
           <w:bCs/>
           <w:sz w:val="24"/>
           <w:szCs w:val="24"/>
           <w:u w:val="single"/>
         </w:rPr>
-        <w:t xml:space="preserve">Aula 1 – Apresentando o </w:t>
-      </w:r>
-      <w:proofErr w:type="spellStart"/>
-      <w:r>
-        <w:rPr>
-          <w:rFonts w:ascii="Times New Roman" w:hAnsi="Times New Roman" w:cs="Times New Roman"/>
-          <w:b/>
-          <w:bCs/>
-          <w:sz w:val="24"/>
-          <w:szCs w:val="24"/>
-          <w:u w:val="single"/>
-        </w:rPr>
-        <w:t>PowerShell</w:t>
-      </w:r>
-      <w:proofErr w:type="spellEnd"/>
-      <w:r>
-        <w:rPr>
-          <w:rFonts w:ascii="Times New Roman" w:hAnsi="Times New Roman" w:cs="Times New Roman"/>
-          <w:b/>
-          <w:bCs/>
-          <w:sz w:val="24"/>
-          <w:szCs w:val="24"/>
-          <w:u w:val="single"/>
+      </w:pPr>
+      <w:r>
+        <w:rPr>
+          <w:rFonts w:ascii="Times New Roman" w:hAnsi="Times New Roman" w:cs="Times New Roman"/>
+          <w:sz w:val="24"/>
+          <w:szCs w:val="24"/>
+        </w:rPr>
+        <w:t>O problema do nosso cliente é exatamente esse, temos um serviço que está usando 90/100% da capacidade da cpu dos nossos servidores e precisamos reiniciar eles para que voltem ao normal, mas, conectar remotamente em um por um e fazer manualmente nos 10 servidores é muito trabalhoso, por isso vamos escrever um script que faça esse trabalho.</w:t>
+      </w:r>
+    </w:p>
+    <w:p>
+      <w:pPr>
+        <w:pStyle w:val="PargrafodaLista"/>
+        <w:numPr>
+          <w:ilvl w:val="1"/>
+          <w:numId w:val="1"/>
+        </w:numPr>
+        <w:spacing w:line="360" w:lineRule="auto"/>
+        <w:jc w:val="both"/>
+        <w:rPr>
+          <w:rFonts w:ascii="Times New Roman" w:hAnsi="Times New Roman" w:cs="Times New Roman"/>
+          <w:sz w:val="24"/>
+          <w:szCs w:val="24"/>
+        </w:rPr>
+      </w:pPr>
+      <w:r>
+        <w:rPr>
+          <w:rFonts w:ascii="Times New Roman" w:hAnsi="Times New Roman" w:cs="Times New Roman"/>
+          <w:sz w:val="24"/>
+          <w:szCs w:val="24"/>
+        </w:rPr>
+        <w:t xml:space="preserve"> </w:t>
+      </w:r>
+      <w:r>
+        <w:rPr>
+          <w:rFonts w:ascii="Times New Roman" w:hAnsi="Times New Roman" w:cs="Times New Roman"/>
+          <w:sz w:val="24"/>
+          <w:szCs w:val="24"/>
+        </w:rPr>
+        <w:t>Tentando solucionar com o antigo CMD</w:t>
+      </w:r>
+      <w:r>
+        <w:rPr>
+          <w:rFonts w:ascii="Times New Roman" w:hAnsi="Times New Roman" w:cs="Times New Roman"/>
+          <w:sz w:val="24"/>
+          <w:szCs w:val="24"/>
         </w:rPr>
         <w:t>:</w:t>
       </w:r>
@@ -163,6 +247,174 @@
       <w:pPr>
         <w:pStyle w:val="PargrafodaLista"/>
         <w:numPr>
+          <w:ilvl w:val="2"/>
+          <w:numId w:val="1"/>
+        </w:numPr>
+        <w:spacing w:line="360" w:lineRule="auto"/>
+        <w:jc w:val="both"/>
+        <w:rPr>
+          <w:rFonts w:ascii="Times New Roman" w:hAnsi="Times New Roman" w:cs="Times New Roman"/>
+          <w:sz w:val="24"/>
+          <w:szCs w:val="24"/>
+        </w:rPr>
+      </w:pPr>
+      <w:r>
+        <w:rPr>
+          <w:rFonts w:ascii="Times New Roman" w:hAnsi="Times New Roman" w:cs="Times New Roman"/>
+          <w:sz w:val="24"/>
+          <w:szCs w:val="24"/>
+        </w:rPr>
+        <w:t>Criamos um script que identifica se um serviço está rodando ou não e se estiver faz reiniciar, se não estiver retorna que não está.</w:t>
+      </w:r>
+    </w:p>
+    <w:p>
+      <w:pPr>
+        <w:pStyle w:val="PargrafodaLista"/>
+        <w:numPr>
+          <w:ilvl w:val="2"/>
+          <w:numId w:val="1"/>
+        </w:numPr>
+        <w:spacing w:line="360" w:lineRule="auto"/>
+        <w:jc w:val="both"/>
+        <w:rPr>
+          <w:rFonts w:ascii="Times New Roman" w:hAnsi="Times New Roman" w:cs="Times New Roman"/>
+          <w:sz w:val="24"/>
+          <w:szCs w:val="24"/>
+        </w:rPr>
+      </w:pPr>
+      <w:r>
+        <w:rPr>
+          <w:rFonts w:ascii="Times New Roman" w:hAnsi="Times New Roman" w:cs="Times New Roman"/>
+          <w:sz w:val="24"/>
+          <w:szCs w:val="24"/>
+        </w:rPr>
+        <w:t>O CMD não possui uma convenção de nomes definida</w:t>
+      </w:r>
+      <w:r>
+        <w:rPr>
+          <w:rFonts w:ascii="Times New Roman" w:hAnsi="Times New Roman" w:cs="Times New Roman"/>
+          <w:sz w:val="24"/>
+          <w:szCs w:val="24"/>
+        </w:rPr>
+        <w:t xml:space="preserve">. </w:t>
+      </w:r>
+      <w:r>
+        <w:rPr>
+          <w:rFonts w:ascii="Times New Roman" w:hAnsi="Times New Roman" w:cs="Times New Roman"/>
+          <w:sz w:val="24"/>
+          <w:szCs w:val="24"/>
+        </w:rPr>
+        <w:t>Ao contrário do PowerShell, o CMD não possui uma forte convenção de nomes</w:t>
+      </w:r>
+      <w:r>
+        <w:rPr>
+          <w:rFonts w:ascii="Times New Roman" w:hAnsi="Times New Roman" w:cs="Times New Roman"/>
+          <w:sz w:val="24"/>
+          <w:szCs w:val="24"/>
+        </w:rPr>
+        <w:t>.</w:t>
+      </w:r>
+    </w:p>
+    <w:p>
+      <w:pPr>
+        <w:pStyle w:val="PargrafodaLista"/>
+        <w:numPr>
+          <w:ilvl w:val="2"/>
+          <w:numId w:val="1"/>
+        </w:numPr>
+        <w:spacing w:line="360" w:lineRule="auto"/>
+        <w:jc w:val="both"/>
+        <w:rPr>
+          <w:rFonts w:ascii="Times New Roman" w:hAnsi="Times New Roman" w:cs="Times New Roman"/>
+          <w:sz w:val="24"/>
+          <w:szCs w:val="24"/>
+        </w:rPr>
+      </w:pPr>
+      <w:r>
+        <w:rPr>
+          <w:rFonts w:ascii="Times New Roman" w:hAnsi="Times New Roman" w:cs="Times New Roman"/>
+          <w:sz w:val="24"/>
+          <w:szCs w:val="24"/>
+        </w:rPr>
+        <w:t>O CMD só trabalha com texto! Ou seja, para obtermos as informações que nos interessam em um script, muitas vezes, precisamos lidar com busca de palavras chaves no retorno dos comandos</w:t>
+      </w:r>
+      <w:r>
+        <w:rPr>
+          <w:rFonts w:ascii="Times New Roman" w:hAnsi="Times New Roman" w:cs="Times New Roman"/>
+          <w:sz w:val="24"/>
+          <w:szCs w:val="24"/>
+        </w:rPr>
+        <w:t xml:space="preserve">. </w:t>
+      </w:r>
+      <w:r>
+        <w:rPr>
+          <w:rFonts w:ascii="Times New Roman" w:hAnsi="Times New Roman" w:cs="Times New Roman"/>
+          <w:sz w:val="24"/>
+          <w:szCs w:val="24"/>
+        </w:rPr>
+        <w:t>Diferente do PowerShell, o CMD não é orientado a objetos</w:t>
+      </w:r>
+      <w:r>
+        <w:rPr>
+          <w:rFonts w:ascii="Times New Roman" w:hAnsi="Times New Roman" w:cs="Times New Roman"/>
+          <w:sz w:val="24"/>
+          <w:szCs w:val="24"/>
+        </w:rPr>
+        <w:t>.</w:t>
+      </w:r>
+    </w:p>
+    <w:p>
+      <w:pPr>
+        <w:pStyle w:val="PargrafodaLista"/>
+        <w:numPr>
+          <w:ilvl w:val="2"/>
+          <w:numId w:val="1"/>
+        </w:numPr>
+        <w:spacing w:line="360" w:lineRule="auto"/>
+        <w:jc w:val="both"/>
+        <w:rPr>
+          <w:rFonts w:ascii="Times New Roman" w:hAnsi="Times New Roman" w:cs="Times New Roman"/>
+          <w:sz w:val="24"/>
+          <w:szCs w:val="24"/>
+        </w:rPr>
+      </w:pPr>
+      <w:r>
+        <w:rPr>
+          <w:rFonts w:ascii="Times New Roman" w:hAnsi="Times New Roman" w:cs="Times New Roman"/>
+          <w:sz w:val="24"/>
+          <w:szCs w:val="24"/>
+        </w:rPr>
+        <w:t>Muitas vezes é necessário conhecimento específico sobre os comandos que executamos, pois, cada um recebe argumentos e funciona de uma maneira diferente</w:t>
+      </w:r>
+      <w:r>
+        <w:rPr>
+          <w:rFonts w:ascii="Times New Roman" w:hAnsi="Times New Roman" w:cs="Times New Roman"/>
+          <w:sz w:val="24"/>
+          <w:szCs w:val="24"/>
+        </w:rPr>
+        <w:t xml:space="preserve">. </w:t>
+      </w:r>
+      <w:r>
+        <w:rPr>
+          <w:rFonts w:ascii="Times New Roman" w:hAnsi="Times New Roman" w:cs="Times New Roman"/>
+          <w:sz w:val="24"/>
+          <w:szCs w:val="24"/>
+        </w:rPr>
+        <w:t>O CMD está disponível até nas versões mais recentes do windows, como o Windows 10 ou o Windows Server 2016</w:t>
+      </w:r>
+      <w:r>
+        <w:rPr>
+          <w:rFonts w:ascii="Times New Roman" w:hAnsi="Times New Roman" w:cs="Times New Roman"/>
+          <w:sz w:val="24"/>
+          <w:szCs w:val="24"/>
+        </w:rPr>
+        <w:t>.</w:t>
+      </w:r>
+    </w:p>
+    <w:p>
+      <w:pPr>
+        <w:pStyle w:val="PargrafodaLista"/>
+        <w:numPr>
           <w:ilvl w:val="1"/>
           <w:numId w:val="1"/>
         </w:numPr>
@@ -180,7 +432,23 @@
           <w:sz w:val="24"/>
           <w:szCs w:val="24"/>
         </w:rPr>
-        <w:t xml:space="preserve"> Conhecendo o problema do cliente:</w:t>
+        <w:t xml:space="preserve"> </w:t>
+      </w:r>
+      <w:r>
+        <w:rPr>
+          <w:rFonts w:ascii="Times New Roman" w:hAnsi="Times New Roman" w:cs="Times New Roman"/>
+          <w:sz w:val="24"/>
+          <w:szCs w:val="24"/>
+        </w:rPr>
+        <w:t>Resolvendo o problema com PowerShell</w:t>
+      </w:r>
+      <w:r>
+        <w:rPr>
+          <w:rFonts w:ascii="Times New Roman" w:hAnsi="Times New Roman" w:cs="Times New Roman"/>
+          <w:sz w:val="24"/>
+          <w:szCs w:val="24"/>
+        </w:rPr>
+        <w:t>:</w:t>
       </w:r>
     </w:p>
     <w:p>
@@ -194,48 +462,17 @@
         <w:jc w:val="both"/>
         <w:rPr>
           <w:rFonts w:ascii="Times New Roman" w:hAnsi="Times New Roman" w:cs="Times New Roman"/>
-          <w:b/>
-          <w:bCs/>
-          <w:sz w:val="24"/>
-          <w:szCs w:val="24"/>
-          <w:u w:val="single"/>
-        </w:rPr>
-      </w:pPr>
-      <w:proofErr w:type="spellStart"/>
-      <w:r>
-        <w:rPr>
-          <w:rFonts w:ascii="Times New Roman" w:hAnsi="Times New Roman" w:cs="Times New Roman"/>
-          <w:sz w:val="24"/>
-          <w:szCs w:val="24"/>
-        </w:rPr>
-        <w:t>Mstsc</w:t>
-      </w:r>
-      <w:proofErr w:type="spellEnd"/>
-      <w:r>
-        <w:rPr>
-          <w:rFonts w:ascii="Times New Roman" w:hAnsi="Times New Roman" w:cs="Times New Roman"/>
-          <w:sz w:val="24"/>
-          <w:szCs w:val="24"/>
-        </w:rPr>
-        <w:t xml:space="preserve">: Ao rodar no executar </w:t>
-      </w:r>
-      <w:proofErr w:type="spellStart"/>
-      <w:r>
-        <w:rPr>
-          <w:rFonts w:ascii="Times New Roman" w:hAnsi="Times New Roman" w:cs="Times New Roman"/>
-          <w:sz w:val="24"/>
-          <w:szCs w:val="24"/>
-        </w:rPr>
-        <w:t>win+R</w:t>
-      </w:r>
-      <w:proofErr w:type="spellEnd"/>
-      <w:r>
-        <w:rPr>
-          <w:rFonts w:ascii="Times New Roman" w:hAnsi="Times New Roman" w:cs="Times New Roman"/>
-          <w:sz w:val="24"/>
-          <w:szCs w:val="24"/>
-        </w:rPr>
-        <w:t>, abre uma conexão de área remota.</w:t>
+          <w:sz w:val="24"/>
+          <w:szCs w:val="24"/>
+        </w:rPr>
+      </w:pPr>
+      <w:r>
+        <w:rPr>
+          <w:rFonts w:ascii="Times New Roman" w:hAnsi="Times New Roman" w:cs="Times New Roman"/>
+          <w:sz w:val="24"/>
+          <w:szCs w:val="24"/>
+        </w:rPr>
+        <w:t>Diferente do cmd, no powershell é tudo bem mais intuitivo, por exemplo, para obter os serviços vc digita exatamente isso Get-Service.</w:t>
       </w:r>
     </w:p>
     <w:p>
@@ -249,20 +486,17 @@
         <w:jc w:val="both"/>
         <w:rPr>
           <w:rFonts w:ascii="Times New Roman" w:hAnsi="Times New Roman" w:cs="Times New Roman"/>
-          <w:b/>
-          <w:bCs/>
-          <w:sz w:val="24"/>
-          <w:szCs w:val="24"/>
-          <w:u w:val="single"/>
-        </w:rPr>
-      </w:pPr>
-      <w:r>
-        <w:rPr>
-          <w:rFonts w:ascii="Times New Roman" w:hAnsi="Times New Roman" w:cs="Times New Roman"/>
-          <w:sz w:val="24"/>
-          <w:szCs w:val="24"/>
-        </w:rPr>
-        <w:t>Podemos ver no gerenciador de tarefas o que está consumindo muito da máquina, clicar com o botão direito e ir para detalhes e a partir dos detalhes, clicar com botão direito e ir para serviços, assim descobrimos quais serviços estão utilizando aquela aplicação que está consumindo muito do nosso sistema.</w:t>
+          <w:sz w:val="24"/>
+          <w:szCs w:val="24"/>
+        </w:rPr>
+      </w:pPr>
+      <w:r>
+        <w:rPr>
+          <w:rFonts w:ascii="Times New Roman" w:hAnsi="Times New Roman" w:cs="Times New Roman"/>
+          <w:sz w:val="24"/>
+          <w:szCs w:val="24"/>
+        </w:rPr>
+        <w:t>Quando der enter o PS te devolve todos os serviços, parados e rodando, da sua máquina.</w:t>
       </w:r>
     </w:p>
     <w:p>
@@ -276,78 +510,18 @@
         <w:jc w:val="both"/>
         <w:rPr>
           <w:rFonts w:ascii="Times New Roman" w:hAnsi="Times New Roman" w:cs="Times New Roman"/>
-          <w:b/>
-          <w:bCs/>
-          <w:sz w:val="24"/>
-          <w:szCs w:val="24"/>
-          <w:u w:val="single"/>
-        </w:rPr>
-      </w:pPr>
-      <w:r>
-        <w:rPr>
-          <w:rFonts w:ascii="Times New Roman" w:hAnsi="Times New Roman" w:cs="Times New Roman"/>
-          <w:sz w:val="24"/>
-          <w:szCs w:val="24"/>
-        </w:rPr>
-        <w:t xml:space="preserve">O problema do nosso cliente é exatamente esse, temos um serviço que está usando 90/100% da capacidade da </w:t>
-      </w:r>
-      <w:proofErr w:type="spellStart"/>
-      <w:r>
-        <w:rPr>
-          <w:rFonts w:ascii="Times New Roman" w:hAnsi="Times New Roman" w:cs="Times New Roman"/>
-          <w:sz w:val="24"/>
-          <w:szCs w:val="24"/>
-        </w:rPr>
-        <w:t>cpu</w:t>
-      </w:r>
-      <w:proofErr w:type="spellEnd"/>
-      <w:r>
-        <w:rPr>
-          <w:rFonts w:ascii="Times New Roman" w:hAnsi="Times New Roman" w:cs="Times New Roman"/>
-          <w:sz w:val="24"/>
-          <w:szCs w:val="24"/>
-        </w:rPr>
-        <w:t xml:space="preserve"> dos nossos servidores e precisamos reiniciar eles para que voltem ao normal, mas, conectar remotamente em um por um e fazer manualmente nos 10 servidores é muito trabalhoso, por isso vamos escrever um script que faça esse trabalho.</w:t>
-      </w:r>
-    </w:p>
-    <w:p>
-      <w:pPr>
-        <w:pStyle w:val="PargrafodaLista"/>
-        <w:numPr>
-          <w:ilvl w:val="1"/>
-          <w:numId w:val="1"/>
-        </w:numPr>
-        <w:spacing w:line="360" w:lineRule="auto"/>
-        <w:jc w:val="both"/>
-        <w:rPr>
-          <w:rFonts w:ascii="Times New Roman" w:hAnsi="Times New Roman" w:cs="Times New Roman"/>
-          <w:sz w:val="24"/>
-          <w:szCs w:val="24"/>
-        </w:rPr>
-      </w:pPr>
-      <w:r>
-        <w:rPr>
-          <w:rFonts w:ascii="Times New Roman" w:hAnsi="Times New Roman" w:cs="Times New Roman"/>
-          <w:sz w:val="24"/>
-          <w:szCs w:val="24"/>
-        </w:rPr>
-        <w:t xml:space="preserve"> </w:t>
-      </w:r>
-      <w:r>
-        <w:rPr>
-          <w:rFonts w:ascii="Times New Roman" w:hAnsi="Times New Roman" w:cs="Times New Roman"/>
-          <w:sz w:val="24"/>
-          <w:szCs w:val="24"/>
-        </w:rPr>
-        <w:t>Tentando solucionar com o antigo CMD</w:t>
-      </w:r>
-      <w:r>
-        <w:rPr>
-          <w:rFonts w:ascii="Times New Roman" w:hAnsi="Times New Roman" w:cs="Times New Roman"/>
-          <w:sz w:val="24"/>
-          <w:szCs w:val="24"/>
-        </w:rPr>
-        <w:t>:</w:t>
+          <w:sz w:val="24"/>
+          <w:szCs w:val="24"/>
+        </w:rPr>
+      </w:pPr>
+      <w:r>
+        <w:rPr>
+          <w:rFonts w:ascii="Times New Roman" w:hAnsi="Times New Roman" w:cs="Times New Roman"/>
+          <w:sz w:val="24"/>
+          <w:szCs w:val="24"/>
+        </w:rPr>
+        <w:lastRenderedPageBreak/>
+        <w:t>Ao contrário do cmd que tínhamos que digitar sc query e afins, sem nem sequer sabermos para que serve ou que exatamente significa esse comando.</w:t>
       </w:r>
     </w:p>
     <w:p>
@@ -371,7 +545,7 @@
           <w:sz w:val="24"/>
           <w:szCs w:val="24"/>
         </w:rPr>
-        <w:t>Criamos um script que identifica se um serviço está rodando ou não e se estiver faz reiniciar, se não estiver retorna que não está.</w:t>
+        <w:t>Tudo no PS tem autocomplete, ou seja, se não souber o nome completo do comando, basta digitar uma parte dele e ir apertando tab até encontrar o que precisa.</w:t>
       </w:r>
     </w:p>
     <w:p>
@@ -395,477 +569,6 @@
           <w:sz w:val="24"/>
           <w:szCs w:val="24"/>
         </w:rPr>
-        <w:t>O CMD não possui uma convenção de nomes definida</w:t>
-      </w:r>
-      <w:r>
-        <w:rPr>
-          <w:rFonts w:ascii="Times New Roman" w:hAnsi="Times New Roman" w:cs="Times New Roman"/>
-          <w:sz w:val="24"/>
-          <w:szCs w:val="24"/>
-        </w:rPr>
-        <w:t xml:space="preserve">. </w:t>
-      </w:r>
-      <w:r>
-        <w:rPr>
-          <w:rFonts w:ascii="Times New Roman" w:hAnsi="Times New Roman" w:cs="Times New Roman"/>
-          <w:sz w:val="24"/>
-          <w:szCs w:val="24"/>
-        </w:rPr>
-        <w:t xml:space="preserve">Ao contrário do </w:t>
-      </w:r>
-      <w:proofErr w:type="spellStart"/>
-      <w:r>
-        <w:rPr>
-          <w:rFonts w:ascii="Times New Roman" w:hAnsi="Times New Roman" w:cs="Times New Roman"/>
-          <w:sz w:val="24"/>
-          <w:szCs w:val="24"/>
-        </w:rPr>
-        <w:t>PowerShell</w:t>
-      </w:r>
-      <w:proofErr w:type="spellEnd"/>
-      <w:r>
-        <w:rPr>
-          <w:rFonts w:ascii="Times New Roman" w:hAnsi="Times New Roman" w:cs="Times New Roman"/>
-          <w:sz w:val="24"/>
-          <w:szCs w:val="24"/>
-        </w:rPr>
-        <w:t>, o CMD não possui uma forte convenção de nomes</w:t>
-      </w:r>
-      <w:r>
-        <w:rPr>
-          <w:rFonts w:ascii="Times New Roman" w:hAnsi="Times New Roman" w:cs="Times New Roman"/>
-          <w:sz w:val="24"/>
-          <w:szCs w:val="24"/>
-        </w:rPr>
-        <w:t>.</w:t>
-      </w:r>
-    </w:p>
-    <w:p>
-      <w:pPr>
-        <w:pStyle w:val="PargrafodaLista"/>
-        <w:numPr>
-          <w:ilvl w:val="2"/>
-          <w:numId w:val="1"/>
-        </w:numPr>
-        <w:spacing w:line="360" w:lineRule="auto"/>
-        <w:jc w:val="both"/>
-        <w:rPr>
-          <w:rFonts w:ascii="Times New Roman" w:hAnsi="Times New Roman" w:cs="Times New Roman"/>
-          <w:sz w:val="24"/>
-          <w:szCs w:val="24"/>
-        </w:rPr>
-      </w:pPr>
-      <w:r>
-        <w:rPr>
-          <w:rFonts w:ascii="Times New Roman" w:hAnsi="Times New Roman" w:cs="Times New Roman"/>
-          <w:sz w:val="24"/>
-          <w:szCs w:val="24"/>
-        </w:rPr>
-        <w:t>O CMD só trabalha com texto! Ou seja, para obtermos as informações que nos interessam em um script, muitas vezes, precisamos lidar com busca de palavras chaves no retorno dos comandos</w:t>
-      </w:r>
-      <w:r>
-        <w:rPr>
-          <w:rFonts w:ascii="Times New Roman" w:hAnsi="Times New Roman" w:cs="Times New Roman"/>
-          <w:sz w:val="24"/>
-          <w:szCs w:val="24"/>
-        </w:rPr>
-        <w:t xml:space="preserve">. </w:t>
-      </w:r>
-      <w:r>
-        <w:rPr>
-          <w:rFonts w:ascii="Times New Roman" w:hAnsi="Times New Roman" w:cs="Times New Roman"/>
-          <w:sz w:val="24"/>
-          <w:szCs w:val="24"/>
-        </w:rPr>
-        <w:t xml:space="preserve">Diferente do </w:t>
-      </w:r>
-      <w:proofErr w:type="spellStart"/>
-      <w:r>
-        <w:rPr>
-          <w:rFonts w:ascii="Times New Roman" w:hAnsi="Times New Roman" w:cs="Times New Roman"/>
-          <w:sz w:val="24"/>
-          <w:szCs w:val="24"/>
-        </w:rPr>
-        <w:t>PowerShell</w:t>
-      </w:r>
-      <w:proofErr w:type="spellEnd"/>
-      <w:r>
-        <w:rPr>
-          <w:rFonts w:ascii="Times New Roman" w:hAnsi="Times New Roman" w:cs="Times New Roman"/>
-          <w:sz w:val="24"/>
-          <w:szCs w:val="24"/>
-        </w:rPr>
-        <w:t>, o CMD não é orientado a objetos</w:t>
-      </w:r>
-      <w:r>
-        <w:rPr>
-          <w:rFonts w:ascii="Times New Roman" w:hAnsi="Times New Roman" w:cs="Times New Roman"/>
-          <w:sz w:val="24"/>
-          <w:szCs w:val="24"/>
-        </w:rPr>
-        <w:t>.</w:t>
-      </w:r>
-    </w:p>
-    <w:p>
-      <w:pPr>
-        <w:pStyle w:val="PargrafodaLista"/>
-        <w:numPr>
-          <w:ilvl w:val="2"/>
-          <w:numId w:val="1"/>
-        </w:numPr>
-        <w:spacing w:line="360" w:lineRule="auto"/>
-        <w:jc w:val="both"/>
-        <w:rPr>
-          <w:rFonts w:ascii="Times New Roman" w:hAnsi="Times New Roman" w:cs="Times New Roman"/>
-          <w:sz w:val="24"/>
-          <w:szCs w:val="24"/>
-        </w:rPr>
-      </w:pPr>
-      <w:r>
-        <w:rPr>
-          <w:rFonts w:ascii="Times New Roman" w:hAnsi="Times New Roman" w:cs="Times New Roman"/>
-          <w:sz w:val="24"/>
-          <w:szCs w:val="24"/>
-        </w:rPr>
-        <w:t>Muitas vezes é necessário conhecimento específico sobre os comandos que executamos, pois, cada um recebe argumentos e funciona de uma maneira diferente</w:t>
-      </w:r>
-      <w:r>
-        <w:rPr>
-          <w:rFonts w:ascii="Times New Roman" w:hAnsi="Times New Roman" w:cs="Times New Roman"/>
-          <w:sz w:val="24"/>
-          <w:szCs w:val="24"/>
-        </w:rPr>
-        <w:t xml:space="preserve">. </w:t>
-      </w:r>
-      <w:r>
-        <w:rPr>
-          <w:rFonts w:ascii="Times New Roman" w:hAnsi="Times New Roman" w:cs="Times New Roman"/>
-          <w:sz w:val="24"/>
-          <w:szCs w:val="24"/>
-        </w:rPr>
-        <w:t xml:space="preserve">O CMD está disponível até nas versões mais recentes do </w:t>
-      </w:r>
-      <w:proofErr w:type="spellStart"/>
-      <w:r>
-        <w:rPr>
-          <w:rFonts w:ascii="Times New Roman" w:hAnsi="Times New Roman" w:cs="Times New Roman"/>
-          <w:sz w:val="24"/>
-          <w:szCs w:val="24"/>
-        </w:rPr>
-        <w:t>windows</w:t>
-      </w:r>
-      <w:proofErr w:type="spellEnd"/>
-      <w:r>
-        <w:rPr>
-          <w:rFonts w:ascii="Times New Roman" w:hAnsi="Times New Roman" w:cs="Times New Roman"/>
-          <w:sz w:val="24"/>
-          <w:szCs w:val="24"/>
-        </w:rPr>
-        <w:t>, como o Windows 10 ou o Windows Server 2016</w:t>
-      </w:r>
-      <w:r>
-        <w:rPr>
-          <w:rFonts w:ascii="Times New Roman" w:hAnsi="Times New Roman" w:cs="Times New Roman"/>
-          <w:sz w:val="24"/>
-          <w:szCs w:val="24"/>
-        </w:rPr>
-        <w:t>.</w:t>
-      </w:r>
-    </w:p>
-    <w:p>
-      <w:pPr>
-        <w:pStyle w:val="PargrafodaLista"/>
-        <w:numPr>
-          <w:ilvl w:val="1"/>
-          <w:numId w:val="1"/>
-        </w:numPr>
-        <w:spacing w:line="360" w:lineRule="auto"/>
-        <w:jc w:val="both"/>
-        <w:rPr>
-          <w:rFonts w:ascii="Times New Roman" w:hAnsi="Times New Roman" w:cs="Times New Roman"/>
-          <w:sz w:val="24"/>
-          <w:szCs w:val="24"/>
-        </w:rPr>
-      </w:pPr>
-      <w:r>
-        <w:rPr>
-          <w:rFonts w:ascii="Times New Roman" w:hAnsi="Times New Roman" w:cs="Times New Roman"/>
-          <w:sz w:val="24"/>
-          <w:szCs w:val="24"/>
-        </w:rPr>
-        <w:t xml:space="preserve"> </w:t>
-      </w:r>
-      <w:r>
-        <w:rPr>
-          <w:rFonts w:ascii="Times New Roman" w:hAnsi="Times New Roman" w:cs="Times New Roman"/>
-          <w:sz w:val="24"/>
-          <w:szCs w:val="24"/>
-        </w:rPr>
-        <w:t xml:space="preserve">Resolvendo o problema com </w:t>
-      </w:r>
-      <w:proofErr w:type="spellStart"/>
-      <w:r>
-        <w:rPr>
-          <w:rFonts w:ascii="Times New Roman" w:hAnsi="Times New Roman" w:cs="Times New Roman"/>
-          <w:sz w:val="24"/>
-          <w:szCs w:val="24"/>
-        </w:rPr>
-        <w:t>PowerShell</w:t>
-      </w:r>
-      <w:proofErr w:type="spellEnd"/>
-      <w:r>
-        <w:rPr>
-          <w:rFonts w:ascii="Times New Roman" w:hAnsi="Times New Roman" w:cs="Times New Roman"/>
-          <w:sz w:val="24"/>
-          <w:szCs w:val="24"/>
-        </w:rPr>
-        <w:t>:</w:t>
-      </w:r>
-    </w:p>
-    <w:p>
-      <w:pPr>
-        <w:pStyle w:val="PargrafodaLista"/>
-        <w:numPr>
-          <w:ilvl w:val="2"/>
-          <w:numId w:val="1"/>
-        </w:numPr>
-        <w:spacing w:line="360" w:lineRule="auto"/>
-        <w:jc w:val="both"/>
-        <w:rPr>
-          <w:rFonts w:ascii="Times New Roman" w:hAnsi="Times New Roman" w:cs="Times New Roman"/>
-          <w:sz w:val="24"/>
-          <w:szCs w:val="24"/>
-        </w:rPr>
-      </w:pPr>
-      <w:r>
-        <w:rPr>
-          <w:rFonts w:ascii="Times New Roman" w:hAnsi="Times New Roman" w:cs="Times New Roman"/>
-          <w:sz w:val="24"/>
-          <w:szCs w:val="24"/>
-        </w:rPr>
-        <w:t xml:space="preserve">Diferente do </w:t>
-      </w:r>
-      <w:proofErr w:type="spellStart"/>
-      <w:r>
-        <w:rPr>
-          <w:rFonts w:ascii="Times New Roman" w:hAnsi="Times New Roman" w:cs="Times New Roman"/>
-          <w:sz w:val="24"/>
-          <w:szCs w:val="24"/>
-        </w:rPr>
-        <w:t>cmd</w:t>
-      </w:r>
-      <w:proofErr w:type="spellEnd"/>
-      <w:r>
-        <w:rPr>
-          <w:rFonts w:ascii="Times New Roman" w:hAnsi="Times New Roman" w:cs="Times New Roman"/>
-          <w:sz w:val="24"/>
-          <w:szCs w:val="24"/>
-        </w:rPr>
-        <w:t xml:space="preserve">, no </w:t>
-      </w:r>
-      <w:proofErr w:type="spellStart"/>
-      <w:r>
-        <w:rPr>
-          <w:rFonts w:ascii="Times New Roman" w:hAnsi="Times New Roman" w:cs="Times New Roman"/>
-          <w:sz w:val="24"/>
-          <w:szCs w:val="24"/>
-        </w:rPr>
-        <w:t>powershell</w:t>
-      </w:r>
-      <w:proofErr w:type="spellEnd"/>
-      <w:r>
-        <w:rPr>
-          <w:rFonts w:ascii="Times New Roman" w:hAnsi="Times New Roman" w:cs="Times New Roman"/>
-          <w:sz w:val="24"/>
-          <w:szCs w:val="24"/>
-        </w:rPr>
-        <w:t xml:space="preserve"> é tudo bem mais intuitivo, por exemplo, para obter os serviços </w:t>
-      </w:r>
-      <w:proofErr w:type="spellStart"/>
-      <w:r>
-        <w:rPr>
-          <w:rFonts w:ascii="Times New Roman" w:hAnsi="Times New Roman" w:cs="Times New Roman"/>
-          <w:sz w:val="24"/>
-          <w:szCs w:val="24"/>
-        </w:rPr>
-        <w:t>vc</w:t>
-      </w:r>
-      <w:proofErr w:type="spellEnd"/>
-      <w:r>
-        <w:rPr>
-          <w:rFonts w:ascii="Times New Roman" w:hAnsi="Times New Roman" w:cs="Times New Roman"/>
-          <w:sz w:val="24"/>
-          <w:szCs w:val="24"/>
-        </w:rPr>
-        <w:t xml:space="preserve"> digita exatamente isso </w:t>
-      </w:r>
-      <w:proofErr w:type="spellStart"/>
-      <w:r>
-        <w:rPr>
-          <w:rFonts w:ascii="Times New Roman" w:hAnsi="Times New Roman" w:cs="Times New Roman"/>
-          <w:sz w:val="24"/>
-          <w:szCs w:val="24"/>
-        </w:rPr>
-        <w:t>Get</w:t>
-      </w:r>
-      <w:proofErr w:type="spellEnd"/>
-      <w:r>
-        <w:rPr>
-          <w:rFonts w:ascii="Times New Roman" w:hAnsi="Times New Roman" w:cs="Times New Roman"/>
-          <w:sz w:val="24"/>
-          <w:szCs w:val="24"/>
-        </w:rPr>
-        <w:t>-Service.</w:t>
-      </w:r>
-    </w:p>
-    <w:p>
-      <w:pPr>
-        <w:pStyle w:val="PargrafodaLista"/>
-        <w:numPr>
-          <w:ilvl w:val="2"/>
-          <w:numId w:val="1"/>
-        </w:numPr>
-        <w:spacing w:line="360" w:lineRule="auto"/>
-        <w:jc w:val="both"/>
-        <w:rPr>
-          <w:rFonts w:ascii="Times New Roman" w:hAnsi="Times New Roman" w:cs="Times New Roman"/>
-          <w:sz w:val="24"/>
-          <w:szCs w:val="24"/>
-        </w:rPr>
-      </w:pPr>
-      <w:r>
-        <w:rPr>
-          <w:rFonts w:ascii="Times New Roman" w:hAnsi="Times New Roman" w:cs="Times New Roman"/>
-          <w:sz w:val="24"/>
-          <w:szCs w:val="24"/>
-        </w:rPr>
-        <w:t>Quando der enter o PS te devolve todos os serviços, parados e rodando, da sua máquina.</w:t>
-      </w:r>
-    </w:p>
-    <w:p>
-      <w:pPr>
-        <w:pStyle w:val="PargrafodaLista"/>
-        <w:numPr>
-          <w:ilvl w:val="2"/>
-          <w:numId w:val="1"/>
-        </w:numPr>
-        <w:spacing w:line="360" w:lineRule="auto"/>
-        <w:jc w:val="both"/>
-        <w:rPr>
-          <w:rFonts w:ascii="Times New Roman" w:hAnsi="Times New Roman" w:cs="Times New Roman"/>
-          <w:sz w:val="24"/>
-          <w:szCs w:val="24"/>
-        </w:rPr>
-      </w:pPr>
-      <w:r>
-        <w:rPr>
-          <w:rFonts w:ascii="Times New Roman" w:hAnsi="Times New Roman" w:cs="Times New Roman"/>
-          <w:sz w:val="24"/>
-          <w:szCs w:val="24"/>
-        </w:rPr>
-        <w:lastRenderedPageBreak/>
-        <w:t xml:space="preserve">Ao contrário do </w:t>
-      </w:r>
-      <w:proofErr w:type="spellStart"/>
-      <w:r>
-        <w:rPr>
-          <w:rFonts w:ascii="Times New Roman" w:hAnsi="Times New Roman" w:cs="Times New Roman"/>
-          <w:sz w:val="24"/>
-          <w:szCs w:val="24"/>
-        </w:rPr>
-        <w:t>cmd</w:t>
-      </w:r>
-      <w:proofErr w:type="spellEnd"/>
-      <w:r>
-        <w:rPr>
-          <w:rFonts w:ascii="Times New Roman" w:hAnsi="Times New Roman" w:cs="Times New Roman"/>
-          <w:sz w:val="24"/>
-          <w:szCs w:val="24"/>
-        </w:rPr>
-        <w:t xml:space="preserve"> que tínhamos que digitar </w:t>
-      </w:r>
-      <w:proofErr w:type="spellStart"/>
-      <w:r>
-        <w:rPr>
-          <w:rFonts w:ascii="Times New Roman" w:hAnsi="Times New Roman" w:cs="Times New Roman"/>
-          <w:sz w:val="24"/>
-          <w:szCs w:val="24"/>
-        </w:rPr>
-        <w:t>sc</w:t>
-      </w:r>
-      <w:proofErr w:type="spellEnd"/>
-      <w:r>
-        <w:rPr>
-          <w:rFonts w:ascii="Times New Roman" w:hAnsi="Times New Roman" w:cs="Times New Roman"/>
-          <w:sz w:val="24"/>
-          <w:szCs w:val="24"/>
-        </w:rPr>
-        <w:t xml:space="preserve"> query e afins, sem nem sequer sabermos para que serve ou que exatamente significa esse comando.</w:t>
-      </w:r>
-    </w:p>
-    <w:p>
-      <w:pPr>
-        <w:pStyle w:val="PargrafodaLista"/>
-        <w:numPr>
-          <w:ilvl w:val="2"/>
-          <w:numId w:val="1"/>
-        </w:numPr>
-        <w:spacing w:line="360" w:lineRule="auto"/>
-        <w:jc w:val="both"/>
-        <w:rPr>
-          <w:rFonts w:ascii="Times New Roman" w:hAnsi="Times New Roman" w:cs="Times New Roman"/>
-          <w:sz w:val="24"/>
-          <w:szCs w:val="24"/>
-        </w:rPr>
-      </w:pPr>
-      <w:r>
-        <w:rPr>
-          <w:rFonts w:ascii="Times New Roman" w:hAnsi="Times New Roman" w:cs="Times New Roman"/>
-          <w:sz w:val="24"/>
-          <w:szCs w:val="24"/>
-        </w:rPr>
-        <w:t xml:space="preserve">Tudo no PS tem autocomplete, ou seja, se não souber o nome completo do comando, basta digitar uma parte dele e ir apertando </w:t>
-      </w:r>
-      <w:proofErr w:type="spellStart"/>
-      <w:r>
-        <w:rPr>
-          <w:rFonts w:ascii="Times New Roman" w:hAnsi="Times New Roman" w:cs="Times New Roman"/>
-          <w:sz w:val="24"/>
-          <w:szCs w:val="24"/>
-        </w:rPr>
-        <w:t>tab</w:t>
-      </w:r>
-      <w:proofErr w:type="spellEnd"/>
-      <w:r>
-        <w:rPr>
-          <w:rFonts w:ascii="Times New Roman" w:hAnsi="Times New Roman" w:cs="Times New Roman"/>
-          <w:sz w:val="24"/>
-          <w:szCs w:val="24"/>
-        </w:rPr>
-        <w:t xml:space="preserve"> até encontrar o que precisa.</w:t>
-      </w:r>
-    </w:p>
-    <w:p>
-      <w:pPr>
-        <w:pStyle w:val="PargrafodaLista"/>
-        <w:numPr>
-          <w:ilvl w:val="2"/>
-          <w:numId w:val="1"/>
-        </w:numPr>
-        <w:spacing w:line="360" w:lineRule="auto"/>
-        <w:jc w:val="both"/>
-        <w:rPr>
-          <w:rFonts w:ascii="Times New Roman" w:hAnsi="Times New Roman" w:cs="Times New Roman"/>
-          <w:sz w:val="24"/>
-          <w:szCs w:val="24"/>
-        </w:rPr>
-      </w:pPr>
-      <w:r>
-        <w:rPr>
-          <w:rFonts w:ascii="Times New Roman" w:hAnsi="Times New Roman" w:cs="Times New Roman"/>
-          <w:sz w:val="24"/>
-          <w:szCs w:val="24"/>
-        </w:rPr>
         <w:t>$variável = : Cria uma variável com seja lá o que você quiser. Pode inclusive obter um serviço e colocar dentro de uma variável:</w:t>
       </w:r>
     </w:p>
@@ -887,27 +590,7 @@
           <w:szCs w:val="24"/>
           <w:lang w:val="en-US"/>
         </w:rPr>
-        <w:t>$</w:t>
-      </w:r>
-      <w:proofErr w:type="spellStart"/>
-      <w:r>
-        <w:rPr>
-          <w:rFonts w:ascii="Times New Roman" w:hAnsi="Times New Roman" w:cs="Times New Roman"/>
-          <w:sz w:val="24"/>
-          <w:szCs w:val="24"/>
-          <w:lang w:val="en-US"/>
-        </w:rPr>
-        <w:t>servico</w:t>
-      </w:r>
-      <w:proofErr w:type="spellEnd"/>
-      <w:r>
-        <w:rPr>
-          <w:rFonts w:ascii="Times New Roman" w:hAnsi="Times New Roman" w:cs="Times New Roman"/>
-          <w:sz w:val="24"/>
-          <w:szCs w:val="24"/>
-          <w:lang w:val="en-US"/>
-        </w:rPr>
-        <w:t xml:space="preserve"> = Get-Service -Name "Themes"</w:t>
+        <w:t>$servico = Get-Service -Name "Themes"</w:t>
       </w:r>
     </w:p>
     <w:p>
@@ -994,25 +677,7 @@
           <w:sz w:val="24"/>
           <w:szCs w:val="24"/>
         </w:rPr>
-        <w:t xml:space="preserve">s da variável e ir dando </w:t>
-      </w:r>
-      <w:proofErr w:type="spellStart"/>
-      <w:r>
-        <w:rPr>
-          <w:rFonts w:ascii="Times New Roman" w:hAnsi="Times New Roman" w:cs="Times New Roman"/>
-          <w:sz w:val="24"/>
-          <w:szCs w:val="24"/>
-        </w:rPr>
-        <w:t>tab</w:t>
-      </w:r>
-      <w:proofErr w:type="spellEnd"/>
-      <w:r>
-        <w:rPr>
-          <w:rFonts w:ascii="Times New Roman" w:hAnsi="Times New Roman" w:cs="Times New Roman"/>
-          <w:sz w:val="24"/>
-          <w:szCs w:val="24"/>
-        </w:rPr>
-        <w:t xml:space="preserve"> podemos ver todas as funções que podemos utilizar com ela, como por exemplo:</w:t>
+        <w:t>s da variável e ir dando tab podemos ver todas as funções que podemos utilizar com ela, como por exemplo:</w:t>
       </w:r>
     </w:p>
     <w:p>
@@ -1089,25 +754,7 @@
           <w:sz w:val="24"/>
           <w:szCs w:val="24"/>
         </w:rPr>
-        <w:t xml:space="preserve">Ao invés de ficar reescrevendo todo o código redundantemente como no </w:t>
-      </w:r>
-      <w:proofErr w:type="spellStart"/>
-      <w:r>
-        <w:rPr>
-          <w:rFonts w:ascii="Times New Roman" w:hAnsi="Times New Roman" w:cs="Times New Roman"/>
-          <w:sz w:val="24"/>
-          <w:szCs w:val="24"/>
-        </w:rPr>
-        <w:t>cmd</w:t>
-      </w:r>
-      <w:proofErr w:type="spellEnd"/>
-      <w:r>
-        <w:rPr>
-          <w:rFonts w:ascii="Times New Roman" w:hAnsi="Times New Roman" w:cs="Times New Roman"/>
-          <w:sz w:val="24"/>
-          <w:szCs w:val="24"/>
-        </w:rPr>
-        <w:t>, podemos fazer simplesmente assim:</w:t>
+        <w:t>Ao invés de ficar reescrevendo todo o código redundantemente como no cmd, podemos fazer simplesmente assim:</w:t>
       </w:r>
     </w:p>
     <w:p>
@@ -1276,18 +923,8 @@
           <w:sz w:val="24"/>
           <w:szCs w:val="24"/>
         </w:rPr>
-        <w:t xml:space="preserve">Conhecendo o </w:t>
-      </w:r>
-      <w:proofErr w:type="spellStart"/>
-      <w:r>
-        <w:rPr>
-          <w:rFonts w:ascii="Times New Roman" w:hAnsi="Times New Roman" w:cs="Times New Roman"/>
-          <w:sz w:val="24"/>
-          <w:szCs w:val="24"/>
-        </w:rPr>
-        <w:t>CommandPrecedence</w:t>
-      </w:r>
-      <w:proofErr w:type="spellEnd"/>
+        <w:t>Conhecendo o CommandPrecedence</w:t>
+      </w:r>
       <w:r>
         <w:rPr>
           <w:rFonts w:ascii="Times New Roman" w:hAnsi="Times New Roman" w:cs="Times New Roman"/>
@@ -1318,45 +955,8 @@
           <w:sz w:val="24"/>
           <w:szCs w:val="24"/>
         </w:rPr>
-        <w:t xml:space="preserve">Como questão de segurança, o PS faz com que todos os </w:t>
-      </w:r>
-      <w:proofErr w:type="spellStart"/>
-      <w:r>
-        <w:rPr>
-          <w:rFonts w:ascii="Times New Roman" w:hAnsi="Times New Roman" w:cs="Times New Roman"/>
-          <w:sz w:val="24"/>
-          <w:szCs w:val="24"/>
-        </w:rPr>
-        <w:t>scipts</w:t>
-      </w:r>
-      <w:proofErr w:type="spellEnd"/>
-      <w:r>
-        <w:rPr>
-          <w:rFonts w:ascii="Times New Roman" w:hAnsi="Times New Roman" w:cs="Times New Roman"/>
-          <w:sz w:val="24"/>
-          <w:szCs w:val="24"/>
-        </w:rPr>
-        <w:t xml:space="preserve"> do </w:t>
-      </w:r>
-      <w:proofErr w:type="spellStart"/>
-      <w:r>
-        <w:rPr>
-          <w:rFonts w:ascii="Times New Roman" w:hAnsi="Times New Roman" w:cs="Times New Roman"/>
-          <w:sz w:val="24"/>
-          <w:szCs w:val="24"/>
-        </w:rPr>
-        <w:t>cmd</w:t>
-      </w:r>
-      <w:proofErr w:type="spellEnd"/>
-      <w:r>
-        <w:rPr>
-          <w:rFonts w:ascii="Times New Roman" w:hAnsi="Times New Roman" w:cs="Times New Roman"/>
-          <w:sz w:val="24"/>
-          <w:szCs w:val="24"/>
-        </w:rPr>
-        <w:t xml:space="preserve"> escritos não rodem nele, mas, se realmente quiser rodar um script de </w:t>
-      </w:r>
-      <w:proofErr w:type="spellStart"/>
+        <w:t xml:space="preserve">Como questão de segurança, o PS faz com que todos os scipts do cmd escritos não rodem nele, mas, se realmente quiser rodar um script de </w:t>
+      </w:r>
       <w:r>
         <w:rPr>
           <w:rFonts w:ascii="Times New Roman" w:hAnsi="Times New Roman" w:cs="Times New Roman"/>
@@ -1364,34 +964,7 @@
           <w:szCs w:val="24"/>
         </w:rPr>
         <w:lastRenderedPageBreak/>
-        <w:t>cmd</w:t>
-      </w:r>
-      <w:proofErr w:type="spellEnd"/>
-      <w:r>
-        <w:rPr>
-          <w:rFonts w:ascii="Times New Roman" w:hAnsi="Times New Roman" w:cs="Times New Roman"/>
-          <w:sz w:val="24"/>
-          <w:szCs w:val="24"/>
-        </w:rPr>
-        <w:t>, precisa colocar ‘.\’ antes do .</w:t>
-      </w:r>
-      <w:proofErr w:type="spellStart"/>
-      <w:r>
-        <w:rPr>
-          <w:rFonts w:ascii="Times New Roman" w:hAnsi="Times New Roman" w:cs="Times New Roman"/>
-          <w:sz w:val="24"/>
-          <w:szCs w:val="24"/>
-        </w:rPr>
-        <w:t>bat</w:t>
-      </w:r>
-      <w:proofErr w:type="spellEnd"/>
-      <w:r>
-        <w:rPr>
-          <w:rFonts w:ascii="Times New Roman" w:hAnsi="Times New Roman" w:cs="Times New Roman"/>
-          <w:sz w:val="24"/>
-          <w:szCs w:val="24"/>
-        </w:rPr>
-        <w:t xml:space="preserve"> que quer executar, dessa forma ele irá rodar normalmente.</w:t>
+        <w:t>cmd, precisa colocar ‘.\’ antes do .bat que quer executar, dessa forma ele irá rodar normalmente.</w:t>
       </w:r>
     </w:p>
     <w:p>
@@ -1415,25 +988,7 @@
           <w:sz w:val="24"/>
           <w:szCs w:val="24"/>
         </w:rPr>
-        <w:t xml:space="preserve">Esse é o famoso </w:t>
-      </w:r>
-      <w:proofErr w:type="spellStart"/>
-      <w:r>
-        <w:rPr>
-          <w:rFonts w:ascii="Times New Roman" w:hAnsi="Times New Roman" w:cs="Times New Roman"/>
-          <w:sz w:val="24"/>
-          <w:szCs w:val="24"/>
-        </w:rPr>
-        <w:t>commandPrecedence</w:t>
-      </w:r>
-      <w:proofErr w:type="spellEnd"/>
-      <w:r>
-        <w:rPr>
-          <w:rFonts w:ascii="Times New Roman" w:hAnsi="Times New Roman" w:cs="Times New Roman"/>
-          <w:sz w:val="24"/>
-          <w:szCs w:val="24"/>
-        </w:rPr>
-        <w:t>.</w:t>
+        <w:t>Esse é o famoso commandPrecedence.</w:t>
       </w:r>
     </w:p>
     <w:p>
@@ -1465,36 +1020,8 @@
           <w:sz w:val="24"/>
           <w:szCs w:val="24"/>
         </w:rPr>
-        <w:t xml:space="preserve">Quando o </w:t>
-      </w:r>
-      <w:proofErr w:type="spellStart"/>
-      <w:r>
-        <w:rPr>
-          <w:rFonts w:ascii="Times New Roman" w:hAnsi="Times New Roman" w:cs="Times New Roman"/>
-          <w:sz w:val="24"/>
-          <w:szCs w:val="24"/>
-        </w:rPr>
-        <w:t>CommandPrecedence</w:t>
-      </w:r>
-      <w:proofErr w:type="spellEnd"/>
-      <w:r>
-        <w:rPr>
-          <w:rFonts w:ascii="Times New Roman" w:hAnsi="Times New Roman" w:cs="Times New Roman"/>
-          <w:sz w:val="24"/>
-          <w:szCs w:val="24"/>
-        </w:rPr>
-        <w:t xml:space="preserve"> não é necessário e o comando </w:t>
-      </w:r>
-      <w:proofErr w:type="spellStart"/>
-      <w:r>
-        <w:rPr>
-          <w:rFonts w:ascii="Times New Roman" w:hAnsi="Times New Roman" w:cs="Times New Roman"/>
-          <w:sz w:val="24"/>
-          <w:szCs w:val="24"/>
-        </w:rPr>
-        <w:t>GetMember</w:t>
-      </w:r>
-      <w:proofErr w:type="spellEnd"/>
+        <w:t>Quando o CommandPrecedence não é necessário e o comando GetMember</w:t>
+      </w:r>
       <w:r>
         <w:rPr>
           <w:rFonts w:ascii="Times New Roman" w:hAnsi="Times New Roman" w:cs="Times New Roman"/>
@@ -1525,87 +1052,15 @@
           <w:sz w:val="24"/>
           <w:szCs w:val="24"/>
         </w:rPr>
-        <w:t xml:space="preserve">Diferentemente do </w:t>
-      </w:r>
-      <w:proofErr w:type="spellStart"/>
-      <w:r>
-        <w:rPr>
-          <w:rFonts w:ascii="Times New Roman" w:hAnsi="Times New Roman" w:cs="Times New Roman"/>
-          <w:sz w:val="24"/>
-          <w:szCs w:val="24"/>
-        </w:rPr>
-        <w:t>cmd</w:t>
-      </w:r>
-      <w:proofErr w:type="spellEnd"/>
-      <w:r>
-        <w:rPr>
-          <w:rFonts w:ascii="Times New Roman" w:hAnsi="Times New Roman" w:cs="Times New Roman"/>
-          <w:sz w:val="24"/>
-          <w:szCs w:val="24"/>
-        </w:rPr>
-        <w:t xml:space="preserve">, para podermos ver o nosso path, precisamos dar um </w:t>
-      </w:r>
-      <w:proofErr w:type="spellStart"/>
-      <w:r>
-        <w:rPr>
-          <w:rFonts w:ascii="Times New Roman" w:hAnsi="Times New Roman" w:cs="Times New Roman"/>
-          <w:sz w:val="24"/>
-          <w:szCs w:val="24"/>
-        </w:rPr>
-        <w:t>echo</w:t>
-      </w:r>
-      <w:proofErr w:type="spellEnd"/>
-      <w:r>
-        <w:rPr>
-          <w:rFonts w:ascii="Times New Roman" w:hAnsi="Times New Roman" w:cs="Times New Roman"/>
-          <w:sz w:val="24"/>
-          <w:szCs w:val="24"/>
-        </w:rPr>
-        <w:t xml:space="preserve"> na variável $</w:t>
-      </w:r>
-      <w:proofErr w:type="spellStart"/>
-      <w:r>
-        <w:rPr>
-          <w:rFonts w:ascii="Times New Roman" w:hAnsi="Times New Roman" w:cs="Times New Roman"/>
-          <w:sz w:val="24"/>
-          <w:szCs w:val="24"/>
-        </w:rPr>
-        <w:t>env:path</w:t>
-      </w:r>
-      <w:proofErr w:type="spellEnd"/>
-      <w:r>
-        <w:rPr>
-          <w:rFonts w:ascii="Times New Roman" w:hAnsi="Times New Roman" w:cs="Times New Roman"/>
-          <w:sz w:val="24"/>
-          <w:szCs w:val="24"/>
-        </w:rPr>
-        <w:t>.</w:t>
-      </w:r>
-      <w:r>
-        <w:rPr>
-          <w:rFonts w:ascii="Times New Roman" w:hAnsi="Times New Roman" w:cs="Times New Roman"/>
-          <w:sz w:val="24"/>
-          <w:szCs w:val="24"/>
-        </w:rPr>
-        <w:t xml:space="preserve"> Não só para o path, mas qualquer outra variável de ambiente que você queira. Basta substituir o path por ela, ou ir dando </w:t>
-      </w:r>
-      <w:proofErr w:type="spellStart"/>
-      <w:r>
-        <w:rPr>
-          <w:rFonts w:ascii="Times New Roman" w:hAnsi="Times New Roman" w:cs="Times New Roman"/>
-          <w:sz w:val="24"/>
-          <w:szCs w:val="24"/>
-        </w:rPr>
-        <w:t>tab</w:t>
-      </w:r>
-      <w:proofErr w:type="spellEnd"/>
-      <w:r>
-        <w:rPr>
-          <w:rFonts w:ascii="Times New Roman" w:hAnsi="Times New Roman" w:cs="Times New Roman"/>
-          <w:sz w:val="24"/>
-          <w:szCs w:val="24"/>
-        </w:rPr>
-        <w:t xml:space="preserve"> até encontrar.</w:t>
+        <w:t>Diferentemente do cmd, para podermos ver o nosso path, precisamos dar um echo na variável $env:path.</w:t>
+      </w:r>
+      <w:r>
+        <w:rPr>
+          <w:rFonts w:ascii="Times New Roman" w:hAnsi="Times New Roman" w:cs="Times New Roman"/>
+          <w:sz w:val="24"/>
+          <w:szCs w:val="24"/>
+        </w:rPr>
+        <w:t xml:space="preserve"> Não só para o path, mas qualquer outra variável de ambiente que você queira. Basta substituir o path por ela, ou ir dando tab até encontrar.</w:t>
       </w:r>
     </w:p>
     <w:p>
@@ -1629,25 +1084,7 @@
           <w:sz w:val="24"/>
           <w:szCs w:val="24"/>
         </w:rPr>
-        <w:t>Para saber qual é o tipo de uma variável podemos colocar $</w:t>
-      </w:r>
-      <w:proofErr w:type="spellStart"/>
-      <w:r>
-        <w:rPr>
-          <w:rFonts w:ascii="Times New Roman" w:hAnsi="Times New Roman" w:cs="Times New Roman"/>
-          <w:sz w:val="24"/>
-          <w:szCs w:val="24"/>
-        </w:rPr>
-        <w:t>env:variável.GetType</w:t>
-      </w:r>
-      <w:proofErr w:type="spellEnd"/>
-      <w:r>
-        <w:rPr>
-          <w:rFonts w:ascii="Times New Roman" w:hAnsi="Times New Roman" w:cs="Times New Roman"/>
-          <w:sz w:val="24"/>
-          <w:szCs w:val="24"/>
-        </w:rPr>
-        <w:t>().</w:t>
+        <w:t>Para saber qual é o tipo de uma variável podemos colocar $env:variável.GetType().</w:t>
       </w:r>
     </w:p>
     <w:p>
@@ -1748,25 +1185,7 @@
           <w:sz w:val="24"/>
           <w:szCs w:val="24"/>
         </w:rPr>
-        <w:t xml:space="preserve">Para procurar qualquer documentação na Microsoft sobre métodos ou suas linguagens de programação digite </w:t>
-      </w:r>
-      <w:proofErr w:type="spellStart"/>
-      <w:r>
-        <w:rPr>
-          <w:rFonts w:ascii="Times New Roman" w:hAnsi="Times New Roman" w:cs="Times New Roman"/>
-          <w:sz w:val="24"/>
-          <w:szCs w:val="24"/>
-        </w:rPr>
-        <w:t>msdn</w:t>
-      </w:r>
-      <w:proofErr w:type="spellEnd"/>
-      <w:r>
-        <w:rPr>
-          <w:rFonts w:ascii="Times New Roman" w:hAnsi="Times New Roman" w:cs="Times New Roman"/>
-          <w:sz w:val="24"/>
-          <w:szCs w:val="24"/>
-        </w:rPr>
-        <w:t xml:space="preserve"> e o que está procurando, como no caso de strings.</w:t>
+        <w:t>Para procurar qualquer documentação na Microsoft sobre métodos ou suas linguagens de programação digite msdn e o que está procurando, como no caso de strings.</w:t>
       </w:r>
     </w:p>
     <w:p>
@@ -1919,25 +1338,7 @@
           <w:sz w:val="24"/>
           <w:szCs w:val="24"/>
         </w:rPr>
-        <w:t xml:space="preserve"> Por conta disso podemos utilizar o comando </w:t>
-      </w:r>
-      <w:proofErr w:type="spellStart"/>
-      <w:r>
-        <w:rPr>
-          <w:rFonts w:ascii="Times New Roman" w:hAnsi="Times New Roman" w:cs="Times New Roman"/>
-          <w:sz w:val="24"/>
-          <w:szCs w:val="24"/>
-        </w:rPr>
-        <w:t>Get-Member</w:t>
-      </w:r>
-      <w:proofErr w:type="spellEnd"/>
-      <w:r>
-        <w:rPr>
-          <w:rFonts w:ascii="Times New Roman" w:hAnsi="Times New Roman" w:cs="Times New Roman"/>
-          <w:sz w:val="24"/>
-          <w:szCs w:val="24"/>
-        </w:rPr>
-        <w:t>, que nos retorna uma lista de tudo o que podemos utilizar com nossa variável e suas descrições:</w:t>
+        <w:t xml:space="preserve"> Por conta disso podemos utilizar o comando Get-Member, que nos retorna uma lista de tudo o que podemos utilizar com nossa variável e suas descrições:</w:t>
       </w:r>
     </w:p>
     <w:p>
@@ -1981,6 +1382,225 @@
                     <a:xfrm>
                       <a:off x="0" y="0"/>
                       <a:ext cx="3416744" cy="1350165"/>
+                    </a:xfrm>
+                    <a:prstGeom prst="rect">
+                      <a:avLst/>
+                    </a:prstGeom>
+                  </pic:spPr>
+                </pic:pic>
+              </a:graphicData>
+            </a:graphic>
+          </wp:inline>
+        </w:drawing>
+      </w:r>
+    </w:p>
+    <w:p>
+      <w:pPr>
+        <w:pStyle w:val="PargrafodaLista"/>
+        <w:numPr>
+          <w:ilvl w:val="1"/>
+          <w:numId w:val="1"/>
+        </w:numPr>
+        <w:spacing w:line="360" w:lineRule="auto"/>
+        <w:jc w:val="both"/>
+        <w:rPr>
+          <w:rFonts w:ascii="Times New Roman" w:hAnsi="Times New Roman" w:cs="Times New Roman"/>
+          <w:sz w:val="24"/>
+          <w:szCs w:val="24"/>
+        </w:rPr>
+      </w:pPr>
+      <w:r>
+        <w:rPr>
+          <w:rFonts w:ascii="Times New Roman" w:hAnsi="Times New Roman" w:cs="Times New Roman"/>
+          <w:sz w:val="24"/>
+          <w:szCs w:val="24"/>
+        </w:rPr>
+        <w:t xml:space="preserve"> </w:t>
+      </w:r>
+      <w:r>
+        <w:rPr>
+          <w:rFonts w:ascii="Times New Roman" w:hAnsi="Times New Roman" w:cs="Times New Roman"/>
+          <w:sz w:val="24"/>
+          <w:szCs w:val="24"/>
+        </w:rPr>
+        <w:t>Apelidos para comandos antigos</w:t>
+      </w:r>
+      <w:r>
+        <w:rPr>
+          <w:rFonts w:ascii="Times New Roman" w:hAnsi="Times New Roman" w:cs="Times New Roman"/>
+          <w:sz w:val="24"/>
+          <w:szCs w:val="24"/>
+        </w:rPr>
+        <w:t>:</w:t>
+      </w:r>
+    </w:p>
+    <w:p>
+      <w:pPr>
+        <w:pStyle w:val="PargrafodaLista"/>
+        <w:numPr>
+          <w:ilvl w:val="2"/>
+          <w:numId w:val="1"/>
+        </w:numPr>
+        <w:spacing w:line="360" w:lineRule="auto"/>
+        <w:jc w:val="both"/>
+        <w:rPr>
+          <w:rFonts w:ascii="Times New Roman" w:hAnsi="Times New Roman" w:cs="Times New Roman"/>
+          <w:sz w:val="24"/>
+          <w:szCs w:val="24"/>
+        </w:rPr>
+      </w:pPr>
+      <w:r>
+        <w:rPr>
+          <w:rFonts w:ascii="Times New Roman" w:hAnsi="Times New Roman" w:cs="Times New Roman"/>
+          <w:sz w:val="24"/>
+          <w:szCs w:val="24"/>
+        </w:rPr>
+        <w:t>Muitos comandos antigos do cmd, por convenção, ganharam apelidos devido ao seu uso muito recorrente, tal como o cd e o dir, ou seja, ao invés de digitar o que você quer fazer, como o get-disk, por exemplo, nós podemos continuar usando cd e dir.</w:t>
+      </w:r>
+    </w:p>
+    <w:p>
+      <w:pPr>
+        <w:pStyle w:val="PargrafodaLista"/>
+        <w:numPr>
+          <w:ilvl w:val="2"/>
+          <w:numId w:val="1"/>
+        </w:numPr>
+        <w:spacing w:line="360" w:lineRule="auto"/>
+        <w:jc w:val="both"/>
+        <w:rPr>
+          <w:rFonts w:ascii="Times New Roman" w:hAnsi="Times New Roman" w:cs="Times New Roman"/>
+          <w:sz w:val="24"/>
+          <w:szCs w:val="24"/>
+        </w:rPr>
+      </w:pPr>
+      <w:r>
+        <w:rPr>
+          <w:rFonts w:ascii="Times New Roman" w:hAnsi="Times New Roman" w:cs="Times New Roman"/>
+          <w:sz w:val="24"/>
+          <w:szCs w:val="24"/>
+        </w:rPr>
+        <w:t>Para ver quais são os apelidos dados para os comandos nós utilizamos o get-alias, ou seja, obter apelidos:</w:t>
+      </w:r>
+    </w:p>
+    <w:p>
+      <w:pPr>
+        <w:spacing w:line="360" w:lineRule="auto"/>
+        <w:jc w:val="center"/>
+        <w:rPr>
+          <w:rFonts w:ascii="Times New Roman" w:hAnsi="Times New Roman" w:cs="Times New Roman"/>
+          <w:sz w:val="24"/>
+          <w:szCs w:val="24"/>
+        </w:rPr>
+      </w:pPr>
+      <w:r>
+        <w:rPr>
+          <w:rFonts w:ascii="Times New Roman" w:hAnsi="Times New Roman" w:cs="Times New Roman"/>
+          <w:sz w:val="24"/>
+          <w:szCs w:val="24"/>
+        </w:rPr>
+        <w:drawing>
+          <wp:inline distT="0" distB="0" distL="0" distR="0" wp14:anchorId="43C1F011" wp14:editId="0223A3BB">
+            <wp:extent cx="3277057" cy="1324160"/>
+            <wp:effectExtent l="0" t="0" r="0" b="9525"/>
+            <wp:docPr id="7" name="Imagem 7"/>
+            <wp:cNvGraphicFramePr>
+              <a:graphicFrameLocks xmlns:a="http://schemas.openxmlformats.org/drawingml/2006/main" noChangeAspect="1"/>
+            </wp:cNvGraphicFramePr>
+            <a:graphic xmlns:a="http://schemas.openxmlformats.org/drawingml/2006/main">
+              <a:graphicData uri="http://schemas.openxmlformats.org/drawingml/2006/picture">
+                <pic:pic xmlns:pic="http://schemas.openxmlformats.org/drawingml/2006/picture">
+                  <pic:nvPicPr>
+                    <pic:cNvPr id="1" name=""/>
+                    <pic:cNvPicPr/>
+                  </pic:nvPicPr>
+                  <pic:blipFill>
+                    <a:blip r:embed="rId14"/>
+                    <a:stretch>
+                      <a:fillRect/>
+                    </a:stretch>
+                  </pic:blipFill>
+                  <pic:spPr>
+                    <a:xfrm>
+                      <a:off x="0" y="0"/>
+                      <a:ext cx="3277057" cy="1324160"/>
+                    </a:xfrm>
+                    <a:prstGeom prst="rect">
+                      <a:avLst/>
+                    </a:prstGeom>
+                  </pic:spPr>
+                </pic:pic>
+              </a:graphicData>
+            </a:graphic>
+          </wp:inline>
+        </w:drawing>
+      </w:r>
+    </w:p>
+    <w:p>
+      <w:pPr>
+        <w:pStyle w:val="PargrafodaLista"/>
+        <w:numPr>
+          <w:ilvl w:val="2"/>
+          <w:numId w:val="1"/>
+        </w:numPr>
+        <w:spacing w:line="360" w:lineRule="auto"/>
+        <w:jc w:val="both"/>
+        <w:rPr>
+          <w:rFonts w:ascii="Times New Roman" w:hAnsi="Times New Roman" w:cs="Times New Roman"/>
+          <w:sz w:val="24"/>
+          <w:szCs w:val="24"/>
+        </w:rPr>
+      </w:pPr>
+      <w:r>
+        <w:rPr>
+          <w:rFonts w:ascii="Times New Roman" w:hAnsi="Times New Roman" w:cs="Times New Roman"/>
+          <w:sz w:val="24"/>
+          <w:szCs w:val="24"/>
+        </w:rPr>
+        <w:lastRenderedPageBreak/>
+        <w:t>Para procurar algum específico podemos utilizar o argumento -Name nome:</w:t>
+      </w:r>
+    </w:p>
+    <w:p>
+      <w:pPr>
+        <w:spacing w:line="360" w:lineRule="auto"/>
+        <w:jc w:val="center"/>
+        <w:rPr>
+          <w:rFonts w:ascii="Times New Roman" w:hAnsi="Times New Roman" w:cs="Times New Roman"/>
+          <w:sz w:val="24"/>
+          <w:szCs w:val="24"/>
+        </w:rPr>
+      </w:pPr>
+      <w:r>
+        <w:rPr>
+          <w:rFonts w:ascii="Times New Roman" w:hAnsi="Times New Roman" w:cs="Times New Roman"/>
+          <w:sz w:val="24"/>
+          <w:szCs w:val="24"/>
+        </w:rPr>
+        <w:drawing>
+          <wp:inline distT="0" distB="0" distL="0" distR="0" wp14:anchorId="05840246" wp14:editId="4B63C6C2">
+            <wp:extent cx="5400040" cy="1547495"/>
+            <wp:effectExtent l="0" t="0" r="0" b="0"/>
+            <wp:docPr id="8" name="Imagem 8"/>
+            <wp:cNvGraphicFramePr>
+              <a:graphicFrameLocks xmlns:a="http://schemas.openxmlformats.org/drawingml/2006/main" noChangeAspect="1"/>
+            </wp:cNvGraphicFramePr>
+            <a:graphic xmlns:a="http://schemas.openxmlformats.org/drawingml/2006/main">
+              <a:graphicData uri="http://schemas.openxmlformats.org/drawingml/2006/picture">
+                <pic:pic xmlns:pic="http://schemas.openxmlformats.org/drawingml/2006/picture">
+                  <pic:nvPicPr>
+                    <pic:cNvPr id="1" name=""/>
+                    <pic:cNvPicPr/>
+                  </pic:nvPicPr>
+                  <pic:blipFill>
+                    <a:blip r:embed="rId15"/>
+                    <a:stretch>
+                      <a:fillRect/>
+                    </a:stretch>
+                  </pic:blipFill>
+                  <pic:spPr>
+                    <a:xfrm>
+                      <a:off x="0" y="0"/>
+                      <a:ext cx="5400040" cy="1547495"/>
                     </a:xfrm>
                     <a:prstGeom prst="rect">
                       <a:avLst/>

</xml_diff>

<commit_message>
Descobrindo comandos sem o Google e criando novos apelidos
Aprendemos a ver todos os comandos, setar apelidos, encontrar algum comando específico e obter ajuda para aquele comando e ver o que ele faz
</commit_message>
<xml_diff>
--- a/Windows/powershell/anotaçoes/Powershell Parte 1 – Começando Com A Linguagem De Scpripting Moderna.docx
+++ b/Windows/powershell/anotaçoes/Powershell Parte 1 – Começando Com A Linguagem De Scpripting Moderna.docx
@@ -1617,17 +1617,273 @@
       <w:pPr>
         <w:pStyle w:val="PargrafodaLista"/>
         <w:numPr>
-          <w:ilvl w:val="2"/>
-          <w:numId w:val="1"/>
-        </w:numPr>
-        <w:spacing w:line="360" w:lineRule="auto"/>
-        <w:jc w:val="both"/>
-        <w:rPr>
-          <w:rFonts w:ascii="Times New Roman" w:hAnsi="Times New Roman" w:cs="Times New Roman"/>
-          <w:sz w:val="24"/>
-          <w:szCs w:val="24"/>
-        </w:rPr>
-      </w:pPr>
+          <w:ilvl w:val="1"/>
+          <w:numId w:val="1"/>
+        </w:numPr>
+        <w:spacing w:line="360" w:lineRule="auto"/>
+        <w:jc w:val="both"/>
+        <w:rPr>
+          <w:rFonts w:ascii="Times New Roman" w:hAnsi="Times New Roman" w:cs="Times New Roman"/>
+          <w:sz w:val="24"/>
+          <w:szCs w:val="24"/>
+        </w:rPr>
+      </w:pPr>
+      <w:r>
+        <w:rPr>
+          <w:rFonts w:ascii="Times New Roman" w:hAnsi="Times New Roman" w:cs="Times New Roman"/>
+          <w:sz w:val="24"/>
+          <w:szCs w:val="24"/>
+        </w:rPr>
+        <w:t xml:space="preserve"> </w:t>
+      </w:r>
+      <w:r>
+        <w:rPr>
+          <w:rFonts w:ascii="Times New Roman" w:hAnsi="Times New Roman" w:cs="Times New Roman"/>
+          <w:sz w:val="24"/>
+          <w:szCs w:val="24"/>
+        </w:rPr>
+        <w:t>Descobrindo comandos sem o Google e criando novos apelidos</w:t>
+      </w:r>
+      <w:r>
+        <w:rPr>
+          <w:rFonts w:ascii="Times New Roman" w:hAnsi="Times New Roman" w:cs="Times New Roman"/>
+          <w:sz w:val="24"/>
+          <w:szCs w:val="24"/>
+        </w:rPr>
+        <w:t>:</w:t>
+      </w:r>
+    </w:p>
+    <w:p>
+      <w:pPr>
+        <w:pStyle w:val="PargrafodaLista"/>
+        <w:numPr>
+          <w:ilvl w:val="2"/>
+          <w:numId w:val="1"/>
+        </w:numPr>
+        <w:spacing w:line="360" w:lineRule="auto"/>
+        <w:jc w:val="both"/>
+        <w:rPr>
+          <w:rFonts w:ascii="Times New Roman" w:hAnsi="Times New Roman" w:cs="Times New Roman"/>
+          <w:sz w:val="24"/>
+          <w:szCs w:val="24"/>
+        </w:rPr>
+      </w:pPr>
+      <w:r>
+        <w:rPr>
+          <w:rFonts w:ascii="Times New Roman" w:hAnsi="Times New Roman" w:cs="Times New Roman"/>
+          <w:sz w:val="24"/>
+          <w:szCs w:val="24"/>
+        </w:rPr>
+        <w:t>Get-command: Lista todos os comandos existentes no PS.</w:t>
+      </w:r>
+    </w:p>
+    <w:p>
+      <w:pPr>
+        <w:pStyle w:val="PargrafodaLista"/>
+        <w:numPr>
+          <w:ilvl w:val="3"/>
+          <w:numId w:val="1"/>
+        </w:numPr>
+        <w:spacing w:line="360" w:lineRule="auto"/>
+        <w:jc w:val="both"/>
+        <w:rPr>
+          <w:rFonts w:ascii="Times New Roman" w:hAnsi="Times New Roman" w:cs="Times New Roman"/>
+          <w:sz w:val="24"/>
+          <w:szCs w:val="24"/>
+        </w:rPr>
+      </w:pPr>
+      <w:r>
+        <w:rPr>
+          <w:rFonts w:ascii="Times New Roman" w:hAnsi="Times New Roman" w:cs="Times New Roman"/>
+          <w:sz w:val="24"/>
+          <w:szCs w:val="24"/>
+        </w:rPr>
+        <w:t xml:space="preserve"> Para procurar um específico podemos ver os argumentos que podemos passar para ele e temos -Name, -Verbose, -Verb dentre outros. Como queremos achar o rename, podemos utilizar o -Verb, uma vez renomear é um verbo.</w:t>
+      </w:r>
+    </w:p>
+    <w:p>
+      <w:pPr>
+        <w:pStyle w:val="PargrafodaLista"/>
+        <w:numPr>
+          <w:ilvl w:val="3"/>
+          <w:numId w:val="1"/>
+        </w:numPr>
+        <w:spacing w:line="360" w:lineRule="auto"/>
+        <w:jc w:val="both"/>
+        <w:rPr>
+          <w:rFonts w:ascii="Times New Roman" w:hAnsi="Times New Roman" w:cs="Times New Roman"/>
+          <w:sz w:val="24"/>
+          <w:szCs w:val="24"/>
+        </w:rPr>
+      </w:pPr>
+      <w:r>
+        <w:rPr>
+          <w:rFonts w:ascii="Times New Roman" w:hAnsi="Times New Roman" w:cs="Times New Roman"/>
+          <w:sz w:val="24"/>
+          <w:szCs w:val="24"/>
+        </w:rPr>
+        <w:t xml:space="preserve"> Entretanto, colocamos o rename entre ‘*’, para que ele sirva como coringa e traga tudo o que achar que possua esse verbo.</w:t>
+      </w:r>
+    </w:p>
+    <w:p>
+      <w:pPr>
+        <w:pStyle w:val="PargrafodaLista"/>
+        <w:numPr>
+          <w:ilvl w:val="2"/>
+          <w:numId w:val="1"/>
+        </w:numPr>
+        <w:spacing w:line="360" w:lineRule="auto"/>
+        <w:jc w:val="both"/>
+        <w:rPr>
+          <w:rFonts w:ascii="Times New Roman" w:hAnsi="Times New Roman" w:cs="Times New Roman"/>
+          <w:sz w:val="24"/>
+          <w:szCs w:val="24"/>
+        </w:rPr>
+      </w:pPr>
+      <w:r>
+        <w:rPr>
+          <w:rFonts w:ascii="Times New Roman" w:hAnsi="Times New Roman" w:cs="Times New Roman"/>
+          <w:sz w:val="24"/>
+          <w:szCs w:val="24"/>
+        </w:rPr>
+        <w:t>Isso só é possível pois a nova nomenclatura de comandos no PS é composta por verb-noun, ou seja, um verbo e um noum.</w:t>
+      </w:r>
+    </w:p>
+    <w:p>
+      <w:pPr>
+        <w:pStyle w:val="PargrafodaLista"/>
+        <w:numPr>
+          <w:ilvl w:val="2"/>
+          <w:numId w:val="1"/>
+        </w:numPr>
+        <w:spacing w:line="360" w:lineRule="auto"/>
+        <w:jc w:val="both"/>
+        <w:rPr>
+          <w:rFonts w:ascii="Times New Roman" w:hAnsi="Times New Roman" w:cs="Times New Roman"/>
+          <w:sz w:val="24"/>
+          <w:szCs w:val="24"/>
+        </w:rPr>
+      </w:pPr>
+      <w:r>
+        <w:rPr>
+          <w:rFonts w:ascii="Times New Roman" w:hAnsi="Times New Roman" w:cs="Times New Roman"/>
+          <w:sz w:val="24"/>
+          <w:szCs w:val="24"/>
+        </w:rPr>
+        <w:t>Para obter ajuda sobre algum comando ou qualquer coisa no PS, nós utilizamos um comando que pede exatamente isso: Get-Help -Name comando</w:t>
+      </w:r>
+      <w:r>
+        <w:rPr>
+          <w:rFonts w:ascii="Times New Roman" w:hAnsi="Times New Roman" w:cs="Times New Roman"/>
+          <w:sz w:val="24"/>
+          <w:szCs w:val="24"/>
+        </w:rPr>
+        <w:t xml:space="preserve"> e ele nos devolve uma lista e texto com a ajuda do comando pedido</w:t>
+      </w:r>
+      <w:r>
+        <w:rPr>
+          <w:rFonts w:ascii="Times New Roman" w:hAnsi="Times New Roman" w:cs="Times New Roman"/>
+          <w:sz w:val="24"/>
+          <w:szCs w:val="24"/>
+        </w:rPr>
+        <w:t>.</w:t>
+      </w:r>
+    </w:p>
+    <w:p>
+      <w:pPr>
+        <w:pStyle w:val="PargrafodaLista"/>
+        <w:numPr>
+          <w:ilvl w:val="2"/>
+          <w:numId w:val="1"/>
+        </w:numPr>
+        <w:spacing w:line="360" w:lineRule="auto"/>
+        <w:jc w:val="both"/>
+        <w:rPr>
+          <w:rFonts w:ascii="Times New Roman" w:hAnsi="Times New Roman" w:cs="Times New Roman"/>
+          <w:sz w:val="24"/>
+          <w:szCs w:val="24"/>
+        </w:rPr>
+      </w:pPr>
+      <w:r>
+        <w:rPr>
+          <w:rFonts w:ascii="Times New Roman" w:hAnsi="Times New Roman" w:cs="Times New Roman"/>
+          <w:sz w:val="24"/>
+          <w:szCs w:val="24"/>
+        </w:rPr>
+        <w:t>Para voltar o tab caso tenha encontrado o que procura, utilizamos shift+tab.</w:t>
+      </w:r>
+    </w:p>
+    <w:p>
+      <w:pPr>
+        <w:pStyle w:val="PargrafodaLista"/>
+        <w:numPr>
+          <w:ilvl w:val="2"/>
+          <w:numId w:val="1"/>
+        </w:numPr>
+        <w:spacing w:line="360" w:lineRule="auto"/>
+        <w:jc w:val="both"/>
+        <w:rPr>
+          <w:rFonts w:ascii="Times New Roman" w:hAnsi="Times New Roman" w:cs="Times New Roman"/>
+          <w:sz w:val="24"/>
+          <w:szCs w:val="24"/>
+        </w:rPr>
+      </w:pPr>
+      <w:r>
+        <w:rPr>
+          <w:rFonts w:ascii="Times New Roman" w:hAnsi="Times New Roman" w:cs="Times New Roman"/>
+          <w:sz w:val="24"/>
+          <w:szCs w:val="24"/>
+        </w:rPr>
+        <w:t>-WhatIf: é um switch argument</w:t>
+      </w:r>
+      <w:r>
+        <w:rPr>
+          <w:rFonts w:ascii="Times New Roman" w:hAnsi="Times New Roman" w:cs="Times New Roman"/>
+          <w:sz w:val="24"/>
+          <w:szCs w:val="24"/>
+        </w:rPr>
+        <w:t>, ou seja, não precisa de valor nenhum após ter sido colocado. Esse argumento não executará o comando que colocamos, mas sim nos dirá o que aconteceria se o executarmos para evitar que utilizemos comandos que não conhecemos direito e façamos alguma coisa de errado.</w:t>
+      </w:r>
+    </w:p>
+    <w:p>
+      <w:pPr>
+        <w:pStyle w:val="PargrafodaLista"/>
+        <w:numPr>
+          <w:ilvl w:val="2"/>
+          <w:numId w:val="1"/>
+        </w:numPr>
+        <w:spacing w:line="360" w:lineRule="auto"/>
+        <w:jc w:val="both"/>
+        <w:rPr>
+          <w:rFonts w:ascii="Times New Roman" w:hAnsi="Times New Roman" w:cs="Times New Roman"/>
+          <w:sz w:val="24"/>
+          <w:szCs w:val="24"/>
+        </w:rPr>
+      </w:pPr>
+      <w:r>
+        <w:rPr>
+          <w:rFonts w:ascii="Times New Roman" w:hAnsi="Times New Roman" w:cs="Times New Roman"/>
+          <w:sz w:val="24"/>
+          <w:szCs w:val="24"/>
+        </w:rPr>
+        <w:t>Para setar um novo alias utilizamos o comando new-alias -Name “apelido_do_comando” comando-em-si</w:t>
+      </w:r>
+      <w:r>
+        <w:rPr>
+          <w:rFonts w:ascii="Times New Roman" w:hAnsi="Times New Roman" w:cs="Times New Roman"/>
+          <w:sz w:val="24"/>
+          <w:szCs w:val="24"/>
+        </w:rPr>
+        <w:t xml:space="preserve">: </w:t>
+      </w:r>
+      <w:r>
+        <w:rPr>
+          <w:rFonts w:ascii="Times New Roman" w:hAnsi="Times New Roman" w:cs="Times New Roman"/>
+          <w:sz w:val="24"/>
+          <w:szCs w:val="24"/>
+        </w:rPr>
+        <w:t>New-Alias -name "ren" Rename-Item</w:t>
+      </w:r>
     </w:p>
     <w:sectPr>
       <w:pgSz w:w="11906" w:h="16838"/>

</xml_diff>

<commit_message>
Usando PROFILES no PowerShell
Vimos o que são profiles e como criar um.
</commit_message>
<xml_diff>
--- a/Windows/powershell/anotaçoes/Powershell Parte 1 – Começando Com A Linguagem De Scpripting Moderna.docx
+++ b/Windows/powershell/anotaçoes/Powershell Parte 1 – Começando Com A Linguagem De Scpripting Moderna.docx
@@ -12,7 +12,6 @@
           <w:szCs w:val="24"/>
         </w:rPr>
       </w:pPr>
-      <w:proofErr w:type="spellStart"/>
       <w:r>
         <w:rPr>
           <w:rFonts w:ascii="Times New Roman" w:hAnsi="Times New Roman" w:cs="Times New Roman"/>
@@ -22,9 +21,8 @@
           <w:szCs w:val="24"/>
           <w:u w:val="single"/>
         </w:rPr>
-        <w:t>Powershell</w:t>
-      </w:r>
-      <w:proofErr w:type="spellEnd"/>
+        <w:t xml:space="preserve">Powershell Parte 1 </w:t>
+      </w:r>
       <w:r>
         <w:rPr>
           <w:rFonts w:ascii="Times New Roman" w:hAnsi="Times New Roman" w:cs="Times New Roman"/>
@@ -34,7 +32,7 @@
           <w:szCs w:val="24"/>
           <w:u w:val="single"/>
         </w:rPr>
-        <w:t xml:space="preserve"> Parte 1 </w:t>
+        <w:t>–</w:t>
       </w:r>
       <w:r>
         <w:rPr>
@@ -45,7 +43,7 @@
           <w:szCs w:val="24"/>
           <w:u w:val="single"/>
         </w:rPr>
-        <w:t>–</w:t>
+        <w:t xml:space="preserve"> </w:t>
       </w:r>
       <w:r>
         <w:rPr>
@@ -56,7 +54,7 @@
           <w:szCs w:val="24"/>
           <w:u w:val="single"/>
         </w:rPr>
-        <w:t xml:space="preserve"> </w:t>
+        <w:t xml:space="preserve">Começando </w:t>
       </w:r>
       <w:r>
         <w:rPr>
@@ -67,9 +65,18 @@
           <w:szCs w:val="24"/>
           <w:u w:val="single"/>
         </w:rPr>
-        <w:t xml:space="preserve">Começando </w:t>
-      </w:r>
-      <w:r>
+        <w:t>Com A Linguagem De Scpripting Moderna</w:t>
+      </w:r>
+    </w:p>
+    <w:p>
+      <w:pPr>
+        <w:pStyle w:val="PargrafodaLista"/>
+        <w:numPr>
+          <w:ilvl w:val="0"/>
+          <w:numId w:val="1"/>
+        </w:numPr>
+        <w:spacing w:line="360" w:lineRule="auto"/>
+        <w:jc w:val="both"/>
         <w:rPr>
           <w:rFonts w:ascii="Times New Roman" w:hAnsi="Times New Roman" w:cs="Times New Roman"/>
           <w:b/>
@@ -78,9 +85,7 @@
           <w:szCs w:val="24"/>
           <w:u w:val="single"/>
         </w:rPr>
-        <w:t xml:space="preserve">Com A Linguagem De </w:t>
-      </w:r>
-      <w:proofErr w:type="spellStart"/>
+      </w:pPr>
       <w:r>
         <w:rPr>
           <w:rFonts w:ascii="Times New Roman" w:hAnsi="Times New Roman" w:cs="Times New Roman"/>
@@ -90,10 +95,42 @@
           <w:szCs w:val="24"/>
           <w:u w:val="single"/>
         </w:rPr>
-        <w:t>Scpripting</w:t>
-      </w:r>
-      <w:proofErr w:type="spellEnd"/>
-      <w:r>
+        <w:t>Aula 1 – Apresentando o PowerShell:</w:t>
+      </w:r>
+    </w:p>
+    <w:p>
+      <w:pPr>
+        <w:pStyle w:val="PargrafodaLista"/>
+        <w:numPr>
+          <w:ilvl w:val="1"/>
+          <w:numId w:val="1"/>
+        </w:numPr>
+        <w:spacing w:line="360" w:lineRule="auto"/>
+        <w:jc w:val="both"/>
+        <w:rPr>
+          <w:rFonts w:ascii="Times New Roman" w:hAnsi="Times New Roman" w:cs="Times New Roman"/>
+          <w:sz w:val="24"/>
+          <w:szCs w:val="24"/>
+        </w:rPr>
+      </w:pPr>
+      <w:r>
+        <w:rPr>
+          <w:rFonts w:ascii="Times New Roman" w:hAnsi="Times New Roman" w:cs="Times New Roman"/>
+          <w:sz w:val="24"/>
+          <w:szCs w:val="24"/>
+        </w:rPr>
+        <w:t xml:space="preserve"> Conhecendo o problema do cliente:</w:t>
+      </w:r>
+    </w:p>
+    <w:p>
+      <w:pPr>
+        <w:pStyle w:val="PargrafodaLista"/>
+        <w:numPr>
+          <w:ilvl w:val="2"/>
+          <w:numId w:val="1"/>
+        </w:numPr>
+        <w:spacing w:line="360" w:lineRule="auto"/>
+        <w:jc w:val="both"/>
         <w:rPr>
           <w:rFonts w:ascii="Times New Roman" w:hAnsi="Times New Roman" w:cs="Times New Roman"/>
           <w:b/>
@@ -102,14 +139,21 @@
           <w:szCs w:val="24"/>
           <w:u w:val="single"/>
         </w:rPr>
-        <w:t xml:space="preserve"> Moderna</w:t>
-      </w:r>
-    </w:p>
-    <w:p>
-      <w:pPr>
-        <w:pStyle w:val="PargrafodaLista"/>
-        <w:numPr>
-          <w:ilvl w:val="0"/>
+      </w:pPr>
+      <w:r>
+        <w:rPr>
+          <w:rFonts w:ascii="Times New Roman" w:hAnsi="Times New Roman" w:cs="Times New Roman"/>
+          <w:sz w:val="24"/>
+          <w:szCs w:val="24"/>
+        </w:rPr>
+        <w:t>Mstsc: Ao rodar no executar win+R, abre uma conexão de área remota.</w:t>
+      </w:r>
+    </w:p>
+    <w:p>
+      <w:pPr>
+        <w:pStyle w:val="PargrafodaLista"/>
+        <w:numPr>
+          <w:ilvl w:val="2"/>
           <w:numId w:val="1"/>
         </w:numPr>
         <w:spacing w:line="360" w:lineRule="auto"/>
@@ -126,35 +170,75 @@
       <w:r>
         <w:rPr>
           <w:rFonts w:ascii="Times New Roman" w:hAnsi="Times New Roman" w:cs="Times New Roman"/>
+          <w:sz w:val="24"/>
+          <w:szCs w:val="24"/>
+        </w:rPr>
+        <w:t>Podemos ver no gerenciador de tarefas o que está consumindo muito da máquina, clicar com o botão direito e ir para detalhes e a partir dos detalhes, clicar com botão direito e ir para serviços, assim descobrimos quais serviços estão utilizando aquela aplicação que está consumindo muito do nosso sistema.</w:t>
+      </w:r>
+    </w:p>
+    <w:p>
+      <w:pPr>
+        <w:pStyle w:val="PargrafodaLista"/>
+        <w:numPr>
+          <w:ilvl w:val="2"/>
+          <w:numId w:val="1"/>
+        </w:numPr>
+        <w:spacing w:line="360" w:lineRule="auto"/>
+        <w:jc w:val="both"/>
+        <w:rPr>
+          <w:rFonts w:ascii="Times New Roman" w:hAnsi="Times New Roman" w:cs="Times New Roman"/>
           <w:b/>
           <w:bCs/>
           <w:sz w:val="24"/>
           <w:szCs w:val="24"/>
           <w:u w:val="single"/>
         </w:rPr>
-        <w:t xml:space="preserve">Aula 1 – Apresentando o </w:t>
-      </w:r>
-      <w:proofErr w:type="spellStart"/>
-      <w:r>
-        <w:rPr>
-          <w:rFonts w:ascii="Times New Roman" w:hAnsi="Times New Roman" w:cs="Times New Roman"/>
-          <w:b/>
-          <w:bCs/>
-          <w:sz w:val="24"/>
-          <w:szCs w:val="24"/>
-          <w:u w:val="single"/>
-        </w:rPr>
-        <w:t>PowerShell</w:t>
-      </w:r>
-      <w:proofErr w:type="spellEnd"/>
-      <w:r>
-        <w:rPr>
-          <w:rFonts w:ascii="Times New Roman" w:hAnsi="Times New Roman" w:cs="Times New Roman"/>
-          <w:b/>
-          <w:bCs/>
-          <w:sz w:val="24"/>
-          <w:szCs w:val="24"/>
-          <w:u w:val="single"/>
+      </w:pPr>
+      <w:r>
+        <w:rPr>
+          <w:rFonts w:ascii="Times New Roman" w:hAnsi="Times New Roman" w:cs="Times New Roman"/>
+          <w:sz w:val="24"/>
+          <w:szCs w:val="24"/>
+        </w:rPr>
+        <w:t>O problema do nosso cliente é exatamente esse, temos um serviço que está usando 90/100% da capacidade da cpu dos nossos servidores e precisamos reiniciar eles para que voltem ao normal, mas, conectar remotamente em um por um e fazer manualmente nos 10 servidores é muito trabalhoso, por isso vamos escrever um script que faça esse trabalho.</w:t>
+      </w:r>
+    </w:p>
+    <w:p>
+      <w:pPr>
+        <w:pStyle w:val="PargrafodaLista"/>
+        <w:numPr>
+          <w:ilvl w:val="1"/>
+          <w:numId w:val="1"/>
+        </w:numPr>
+        <w:spacing w:line="360" w:lineRule="auto"/>
+        <w:jc w:val="both"/>
+        <w:rPr>
+          <w:rFonts w:ascii="Times New Roman" w:hAnsi="Times New Roman" w:cs="Times New Roman"/>
+          <w:sz w:val="24"/>
+          <w:szCs w:val="24"/>
+        </w:rPr>
+      </w:pPr>
+      <w:r>
+        <w:rPr>
+          <w:rFonts w:ascii="Times New Roman" w:hAnsi="Times New Roman" w:cs="Times New Roman"/>
+          <w:sz w:val="24"/>
+          <w:szCs w:val="24"/>
+        </w:rPr>
+        <w:t xml:space="preserve"> </w:t>
+      </w:r>
+      <w:r>
+        <w:rPr>
+          <w:rFonts w:ascii="Times New Roman" w:hAnsi="Times New Roman" w:cs="Times New Roman"/>
+          <w:sz w:val="24"/>
+          <w:szCs w:val="24"/>
+        </w:rPr>
+        <w:t>Tentando solucionar com o antigo CMD</w:t>
+      </w:r>
+      <w:r>
+        <w:rPr>
+          <w:rFonts w:ascii="Times New Roman" w:hAnsi="Times New Roman" w:cs="Times New Roman"/>
+          <w:sz w:val="24"/>
+          <w:szCs w:val="24"/>
         </w:rPr>
         <w:t>:</w:t>
       </w:r>
@@ -163,6 +247,174 @@
       <w:pPr>
         <w:pStyle w:val="PargrafodaLista"/>
         <w:numPr>
+          <w:ilvl w:val="2"/>
+          <w:numId w:val="1"/>
+        </w:numPr>
+        <w:spacing w:line="360" w:lineRule="auto"/>
+        <w:jc w:val="both"/>
+        <w:rPr>
+          <w:rFonts w:ascii="Times New Roman" w:hAnsi="Times New Roman" w:cs="Times New Roman"/>
+          <w:sz w:val="24"/>
+          <w:szCs w:val="24"/>
+        </w:rPr>
+      </w:pPr>
+      <w:r>
+        <w:rPr>
+          <w:rFonts w:ascii="Times New Roman" w:hAnsi="Times New Roman" w:cs="Times New Roman"/>
+          <w:sz w:val="24"/>
+          <w:szCs w:val="24"/>
+        </w:rPr>
+        <w:t>Criamos um script que identifica se um serviço está rodando ou não e se estiver faz reiniciar, se não estiver retorna que não está.</w:t>
+      </w:r>
+    </w:p>
+    <w:p>
+      <w:pPr>
+        <w:pStyle w:val="PargrafodaLista"/>
+        <w:numPr>
+          <w:ilvl w:val="2"/>
+          <w:numId w:val="1"/>
+        </w:numPr>
+        <w:spacing w:line="360" w:lineRule="auto"/>
+        <w:jc w:val="both"/>
+        <w:rPr>
+          <w:rFonts w:ascii="Times New Roman" w:hAnsi="Times New Roman" w:cs="Times New Roman"/>
+          <w:sz w:val="24"/>
+          <w:szCs w:val="24"/>
+        </w:rPr>
+      </w:pPr>
+      <w:r>
+        <w:rPr>
+          <w:rFonts w:ascii="Times New Roman" w:hAnsi="Times New Roman" w:cs="Times New Roman"/>
+          <w:sz w:val="24"/>
+          <w:szCs w:val="24"/>
+        </w:rPr>
+        <w:t>O CMD não possui uma convenção de nomes definida</w:t>
+      </w:r>
+      <w:r>
+        <w:rPr>
+          <w:rFonts w:ascii="Times New Roman" w:hAnsi="Times New Roman" w:cs="Times New Roman"/>
+          <w:sz w:val="24"/>
+          <w:szCs w:val="24"/>
+        </w:rPr>
+        <w:t xml:space="preserve">. </w:t>
+      </w:r>
+      <w:r>
+        <w:rPr>
+          <w:rFonts w:ascii="Times New Roman" w:hAnsi="Times New Roman" w:cs="Times New Roman"/>
+          <w:sz w:val="24"/>
+          <w:szCs w:val="24"/>
+        </w:rPr>
+        <w:t>Ao contrário do PowerShell, o CMD não possui uma forte convenção de nomes</w:t>
+      </w:r>
+      <w:r>
+        <w:rPr>
+          <w:rFonts w:ascii="Times New Roman" w:hAnsi="Times New Roman" w:cs="Times New Roman"/>
+          <w:sz w:val="24"/>
+          <w:szCs w:val="24"/>
+        </w:rPr>
+        <w:t>.</w:t>
+      </w:r>
+    </w:p>
+    <w:p>
+      <w:pPr>
+        <w:pStyle w:val="PargrafodaLista"/>
+        <w:numPr>
+          <w:ilvl w:val="2"/>
+          <w:numId w:val="1"/>
+        </w:numPr>
+        <w:spacing w:line="360" w:lineRule="auto"/>
+        <w:jc w:val="both"/>
+        <w:rPr>
+          <w:rFonts w:ascii="Times New Roman" w:hAnsi="Times New Roman" w:cs="Times New Roman"/>
+          <w:sz w:val="24"/>
+          <w:szCs w:val="24"/>
+        </w:rPr>
+      </w:pPr>
+      <w:r>
+        <w:rPr>
+          <w:rFonts w:ascii="Times New Roman" w:hAnsi="Times New Roman" w:cs="Times New Roman"/>
+          <w:sz w:val="24"/>
+          <w:szCs w:val="24"/>
+        </w:rPr>
+        <w:t>O CMD só trabalha com texto! Ou seja, para obtermos as informações que nos interessam em um script, muitas vezes, precisamos lidar com busca de palavras chaves no retorno dos comandos</w:t>
+      </w:r>
+      <w:r>
+        <w:rPr>
+          <w:rFonts w:ascii="Times New Roman" w:hAnsi="Times New Roman" w:cs="Times New Roman"/>
+          <w:sz w:val="24"/>
+          <w:szCs w:val="24"/>
+        </w:rPr>
+        <w:t xml:space="preserve">. </w:t>
+      </w:r>
+      <w:r>
+        <w:rPr>
+          <w:rFonts w:ascii="Times New Roman" w:hAnsi="Times New Roman" w:cs="Times New Roman"/>
+          <w:sz w:val="24"/>
+          <w:szCs w:val="24"/>
+        </w:rPr>
+        <w:t>Diferente do PowerShell, o CMD não é orientado a objetos</w:t>
+      </w:r>
+      <w:r>
+        <w:rPr>
+          <w:rFonts w:ascii="Times New Roman" w:hAnsi="Times New Roman" w:cs="Times New Roman"/>
+          <w:sz w:val="24"/>
+          <w:szCs w:val="24"/>
+        </w:rPr>
+        <w:t>.</w:t>
+      </w:r>
+    </w:p>
+    <w:p>
+      <w:pPr>
+        <w:pStyle w:val="PargrafodaLista"/>
+        <w:numPr>
+          <w:ilvl w:val="2"/>
+          <w:numId w:val="1"/>
+        </w:numPr>
+        <w:spacing w:line="360" w:lineRule="auto"/>
+        <w:jc w:val="both"/>
+        <w:rPr>
+          <w:rFonts w:ascii="Times New Roman" w:hAnsi="Times New Roman" w:cs="Times New Roman"/>
+          <w:sz w:val="24"/>
+          <w:szCs w:val="24"/>
+        </w:rPr>
+      </w:pPr>
+      <w:r>
+        <w:rPr>
+          <w:rFonts w:ascii="Times New Roman" w:hAnsi="Times New Roman" w:cs="Times New Roman"/>
+          <w:sz w:val="24"/>
+          <w:szCs w:val="24"/>
+        </w:rPr>
+        <w:t>Muitas vezes é necessário conhecimento específico sobre os comandos que executamos, pois, cada um recebe argumentos e funciona de uma maneira diferente</w:t>
+      </w:r>
+      <w:r>
+        <w:rPr>
+          <w:rFonts w:ascii="Times New Roman" w:hAnsi="Times New Roman" w:cs="Times New Roman"/>
+          <w:sz w:val="24"/>
+          <w:szCs w:val="24"/>
+        </w:rPr>
+        <w:t xml:space="preserve">. </w:t>
+      </w:r>
+      <w:r>
+        <w:rPr>
+          <w:rFonts w:ascii="Times New Roman" w:hAnsi="Times New Roman" w:cs="Times New Roman"/>
+          <w:sz w:val="24"/>
+          <w:szCs w:val="24"/>
+        </w:rPr>
+        <w:t>O CMD está disponível até nas versões mais recentes do windows, como o Windows 10 ou o Windows Server 2016</w:t>
+      </w:r>
+      <w:r>
+        <w:rPr>
+          <w:rFonts w:ascii="Times New Roman" w:hAnsi="Times New Roman" w:cs="Times New Roman"/>
+          <w:sz w:val="24"/>
+          <w:szCs w:val="24"/>
+        </w:rPr>
+        <w:t>.</w:t>
+      </w:r>
+    </w:p>
+    <w:p>
+      <w:pPr>
+        <w:pStyle w:val="PargrafodaLista"/>
+        <w:numPr>
           <w:ilvl w:val="1"/>
           <w:numId w:val="1"/>
         </w:numPr>
@@ -180,157 +432,6 @@
           <w:sz w:val="24"/>
           <w:szCs w:val="24"/>
         </w:rPr>
-        <w:t xml:space="preserve"> Conhecendo o problema do cliente:</w:t>
-      </w:r>
-    </w:p>
-    <w:p>
-      <w:pPr>
-        <w:pStyle w:val="PargrafodaLista"/>
-        <w:numPr>
-          <w:ilvl w:val="2"/>
-          <w:numId w:val="1"/>
-        </w:numPr>
-        <w:spacing w:line="360" w:lineRule="auto"/>
-        <w:jc w:val="both"/>
-        <w:rPr>
-          <w:rFonts w:ascii="Times New Roman" w:hAnsi="Times New Roman" w:cs="Times New Roman"/>
-          <w:b/>
-          <w:bCs/>
-          <w:sz w:val="24"/>
-          <w:szCs w:val="24"/>
-          <w:u w:val="single"/>
-        </w:rPr>
-      </w:pPr>
-      <w:proofErr w:type="spellStart"/>
-      <w:r>
-        <w:rPr>
-          <w:rFonts w:ascii="Times New Roman" w:hAnsi="Times New Roman" w:cs="Times New Roman"/>
-          <w:sz w:val="24"/>
-          <w:szCs w:val="24"/>
-        </w:rPr>
-        <w:t>Mstsc</w:t>
-      </w:r>
-      <w:proofErr w:type="spellEnd"/>
-      <w:r>
-        <w:rPr>
-          <w:rFonts w:ascii="Times New Roman" w:hAnsi="Times New Roman" w:cs="Times New Roman"/>
-          <w:sz w:val="24"/>
-          <w:szCs w:val="24"/>
-        </w:rPr>
-        <w:t xml:space="preserve">: Ao rodar no executar </w:t>
-      </w:r>
-      <w:proofErr w:type="spellStart"/>
-      <w:r>
-        <w:rPr>
-          <w:rFonts w:ascii="Times New Roman" w:hAnsi="Times New Roman" w:cs="Times New Roman"/>
-          <w:sz w:val="24"/>
-          <w:szCs w:val="24"/>
-        </w:rPr>
-        <w:t>win+R</w:t>
-      </w:r>
-      <w:proofErr w:type="spellEnd"/>
-      <w:r>
-        <w:rPr>
-          <w:rFonts w:ascii="Times New Roman" w:hAnsi="Times New Roman" w:cs="Times New Roman"/>
-          <w:sz w:val="24"/>
-          <w:szCs w:val="24"/>
-        </w:rPr>
-        <w:t>, abre uma conexão de área remota.</w:t>
-      </w:r>
-    </w:p>
-    <w:p>
-      <w:pPr>
-        <w:pStyle w:val="PargrafodaLista"/>
-        <w:numPr>
-          <w:ilvl w:val="2"/>
-          <w:numId w:val="1"/>
-        </w:numPr>
-        <w:spacing w:line="360" w:lineRule="auto"/>
-        <w:jc w:val="both"/>
-        <w:rPr>
-          <w:rFonts w:ascii="Times New Roman" w:hAnsi="Times New Roman" w:cs="Times New Roman"/>
-          <w:b/>
-          <w:bCs/>
-          <w:sz w:val="24"/>
-          <w:szCs w:val="24"/>
-          <w:u w:val="single"/>
-        </w:rPr>
-      </w:pPr>
-      <w:r>
-        <w:rPr>
-          <w:rFonts w:ascii="Times New Roman" w:hAnsi="Times New Roman" w:cs="Times New Roman"/>
-          <w:sz w:val="24"/>
-          <w:szCs w:val="24"/>
-        </w:rPr>
-        <w:t>Podemos ver no gerenciador de tarefas o que está consumindo muito da máquina, clicar com o botão direito e ir para detalhes e a partir dos detalhes, clicar com botão direito e ir para serviços, assim descobrimos quais serviços estão utilizando aquela aplicação que está consumindo muito do nosso sistema.</w:t>
-      </w:r>
-    </w:p>
-    <w:p>
-      <w:pPr>
-        <w:pStyle w:val="PargrafodaLista"/>
-        <w:numPr>
-          <w:ilvl w:val="2"/>
-          <w:numId w:val="1"/>
-        </w:numPr>
-        <w:spacing w:line="360" w:lineRule="auto"/>
-        <w:jc w:val="both"/>
-        <w:rPr>
-          <w:rFonts w:ascii="Times New Roman" w:hAnsi="Times New Roman" w:cs="Times New Roman"/>
-          <w:b/>
-          <w:bCs/>
-          <w:sz w:val="24"/>
-          <w:szCs w:val="24"/>
-          <w:u w:val="single"/>
-        </w:rPr>
-      </w:pPr>
-      <w:r>
-        <w:rPr>
-          <w:rFonts w:ascii="Times New Roman" w:hAnsi="Times New Roman" w:cs="Times New Roman"/>
-          <w:sz w:val="24"/>
-          <w:szCs w:val="24"/>
-        </w:rPr>
-        <w:t xml:space="preserve">O problema do nosso cliente é exatamente esse, temos um serviço que está usando 90/100% da capacidade da </w:t>
-      </w:r>
-      <w:proofErr w:type="spellStart"/>
-      <w:r>
-        <w:rPr>
-          <w:rFonts w:ascii="Times New Roman" w:hAnsi="Times New Roman" w:cs="Times New Roman"/>
-          <w:sz w:val="24"/>
-          <w:szCs w:val="24"/>
-        </w:rPr>
-        <w:t>cpu</w:t>
-      </w:r>
-      <w:proofErr w:type="spellEnd"/>
-      <w:r>
-        <w:rPr>
-          <w:rFonts w:ascii="Times New Roman" w:hAnsi="Times New Roman" w:cs="Times New Roman"/>
-          <w:sz w:val="24"/>
-          <w:szCs w:val="24"/>
-        </w:rPr>
-        <w:t xml:space="preserve"> dos nossos servidores e precisamos reiniciar eles para que voltem ao normal, mas, conectar remotamente em um por um e fazer manualmente nos 10 servidores é muito trabalhoso, por isso vamos escrever um script que faça esse trabalho.</w:t>
-      </w:r>
-    </w:p>
-    <w:p>
-      <w:pPr>
-        <w:pStyle w:val="PargrafodaLista"/>
-        <w:numPr>
-          <w:ilvl w:val="1"/>
-          <w:numId w:val="1"/>
-        </w:numPr>
-        <w:spacing w:line="360" w:lineRule="auto"/>
-        <w:jc w:val="both"/>
-        <w:rPr>
-          <w:rFonts w:ascii="Times New Roman" w:hAnsi="Times New Roman" w:cs="Times New Roman"/>
-          <w:sz w:val="24"/>
-          <w:szCs w:val="24"/>
-        </w:rPr>
-      </w:pPr>
-      <w:r>
-        <w:rPr>
-          <w:rFonts w:ascii="Times New Roman" w:hAnsi="Times New Roman" w:cs="Times New Roman"/>
-          <w:sz w:val="24"/>
-          <w:szCs w:val="24"/>
-        </w:rPr>
         <w:t xml:space="preserve"> </w:t>
       </w:r>
       <w:r>
@@ -339,7 +440,7 @@
           <w:sz w:val="24"/>
           <w:szCs w:val="24"/>
         </w:rPr>
-        <w:t>Tentando solucionar com o antigo CMD</w:t>
+        <w:t>Resolvendo o problema com PowerShell</w:t>
       </w:r>
       <w:r>
         <w:rPr>
@@ -371,351 +472,7 @@
           <w:sz w:val="24"/>
           <w:szCs w:val="24"/>
         </w:rPr>
-        <w:t>Criamos um script que identifica se um serviço está rodando ou não e se estiver faz reiniciar, se não estiver retorna que não está.</w:t>
-      </w:r>
-    </w:p>
-    <w:p>
-      <w:pPr>
-        <w:pStyle w:val="PargrafodaLista"/>
-        <w:numPr>
-          <w:ilvl w:val="2"/>
-          <w:numId w:val="1"/>
-        </w:numPr>
-        <w:spacing w:line="360" w:lineRule="auto"/>
-        <w:jc w:val="both"/>
-        <w:rPr>
-          <w:rFonts w:ascii="Times New Roman" w:hAnsi="Times New Roman" w:cs="Times New Roman"/>
-          <w:sz w:val="24"/>
-          <w:szCs w:val="24"/>
-        </w:rPr>
-      </w:pPr>
-      <w:r>
-        <w:rPr>
-          <w:rFonts w:ascii="Times New Roman" w:hAnsi="Times New Roman" w:cs="Times New Roman"/>
-          <w:sz w:val="24"/>
-          <w:szCs w:val="24"/>
-        </w:rPr>
-        <w:t>O CMD não possui uma convenção de nomes definida</w:t>
-      </w:r>
-      <w:r>
-        <w:rPr>
-          <w:rFonts w:ascii="Times New Roman" w:hAnsi="Times New Roman" w:cs="Times New Roman"/>
-          <w:sz w:val="24"/>
-          <w:szCs w:val="24"/>
-        </w:rPr>
-        <w:t xml:space="preserve">. </w:t>
-      </w:r>
-      <w:r>
-        <w:rPr>
-          <w:rFonts w:ascii="Times New Roman" w:hAnsi="Times New Roman" w:cs="Times New Roman"/>
-          <w:sz w:val="24"/>
-          <w:szCs w:val="24"/>
-        </w:rPr>
-        <w:t xml:space="preserve">Ao contrário do </w:t>
-      </w:r>
-      <w:proofErr w:type="spellStart"/>
-      <w:r>
-        <w:rPr>
-          <w:rFonts w:ascii="Times New Roman" w:hAnsi="Times New Roman" w:cs="Times New Roman"/>
-          <w:sz w:val="24"/>
-          <w:szCs w:val="24"/>
-        </w:rPr>
-        <w:t>PowerShell</w:t>
-      </w:r>
-      <w:proofErr w:type="spellEnd"/>
-      <w:r>
-        <w:rPr>
-          <w:rFonts w:ascii="Times New Roman" w:hAnsi="Times New Roman" w:cs="Times New Roman"/>
-          <w:sz w:val="24"/>
-          <w:szCs w:val="24"/>
-        </w:rPr>
-        <w:t>, o CMD não possui uma forte convenção de nomes</w:t>
-      </w:r>
-      <w:r>
-        <w:rPr>
-          <w:rFonts w:ascii="Times New Roman" w:hAnsi="Times New Roman" w:cs="Times New Roman"/>
-          <w:sz w:val="24"/>
-          <w:szCs w:val="24"/>
-        </w:rPr>
-        <w:t>.</w:t>
-      </w:r>
-    </w:p>
-    <w:p>
-      <w:pPr>
-        <w:pStyle w:val="PargrafodaLista"/>
-        <w:numPr>
-          <w:ilvl w:val="2"/>
-          <w:numId w:val="1"/>
-        </w:numPr>
-        <w:spacing w:line="360" w:lineRule="auto"/>
-        <w:jc w:val="both"/>
-        <w:rPr>
-          <w:rFonts w:ascii="Times New Roman" w:hAnsi="Times New Roman" w:cs="Times New Roman"/>
-          <w:sz w:val="24"/>
-          <w:szCs w:val="24"/>
-        </w:rPr>
-      </w:pPr>
-      <w:r>
-        <w:rPr>
-          <w:rFonts w:ascii="Times New Roman" w:hAnsi="Times New Roman" w:cs="Times New Roman"/>
-          <w:sz w:val="24"/>
-          <w:szCs w:val="24"/>
-        </w:rPr>
-        <w:t>O CMD só trabalha com texto! Ou seja, para obtermos as informações que nos interessam em um script, muitas vezes, precisamos lidar com busca de palavras chaves no retorno dos comandos</w:t>
-      </w:r>
-      <w:r>
-        <w:rPr>
-          <w:rFonts w:ascii="Times New Roman" w:hAnsi="Times New Roman" w:cs="Times New Roman"/>
-          <w:sz w:val="24"/>
-          <w:szCs w:val="24"/>
-        </w:rPr>
-        <w:t xml:space="preserve">. </w:t>
-      </w:r>
-      <w:r>
-        <w:rPr>
-          <w:rFonts w:ascii="Times New Roman" w:hAnsi="Times New Roman" w:cs="Times New Roman"/>
-          <w:sz w:val="24"/>
-          <w:szCs w:val="24"/>
-        </w:rPr>
-        <w:t xml:space="preserve">Diferente do </w:t>
-      </w:r>
-      <w:proofErr w:type="spellStart"/>
-      <w:r>
-        <w:rPr>
-          <w:rFonts w:ascii="Times New Roman" w:hAnsi="Times New Roman" w:cs="Times New Roman"/>
-          <w:sz w:val="24"/>
-          <w:szCs w:val="24"/>
-        </w:rPr>
-        <w:t>PowerShell</w:t>
-      </w:r>
-      <w:proofErr w:type="spellEnd"/>
-      <w:r>
-        <w:rPr>
-          <w:rFonts w:ascii="Times New Roman" w:hAnsi="Times New Roman" w:cs="Times New Roman"/>
-          <w:sz w:val="24"/>
-          <w:szCs w:val="24"/>
-        </w:rPr>
-        <w:t>, o CMD não é orientado a objetos</w:t>
-      </w:r>
-      <w:r>
-        <w:rPr>
-          <w:rFonts w:ascii="Times New Roman" w:hAnsi="Times New Roman" w:cs="Times New Roman"/>
-          <w:sz w:val="24"/>
-          <w:szCs w:val="24"/>
-        </w:rPr>
-        <w:t>.</w:t>
-      </w:r>
-    </w:p>
-    <w:p>
-      <w:pPr>
-        <w:pStyle w:val="PargrafodaLista"/>
-        <w:numPr>
-          <w:ilvl w:val="2"/>
-          <w:numId w:val="1"/>
-        </w:numPr>
-        <w:spacing w:line="360" w:lineRule="auto"/>
-        <w:jc w:val="both"/>
-        <w:rPr>
-          <w:rFonts w:ascii="Times New Roman" w:hAnsi="Times New Roman" w:cs="Times New Roman"/>
-          <w:sz w:val="24"/>
-          <w:szCs w:val="24"/>
-        </w:rPr>
-      </w:pPr>
-      <w:r>
-        <w:rPr>
-          <w:rFonts w:ascii="Times New Roman" w:hAnsi="Times New Roman" w:cs="Times New Roman"/>
-          <w:sz w:val="24"/>
-          <w:szCs w:val="24"/>
-        </w:rPr>
-        <w:t>Muitas vezes é necessário conhecimento específico sobre os comandos que executamos, pois, cada um recebe argumentos e funciona de uma maneira diferente</w:t>
-      </w:r>
-      <w:r>
-        <w:rPr>
-          <w:rFonts w:ascii="Times New Roman" w:hAnsi="Times New Roman" w:cs="Times New Roman"/>
-          <w:sz w:val="24"/>
-          <w:szCs w:val="24"/>
-        </w:rPr>
-        <w:t xml:space="preserve">. </w:t>
-      </w:r>
-      <w:r>
-        <w:rPr>
-          <w:rFonts w:ascii="Times New Roman" w:hAnsi="Times New Roman" w:cs="Times New Roman"/>
-          <w:sz w:val="24"/>
-          <w:szCs w:val="24"/>
-        </w:rPr>
-        <w:t xml:space="preserve">O CMD está disponível até nas versões mais recentes do </w:t>
-      </w:r>
-      <w:proofErr w:type="spellStart"/>
-      <w:r>
-        <w:rPr>
-          <w:rFonts w:ascii="Times New Roman" w:hAnsi="Times New Roman" w:cs="Times New Roman"/>
-          <w:sz w:val="24"/>
-          <w:szCs w:val="24"/>
-        </w:rPr>
-        <w:t>windows</w:t>
-      </w:r>
-      <w:proofErr w:type="spellEnd"/>
-      <w:r>
-        <w:rPr>
-          <w:rFonts w:ascii="Times New Roman" w:hAnsi="Times New Roman" w:cs="Times New Roman"/>
-          <w:sz w:val="24"/>
-          <w:szCs w:val="24"/>
-        </w:rPr>
-        <w:t>, como o Windows 10 ou o Windows Server 2016</w:t>
-      </w:r>
-      <w:r>
-        <w:rPr>
-          <w:rFonts w:ascii="Times New Roman" w:hAnsi="Times New Roman" w:cs="Times New Roman"/>
-          <w:sz w:val="24"/>
-          <w:szCs w:val="24"/>
-        </w:rPr>
-        <w:t>.</w:t>
-      </w:r>
-    </w:p>
-    <w:p>
-      <w:pPr>
-        <w:pStyle w:val="PargrafodaLista"/>
-        <w:numPr>
-          <w:ilvl w:val="1"/>
-          <w:numId w:val="1"/>
-        </w:numPr>
-        <w:spacing w:line="360" w:lineRule="auto"/>
-        <w:jc w:val="both"/>
-        <w:rPr>
-          <w:rFonts w:ascii="Times New Roman" w:hAnsi="Times New Roman" w:cs="Times New Roman"/>
-          <w:sz w:val="24"/>
-          <w:szCs w:val="24"/>
-        </w:rPr>
-      </w:pPr>
-      <w:r>
-        <w:rPr>
-          <w:rFonts w:ascii="Times New Roman" w:hAnsi="Times New Roman" w:cs="Times New Roman"/>
-          <w:sz w:val="24"/>
-          <w:szCs w:val="24"/>
-        </w:rPr>
-        <w:t xml:space="preserve"> </w:t>
-      </w:r>
-      <w:r>
-        <w:rPr>
-          <w:rFonts w:ascii="Times New Roman" w:hAnsi="Times New Roman" w:cs="Times New Roman"/>
-          <w:sz w:val="24"/>
-          <w:szCs w:val="24"/>
-        </w:rPr>
-        <w:t xml:space="preserve">Resolvendo o problema com </w:t>
-      </w:r>
-      <w:proofErr w:type="spellStart"/>
-      <w:r>
-        <w:rPr>
-          <w:rFonts w:ascii="Times New Roman" w:hAnsi="Times New Roman" w:cs="Times New Roman"/>
-          <w:sz w:val="24"/>
-          <w:szCs w:val="24"/>
-        </w:rPr>
-        <w:t>PowerShell</w:t>
-      </w:r>
-      <w:proofErr w:type="spellEnd"/>
-      <w:r>
-        <w:rPr>
-          <w:rFonts w:ascii="Times New Roman" w:hAnsi="Times New Roman" w:cs="Times New Roman"/>
-          <w:sz w:val="24"/>
-          <w:szCs w:val="24"/>
-        </w:rPr>
-        <w:t>:</w:t>
-      </w:r>
-    </w:p>
-    <w:p>
-      <w:pPr>
-        <w:pStyle w:val="PargrafodaLista"/>
-        <w:numPr>
-          <w:ilvl w:val="2"/>
-          <w:numId w:val="1"/>
-        </w:numPr>
-        <w:spacing w:line="360" w:lineRule="auto"/>
-        <w:jc w:val="both"/>
-        <w:rPr>
-          <w:rFonts w:ascii="Times New Roman" w:hAnsi="Times New Roman" w:cs="Times New Roman"/>
-          <w:sz w:val="24"/>
-          <w:szCs w:val="24"/>
-        </w:rPr>
-      </w:pPr>
-      <w:r>
-        <w:rPr>
-          <w:rFonts w:ascii="Times New Roman" w:hAnsi="Times New Roman" w:cs="Times New Roman"/>
-          <w:sz w:val="24"/>
-          <w:szCs w:val="24"/>
-        </w:rPr>
-        <w:t xml:space="preserve">Diferente do </w:t>
-      </w:r>
-      <w:proofErr w:type="spellStart"/>
-      <w:r>
-        <w:rPr>
-          <w:rFonts w:ascii="Times New Roman" w:hAnsi="Times New Roman" w:cs="Times New Roman"/>
-          <w:sz w:val="24"/>
-          <w:szCs w:val="24"/>
-        </w:rPr>
-        <w:t>cmd</w:t>
-      </w:r>
-      <w:proofErr w:type="spellEnd"/>
-      <w:r>
-        <w:rPr>
-          <w:rFonts w:ascii="Times New Roman" w:hAnsi="Times New Roman" w:cs="Times New Roman"/>
-          <w:sz w:val="24"/>
-          <w:szCs w:val="24"/>
-        </w:rPr>
-        <w:t xml:space="preserve">, no </w:t>
-      </w:r>
-      <w:proofErr w:type="spellStart"/>
-      <w:r>
-        <w:rPr>
-          <w:rFonts w:ascii="Times New Roman" w:hAnsi="Times New Roman" w:cs="Times New Roman"/>
-          <w:sz w:val="24"/>
-          <w:szCs w:val="24"/>
-        </w:rPr>
-        <w:t>powershell</w:t>
-      </w:r>
-      <w:proofErr w:type="spellEnd"/>
-      <w:r>
-        <w:rPr>
-          <w:rFonts w:ascii="Times New Roman" w:hAnsi="Times New Roman" w:cs="Times New Roman"/>
-          <w:sz w:val="24"/>
-          <w:szCs w:val="24"/>
-        </w:rPr>
-        <w:t xml:space="preserve"> é tudo bem mais intuitivo, por exemplo, para obter os serviços </w:t>
-      </w:r>
-      <w:proofErr w:type="spellStart"/>
-      <w:r>
-        <w:rPr>
-          <w:rFonts w:ascii="Times New Roman" w:hAnsi="Times New Roman" w:cs="Times New Roman"/>
-          <w:sz w:val="24"/>
-          <w:szCs w:val="24"/>
-        </w:rPr>
-        <w:t>vc</w:t>
-      </w:r>
-      <w:proofErr w:type="spellEnd"/>
-      <w:r>
-        <w:rPr>
-          <w:rFonts w:ascii="Times New Roman" w:hAnsi="Times New Roman" w:cs="Times New Roman"/>
-          <w:sz w:val="24"/>
-          <w:szCs w:val="24"/>
-        </w:rPr>
-        <w:t xml:space="preserve"> digita exatamente isso </w:t>
-      </w:r>
-      <w:proofErr w:type="spellStart"/>
-      <w:r>
-        <w:rPr>
-          <w:rFonts w:ascii="Times New Roman" w:hAnsi="Times New Roman" w:cs="Times New Roman"/>
-          <w:sz w:val="24"/>
-          <w:szCs w:val="24"/>
-        </w:rPr>
-        <w:t>Get</w:t>
-      </w:r>
-      <w:proofErr w:type="spellEnd"/>
-      <w:r>
-        <w:rPr>
-          <w:rFonts w:ascii="Times New Roman" w:hAnsi="Times New Roman" w:cs="Times New Roman"/>
-          <w:sz w:val="24"/>
-          <w:szCs w:val="24"/>
-        </w:rPr>
-        <w:t>-Service.</w:t>
+        <w:t>Diferente do cmd, no powershell é tudo bem mais intuitivo, por exemplo, para obter os serviços vc digita exatamente isso Get-Service.</w:t>
       </w:r>
     </w:p>
     <w:p>
@@ -764,85 +521,31 @@
           <w:szCs w:val="24"/>
         </w:rPr>
         <w:lastRenderedPageBreak/>
-        <w:t xml:space="preserve">Ao contrário do </w:t>
-      </w:r>
-      <w:proofErr w:type="spellStart"/>
-      <w:r>
-        <w:rPr>
-          <w:rFonts w:ascii="Times New Roman" w:hAnsi="Times New Roman" w:cs="Times New Roman"/>
-          <w:sz w:val="24"/>
-          <w:szCs w:val="24"/>
-        </w:rPr>
-        <w:t>cmd</w:t>
-      </w:r>
-      <w:proofErr w:type="spellEnd"/>
-      <w:r>
-        <w:rPr>
-          <w:rFonts w:ascii="Times New Roman" w:hAnsi="Times New Roman" w:cs="Times New Roman"/>
-          <w:sz w:val="24"/>
-          <w:szCs w:val="24"/>
-        </w:rPr>
-        <w:t xml:space="preserve"> que tínhamos que digitar </w:t>
-      </w:r>
-      <w:proofErr w:type="spellStart"/>
-      <w:r>
-        <w:rPr>
-          <w:rFonts w:ascii="Times New Roman" w:hAnsi="Times New Roman" w:cs="Times New Roman"/>
-          <w:sz w:val="24"/>
-          <w:szCs w:val="24"/>
-        </w:rPr>
-        <w:t>sc</w:t>
-      </w:r>
-      <w:proofErr w:type="spellEnd"/>
-      <w:r>
-        <w:rPr>
-          <w:rFonts w:ascii="Times New Roman" w:hAnsi="Times New Roman" w:cs="Times New Roman"/>
-          <w:sz w:val="24"/>
-          <w:szCs w:val="24"/>
-        </w:rPr>
-        <w:t xml:space="preserve"> query e afins, sem nem sequer sabermos para que serve ou que exatamente significa esse comando.</w:t>
-      </w:r>
-    </w:p>
-    <w:p>
-      <w:pPr>
-        <w:pStyle w:val="PargrafodaLista"/>
-        <w:numPr>
-          <w:ilvl w:val="2"/>
-          <w:numId w:val="1"/>
-        </w:numPr>
-        <w:spacing w:line="360" w:lineRule="auto"/>
-        <w:jc w:val="both"/>
-        <w:rPr>
-          <w:rFonts w:ascii="Times New Roman" w:hAnsi="Times New Roman" w:cs="Times New Roman"/>
-          <w:sz w:val="24"/>
-          <w:szCs w:val="24"/>
-        </w:rPr>
-      </w:pPr>
-      <w:r>
-        <w:rPr>
-          <w:rFonts w:ascii="Times New Roman" w:hAnsi="Times New Roman" w:cs="Times New Roman"/>
-          <w:sz w:val="24"/>
-          <w:szCs w:val="24"/>
-        </w:rPr>
-        <w:t xml:space="preserve">Tudo no PS tem autocomplete, ou seja, se não souber o nome completo do comando, basta digitar uma parte dele e ir apertando </w:t>
-      </w:r>
-      <w:proofErr w:type="spellStart"/>
-      <w:r>
-        <w:rPr>
-          <w:rFonts w:ascii="Times New Roman" w:hAnsi="Times New Roman" w:cs="Times New Roman"/>
-          <w:sz w:val="24"/>
-          <w:szCs w:val="24"/>
-        </w:rPr>
-        <w:t>tab</w:t>
-      </w:r>
-      <w:proofErr w:type="spellEnd"/>
-      <w:r>
-        <w:rPr>
-          <w:rFonts w:ascii="Times New Roman" w:hAnsi="Times New Roman" w:cs="Times New Roman"/>
-          <w:sz w:val="24"/>
-          <w:szCs w:val="24"/>
-        </w:rPr>
-        <w:t xml:space="preserve"> até encontrar o que precisa.</w:t>
+        <w:t>Ao contrário do cmd que tínhamos que digitar sc query e afins, sem nem sequer sabermos para que serve ou que exatamente significa esse comando.</w:t>
+      </w:r>
+    </w:p>
+    <w:p>
+      <w:pPr>
+        <w:pStyle w:val="PargrafodaLista"/>
+        <w:numPr>
+          <w:ilvl w:val="2"/>
+          <w:numId w:val="1"/>
+        </w:numPr>
+        <w:spacing w:line="360" w:lineRule="auto"/>
+        <w:jc w:val="both"/>
+        <w:rPr>
+          <w:rFonts w:ascii="Times New Roman" w:hAnsi="Times New Roman" w:cs="Times New Roman"/>
+          <w:sz w:val="24"/>
+          <w:szCs w:val="24"/>
+        </w:rPr>
+      </w:pPr>
+      <w:r>
+        <w:rPr>
+          <w:rFonts w:ascii="Times New Roman" w:hAnsi="Times New Roman" w:cs="Times New Roman"/>
+          <w:sz w:val="24"/>
+          <w:szCs w:val="24"/>
+        </w:rPr>
+        <w:t>Tudo no PS tem autocomplete, ou seja, se não souber o nome completo do comando, basta digitar uma parte dele e ir apertando tab até encontrar o que precisa.</w:t>
       </w:r>
     </w:p>
     <w:p>
@@ -887,27 +590,7 @@
           <w:szCs w:val="24"/>
           <w:lang w:val="en-US"/>
         </w:rPr>
-        <w:t>$</w:t>
-      </w:r>
-      <w:proofErr w:type="spellStart"/>
-      <w:r>
-        <w:rPr>
-          <w:rFonts w:ascii="Times New Roman" w:hAnsi="Times New Roman" w:cs="Times New Roman"/>
-          <w:sz w:val="24"/>
-          <w:szCs w:val="24"/>
-          <w:lang w:val="en-US"/>
-        </w:rPr>
-        <w:t>servico</w:t>
-      </w:r>
-      <w:proofErr w:type="spellEnd"/>
-      <w:r>
-        <w:rPr>
-          <w:rFonts w:ascii="Times New Roman" w:hAnsi="Times New Roman" w:cs="Times New Roman"/>
-          <w:sz w:val="24"/>
-          <w:szCs w:val="24"/>
-          <w:lang w:val="en-US"/>
-        </w:rPr>
-        <w:t xml:space="preserve"> = Get-Service -Name "Themes"</w:t>
+        <w:t>$servico = Get-Service -Name "Themes"</w:t>
       </w:r>
     </w:p>
     <w:p>
@@ -995,25 +678,7 @@
           <w:sz w:val="24"/>
           <w:szCs w:val="24"/>
         </w:rPr>
-        <w:t xml:space="preserve">s da variável e ir dando </w:t>
-      </w:r>
-      <w:proofErr w:type="spellStart"/>
-      <w:r>
-        <w:rPr>
-          <w:rFonts w:ascii="Times New Roman" w:hAnsi="Times New Roman" w:cs="Times New Roman"/>
-          <w:sz w:val="24"/>
-          <w:szCs w:val="24"/>
-        </w:rPr>
-        <w:t>tab</w:t>
-      </w:r>
-      <w:proofErr w:type="spellEnd"/>
-      <w:r>
-        <w:rPr>
-          <w:rFonts w:ascii="Times New Roman" w:hAnsi="Times New Roman" w:cs="Times New Roman"/>
-          <w:sz w:val="24"/>
-          <w:szCs w:val="24"/>
-        </w:rPr>
-        <w:t xml:space="preserve"> podemos ver todas as funções que podemos utilizar com ela, como por exemplo:</w:t>
+        <w:t>s da variável e ir dando tab podemos ver todas as funções que podemos utilizar com ela, como por exemplo:</w:t>
       </w:r>
     </w:p>
     <w:p>
@@ -1091,25 +756,7 @@
           <w:sz w:val="24"/>
           <w:szCs w:val="24"/>
         </w:rPr>
-        <w:t xml:space="preserve">Ao invés de ficar reescrevendo todo o código redundantemente como no </w:t>
-      </w:r>
-      <w:proofErr w:type="spellStart"/>
-      <w:r>
-        <w:rPr>
-          <w:rFonts w:ascii="Times New Roman" w:hAnsi="Times New Roman" w:cs="Times New Roman"/>
-          <w:sz w:val="24"/>
-          <w:szCs w:val="24"/>
-        </w:rPr>
-        <w:t>cmd</w:t>
-      </w:r>
-      <w:proofErr w:type="spellEnd"/>
-      <w:r>
-        <w:rPr>
-          <w:rFonts w:ascii="Times New Roman" w:hAnsi="Times New Roman" w:cs="Times New Roman"/>
-          <w:sz w:val="24"/>
-          <w:szCs w:val="24"/>
-        </w:rPr>
-        <w:t>, podemos fazer simplesmente assim:</w:t>
+        <w:t>Ao invés de ficar reescrevendo todo o código redundantemente como no cmd, podemos fazer simplesmente assim:</w:t>
       </w:r>
     </w:p>
     <w:p>
@@ -1279,18 +926,8 @@
           <w:sz w:val="24"/>
           <w:szCs w:val="24"/>
         </w:rPr>
-        <w:t xml:space="preserve">Conhecendo o </w:t>
-      </w:r>
-      <w:proofErr w:type="spellStart"/>
-      <w:r>
-        <w:rPr>
-          <w:rFonts w:ascii="Times New Roman" w:hAnsi="Times New Roman" w:cs="Times New Roman"/>
-          <w:sz w:val="24"/>
-          <w:szCs w:val="24"/>
-        </w:rPr>
-        <w:t>CommandPrecedence</w:t>
-      </w:r>
-      <w:proofErr w:type="spellEnd"/>
+        <w:t>Conhecendo o CommandPrecedence</w:t>
+      </w:r>
       <w:r>
         <w:rPr>
           <w:rFonts w:ascii="Times New Roman" w:hAnsi="Times New Roman" w:cs="Times New Roman"/>
@@ -1321,45 +958,8 @@
           <w:sz w:val="24"/>
           <w:szCs w:val="24"/>
         </w:rPr>
-        <w:t xml:space="preserve">Como questão de segurança, o PS faz com que todos os </w:t>
-      </w:r>
-      <w:proofErr w:type="spellStart"/>
-      <w:r>
-        <w:rPr>
-          <w:rFonts w:ascii="Times New Roman" w:hAnsi="Times New Roman" w:cs="Times New Roman"/>
-          <w:sz w:val="24"/>
-          <w:szCs w:val="24"/>
-        </w:rPr>
-        <w:t>scipts</w:t>
-      </w:r>
-      <w:proofErr w:type="spellEnd"/>
-      <w:r>
-        <w:rPr>
-          <w:rFonts w:ascii="Times New Roman" w:hAnsi="Times New Roman" w:cs="Times New Roman"/>
-          <w:sz w:val="24"/>
-          <w:szCs w:val="24"/>
-        </w:rPr>
-        <w:t xml:space="preserve"> do </w:t>
-      </w:r>
-      <w:proofErr w:type="spellStart"/>
-      <w:r>
-        <w:rPr>
-          <w:rFonts w:ascii="Times New Roman" w:hAnsi="Times New Roman" w:cs="Times New Roman"/>
-          <w:sz w:val="24"/>
-          <w:szCs w:val="24"/>
-        </w:rPr>
-        <w:t>cmd</w:t>
-      </w:r>
-      <w:proofErr w:type="spellEnd"/>
-      <w:r>
-        <w:rPr>
-          <w:rFonts w:ascii="Times New Roman" w:hAnsi="Times New Roman" w:cs="Times New Roman"/>
-          <w:sz w:val="24"/>
-          <w:szCs w:val="24"/>
-        </w:rPr>
-        <w:t xml:space="preserve"> escritos não rodem nele, mas, se realmente quiser rodar um script de </w:t>
-      </w:r>
-      <w:proofErr w:type="spellStart"/>
+        <w:t xml:space="preserve">Como questão de segurança, o PS faz com que todos os scipts do cmd escritos não rodem nele, mas, se realmente quiser rodar um script de </w:t>
+      </w:r>
       <w:r>
         <w:rPr>
           <w:rFonts w:ascii="Times New Roman" w:hAnsi="Times New Roman" w:cs="Times New Roman"/>
@@ -1367,76 +967,31 @@
           <w:szCs w:val="24"/>
         </w:rPr>
         <w:lastRenderedPageBreak/>
-        <w:t>cmd</w:t>
-      </w:r>
-      <w:proofErr w:type="spellEnd"/>
-      <w:r>
-        <w:rPr>
-          <w:rFonts w:ascii="Times New Roman" w:hAnsi="Times New Roman" w:cs="Times New Roman"/>
-          <w:sz w:val="24"/>
-          <w:szCs w:val="24"/>
-        </w:rPr>
-        <w:t>, precisa colocar ‘.\’ antes do .</w:t>
-      </w:r>
-      <w:proofErr w:type="spellStart"/>
-      <w:r>
-        <w:rPr>
-          <w:rFonts w:ascii="Times New Roman" w:hAnsi="Times New Roman" w:cs="Times New Roman"/>
-          <w:sz w:val="24"/>
-          <w:szCs w:val="24"/>
-        </w:rPr>
-        <w:t>bat</w:t>
-      </w:r>
-      <w:proofErr w:type="spellEnd"/>
-      <w:r>
-        <w:rPr>
-          <w:rFonts w:ascii="Times New Roman" w:hAnsi="Times New Roman" w:cs="Times New Roman"/>
-          <w:sz w:val="24"/>
-          <w:szCs w:val="24"/>
-        </w:rPr>
-        <w:t xml:space="preserve"> que quer executar, dessa forma ele irá rodar normalmente.</w:t>
-      </w:r>
-    </w:p>
-    <w:p>
-      <w:pPr>
-        <w:pStyle w:val="PargrafodaLista"/>
-        <w:numPr>
-          <w:ilvl w:val="2"/>
-          <w:numId w:val="1"/>
-        </w:numPr>
-        <w:spacing w:line="360" w:lineRule="auto"/>
-        <w:jc w:val="both"/>
-        <w:rPr>
-          <w:rFonts w:ascii="Times New Roman" w:hAnsi="Times New Roman" w:cs="Times New Roman"/>
-          <w:sz w:val="24"/>
-          <w:szCs w:val="24"/>
-        </w:rPr>
-      </w:pPr>
-      <w:r>
-        <w:rPr>
-          <w:rFonts w:ascii="Times New Roman" w:hAnsi="Times New Roman" w:cs="Times New Roman"/>
-          <w:sz w:val="24"/>
-          <w:szCs w:val="24"/>
-        </w:rPr>
-        <w:t xml:space="preserve">Esse é o famoso </w:t>
-      </w:r>
-      <w:proofErr w:type="spellStart"/>
-      <w:r>
-        <w:rPr>
-          <w:rFonts w:ascii="Times New Roman" w:hAnsi="Times New Roman" w:cs="Times New Roman"/>
-          <w:sz w:val="24"/>
-          <w:szCs w:val="24"/>
-        </w:rPr>
-        <w:t>commandPrecedence</w:t>
-      </w:r>
-      <w:proofErr w:type="spellEnd"/>
-      <w:r>
-        <w:rPr>
-          <w:rFonts w:ascii="Times New Roman" w:hAnsi="Times New Roman" w:cs="Times New Roman"/>
-          <w:sz w:val="24"/>
-          <w:szCs w:val="24"/>
-        </w:rPr>
-        <w:t>.</w:t>
+        <w:t>cmd, precisa colocar ‘.\’ antes do .bat que quer executar, dessa forma ele irá rodar normalmente.</w:t>
+      </w:r>
+    </w:p>
+    <w:p>
+      <w:pPr>
+        <w:pStyle w:val="PargrafodaLista"/>
+        <w:numPr>
+          <w:ilvl w:val="2"/>
+          <w:numId w:val="1"/>
+        </w:numPr>
+        <w:spacing w:line="360" w:lineRule="auto"/>
+        <w:jc w:val="both"/>
+        <w:rPr>
+          <w:rFonts w:ascii="Times New Roman" w:hAnsi="Times New Roman" w:cs="Times New Roman"/>
+          <w:sz w:val="24"/>
+          <w:szCs w:val="24"/>
+        </w:rPr>
+      </w:pPr>
+      <w:r>
+        <w:rPr>
+          <w:rFonts w:ascii="Times New Roman" w:hAnsi="Times New Roman" w:cs="Times New Roman"/>
+          <w:sz w:val="24"/>
+          <w:szCs w:val="24"/>
+        </w:rPr>
+        <w:t>Esse é o famoso commandPrecedence.</w:t>
       </w:r>
     </w:p>
     <w:p>
@@ -1468,36 +1023,8 @@
           <w:sz w:val="24"/>
           <w:szCs w:val="24"/>
         </w:rPr>
-        <w:t xml:space="preserve">Quando o </w:t>
-      </w:r>
-      <w:proofErr w:type="spellStart"/>
-      <w:r>
-        <w:rPr>
-          <w:rFonts w:ascii="Times New Roman" w:hAnsi="Times New Roman" w:cs="Times New Roman"/>
-          <w:sz w:val="24"/>
-          <w:szCs w:val="24"/>
-        </w:rPr>
-        <w:t>CommandPrecedence</w:t>
-      </w:r>
-      <w:proofErr w:type="spellEnd"/>
-      <w:r>
-        <w:rPr>
-          <w:rFonts w:ascii="Times New Roman" w:hAnsi="Times New Roman" w:cs="Times New Roman"/>
-          <w:sz w:val="24"/>
-          <w:szCs w:val="24"/>
-        </w:rPr>
-        <w:t xml:space="preserve"> não é necessário e o comando </w:t>
-      </w:r>
-      <w:proofErr w:type="spellStart"/>
-      <w:r>
-        <w:rPr>
-          <w:rFonts w:ascii="Times New Roman" w:hAnsi="Times New Roman" w:cs="Times New Roman"/>
-          <w:sz w:val="24"/>
-          <w:szCs w:val="24"/>
-        </w:rPr>
-        <w:t>GetMember</w:t>
-      </w:r>
-      <w:proofErr w:type="spellEnd"/>
+        <w:t>Quando o CommandPrecedence não é necessário e o comando GetMember</w:t>
+      </w:r>
       <w:r>
         <w:rPr>
           <w:rFonts w:ascii="Times New Roman" w:hAnsi="Times New Roman" w:cs="Times New Roman"/>
@@ -1528,129 +1055,39 @@
           <w:sz w:val="24"/>
           <w:szCs w:val="24"/>
         </w:rPr>
-        <w:t xml:space="preserve">Diferentemente do </w:t>
-      </w:r>
-      <w:proofErr w:type="spellStart"/>
-      <w:r>
-        <w:rPr>
-          <w:rFonts w:ascii="Times New Roman" w:hAnsi="Times New Roman" w:cs="Times New Roman"/>
-          <w:sz w:val="24"/>
-          <w:szCs w:val="24"/>
-        </w:rPr>
-        <w:t>cmd</w:t>
-      </w:r>
-      <w:proofErr w:type="spellEnd"/>
-      <w:r>
-        <w:rPr>
-          <w:rFonts w:ascii="Times New Roman" w:hAnsi="Times New Roman" w:cs="Times New Roman"/>
-          <w:sz w:val="24"/>
-          <w:szCs w:val="24"/>
-        </w:rPr>
-        <w:t xml:space="preserve">, para podermos ver o nosso path, precisamos dar um </w:t>
-      </w:r>
-      <w:proofErr w:type="spellStart"/>
-      <w:r>
-        <w:rPr>
-          <w:rFonts w:ascii="Times New Roman" w:hAnsi="Times New Roman" w:cs="Times New Roman"/>
-          <w:sz w:val="24"/>
-          <w:szCs w:val="24"/>
-        </w:rPr>
-        <w:t>echo</w:t>
-      </w:r>
-      <w:proofErr w:type="spellEnd"/>
-      <w:r>
-        <w:rPr>
-          <w:rFonts w:ascii="Times New Roman" w:hAnsi="Times New Roman" w:cs="Times New Roman"/>
-          <w:sz w:val="24"/>
-          <w:szCs w:val="24"/>
-        </w:rPr>
-        <w:t xml:space="preserve"> na variável $</w:t>
-      </w:r>
-      <w:proofErr w:type="spellStart"/>
-      <w:r>
-        <w:rPr>
-          <w:rFonts w:ascii="Times New Roman" w:hAnsi="Times New Roman" w:cs="Times New Roman"/>
-          <w:sz w:val="24"/>
-          <w:szCs w:val="24"/>
-        </w:rPr>
-        <w:t>env:path</w:t>
-      </w:r>
-      <w:proofErr w:type="spellEnd"/>
-      <w:r>
-        <w:rPr>
-          <w:rFonts w:ascii="Times New Roman" w:hAnsi="Times New Roman" w:cs="Times New Roman"/>
-          <w:sz w:val="24"/>
-          <w:szCs w:val="24"/>
-        </w:rPr>
-        <w:t>.</w:t>
-      </w:r>
-      <w:r>
-        <w:rPr>
-          <w:rFonts w:ascii="Times New Roman" w:hAnsi="Times New Roman" w:cs="Times New Roman"/>
-          <w:sz w:val="24"/>
-          <w:szCs w:val="24"/>
-        </w:rPr>
-        <w:t xml:space="preserve"> Não só para o path, mas qualquer outra variável de ambiente que você queira. Basta substituir o path por ela, ou ir dando </w:t>
-      </w:r>
-      <w:proofErr w:type="spellStart"/>
-      <w:r>
-        <w:rPr>
-          <w:rFonts w:ascii="Times New Roman" w:hAnsi="Times New Roman" w:cs="Times New Roman"/>
-          <w:sz w:val="24"/>
-          <w:szCs w:val="24"/>
-        </w:rPr>
-        <w:t>tab</w:t>
-      </w:r>
-      <w:proofErr w:type="spellEnd"/>
-      <w:r>
-        <w:rPr>
-          <w:rFonts w:ascii="Times New Roman" w:hAnsi="Times New Roman" w:cs="Times New Roman"/>
-          <w:sz w:val="24"/>
-          <w:szCs w:val="24"/>
-        </w:rPr>
-        <w:t xml:space="preserve"> até encontrar.</w:t>
-      </w:r>
-    </w:p>
-    <w:p>
-      <w:pPr>
-        <w:pStyle w:val="PargrafodaLista"/>
-        <w:numPr>
-          <w:ilvl w:val="2"/>
-          <w:numId w:val="1"/>
-        </w:numPr>
-        <w:spacing w:line="360" w:lineRule="auto"/>
-        <w:jc w:val="both"/>
-        <w:rPr>
-          <w:rFonts w:ascii="Times New Roman" w:hAnsi="Times New Roman" w:cs="Times New Roman"/>
-          <w:sz w:val="24"/>
-          <w:szCs w:val="24"/>
-        </w:rPr>
-      </w:pPr>
-      <w:r>
-        <w:rPr>
-          <w:rFonts w:ascii="Times New Roman" w:hAnsi="Times New Roman" w:cs="Times New Roman"/>
-          <w:sz w:val="24"/>
-          <w:szCs w:val="24"/>
-        </w:rPr>
-        <w:t>Para saber qual é o tipo de uma variável podemos colocar $</w:t>
-      </w:r>
-      <w:proofErr w:type="spellStart"/>
-      <w:r>
-        <w:rPr>
-          <w:rFonts w:ascii="Times New Roman" w:hAnsi="Times New Roman" w:cs="Times New Roman"/>
-          <w:sz w:val="24"/>
-          <w:szCs w:val="24"/>
-        </w:rPr>
-        <w:t>env:variável.GetType</w:t>
-      </w:r>
-      <w:proofErr w:type="spellEnd"/>
-      <w:r>
-        <w:rPr>
-          <w:rFonts w:ascii="Times New Roman" w:hAnsi="Times New Roman" w:cs="Times New Roman"/>
-          <w:sz w:val="24"/>
-          <w:szCs w:val="24"/>
-        </w:rPr>
-        <w:t>().</w:t>
+        <w:t>Diferentemente do cmd, para podermos ver o nosso path, precisamos dar um echo na variável $env:path.</w:t>
+      </w:r>
+      <w:r>
+        <w:rPr>
+          <w:rFonts w:ascii="Times New Roman" w:hAnsi="Times New Roman" w:cs="Times New Roman"/>
+          <w:sz w:val="24"/>
+          <w:szCs w:val="24"/>
+        </w:rPr>
+        <w:t xml:space="preserve"> Não só para o path, mas qualquer outra variável de ambiente que você queira. Basta substituir o path por ela, ou ir dando tab até encontrar.</w:t>
+      </w:r>
+    </w:p>
+    <w:p>
+      <w:pPr>
+        <w:pStyle w:val="PargrafodaLista"/>
+        <w:numPr>
+          <w:ilvl w:val="2"/>
+          <w:numId w:val="1"/>
+        </w:numPr>
+        <w:spacing w:line="360" w:lineRule="auto"/>
+        <w:jc w:val="both"/>
+        <w:rPr>
+          <w:rFonts w:ascii="Times New Roman" w:hAnsi="Times New Roman" w:cs="Times New Roman"/>
+          <w:sz w:val="24"/>
+          <w:szCs w:val="24"/>
+        </w:rPr>
+      </w:pPr>
+      <w:r>
+        <w:rPr>
+          <w:rFonts w:ascii="Times New Roman" w:hAnsi="Times New Roman" w:cs="Times New Roman"/>
+          <w:sz w:val="24"/>
+          <w:szCs w:val="24"/>
+        </w:rPr>
+        <w:t>Para saber qual é o tipo de uma variável podemos colocar $env:variável.GetType().</w:t>
       </w:r>
     </w:p>
     <w:p>
@@ -1752,25 +1189,7 @@
           <w:sz w:val="24"/>
           <w:szCs w:val="24"/>
         </w:rPr>
-        <w:t xml:space="preserve">Para procurar qualquer documentação na Microsoft sobre métodos ou suas linguagens de programação digite </w:t>
-      </w:r>
-      <w:proofErr w:type="spellStart"/>
-      <w:r>
-        <w:rPr>
-          <w:rFonts w:ascii="Times New Roman" w:hAnsi="Times New Roman" w:cs="Times New Roman"/>
-          <w:sz w:val="24"/>
-          <w:szCs w:val="24"/>
-        </w:rPr>
-        <w:t>msdn</w:t>
-      </w:r>
-      <w:proofErr w:type="spellEnd"/>
-      <w:r>
-        <w:rPr>
-          <w:rFonts w:ascii="Times New Roman" w:hAnsi="Times New Roman" w:cs="Times New Roman"/>
-          <w:sz w:val="24"/>
-          <w:szCs w:val="24"/>
-        </w:rPr>
-        <w:t xml:space="preserve"> e o que está procurando, como no caso de strings.</w:t>
+        <w:t>Para procurar qualquer documentação na Microsoft sobre métodos ou suas linguagens de programação digite msdn e o que está procurando, como no caso de strings.</w:t>
       </w:r>
     </w:p>
     <w:p>
@@ -1916,51 +1335,15 @@
           <w:sz w:val="24"/>
           <w:szCs w:val="24"/>
         </w:rPr>
-        <w:t xml:space="preserve">Nem sempre teremos acesso </w:t>
-      </w:r>
-      <w:proofErr w:type="spellStart"/>
-      <w:r>
-        <w:rPr>
-          <w:rFonts w:ascii="Times New Roman" w:hAnsi="Times New Roman" w:cs="Times New Roman"/>
-          <w:sz w:val="24"/>
-          <w:szCs w:val="24"/>
-        </w:rPr>
-        <w:t>a</w:t>
-      </w:r>
-      <w:proofErr w:type="spellEnd"/>
-      <w:r>
-        <w:rPr>
-          <w:rFonts w:ascii="Times New Roman" w:hAnsi="Times New Roman" w:cs="Times New Roman"/>
-          <w:sz w:val="24"/>
-          <w:szCs w:val="24"/>
-        </w:rPr>
-        <w:t xml:space="preserve"> internet para poder pesquisar um método específico para trabalhar com nossa variável.</w:t>
-      </w:r>
-      <w:r>
-        <w:rPr>
-          <w:rFonts w:ascii="Times New Roman" w:hAnsi="Times New Roman" w:cs="Times New Roman"/>
-          <w:sz w:val="24"/>
-          <w:szCs w:val="24"/>
-        </w:rPr>
-        <w:t xml:space="preserve"> Por conta disso podemos utilizar o comando </w:t>
-      </w:r>
-      <w:proofErr w:type="spellStart"/>
-      <w:r>
-        <w:rPr>
-          <w:rFonts w:ascii="Times New Roman" w:hAnsi="Times New Roman" w:cs="Times New Roman"/>
-          <w:sz w:val="24"/>
-          <w:szCs w:val="24"/>
-        </w:rPr>
-        <w:t>Get-Member</w:t>
-      </w:r>
-      <w:proofErr w:type="spellEnd"/>
-      <w:r>
-        <w:rPr>
-          <w:rFonts w:ascii="Times New Roman" w:hAnsi="Times New Roman" w:cs="Times New Roman"/>
-          <w:sz w:val="24"/>
-          <w:szCs w:val="24"/>
-        </w:rPr>
-        <w:t>, que nos retorna uma lista de tudo o que podemos utilizar com nossa variável e suas descrições:</w:t>
+        <w:t>Nem sempre teremos acesso a internet para poder pesquisar um método específico para trabalhar com nossa variável.</w:t>
+      </w:r>
+      <w:r>
+        <w:rPr>
+          <w:rFonts w:ascii="Times New Roman" w:hAnsi="Times New Roman" w:cs="Times New Roman"/>
+          <w:sz w:val="24"/>
+          <w:szCs w:val="24"/>
+        </w:rPr>
+        <w:t xml:space="preserve"> Por conta disso podemos utilizar o comando Get-Member, que nos retorna uma lista de tudo o que podemos utilizar com nossa variável e suas descrições:</w:t>
       </w:r>
     </w:p>
     <w:p>
@@ -2078,139 +1461,31 @@
           <w:sz w:val="24"/>
           <w:szCs w:val="24"/>
         </w:rPr>
-        <w:t xml:space="preserve">Muitos comandos antigos do </w:t>
-      </w:r>
-      <w:proofErr w:type="spellStart"/>
-      <w:r>
-        <w:rPr>
-          <w:rFonts w:ascii="Times New Roman" w:hAnsi="Times New Roman" w:cs="Times New Roman"/>
-          <w:sz w:val="24"/>
-          <w:szCs w:val="24"/>
-        </w:rPr>
-        <w:t>cmd</w:t>
-      </w:r>
-      <w:proofErr w:type="spellEnd"/>
-      <w:r>
-        <w:rPr>
-          <w:rFonts w:ascii="Times New Roman" w:hAnsi="Times New Roman" w:cs="Times New Roman"/>
-          <w:sz w:val="24"/>
-          <w:szCs w:val="24"/>
-        </w:rPr>
-        <w:t xml:space="preserve">, por convenção, ganharam apelidos devido ao seu uso muito recorrente, tal como o </w:t>
-      </w:r>
-      <w:proofErr w:type="spellStart"/>
-      <w:r>
-        <w:rPr>
-          <w:rFonts w:ascii="Times New Roman" w:hAnsi="Times New Roman" w:cs="Times New Roman"/>
-          <w:sz w:val="24"/>
-          <w:szCs w:val="24"/>
-        </w:rPr>
-        <w:t>cd</w:t>
-      </w:r>
-      <w:proofErr w:type="spellEnd"/>
-      <w:r>
-        <w:rPr>
-          <w:rFonts w:ascii="Times New Roman" w:hAnsi="Times New Roman" w:cs="Times New Roman"/>
-          <w:sz w:val="24"/>
-          <w:szCs w:val="24"/>
-        </w:rPr>
-        <w:t xml:space="preserve"> e o </w:t>
-      </w:r>
-      <w:proofErr w:type="spellStart"/>
-      <w:r>
-        <w:rPr>
-          <w:rFonts w:ascii="Times New Roman" w:hAnsi="Times New Roman" w:cs="Times New Roman"/>
-          <w:sz w:val="24"/>
-          <w:szCs w:val="24"/>
-        </w:rPr>
-        <w:t>dir</w:t>
-      </w:r>
-      <w:proofErr w:type="spellEnd"/>
-      <w:r>
-        <w:rPr>
-          <w:rFonts w:ascii="Times New Roman" w:hAnsi="Times New Roman" w:cs="Times New Roman"/>
-          <w:sz w:val="24"/>
-          <w:szCs w:val="24"/>
-        </w:rPr>
-        <w:t xml:space="preserve">, ou seja, ao invés de digitar o que você quer fazer, como o </w:t>
-      </w:r>
-      <w:proofErr w:type="spellStart"/>
-      <w:r>
-        <w:rPr>
-          <w:rFonts w:ascii="Times New Roman" w:hAnsi="Times New Roman" w:cs="Times New Roman"/>
-          <w:sz w:val="24"/>
-          <w:szCs w:val="24"/>
-        </w:rPr>
-        <w:t>get</w:t>
-      </w:r>
-      <w:proofErr w:type="spellEnd"/>
-      <w:r>
-        <w:rPr>
-          <w:rFonts w:ascii="Times New Roman" w:hAnsi="Times New Roman" w:cs="Times New Roman"/>
-          <w:sz w:val="24"/>
-          <w:szCs w:val="24"/>
-        </w:rPr>
-        <w:t xml:space="preserve">-disk, por exemplo, nós podemos continuar usando </w:t>
-      </w:r>
-      <w:proofErr w:type="spellStart"/>
-      <w:r>
-        <w:rPr>
-          <w:rFonts w:ascii="Times New Roman" w:hAnsi="Times New Roman" w:cs="Times New Roman"/>
-          <w:sz w:val="24"/>
-          <w:szCs w:val="24"/>
-        </w:rPr>
-        <w:t>cd</w:t>
-      </w:r>
-      <w:proofErr w:type="spellEnd"/>
-      <w:r>
-        <w:rPr>
-          <w:rFonts w:ascii="Times New Roman" w:hAnsi="Times New Roman" w:cs="Times New Roman"/>
-          <w:sz w:val="24"/>
-          <w:szCs w:val="24"/>
-        </w:rPr>
-        <w:t xml:space="preserve"> e dir.</w:t>
-      </w:r>
-    </w:p>
-    <w:p>
-      <w:pPr>
-        <w:pStyle w:val="PargrafodaLista"/>
-        <w:numPr>
-          <w:ilvl w:val="2"/>
-          <w:numId w:val="1"/>
-        </w:numPr>
-        <w:spacing w:line="360" w:lineRule="auto"/>
-        <w:jc w:val="both"/>
-        <w:rPr>
-          <w:rFonts w:ascii="Times New Roman" w:hAnsi="Times New Roman" w:cs="Times New Roman"/>
-          <w:sz w:val="24"/>
-          <w:szCs w:val="24"/>
-        </w:rPr>
-      </w:pPr>
-      <w:r>
-        <w:rPr>
-          <w:rFonts w:ascii="Times New Roman" w:hAnsi="Times New Roman" w:cs="Times New Roman"/>
-          <w:sz w:val="24"/>
-          <w:szCs w:val="24"/>
-        </w:rPr>
-        <w:t xml:space="preserve">Para ver quais são os apelidos dados para os comandos nós utilizamos o </w:t>
-      </w:r>
-      <w:proofErr w:type="spellStart"/>
-      <w:r>
-        <w:rPr>
-          <w:rFonts w:ascii="Times New Roman" w:hAnsi="Times New Roman" w:cs="Times New Roman"/>
-          <w:sz w:val="24"/>
-          <w:szCs w:val="24"/>
-        </w:rPr>
-        <w:t>get</w:t>
-      </w:r>
-      <w:proofErr w:type="spellEnd"/>
-      <w:r>
-        <w:rPr>
-          <w:rFonts w:ascii="Times New Roman" w:hAnsi="Times New Roman" w:cs="Times New Roman"/>
-          <w:sz w:val="24"/>
-          <w:szCs w:val="24"/>
-        </w:rPr>
-        <w:t>-alias, ou seja, obter apelidos:</w:t>
+        <w:t>Muitos comandos antigos do cmd, por convenção, ganharam apelidos devido ao seu uso muito recorrente, tal como o cd e o dir, ou seja, ao invés de digitar o que você quer fazer, como o get-disk, por exemplo, nós podemos continuar usando cd e dir.</w:t>
+      </w:r>
+    </w:p>
+    <w:p>
+      <w:pPr>
+        <w:pStyle w:val="PargrafodaLista"/>
+        <w:numPr>
+          <w:ilvl w:val="2"/>
+          <w:numId w:val="1"/>
+        </w:numPr>
+        <w:spacing w:line="360" w:lineRule="auto"/>
+        <w:jc w:val="both"/>
+        <w:rPr>
+          <w:rFonts w:ascii="Times New Roman" w:hAnsi="Times New Roman" w:cs="Times New Roman"/>
+          <w:sz w:val="24"/>
+          <w:szCs w:val="24"/>
+        </w:rPr>
+      </w:pPr>
+      <w:r>
+        <w:rPr>
+          <w:rFonts w:ascii="Times New Roman" w:hAnsi="Times New Roman" w:cs="Times New Roman"/>
+          <w:sz w:val="24"/>
+          <w:szCs w:val="24"/>
+        </w:rPr>
+        <w:t>Para ver quais são os apelidos dados para os comandos nós utilizamos o get-alias, ou seja, obter apelidos:</w:t>
       </w:r>
     </w:p>
     <w:p>
@@ -2401,23 +1676,13 @@
           <w:szCs w:val="24"/>
         </w:rPr>
       </w:pPr>
-      <w:proofErr w:type="spellStart"/>
-      <w:r>
-        <w:rPr>
-          <w:rFonts w:ascii="Times New Roman" w:hAnsi="Times New Roman" w:cs="Times New Roman"/>
-          <w:sz w:val="24"/>
-          <w:szCs w:val="24"/>
-        </w:rPr>
-        <w:t>Get-command</w:t>
-      </w:r>
-      <w:proofErr w:type="spellEnd"/>
-      <w:r>
-        <w:rPr>
-          <w:rFonts w:ascii="Times New Roman" w:hAnsi="Times New Roman" w:cs="Times New Roman"/>
-          <w:sz w:val="24"/>
-          <w:szCs w:val="24"/>
-        </w:rPr>
-        <w:t>: Lista todos os comandos existentes no PS.</w:t>
+      <w:r>
+        <w:rPr>
+          <w:rFonts w:ascii="Times New Roman" w:hAnsi="Times New Roman" w:cs="Times New Roman"/>
+          <w:sz w:val="24"/>
+          <w:szCs w:val="24"/>
+        </w:rPr>
+        <w:t>Get-command: Lista todos os comandos existentes no PS.</w:t>
       </w:r>
     </w:p>
     <w:p>
@@ -2441,79 +1706,7 @@
           <w:sz w:val="24"/>
           <w:szCs w:val="24"/>
         </w:rPr>
-        <w:t xml:space="preserve"> Para procurar um específico podemos ver os argumentos que podemos passar para ele e temos -Name, -</w:t>
-      </w:r>
-      <w:proofErr w:type="spellStart"/>
-      <w:r>
-        <w:rPr>
-          <w:rFonts w:ascii="Times New Roman" w:hAnsi="Times New Roman" w:cs="Times New Roman"/>
-          <w:sz w:val="24"/>
-          <w:szCs w:val="24"/>
-        </w:rPr>
-        <w:t>Verbose</w:t>
-      </w:r>
-      <w:proofErr w:type="spellEnd"/>
-      <w:r>
-        <w:rPr>
-          <w:rFonts w:ascii="Times New Roman" w:hAnsi="Times New Roman" w:cs="Times New Roman"/>
-          <w:sz w:val="24"/>
-          <w:szCs w:val="24"/>
-        </w:rPr>
-        <w:t>, -</w:t>
-      </w:r>
-      <w:proofErr w:type="spellStart"/>
-      <w:r>
-        <w:rPr>
-          <w:rFonts w:ascii="Times New Roman" w:hAnsi="Times New Roman" w:cs="Times New Roman"/>
-          <w:sz w:val="24"/>
-          <w:szCs w:val="24"/>
-        </w:rPr>
-        <w:t>Verb</w:t>
-      </w:r>
-      <w:proofErr w:type="spellEnd"/>
-      <w:r>
-        <w:rPr>
-          <w:rFonts w:ascii="Times New Roman" w:hAnsi="Times New Roman" w:cs="Times New Roman"/>
-          <w:sz w:val="24"/>
-          <w:szCs w:val="24"/>
-        </w:rPr>
-        <w:t xml:space="preserve"> dentre outros. Como queremos achar o </w:t>
-      </w:r>
-      <w:proofErr w:type="spellStart"/>
-      <w:r>
-        <w:rPr>
-          <w:rFonts w:ascii="Times New Roman" w:hAnsi="Times New Roman" w:cs="Times New Roman"/>
-          <w:sz w:val="24"/>
-          <w:szCs w:val="24"/>
-        </w:rPr>
-        <w:t>rename</w:t>
-      </w:r>
-      <w:proofErr w:type="spellEnd"/>
-      <w:r>
-        <w:rPr>
-          <w:rFonts w:ascii="Times New Roman" w:hAnsi="Times New Roman" w:cs="Times New Roman"/>
-          <w:sz w:val="24"/>
-          <w:szCs w:val="24"/>
-        </w:rPr>
-        <w:t>, podemos utilizar o -</w:t>
-      </w:r>
-      <w:proofErr w:type="spellStart"/>
-      <w:r>
-        <w:rPr>
-          <w:rFonts w:ascii="Times New Roman" w:hAnsi="Times New Roman" w:cs="Times New Roman"/>
-          <w:sz w:val="24"/>
-          <w:szCs w:val="24"/>
-        </w:rPr>
-        <w:t>Verb</w:t>
-      </w:r>
-      <w:proofErr w:type="spellEnd"/>
-      <w:r>
-        <w:rPr>
-          <w:rFonts w:ascii="Times New Roman" w:hAnsi="Times New Roman" w:cs="Times New Roman"/>
-          <w:sz w:val="24"/>
-          <w:szCs w:val="24"/>
-        </w:rPr>
-        <w:t>, uma vez renomear é um verbo.</w:t>
+        <w:t xml:space="preserve"> Para procurar um específico podemos ver os argumentos que podemos passar para ele e temos -Name, -Verbose, -Verb dentre outros. Como queremos achar o rename, podemos utilizar o -Verb, uma vez renomear é um verbo.</w:t>
       </w:r>
     </w:p>
     <w:p>
@@ -2537,78 +1730,64 @@
           <w:sz w:val="24"/>
           <w:szCs w:val="24"/>
         </w:rPr>
-        <w:t xml:space="preserve"> Entretanto, colocamos o </w:t>
-      </w:r>
-      <w:proofErr w:type="spellStart"/>
-      <w:r>
-        <w:rPr>
-          <w:rFonts w:ascii="Times New Roman" w:hAnsi="Times New Roman" w:cs="Times New Roman"/>
-          <w:sz w:val="24"/>
-          <w:szCs w:val="24"/>
-        </w:rPr>
-        <w:t>rename</w:t>
-      </w:r>
-      <w:proofErr w:type="spellEnd"/>
-      <w:r>
-        <w:rPr>
-          <w:rFonts w:ascii="Times New Roman" w:hAnsi="Times New Roman" w:cs="Times New Roman"/>
-          <w:sz w:val="24"/>
-          <w:szCs w:val="24"/>
-        </w:rPr>
-        <w:t xml:space="preserve"> entre ‘*’, para que ele sirva como coringa e traga tudo o que achar que possua esse verbo.</w:t>
-      </w:r>
-    </w:p>
-    <w:p>
-      <w:pPr>
-        <w:pStyle w:val="PargrafodaLista"/>
-        <w:numPr>
-          <w:ilvl w:val="2"/>
-          <w:numId w:val="1"/>
-        </w:numPr>
-        <w:spacing w:line="360" w:lineRule="auto"/>
-        <w:jc w:val="both"/>
-        <w:rPr>
-          <w:rFonts w:ascii="Times New Roman" w:hAnsi="Times New Roman" w:cs="Times New Roman"/>
-          <w:sz w:val="24"/>
-          <w:szCs w:val="24"/>
-        </w:rPr>
-      </w:pPr>
-      <w:r>
-        <w:rPr>
-          <w:rFonts w:ascii="Times New Roman" w:hAnsi="Times New Roman" w:cs="Times New Roman"/>
-          <w:sz w:val="24"/>
-          <w:szCs w:val="24"/>
-        </w:rPr>
-        <w:t xml:space="preserve">Isso só é possível pois a nova nomenclatura de comandos no PS é composta por </w:t>
-      </w:r>
-      <w:proofErr w:type="spellStart"/>
-      <w:r>
-        <w:rPr>
-          <w:rFonts w:ascii="Times New Roman" w:hAnsi="Times New Roman" w:cs="Times New Roman"/>
-          <w:sz w:val="24"/>
-          <w:szCs w:val="24"/>
-        </w:rPr>
-        <w:t>verb-noun</w:t>
-      </w:r>
-      <w:proofErr w:type="spellEnd"/>
-      <w:r>
-        <w:rPr>
-          <w:rFonts w:ascii="Times New Roman" w:hAnsi="Times New Roman" w:cs="Times New Roman"/>
-          <w:sz w:val="24"/>
-          <w:szCs w:val="24"/>
-        </w:rPr>
-        <w:t xml:space="preserve">, ou seja, um verbo e um </w:t>
-      </w:r>
-      <w:proofErr w:type="spellStart"/>
-      <w:r>
-        <w:rPr>
-          <w:rFonts w:ascii="Times New Roman" w:hAnsi="Times New Roman" w:cs="Times New Roman"/>
-          <w:sz w:val="24"/>
-          <w:szCs w:val="24"/>
-        </w:rPr>
-        <w:t>noum</w:t>
-      </w:r>
-      <w:proofErr w:type="spellEnd"/>
+        <w:t xml:space="preserve"> Entretanto, colocamos o rename entre ‘*’, para que ele sirva como coringa e traga tudo o que achar que possua esse verbo.</w:t>
+      </w:r>
+    </w:p>
+    <w:p>
+      <w:pPr>
+        <w:pStyle w:val="PargrafodaLista"/>
+        <w:numPr>
+          <w:ilvl w:val="2"/>
+          <w:numId w:val="1"/>
+        </w:numPr>
+        <w:spacing w:line="360" w:lineRule="auto"/>
+        <w:jc w:val="both"/>
+        <w:rPr>
+          <w:rFonts w:ascii="Times New Roman" w:hAnsi="Times New Roman" w:cs="Times New Roman"/>
+          <w:sz w:val="24"/>
+          <w:szCs w:val="24"/>
+        </w:rPr>
+      </w:pPr>
+      <w:r>
+        <w:rPr>
+          <w:rFonts w:ascii="Times New Roman" w:hAnsi="Times New Roman" w:cs="Times New Roman"/>
+          <w:sz w:val="24"/>
+          <w:szCs w:val="24"/>
+        </w:rPr>
+        <w:t>Isso só é possível pois a nova nomenclatura de comandos no PS é composta por verb-noun, ou seja, um verbo e um noum.</w:t>
+      </w:r>
+    </w:p>
+    <w:p>
+      <w:pPr>
+        <w:pStyle w:val="PargrafodaLista"/>
+        <w:numPr>
+          <w:ilvl w:val="2"/>
+          <w:numId w:val="1"/>
+        </w:numPr>
+        <w:spacing w:line="360" w:lineRule="auto"/>
+        <w:jc w:val="both"/>
+        <w:rPr>
+          <w:rFonts w:ascii="Times New Roman" w:hAnsi="Times New Roman" w:cs="Times New Roman"/>
+          <w:sz w:val="24"/>
+          <w:szCs w:val="24"/>
+        </w:rPr>
+      </w:pPr>
+      <w:r>
+        <w:rPr>
+          <w:rFonts w:ascii="Times New Roman" w:hAnsi="Times New Roman" w:cs="Times New Roman"/>
+          <w:sz w:val="24"/>
+          <w:szCs w:val="24"/>
+        </w:rPr>
+        <w:t>Para obter ajuda sobre algum comando ou qualquer coisa no PS, nós utilizamos um comando que pede exatamente isso: Get-Help -Name comando</w:t>
+      </w:r>
+      <w:r>
+        <w:rPr>
+          <w:rFonts w:ascii="Times New Roman" w:hAnsi="Times New Roman" w:cs="Times New Roman"/>
+          <w:sz w:val="24"/>
+          <w:szCs w:val="24"/>
+        </w:rPr>
+        <w:t xml:space="preserve"> e ele nos devolve uma lista e texto com a ajuda do comando pedido</w:t>
+      </w:r>
       <w:r>
         <w:rPr>
           <w:rFonts w:ascii="Times New Roman" w:hAnsi="Times New Roman" w:cs="Times New Roman"/>
@@ -2639,154 +1818,32 @@
           <w:sz w:val="24"/>
           <w:szCs w:val="24"/>
         </w:rPr>
-        <w:t xml:space="preserve">Para obter ajuda sobre algum comando ou qualquer coisa no PS, nós utilizamos um comando que pede exatamente isso: </w:t>
-      </w:r>
-      <w:proofErr w:type="spellStart"/>
-      <w:r>
-        <w:rPr>
-          <w:rFonts w:ascii="Times New Roman" w:hAnsi="Times New Roman" w:cs="Times New Roman"/>
-          <w:sz w:val="24"/>
-          <w:szCs w:val="24"/>
-        </w:rPr>
-        <w:t>Get</w:t>
-      </w:r>
-      <w:proofErr w:type="spellEnd"/>
-      <w:r>
-        <w:rPr>
-          <w:rFonts w:ascii="Times New Roman" w:hAnsi="Times New Roman" w:cs="Times New Roman"/>
-          <w:sz w:val="24"/>
-          <w:szCs w:val="24"/>
-        </w:rPr>
-        <w:t>-Help -Name comando</w:t>
-      </w:r>
-      <w:r>
-        <w:rPr>
-          <w:rFonts w:ascii="Times New Roman" w:hAnsi="Times New Roman" w:cs="Times New Roman"/>
-          <w:sz w:val="24"/>
-          <w:szCs w:val="24"/>
-        </w:rPr>
-        <w:t xml:space="preserve"> e ele nos devolve uma lista e texto com a ajuda do comando pedido</w:t>
-      </w:r>
-      <w:r>
-        <w:rPr>
-          <w:rFonts w:ascii="Times New Roman" w:hAnsi="Times New Roman" w:cs="Times New Roman"/>
-          <w:sz w:val="24"/>
-          <w:szCs w:val="24"/>
-        </w:rPr>
-        <w:t>.</w:t>
-      </w:r>
-    </w:p>
-    <w:p>
-      <w:pPr>
-        <w:pStyle w:val="PargrafodaLista"/>
-        <w:numPr>
-          <w:ilvl w:val="2"/>
-          <w:numId w:val="1"/>
-        </w:numPr>
-        <w:spacing w:line="360" w:lineRule="auto"/>
-        <w:jc w:val="both"/>
-        <w:rPr>
-          <w:rFonts w:ascii="Times New Roman" w:hAnsi="Times New Roman" w:cs="Times New Roman"/>
-          <w:sz w:val="24"/>
-          <w:szCs w:val="24"/>
-        </w:rPr>
-      </w:pPr>
-      <w:r>
-        <w:rPr>
-          <w:rFonts w:ascii="Times New Roman" w:hAnsi="Times New Roman" w:cs="Times New Roman"/>
-          <w:sz w:val="24"/>
-          <w:szCs w:val="24"/>
-        </w:rPr>
-        <w:t xml:space="preserve">Para voltar o </w:t>
-      </w:r>
-      <w:proofErr w:type="spellStart"/>
-      <w:r>
-        <w:rPr>
-          <w:rFonts w:ascii="Times New Roman" w:hAnsi="Times New Roman" w:cs="Times New Roman"/>
-          <w:sz w:val="24"/>
-          <w:szCs w:val="24"/>
-        </w:rPr>
-        <w:t>tab</w:t>
-      </w:r>
-      <w:proofErr w:type="spellEnd"/>
-      <w:r>
-        <w:rPr>
-          <w:rFonts w:ascii="Times New Roman" w:hAnsi="Times New Roman" w:cs="Times New Roman"/>
-          <w:sz w:val="24"/>
-          <w:szCs w:val="24"/>
-        </w:rPr>
-        <w:t xml:space="preserve"> caso tenha encontrado o que procura, utilizamos </w:t>
-      </w:r>
-      <w:proofErr w:type="spellStart"/>
-      <w:r>
-        <w:rPr>
-          <w:rFonts w:ascii="Times New Roman" w:hAnsi="Times New Roman" w:cs="Times New Roman"/>
-          <w:sz w:val="24"/>
-          <w:szCs w:val="24"/>
-        </w:rPr>
-        <w:t>shift+tab</w:t>
-      </w:r>
-      <w:proofErr w:type="spellEnd"/>
-      <w:r>
-        <w:rPr>
-          <w:rFonts w:ascii="Times New Roman" w:hAnsi="Times New Roman" w:cs="Times New Roman"/>
-          <w:sz w:val="24"/>
-          <w:szCs w:val="24"/>
-        </w:rPr>
-        <w:t>.</w:t>
-      </w:r>
-    </w:p>
-    <w:p>
-      <w:pPr>
-        <w:pStyle w:val="PargrafodaLista"/>
-        <w:numPr>
-          <w:ilvl w:val="2"/>
-          <w:numId w:val="1"/>
-        </w:numPr>
-        <w:spacing w:line="360" w:lineRule="auto"/>
-        <w:jc w:val="both"/>
-        <w:rPr>
-          <w:rFonts w:ascii="Times New Roman" w:hAnsi="Times New Roman" w:cs="Times New Roman"/>
-          <w:sz w:val="24"/>
-          <w:szCs w:val="24"/>
-        </w:rPr>
-      </w:pPr>
-      <w:r>
-        <w:rPr>
-          <w:rFonts w:ascii="Times New Roman" w:hAnsi="Times New Roman" w:cs="Times New Roman"/>
-          <w:sz w:val="24"/>
-          <w:szCs w:val="24"/>
-        </w:rPr>
-        <w:t>-</w:t>
-      </w:r>
-      <w:proofErr w:type="spellStart"/>
-      <w:r>
-        <w:rPr>
-          <w:rFonts w:ascii="Times New Roman" w:hAnsi="Times New Roman" w:cs="Times New Roman"/>
-          <w:sz w:val="24"/>
-          <w:szCs w:val="24"/>
-        </w:rPr>
-        <w:t>WhatIf</w:t>
-      </w:r>
-      <w:proofErr w:type="spellEnd"/>
-      <w:r>
-        <w:rPr>
-          <w:rFonts w:ascii="Times New Roman" w:hAnsi="Times New Roman" w:cs="Times New Roman"/>
-          <w:sz w:val="24"/>
-          <w:szCs w:val="24"/>
-        </w:rPr>
-        <w:t xml:space="preserve">: é um switch </w:t>
-      </w:r>
-      <w:proofErr w:type="spellStart"/>
-      <w:r>
-        <w:rPr>
-          <w:rFonts w:ascii="Times New Roman" w:hAnsi="Times New Roman" w:cs="Times New Roman"/>
-          <w:sz w:val="24"/>
-          <w:szCs w:val="24"/>
-        </w:rPr>
-        <w:t>argument</w:t>
-      </w:r>
-      <w:proofErr w:type="spellEnd"/>
+        <w:t>Para voltar o tab caso tenha encontrado o que procura, utilizamos shift+tab.</w:t>
+      </w:r>
+    </w:p>
+    <w:p>
+      <w:pPr>
+        <w:pStyle w:val="PargrafodaLista"/>
+        <w:numPr>
+          <w:ilvl w:val="2"/>
+          <w:numId w:val="1"/>
+        </w:numPr>
+        <w:spacing w:line="360" w:lineRule="auto"/>
+        <w:jc w:val="both"/>
+        <w:rPr>
+          <w:rFonts w:ascii="Times New Roman" w:hAnsi="Times New Roman" w:cs="Times New Roman"/>
+          <w:sz w:val="24"/>
+          <w:szCs w:val="24"/>
+        </w:rPr>
+      </w:pPr>
+      <w:r>
+        <w:rPr>
+          <w:rFonts w:ascii="Times New Roman" w:hAnsi="Times New Roman" w:cs="Times New Roman"/>
+          <w:sz w:val="24"/>
+          <w:szCs w:val="24"/>
+        </w:rPr>
+        <w:t>-WhatIf: é um switch argument</w:t>
+      </w:r>
       <w:r>
         <w:rPr>
           <w:rFonts w:ascii="Times New Roman" w:hAnsi="Times New Roman" w:cs="Times New Roman"/>
@@ -2817,61 +1874,7 @@
           <w:sz w:val="24"/>
           <w:szCs w:val="24"/>
         </w:rPr>
-        <w:t xml:space="preserve">Para </w:t>
-      </w:r>
-      <w:proofErr w:type="spellStart"/>
-      <w:r>
-        <w:rPr>
-          <w:rFonts w:ascii="Times New Roman" w:hAnsi="Times New Roman" w:cs="Times New Roman"/>
-          <w:sz w:val="24"/>
-          <w:szCs w:val="24"/>
-        </w:rPr>
-        <w:t>setar</w:t>
-      </w:r>
-      <w:proofErr w:type="spellEnd"/>
-      <w:r>
-        <w:rPr>
-          <w:rFonts w:ascii="Times New Roman" w:hAnsi="Times New Roman" w:cs="Times New Roman"/>
-          <w:sz w:val="24"/>
-          <w:szCs w:val="24"/>
-        </w:rPr>
-        <w:t xml:space="preserve"> um novo alias utilizamos o comando new-</w:t>
-      </w:r>
-      <w:proofErr w:type="spellStart"/>
-      <w:r>
-        <w:rPr>
-          <w:rFonts w:ascii="Times New Roman" w:hAnsi="Times New Roman" w:cs="Times New Roman"/>
-          <w:sz w:val="24"/>
-          <w:szCs w:val="24"/>
-        </w:rPr>
-        <w:t>alias</w:t>
-      </w:r>
-      <w:proofErr w:type="spellEnd"/>
-      <w:r>
-        <w:rPr>
-          <w:rFonts w:ascii="Times New Roman" w:hAnsi="Times New Roman" w:cs="Times New Roman"/>
-          <w:sz w:val="24"/>
-          <w:szCs w:val="24"/>
-        </w:rPr>
-        <w:t xml:space="preserve"> -Name “</w:t>
-      </w:r>
-      <w:proofErr w:type="spellStart"/>
-      <w:r>
-        <w:rPr>
-          <w:rFonts w:ascii="Times New Roman" w:hAnsi="Times New Roman" w:cs="Times New Roman"/>
-          <w:sz w:val="24"/>
-          <w:szCs w:val="24"/>
-        </w:rPr>
-        <w:t>apelido_do_comando</w:t>
-      </w:r>
-      <w:proofErr w:type="spellEnd"/>
-      <w:r>
-        <w:rPr>
-          <w:rFonts w:ascii="Times New Roman" w:hAnsi="Times New Roman" w:cs="Times New Roman"/>
-          <w:sz w:val="24"/>
-          <w:szCs w:val="24"/>
-        </w:rPr>
-        <w:t>” comando-em-si</w:t>
+        <w:t>Para setar um novo alias utilizamos o comando new-alias -Name “apelido_do_comando” comando-em-si</w:t>
       </w:r>
       <w:r>
         <w:rPr>
@@ -2887,43 +1890,7 @@
           <w:sz w:val="24"/>
           <w:szCs w:val="24"/>
         </w:rPr>
-        <w:t>New-Alias -name "</w:t>
-      </w:r>
-      <w:proofErr w:type="spellStart"/>
-      <w:r>
-        <w:rPr>
-          <w:rFonts w:ascii="Times New Roman" w:hAnsi="Times New Roman" w:cs="Times New Roman"/>
-          <w:sz w:val="24"/>
-          <w:szCs w:val="24"/>
-        </w:rPr>
-        <w:t>ren</w:t>
-      </w:r>
-      <w:proofErr w:type="spellEnd"/>
-      <w:r>
-        <w:rPr>
-          <w:rFonts w:ascii="Times New Roman" w:hAnsi="Times New Roman" w:cs="Times New Roman"/>
-          <w:sz w:val="24"/>
-          <w:szCs w:val="24"/>
-        </w:rPr>
-        <w:t xml:space="preserve">" </w:t>
-      </w:r>
-      <w:proofErr w:type="spellStart"/>
-      <w:r>
-        <w:rPr>
-          <w:rFonts w:ascii="Times New Roman" w:hAnsi="Times New Roman" w:cs="Times New Roman"/>
-          <w:sz w:val="24"/>
-          <w:szCs w:val="24"/>
-        </w:rPr>
-        <w:t>Rename</w:t>
-      </w:r>
-      <w:proofErr w:type="spellEnd"/>
-      <w:r>
-        <w:rPr>
-          <w:rFonts w:ascii="Times New Roman" w:hAnsi="Times New Roman" w:cs="Times New Roman"/>
-          <w:sz w:val="24"/>
-          <w:szCs w:val="24"/>
-        </w:rPr>
-        <w:t>-Item</w:t>
+        <w:t>New-Alias -name "ren" Rename-Item</w:t>
       </w:r>
     </w:p>
     <w:p>
@@ -2987,6 +1954,442 @@
         </w:rPr>
         <w:t xml:space="preserve"> </w:t>
       </w:r>
+      <w:r>
+        <w:rPr>
+          <w:rFonts w:ascii="Times New Roman" w:hAnsi="Times New Roman" w:cs="Times New Roman"/>
+          <w:sz w:val="24"/>
+          <w:szCs w:val="24"/>
+        </w:rPr>
+        <w:t>Usando PROFILES no PowerShell</w:t>
+      </w:r>
+      <w:r>
+        <w:rPr>
+          <w:rFonts w:ascii="Times New Roman" w:hAnsi="Times New Roman" w:cs="Times New Roman"/>
+          <w:sz w:val="24"/>
+          <w:szCs w:val="24"/>
+        </w:rPr>
+        <w:t>:</w:t>
+      </w:r>
+    </w:p>
+    <w:p>
+      <w:pPr>
+        <w:pStyle w:val="PargrafodaLista"/>
+        <w:numPr>
+          <w:ilvl w:val="2"/>
+          <w:numId w:val="1"/>
+        </w:numPr>
+        <w:spacing w:line="360" w:lineRule="auto"/>
+        <w:jc w:val="both"/>
+        <w:rPr>
+          <w:rFonts w:ascii="Times New Roman" w:hAnsi="Times New Roman" w:cs="Times New Roman"/>
+          <w:sz w:val="24"/>
+          <w:szCs w:val="24"/>
+        </w:rPr>
+      </w:pPr>
+      <w:r>
+        <w:rPr>
+          <w:rFonts w:ascii="Times New Roman" w:hAnsi="Times New Roman" w:cs="Times New Roman"/>
+          <w:sz w:val="24"/>
+          <w:szCs w:val="24"/>
+        </w:rPr>
+        <w:t>Profiles são scripts que criamos e que rodam automaticamente sempre que iniciamos o PS.</w:t>
+      </w:r>
+    </w:p>
+    <w:p>
+      <w:pPr>
+        <w:pStyle w:val="PargrafodaLista"/>
+        <w:numPr>
+          <w:ilvl w:val="2"/>
+          <w:numId w:val="1"/>
+        </w:numPr>
+        <w:spacing w:line="360" w:lineRule="auto"/>
+        <w:jc w:val="both"/>
+        <w:rPr>
+          <w:rFonts w:ascii="Times New Roman" w:hAnsi="Times New Roman" w:cs="Times New Roman"/>
+          <w:sz w:val="24"/>
+          <w:szCs w:val="24"/>
+        </w:rPr>
+      </w:pPr>
+      <w:r>
+        <w:rPr>
+          <w:rFonts w:ascii="Times New Roman" w:hAnsi="Times New Roman" w:cs="Times New Roman"/>
+          <w:sz w:val="24"/>
+          <w:szCs w:val="24"/>
+        </w:rPr>
+        <w:t>Podemos ver nossos profiles a partir da variável $PROFILE</w:t>
+      </w:r>
+      <w:r>
+        <w:rPr>
+          <w:rFonts w:ascii="Times New Roman" w:hAnsi="Times New Roman" w:cs="Times New Roman"/>
+          <w:sz w:val="24"/>
+          <w:szCs w:val="24"/>
+        </w:rPr>
+        <w:t xml:space="preserve"> que, além de retornar todo o caminho até a pasta do PS que estão nossos profiles, exibe o nome e a extensão deles</w:t>
+      </w:r>
+      <w:r>
+        <w:rPr>
+          <w:rFonts w:ascii="Times New Roman" w:hAnsi="Times New Roman" w:cs="Times New Roman"/>
+          <w:sz w:val="24"/>
+          <w:szCs w:val="24"/>
+        </w:rPr>
+        <w:t>.</w:t>
+      </w:r>
+    </w:p>
+    <w:p>
+      <w:pPr>
+        <w:pStyle w:val="PargrafodaLista"/>
+        <w:numPr>
+          <w:ilvl w:val="2"/>
+          <w:numId w:val="1"/>
+        </w:numPr>
+        <w:spacing w:line="360" w:lineRule="auto"/>
+        <w:jc w:val="both"/>
+        <w:rPr>
+          <w:rFonts w:ascii="Times New Roman" w:hAnsi="Times New Roman" w:cs="Times New Roman"/>
+          <w:sz w:val="24"/>
+          <w:szCs w:val="24"/>
+        </w:rPr>
+      </w:pPr>
+      <w:r>
+        <w:rPr>
+          <w:rFonts w:ascii="Times New Roman" w:hAnsi="Times New Roman" w:cs="Times New Roman"/>
+          <w:sz w:val="24"/>
+          <w:szCs w:val="24"/>
+        </w:rPr>
+        <w:t>A extensão de scripts que rodam no PS é .ps1, diferentemente do cmd que é .bat.</w:t>
+      </w:r>
+    </w:p>
+    <w:p>
+      <w:pPr>
+        <w:pStyle w:val="PargrafodaLista"/>
+        <w:numPr>
+          <w:ilvl w:val="2"/>
+          <w:numId w:val="1"/>
+        </w:numPr>
+        <w:spacing w:line="360" w:lineRule="auto"/>
+        <w:jc w:val="both"/>
+        <w:rPr>
+          <w:rFonts w:ascii="Times New Roman" w:hAnsi="Times New Roman" w:cs="Times New Roman"/>
+          <w:sz w:val="24"/>
+          <w:szCs w:val="24"/>
+        </w:rPr>
+      </w:pPr>
+      <w:r>
+        <w:rPr>
+          <w:rFonts w:ascii="Times New Roman" w:hAnsi="Times New Roman" w:cs="Times New Roman"/>
+          <w:sz w:val="24"/>
+          <w:szCs w:val="24"/>
+        </w:rPr>
+        <w:t>Se não tiver nada dentro da pasta de profiles, ou seja, nenhum profile definido podemos criar a partir do comando New-Item $PROFILE.</w:t>
+      </w:r>
+    </w:p>
+    <w:p>
+      <w:pPr>
+        <w:pStyle w:val="PargrafodaLista"/>
+        <w:numPr>
+          <w:ilvl w:val="2"/>
+          <w:numId w:val="1"/>
+        </w:numPr>
+        <w:spacing w:line="360" w:lineRule="auto"/>
+        <w:jc w:val="both"/>
+        <w:rPr>
+          <w:rFonts w:ascii="Times New Roman" w:hAnsi="Times New Roman" w:cs="Times New Roman"/>
+          <w:sz w:val="24"/>
+          <w:szCs w:val="24"/>
+        </w:rPr>
+      </w:pPr>
+      <w:r>
+        <w:rPr>
+          <w:rFonts w:ascii="Times New Roman" w:hAnsi="Times New Roman" w:cs="Times New Roman"/>
+          <w:sz w:val="24"/>
+          <w:szCs w:val="24"/>
+        </w:rPr>
+        <w:t>Ni ou new-item, cria um arquivo ou diretório a depender do diretório em que é executado. Descrição do comando na ajuda do PS:</w:t>
+      </w:r>
+    </w:p>
+    <w:p>
+      <w:pPr>
+        <w:pStyle w:val="PargrafodaLista"/>
+        <w:numPr>
+          <w:ilvl w:val="3"/>
+          <w:numId w:val="1"/>
+        </w:numPr>
+        <w:spacing w:line="360" w:lineRule="auto"/>
+        <w:jc w:val="both"/>
+        <w:rPr>
+          <w:rFonts w:ascii="Times New Roman" w:hAnsi="Times New Roman" w:cs="Times New Roman"/>
+          <w:sz w:val="24"/>
+          <w:szCs w:val="24"/>
+          <w:lang w:val="en-US"/>
+        </w:rPr>
+      </w:pPr>
+      <w:r>
+        <w:rPr>
+          <w:rFonts w:ascii="Times New Roman" w:hAnsi="Times New Roman" w:cs="Times New Roman"/>
+          <w:sz w:val="24"/>
+          <w:szCs w:val="24"/>
+        </w:rPr>
+        <w:t xml:space="preserve"> </w:t>
+      </w:r>
+      <w:r>
+        <w:rPr>
+          <w:rFonts w:ascii="Times New Roman" w:hAnsi="Times New Roman" w:cs="Times New Roman"/>
+          <w:sz w:val="24"/>
+          <w:szCs w:val="24"/>
+          <w:lang w:val="en-US"/>
+        </w:rPr>
+        <w:t>“</w:t>
+      </w:r>
+      <w:r>
+        <w:rPr>
+          <w:rFonts w:ascii="Times New Roman" w:hAnsi="Times New Roman" w:cs="Times New Roman"/>
+          <w:sz w:val="24"/>
+          <w:szCs w:val="24"/>
+          <w:lang w:val="en-US"/>
+        </w:rPr>
+        <w:t>The `New-Item` cmdlet creates a new item and sets its value. The types of items that can be created depend on the location of the item. For example, in the file system, `New-Item` creates files and folders. In the registry, `New-Item` creates registry keys and entries.</w:t>
+      </w:r>
+    </w:p>
+    <w:p>
+      <w:pPr>
+        <w:pStyle w:val="PargrafodaLista"/>
+        <w:numPr>
+          <w:ilvl w:val="3"/>
+          <w:numId w:val="1"/>
+        </w:numPr>
+        <w:spacing w:line="360" w:lineRule="auto"/>
+        <w:jc w:val="both"/>
+        <w:rPr>
+          <w:rFonts w:ascii="Times New Roman" w:hAnsi="Times New Roman" w:cs="Times New Roman"/>
+          <w:sz w:val="24"/>
+          <w:szCs w:val="24"/>
+          <w:lang w:val="en-US"/>
+        </w:rPr>
+      </w:pPr>
+      <w:r>
+        <w:rPr>
+          <w:rFonts w:ascii="Times New Roman" w:hAnsi="Times New Roman" w:cs="Times New Roman"/>
+          <w:sz w:val="24"/>
+          <w:szCs w:val="24"/>
+          <w:lang w:val="en-US"/>
+        </w:rPr>
+        <w:t>`New-Item` can also set the value of the items that it creates. For example, when it creates a new file, `New-Item` can add initial content to the file.</w:t>
+      </w:r>
+      <w:r>
+        <w:rPr>
+          <w:rFonts w:ascii="Times New Roman" w:hAnsi="Times New Roman" w:cs="Times New Roman"/>
+          <w:sz w:val="24"/>
+          <w:szCs w:val="24"/>
+          <w:lang w:val="en-US"/>
+        </w:rPr>
+        <w:t>”</w:t>
+      </w:r>
+    </w:p>
+    <w:p>
+      <w:pPr>
+        <w:pStyle w:val="PargrafodaLista"/>
+        <w:numPr>
+          <w:ilvl w:val="2"/>
+          <w:numId w:val="1"/>
+        </w:numPr>
+        <w:spacing w:line="360" w:lineRule="auto"/>
+        <w:jc w:val="both"/>
+        <w:rPr>
+          <w:rFonts w:ascii="Times New Roman" w:hAnsi="Times New Roman" w:cs="Times New Roman"/>
+          <w:sz w:val="24"/>
+          <w:szCs w:val="24"/>
+        </w:rPr>
+      </w:pPr>
+      <w:r>
+        <w:rPr>
+          <w:rFonts w:ascii="Times New Roman" w:hAnsi="Times New Roman" w:cs="Times New Roman"/>
+          <w:sz w:val="24"/>
+          <w:szCs w:val="24"/>
+        </w:rPr>
+        <w:t>Ou seja, ao executar o n</w:t>
+      </w:r>
+      <w:r>
+        <w:rPr>
+          <w:rFonts w:ascii="Times New Roman" w:hAnsi="Times New Roman" w:cs="Times New Roman"/>
+          <w:sz w:val="24"/>
+          <w:szCs w:val="24"/>
+        </w:rPr>
+        <w:t>i dentro de profile, ele automaticamente já cria um arquivo .ps1 com o nome correto:</w:t>
+      </w:r>
+    </w:p>
+    <w:p>
+      <w:pPr>
+        <w:spacing w:line="360" w:lineRule="auto"/>
+        <w:jc w:val="center"/>
+        <w:rPr>
+          <w:rFonts w:ascii="Times New Roman" w:hAnsi="Times New Roman" w:cs="Times New Roman"/>
+          <w:sz w:val="24"/>
+          <w:szCs w:val="24"/>
+        </w:rPr>
+      </w:pPr>
+      <w:r>
+        <w:drawing>
+          <wp:inline distT="0" distB="0" distL="0" distR="0" wp14:anchorId="52E1A152" wp14:editId="3E85330B">
+            <wp:extent cx="5400040" cy="525780"/>
+            <wp:effectExtent l="0" t="0" r="0" b="7620"/>
+            <wp:docPr id="9" name="Imagem 9"/>
+            <wp:cNvGraphicFramePr>
+              <a:graphicFrameLocks xmlns:a="http://schemas.openxmlformats.org/drawingml/2006/main" noChangeAspect="1"/>
+            </wp:cNvGraphicFramePr>
+            <a:graphic xmlns:a="http://schemas.openxmlformats.org/drawingml/2006/main">
+              <a:graphicData uri="http://schemas.openxmlformats.org/drawingml/2006/picture">
+                <pic:pic xmlns:pic="http://schemas.openxmlformats.org/drawingml/2006/picture">
+                  <pic:nvPicPr>
+                    <pic:cNvPr id="1" name=""/>
+                    <pic:cNvPicPr/>
+                  </pic:nvPicPr>
+                  <pic:blipFill>
+                    <a:blip r:embed="rId16"/>
+                    <a:stretch>
+                      <a:fillRect/>
+                    </a:stretch>
+                  </pic:blipFill>
+                  <pic:spPr>
+                    <a:xfrm>
+                      <a:off x="0" y="0"/>
+                      <a:ext cx="5400040" cy="525780"/>
+                    </a:xfrm>
+                    <a:prstGeom prst="rect">
+                      <a:avLst/>
+                    </a:prstGeom>
+                  </pic:spPr>
+                </pic:pic>
+              </a:graphicData>
+            </a:graphic>
+          </wp:inline>
+        </w:drawing>
+      </w:r>
+    </w:p>
+    <w:p>
+      <w:pPr>
+        <w:pStyle w:val="PargrafodaLista"/>
+        <w:numPr>
+          <w:ilvl w:val="2"/>
+          <w:numId w:val="1"/>
+        </w:numPr>
+        <w:spacing w:line="360" w:lineRule="auto"/>
+        <w:jc w:val="both"/>
+        <w:rPr>
+          <w:rFonts w:ascii="Times New Roman" w:hAnsi="Times New Roman" w:cs="Times New Roman"/>
+          <w:sz w:val="24"/>
+          <w:szCs w:val="24"/>
+        </w:rPr>
+      </w:pPr>
+      <w:r>
+        <w:rPr>
+          <w:rFonts w:ascii="Times New Roman" w:hAnsi="Times New Roman" w:cs="Times New Roman"/>
+          <w:sz w:val="24"/>
+          <w:szCs w:val="24"/>
+        </w:rPr>
+        <w:t>A partir daí podemos abrir o arquivo com um editor de texto, sendo notepad ou o vim no próprio terminal, e escrever nosso script.</w:t>
+      </w:r>
+    </w:p>
+    <w:p>
+      <w:pPr>
+        <w:pStyle w:val="PargrafodaLista"/>
+        <w:numPr>
+          <w:ilvl w:val="2"/>
+          <w:numId w:val="1"/>
+        </w:numPr>
+        <w:spacing w:line="360" w:lineRule="auto"/>
+        <w:jc w:val="both"/>
+        <w:rPr>
+          <w:rFonts w:ascii="Times New Roman" w:hAnsi="Times New Roman" w:cs="Times New Roman"/>
+          <w:sz w:val="24"/>
+          <w:szCs w:val="24"/>
+        </w:rPr>
+      </w:pPr>
+      <w:r>
+        <w:rPr>
+          <w:rFonts w:ascii="Times New Roman" w:hAnsi="Times New Roman" w:cs="Times New Roman"/>
+          <w:sz w:val="24"/>
+          <w:szCs w:val="24"/>
+        </w:rPr>
+        <w:t xml:space="preserve">Infelizmente ele pode dar um pequeno erro de execução quando reiniciarmos o PS </w:t>
+      </w:r>
+      <w:r>
+        <w:rPr>
+          <w:rFonts w:ascii="Times New Roman" w:hAnsi="Times New Roman" w:cs="Times New Roman"/>
+          <w:sz w:val="24"/>
+          <w:szCs w:val="24"/>
+        </w:rPr>
+        <w:t>para testar se nosso profile funcionou:</w:t>
+      </w:r>
+    </w:p>
+    <w:p>
+      <w:pPr>
+        <w:spacing w:line="360" w:lineRule="auto"/>
+        <w:jc w:val="center"/>
+        <w:rPr>
+          <w:rFonts w:ascii="Times New Roman" w:hAnsi="Times New Roman" w:cs="Times New Roman"/>
+          <w:sz w:val="24"/>
+          <w:szCs w:val="24"/>
+        </w:rPr>
+      </w:pPr>
+      <w:r>
+        <w:rPr>
+          <w:rFonts w:ascii="Times New Roman" w:hAnsi="Times New Roman" w:cs="Times New Roman"/>
+          <w:sz w:val="24"/>
+          <w:szCs w:val="24"/>
+        </w:rPr>
+        <w:lastRenderedPageBreak/>
+        <w:drawing>
+          <wp:inline distT="0" distB="0" distL="0" distR="0" wp14:anchorId="3CDF1FD0" wp14:editId="7D9647B6">
+            <wp:extent cx="5400040" cy="1560830"/>
+            <wp:effectExtent l="0" t="0" r="0" b="1270"/>
+            <wp:docPr id="10" name="Imagem 10"/>
+            <wp:cNvGraphicFramePr>
+              <a:graphicFrameLocks xmlns:a="http://schemas.openxmlformats.org/drawingml/2006/main" noChangeAspect="1"/>
+            </wp:cNvGraphicFramePr>
+            <a:graphic xmlns:a="http://schemas.openxmlformats.org/drawingml/2006/main">
+              <a:graphicData uri="http://schemas.openxmlformats.org/drawingml/2006/picture">
+                <pic:pic xmlns:pic="http://schemas.openxmlformats.org/drawingml/2006/picture">
+                  <pic:nvPicPr>
+                    <pic:cNvPr id="1" name=""/>
+                    <pic:cNvPicPr/>
+                  </pic:nvPicPr>
+                  <pic:blipFill>
+                    <a:blip r:embed="rId17"/>
+                    <a:stretch>
+                      <a:fillRect/>
+                    </a:stretch>
+                  </pic:blipFill>
+                  <pic:spPr>
+                    <a:xfrm>
+                      <a:off x="0" y="0"/>
+                      <a:ext cx="5400040" cy="1560830"/>
+                    </a:xfrm>
+                    <a:prstGeom prst="rect">
+                      <a:avLst/>
+                    </a:prstGeom>
+                  </pic:spPr>
+                </pic:pic>
+              </a:graphicData>
+            </a:graphic>
+          </wp:inline>
+        </w:drawing>
+      </w:r>
+    </w:p>
+    <w:p>
+      <w:pPr>
+        <w:pStyle w:val="PargrafodaLista"/>
+        <w:numPr>
+          <w:ilvl w:val="2"/>
+          <w:numId w:val="1"/>
+        </w:numPr>
+        <w:spacing w:line="360" w:lineRule="auto"/>
+        <w:jc w:val="both"/>
+        <w:rPr>
+          <w:rFonts w:ascii="Times New Roman" w:hAnsi="Times New Roman" w:cs="Times New Roman"/>
+          <w:sz w:val="24"/>
+          <w:szCs w:val="24"/>
+        </w:rPr>
+      </w:pPr>
     </w:p>
     <w:sectPr>
       <w:pgSz w:w="11906" w:h="16838"/>

</xml_diff>

<commit_message>
Entendendo e alterando as políticas de execução
Entendemos o que são as políticas, quais existem e suas características, como saber qual o nosso powershell está setado e como mudar.
</commit_message>
<xml_diff>
--- a/Windows/powershell/anotaçoes/Powershell Parte 1 – Começando Com A Linguagem De Scpripting Moderna.docx
+++ b/Windows/powershell/anotaçoes/Powershell Parte 1 – Começando Com A Linguagem De Scpripting Moderna.docx
@@ -2379,6 +2379,46 @@
       <w:pPr>
         <w:pStyle w:val="PargrafodaLista"/>
         <w:numPr>
+          <w:ilvl w:val="1"/>
+          <w:numId w:val="1"/>
+        </w:numPr>
+        <w:spacing w:line="360" w:lineRule="auto"/>
+        <w:jc w:val="both"/>
+        <w:rPr>
+          <w:rFonts w:ascii="Times New Roman" w:hAnsi="Times New Roman" w:cs="Times New Roman"/>
+          <w:sz w:val="24"/>
+          <w:szCs w:val="24"/>
+        </w:rPr>
+      </w:pPr>
+      <w:r>
+        <w:rPr>
+          <w:rFonts w:ascii="Times New Roman" w:hAnsi="Times New Roman" w:cs="Times New Roman"/>
+          <w:sz w:val="24"/>
+          <w:szCs w:val="24"/>
+        </w:rPr>
+        <w:t xml:space="preserve"> </w:t>
+      </w:r>
+      <w:r>
+        <w:rPr>
+          <w:rFonts w:ascii="Times New Roman" w:hAnsi="Times New Roman" w:cs="Times New Roman"/>
+          <w:sz w:val="24"/>
+          <w:szCs w:val="24"/>
+        </w:rPr>
+        <w:t>Entendendo e alterando as políticas de execução</w:t>
+      </w:r>
+      <w:r>
+        <w:rPr>
+          <w:rFonts w:ascii="Times New Roman" w:hAnsi="Times New Roman" w:cs="Times New Roman"/>
+          <w:sz w:val="24"/>
+          <w:szCs w:val="24"/>
+        </w:rPr>
+        <w:t>:</w:t>
+      </w:r>
+    </w:p>
+    <w:p>
+      <w:pPr>
+        <w:pStyle w:val="PargrafodaLista"/>
+        <w:numPr>
           <w:ilvl w:val="2"/>
           <w:numId w:val="1"/>
         </w:numPr>
@@ -2390,6 +2430,1137 @@
           <w:szCs w:val="24"/>
         </w:rPr>
       </w:pPr>
+      <w:r>
+        <w:rPr>
+          <w:rFonts w:ascii="Times New Roman" w:hAnsi="Times New Roman" w:cs="Times New Roman"/>
+          <w:sz w:val="24"/>
+          <w:szCs w:val="24"/>
+        </w:rPr>
+        <w:t>Para obter ajuda sobre a política de execução basta dar um get-help about_Exec...</w:t>
+      </w:r>
+    </w:p>
+    <w:p>
+      <w:pPr>
+        <w:pStyle w:val="PargrafodaLista"/>
+        <w:numPr>
+          <w:ilvl w:val="2"/>
+          <w:numId w:val="1"/>
+        </w:numPr>
+        <w:spacing w:line="360" w:lineRule="auto"/>
+        <w:jc w:val="both"/>
+        <w:rPr>
+          <w:rFonts w:ascii="Times New Roman" w:hAnsi="Times New Roman" w:cs="Times New Roman"/>
+          <w:sz w:val="24"/>
+          <w:szCs w:val="24"/>
+        </w:rPr>
+      </w:pPr>
+      <w:r>
+        <w:rPr>
+          <w:rFonts w:ascii="Times New Roman" w:hAnsi="Times New Roman" w:cs="Times New Roman"/>
+          <w:sz w:val="24"/>
+          <w:szCs w:val="24"/>
+        </w:rPr>
+        <w:t>Basicamente o PS vem como padrão restrito por segurança, o que impede que possamos executar qualquer script de powershell nele.</w:t>
+      </w:r>
+    </w:p>
+    <w:p>
+      <w:pPr>
+        <w:pStyle w:val="PargrafodaLista"/>
+        <w:numPr>
+          <w:ilvl w:val="2"/>
+          <w:numId w:val="1"/>
+        </w:numPr>
+        <w:spacing w:line="360" w:lineRule="auto"/>
+        <w:jc w:val="both"/>
+        <w:rPr>
+          <w:rFonts w:ascii="Times New Roman" w:hAnsi="Times New Roman" w:cs="Times New Roman"/>
+          <w:sz w:val="24"/>
+          <w:szCs w:val="24"/>
+        </w:rPr>
+      </w:pPr>
+      <w:r>
+        <w:rPr>
+          <w:rFonts w:ascii="Times New Roman" w:hAnsi="Times New Roman" w:cs="Times New Roman"/>
+          <w:sz w:val="24"/>
+          <w:szCs w:val="24"/>
+        </w:rPr>
+        <w:t>Existem vários outros métodos que podemos deixar o nosso OS:</w:t>
+      </w:r>
+    </w:p>
+    <w:p>
+      <w:pPr>
+        <w:pStyle w:val="PargrafodaLista"/>
+        <w:numPr>
+          <w:ilvl w:val="3"/>
+          <w:numId w:val="1"/>
+        </w:numPr>
+        <w:spacing w:line="360" w:lineRule="auto"/>
+        <w:jc w:val="both"/>
+        <w:rPr>
+          <w:rFonts w:ascii="Times New Roman" w:hAnsi="Times New Roman" w:cs="Times New Roman"/>
+          <w:sz w:val="24"/>
+          <w:szCs w:val="24"/>
+        </w:rPr>
+      </w:pPr>
+      <w:r>
+        <w:rPr>
+          <w:rFonts w:ascii="Times New Roman" w:hAnsi="Times New Roman" w:cs="Times New Roman"/>
+          <w:sz w:val="24"/>
+          <w:szCs w:val="24"/>
+        </w:rPr>
+        <w:t xml:space="preserve"> </w:t>
+      </w:r>
+      <w:r>
+        <w:rPr>
+          <w:rFonts w:ascii="Times New Roman" w:hAnsi="Times New Roman" w:cs="Times New Roman"/>
+          <w:sz w:val="24"/>
+          <w:szCs w:val="24"/>
+        </w:rPr>
+        <w:t>AllSigned:</w:t>
+      </w:r>
+    </w:p>
+    <w:p>
+      <w:pPr>
+        <w:pStyle w:val="PargrafodaLista"/>
+        <w:numPr>
+          <w:ilvl w:val="4"/>
+          <w:numId w:val="1"/>
+        </w:numPr>
+        <w:spacing w:line="360" w:lineRule="auto"/>
+        <w:jc w:val="both"/>
+        <w:rPr>
+          <w:rFonts w:ascii="Times New Roman" w:hAnsi="Times New Roman" w:cs="Times New Roman"/>
+          <w:sz w:val="24"/>
+          <w:szCs w:val="24"/>
+        </w:rPr>
+      </w:pPr>
+      <w:r>
+        <w:rPr>
+          <w:rFonts w:ascii="Times New Roman" w:hAnsi="Times New Roman" w:cs="Times New Roman"/>
+          <w:sz w:val="24"/>
+          <w:szCs w:val="24"/>
+        </w:rPr>
+        <w:t>Scripts can run.</w:t>
+      </w:r>
+    </w:p>
+    <w:p>
+      <w:pPr>
+        <w:pStyle w:val="PargrafodaLista"/>
+        <w:numPr>
+          <w:ilvl w:val="4"/>
+          <w:numId w:val="1"/>
+        </w:numPr>
+        <w:spacing w:line="360" w:lineRule="auto"/>
+        <w:jc w:val="both"/>
+        <w:rPr>
+          <w:rFonts w:ascii="Times New Roman" w:hAnsi="Times New Roman" w:cs="Times New Roman"/>
+          <w:sz w:val="24"/>
+          <w:szCs w:val="24"/>
+          <w:lang w:val="en-US"/>
+        </w:rPr>
+      </w:pPr>
+      <w:r>
+        <w:rPr>
+          <w:rFonts w:ascii="Times New Roman" w:hAnsi="Times New Roman" w:cs="Times New Roman"/>
+          <w:sz w:val="24"/>
+          <w:szCs w:val="24"/>
+          <w:lang w:val="en-US"/>
+        </w:rPr>
+        <w:t>Requires that all scripts and configuration files be signed by a</w:t>
+      </w:r>
+      <w:r>
+        <w:rPr>
+          <w:rFonts w:ascii="Times New Roman" w:hAnsi="Times New Roman" w:cs="Times New Roman"/>
+          <w:sz w:val="24"/>
+          <w:szCs w:val="24"/>
+          <w:lang w:val="en-US"/>
+        </w:rPr>
+        <w:t xml:space="preserve"> </w:t>
+      </w:r>
+      <w:r>
+        <w:rPr>
+          <w:rFonts w:ascii="Times New Roman" w:hAnsi="Times New Roman" w:cs="Times New Roman"/>
+          <w:sz w:val="24"/>
+          <w:szCs w:val="24"/>
+          <w:lang w:val="en-US"/>
+        </w:rPr>
+        <w:t>trusted publisher, including scripts that you write on the local computer.</w:t>
+      </w:r>
+    </w:p>
+    <w:p>
+      <w:pPr>
+        <w:pStyle w:val="PargrafodaLista"/>
+        <w:numPr>
+          <w:ilvl w:val="4"/>
+          <w:numId w:val="1"/>
+        </w:numPr>
+        <w:spacing w:line="360" w:lineRule="auto"/>
+        <w:jc w:val="both"/>
+        <w:rPr>
+          <w:rFonts w:ascii="Times New Roman" w:hAnsi="Times New Roman" w:cs="Times New Roman"/>
+          <w:sz w:val="24"/>
+          <w:szCs w:val="24"/>
+          <w:lang w:val="en-US"/>
+        </w:rPr>
+      </w:pPr>
+      <w:r>
+        <w:rPr>
+          <w:rFonts w:ascii="Times New Roman" w:hAnsi="Times New Roman" w:cs="Times New Roman"/>
+          <w:sz w:val="24"/>
+          <w:szCs w:val="24"/>
+          <w:lang w:val="en-US"/>
+        </w:rPr>
+        <w:t>Prompts you before running scripts from publishers that you haven't yet classified as trusted or untrusted.</w:t>
+      </w:r>
+    </w:p>
+    <w:p>
+      <w:pPr>
+        <w:pStyle w:val="PargrafodaLista"/>
+        <w:numPr>
+          <w:ilvl w:val="4"/>
+          <w:numId w:val="1"/>
+        </w:numPr>
+        <w:spacing w:line="360" w:lineRule="auto"/>
+        <w:jc w:val="both"/>
+        <w:rPr>
+          <w:rFonts w:ascii="Times New Roman" w:hAnsi="Times New Roman" w:cs="Times New Roman"/>
+          <w:sz w:val="24"/>
+          <w:szCs w:val="24"/>
+          <w:lang w:val="en-US"/>
+        </w:rPr>
+      </w:pPr>
+      <w:r>
+        <w:rPr>
+          <w:rFonts w:ascii="Times New Roman" w:hAnsi="Times New Roman" w:cs="Times New Roman"/>
+          <w:sz w:val="24"/>
+          <w:szCs w:val="24"/>
+          <w:lang w:val="en-US"/>
+        </w:rPr>
+        <w:t>Risks running signed, but malicious, scripts.</w:t>
+      </w:r>
+    </w:p>
+    <w:p>
+      <w:pPr>
+        <w:pStyle w:val="PargrafodaLista"/>
+        <w:numPr>
+          <w:ilvl w:val="3"/>
+          <w:numId w:val="1"/>
+        </w:numPr>
+        <w:spacing w:line="360" w:lineRule="auto"/>
+        <w:jc w:val="both"/>
+        <w:rPr>
+          <w:rFonts w:ascii="Times New Roman" w:hAnsi="Times New Roman" w:cs="Times New Roman"/>
+          <w:sz w:val="24"/>
+          <w:szCs w:val="24"/>
+        </w:rPr>
+      </w:pPr>
+      <w:r>
+        <w:rPr>
+          <w:rFonts w:ascii="Times New Roman" w:hAnsi="Times New Roman" w:cs="Times New Roman"/>
+          <w:sz w:val="24"/>
+          <w:szCs w:val="24"/>
+          <w:lang w:val="en-US"/>
+        </w:rPr>
+        <w:t xml:space="preserve"> </w:t>
+      </w:r>
+      <w:r>
+        <w:rPr>
+          <w:rFonts w:ascii="Times New Roman" w:hAnsi="Times New Roman" w:cs="Times New Roman"/>
+          <w:sz w:val="24"/>
+          <w:szCs w:val="24"/>
+        </w:rPr>
+        <w:t>Bypass:</w:t>
+      </w:r>
+    </w:p>
+    <w:p>
+      <w:pPr>
+        <w:pStyle w:val="PargrafodaLista"/>
+        <w:numPr>
+          <w:ilvl w:val="4"/>
+          <w:numId w:val="1"/>
+        </w:numPr>
+        <w:spacing w:line="360" w:lineRule="auto"/>
+        <w:jc w:val="both"/>
+        <w:rPr>
+          <w:rFonts w:ascii="Times New Roman" w:hAnsi="Times New Roman" w:cs="Times New Roman"/>
+          <w:sz w:val="24"/>
+          <w:szCs w:val="24"/>
+          <w:lang w:val="en-US"/>
+        </w:rPr>
+      </w:pPr>
+      <w:r>
+        <w:rPr>
+          <w:rFonts w:ascii="Times New Roman" w:hAnsi="Times New Roman" w:cs="Times New Roman"/>
+          <w:sz w:val="24"/>
+          <w:szCs w:val="24"/>
+          <w:lang w:val="en-US"/>
+        </w:rPr>
+        <w:t>Nothing is blocked and there are no warnings or prompts.</w:t>
+      </w:r>
+    </w:p>
+    <w:p>
+      <w:pPr>
+        <w:pStyle w:val="PargrafodaLista"/>
+        <w:numPr>
+          <w:ilvl w:val="4"/>
+          <w:numId w:val="1"/>
+        </w:numPr>
+        <w:spacing w:line="360" w:lineRule="auto"/>
+        <w:jc w:val="both"/>
+        <w:rPr>
+          <w:rFonts w:ascii="Times New Roman" w:hAnsi="Times New Roman" w:cs="Times New Roman"/>
+          <w:sz w:val="24"/>
+          <w:szCs w:val="24"/>
+          <w:lang w:val="en-US"/>
+        </w:rPr>
+      </w:pPr>
+      <w:r>
+        <w:rPr>
+          <w:rFonts w:ascii="Times New Roman" w:hAnsi="Times New Roman" w:cs="Times New Roman"/>
+          <w:sz w:val="24"/>
+          <w:szCs w:val="24"/>
+          <w:lang w:val="en-US"/>
+        </w:rPr>
+        <w:t>This execution policy is designed for configurations in which a PowerShell script is built in to a larger application or for</w:t>
+      </w:r>
+      <w:r>
+        <w:rPr>
+          <w:rFonts w:ascii="Times New Roman" w:hAnsi="Times New Roman" w:cs="Times New Roman"/>
+          <w:sz w:val="24"/>
+          <w:szCs w:val="24"/>
+          <w:lang w:val="en-US"/>
+        </w:rPr>
+        <w:t xml:space="preserve"> c</w:t>
+      </w:r>
+      <w:r>
+        <w:rPr>
+          <w:rFonts w:ascii="Times New Roman" w:hAnsi="Times New Roman" w:cs="Times New Roman"/>
+          <w:sz w:val="24"/>
+          <w:szCs w:val="24"/>
+          <w:lang w:val="en-US"/>
+        </w:rPr>
+        <w:t>onfigurations in which PowerShell is the foundation for a program that has its own security model.</w:t>
+      </w:r>
+    </w:p>
+    <w:p>
+      <w:pPr>
+        <w:pStyle w:val="PargrafodaLista"/>
+        <w:numPr>
+          <w:ilvl w:val="3"/>
+          <w:numId w:val="1"/>
+        </w:numPr>
+        <w:spacing w:line="360" w:lineRule="auto"/>
+        <w:jc w:val="both"/>
+        <w:rPr>
+          <w:rFonts w:ascii="Times New Roman" w:hAnsi="Times New Roman" w:cs="Times New Roman"/>
+          <w:sz w:val="24"/>
+          <w:szCs w:val="24"/>
+        </w:rPr>
+      </w:pPr>
+      <w:r>
+        <w:rPr>
+          <w:rFonts w:ascii="Times New Roman" w:hAnsi="Times New Roman" w:cs="Times New Roman"/>
+          <w:sz w:val="24"/>
+          <w:szCs w:val="24"/>
+          <w:lang w:val="en-US"/>
+        </w:rPr>
+        <w:t xml:space="preserve"> </w:t>
+      </w:r>
+      <w:r>
+        <w:rPr>
+          <w:rFonts w:ascii="Times New Roman" w:hAnsi="Times New Roman" w:cs="Times New Roman"/>
+          <w:sz w:val="24"/>
+          <w:szCs w:val="24"/>
+        </w:rPr>
+        <w:t>Default:</w:t>
+      </w:r>
+    </w:p>
+    <w:p>
+      <w:pPr>
+        <w:pStyle w:val="PargrafodaLista"/>
+        <w:numPr>
+          <w:ilvl w:val="4"/>
+          <w:numId w:val="1"/>
+        </w:numPr>
+        <w:spacing w:line="360" w:lineRule="auto"/>
+        <w:jc w:val="both"/>
+        <w:rPr>
+          <w:rFonts w:ascii="Times New Roman" w:hAnsi="Times New Roman" w:cs="Times New Roman"/>
+          <w:sz w:val="24"/>
+          <w:szCs w:val="24"/>
+          <w:lang w:val="en-US"/>
+        </w:rPr>
+      </w:pPr>
+      <w:r>
+        <w:rPr>
+          <w:rFonts w:ascii="Times New Roman" w:hAnsi="Times New Roman" w:cs="Times New Roman"/>
+          <w:sz w:val="24"/>
+          <w:szCs w:val="24"/>
+          <w:lang w:val="en-US"/>
+        </w:rPr>
+        <w:t>Sets the default execution policy.</w:t>
+      </w:r>
+    </w:p>
+    <w:p>
+      <w:pPr>
+        <w:pStyle w:val="PargrafodaLista"/>
+        <w:numPr>
+          <w:ilvl w:val="4"/>
+          <w:numId w:val="1"/>
+        </w:numPr>
+        <w:spacing w:line="360" w:lineRule="auto"/>
+        <w:jc w:val="both"/>
+        <w:rPr>
+          <w:rFonts w:ascii="Times New Roman" w:hAnsi="Times New Roman" w:cs="Times New Roman"/>
+          <w:sz w:val="24"/>
+          <w:szCs w:val="24"/>
+        </w:rPr>
+      </w:pPr>
+      <w:r>
+        <w:rPr>
+          <w:rFonts w:ascii="Times New Roman" w:hAnsi="Times New Roman" w:cs="Times New Roman"/>
+          <w:sz w:val="24"/>
+          <w:szCs w:val="24"/>
+        </w:rPr>
+        <w:t>RESTRICTED for Windows clients.</w:t>
+      </w:r>
+    </w:p>
+    <w:p>
+      <w:pPr>
+        <w:pStyle w:val="PargrafodaLista"/>
+        <w:numPr>
+          <w:ilvl w:val="4"/>
+          <w:numId w:val="1"/>
+        </w:numPr>
+        <w:spacing w:line="360" w:lineRule="auto"/>
+        <w:jc w:val="both"/>
+        <w:rPr>
+          <w:rFonts w:ascii="Times New Roman" w:hAnsi="Times New Roman" w:cs="Times New Roman"/>
+          <w:sz w:val="24"/>
+          <w:szCs w:val="24"/>
+        </w:rPr>
+      </w:pPr>
+      <w:r>
+        <w:rPr>
+          <w:rFonts w:ascii="Times New Roman" w:hAnsi="Times New Roman" w:cs="Times New Roman"/>
+          <w:sz w:val="24"/>
+          <w:szCs w:val="24"/>
+        </w:rPr>
+        <w:t>REMOTESIGNED for Windows servers.</w:t>
+      </w:r>
+    </w:p>
+    <w:p>
+      <w:pPr>
+        <w:pStyle w:val="PargrafodaLista"/>
+        <w:numPr>
+          <w:ilvl w:val="3"/>
+          <w:numId w:val="1"/>
+        </w:numPr>
+        <w:spacing w:line="360" w:lineRule="auto"/>
+        <w:jc w:val="both"/>
+        <w:rPr>
+          <w:rFonts w:ascii="Times New Roman" w:hAnsi="Times New Roman" w:cs="Times New Roman"/>
+          <w:sz w:val="24"/>
+          <w:szCs w:val="24"/>
+        </w:rPr>
+      </w:pPr>
+      <w:r>
+        <w:rPr>
+          <w:rFonts w:ascii="Times New Roman" w:hAnsi="Times New Roman" w:cs="Times New Roman"/>
+          <w:sz w:val="24"/>
+          <w:szCs w:val="24"/>
+        </w:rPr>
+        <w:t xml:space="preserve"> RemoteSigned:</w:t>
+      </w:r>
+    </w:p>
+    <w:p>
+      <w:pPr>
+        <w:pStyle w:val="PargrafodaLista"/>
+        <w:numPr>
+          <w:ilvl w:val="4"/>
+          <w:numId w:val="1"/>
+        </w:numPr>
+        <w:spacing w:line="360" w:lineRule="auto"/>
+        <w:jc w:val="both"/>
+        <w:rPr>
+          <w:rFonts w:ascii="Times New Roman" w:hAnsi="Times New Roman" w:cs="Times New Roman"/>
+          <w:sz w:val="24"/>
+          <w:szCs w:val="24"/>
+          <w:lang w:val="en-US"/>
+        </w:rPr>
+      </w:pPr>
+      <w:r>
+        <w:rPr>
+          <w:rFonts w:ascii="Times New Roman" w:hAnsi="Times New Roman" w:cs="Times New Roman"/>
+          <w:sz w:val="24"/>
+          <w:szCs w:val="24"/>
+          <w:lang w:val="en-US"/>
+        </w:rPr>
+        <w:t>The default execution policy for Windows server computers.</w:t>
+      </w:r>
+    </w:p>
+    <w:p>
+      <w:pPr>
+        <w:pStyle w:val="PargrafodaLista"/>
+        <w:numPr>
+          <w:ilvl w:val="4"/>
+          <w:numId w:val="1"/>
+        </w:numPr>
+        <w:spacing w:line="360" w:lineRule="auto"/>
+        <w:jc w:val="both"/>
+        <w:rPr>
+          <w:rFonts w:ascii="Times New Roman" w:hAnsi="Times New Roman" w:cs="Times New Roman"/>
+          <w:sz w:val="24"/>
+          <w:szCs w:val="24"/>
+        </w:rPr>
+      </w:pPr>
+      <w:r>
+        <w:rPr>
+          <w:rFonts w:ascii="Times New Roman" w:hAnsi="Times New Roman" w:cs="Times New Roman"/>
+          <w:sz w:val="24"/>
+          <w:szCs w:val="24"/>
+        </w:rPr>
+        <w:lastRenderedPageBreak/>
+        <w:t>Scripts can run.</w:t>
+      </w:r>
+    </w:p>
+    <w:p>
+      <w:pPr>
+        <w:pStyle w:val="PargrafodaLista"/>
+        <w:numPr>
+          <w:ilvl w:val="4"/>
+          <w:numId w:val="1"/>
+        </w:numPr>
+        <w:spacing w:line="360" w:lineRule="auto"/>
+        <w:jc w:val="both"/>
+        <w:rPr>
+          <w:rFonts w:ascii="Times New Roman" w:hAnsi="Times New Roman" w:cs="Times New Roman"/>
+          <w:sz w:val="24"/>
+          <w:szCs w:val="24"/>
+          <w:lang w:val="en-US"/>
+        </w:rPr>
+      </w:pPr>
+      <w:r>
+        <w:rPr>
+          <w:rFonts w:ascii="Times New Roman" w:hAnsi="Times New Roman" w:cs="Times New Roman"/>
+          <w:sz w:val="24"/>
+          <w:szCs w:val="24"/>
+          <w:lang w:val="en-US"/>
+        </w:rPr>
+        <w:t>Requires a digital signature from a trusted publisher on scripts and configuration files that are downloaded from the internet which includes email and instant messaging programs.</w:t>
+      </w:r>
+    </w:p>
+    <w:p>
+      <w:pPr>
+        <w:pStyle w:val="PargrafodaLista"/>
+        <w:numPr>
+          <w:ilvl w:val="4"/>
+          <w:numId w:val="1"/>
+        </w:numPr>
+        <w:spacing w:line="360" w:lineRule="auto"/>
+        <w:jc w:val="both"/>
+        <w:rPr>
+          <w:rFonts w:ascii="Times New Roman" w:hAnsi="Times New Roman" w:cs="Times New Roman"/>
+          <w:sz w:val="24"/>
+          <w:szCs w:val="24"/>
+          <w:lang w:val="en-US"/>
+        </w:rPr>
+      </w:pPr>
+      <w:r>
+        <w:rPr>
+          <w:rFonts w:ascii="Times New Roman" w:hAnsi="Times New Roman" w:cs="Times New Roman"/>
+          <w:sz w:val="24"/>
+          <w:szCs w:val="24"/>
+          <w:lang w:val="en-US"/>
+        </w:rPr>
+        <w:t>Doesn't require digital signatures on scripts that are written on the</w:t>
+      </w:r>
+      <w:r>
+        <w:rPr>
+          <w:rFonts w:ascii="Times New Roman" w:hAnsi="Times New Roman" w:cs="Times New Roman"/>
+          <w:sz w:val="24"/>
+          <w:szCs w:val="24"/>
+          <w:lang w:val="en-US"/>
+        </w:rPr>
+        <w:t xml:space="preserve"> </w:t>
+      </w:r>
+      <w:r>
+        <w:rPr>
+          <w:rFonts w:ascii="Times New Roman" w:hAnsi="Times New Roman" w:cs="Times New Roman"/>
+          <w:sz w:val="24"/>
+          <w:szCs w:val="24"/>
+          <w:lang w:val="en-US"/>
+        </w:rPr>
+        <w:t>local computer and not downloaded from the internet.</w:t>
+      </w:r>
+    </w:p>
+    <w:p>
+      <w:pPr>
+        <w:pStyle w:val="PargrafodaLista"/>
+        <w:numPr>
+          <w:ilvl w:val="4"/>
+          <w:numId w:val="1"/>
+        </w:numPr>
+        <w:spacing w:line="360" w:lineRule="auto"/>
+        <w:jc w:val="both"/>
+        <w:rPr>
+          <w:rFonts w:ascii="Times New Roman" w:hAnsi="Times New Roman" w:cs="Times New Roman"/>
+          <w:sz w:val="24"/>
+          <w:szCs w:val="24"/>
+          <w:lang w:val="en-US"/>
+        </w:rPr>
+      </w:pPr>
+      <w:r>
+        <w:rPr>
+          <w:rFonts w:ascii="Times New Roman" w:hAnsi="Times New Roman" w:cs="Times New Roman"/>
+          <w:sz w:val="24"/>
+          <w:szCs w:val="24"/>
+          <w:lang w:val="en-US"/>
+        </w:rPr>
+        <w:t>Runs scripts that are downloaded from the internet and not signed, if the scripts are unblocked, such as by using the Unblock-File cmdlet.</w:t>
+      </w:r>
+    </w:p>
+    <w:p>
+      <w:pPr>
+        <w:pStyle w:val="PargrafodaLista"/>
+        <w:numPr>
+          <w:ilvl w:val="4"/>
+          <w:numId w:val="1"/>
+        </w:numPr>
+        <w:spacing w:line="360" w:lineRule="auto"/>
+        <w:jc w:val="both"/>
+        <w:rPr>
+          <w:rFonts w:ascii="Times New Roman" w:hAnsi="Times New Roman" w:cs="Times New Roman"/>
+          <w:sz w:val="24"/>
+          <w:szCs w:val="24"/>
+          <w:lang w:val="en-US"/>
+        </w:rPr>
+      </w:pPr>
+      <w:r>
+        <w:rPr>
+          <w:rFonts w:ascii="Times New Roman" w:hAnsi="Times New Roman" w:cs="Times New Roman"/>
+          <w:sz w:val="24"/>
+          <w:szCs w:val="24"/>
+          <w:lang w:val="en-US"/>
+        </w:rPr>
+        <w:t>Risks running unsigned scripts from sources other than the internet and signed scripts that could be malicious.</w:t>
+      </w:r>
+    </w:p>
+    <w:p>
+      <w:pPr>
+        <w:pStyle w:val="PargrafodaLista"/>
+        <w:numPr>
+          <w:ilvl w:val="3"/>
+          <w:numId w:val="1"/>
+        </w:numPr>
+        <w:spacing w:line="360" w:lineRule="auto"/>
+        <w:jc w:val="both"/>
+        <w:rPr>
+          <w:rFonts w:ascii="Times New Roman" w:hAnsi="Times New Roman" w:cs="Times New Roman"/>
+          <w:sz w:val="24"/>
+          <w:szCs w:val="24"/>
+        </w:rPr>
+      </w:pPr>
+      <w:r>
+        <w:rPr>
+          <w:rFonts w:ascii="Times New Roman" w:hAnsi="Times New Roman" w:cs="Times New Roman"/>
+          <w:sz w:val="24"/>
+          <w:szCs w:val="24"/>
+          <w:lang w:val="en-US"/>
+        </w:rPr>
+        <w:t xml:space="preserve"> </w:t>
+      </w:r>
+      <w:r>
+        <w:rPr>
+          <w:rFonts w:ascii="Times New Roman" w:hAnsi="Times New Roman" w:cs="Times New Roman"/>
+          <w:sz w:val="24"/>
+          <w:szCs w:val="24"/>
+        </w:rPr>
+        <w:t>Restricted:</w:t>
+      </w:r>
+    </w:p>
+    <w:p>
+      <w:pPr>
+        <w:pStyle w:val="PargrafodaLista"/>
+        <w:numPr>
+          <w:ilvl w:val="4"/>
+          <w:numId w:val="1"/>
+        </w:numPr>
+        <w:spacing w:line="360" w:lineRule="auto"/>
+        <w:jc w:val="both"/>
+        <w:rPr>
+          <w:rFonts w:ascii="Times New Roman" w:hAnsi="Times New Roman" w:cs="Times New Roman"/>
+          <w:sz w:val="24"/>
+          <w:szCs w:val="24"/>
+          <w:lang w:val="en-US"/>
+        </w:rPr>
+      </w:pPr>
+      <w:r>
+        <w:rPr>
+          <w:rFonts w:ascii="Times New Roman" w:hAnsi="Times New Roman" w:cs="Times New Roman"/>
+          <w:sz w:val="24"/>
+          <w:szCs w:val="24"/>
+          <w:lang w:val="en-US"/>
+        </w:rPr>
+        <w:t>The default execution policy for Windows client computers.</w:t>
+      </w:r>
+    </w:p>
+    <w:p>
+      <w:pPr>
+        <w:pStyle w:val="PargrafodaLista"/>
+        <w:numPr>
+          <w:ilvl w:val="4"/>
+          <w:numId w:val="1"/>
+        </w:numPr>
+        <w:spacing w:line="360" w:lineRule="auto"/>
+        <w:jc w:val="both"/>
+        <w:rPr>
+          <w:rFonts w:ascii="Times New Roman" w:hAnsi="Times New Roman" w:cs="Times New Roman"/>
+          <w:sz w:val="24"/>
+          <w:szCs w:val="24"/>
+          <w:lang w:val="en-US"/>
+        </w:rPr>
+      </w:pPr>
+      <w:r>
+        <w:rPr>
+          <w:rFonts w:ascii="Times New Roman" w:hAnsi="Times New Roman" w:cs="Times New Roman"/>
+          <w:sz w:val="24"/>
+          <w:szCs w:val="24"/>
+          <w:lang w:val="en-US"/>
+        </w:rPr>
+        <w:t>Permits individual commands, but does not allow scripts.</w:t>
+      </w:r>
+    </w:p>
+    <w:p>
+      <w:pPr>
+        <w:pStyle w:val="PargrafodaLista"/>
+        <w:numPr>
+          <w:ilvl w:val="4"/>
+          <w:numId w:val="1"/>
+        </w:numPr>
+        <w:spacing w:line="360" w:lineRule="auto"/>
+        <w:jc w:val="both"/>
+        <w:rPr>
+          <w:rFonts w:ascii="Times New Roman" w:hAnsi="Times New Roman" w:cs="Times New Roman"/>
+          <w:sz w:val="24"/>
+          <w:szCs w:val="24"/>
+          <w:lang w:val="en-US"/>
+        </w:rPr>
+      </w:pPr>
+      <w:r>
+        <w:rPr>
+          <w:rFonts w:ascii="Times New Roman" w:hAnsi="Times New Roman" w:cs="Times New Roman"/>
+          <w:sz w:val="24"/>
+          <w:szCs w:val="24"/>
+          <w:lang w:val="en-US"/>
+        </w:rPr>
+        <w:t>Prevents running of all script files, including formatting and</w:t>
+      </w:r>
+      <w:r>
+        <w:rPr>
+          <w:rFonts w:ascii="Times New Roman" w:hAnsi="Times New Roman" w:cs="Times New Roman"/>
+          <w:sz w:val="24"/>
+          <w:szCs w:val="24"/>
+          <w:lang w:val="en-US"/>
+        </w:rPr>
+        <w:t xml:space="preserve"> </w:t>
+      </w:r>
+      <w:r>
+        <w:rPr>
+          <w:rFonts w:ascii="Times New Roman" w:hAnsi="Times New Roman" w:cs="Times New Roman"/>
+          <w:sz w:val="24"/>
+          <w:szCs w:val="24"/>
+          <w:lang w:val="en-US"/>
+        </w:rPr>
+        <w:t>configuration files (.ps1xml), module script files (.psm1), and PowerShell profiles (.ps1).</w:t>
+      </w:r>
+    </w:p>
+    <w:p>
+      <w:pPr>
+        <w:pStyle w:val="PargrafodaLista"/>
+        <w:numPr>
+          <w:ilvl w:val="3"/>
+          <w:numId w:val="1"/>
+        </w:numPr>
+        <w:spacing w:line="360" w:lineRule="auto"/>
+        <w:jc w:val="both"/>
+        <w:rPr>
+          <w:rFonts w:ascii="Times New Roman" w:hAnsi="Times New Roman" w:cs="Times New Roman"/>
+          <w:sz w:val="24"/>
+          <w:szCs w:val="24"/>
+        </w:rPr>
+      </w:pPr>
+      <w:r>
+        <w:rPr>
+          <w:rFonts w:ascii="Times New Roman" w:hAnsi="Times New Roman" w:cs="Times New Roman"/>
+          <w:sz w:val="24"/>
+          <w:szCs w:val="24"/>
+          <w:lang w:val="en-US"/>
+        </w:rPr>
+        <w:t xml:space="preserve"> </w:t>
+      </w:r>
+      <w:r>
+        <w:rPr>
+          <w:rFonts w:ascii="Times New Roman" w:hAnsi="Times New Roman" w:cs="Times New Roman"/>
+          <w:sz w:val="24"/>
+          <w:szCs w:val="24"/>
+        </w:rPr>
+        <w:t>Undefined:</w:t>
+      </w:r>
+    </w:p>
+    <w:p>
+      <w:pPr>
+        <w:pStyle w:val="PargrafodaLista"/>
+        <w:numPr>
+          <w:ilvl w:val="4"/>
+          <w:numId w:val="1"/>
+        </w:numPr>
+        <w:spacing w:line="360" w:lineRule="auto"/>
+        <w:jc w:val="both"/>
+        <w:rPr>
+          <w:rFonts w:ascii="Times New Roman" w:hAnsi="Times New Roman" w:cs="Times New Roman"/>
+          <w:sz w:val="24"/>
+          <w:szCs w:val="24"/>
+          <w:lang w:val="en-US"/>
+        </w:rPr>
+      </w:pPr>
+      <w:r>
+        <w:rPr>
+          <w:rFonts w:ascii="Times New Roman" w:hAnsi="Times New Roman" w:cs="Times New Roman"/>
+          <w:sz w:val="24"/>
+          <w:szCs w:val="24"/>
+          <w:lang w:val="en-US"/>
+        </w:rPr>
+        <w:t>There is no execution policy set in the current scope.</w:t>
+      </w:r>
+    </w:p>
+    <w:p>
+      <w:pPr>
+        <w:pStyle w:val="PargrafodaLista"/>
+        <w:numPr>
+          <w:ilvl w:val="4"/>
+          <w:numId w:val="1"/>
+        </w:numPr>
+        <w:spacing w:line="360" w:lineRule="auto"/>
+        <w:jc w:val="both"/>
+        <w:rPr>
+          <w:rFonts w:ascii="Times New Roman" w:hAnsi="Times New Roman" w:cs="Times New Roman"/>
+          <w:sz w:val="24"/>
+          <w:szCs w:val="24"/>
+          <w:lang w:val="en-US"/>
+        </w:rPr>
+      </w:pPr>
+      <w:r>
+        <w:rPr>
+          <w:rFonts w:ascii="Times New Roman" w:hAnsi="Times New Roman" w:cs="Times New Roman"/>
+          <w:sz w:val="24"/>
+          <w:szCs w:val="24"/>
+          <w:lang w:val="en-US"/>
+        </w:rPr>
+        <w:t>If the execution policy in all scopes is UNDEFINED, the effective execution policy is RESTRICTED for Windows clients and REMOTESIGNED for Windows Server.</w:t>
+      </w:r>
+    </w:p>
+    <w:p>
+      <w:pPr>
+        <w:pStyle w:val="PargrafodaLista"/>
+        <w:numPr>
+          <w:ilvl w:val="3"/>
+          <w:numId w:val="1"/>
+        </w:numPr>
+        <w:spacing w:line="360" w:lineRule="auto"/>
+        <w:jc w:val="both"/>
+        <w:rPr>
+          <w:rFonts w:ascii="Times New Roman" w:hAnsi="Times New Roman" w:cs="Times New Roman"/>
+          <w:sz w:val="24"/>
+          <w:szCs w:val="24"/>
+        </w:rPr>
+      </w:pPr>
+      <w:r>
+        <w:rPr>
+          <w:rFonts w:ascii="Times New Roman" w:hAnsi="Times New Roman" w:cs="Times New Roman"/>
+          <w:sz w:val="24"/>
+          <w:szCs w:val="24"/>
+          <w:lang w:val="en-US"/>
+        </w:rPr>
+        <w:t xml:space="preserve"> </w:t>
+      </w:r>
+      <w:r>
+        <w:rPr>
+          <w:rFonts w:ascii="Times New Roman" w:hAnsi="Times New Roman" w:cs="Times New Roman"/>
+          <w:sz w:val="24"/>
+          <w:szCs w:val="24"/>
+        </w:rPr>
+        <w:t>Unrestricted:</w:t>
+      </w:r>
+    </w:p>
+    <w:p>
+      <w:pPr>
+        <w:pStyle w:val="PargrafodaLista"/>
+        <w:numPr>
+          <w:ilvl w:val="4"/>
+          <w:numId w:val="1"/>
+        </w:numPr>
+        <w:spacing w:line="360" w:lineRule="auto"/>
+        <w:jc w:val="both"/>
+        <w:rPr>
+          <w:rFonts w:ascii="Times New Roman" w:hAnsi="Times New Roman" w:cs="Times New Roman"/>
+          <w:sz w:val="24"/>
+          <w:szCs w:val="24"/>
+          <w:lang w:val="en-US"/>
+        </w:rPr>
+      </w:pPr>
+      <w:r>
+        <w:rPr>
+          <w:rFonts w:ascii="Times New Roman" w:hAnsi="Times New Roman" w:cs="Times New Roman"/>
+          <w:sz w:val="24"/>
+          <w:szCs w:val="24"/>
+          <w:lang w:val="en-US"/>
+        </w:rPr>
+        <w:t>Unsigned scripts can run. There is a risk of running malicious scripts.</w:t>
+      </w:r>
+    </w:p>
+    <w:p>
+      <w:pPr>
+        <w:pStyle w:val="PargrafodaLista"/>
+        <w:numPr>
+          <w:ilvl w:val="4"/>
+          <w:numId w:val="1"/>
+        </w:numPr>
+        <w:spacing w:line="360" w:lineRule="auto"/>
+        <w:jc w:val="both"/>
+        <w:rPr>
+          <w:rFonts w:ascii="Times New Roman" w:hAnsi="Times New Roman" w:cs="Times New Roman"/>
+          <w:sz w:val="24"/>
+          <w:szCs w:val="24"/>
+          <w:lang w:val="en-US"/>
+        </w:rPr>
+      </w:pPr>
+      <w:r>
+        <w:rPr>
+          <w:rFonts w:ascii="Times New Roman" w:hAnsi="Times New Roman" w:cs="Times New Roman"/>
+          <w:sz w:val="24"/>
+          <w:szCs w:val="24"/>
+          <w:lang w:val="en-US"/>
+        </w:rPr>
+        <w:t xml:space="preserve"> Warns the user before running scripts and configuration files that are not from the local intranet zone.</w:t>
+      </w:r>
+    </w:p>
+    <w:p>
+      <w:pPr>
+        <w:pStyle w:val="PargrafodaLista"/>
+        <w:numPr>
+          <w:ilvl w:val="4"/>
+          <w:numId w:val="1"/>
+        </w:numPr>
+        <w:spacing w:line="360" w:lineRule="auto"/>
+        <w:jc w:val="both"/>
+        <w:rPr>
+          <w:rFonts w:ascii="Times New Roman" w:hAnsi="Times New Roman" w:cs="Times New Roman"/>
+          <w:sz w:val="24"/>
+          <w:szCs w:val="24"/>
+          <w:lang w:val="en-US"/>
+        </w:rPr>
+      </w:pPr>
+      <w:r>
+        <w:rPr>
+          <w:rFonts w:ascii="Times New Roman" w:hAnsi="Times New Roman" w:cs="Times New Roman"/>
+          <w:sz w:val="24"/>
+          <w:szCs w:val="24"/>
+          <w:lang w:val="en-US"/>
+        </w:rPr>
+        <w:t>[!NOTE] On systems that do not distinguish Universal Naming Convention</w:t>
+      </w:r>
+      <w:r>
+        <w:rPr>
+          <w:rFonts w:ascii="Times New Roman" w:hAnsi="Times New Roman" w:cs="Times New Roman"/>
+          <w:sz w:val="24"/>
+          <w:szCs w:val="24"/>
+          <w:lang w:val="en-US"/>
+        </w:rPr>
+        <w:t xml:space="preserve"> </w:t>
+      </w:r>
+      <w:r>
+        <w:rPr>
+          <w:rFonts w:ascii="Times New Roman" w:hAnsi="Times New Roman" w:cs="Times New Roman"/>
+          <w:sz w:val="24"/>
+          <w:szCs w:val="24"/>
+          <w:lang w:val="en-US"/>
+        </w:rPr>
+        <w:t>(UNC) paths from internet paths, scripts that are identified by a UNC</w:t>
+      </w:r>
+      <w:r>
+        <w:rPr>
+          <w:rFonts w:ascii="Times New Roman" w:hAnsi="Times New Roman" w:cs="Times New Roman"/>
+          <w:sz w:val="24"/>
+          <w:szCs w:val="24"/>
+          <w:lang w:val="en-US"/>
+        </w:rPr>
+        <w:t xml:space="preserve"> </w:t>
+      </w:r>
+      <w:r>
+        <w:rPr>
+          <w:rFonts w:ascii="Times New Roman" w:hAnsi="Times New Roman" w:cs="Times New Roman"/>
+          <w:sz w:val="24"/>
+          <w:szCs w:val="24"/>
+          <w:lang w:val="en-US"/>
+        </w:rPr>
+        <w:t>path might not be permitted to run with the REMOTESIGNED execution</w:t>
+      </w:r>
+      <w:r>
+        <w:rPr>
+          <w:rFonts w:ascii="Times New Roman" w:hAnsi="Times New Roman" w:cs="Times New Roman"/>
+          <w:sz w:val="24"/>
+          <w:szCs w:val="24"/>
+          <w:lang w:val="en-US"/>
+        </w:rPr>
+        <w:t xml:space="preserve"> </w:t>
+      </w:r>
+      <w:r>
+        <w:rPr>
+          <w:rFonts w:ascii="Times New Roman" w:hAnsi="Times New Roman" w:cs="Times New Roman"/>
+          <w:sz w:val="24"/>
+          <w:szCs w:val="24"/>
+          <w:lang w:val="en-US"/>
+        </w:rPr>
+        <w:t>policy.</w:t>
+      </w:r>
+    </w:p>
+    <w:p>
+      <w:pPr>
+        <w:pStyle w:val="PargrafodaLista"/>
+        <w:numPr>
+          <w:ilvl w:val="2"/>
+          <w:numId w:val="1"/>
+        </w:numPr>
+        <w:spacing w:line="360" w:lineRule="auto"/>
+        <w:jc w:val="both"/>
+        <w:rPr>
+          <w:rFonts w:ascii="Times New Roman" w:hAnsi="Times New Roman" w:cs="Times New Roman"/>
+          <w:sz w:val="24"/>
+          <w:szCs w:val="24"/>
+        </w:rPr>
+      </w:pPr>
+      <w:r>
+        <w:rPr>
+          <w:rFonts w:ascii="Times New Roman" w:hAnsi="Times New Roman" w:cs="Times New Roman"/>
+          <w:sz w:val="24"/>
+          <w:szCs w:val="24"/>
+        </w:rPr>
+        <w:lastRenderedPageBreak/>
+        <w:t>Get-ExecutionPolicy</w:t>
+      </w:r>
+      <w:r>
+        <w:rPr>
+          <w:rFonts w:ascii="Times New Roman" w:hAnsi="Times New Roman" w:cs="Times New Roman"/>
+          <w:sz w:val="24"/>
+          <w:szCs w:val="24"/>
+        </w:rPr>
+        <w:t>: Para saber qual é a política de execução atual.</w:t>
+      </w:r>
+    </w:p>
+    <w:p>
+      <w:pPr>
+        <w:pStyle w:val="PargrafodaLista"/>
+        <w:numPr>
+          <w:ilvl w:val="2"/>
+          <w:numId w:val="1"/>
+        </w:numPr>
+        <w:spacing w:line="360" w:lineRule="auto"/>
+        <w:jc w:val="both"/>
+        <w:rPr>
+          <w:rFonts w:ascii="Times New Roman" w:hAnsi="Times New Roman" w:cs="Times New Roman"/>
+          <w:sz w:val="24"/>
+          <w:szCs w:val="24"/>
+        </w:rPr>
+      </w:pPr>
+      <w:r>
+        <w:rPr>
+          <w:rFonts w:ascii="Times New Roman" w:hAnsi="Times New Roman" w:cs="Times New Roman"/>
+          <w:sz w:val="24"/>
+          <w:szCs w:val="24"/>
+        </w:rPr>
+        <w:t>Set-ExecutionPolicy</w:t>
+      </w:r>
+      <w:r>
+        <w:rPr>
+          <w:rFonts w:ascii="Times New Roman" w:hAnsi="Times New Roman" w:cs="Times New Roman"/>
+          <w:sz w:val="24"/>
+          <w:szCs w:val="24"/>
+        </w:rPr>
+        <w:t xml:space="preserve"> política_de_execução: Para setar uma nova política das disponíveis acima.</w:t>
+      </w:r>
+    </w:p>
+    <w:p>
+      <w:pPr>
+        <w:pStyle w:val="PargrafodaLista"/>
+        <w:numPr>
+          <w:ilvl w:val="2"/>
+          <w:numId w:val="1"/>
+        </w:numPr>
+        <w:spacing w:line="360" w:lineRule="auto"/>
+        <w:jc w:val="both"/>
+        <w:rPr>
+          <w:rFonts w:ascii="Times New Roman" w:hAnsi="Times New Roman" w:cs="Times New Roman"/>
+          <w:sz w:val="24"/>
+          <w:szCs w:val="24"/>
+        </w:rPr>
+      </w:pPr>
+      <w:r>
+        <w:rPr>
+          <w:rFonts w:ascii="Times New Roman" w:hAnsi="Times New Roman" w:cs="Times New Roman"/>
+          <w:sz w:val="24"/>
+          <w:szCs w:val="24"/>
+        </w:rPr>
+        <w:t>A minha política de execução estava como allSigned pois precisamos deixar nessa política para poder instalar o chocolatey, mas mesmo assim, mesmo não estando no restrito, ele não me permitiu rodar o profile do PS que criamos.</w:t>
+      </w:r>
+    </w:p>
+    <w:p>
+      <w:pPr>
+        <w:pStyle w:val="PargrafodaLista"/>
+        <w:numPr>
+          <w:ilvl w:val="3"/>
+          <w:numId w:val="1"/>
+        </w:numPr>
+        <w:spacing w:line="360" w:lineRule="auto"/>
+        <w:jc w:val="both"/>
+        <w:rPr>
+          <w:rFonts w:ascii="Times New Roman" w:hAnsi="Times New Roman" w:cs="Times New Roman"/>
+          <w:sz w:val="24"/>
+          <w:szCs w:val="24"/>
+        </w:rPr>
+      </w:pPr>
+      <w:r>
+        <w:rPr>
+          <w:rFonts w:ascii="Times New Roman" w:hAnsi="Times New Roman" w:cs="Times New Roman"/>
+          <w:sz w:val="24"/>
+          <w:szCs w:val="24"/>
+        </w:rPr>
+        <w:t xml:space="preserve"> Ele só me permitiu rodar o profile quando setei como Unrestricted.</w:t>
+      </w:r>
+    </w:p>
+    <w:p>
+      <w:pPr>
+        <w:pStyle w:val="PargrafodaLista"/>
+        <w:numPr>
+          <w:ilvl w:val="3"/>
+          <w:numId w:val="1"/>
+        </w:numPr>
+        <w:spacing w:line="360" w:lineRule="auto"/>
+        <w:jc w:val="both"/>
+        <w:rPr>
+          <w:rFonts w:ascii="Times New Roman" w:hAnsi="Times New Roman" w:cs="Times New Roman"/>
+          <w:sz w:val="24"/>
+          <w:szCs w:val="24"/>
+        </w:rPr>
+      </w:pPr>
+      <w:r>
+        <w:rPr>
+          <w:rFonts w:ascii="Times New Roman" w:hAnsi="Times New Roman" w:cs="Times New Roman"/>
+          <w:sz w:val="24"/>
+          <w:szCs w:val="24"/>
+        </w:rPr>
+        <w:t xml:space="preserve"> Só podemos fazer a alteração de política em modo de administrador.</w:t>
+      </w:r>
     </w:p>
     <w:sectPr>
       <w:pgSz w:w="11906" w:h="16838"/>

</xml_diff>

<commit_message>
Entendendo o que são Hosts e criando outros Profiles
Aprendemos a diferença entre host e profile e a criar profiles que abrangem todos os hosts
</commit_message>
<xml_diff>
--- a/Windows/powershell/anotaçoes/Powershell Parte 1 – Começando Com A Linguagem De Scpripting Moderna.docx
+++ b/Windows/powershell/anotaçoes/Powershell Parte 1 – Começando Com A Linguagem De Scpripting Moderna.docx
@@ -12,6 +12,7 @@
           <w:szCs w:val="24"/>
         </w:rPr>
       </w:pPr>
+      <w:proofErr w:type="spellStart"/>
       <w:r>
         <w:rPr>
           <w:rFonts w:ascii="Times New Roman" w:hAnsi="Times New Roman" w:cs="Times New Roman"/>
@@ -21,8 +22,9 @@
           <w:szCs w:val="24"/>
           <w:u w:val="single"/>
         </w:rPr>
-        <w:t xml:space="preserve">Powershell Parte 1 </w:t>
-      </w:r>
+        <w:t>Powershell</w:t>
+      </w:r>
+      <w:proofErr w:type="spellEnd"/>
       <w:r>
         <w:rPr>
           <w:rFonts w:ascii="Times New Roman" w:hAnsi="Times New Roman" w:cs="Times New Roman"/>
@@ -32,7 +34,7 @@
           <w:szCs w:val="24"/>
           <w:u w:val="single"/>
         </w:rPr>
-        <w:t>–</w:t>
+        <w:t xml:space="preserve"> Parte 1 </w:t>
       </w:r>
       <w:r>
         <w:rPr>
@@ -43,7 +45,7 @@
           <w:szCs w:val="24"/>
           <w:u w:val="single"/>
         </w:rPr>
-        <w:t xml:space="preserve"> </w:t>
+        <w:t>–</w:t>
       </w:r>
       <w:r>
         <w:rPr>
@@ -54,7 +56,7 @@
           <w:szCs w:val="24"/>
           <w:u w:val="single"/>
         </w:rPr>
-        <w:t xml:space="preserve">Começando </w:t>
+        <w:t xml:space="preserve"> </w:t>
       </w:r>
       <w:r>
         <w:rPr>
@@ -65,18 +67,9 @@
           <w:szCs w:val="24"/>
           <w:u w:val="single"/>
         </w:rPr>
-        <w:t>Com A Linguagem De Scpripting Moderna</w:t>
-      </w:r>
-    </w:p>
-    <w:p>
-      <w:pPr>
-        <w:pStyle w:val="PargrafodaLista"/>
-        <w:numPr>
-          <w:ilvl w:val="0"/>
-          <w:numId w:val="1"/>
-        </w:numPr>
-        <w:spacing w:line="360" w:lineRule="auto"/>
-        <w:jc w:val="both"/>
+        <w:t xml:space="preserve">Começando </w:t>
+      </w:r>
+      <w:r>
         <w:rPr>
           <w:rFonts w:ascii="Times New Roman" w:hAnsi="Times New Roman" w:cs="Times New Roman"/>
           <w:b/>
@@ -85,7 +78,9 @@
           <w:szCs w:val="24"/>
           <w:u w:val="single"/>
         </w:rPr>
-      </w:pPr>
+        <w:t xml:space="preserve">Com A Linguagem De </w:t>
+      </w:r>
+      <w:proofErr w:type="spellStart"/>
       <w:r>
         <w:rPr>
           <w:rFonts w:ascii="Times New Roman" w:hAnsi="Times New Roman" w:cs="Times New Roman"/>
@@ -95,42 +90,10 @@
           <w:szCs w:val="24"/>
           <w:u w:val="single"/>
         </w:rPr>
-        <w:t>Aula 1 – Apresentando o PowerShell:</w:t>
-      </w:r>
-    </w:p>
-    <w:p>
-      <w:pPr>
-        <w:pStyle w:val="PargrafodaLista"/>
-        <w:numPr>
-          <w:ilvl w:val="1"/>
-          <w:numId w:val="1"/>
-        </w:numPr>
-        <w:spacing w:line="360" w:lineRule="auto"/>
-        <w:jc w:val="both"/>
-        <w:rPr>
-          <w:rFonts w:ascii="Times New Roman" w:hAnsi="Times New Roman" w:cs="Times New Roman"/>
-          <w:sz w:val="24"/>
-          <w:szCs w:val="24"/>
-        </w:rPr>
-      </w:pPr>
-      <w:r>
-        <w:rPr>
-          <w:rFonts w:ascii="Times New Roman" w:hAnsi="Times New Roman" w:cs="Times New Roman"/>
-          <w:sz w:val="24"/>
-          <w:szCs w:val="24"/>
-        </w:rPr>
-        <w:t xml:space="preserve"> Conhecendo o problema do cliente:</w:t>
-      </w:r>
-    </w:p>
-    <w:p>
-      <w:pPr>
-        <w:pStyle w:val="PargrafodaLista"/>
-        <w:numPr>
-          <w:ilvl w:val="2"/>
-          <w:numId w:val="1"/>
-        </w:numPr>
-        <w:spacing w:line="360" w:lineRule="auto"/>
-        <w:jc w:val="both"/>
+        <w:t>Scpripting</w:t>
+      </w:r>
+      <w:proofErr w:type="spellEnd"/>
+      <w:r>
         <w:rPr>
           <w:rFonts w:ascii="Times New Roman" w:hAnsi="Times New Roman" w:cs="Times New Roman"/>
           <w:b/>
@@ -139,21 +102,14 @@
           <w:szCs w:val="24"/>
           <w:u w:val="single"/>
         </w:rPr>
-      </w:pPr>
-      <w:r>
-        <w:rPr>
-          <w:rFonts w:ascii="Times New Roman" w:hAnsi="Times New Roman" w:cs="Times New Roman"/>
-          <w:sz w:val="24"/>
-          <w:szCs w:val="24"/>
-        </w:rPr>
-        <w:t>Mstsc: Ao rodar no executar win+R, abre uma conexão de área remota.</w:t>
-      </w:r>
-    </w:p>
-    <w:p>
-      <w:pPr>
-        <w:pStyle w:val="PargrafodaLista"/>
-        <w:numPr>
-          <w:ilvl w:val="2"/>
+        <w:t xml:space="preserve"> Moderna</w:t>
+      </w:r>
+    </w:p>
+    <w:p>
+      <w:pPr>
+        <w:pStyle w:val="PargrafodaLista"/>
+        <w:numPr>
+          <w:ilvl w:val="0"/>
           <w:numId w:val="1"/>
         </w:numPr>
         <w:spacing w:line="360" w:lineRule="auto"/>
@@ -170,37 +126,37 @@
       <w:r>
         <w:rPr>
           <w:rFonts w:ascii="Times New Roman" w:hAnsi="Times New Roman" w:cs="Times New Roman"/>
-          <w:sz w:val="24"/>
-          <w:szCs w:val="24"/>
-        </w:rPr>
-        <w:t>Podemos ver no gerenciador de tarefas o que está consumindo muito da máquina, clicar com o botão direito e ir para detalhes e a partir dos detalhes, clicar com botão direito e ir para serviços, assim descobrimos quais serviços estão utilizando aquela aplicação que está consumindo muito do nosso sistema.</w:t>
-      </w:r>
-    </w:p>
-    <w:p>
-      <w:pPr>
-        <w:pStyle w:val="PargrafodaLista"/>
-        <w:numPr>
-          <w:ilvl w:val="2"/>
-          <w:numId w:val="1"/>
-        </w:numPr>
-        <w:spacing w:line="360" w:lineRule="auto"/>
-        <w:jc w:val="both"/>
-        <w:rPr>
-          <w:rFonts w:ascii="Times New Roman" w:hAnsi="Times New Roman" w:cs="Times New Roman"/>
           <w:b/>
           <w:bCs/>
           <w:sz w:val="24"/>
           <w:szCs w:val="24"/>
           <w:u w:val="single"/>
         </w:rPr>
-      </w:pPr>
-      <w:r>
-        <w:rPr>
-          <w:rFonts w:ascii="Times New Roman" w:hAnsi="Times New Roman" w:cs="Times New Roman"/>
-          <w:sz w:val="24"/>
-          <w:szCs w:val="24"/>
-        </w:rPr>
-        <w:t>O problema do nosso cliente é exatamente esse, temos um serviço que está usando 90/100% da capacidade da cpu dos nossos servidores e precisamos reiniciar eles para que voltem ao normal, mas, conectar remotamente em um por um e fazer manualmente nos 10 servidores é muito trabalhoso, por isso vamos escrever um script que faça esse trabalho.</w:t>
+        <w:t xml:space="preserve">Aula 1 – Apresentando o </w:t>
+      </w:r>
+      <w:proofErr w:type="spellStart"/>
+      <w:r>
+        <w:rPr>
+          <w:rFonts w:ascii="Times New Roman" w:hAnsi="Times New Roman" w:cs="Times New Roman"/>
+          <w:b/>
+          <w:bCs/>
+          <w:sz w:val="24"/>
+          <w:szCs w:val="24"/>
+          <w:u w:val="single"/>
+        </w:rPr>
+        <w:t>PowerShell</w:t>
+      </w:r>
+      <w:proofErr w:type="spellEnd"/>
+      <w:r>
+        <w:rPr>
+          <w:rFonts w:ascii="Times New Roman" w:hAnsi="Times New Roman" w:cs="Times New Roman"/>
+          <w:b/>
+          <w:bCs/>
+          <w:sz w:val="24"/>
+          <w:szCs w:val="24"/>
+          <w:u w:val="single"/>
+        </w:rPr>
+        <w:t>:</w:t>
       </w:r>
     </w:p>
     <w:p>
@@ -224,6 +180,157 @@
           <w:sz w:val="24"/>
           <w:szCs w:val="24"/>
         </w:rPr>
+        <w:t xml:space="preserve"> Conhecendo o problema do cliente:</w:t>
+      </w:r>
+    </w:p>
+    <w:p>
+      <w:pPr>
+        <w:pStyle w:val="PargrafodaLista"/>
+        <w:numPr>
+          <w:ilvl w:val="2"/>
+          <w:numId w:val="1"/>
+        </w:numPr>
+        <w:spacing w:line="360" w:lineRule="auto"/>
+        <w:jc w:val="both"/>
+        <w:rPr>
+          <w:rFonts w:ascii="Times New Roman" w:hAnsi="Times New Roman" w:cs="Times New Roman"/>
+          <w:b/>
+          <w:bCs/>
+          <w:sz w:val="24"/>
+          <w:szCs w:val="24"/>
+          <w:u w:val="single"/>
+        </w:rPr>
+      </w:pPr>
+      <w:proofErr w:type="spellStart"/>
+      <w:r>
+        <w:rPr>
+          <w:rFonts w:ascii="Times New Roman" w:hAnsi="Times New Roman" w:cs="Times New Roman"/>
+          <w:sz w:val="24"/>
+          <w:szCs w:val="24"/>
+        </w:rPr>
+        <w:t>Mstsc</w:t>
+      </w:r>
+      <w:proofErr w:type="spellEnd"/>
+      <w:r>
+        <w:rPr>
+          <w:rFonts w:ascii="Times New Roman" w:hAnsi="Times New Roman" w:cs="Times New Roman"/>
+          <w:sz w:val="24"/>
+          <w:szCs w:val="24"/>
+        </w:rPr>
+        <w:t xml:space="preserve">: Ao rodar no executar </w:t>
+      </w:r>
+      <w:proofErr w:type="spellStart"/>
+      <w:r>
+        <w:rPr>
+          <w:rFonts w:ascii="Times New Roman" w:hAnsi="Times New Roman" w:cs="Times New Roman"/>
+          <w:sz w:val="24"/>
+          <w:szCs w:val="24"/>
+        </w:rPr>
+        <w:t>win+R</w:t>
+      </w:r>
+      <w:proofErr w:type="spellEnd"/>
+      <w:r>
+        <w:rPr>
+          <w:rFonts w:ascii="Times New Roman" w:hAnsi="Times New Roman" w:cs="Times New Roman"/>
+          <w:sz w:val="24"/>
+          <w:szCs w:val="24"/>
+        </w:rPr>
+        <w:t>, abre uma conexão de área remota.</w:t>
+      </w:r>
+    </w:p>
+    <w:p>
+      <w:pPr>
+        <w:pStyle w:val="PargrafodaLista"/>
+        <w:numPr>
+          <w:ilvl w:val="2"/>
+          <w:numId w:val="1"/>
+        </w:numPr>
+        <w:spacing w:line="360" w:lineRule="auto"/>
+        <w:jc w:val="both"/>
+        <w:rPr>
+          <w:rFonts w:ascii="Times New Roman" w:hAnsi="Times New Roman" w:cs="Times New Roman"/>
+          <w:b/>
+          <w:bCs/>
+          <w:sz w:val="24"/>
+          <w:szCs w:val="24"/>
+          <w:u w:val="single"/>
+        </w:rPr>
+      </w:pPr>
+      <w:r>
+        <w:rPr>
+          <w:rFonts w:ascii="Times New Roman" w:hAnsi="Times New Roman" w:cs="Times New Roman"/>
+          <w:sz w:val="24"/>
+          <w:szCs w:val="24"/>
+        </w:rPr>
+        <w:t>Podemos ver no gerenciador de tarefas o que está consumindo muito da máquina, clicar com o botão direito e ir para detalhes e a partir dos detalhes, clicar com botão direito e ir para serviços, assim descobrimos quais serviços estão utilizando aquela aplicação que está consumindo muito do nosso sistema.</w:t>
+      </w:r>
+    </w:p>
+    <w:p>
+      <w:pPr>
+        <w:pStyle w:val="PargrafodaLista"/>
+        <w:numPr>
+          <w:ilvl w:val="2"/>
+          <w:numId w:val="1"/>
+        </w:numPr>
+        <w:spacing w:line="360" w:lineRule="auto"/>
+        <w:jc w:val="both"/>
+        <w:rPr>
+          <w:rFonts w:ascii="Times New Roman" w:hAnsi="Times New Roman" w:cs="Times New Roman"/>
+          <w:b/>
+          <w:bCs/>
+          <w:sz w:val="24"/>
+          <w:szCs w:val="24"/>
+          <w:u w:val="single"/>
+        </w:rPr>
+      </w:pPr>
+      <w:r>
+        <w:rPr>
+          <w:rFonts w:ascii="Times New Roman" w:hAnsi="Times New Roman" w:cs="Times New Roman"/>
+          <w:sz w:val="24"/>
+          <w:szCs w:val="24"/>
+        </w:rPr>
+        <w:t xml:space="preserve">O problema do nosso cliente é exatamente esse, temos um serviço que está usando 90/100% da capacidade da </w:t>
+      </w:r>
+      <w:proofErr w:type="spellStart"/>
+      <w:r>
+        <w:rPr>
+          <w:rFonts w:ascii="Times New Roman" w:hAnsi="Times New Roman" w:cs="Times New Roman"/>
+          <w:sz w:val="24"/>
+          <w:szCs w:val="24"/>
+        </w:rPr>
+        <w:t>cpu</w:t>
+      </w:r>
+      <w:proofErr w:type="spellEnd"/>
+      <w:r>
+        <w:rPr>
+          <w:rFonts w:ascii="Times New Roman" w:hAnsi="Times New Roman" w:cs="Times New Roman"/>
+          <w:sz w:val="24"/>
+          <w:szCs w:val="24"/>
+        </w:rPr>
+        <w:t xml:space="preserve"> dos nossos servidores e precisamos reiniciar eles para que voltem ao normal, mas, conectar remotamente em um por um e fazer manualmente nos 10 servidores é muito trabalhoso, por isso vamos escrever um script que faça esse trabalho.</w:t>
+      </w:r>
+    </w:p>
+    <w:p>
+      <w:pPr>
+        <w:pStyle w:val="PargrafodaLista"/>
+        <w:numPr>
+          <w:ilvl w:val="1"/>
+          <w:numId w:val="1"/>
+        </w:numPr>
+        <w:spacing w:line="360" w:lineRule="auto"/>
+        <w:jc w:val="both"/>
+        <w:rPr>
+          <w:rFonts w:ascii="Times New Roman" w:hAnsi="Times New Roman" w:cs="Times New Roman"/>
+          <w:sz w:val="24"/>
+          <w:szCs w:val="24"/>
+        </w:rPr>
+      </w:pPr>
+      <w:r>
+        <w:rPr>
+          <w:rFonts w:ascii="Times New Roman" w:hAnsi="Times New Roman" w:cs="Times New Roman"/>
+          <w:sz w:val="24"/>
+          <w:szCs w:val="24"/>
+        </w:rPr>
         <w:t xml:space="preserve"> </w:t>
       </w:r>
       <w:r>
@@ -304,7 +411,25 @@
           <w:sz w:val="24"/>
           <w:szCs w:val="24"/>
         </w:rPr>
-        <w:t>Ao contrário do PowerShell, o CMD não possui uma forte convenção de nomes</w:t>
+        <w:t xml:space="preserve">Ao contrário do </w:t>
+      </w:r>
+      <w:proofErr w:type="spellStart"/>
+      <w:r>
+        <w:rPr>
+          <w:rFonts w:ascii="Times New Roman" w:hAnsi="Times New Roman" w:cs="Times New Roman"/>
+          <w:sz w:val="24"/>
+          <w:szCs w:val="24"/>
+        </w:rPr>
+        <w:t>PowerShell</w:t>
+      </w:r>
+      <w:proofErr w:type="spellEnd"/>
+      <w:r>
+        <w:rPr>
+          <w:rFonts w:ascii="Times New Roman" w:hAnsi="Times New Roman" w:cs="Times New Roman"/>
+          <w:sz w:val="24"/>
+          <w:szCs w:val="24"/>
+        </w:rPr>
+        <w:t>, o CMD não possui uma forte convenção de nomes</w:t>
       </w:r>
       <w:r>
         <w:rPr>
@@ -352,7 +477,25 @@
           <w:sz w:val="24"/>
           <w:szCs w:val="24"/>
         </w:rPr>
-        <w:t>Diferente do PowerShell, o CMD não é orientado a objetos</w:t>
+        <w:t xml:space="preserve">Diferente do </w:t>
+      </w:r>
+      <w:proofErr w:type="spellStart"/>
+      <w:r>
+        <w:rPr>
+          <w:rFonts w:ascii="Times New Roman" w:hAnsi="Times New Roman" w:cs="Times New Roman"/>
+          <w:sz w:val="24"/>
+          <w:szCs w:val="24"/>
+        </w:rPr>
+        <w:t>PowerShell</w:t>
+      </w:r>
+      <w:proofErr w:type="spellEnd"/>
+      <w:r>
+        <w:rPr>
+          <w:rFonts w:ascii="Times New Roman" w:hAnsi="Times New Roman" w:cs="Times New Roman"/>
+          <w:sz w:val="24"/>
+          <w:szCs w:val="24"/>
+        </w:rPr>
+        <w:t>, o CMD não é orientado a objetos</w:t>
       </w:r>
       <w:r>
         <w:rPr>
@@ -400,7 +543,25 @@
           <w:sz w:val="24"/>
           <w:szCs w:val="24"/>
         </w:rPr>
-        <w:t>O CMD está disponível até nas versões mais recentes do windows, como o Windows 10 ou o Windows Server 2016</w:t>
+        <w:t xml:space="preserve">O CMD está disponível até nas versões mais recentes do </w:t>
+      </w:r>
+      <w:proofErr w:type="spellStart"/>
+      <w:r>
+        <w:rPr>
+          <w:rFonts w:ascii="Times New Roman" w:hAnsi="Times New Roman" w:cs="Times New Roman"/>
+          <w:sz w:val="24"/>
+          <w:szCs w:val="24"/>
+        </w:rPr>
+        <w:t>windows</w:t>
+      </w:r>
+      <w:proofErr w:type="spellEnd"/>
+      <w:r>
+        <w:rPr>
+          <w:rFonts w:ascii="Times New Roman" w:hAnsi="Times New Roman" w:cs="Times New Roman"/>
+          <w:sz w:val="24"/>
+          <w:szCs w:val="24"/>
+        </w:rPr>
+        <w:t>, como o Windows 10 ou o Windows Server 2016</w:t>
       </w:r>
       <w:r>
         <w:rPr>
@@ -440,8 +601,18 @@
           <w:sz w:val="24"/>
           <w:szCs w:val="24"/>
         </w:rPr>
-        <w:t>Resolvendo o problema com PowerShell</w:t>
-      </w:r>
+        <w:t xml:space="preserve">Resolvendo o problema com </w:t>
+      </w:r>
+      <w:proofErr w:type="spellStart"/>
+      <w:r>
+        <w:rPr>
+          <w:rFonts w:ascii="Times New Roman" w:hAnsi="Times New Roman" w:cs="Times New Roman"/>
+          <w:sz w:val="24"/>
+          <w:szCs w:val="24"/>
+        </w:rPr>
+        <w:t>PowerShell</w:t>
+      </w:r>
+      <w:proofErr w:type="spellEnd"/>
       <w:r>
         <w:rPr>
           <w:rFonts w:ascii="Times New Roman" w:hAnsi="Times New Roman" w:cs="Times New Roman"/>
@@ -472,7 +643,79 @@
           <w:sz w:val="24"/>
           <w:szCs w:val="24"/>
         </w:rPr>
-        <w:t>Diferente do cmd, no powershell é tudo bem mais intuitivo, por exemplo, para obter os serviços vc digita exatamente isso Get-Service.</w:t>
+        <w:t xml:space="preserve">Diferente do </w:t>
+      </w:r>
+      <w:proofErr w:type="spellStart"/>
+      <w:r>
+        <w:rPr>
+          <w:rFonts w:ascii="Times New Roman" w:hAnsi="Times New Roman" w:cs="Times New Roman"/>
+          <w:sz w:val="24"/>
+          <w:szCs w:val="24"/>
+        </w:rPr>
+        <w:t>cmd</w:t>
+      </w:r>
+      <w:proofErr w:type="spellEnd"/>
+      <w:r>
+        <w:rPr>
+          <w:rFonts w:ascii="Times New Roman" w:hAnsi="Times New Roman" w:cs="Times New Roman"/>
+          <w:sz w:val="24"/>
+          <w:szCs w:val="24"/>
+        </w:rPr>
+        <w:t xml:space="preserve">, no </w:t>
+      </w:r>
+      <w:proofErr w:type="spellStart"/>
+      <w:r>
+        <w:rPr>
+          <w:rFonts w:ascii="Times New Roman" w:hAnsi="Times New Roman" w:cs="Times New Roman"/>
+          <w:sz w:val="24"/>
+          <w:szCs w:val="24"/>
+        </w:rPr>
+        <w:t>powershell</w:t>
+      </w:r>
+      <w:proofErr w:type="spellEnd"/>
+      <w:r>
+        <w:rPr>
+          <w:rFonts w:ascii="Times New Roman" w:hAnsi="Times New Roman" w:cs="Times New Roman"/>
+          <w:sz w:val="24"/>
+          <w:szCs w:val="24"/>
+        </w:rPr>
+        <w:t xml:space="preserve"> é tudo bem mais intuitivo, por exemplo, para obter os serviços </w:t>
+      </w:r>
+      <w:proofErr w:type="spellStart"/>
+      <w:r>
+        <w:rPr>
+          <w:rFonts w:ascii="Times New Roman" w:hAnsi="Times New Roman" w:cs="Times New Roman"/>
+          <w:sz w:val="24"/>
+          <w:szCs w:val="24"/>
+        </w:rPr>
+        <w:t>vc</w:t>
+      </w:r>
+      <w:proofErr w:type="spellEnd"/>
+      <w:r>
+        <w:rPr>
+          <w:rFonts w:ascii="Times New Roman" w:hAnsi="Times New Roman" w:cs="Times New Roman"/>
+          <w:sz w:val="24"/>
+          <w:szCs w:val="24"/>
+        </w:rPr>
+        <w:t xml:space="preserve"> digita exatamente isso </w:t>
+      </w:r>
+      <w:proofErr w:type="spellStart"/>
+      <w:r>
+        <w:rPr>
+          <w:rFonts w:ascii="Times New Roman" w:hAnsi="Times New Roman" w:cs="Times New Roman"/>
+          <w:sz w:val="24"/>
+          <w:szCs w:val="24"/>
+        </w:rPr>
+        <w:t>Get</w:t>
+      </w:r>
+      <w:proofErr w:type="spellEnd"/>
+      <w:r>
+        <w:rPr>
+          <w:rFonts w:ascii="Times New Roman" w:hAnsi="Times New Roman" w:cs="Times New Roman"/>
+          <w:sz w:val="24"/>
+          <w:szCs w:val="24"/>
+        </w:rPr>
+        <w:t>-Service.</w:t>
       </w:r>
     </w:p>
     <w:p>
@@ -521,7 +764,43 @@
           <w:szCs w:val="24"/>
         </w:rPr>
         <w:lastRenderedPageBreak/>
-        <w:t>Ao contrário do cmd que tínhamos que digitar sc query e afins, sem nem sequer sabermos para que serve ou que exatamente significa esse comando.</w:t>
+        <w:t xml:space="preserve">Ao contrário do </w:t>
+      </w:r>
+      <w:proofErr w:type="spellStart"/>
+      <w:r>
+        <w:rPr>
+          <w:rFonts w:ascii="Times New Roman" w:hAnsi="Times New Roman" w:cs="Times New Roman"/>
+          <w:sz w:val="24"/>
+          <w:szCs w:val="24"/>
+        </w:rPr>
+        <w:t>cmd</w:t>
+      </w:r>
+      <w:proofErr w:type="spellEnd"/>
+      <w:r>
+        <w:rPr>
+          <w:rFonts w:ascii="Times New Roman" w:hAnsi="Times New Roman" w:cs="Times New Roman"/>
+          <w:sz w:val="24"/>
+          <w:szCs w:val="24"/>
+        </w:rPr>
+        <w:t xml:space="preserve"> que tínhamos que digitar </w:t>
+      </w:r>
+      <w:proofErr w:type="spellStart"/>
+      <w:r>
+        <w:rPr>
+          <w:rFonts w:ascii="Times New Roman" w:hAnsi="Times New Roman" w:cs="Times New Roman"/>
+          <w:sz w:val="24"/>
+          <w:szCs w:val="24"/>
+        </w:rPr>
+        <w:t>sc</w:t>
+      </w:r>
+      <w:proofErr w:type="spellEnd"/>
+      <w:r>
+        <w:rPr>
+          <w:rFonts w:ascii="Times New Roman" w:hAnsi="Times New Roman" w:cs="Times New Roman"/>
+          <w:sz w:val="24"/>
+          <w:szCs w:val="24"/>
+        </w:rPr>
+        <w:t xml:space="preserve"> query e afins, sem nem sequer sabermos para que serve ou que exatamente significa esse comando.</w:t>
       </w:r>
     </w:p>
     <w:p>
@@ -545,7 +824,25 @@
           <w:sz w:val="24"/>
           <w:szCs w:val="24"/>
         </w:rPr>
-        <w:t>Tudo no PS tem autocomplete, ou seja, se não souber o nome completo do comando, basta digitar uma parte dele e ir apertando tab até encontrar o que precisa.</w:t>
+        <w:t xml:space="preserve">Tudo no PS tem autocomplete, ou seja, se não souber o nome completo do comando, basta digitar uma parte dele e ir apertando </w:t>
+      </w:r>
+      <w:proofErr w:type="spellStart"/>
+      <w:r>
+        <w:rPr>
+          <w:rFonts w:ascii="Times New Roman" w:hAnsi="Times New Roman" w:cs="Times New Roman"/>
+          <w:sz w:val="24"/>
+          <w:szCs w:val="24"/>
+        </w:rPr>
+        <w:t>tab</w:t>
+      </w:r>
+      <w:proofErr w:type="spellEnd"/>
+      <w:r>
+        <w:rPr>
+          <w:rFonts w:ascii="Times New Roman" w:hAnsi="Times New Roman" w:cs="Times New Roman"/>
+          <w:sz w:val="24"/>
+          <w:szCs w:val="24"/>
+        </w:rPr>
+        <w:t xml:space="preserve"> até encontrar o que precisa.</w:t>
       </w:r>
     </w:p>
     <w:p>
@@ -590,7 +887,27 @@
           <w:szCs w:val="24"/>
           <w:lang w:val="en-US"/>
         </w:rPr>
-        <w:t>$servico = Get-Service -Name "Themes"</w:t>
+        <w:t>$</w:t>
+      </w:r>
+      <w:proofErr w:type="spellStart"/>
+      <w:r>
+        <w:rPr>
+          <w:rFonts w:ascii="Times New Roman" w:hAnsi="Times New Roman" w:cs="Times New Roman"/>
+          <w:sz w:val="24"/>
+          <w:szCs w:val="24"/>
+          <w:lang w:val="en-US"/>
+        </w:rPr>
+        <w:t>servico</w:t>
+      </w:r>
+      <w:proofErr w:type="spellEnd"/>
+      <w:r>
+        <w:rPr>
+          <w:rFonts w:ascii="Times New Roman" w:hAnsi="Times New Roman" w:cs="Times New Roman"/>
+          <w:sz w:val="24"/>
+          <w:szCs w:val="24"/>
+          <w:lang w:val="en-US"/>
+        </w:rPr>
+        <w:t xml:space="preserve"> = Get-Service -Name "Themes"</w:t>
       </w:r>
     </w:p>
     <w:p>
@@ -678,7 +995,25 @@
           <w:sz w:val="24"/>
           <w:szCs w:val="24"/>
         </w:rPr>
-        <w:t>s da variável e ir dando tab podemos ver todas as funções que podemos utilizar com ela, como por exemplo:</w:t>
+        <w:t xml:space="preserve">s da variável e ir dando </w:t>
+      </w:r>
+      <w:proofErr w:type="spellStart"/>
+      <w:r>
+        <w:rPr>
+          <w:rFonts w:ascii="Times New Roman" w:hAnsi="Times New Roman" w:cs="Times New Roman"/>
+          <w:sz w:val="24"/>
+          <w:szCs w:val="24"/>
+        </w:rPr>
+        <w:t>tab</w:t>
+      </w:r>
+      <w:proofErr w:type="spellEnd"/>
+      <w:r>
+        <w:rPr>
+          <w:rFonts w:ascii="Times New Roman" w:hAnsi="Times New Roman" w:cs="Times New Roman"/>
+          <w:sz w:val="24"/>
+          <w:szCs w:val="24"/>
+        </w:rPr>
+        <w:t xml:space="preserve"> podemos ver todas as funções que podemos utilizar com ela, como por exemplo:</w:t>
       </w:r>
     </w:p>
     <w:p>
@@ -756,7 +1091,25 @@
           <w:sz w:val="24"/>
           <w:szCs w:val="24"/>
         </w:rPr>
-        <w:t>Ao invés de ficar reescrevendo todo o código redundantemente como no cmd, podemos fazer simplesmente assim:</w:t>
+        <w:t xml:space="preserve">Ao invés de ficar reescrevendo todo o código redundantemente como no </w:t>
+      </w:r>
+      <w:proofErr w:type="spellStart"/>
+      <w:r>
+        <w:rPr>
+          <w:rFonts w:ascii="Times New Roman" w:hAnsi="Times New Roman" w:cs="Times New Roman"/>
+          <w:sz w:val="24"/>
+          <w:szCs w:val="24"/>
+        </w:rPr>
+        <w:t>cmd</w:t>
+      </w:r>
+      <w:proofErr w:type="spellEnd"/>
+      <w:r>
+        <w:rPr>
+          <w:rFonts w:ascii="Times New Roman" w:hAnsi="Times New Roman" w:cs="Times New Roman"/>
+          <w:sz w:val="24"/>
+          <w:szCs w:val="24"/>
+        </w:rPr>
+        <w:t>, podemos fazer simplesmente assim:</w:t>
       </w:r>
     </w:p>
     <w:p>
@@ -926,8 +1279,18 @@
           <w:sz w:val="24"/>
           <w:szCs w:val="24"/>
         </w:rPr>
-        <w:t>Conhecendo o CommandPrecedence</w:t>
-      </w:r>
+        <w:t xml:space="preserve">Conhecendo o </w:t>
+      </w:r>
+      <w:proofErr w:type="spellStart"/>
+      <w:r>
+        <w:rPr>
+          <w:rFonts w:ascii="Times New Roman" w:hAnsi="Times New Roman" w:cs="Times New Roman"/>
+          <w:sz w:val="24"/>
+          <w:szCs w:val="24"/>
+        </w:rPr>
+        <w:t>CommandPrecedence</w:t>
+      </w:r>
+      <w:proofErr w:type="spellEnd"/>
       <w:r>
         <w:rPr>
           <w:rFonts w:ascii="Times New Roman" w:hAnsi="Times New Roman" w:cs="Times New Roman"/>
@@ -958,8 +1321,45 @@
           <w:sz w:val="24"/>
           <w:szCs w:val="24"/>
         </w:rPr>
-        <w:t xml:space="preserve">Como questão de segurança, o PS faz com que todos os scipts do cmd escritos não rodem nele, mas, se realmente quiser rodar um script de </w:t>
-      </w:r>
+        <w:t xml:space="preserve">Como questão de segurança, o PS faz com que todos os </w:t>
+      </w:r>
+      <w:proofErr w:type="spellStart"/>
+      <w:r>
+        <w:rPr>
+          <w:rFonts w:ascii="Times New Roman" w:hAnsi="Times New Roman" w:cs="Times New Roman"/>
+          <w:sz w:val="24"/>
+          <w:szCs w:val="24"/>
+        </w:rPr>
+        <w:t>scipts</w:t>
+      </w:r>
+      <w:proofErr w:type="spellEnd"/>
+      <w:r>
+        <w:rPr>
+          <w:rFonts w:ascii="Times New Roman" w:hAnsi="Times New Roman" w:cs="Times New Roman"/>
+          <w:sz w:val="24"/>
+          <w:szCs w:val="24"/>
+        </w:rPr>
+        <w:t xml:space="preserve"> do </w:t>
+      </w:r>
+      <w:proofErr w:type="spellStart"/>
+      <w:r>
+        <w:rPr>
+          <w:rFonts w:ascii="Times New Roman" w:hAnsi="Times New Roman" w:cs="Times New Roman"/>
+          <w:sz w:val="24"/>
+          <w:szCs w:val="24"/>
+        </w:rPr>
+        <w:t>cmd</w:t>
+      </w:r>
+      <w:proofErr w:type="spellEnd"/>
+      <w:r>
+        <w:rPr>
+          <w:rFonts w:ascii="Times New Roman" w:hAnsi="Times New Roman" w:cs="Times New Roman"/>
+          <w:sz w:val="24"/>
+          <w:szCs w:val="24"/>
+        </w:rPr>
+        <w:t xml:space="preserve"> escritos não rodem nele, mas, se realmente quiser rodar um script de </w:t>
+      </w:r>
+      <w:proofErr w:type="spellStart"/>
       <w:r>
         <w:rPr>
           <w:rFonts w:ascii="Times New Roman" w:hAnsi="Times New Roman" w:cs="Times New Roman"/>
@@ -967,7 +1367,34 @@
           <w:szCs w:val="24"/>
         </w:rPr>
         <w:lastRenderedPageBreak/>
-        <w:t>cmd, precisa colocar ‘.\’ antes do .bat que quer executar, dessa forma ele irá rodar normalmente.</w:t>
+        <w:t>cmd</w:t>
+      </w:r>
+      <w:proofErr w:type="spellEnd"/>
+      <w:r>
+        <w:rPr>
+          <w:rFonts w:ascii="Times New Roman" w:hAnsi="Times New Roman" w:cs="Times New Roman"/>
+          <w:sz w:val="24"/>
+          <w:szCs w:val="24"/>
+        </w:rPr>
+        <w:t>, precisa colocar ‘.\’ antes do .</w:t>
+      </w:r>
+      <w:proofErr w:type="spellStart"/>
+      <w:r>
+        <w:rPr>
+          <w:rFonts w:ascii="Times New Roman" w:hAnsi="Times New Roman" w:cs="Times New Roman"/>
+          <w:sz w:val="24"/>
+          <w:szCs w:val="24"/>
+        </w:rPr>
+        <w:t>bat</w:t>
+      </w:r>
+      <w:proofErr w:type="spellEnd"/>
+      <w:r>
+        <w:rPr>
+          <w:rFonts w:ascii="Times New Roman" w:hAnsi="Times New Roman" w:cs="Times New Roman"/>
+          <w:sz w:val="24"/>
+          <w:szCs w:val="24"/>
+        </w:rPr>
+        <w:t xml:space="preserve"> que quer executar, dessa forma ele irá rodar normalmente.</w:t>
       </w:r>
     </w:p>
     <w:p>
@@ -991,7 +1418,25 @@
           <w:sz w:val="24"/>
           <w:szCs w:val="24"/>
         </w:rPr>
-        <w:t>Esse é o famoso commandPrecedence.</w:t>
+        <w:t xml:space="preserve">Esse é o famoso </w:t>
+      </w:r>
+      <w:proofErr w:type="spellStart"/>
+      <w:r>
+        <w:rPr>
+          <w:rFonts w:ascii="Times New Roman" w:hAnsi="Times New Roman" w:cs="Times New Roman"/>
+          <w:sz w:val="24"/>
+          <w:szCs w:val="24"/>
+        </w:rPr>
+        <w:t>commandPrecedence</w:t>
+      </w:r>
+      <w:proofErr w:type="spellEnd"/>
+      <w:r>
+        <w:rPr>
+          <w:rFonts w:ascii="Times New Roman" w:hAnsi="Times New Roman" w:cs="Times New Roman"/>
+          <w:sz w:val="24"/>
+          <w:szCs w:val="24"/>
+        </w:rPr>
+        <w:t>.</w:t>
       </w:r>
     </w:p>
     <w:p>
@@ -1023,8 +1468,36 @@
           <w:sz w:val="24"/>
           <w:szCs w:val="24"/>
         </w:rPr>
-        <w:t>Quando o CommandPrecedence não é necessário e o comando GetMember</w:t>
-      </w:r>
+        <w:t xml:space="preserve">Quando o </w:t>
+      </w:r>
+      <w:proofErr w:type="spellStart"/>
+      <w:r>
+        <w:rPr>
+          <w:rFonts w:ascii="Times New Roman" w:hAnsi="Times New Roman" w:cs="Times New Roman"/>
+          <w:sz w:val="24"/>
+          <w:szCs w:val="24"/>
+        </w:rPr>
+        <w:t>CommandPrecedence</w:t>
+      </w:r>
+      <w:proofErr w:type="spellEnd"/>
+      <w:r>
+        <w:rPr>
+          <w:rFonts w:ascii="Times New Roman" w:hAnsi="Times New Roman" w:cs="Times New Roman"/>
+          <w:sz w:val="24"/>
+          <w:szCs w:val="24"/>
+        </w:rPr>
+        <w:t xml:space="preserve"> não é necessário e o comando </w:t>
+      </w:r>
+      <w:proofErr w:type="spellStart"/>
+      <w:r>
+        <w:rPr>
+          <w:rFonts w:ascii="Times New Roman" w:hAnsi="Times New Roman" w:cs="Times New Roman"/>
+          <w:sz w:val="24"/>
+          <w:szCs w:val="24"/>
+        </w:rPr>
+        <w:t>GetMember</w:t>
+      </w:r>
+      <w:proofErr w:type="spellEnd"/>
       <w:r>
         <w:rPr>
           <w:rFonts w:ascii="Times New Roman" w:hAnsi="Times New Roman" w:cs="Times New Roman"/>
@@ -1055,15 +1528,87 @@
           <w:sz w:val="24"/>
           <w:szCs w:val="24"/>
         </w:rPr>
-        <w:t>Diferentemente do cmd, para podermos ver o nosso path, precisamos dar um echo na variável $env:path.</w:t>
-      </w:r>
-      <w:r>
-        <w:rPr>
-          <w:rFonts w:ascii="Times New Roman" w:hAnsi="Times New Roman" w:cs="Times New Roman"/>
-          <w:sz w:val="24"/>
-          <w:szCs w:val="24"/>
-        </w:rPr>
-        <w:t xml:space="preserve"> Não só para o path, mas qualquer outra variável de ambiente que você queira. Basta substituir o path por ela, ou ir dando tab até encontrar.</w:t>
+        <w:t xml:space="preserve">Diferentemente do </w:t>
+      </w:r>
+      <w:proofErr w:type="spellStart"/>
+      <w:r>
+        <w:rPr>
+          <w:rFonts w:ascii="Times New Roman" w:hAnsi="Times New Roman" w:cs="Times New Roman"/>
+          <w:sz w:val="24"/>
+          <w:szCs w:val="24"/>
+        </w:rPr>
+        <w:t>cmd</w:t>
+      </w:r>
+      <w:proofErr w:type="spellEnd"/>
+      <w:r>
+        <w:rPr>
+          <w:rFonts w:ascii="Times New Roman" w:hAnsi="Times New Roman" w:cs="Times New Roman"/>
+          <w:sz w:val="24"/>
+          <w:szCs w:val="24"/>
+        </w:rPr>
+        <w:t xml:space="preserve">, para podermos ver o nosso path, precisamos dar um </w:t>
+      </w:r>
+      <w:proofErr w:type="spellStart"/>
+      <w:r>
+        <w:rPr>
+          <w:rFonts w:ascii="Times New Roman" w:hAnsi="Times New Roman" w:cs="Times New Roman"/>
+          <w:sz w:val="24"/>
+          <w:szCs w:val="24"/>
+        </w:rPr>
+        <w:t>echo</w:t>
+      </w:r>
+      <w:proofErr w:type="spellEnd"/>
+      <w:r>
+        <w:rPr>
+          <w:rFonts w:ascii="Times New Roman" w:hAnsi="Times New Roman" w:cs="Times New Roman"/>
+          <w:sz w:val="24"/>
+          <w:szCs w:val="24"/>
+        </w:rPr>
+        <w:t xml:space="preserve"> na variável $</w:t>
+      </w:r>
+      <w:proofErr w:type="spellStart"/>
+      <w:r>
+        <w:rPr>
+          <w:rFonts w:ascii="Times New Roman" w:hAnsi="Times New Roman" w:cs="Times New Roman"/>
+          <w:sz w:val="24"/>
+          <w:szCs w:val="24"/>
+        </w:rPr>
+        <w:t>env:path</w:t>
+      </w:r>
+      <w:proofErr w:type="spellEnd"/>
+      <w:r>
+        <w:rPr>
+          <w:rFonts w:ascii="Times New Roman" w:hAnsi="Times New Roman" w:cs="Times New Roman"/>
+          <w:sz w:val="24"/>
+          <w:szCs w:val="24"/>
+        </w:rPr>
+        <w:t>.</w:t>
+      </w:r>
+      <w:r>
+        <w:rPr>
+          <w:rFonts w:ascii="Times New Roman" w:hAnsi="Times New Roman" w:cs="Times New Roman"/>
+          <w:sz w:val="24"/>
+          <w:szCs w:val="24"/>
+        </w:rPr>
+        <w:t xml:space="preserve"> Não só para o path, mas qualquer outra variável de ambiente que você queira. Basta substituir o path por ela, ou ir dando </w:t>
+      </w:r>
+      <w:proofErr w:type="spellStart"/>
+      <w:r>
+        <w:rPr>
+          <w:rFonts w:ascii="Times New Roman" w:hAnsi="Times New Roman" w:cs="Times New Roman"/>
+          <w:sz w:val="24"/>
+          <w:szCs w:val="24"/>
+        </w:rPr>
+        <w:t>tab</w:t>
+      </w:r>
+      <w:proofErr w:type="spellEnd"/>
+      <w:r>
+        <w:rPr>
+          <w:rFonts w:ascii="Times New Roman" w:hAnsi="Times New Roman" w:cs="Times New Roman"/>
+          <w:sz w:val="24"/>
+          <w:szCs w:val="24"/>
+        </w:rPr>
+        <w:t xml:space="preserve"> até encontrar.</w:t>
       </w:r>
     </w:p>
     <w:p>
@@ -1087,7 +1632,25 @@
           <w:sz w:val="24"/>
           <w:szCs w:val="24"/>
         </w:rPr>
-        <w:t>Para saber qual é o tipo de uma variável podemos colocar $env:variável.GetType().</w:t>
+        <w:t>Para saber qual é o tipo de uma variável podemos colocar $</w:t>
+      </w:r>
+      <w:proofErr w:type="spellStart"/>
+      <w:r>
+        <w:rPr>
+          <w:rFonts w:ascii="Times New Roman" w:hAnsi="Times New Roman" w:cs="Times New Roman"/>
+          <w:sz w:val="24"/>
+          <w:szCs w:val="24"/>
+        </w:rPr>
+        <w:t>env:variável.GetType</w:t>
+      </w:r>
+      <w:proofErr w:type="spellEnd"/>
+      <w:r>
+        <w:rPr>
+          <w:rFonts w:ascii="Times New Roman" w:hAnsi="Times New Roman" w:cs="Times New Roman"/>
+          <w:sz w:val="24"/>
+          <w:szCs w:val="24"/>
+        </w:rPr>
+        <w:t>().</w:t>
       </w:r>
     </w:p>
     <w:p>
@@ -1189,7 +1752,25 @@
           <w:sz w:val="24"/>
           <w:szCs w:val="24"/>
         </w:rPr>
-        <w:t>Para procurar qualquer documentação na Microsoft sobre métodos ou suas linguagens de programação digite msdn e o que está procurando, como no caso de strings.</w:t>
+        <w:t xml:space="preserve">Para procurar qualquer documentação na Microsoft sobre métodos ou suas linguagens de programação digite </w:t>
+      </w:r>
+      <w:proofErr w:type="spellStart"/>
+      <w:r>
+        <w:rPr>
+          <w:rFonts w:ascii="Times New Roman" w:hAnsi="Times New Roman" w:cs="Times New Roman"/>
+          <w:sz w:val="24"/>
+          <w:szCs w:val="24"/>
+        </w:rPr>
+        <w:t>msdn</w:t>
+      </w:r>
+      <w:proofErr w:type="spellEnd"/>
+      <w:r>
+        <w:rPr>
+          <w:rFonts w:ascii="Times New Roman" w:hAnsi="Times New Roman" w:cs="Times New Roman"/>
+          <w:sz w:val="24"/>
+          <w:szCs w:val="24"/>
+        </w:rPr>
+        <w:t xml:space="preserve"> e o que está procurando, como no caso de strings.</w:t>
       </w:r>
     </w:p>
     <w:p>
@@ -1335,15 +1916,51 @@
           <w:sz w:val="24"/>
           <w:szCs w:val="24"/>
         </w:rPr>
-        <w:t>Nem sempre teremos acesso a internet para poder pesquisar um método específico para trabalhar com nossa variável.</w:t>
-      </w:r>
-      <w:r>
-        <w:rPr>
-          <w:rFonts w:ascii="Times New Roman" w:hAnsi="Times New Roman" w:cs="Times New Roman"/>
-          <w:sz w:val="24"/>
-          <w:szCs w:val="24"/>
-        </w:rPr>
-        <w:t xml:space="preserve"> Por conta disso podemos utilizar o comando Get-Member, que nos retorna uma lista de tudo o que podemos utilizar com nossa variável e suas descrições:</w:t>
+        <w:t xml:space="preserve">Nem sempre teremos acesso </w:t>
+      </w:r>
+      <w:proofErr w:type="spellStart"/>
+      <w:r>
+        <w:rPr>
+          <w:rFonts w:ascii="Times New Roman" w:hAnsi="Times New Roman" w:cs="Times New Roman"/>
+          <w:sz w:val="24"/>
+          <w:szCs w:val="24"/>
+        </w:rPr>
+        <w:t>a</w:t>
+      </w:r>
+      <w:proofErr w:type="spellEnd"/>
+      <w:r>
+        <w:rPr>
+          <w:rFonts w:ascii="Times New Roman" w:hAnsi="Times New Roman" w:cs="Times New Roman"/>
+          <w:sz w:val="24"/>
+          <w:szCs w:val="24"/>
+        </w:rPr>
+        <w:t xml:space="preserve"> internet para poder pesquisar um método específico para trabalhar com nossa variável.</w:t>
+      </w:r>
+      <w:r>
+        <w:rPr>
+          <w:rFonts w:ascii="Times New Roman" w:hAnsi="Times New Roman" w:cs="Times New Roman"/>
+          <w:sz w:val="24"/>
+          <w:szCs w:val="24"/>
+        </w:rPr>
+        <w:t xml:space="preserve"> Por conta disso podemos utilizar o comando </w:t>
+      </w:r>
+      <w:proofErr w:type="spellStart"/>
+      <w:r>
+        <w:rPr>
+          <w:rFonts w:ascii="Times New Roman" w:hAnsi="Times New Roman" w:cs="Times New Roman"/>
+          <w:sz w:val="24"/>
+          <w:szCs w:val="24"/>
+        </w:rPr>
+        <w:t>Get-Member</w:t>
+      </w:r>
+      <w:proofErr w:type="spellEnd"/>
+      <w:r>
+        <w:rPr>
+          <w:rFonts w:ascii="Times New Roman" w:hAnsi="Times New Roman" w:cs="Times New Roman"/>
+          <w:sz w:val="24"/>
+          <w:szCs w:val="24"/>
+        </w:rPr>
+        <w:t>, que nos retorna uma lista de tudo o que podemos utilizar com nossa variável e suas descrições:</w:t>
       </w:r>
     </w:p>
     <w:p>
@@ -1461,7 +2078,97 @@
           <w:sz w:val="24"/>
           <w:szCs w:val="24"/>
         </w:rPr>
-        <w:t>Muitos comandos antigos do cmd, por convenção, ganharam apelidos devido ao seu uso muito recorrente, tal como o cd e o dir, ou seja, ao invés de digitar o que você quer fazer, como o get-disk, por exemplo, nós podemos continuar usando cd e dir.</w:t>
+        <w:t xml:space="preserve">Muitos comandos antigos do </w:t>
+      </w:r>
+      <w:proofErr w:type="spellStart"/>
+      <w:r>
+        <w:rPr>
+          <w:rFonts w:ascii="Times New Roman" w:hAnsi="Times New Roman" w:cs="Times New Roman"/>
+          <w:sz w:val="24"/>
+          <w:szCs w:val="24"/>
+        </w:rPr>
+        <w:t>cmd</w:t>
+      </w:r>
+      <w:proofErr w:type="spellEnd"/>
+      <w:r>
+        <w:rPr>
+          <w:rFonts w:ascii="Times New Roman" w:hAnsi="Times New Roman" w:cs="Times New Roman"/>
+          <w:sz w:val="24"/>
+          <w:szCs w:val="24"/>
+        </w:rPr>
+        <w:t xml:space="preserve">, por convenção, ganharam apelidos devido ao seu uso muito recorrente, tal como o </w:t>
+      </w:r>
+      <w:proofErr w:type="spellStart"/>
+      <w:r>
+        <w:rPr>
+          <w:rFonts w:ascii="Times New Roman" w:hAnsi="Times New Roman" w:cs="Times New Roman"/>
+          <w:sz w:val="24"/>
+          <w:szCs w:val="24"/>
+        </w:rPr>
+        <w:t>cd</w:t>
+      </w:r>
+      <w:proofErr w:type="spellEnd"/>
+      <w:r>
+        <w:rPr>
+          <w:rFonts w:ascii="Times New Roman" w:hAnsi="Times New Roman" w:cs="Times New Roman"/>
+          <w:sz w:val="24"/>
+          <w:szCs w:val="24"/>
+        </w:rPr>
+        <w:t xml:space="preserve"> e o </w:t>
+      </w:r>
+      <w:proofErr w:type="spellStart"/>
+      <w:r>
+        <w:rPr>
+          <w:rFonts w:ascii="Times New Roman" w:hAnsi="Times New Roman" w:cs="Times New Roman"/>
+          <w:sz w:val="24"/>
+          <w:szCs w:val="24"/>
+        </w:rPr>
+        <w:t>dir</w:t>
+      </w:r>
+      <w:proofErr w:type="spellEnd"/>
+      <w:r>
+        <w:rPr>
+          <w:rFonts w:ascii="Times New Roman" w:hAnsi="Times New Roman" w:cs="Times New Roman"/>
+          <w:sz w:val="24"/>
+          <w:szCs w:val="24"/>
+        </w:rPr>
+        <w:t xml:space="preserve">, ou seja, ao invés de digitar o que você quer fazer, como o </w:t>
+      </w:r>
+      <w:proofErr w:type="spellStart"/>
+      <w:r>
+        <w:rPr>
+          <w:rFonts w:ascii="Times New Roman" w:hAnsi="Times New Roman" w:cs="Times New Roman"/>
+          <w:sz w:val="24"/>
+          <w:szCs w:val="24"/>
+        </w:rPr>
+        <w:t>get</w:t>
+      </w:r>
+      <w:proofErr w:type="spellEnd"/>
+      <w:r>
+        <w:rPr>
+          <w:rFonts w:ascii="Times New Roman" w:hAnsi="Times New Roman" w:cs="Times New Roman"/>
+          <w:sz w:val="24"/>
+          <w:szCs w:val="24"/>
+        </w:rPr>
+        <w:t xml:space="preserve">-disk, por exemplo, nós podemos continuar usando </w:t>
+      </w:r>
+      <w:proofErr w:type="spellStart"/>
+      <w:r>
+        <w:rPr>
+          <w:rFonts w:ascii="Times New Roman" w:hAnsi="Times New Roman" w:cs="Times New Roman"/>
+          <w:sz w:val="24"/>
+          <w:szCs w:val="24"/>
+        </w:rPr>
+        <w:t>cd</w:t>
+      </w:r>
+      <w:proofErr w:type="spellEnd"/>
+      <w:r>
+        <w:rPr>
+          <w:rFonts w:ascii="Times New Roman" w:hAnsi="Times New Roman" w:cs="Times New Roman"/>
+          <w:sz w:val="24"/>
+          <w:szCs w:val="24"/>
+        </w:rPr>
+        <w:t xml:space="preserve"> e dir.</w:t>
       </w:r>
     </w:p>
     <w:p>
@@ -1485,7 +2192,25 @@
           <w:sz w:val="24"/>
           <w:szCs w:val="24"/>
         </w:rPr>
-        <w:t>Para ver quais são os apelidos dados para os comandos nós utilizamos o get-alias, ou seja, obter apelidos:</w:t>
+        <w:t xml:space="preserve">Para ver quais são os apelidos dados para os comandos nós utilizamos o </w:t>
+      </w:r>
+      <w:proofErr w:type="spellStart"/>
+      <w:r>
+        <w:rPr>
+          <w:rFonts w:ascii="Times New Roman" w:hAnsi="Times New Roman" w:cs="Times New Roman"/>
+          <w:sz w:val="24"/>
+          <w:szCs w:val="24"/>
+        </w:rPr>
+        <w:t>get</w:t>
+      </w:r>
+      <w:proofErr w:type="spellEnd"/>
+      <w:r>
+        <w:rPr>
+          <w:rFonts w:ascii="Times New Roman" w:hAnsi="Times New Roman" w:cs="Times New Roman"/>
+          <w:sz w:val="24"/>
+          <w:szCs w:val="24"/>
+        </w:rPr>
+        <w:t>-alias, ou seja, obter apelidos:</w:t>
       </w:r>
     </w:p>
     <w:p>
@@ -1676,13 +2401,23 @@
           <w:szCs w:val="24"/>
         </w:rPr>
       </w:pPr>
-      <w:r>
-        <w:rPr>
-          <w:rFonts w:ascii="Times New Roman" w:hAnsi="Times New Roman" w:cs="Times New Roman"/>
-          <w:sz w:val="24"/>
-          <w:szCs w:val="24"/>
-        </w:rPr>
-        <w:t>Get-command: Lista todos os comandos existentes no PS.</w:t>
+      <w:proofErr w:type="spellStart"/>
+      <w:r>
+        <w:rPr>
+          <w:rFonts w:ascii="Times New Roman" w:hAnsi="Times New Roman" w:cs="Times New Roman"/>
+          <w:sz w:val="24"/>
+          <w:szCs w:val="24"/>
+        </w:rPr>
+        <w:t>Get-command</w:t>
+      </w:r>
+      <w:proofErr w:type="spellEnd"/>
+      <w:r>
+        <w:rPr>
+          <w:rFonts w:ascii="Times New Roman" w:hAnsi="Times New Roman" w:cs="Times New Roman"/>
+          <w:sz w:val="24"/>
+          <w:szCs w:val="24"/>
+        </w:rPr>
+        <w:t>: Lista todos os comandos existentes no PS.</w:t>
       </w:r>
     </w:p>
     <w:p>
@@ -1706,7 +2441,79 @@
           <w:sz w:val="24"/>
           <w:szCs w:val="24"/>
         </w:rPr>
-        <w:t xml:space="preserve"> Para procurar um específico podemos ver os argumentos que podemos passar para ele e temos -Name, -Verbose, -Verb dentre outros. Como queremos achar o rename, podemos utilizar o -Verb, uma vez renomear é um verbo.</w:t>
+        <w:t xml:space="preserve"> Para procurar um específico podemos ver os argumentos que podemos passar para ele e temos -Name, -</w:t>
+      </w:r>
+      <w:proofErr w:type="spellStart"/>
+      <w:r>
+        <w:rPr>
+          <w:rFonts w:ascii="Times New Roman" w:hAnsi="Times New Roman" w:cs="Times New Roman"/>
+          <w:sz w:val="24"/>
+          <w:szCs w:val="24"/>
+        </w:rPr>
+        <w:t>Verbose</w:t>
+      </w:r>
+      <w:proofErr w:type="spellEnd"/>
+      <w:r>
+        <w:rPr>
+          <w:rFonts w:ascii="Times New Roman" w:hAnsi="Times New Roman" w:cs="Times New Roman"/>
+          <w:sz w:val="24"/>
+          <w:szCs w:val="24"/>
+        </w:rPr>
+        <w:t>, -</w:t>
+      </w:r>
+      <w:proofErr w:type="spellStart"/>
+      <w:r>
+        <w:rPr>
+          <w:rFonts w:ascii="Times New Roman" w:hAnsi="Times New Roman" w:cs="Times New Roman"/>
+          <w:sz w:val="24"/>
+          <w:szCs w:val="24"/>
+        </w:rPr>
+        <w:t>Verb</w:t>
+      </w:r>
+      <w:proofErr w:type="spellEnd"/>
+      <w:r>
+        <w:rPr>
+          <w:rFonts w:ascii="Times New Roman" w:hAnsi="Times New Roman" w:cs="Times New Roman"/>
+          <w:sz w:val="24"/>
+          <w:szCs w:val="24"/>
+        </w:rPr>
+        <w:t xml:space="preserve"> dentre outros. Como queremos achar o </w:t>
+      </w:r>
+      <w:proofErr w:type="spellStart"/>
+      <w:r>
+        <w:rPr>
+          <w:rFonts w:ascii="Times New Roman" w:hAnsi="Times New Roman" w:cs="Times New Roman"/>
+          <w:sz w:val="24"/>
+          <w:szCs w:val="24"/>
+        </w:rPr>
+        <w:t>rename</w:t>
+      </w:r>
+      <w:proofErr w:type="spellEnd"/>
+      <w:r>
+        <w:rPr>
+          <w:rFonts w:ascii="Times New Roman" w:hAnsi="Times New Roman" w:cs="Times New Roman"/>
+          <w:sz w:val="24"/>
+          <w:szCs w:val="24"/>
+        </w:rPr>
+        <w:t>, podemos utilizar o -</w:t>
+      </w:r>
+      <w:proofErr w:type="spellStart"/>
+      <w:r>
+        <w:rPr>
+          <w:rFonts w:ascii="Times New Roman" w:hAnsi="Times New Roman" w:cs="Times New Roman"/>
+          <w:sz w:val="24"/>
+          <w:szCs w:val="24"/>
+        </w:rPr>
+        <w:t>Verb</w:t>
+      </w:r>
+      <w:proofErr w:type="spellEnd"/>
+      <w:r>
+        <w:rPr>
+          <w:rFonts w:ascii="Times New Roman" w:hAnsi="Times New Roman" w:cs="Times New Roman"/>
+          <w:sz w:val="24"/>
+          <w:szCs w:val="24"/>
+        </w:rPr>
+        <w:t>, uma vez renomear é um verbo.</w:t>
       </w:r>
     </w:p>
     <w:p>
@@ -1730,7 +2537,25 @@
           <w:sz w:val="24"/>
           <w:szCs w:val="24"/>
         </w:rPr>
-        <w:t xml:space="preserve"> Entretanto, colocamos o rename entre ‘*’, para que ele sirva como coringa e traga tudo o que achar que possua esse verbo.</w:t>
+        <w:t xml:space="preserve"> Entretanto, colocamos o </w:t>
+      </w:r>
+      <w:proofErr w:type="spellStart"/>
+      <w:r>
+        <w:rPr>
+          <w:rFonts w:ascii="Times New Roman" w:hAnsi="Times New Roman" w:cs="Times New Roman"/>
+          <w:sz w:val="24"/>
+          <w:szCs w:val="24"/>
+        </w:rPr>
+        <w:t>rename</w:t>
+      </w:r>
+      <w:proofErr w:type="spellEnd"/>
+      <w:r>
+        <w:rPr>
+          <w:rFonts w:ascii="Times New Roman" w:hAnsi="Times New Roman" w:cs="Times New Roman"/>
+          <w:sz w:val="24"/>
+          <w:szCs w:val="24"/>
+        </w:rPr>
+        <w:t xml:space="preserve"> entre ‘*’, para que ele sirva como coringa e traga tudo o que achar que possua esse verbo.</w:t>
       </w:r>
     </w:p>
     <w:p>
@@ -1754,7 +2579,43 @@
           <w:sz w:val="24"/>
           <w:szCs w:val="24"/>
         </w:rPr>
-        <w:t>Isso só é possível pois a nova nomenclatura de comandos no PS é composta por verb-noun, ou seja, um verbo e um noum.</w:t>
+        <w:t xml:space="preserve">Isso só é possível pois a nova nomenclatura de comandos no PS é composta por </w:t>
+      </w:r>
+      <w:proofErr w:type="spellStart"/>
+      <w:r>
+        <w:rPr>
+          <w:rFonts w:ascii="Times New Roman" w:hAnsi="Times New Roman" w:cs="Times New Roman"/>
+          <w:sz w:val="24"/>
+          <w:szCs w:val="24"/>
+        </w:rPr>
+        <w:t>verb-noun</w:t>
+      </w:r>
+      <w:proofErr w:type="spellEnd"/>
+      <w:r>
+        <w:rPr>
+          <w:rFonts w:ascii="Times New Roman" w:hAnsi="Times New Roman" w:cs="Times New Roman"/>
+          <w:sz w:val="24"/>
+          <w:szCs w:val="24"/>
+        </w:rPr>
+        <w:t xml:space="preserve">, ou seja, um verbo e um </w:t>
+      </w:r>
+      <w:proofErr w:type="spellStart"/>
+      <w:r>
+        <w:rPr>
+          <w:rFonts w:ascii="Times New Roman" w:hAnsi="Times New Roman" w:cs="Times New Roman"/>
+          <w:sz w:val="24"/>
+          <w:szCs w:val="24"/>
+        </w:rPr>
+        <w:t>noum</w:t>
+      </w:r>
+      <w:proofErr w:type="spellEnd"/>
+      <w:r>
+        <w:rPr>
+          <w:rFonts w:ascii="Times New Roman" w:hAnsi="Times New Roman" w:cs="Times New Roman"/>
+          <w:sz w:val="24"/>
+          <w:szCs w:val="24"/>
+        </w:rPr>
+        <w:t>.</w:t>
       </w:r>
     </w:p>
     <w:p>
@@ -1778,7 +2639,25 @@
           <w:sz w:val="24"/>
           <w:szCs w:val="24"/>
         </w:rPr>
-        <w:t>Para obter ajuda sobre algum comando ou qualquer coisa no PS, nós utilizamos um comando que pede exatamente isso: Get-Help -Name comando</w:t>
+        <w:t xml:space="preserve">Para obter ajuda sobre algum comando ou qualquer coisa no PS, nós utilizamos um comando que pede exatamente isso: </w:t>
+      </w:r>
+      <w:proofErr w:type="spellStart"/>
+      <w:r>
+        <w:rPr>
+          <w:rFonts w:ascii="Times New Roman" w:hAnsi="Times New Roman" w:cs="Times New Roman"/>
+          <w:sz w:val="24"/>
+          <w:szCs w:val="24"/>
+        </w:rPr>
+        <w:t>Get</w:t>
+      </w:r>
+      <w:proofErr w:type="spellEnd"/>
+      <w:r>
+        <w:rPr>
+          <w:rFonts w:ascii="Times New Roman" w:hAnsi="Times New Roman" w:cs="Times New Roman"/>
+          <w:sz w:val="24"/>
+          <w:szCs w:val="24"/>
+        </w:rPr>
+        <w:t>-Help -Name comando</w:t>
       </w:r>
       <w:r>
         <w:rPr>
@@ -1818,7 +2697,43 @@
           <w:sz w:val="24"/>
           <w:szCs w:val="24"/>
         </w:rPr>
-        <w:t>Para voltar o tab caso tenha encontrado o que procura, utilizamos shift+tab.</w:t>
+        <w:t xml:space="preserve">Para voltar o </w:t>
+      </w:r>
+      <w:proofErr w:type="spellStart"/>
+      <w:r>
+        <w:rPr>
+          <w:rFonts w:ascii="Times New Roman" w:hAnsi="Times New Roman" w:cs="Times New Roman"/>
+          <w:sz w:val="24"/>
+          <w:szCs w:val="24"/>
+        </w:rPr>
+        <w:t>tab</w:t>
+      </w:r>
+      <w:proofErr w:type="spellEnd"/>
+      <w:r>
+        <w:rPr>
+          <w:rFonts w:ascii="Times New Roman" w:hAnsi="Times New Roman" w:cs="Times New Roman"/>
+          <w:sz w:val="24"/>
+          <w:szCs w:val="24"/>
+        </w:rPr>
+        <w:t xml:space="preserve"> caso tenha encontrado o que procura, utilizamos </w:t>
+      </w:r>
+      <w:proofErr w:type="spellStart"/>
+      <w:r>
+        <w:rPr>
+          <w:rFonts w:ascii="Times New Roman" w:hAnsi="Times New Roman" w:cs="Times New Roman"/>
+          <w:sz w:val="24"/>
+          <w:szCs w:val="24"/>
+        </w:rPr>
+        <w:t>shift+tab</w:t>
+      </w:r>
+      <w:proofErr w:type="spellEnd"/>
+      <w:r>
+        <w:rPr>
+          <w:rFonts w:ascii="Times New Roman" w:hAnsi="Times New Roman" w:cs="Times New Roman"/>
+          <w:sz w:val="24"/>
+          <w:szCs w:val="24"/>
+        </w:rPr>
+        <w:t>.</w:t>
       </w:r>
     </w:p>
     <w:p>
@@ -1842,8 +2757,36 @@
           <w:sz w:val="24"/>
           <w:szCs w:val="24"/>
         </w:rPr>
-        <w:t>-WhatIf: é um switch argument</w:t>
-      </w:r>
+        <w:t>-</w:t>
+      </w:r>
+      <w:proofErr w:type="spellStart"/>
+      <w:r>
+        <w:rPr>
+          <w:rFonts w:ascii="Times New Roman" w:hAnsi="Times New Roman" w:cs="Times New Roman"/>
+          <w:sz w:val="24"/>
+          <w:szCs w:val="24"/>
+        </w:rPr>
+        <w:t>WhatIf</w:t>
+      </w:r>
+      <w:proofErr w:type="spellEnd"/>
+      <w:r>
+        <w:rPr>
+          <w:rFonts w:ascii="Times New Roman" w:hAnsi="Times New Roman" w:cs="Times New Roman"/>
+          <w:sz w:val="24"/>
+          <w:szCs w:val="24"/>
+        </w:rPr>
+        <w:t xml:space="preserve">: é um switch </w:t>
+      </w:r>
+      <w:proofErr w:type="spellStart"/>
+      <w:r>
+        <w:rPr>
+          <w:rFonts w:ascii="Times New Roman" w:hAnsi="Times New Roman" w:cs="Times New Roman"/>
+          <w:sz w:val="24"/>
+          <w:szCs w:val="24"/>
+        </w:rPr>
+        <w:t>argument</w:t>
+      </w:r>
+      <w:proofErr w:type="spellEnd"/>
       <w:r>
         <w:rPr>
           <w:rFonts w:ascii="Times New Roman" w:hAnsi="Times New Roman" w:cs="Times New Roman"/>
@@ -1874,7 +2817,61 @@
           <w:sz w:val="24"/>
           <w:szCs w:val="24"/>
         </w:rPr>
-        <w:t>Para setar um novo alias utilizamos o comando new-alias -Name “apelido_do_comando” comando-em-si</w:t>
+        <w:t xml:space="preserve">Para </w:t>
+      </w:r>
+      <w:proofErr w:type="spellStart"/>
+      <w:r>
+        <w:rPr>
+          <w:rFonts w:ascii="Times New Roman" w:hAnsi="Times New Roman" w:cs="Times New Roman"/>
+          <w:sz w:val="24"/>
+          <w:szCs w:val="24"/>
+        </w:rPr>
+        <w:t>setar</w:t>
+      </w:r>
+      <w:proofErr w:type="spellEnd"/>
+      <w:r>
+        <w:rPr>
+          <w:rFonts w:ascii="Times New Roman" w:hAnsi="Times New Roman" w:cs="Times New Roman"/>
+          <w:sz w:val="24"/>
+          <w:szCs w:val="24"/>
+        </w:rPr>
+        <w:t xml:space="preserve"> um novo alias utilizamos o comando new-</w:t>
+      </w:r>
+      <w:proofErr w:type="spellStart"/>
+      <w:r>
+        <w:rPr>
+          <w:rFonts w:ascii="Times New Roman" w:hAnsi="Times New Roman" w:cs="Times New Roman"/>
+          <w:sz w:val="24"/>
+          <w:szCs w:val="24"/>
+        </w:rPr>
+        <w:t>alias</w:t>
+      </w:r>
+      <w:proofErr w:type="spellEnd"/>
+      <w:r>
+        <w:rPr>
+          <w:rFonts w:ascii="Times New Roman" w:hAnsi="Times New Roman" w:cs="Times New Roman"/>
+          <w:sz w:val="24"/>
+          <w:szCs w:val="24"/>
+        </w:rPr>
+        <w:t xml:space="preserve"> -Name “</w:t>
+      </w:r>
+      <w:proofErr w:type="spellStart"/>
+      <w:r>
+        <w:rPr>
+          <w:rFonts w:ascii="Times New Roman" w:hAnsi="Times New Roman" w:cs="Times New Roman"/>
+          <w:sz w:val="24"/>
+          <w:szCs w:val="24"/>
+        </w:rPr>
+        <w:t>apelido_do_comando</w:t>
+      </w:r>
+      <w:proofErr w:type="spellEnd"/>
+      <w:r>
+        <w:rPr>
+          <w:rFonts w:ascii="Times New Roman" w:hAnsi="Times New Roman" w:cs="Times New Roman"/>
+          <w:sz w:val="24"/>
+          <w:szCs w:val="24"/>
+        </w:rPr>
+        <w:t>” comando-em-si</w:t>
       </w:r>
       <w:r>
         <w:rPr>
@@ -1890,7 +2887,43 @@
           <w:sz w:val="24"/>
           <w:szCs w:val="24"/>
         </w:rPr>
-        <w:t>New-Alias -name "ren" Rename-Item</w:t>
+        <w:t>New-Alias -name "</w:t>
+      </w:r>
+      <w:proofErr w:type="spellStart"/>
+      <w:r>
+        <w:rPr>
+          <w:rFonts w:ascii="Times New Roman" w:hAnsi="Times New Roman" w:cs="Times New Roman"/>
+          <w:sz w:val="24"/>
+          <w:szCs w:val="24"/>
+        </w:rPr>
+        <w:t>ren</w:t>
+      </w:r>
+      <w:proofErr w:type="spellEnd"/>
+      <w:r>
+        <w:rPr>
+          <w:rFonts w:ascii="Times New Roman" w:hAnsi="Times New Roman" w:cs="Times New Roman"/>
+          <w:sz w:val="24"/>
+          <w:szCs w:val="24"/>
+        </w:rPr>
+        <w:t xml:space="preserve">" </w:t>
+      </w:r>
+      <w:proofErr w:type="spellStart"/>
+      <w:r>
+        <w:rPr>
+          <w:rFonts w:ascii="Times New Roman" w:hAnsi="Times New Roman" w:cs="Times New Roman"/>
+          <w:sz w:val="24"/>
+          <w:szCs w:val="24"/>
+        </w:rPr>
+        <w:t>Rename</w:t>
+      </w:r>
+      <w:proofErr w:type="spellEnd"/>
+      <w:r>
+        <w:rPr>
+          <w:rFonts w:ascii="Times New Roman" w:hAnsi="Times New Roman" w:cs="Times New Roman"/>
+          <w:sz w:val="24"/>
+          <w:szCs w:val="24"/>
+        </w:rPr>
+        <w:t>-Item</w:t>
       </w:r>
     </w:p>
     <w:p>
@@ -1960,8 +2993,18 @@
           <w:sz w:val="24"/>
           <w:szCs w:val="24"/>
         </w:rPr>
-        <w:t>Usando PROFILES no PowerShell</w:t>
-      </w:r>
+        <w:t xml:space="preserve">Usando PROFILES no </w:t>
+      </w:r>
+      <w:proofErr w:type="spellStart"/>
+      <w:r>
+        <w:rPr>
+          <w:rFonts w:ascii="Times New Roman" w:hAnsi="Times New Roman" w:cs="Times New Roman"/>
+          <w:sz w:val="24"/>
+          <w:szCs w:val="24"/>
+        </w:rPr>
+        <w:t>PowerShell</w:t>
+      </w:r>
+      <w:proofErr w:type="spellEnd"/>
       <w:r>
         <w:rPr>
           <w:rFonts w:ascii="Times New Roman" w:hAnsi="Times New Roman" w:cs="Times New Roman"/>
@@ -2056,7 +3099,25 @@
           <w:sz w:val="24"/>
           <w:szCs w:val="24"/>
         </w:rPr>
-        <w:t>A extensão de scripts que rodam no PS é .ps1, diferentemente do cmd que é .bat.</w:t>
+        <w:t xml:space="preserve">A extensão de scripts que rodam no PS é .ps1, diferentemente do </w:t>
+      </w:r>
+      <w:proofErr w:type="spellStart"/>
+      <w:r>
+        <w:rPr>
+          <w:rFonts w:ascii="Times New Roman" w:hAnsi="Times New Roman" w:cs="Times New Roman"/>
+          <w:sz w:val="24"/>
+          <w:szCs w:val="24"/>
+        </w:rPr>
+        <w:t>cmd</w:t>
+      </w:r>
+      <w:proofErr w:type="spellEnd"/>
+      <w:r>
+        <w:rPr>
+          <w:rFonts w:ascii="Times New Roman" w:hAnsi="Times New Roman" w:cs="Times New Roman"/>
+          <w:sz w:val="24"/>
+          <w:szCs w:val="24"/>
+        </w:rPr>
+        <w:t xml:space="preserve"> que é .bat.</w:t>
       </w:r>
     </w:p>
     <w:p>
@@ -2206,15 +3267,33 @@
           <w:sz w:val="24"/>
           <w:szCs w:val="24"/>
         </w:rPr>
-        <w:t>Ou seja, ao executar o n</w:t>
-      </w:r>
-      <w:r>
-        <w:rPr>
-          <w:rFonts w:ascii="Times New Roman" w:hAnsi="Times New Roman" w:cs="Times New Roman"/>
-          <w:sz w:val="24"/>
-          <w:szCs w:val="24"/>
-        </w:rPr>
-        <w:t>i dentro de profile, ele automaticamente já cria um arquivo .ps1 com o nome correto:</w:t>
+        <w:t xml:space="preserve">Ou seja, ao executar o </w:t>
+      </w:r>
+      <w:proofErr w:type="spellStart"/>
+      <w:r>
+        <w:rPr>
+          <w:rFonts w:ascii="Times New Roman" w:hAnsi="Times New Roman" w:cs="Times New Roman"/>
+          <w:sz w:val="24"/>
+          <w:szCs w:val="24"/>
+        </w:rPr>
+        <w:t>n</w:t>
+      </w:r>
+      <w:r>
+        <w:rPr>
+          <w:rFonts w:ascii="Times New Roman" w:hAnsi="Times New Roman" w:cs="Times New Roman"/>
+          <w:sz w:val="24"/>
+          <w:szCs w:val="24"/>
+        </w:rPr>
+        <w:t>i</w:t>
+      </w:r>
+      <w:proofErr w:type="spellEnd"/>
+      <w:r>
+        <w:rPr>
+          <w:rFonts w:ascii="Times New Roman" w:hAnsi="Times New Roman" w:cs="Times New Roman"/>
+          <w:sz w:val="24"/>
+          <w:szCs w:val="24"/>
+        </w:rPr>
+        <w:t xml:space="preserve"> dentro de profile, ele automaticamente já cria um arquivo .ps1 com o nome correto:</w:t>
       </w:r>
     </w:p>
     <w:p>
@@ -2286,7 +3365,25 @@
           <w:sz w:val="24"/>
           <w:szCs w:val="24"/>
         </w:rPr>
-        <w:t>A partir daí podemos abrir o arquivo com um editor de texto, sendo notepad ou o vim no próprio terminal, e escrever nosso script.</w:t>
+        <w:t xml:space="preserve">A partir daí podemos abrir o arquivo com um editor de texto, sendo </w:t>
+      </w:r>
+      <w:proofErr w:type="spellStart"/>
+      <w:r>
+        <w:rPr>
+          <w:rFonts w:ascii="Times New Roman" w:hAnsi="Times New Roman" w:cs="Times New Roman"/>
+          <w:sz w:val="24"/>
+          <w:szCs w:val="24"/>
+        </w:rPr>
+        <w:t>notepad</w:t>
+      </w:r>
+      <w:proofErr w:type="spellEnd"/>
+      <w:r>
+        <w:rPr>
+          <w:rFonts w:ascii="Times New Roman" w:hAnsi="Times New Roman" w:cs="Times New Roman"/>
+          <w:sz w:val="24"/>
+          <w:szCs w:val="24"/>
+        </w:rPr>
+        <w:t xml:space="preserve"> ou o vim no próprio terminal, e escrever nosso script.</w:t>
       </w:r>
     </w:p>
     <w:p>
@@ -2436,7 +3533,43 @@
           <w:sz w:val="24"/>
           <w:szCs w:val="24"/>
         </w:rPr>
-        <w:t>Para obter ajuda sobre a política de execução basta dar um get-help about_Exec...</w:t>
+        <w:t xml:space="preserve">Para obter ajuda sobre a política de execução basta dar um </w:t>
+      </w:r>
+      <w:proofErr w:type="spellStart"/>
+      <w:r>
+        <w:rPr>
+          <w:rFonts w:ascii="Times New Roman" w:hAnsi="Times New Roman" w:cs="Times New Roman"/>
+          <w:sz w:val="24"/>
+          <w:szCs w:val="24"/>
+        </w:rPr>
+        <w:t>get</w:t>
+      </w:r>
+      <w:proofErr w:type="spellEnd"/>
+      <w:r>
+        <w:rPr>
+          <w:rFonts w:ascii="Times New Roman" w:hAnsi="Times New Roman" w:cs="Times New Roman"/>
+          <w:sz w:val="24"/>
+          <w:szCs w:val="24"/>
+        </w:rPr>
+        <w:t xml:space="preserve">-help </w:t>
+      </w:r>
+      <w:proofErr w:type="spellStart"/>
+      <w:r>
+        <w:rPr>
+          <w:rFonts w:ascii="Times New Roman" w:hAnsi="Times New Roman" w:cs="Times New Roman"/>
+          <w:sz w:val="24"/>
+          <w:szCs w:val="24"/>
+        </w:rPr>
+        <w:t>about_Exec</w:t>
+      </w:r>
+      <w:proofErr w:type="spellEnd"/>
+      <w:r>
+        <w:rPr>
+          <w:rFonts w:ascii="Times New Roman" w:hAnsi="Times New Roman" w:cs="Times New Roman"/>
+          <w:sz w:val="24"/>
+          <w:szCs w:val="24"/>
+        </w:rPr>
+        <w:t>...</w:t>
       </w:r>
     </w:p>
     <w:p>
@@ -2460,7 +3593,25 @@
           <w:sz w:val="24"/>
           <w:szCs w:val="24"/>
         </w:rPr>
-        <w:t>Basicamente o PS vem como padrão restrito por segurança, o que impede que possamos executar qualquer script de powershell nele.</w:t>
+        <w:t xml:space="preserve">Basicamente o PS vem como padrão restrito por segurança, o que impede que possamos executar qualquer script de </w:t>
+      </w:r>
+      <w:proofErr w:type="spellStart"/>
+      <w:r>
+        <w:rPr>
+          <w:rFonts w:ascii="Times New Roman" w:hAnsi="Times New Roman" w:cs="Times New Roman"/>
+          <w:sz w:val="24"/>
+          <w:szCs w:val="24"/>
+        </w:rPr>
+        <w:t>powershell</w:t>
+      </w:r>
+      <w:proofErr w:type="spellEnd"/>
+      <w:r>
+        <w:rPr>
+          <w:rFonts w:ascii="Times New Roman" w:hAnsi="Times New Roman" w:cs="Times New Roman"/>
+          <w:sz w:val="24"/>
+          <w:szCs w:val="24"/>
+        </w:rPr>
+        <w:t xml:space="preserve"> nele.</w:t>
       </w:r>
     </w:p>
     <w:p>
@@ -2510,13 +3661,23 @@
         </w:rPr>
         <w:t xml:space="preserve"> </w:t>
       </w:r>
-      <w:r>
-        <w:rPr>
-          <w:rFonts w:ascii="Times New Roman" w:hAnsi="Times New Roman" w:cs="Times New Roman"/>
-          <w:sz w:val="24"/>
-          <w:szCs w:val="24"/>
-        </w:rPr>
-        <w:t>AllSigned:</w:t>
+      <w:proofErr w:type="spellStart"/>
+      <w:r>
+        <w:rPr>
+          <w:rFonts w:ascii="Times New Roman" w:hAnsi="Times New Roman" w:cs="Times New Roman"/>
+          <w:sz w:val="24"/>
+          <w:szCs w:val="24"/>
+        </w:rPr>
+        <w:t>AllSigned</w:t>
+      </w:r>
+      <w:proofErr w:type="spellEnd"/>
+      <w:r>
+        <w:rPr>
+          <w:rFonts w:ascii="Times New Roman" w:hAnsi="Times New Roman" w:cs="Times New Roman"/>
+          <w:sz w:val="24"/>
+          <w:szCs w:val="24"/>
+        </w:rPr>
+        <w:t>:</w:t>
       </w:r>
     </w:p>
     <w:p>
@@ -2540,7 +3701,43 @@
           <w:sz w:val="24"/>
           <w:szCs w:val="24"/>
         </w:rPr>
-        <w:t>Scripts can run.</w:t>
+        <w:t xml:space="preserve">Scripts </w:t>
+      </w:r>
+      <w:proofErr w:type="spellStart"/>
+      <w:r>
+        <w:rPr>
+          <w:rFonts w:ascii="Times New Roman" w:hAnsi="Times New Roman" w:cs="Times New Roman"/>
+          <w:sz w:val="24"/>
+          <w:szCs w:val="24"/>
+        </w:rPr>
+        <w:t>can</w:t>
+      </w:r>
+      <w:proofErr w:type="spellEnd"/>
+      <w:r>
+        <w:rPr>
+          <w:rFonts w:ascii="Times New Roman" w:hAnsi="Times New Roman" w:cs="Times New Roman"/>
+          <w:sz w:val="24"/>
+          <w:szCs w:val="24"/>
+        </w:rPr>
+        <w:t xml:space="preserve"> </w:t>
+      </w:r>
+      <w:proofErr w:type="spellStart"/>
+      <w:r>
+        <w:rPr>
+          <w:rFonts w:ascii="Times New Roman" w:hAnsi="Times New Roman" w:cs="Times New Roman"/>
+          <w:sz w:val="24"/>
+          <w:szCs w:val="24"/>
+        </w:rPr>
+        <w:t>run</w:t>
+      </w:r>
+      <w:proofErr w:type="spellEnd"/>
+      <w:r>
+        <w:rPr>
+          <w:rFonts w:ascii="Times New Roman" w:hAnsi="Times New Roman" w:cs="Times New Roman"/>
+          <w:sz w:val="24"/>
+          <w:szCs w:val="24"/>
+        </w:rPr>
+        <w:t>.</w:t>
       </w:r>
     </w:p>
     <w:p>
@@ -2663,13 +3860,23 @@
         </w:rPr>
         <w:t xml:space="preserve"> </w:t>
       </w:r>
-      <w:r>
-        <w:rPr>
-          <w:rFonts w:ascii="Times New Roman" w:hAnsi="Times New Roman" w:cs="Times New Roman"/>
-          <w:sz w:val="24"/>
-          <w:szCs w:val="24"/>
-        </w:rPr>
-        <w:t>Bypass:</w:t>
+      <w:proofErr w:type="spellStart"/>
+      <w:r>
+        <w:rPr>
+          <w:rFonts w:ascii="Times New Roman" w:hAnsi="Times New Roman" w:cs="Times New Roman"/>
+          <w:sz w:val="24"/>
+          <w:szCs w:val="24"/>
+        </w:rPr>
+        <w:t>Bypass</w:t>
+      </w:r>
+      <w:proofErr w:type="spellEnd"/>
+      <w:r>
+        <w:rPr>
+          <w:rFonts w:ascii="Times New Roman" w:hAnsi="Times New Roman" w:cs="Times New Roman"/>
+          <w:sz w:val="24"/>
+          <w:szCs w:val="24"/>
+        </w:rPr>
+        <w:t>:</w:t>
       </w:r>
     </w:p>
     <w:p>
@@ -2822,7 +4029,25 @@
           <w:sz w:val="24"/>
           <w:szCs w:val="24"/>
         </w:rPr>
-        <w:t>RESTRICTED for Windows clients.</w:t>
+        <w:t xml:space="preserve">RESTRICTED for Windows </w:t>
+      </w:r>
+      <w:proofErr w:type="spellStart"/>
+      <w:r>
+        <w:rPr>
+          <w:rFonts w:ascii="Times New Roman" w:hAnsi="Times New Roman" w:cs="Times New Roman"/>
+          <w:sz w:val="24"/>
+          <w:szCs w:val="24"/>
+        </w:rPr>
+        <w:t>clients</w:t>
+      </w:r>
+      <w:proofErr w:type="spellEnd"/>
+      <w:r>
+        <w:rPr>
+          <w:rFonts w:ascii="Times New Roman" w:hAnsi="Times New Roman" w:cs="Times New Roman"/>
+          <w:sz w:val="24"/>
+          <w:szCs w:val="24"/>
+        </w:rPr>
+        <w:t>.</w:t>
       </w:r>
     </w:p>
     <w:p>
@@ -2870,7 +4095,25 @@
           <w:sz w:val="24"/>
           <w:szCs w:val="24"/>
         </w:rPr>
-        <w:t xml:space="preserve"> RemoteSigned:</w:t>
+        <w:t xml:space="preserve"> </w:t>
+      </w:r>
+      <w:proofErr w:type="spellStart"/>
+      <w:r>
+        <w:rPr>
+          <w:rFonts w:ascii="Times New Roman" w:hAnsi="Times New Roman" w:cs="Times New Roman"/>
+          <w:sz w:val="24"/>
+          <w:szCs w:val="24"/>
+        </w:rPr>
+        <w:t>RemoteSigned</w:t>
+      </w:r>
+      <w:proofErr w:type="spellEnd"/>
+      <w:r>
+        <w:rPr>
+          <w:rFonts w:ascii="Times New Roman" w:hAnsi="Times New Roman" w:cs="Times New Roman"/>
+          <w:sz w:val="24"/>
+          <w:szCs w:val="24"/>
+        </w:rPr>
+        <w:t>:</w:t>
       </w:r>
     </w:p>
     <w:p>
@@ -2921,7 +4164,43 @@
           <w:szCs w:val="24"/>
         </w:rPr>
         <w:lastRenderedPageBreak/>
-        <w:t>Scripts can run.</w:t>
+        <w:t xml:space="preserve">Scripts </w:t>
+      </w:r>
+      <w:proofErr w:type="spellStart"/>
+      <w:r>
+        <w:rPr>
+          <w:rFonts w:ascii="Times New Roman" w:hAnsi="Times New Roman" w:cs="Times New Roman"/>
+          <w:sz w:val="24"/>
+          <w:szCs w:val="24"/>
+        </w:rPr>
+        <w:t>can</w:t>
+      </w:r>
+      <w:proofErr w:type="spellEnd"/>
+      <w:r>
+        <w:rPr>
+          <w:rFonts w:ascii="Times New Roman" w:hAnsi="Times New Roman" w:cs="Times New Roman"/>
+          <w:sz w:val="24"/>
+          <w:szCs w:val="24"/>
+        </w:rPr>
+        <w:t xml:space="preserve"> </w:t>
+      </w:r>
+      <w:proofErr w:type="spellStart"/>
+      <w:r>
+        <w:rPr>
+          <w:rFonts w:ascii="Times New Roman" w:hAnsi="Times New Roman" w:cs="Times New Roman"/>
+          <w:sz w:val="24"/>
+          <w:szCs w:val="24"/>
+        </w:rPr>
+        <w:t>run</w:t>
+      </w:r>
+      <w:proofErr w:type="spellEnd"/>
+      <w:r>
+        <w:rPr>
+          <w:rFonts w:ascii="Times New Roman" w:hAnsi="Times New Roman" w:cs="Times New Roman"/>
+          <w:sz w:val="24"/>
+          <w:szCs w:val="24"/>
+        </w:rPr>
+        <w:t>.</w:t>
       </w:r>
     </w:p>
     <w:p>
@@ -3070,13 +4349,23 @@
         </w:rPr>
         <w:t xml:space="preserve"> </w:t>
       </w:r>
-      <w:r>
-        <w:rPr>
-          <w:rFonts w:ascii="Times New Roman" w:hAnsi="Times New Roman" w:cs="Times New Roman"/>
-          <w:sz w:val="24"/>
-          <w:szCs w:val="24"/>
-        </w:rPr>
-        <w:t>Restricted:</w:t>
+      <w:proofErr w:type="spellStart"/>
+      <w:r>
+        <w:rPr>
+          <w:rFonts w:ascii="Times New Roman" w:hAnsi="Times New Roman" w:cs="Times New Roman"/>
+          <w:sz w:val="24"/>
+          <w:szCs w:val="24"/>
+        </w:rPr>
+        <w:t>Restricted</w:t>
+      </w:r>
+      <w:proofErr w:type="spellEnd"/>
+      <w:r>
+        <w:rPr>
+          <w:rFonts w:ascii="Times New Roman" w:hAnsi="Times New Roman" w:cs="Times New Roman"/>
+          <w:sz w:val="24"/>
+          <w:szCs w:val="24"/>
+        </w:rPr>
+        <w:t>:</w:t>
       </w:r>
     </w:p>
     <w:p>
@@ -3284,13 +4573,23 @@
         </w:rPr>
         <w:t xml:space="preserve"> </w:t>
       </w:r>
-      <w:r>
-        <w:rPr>
-          <w:rFonts w:ascii="Times New Roman" w:hAnsi="Times New Roman" w:cs="Times New Roman"/>
-          <w:sz w:val="24"/>
-          <w:szCs w:val="24"/>
-        </w:rPr>
-        <w:t>Unrestricted:</w:t>
+      <w:proofErr w:type="spellStart"/>
+      <w:r>
+        <w:rPr>
+          <w:rFonts w:ascii="Times New Roman" w:hAnsi="Times New Roman" w:cs="Times New Roman"/>
+          <w:sz w:val="24"/>
+          <w:szCs w:val="24"/>
+        </w:rPr>
+        <w:t>Unrestricted</w:t>
+      </w:r>
+      <w:proofErr w:type="spellEnd"/>
+      <w:r>
+        <w:rPr>
+          <w:rFonts w:ascii="Times New Roman" w:hAnsi="Times New Roman" w:cs="Times New Roman"/>
+          <w:sz w:val="24"/>
+          <w:szCs w:val="24"/>
+        </w:rPr>
+        <w:t>:</w:t>
       </w:r>
     </w:p>
     <w:p>
@@ -3440,6 +4739,7 @@
           <w:szCs w:val="24"/>
         </w:rPr>
       </w:pPr>
+      <w:proofErr w:type="spellStart"/>
       <w:r>
         <w:rPr>
           <w:rFonts w:ascii="Times New Roman" w:hAnsi="Times New Roman" w:cs="Times New Roman"/>
@@ -3449,6 +4749,7 @@
         <w:lastRenderedPageBreak/>
         <w:t>Get-ExecutionPolicy</w:t>
       </w:r>
+      <w:proofErr w:type="spellEnd"/>
       <w:r>
         <w:rPr>
           <w:rFonts w:ascii="Times New Roman" w:hAnsi="Times New Roman" w:cs="Times New Roman"/>
@@ -3479,15 +4780,61 @@
           <w:sz w:val="24"/>
           <w:szCs w:val="24"/>
         </w:rPr>
-        <w:t>Set-ExecutionPolicy</w:t>
-      </w:r>
-      <w:r>
-        <w:rPr>
-          <w:rFonts w:ascii="Times New Roman" w:hAnsi="Times New Roman" w:cs="Times New Roman"/>
-          <w:sz w:val="24"/>
-          <w:szCs w:val="24"/>
-        </w:rPr>
-        <w:t xml:space="preserve"> política_de_execução: Para setar uma nova política das disponíveis acima.</w:t>
+        <w:t>Set-</w:t>
+      </w:r>
+      <w:proofErr w:type="spellStart"/>
+      <w:r>
+        <w:rPr>
+          <w:rFonts w:ascii="Times New Roman" w:hAnsi="Times New Roman" w:cs="Times New Roman"/>
+          <w:sz w:val="24"/>
+          <w:szCs w:val="24"/>
+        </w:rPr>
+        <w:t>ExecutionPolicy</w:t>
+      </w:r>
+      <w:proofErr w:type="spellEnd"/>
+      <w:r>
+        <w:rPr>
+          <w:rFonts w:ascii="Times New Roman" w:hAnsi="Times New Roman" w:cs="Times New Roman"/>
+          <w:sz w:val="24"/>
+          <w:szCs w:val="24"/>
+        </w:rPr>
+        <w:t xml:space="preserve"> </w:t>
+      </w:r>
+      <w:proofErr w:type="spellStart"/>
+      <w:r>
+        <w:rPr>
+          <w:rFonts w:ascii="Times New Roman" w:hAnsi="Times New Roman" w:cs="Times New Roman"/>
+          <w:sz w:val="24"/>
+          <w:szCs w:val="24"/>
+        </w:rPr>
+        <w:t>política_de_execução</w:t>
+      </w:r>
+      <w:proofErr w:type="spellEnd"/>
+      <w:r>
+        <w:rPr>
+          <w:rFonts w:ascii="Times New Roman" w:hAnsi="Times New Roman" w:cs="Times New Roman"/>
+          <w:sz w:val="24"/>
+          <w:szCs w:val="24"/>
+        </w:rPr>
+        <w:t xml:space="preserve">: Para </w:t>
+      </w:r>
+      <w:proofErr w:type="spellStart"/>
+      <w:r>
+        <w:rPr>
+          <w:rFonts w:ascii="Times New Roman" w:hAnsi="Times New Roman" w:cs="Times New Roman"/>
+          <w:sz w:val="24"/>
+          <w:szCs w:val="24"/>
+        </w:rPr>
+        <w:t>setar</w:t>
+      </w:r>
+      <w:proofErr w:type="spellEnd"/>
+      <w:r>
+        <w:rPr>
+          <w:rFonts w:ascii="Times New Roman" w:hAnsi="Times New Roman" w:cs="Times New Roman"/>
+          <w:sz w:val="24"/>
+          <w:szCs w:val="24"/>
+        </w:rPr>
+        <w:t xml:space="preserve"> uma nova política das disponíveis acima.</w:t>
       </w:r>
     </w:p>
     <w:p>
@@ -3511,7 +4858,43 @@
           <w:sz w:val="24"/>
           <w:szCs w:val="24"/>
         </w:rPr>
-        <w:t>A minha política de execução estava como allSigned pois precisamos deixar nessa política para poder instalar o chocolatey, mas mesmo assim, mesmo não estando no restrito, ele não me permitiu rodar o profile do PS que criamos.</w:t>
+        <w:t xml:space="preserve">A minha política de execução estava como </w:t>
+      </w:r>
+      <w:proofErr w:type="spellStart"/>
+      <w:r>
+        <w:rPr>
+          <w:rFonts w:ascii="Times New Roman" w:hAnsi="Times New Roman" w:cs="Times New Roman"/>
+          <w:sz w:val="24"/>
+          <w:szCs w:val="24"/>
+        </w:rPr>
+        <w:t>allSigned</w:t>
+      </w:r>
+      <w:proofErr w:type="spellEnd"/>
+      <w:r>
+        <w:rPr>
+          <w:rFonts w:ascii="Times New Roman" w:hAnsi="Times New Roman" w:cs="Times New Roman"/>
+          <w:sz w:val="24"/>
+          <w:szCs w:val="24"/>
+        </w:rPr>
+        <w:t xml:space="preserve"> pois precisamos deixar nessa política para poder instalar o </w:t>
+      </w:r>
+      <w:proofErr w:type="spellStart"/>
+      <w:r>
+        <w:rPr>
+          <w:rFonts w:ascii="Times New Roman" w:hAnsi="Times New Roman" w:cs="Times New Roman"/>
+          <w:sz w:val="24"/>
+          <w:szCs w:val="24"/>
+        </w:rPr>
+        <w:t>chocolatey</w:t>
+      </w:r>
+      <w:proofErr w:type="spellEnd"/>
+      <w:r>
+        <w:rPr>
+          <w:rFonts w:ascii="Times New Roman" w:hAnsi="Times New Roman" w:cs="Times New Roman"/>
+          <w:sz w:val="24"/>
+          <w:szCs w:val="24"/>
+        </w:rPr>
+        <w:t>, mas mesmo assim, mesmo não estando no restrito, ele não me permitiu rodar o profile do PS que criamos.</w:t>
       </w:r>
     </w:p>
     <w:p>
@@ -3535,7 +4918,43 @@
           <w:sz w:val="24"/>
           <w:szCs w:val="24"/>
         </w:rPr>
-        <w:t xml:space="preserve"> Ele só me permitiu rodar o profile quando setei como Unrestricted.</w:t>
+        <w:t xml:space="preserve"> Ele só me permitiu rodar o profile quando </w:t>
+      </w:r>
+      <w:proofErr w:type="spellStart"/>
+      <w:r>
+        <w:rPr>
+          <w:rFonts w:ascii="Times New Roman" w:hAnsi="Times New Roman" w:cs="Times New Roman"/>
+          <w:sz w:val="24"/>
+          <w:szCs w:val="24"/>
+        </w:rPr>
+        <w:t>setei</w:t>
+      </w:r>
+      <w:proofErr w:type="spellEnd"/>
+      <w:r>
+        <w:rPr>
+          <w:rFonts w:ascii="Times New Roman" w:hAnsi="Times New Roman" w:cs="Times New Roman"/>
+          <w:sz w:val="24"/>
+          <w:szCs w:val="24"/>
+        </w:rPr>
+        <w:t xml:space="preserve"> como </w:t>
+      </w:r>
+      <w:proofErr w:type="spellStart"/>
+      <w:r>
+        <w:rPr>
+          <w:rFonts w:ascii="Times New Roman" w:hAnsi="Times New Roman" w:cs="Times New Roman"/>
+          <w:sz w:val="24"/>
+          <w:szCs w:val="24"/>
+        </w:rPr>
+        <w:t>Unrestricted</w:t>
+      </w:r>
+      <w:proofErr w:type="spellEnd"/>
+      <w:r>
+        <w:rPr>
+          <w:rFonts w:ascii="Times New Roman" w:hAnsi="Times New Roman" w:cs="Times New Roman"/>
+          <w:sz w:val="24"/>
+          <w:szCs w:val="24"/>
+        </w:rPr>
+        <w:t>.</w:t>
       </w:r>
     </w:p>
     <w:p>
@@ -3560,6 +4979,1120 @@
           <w:szCs w:val="24"/>
         </w:rPr>
         <w:t xml:space="preserve"> Só podemos fazer a alteração de política em modo de administrador.</w:t>
+      </w:r>
+    </w:p>
+    <w:p>
+      <w:pPr>
+        <w:pStyle w:val="PargrafodaLista"/>
+        <w:numPr>
+          <w:ilvl w:val="1"/>
+          <w:numId w:val="1"/>
+        </w:numPr>
+        <w:spacing w:line="360" w:lineRule="auto"/>
+        <w:jc w:val="both"/>
+        <w:rPr>
+          <w:rFonts w:ascii="Times New Roman" w:hAnsi="Times New Roman" w:cs="Times New Roman"/>
+          <w:sz w:val="24"/>
+          <w:szCs w:val="24"/>
+        </w:rPr>
+      </w:pPr>
+      <w:r>
+        <w:rPr>
+          <w:rFonts w:ascii="Times New Roman" w:hAnsi="Times New Roman" w:cs="Times New Roman"/>
+          <w:sz w:val="24"/>
+          <w:szCs w:val="24"/>
+        </w:rPr>
+        <w:t xml:space="preserve"> </w:t>
+      </w:r>
+      <w:r>
+        <w:rPr>
+          <w:rFonts w:ascii="Times New Roman" w:hAnsi="Times New Roman" w:cs="Times New Roman"/>
+          <w:sz w:val="24"/>
+          <w:szCs w:val="24"/>
+        </w:rPr>
+        <w:t>Entendendo o que são Hosts e criando outros Profiles</w:t>
+      </w:r>
+      <w:r>
+        <w:rPr>
+          <w:rFonts w:ascii="Times New Roman" w:hAnsi="Times New Roman" w:cs="Times New Roman"/>
+          <w:sz w:val="24"/>
+          <w:szCs w:val="24"/>
+        </w:rPr>
+        <w:t>:</w:t>
+      </w:r>
+    </w:p>
+    <w:p>
+      <w:pPr>
+        <w:pStyle w:val="PargrafodaLista"/>
+        <w:numPr>
+          <w:ilvl w:val="2"/>
+          <w:numId w:val="1"/>
+        </w:numPr>
+        <w:spacing w:line="360" w:lineRule="auto"/>
+        <w:jc w:val="both"/>
+        <w:rPr>
+          <w:rFonts w:ascii="Times New Roman" w:hAnsi="Times New Roman" w:cs="Times New Roman"/>
+          <w:sz w:val="24"/>
+          <w:szCs w:val="24"/>
+        </w:rPr>
+      </w:pPr>
+      <w:r>
+        <w:rPr>
+          <w:rFonts w:ascii="Times New Roman" w:hAnsi="Times New Roman" w:cs="Times New Roman"/>
+          <w:sz w:val="24"/>
+          <w:szCs w:val="24"/>
+        </w:rPr>
+        <w:t xml:space="preserve">Host é tudo o que hospeda algo, no nosso caso do </w:t>
+      </w:r>
+      <w:r>
+        <w:rPr>
+          <w:rFonts w:ascii="Times New Roman" w:hAnsi="Times New Roman" w:cs="Times New Roman"/>
+          <w:sz w:val="24"/>
+          <w:szCs w:val="24"/>
+        </w:rPr>
+        <w:t>PS</w:t>
+      </w:r>
+      <w:r>
+        <w:rPr>
+          <w:rFonts w:ascii="Times New Roman" w:hAnsi="Times New Roman" w:cs="Times New Roman"/>
+          <w:sz w:val="24"/>
+          <w:szCs w:val="24"/>
+        </w:rPr>
+        <w:t xml:space="preserve"> o host é o nosso perfil de login, o padrão, mas se tivéssemos outros perfis na mesma máquina, eles seriam hosts diferentes.</w:t>
+      </w:r>
+    </w:p>
+    <w:p>
+      <w:pPr>
+        <w:pStyle w:val="PargrafodaLista"/>
+        <w:numPr>
+          <w:ilvl w:val="2"/>
+          <w:numId w:val="1"/>
+        </w:numPr>
+        <w:spacing w:line="360" w:lineRule="auto"/>
+        <w:jc w:val="both"/>
+        <w:rPr>
+          <w:rFonts w:ascii="Times New Roman" w:hAnsi="Times New Roman" w:cs="Times New Roman"/>
+          <w:sz w:val="24"/>
+          <w:szCs w:val="24"/>
+        </w:rPr>
+      </w:pPr>
+      <w:r>
+        <w:rPr>
+          <w:rFonts w:ascii="Times New Roman" w:hAnsi="Times New Roman" w:cs="Times New Roman"/>
+          <w:sz w:val="24"/>
+          <w:szCs w:val="24"/>
+        </w:rPr>
+        <w:t>Todas as alterações que fazemos com o script do profile só são válidas para o nosso host, ou seja, o perfil na máquina que se refere a nós, porém, quando outra pessoa que possui outro perfil na máquina for acessar o PS e tentar usar os alias que nós criamos automaticamente pelo script do nosso perfil, ela não conseguirá, justamente pq o script é exclusivo do nosso perfil.</w:t>
+      </w:r>
+    </w:p>
+    <w:p>
+      <w:pPr>
+        <w:pStyle w:val="PargrafodaLista"/>
+        <w:numPr>
+          <w:ilvl w:val="2"/>
+          <w:numId w:val="1"/>
+        </w:numPr>
+        <w:spacing w:line="360" w:lineRule="auto"/>
+        <w:jc w:val="both"/>
+        <w:rPr>
+          <w:rFonts w:ascii="Times New Roman" w:hAnsi="Times New Roman" w:cs="Times New Roman"/>
+          <w:sz w:val="24"/>
+          <w:szCs w:val="24"/>
+        </w:rPr>
+      </w:pPr>
+      <w:r>
+        <w:rPr>
+          <w:rFonts w:ascii="Times New Roman" w:hAnsi="Times New Roman" w:cs="Times New Roman"/>
+          <w:sz w:val="24"/>
+          <w:szCs w:val="24"/>
+        </w:rPr>
+        <w:t>Por conta disso podemos utilizar as propriedades existentes do perfil para criar algo que sirva para todos os hosts e todos os perfis.</w:t>
+      </w:r>
+    </w:p>
+    <w:p>
+      <w:pPr>
+        <w:pStyle w:val="PargrafodaLista"/>
+        <w:numPr>
+          <w:ilvl w:val="2"/>
+          <w:numId w:val="1"/>
+        </w:numPr>
+        <w:spacing w:line="360" w:lineRule="auto"/>
+        <w:jc w:val="both"/>
+        <w:rPr>
+          <w:rFonts w:ascii="Times New Roman" w:hAnsi="Times New Roman" w:cs="Times New Roman"/>
+          <w:sz w:val="24"/>
+          <w:szCs w:val="24"/>
+        </w:rPr>
+      </w:pPr>
+      <w:r>
+        <w:rPr>
+          <w:rFonts w:ascii="Times New Roman" w:hAnsi="Times New Roman" w:cs="Times New Roman"/>
+          <w:sz w:val="24"/>
+          <w:szCs w:val="24"/>
+        </w:rPr>
+        <w:t xml:space="preserve">Para ver quais são as propriedades existentes da variável $PROFILE podes dar um </w:t>
+      </w:r>
+      <w:proofErr w:type="spellStart"/>
+      <w:r>
+        <w:rPr>
+          <w:rFonts w:ascii="Times New Roman" w:hAnsi="Times New Roman" w:cs="Times New Roman"/>
+          <w:sz w:val="24"/>
+          <w:szCs w:val="24"/>
+        </w:rPr>
+        <w:t>get</w:t>
+      </w:r>
+      <w:proofErr w:type="spellEnd"/>
+      <w:r>
+        <w:rPr>
+          <w:rFonts w:ascii="Times New Roman" w:hAnsi="Times New Roman" w:cs="Times New Roman"/>
+          <w:sz w:val="24"/>
+          <w:szCs w:val="24"/>
+        </w:rPr>
+        <w:t xml:space="preserve">-help em </w:t>
+      </w:r>
+      <w:proofErr w:type="spellStart"/>
+      <w:r>
+        <w:rPr>
+          <w:rFonts w:ascii="Times New Roman" w:hAnsi="Times New Roman" w:cs="Times New Roman"/>
+          <w:sz w:val="24"/>
+          <w:szCs w:val="24"/>
+        </w:rPr>
+        <w:t>about</w:t>
+      </w:r>
+      <w:proofErr w:type="spellEnd"/>
+      <w:r>
+        <w:rPr>
+          <w:rFonts w:ascii="Times New Roman" w:hAnsi="Times New Roman" w:cs="Times New Roman"/>
+          <w:sz w:val="24"/>
+          <w:szCs w:val="24"/>
+        </w:rPr>
+        <w:t xml:space="preserve">_*, nos retornando todos os arquivos de ajuda que possuem o </w:t>
+      </w:r>
+      <w:proofErr w:type="spellStart"/>
+      <w:r>
+        <w:rPr>
+          <w:rFonts w:ascii="Times New Roman" w:hAnsi="Times New Roman" w:cs="Times New Roman"/>
+          <w:sz w:val="24"/>
+          <w:szCs w:val="24"/>
+        </w:rPr>
+        <w:t>about</w:t>
+      </w:r>
+      <w:proofErr w:type="spellEnd"/>
+      <w:r>
+        <w:rPr>
+          <w:rFonts w:ascii="Times New Roman" w:hAnsi="Times New Roman" w:cs="Times New Roman"/>
+          <w:sz w:val="24"/>
+          <w:szCs w:val="24"/>
+        </w:rPr>
+        <w:t xml:space="preserve"> no nome. A partir daí podemos procurar o que se refere ao perfil:</w:t>
+      </w:r>
+    </w:p>
+    <w:p>
+      <w:pPr>
+        <w:spacing w:line="360" w:lineRule="auto"/>
+        <w:jc w:val="center"/>
+        <w:rPr>
+          <w:rFonts w:ascii="Times New Roman" w:hAnsi="Times New Roman" w:cs="Times New Roman"/>
+          <w:sz w:val="24"/>
+          <w:szCs w:val="24"/>
+        </w:rPr>
+      </w:pPr>
+      <w:r>
+        <w:rPr>
+          <w:rFonts w:ascii="Times New Roman" w:hAnsi="Times New Roman" w:cs="Times New Roman"/>
+          <w:sz w:val="24"/>
+          <w:szCs w:val="24"/>
+        </w:rPr>
+        <w:drawing>
+          <wp:inline distT="0" distB="0" distL="0" distR="0" wp14:anchorId="51563A89" wp14:editId="74107FAB">
+            <wp:extent cx="3724795" cy="628738"/>
+            <wp:effectExtent l="0" t="0" r="0" b="0"/>
+            <wp:docPr id="11" name="Imagem 11"/>
+            <wp:cNvGraphicFramePr>
+              <a:graphicFrameLocks xmlns:a="http://schemas.openxmlformats.org/drawingml/2006/main" noChangeAspect="1"/>
+            </wp:cNvGraphicFramePr>
+            <a:graphic xmlns:a="http://schemas.openxmlformats.org/drawingml/2006/main">
+              <a:graphicData uri="http://schemas.openxmlformats.org/drawingml/2006/picture">
+                <pic:pic xmlns:pic="http://schemas.openxmlformats.org/drawingml/2006/picture">
+                  <pic:nvPicPr>
+                    <pic:cNvPr id="1" name=""/>
+                    <pic:cNvPicPr/>
+                  </pic:nvPicPr>
+                  <pic:blipFill>
+                    <a:blip r:embed="rId18"/>
+                    <a:stretch>
+                      <a:fillRect/>
+                    </a:stretch>
+                  </pic:blipFill>
+                  <pic:spPr>
+                    <a:xfrm>
+                      <a:off x="0" y="0"/>
+                      <a:ext cx="3724795" cy="628738"/>
+                    </a:xfrm>
+                    <a:prstGeom prst="rect">
+                      <a:avLst/>
+                    </a:prstGeom>
+                  </pic:spPr>
+                </pic:pic>
+              </a:graphicData>
+            </a:graphic>
+          </wp:inline>
+        </w:drawing>
+      </w:r>
+    </w:p>
+    <w:p>
+      <w:pPr>
+        <w:pStyle w:val="PargrafodaLista"/>
+        <w:numPr>
+          <w:ilvl w:val="2"/>
+          <w:numId w:val="1"/>
+        </w:numPr>
+        <w:spacing w:line="360" w:lineRule="auto"/>
+        <w:jc w:val="both"/>
+        <w:rPr>
+          <w:rFonts w:ascii="Times New Roman" w:hAnsi="Times New Roman" w:cs="Times New Roman"/>
+          <w:sz w:val="24"/>
+          <w:szCs w:val="24"/>
+        </w:rPr>
+      </w:pPr>
+      <w:r>
+        <w:rPr>
+          <w:rFonts w:ascii="Times New Roman" w:hAnsi="Times New Roman" w:cs="Times New Roman"/>
+          <w:sz w:val="24"/>
+          <w:szCs w:val="24"/>
+        </w:rPr>
+        <w:t xml:space="preserve">E obter ajuda desse documento com </w:t>
+      </w:r>
+      <w:proofErr w:type="spellStart"/>
+      <w:r>
+        <w:rPr>
+          <w:rFonts w:ascii="Times New Roman" w:hAnsi="Times New Roman" w:cs="Times New Roman"/>
+          <w:sz w:val="24"/>
+          <w:szCs w:val="24"/>
+        </w:rPr>
+        <w:t>get</w:t>
+      </w:r>
+      <w:proofErr w:type="spellEnd"/>
+      <w:r>
+        <w:rPr>
+          <w:rFonts w:ascii="Times New Roman" w:hAnsi="Times New Roman" w:cs="Times New Roman"/>
+          <w:sz w:val="24"/>
+          <w:szCs w:val="24"/>
+        </w:rPr>
+        <w:t xml:space="preserve">-help </w:t>
+      </w:r>
+      <w:proofErr w:type="spellStart"/>
+      <w:r>
+        <w:rPr>
+          <w:rFonts w:ascii="Times New Roman" w:hAnsi="Times New Roman" w:cs="Times New Roman"/>
+          <w:sz w:val="24"/>
+          <w:szCs w:val="24"/>
+        </w:rPr>
+        <w:t>about_profiles</w:t>
+      </w:r>
+      <w:proofErr w:type="spellEnd"/>
+      <w:r>
+        <w:rPr>
+          <w:rFonts w:ascii="Times New Roman" w:hAnsi="Times New Roman" w:cs="Times New Roman"/>
+          <w:sz w:val="24"/>
+          <w:szCs w:val="24"/>
+        </w:rPr>
+        <w:t>.</w:t>
+      </w:r>
+    </w:p>
+    <w:p>
+      <w:pPr>
+        <w:spacing w:line="360" w:lineRule="auto"/>
+        <w:jc w:val="center"/>
+        <w:rPr>
+          <w:rFonts w:ascii="Times New Roman" w:hAnsi="Times New Roman" w:cs="Times New Roman"/>
+          <w:sz w:val="24"/>
+          <w:szCs w:val="24"/>
+        </w:rPr>
+      </w:pPr>
+      <w:r>
+        <w:rPr>
+          <w:rFonts w:ascii="Times New Roman" w:hAnsi="Times New Roman" w:cs="Times New Roman"/>
+          <w:sz w:val="24"/>
+          <w:szCs w:val="24"/>
+        </w:rPr>
+        <w:lastRenderedPageBreak/>
+        <w:drawing>
+          <wp:inline distT="0" distB="0" distL="0" distR="0" wp14:anchorId="2577B99F" wp14:editId="1CAEDF35">
+            <wp:extent cx="5400040" cy="1336040"/>
+            <wp:effectExtent l="0" t="0" r="0" b="0"/>
+            <wp:docPr id="12" name="Imagem 12"/>
+            <wp:cNvGraphicFramePr>
+              <a:graphicFrameLocks xmlns:a="http://schemas.openxmlformats.org/drawingml/2006/main" noChangeAspect="1"/>
+            </wp:cNvGraphicFramePr>
+            <a:graphic xmlns:a="http://schemas.openxmlformats.org/drawingml/2006/main">
+              <a:graphicData uri="http://schemas.openxmlformats.org/drawingml/2006/picture">
+                <pic:pic xmlns:pic="http://schemas.openxmlformats.org/drawingml/2006/picture">
+                  <pic:nvPicPr>
+                    <pic:cNvPr id="1" name=""/>
+                    <pic:cNvPicPr/>
+                  </pic:nvPicPr>
+                  <pic:blipFill>
+                    <a:blip r:embed="rId19"/>
+                    <a:stretch>
+                      <a:fillRect/>
+                    </a:stretch>
+                  </pic:blipFill>
+                  <pic:spPr>
+                    <a:xfrm>
+                      <a:off x="0" y="0"/>
+                      <a:ext cx="5400040" cy="1336040"/>
+                    </a:xfrm>
+                    <a:prstGeom prst="rect">
+                      <a:avLst/>
+                    </a:prstGeom>
+                  </pic:spPr>
+                </pic:pic>
+              </a:graphicData>
+            </a:graphic>
+          </wp:inline>
+        </w:drawing>
+      </w:r>
+    </w:p>
+    <w:p>
+      <w:pPr>
+        <w:pStyle w:val="PargrafodaLista"/>
+        <w:numPr>
+          <w:ilvl w:val="2"/>
+          <w:numId w:val="1"/>
+        </w:numPr>
+        <w:spacing w:line="360" w:lineRule="auto"/>
+        <w:jc w:val="both"/>
+        <w:rPr>
+          <w:rFonts w:ascii="Times New Roman" w:hAnsi="Times New Roman" w:cs="Times New Roman"/>
+          <w:sz w:val="24"/>
+          <w:szCs w:val="24"/>
+        </w:rPr>
+      </w:pPr>
+      <w:r>
+        <w:rPr>
+          <w:rFonts w:ascii="Times New Roman" w:hAnsi="Times New Roman" w:cs="Times New Roman"/>
+          <w:sz w:val="24"/>
+          <w:szCs w:val="24"/>
+        </w:rPr>
+        <w:t xml:space="preserve">Dentro da ajuda nós encontramos essa tabelinha que nos diz as exatas propriedades que estávamos procurando. Queremos fazer uma alteração em todos os usuários e todos os hosts para que esses alias sejam configurados em todos os lugares para que a equipe toda possa </w:t>
+      </w:r>
+      <w:r>
+        <w:rPr>
+          <w:rFonts w:ascii="Times New Roman" w:hAnsi="Times New Roman" w:cs="Times New Roman"/>
+          <w:sz w:val="24"/>
+          <w:szCs w:val="24"/>
+        </w:rPr>
+        <w:t>utilizar eles, e não só nós.</w:t>
+      </w:r>
+    </w:p>
+    <w:p>
+      <w:pPr>
+        <w:pStyle w:val="PargrafodaLista"/>
+        <w:numPr>
+          <w:ilvl w:val="2"/>
+          <w:numId w:val="1"/>
+        </w:numPr>
+        <w:spacing w:line="360" w:lineRule="auto"/>
+        <w:jc w:val="both"/>
+        <w:rPr>
+          <w:rFonts w:ascii="Times New Roman" w:hAnsi="Times New Roman" w:cs="Times New Roman"/>
+          <w:sz w:val="24"/>
+          <w:szCs w:val="24"/>
+        </w:rPr>
+      </w:pPr>
+      <w:r>
+        <w:rPr>
+          <w:rFonts w:ascii="Times New Roman" w:hAnsi="Times New Roman" w:cs="Times New Roman"/>
+          <w:sz w:val="24"/>
+          <w:szCs w:val="24"/>
+        </w:rPr>
+        <w:t>Para fazer isso, basta seguir o mesmo exemplo de criação de um script de profile para o usuário atual, mas sempre colocando o .</w:t>
+      </w:r>
+      <w:proofErr w:type="spellStart"/>
+      <w:r>
+        <w:rPr>
+          <w:rFonts w:ascii="Times New Roman" w:hAnsi="Times New Roman" w:cs="Times New Roman"/>
+          <w:sz w:val="24"/>
+          <w:szCs w:val="24"/>
+        </w:rPr>
+        <w:t>AllUsersAllHost</w:t>
+      </w:r>
+      <w:proofErr w:type="spellEnd"/>
+      <w:r>
+        <w:rPr>
+          <w:rFonts w:ascii="Times New Roman" w:hAnsi="Times New Roman" w:cs="Times New Roman"/>
+          <w:sz w:val="24"/>
+          <w:szCs w:val="24"/>
+        </w:rPr>
+        <w:t xml:space="preserve"> depois de $PROFILE:</w:t>
+      </w:r>
+    </w:p>
+    <w:p>
+      <w:pPr>
+        <w:spacing w:line="360" w:lineRule="auto"/>
+        <w:jc w:val="center"/>
+        <w:rPr>
+          <w:rFonts w:ascii="Times New Roman" w:hAnsi="Times New Roman" w:cs="Times New Roman"/>
+          <w:sz w:val="24"/>
+          <w:szCs w:val="24"/>
+        </w:rPr>
+      </w:pPr>
+      <w:r>
+        <w:rPr>
+          <w:rFonts w:ascii="Times New Roman" w:hAnsi="Times New Roman" w:cs="Times New Roman"/>
+          <w:sz w:val="24"/>
+          <w:szCs w:val="24"/>
+        </w:rPr>
+        <w:drawing>
+          <wp:inline distT="0" distB="0" distL="0" distR="0" wp14:anchorId="00250109" wp14:editId="26A56A59">
+            <wp:extent cx="4772691" cy="390580"/>
+            <wp:effectExtent l="0" t="0" r="0" b="9525"/>
+            <wp:docPr id="13" name="Imagem 13"/>
+            <wp:cNvGraphicFramePr>
+              <a:graphicFrameLocks xmlns:a="http://schemas.openxmlformats.org/drawingml/2006/main" noChangeAspect="1"/>
+            </wp:cNvGraphicFramePr>
+            <a:graphic xmlns:a="http://schemas.openxmlformats.org/drawingml/2006/main">
+              <a:graphicData uri="http://schemas.openxmlformats.org/drawingml/2006/picture">
+                <pic:pic xmlns:pic="http://schemas.openxmlformats.org/drawingml/2006/picture">
+                  <pic:nvPicPr>
+                    <pic:cNvPr id="1" name=""/>
+                    <pic:cNvPicPr/>
+                  </pic:nvPicPr>
+                  <pic:blipFill>
+                    <a:blip r:embed="rId20"/>
+                    <a:stretch>
+                      <a:fillRect/>
+                    </a:stretch>
+                  </pic:blipFill>
+                  <pic:spPr>
+                    <a:xfrm>
+                      <a:off x="0" y="0"/>
+                      <a:ext cx="4772691" cy="390580"/>
+                    </a:xfrm>
+                    <a:prstGeom prst="rect">
+                      <a:avLst/>
+                    </a:prstGeom>
+                  </pic:spPr>
+                </pic:pic>
+              </a:graphicData>
+            </a:graphic>
+          </wp:inline>
+        </w:drawing>
+      </w:r>
+    </w:p>
+    <w:p>
+      <w:pPr>
+        <w:spacing w:line="360" w:lineRule="auto"/>
+        <w:rPr>
+          <w:rFonts w:ascii="Times New Roman" w:hAnsi="Times New Roman" w:cs="Times New Roman"/>
+          <w:sz w:val="24"/>
+          <w:szCs w:val="24"/>
+        </w:rPr>
+      </w:pPr>
+      <w:r>
+        <w:rPr>
+          <w:rFonts w:ascii="Times New Roman" w:hAnsi="Times New Roman" w:cs="Times New Roman"/>
+          <w:sz w:val="24"/>
+          <w:szCs w:val="24"/>
+        </w:rPr>
+        <w:drawing>
+          <wp:inline distT="0" distB="0" distL="0" distR="0" wp14:anchorId="4B38CC6C" wp14:editId="5D07169C">
+            <wp:extent cx="5382376" cy="1743318"/>
+            <wp:effectExtent l="0" t="0" r="8890" b="9525"/>
+            <wp:docPr id="14" name="Imagem 14"/>
+            <wp:cNvGraphicFramePr>
+              <a:graphicFrameLocks xmlns:a="http://schemas.openxmlformats.org/drawingml/2006/main" noChangeAspect="1"/>
+            </wp:cNvGraphicFramePr>
+            <a:graphic xmlns:a="http://schemas.openxmlformats.org/drawingml/2006/main">
+              <a:graphicData uri="http://schemas.openxmlformats.org/drawingml/2006/picture">
+                <pic:pic xmlns:pic="http://schemas.openxmlformats.org/drawingml/2006/picture">
+                  <pic:nvPicPr>
+                    <pic:cNvPr id="1" name=""/>
+                    <pic:cNvPicPr/>
+                  </pic:nvPicPr>
+                  <pic:blipFill>
+                    <a:blip r:embed="rId21"/>
+                    <a:stretch>
+                      <a:fillRect/>
+                    </a:stretch>
+                  </pic:blipFill>
+                  <pic:spPr>
+                    <a:xfrm>
+                      <a:off x="0" y="0"/>
+                      <a:ext cx="5382376" cy="1743318"/>
+                    </a:xfrm>
+                    <a:prstGeom prst="rect">
+                      <a:avLst/>
+                    </a:prstGeom>
+                  </pic:spPr>
+                </pic:pic>
+              </a:graphicData>
+            </a:graphic>
+          </wp:inline>
+        </w:drawing>
+      </w:r>
+    </w:p>
+    <w:p>
+      <w:pPr>
+        <w:spacing w:line="360" w:lineRule="auto"/>
+        <w:jc w:val="center"/>
+        <w:rPr>
+          <w:rFonts w:ascii="Times New Roman" w:hAnsi="Times New Roman" w:cs="Times New Roman"/>
+          <w:sz w:val="24"/>
+          <w:szCs w:val="24"/>
+        </w:rPr>
+      </w:pPr>
+      <w:r>
+        <w:rPr>
+          <w:rFonts w:ascii="Times New Roman" w:hAnsi="Times New Roman" w:cs="Times New Roman"/>
+          <w:sz w:val="24"/>
+          <w:szCs w:val="24"/>
+        </w:rPr>
+        <w:t>vim $</w:t>
+      </w:r>
+      <w:proofErr w:type="spellStart"/>
+      <w:r>
+        <w:rPr>
+          <w:rFonts w:ascii="Times New Roman" w:hAnsi="Times New Roman" w:cs="Times New Roman"/>
+          <w:sz w:val="24"/>
+          <w:szCs w:val="24"/>
+        </w:rPr>
+        <w:t>PROFILE.AllUsersAllHosts</w:t>
+      </w:r>
+      <w:proofErr w:type="spellEnd"/>
+    </w:p>
+    <w:p>
+      <w:pPr>
+        <w:spacing w:line="360" w:lineRule="auto"/>
+        <w:jc w:val="center"/>
+        <w:rPr>
+          <w:rFonts w:ascii="Times New Roman" w:hAnsi="Times New Roman" w:cs="Times New Roman"/>
+          <w:sz w:val="24"/>
+          <w:szCs w:val="24"/>
+        </w:rPr>
+      </w:pPr>
+      <w:r>
+        <w:rPr>
+          <w:rFonts w:ascii="Times New Roman" w:hAnsi="Times New Roman" w:cs="Times New Roman"/>
+          <w:sz w:val="24"/>
+          <w:szCs w:val="24"/>
+        </w:rPr>
+        <w:drawing>
+          <wp:inline distT="0" distB="0" distL="0" distR="0" wp14:anchorId="139E61FF" wp14:editId="3E223619">
+            <wp:extent cx="3048425" cy="790685"/>
+            <wp:effectExtent l="0" t="0" r="0" b="9525"/>
+            <wp:docPr id="15" name="Imagem 15"/>
+            <wp:cNvGraphicFramePr>
+              <a:graphicFrameLocks xmlns:a="http://schemas.openxmlformats.org/drawingml/2006/main" noChangeAspect="1"/>
+            </wp:cNvGraphicFramePr>
+            <a:graphic xmlns:a="http://schemas.openxmlformats.org/drawingml/2006/main">
+              <a:graphicData uri="http://schemas.openxmlformats.org/drawingml/2006/picture">
+                <pic:pic xmlns:pic="http://schemas.openxmlformats.org/drawingml/2006/picture">
+                  <pic:nvPicPr>
+                    <pic:cNvPr id="1" name=""/>
+                    <pic:cNvPicPr/>
+                  </pic:nvPicPr>
+                  <pic:blipFill>
+                    <a:blip r:embed="rId22"/>
+                    <a:stretch>
+                      <a:fillRect/>
+                    </a:stretch>
+                  </pic:blipFill>
+                  <pic:spPr>
+                    <a:xfrm>
+                      <a:off x="0" y="0"/>
+                      <a:ext cx="3048425" cy="790685"/>
+                    </a:xfrm>
+                    <a:prstGeom prst="rect">
+                      <a:avLst/>
+                    </a:prstGeom>
+                  </pic:spPr>
+                </pic:pic>
+              </a:graphicData>
+            </a:graphic>
+          </wp:inline>
+        </w:drawing>
+      </w:r>
+    </w:p>
+    <w:p>
+      <w:pPr>
+        <w:spacing w:line="360" w:lineRule="auto"/>
+        <w:jc w:val="center"/>
+        <w:rPr>
+          <w:rFonts w:ascii="Times New Roman" w:hAnsi="Times New Roman" w:cs="Times New Roman"/>
+          <w:sz w:val="24"/>
+          <w:szCs w:val="24"/>
+        </w:rPr>
+      </w:pPr>
+      <w:r>
+        <w:rPr>
+          <w:rFonts w:ascii="Times New Roman" w:hAnsi="Times New Roman" w:cs="Times New Roman"/>
+          <w:sz w:val="24"/>
+          <w:szCs w:val="24"/>
+        </w:rPr>
+        <w:t>vim $PROFILE</w:t>
+      </w:r>
+    </w:p>
+    <w:p>
+      <w:pPr>
+        <w:spacing w:line="360" w:lineRule="auto"/>
+        <w:jc w:val="center"/>
+        <w:rPr>
+          <w:rFonts w:ascii="Times New Roman" w:hAnsi="Times New Roman" w:cs="Times New Roman"/>
+          <w:sz w:val="24"/>
+          <w:szCs w:val="24"/>
+        </w:rPr>
+      </w:pPr>
+      <w:r>
+        <w:rPr>
+          <w:rFonts w:ascii="Times New Roman" w:hAnsi="Times New Roman" w:cs="Times New Roman"/>
+          <w:sz w:val="24"/>
+          <w:szCs w:val="24"/>
+        </w:rPr>
+        <w:drawing>
+          <wp:inline distT="0" distB="0" distL="0" distR="0" wp14:anchorId="5DBA73FD" wp14:editId="55008700">
+            <wp:extent cx="1724266" cy="428685"/>
+            <wp:effectExtent l="0" t="0" r="9525" b="9525"/>
+            <wp:docPr id="16" name="Imagem 16"/>
+            <wp:cNvGraphicFramePr>
+              <a:graphicFrameLocks xmlns:a="http://schemas.openxmlformats.org/drawingml/2006/main" noChangeAspect="1"/>
+            </wp:cNvGraphicFramePr>
+            <a:graphic xmlns:a="http://schemas.openxmlformats.org/drawingml/2006/main">
+              <a:graphicData uri="http://schemas.openxmlformats.org/drawingml/2006/picture">
+                <pic:pic xmlns:pic="http://schemas.openxmlformats.org/drawingml/2006/picture">
+                  <pic:nvPicPr>
+                    <pic:cNvPr id="1" name=""/>
+                    <pic:cNvPicPr/>
+                  </pic:nvPicPr>
+                  <pic:blipFill>
+                    <a:blip r:embed="rId23"/>
+                    <a:stretch>
+                      <a:fillRect/>
+                    </a:stretch>
+                  </pic:blipFill>
+                  <pic:spPr>
+                    <a:xfrm>
+                      <a:off x="0" y="0"/>
+                      <a:ext cx="1724266" cy="428685"/>
+                    </a:xfrm>
+                    <a:prstGeom prst="rect">
+                      <a:avLst/>
+                    </a:prstGeom>
+                  </pic:spPr>
+                </pic:pic>
+              </a:graphicData>
+            </a:graphic>
+          </wp:inline>
+        </w:drawing>
+      </w:r>
+    </w:p>
+    <w:p>
+      <w:pPr>
+        <w:pStyle w:val="PargrafodaLista"/>
+        <w:numPr>
+          <w:ilvl w:val="3"/>
+          <w:numId w:val="1"/>
+        </w:numPr>
+        <w:spacing w:line="360" w:lineRule="auto"/>
+        <w:jc w:val="both"/>
+        <w:rPr>
+          <w:rFonts w:ascii="Times New Roman" w:hAnsi="Times New Roman" w:cs="Times New Roman"/>
+          <w:sz w:val="24"/>
+          <w:szCs w:val="24"/>
+        </w:rPr>
+      </w:pPr>
+      <w:r>
+        <w:rPr>
+          <w:rFonts w:ascii="Times New Roman" w:hAnsi="Times New Roman" w:cs="Times New Roman"/>
+          <w:sz w:val="24"/>
+          <w:szCs w:val="24"/>
+        </w:rPr>
+        <w:t xml:space="preserve"> Lembrando que </w:t>
+      </w:r>
+      <w:proofErr w:type="spellStart"/>
+      <w:r>
+        <w:rPr>
+          <w:rFonts w:ascii="Times New Roman" w:hAnsi="Times New Roman" w:cs="Times New Roman"/>
+          <w:sz w:val="24"/>
+          <w:szCs w:val="24"/>
+        </w:rPr>
+        <w:t>ni</w:t>
+      </w:r>
+      <w:proofErr w:type="spellEnd"/>
+      <w:r>
+        <w:rPr>
+          <w:rFonts w:ascii="Times New Roman" w:hAnsi="Times New Roman" w:cs="Times New Roman"/>
+          <w:sz w:val="24"/>
+          <w:szCs w:val="24"/>
+        </w:rPr>
+        <w:t xml:space="preserve"> é alias de new-item.</w:t>
+      </w:r>
+    </w:p>
+    <w:p>
+      <w:pPr>
+        <w:pStyle w:val="PargrafodaLista"/>
+        <w:numPr>
+          <w:ilvl w:val="3"/>
+          <w:numId w:val="1"/>
+        </w:numPr>
+        <w:spacing w:line="360" w:lineRule="auto"/>
+        <w:jc w:val="both"/>
+        <w:rPr>
+          <w:rFonts w:ascii="Times New Roman" w:hAnsi="Times New Roman" w:cs="Times New Roman"/>
+          <w:sz w:val="24"/>
+          <w:szCs w:val="24"/>
+        </w:rPr>
+      </w:pPr>
+      <w:r>
+        <w:rPr>
+          <w:rFonts w:ascii="Times New Roman" w:hAnsi="Times New Roman" w:cs="Times New Roman"/>
+          <w:sz w:val="24"/>
+          <w:szCs w:val="24"/>
+        </w:rPr>
+        <w:lastRenderedPageBreak/>
+        <w:t xml:space="preserve"> Utilizei o vim para fazer a edição do profile.ps1 criado pelo </w:t>
+      </w:r>
+      <w:proofErr w:type="spellStart"/>
+      <w:r>
+        <w:rPr>
+          <w:rFonts w:ascii="Times New Roman" w:hAnsi="Times New Roman" w:cs="Times New Roman"/>
+          <w:sz w:val="24"/>
+          <w:szCs w:val="24"/>
+        </w:rPr>
+        <w:t>ni</w:t>
+      </w:r>
+      <w:proofErr w:type="spellEnd"/>
+      <w:r>
+        <w:rPr>
+          <w:rFonts w:ascii="Times New Roman" w:hAnsi="Times New Roman" w:cs="Times New Roman"/>
+          <w:sz w:val="24"/>
+          <w:szCs w:val="24"/>
+        </w:rPr>
+        <w:t xml:space="preserve">, mas poderia facilmente ser o </w:t>
+      </w:r>
+      <w:proofErr w:type="spellStart"/>
+      <w:r>
+        <w:rPr>
+          <w:rFonts w:ascii="Times New Roman" w:hAnsi="Times New Roman" w:cs="Times New Roman"/>
+          <w:sz w:val="24"/>
+          <w:szCs w:val="24"/>
+        </w:rPr>
+        <w:t>notepad</w:t>
+      </w:r>
+      <w:proofErr w:type="spellEnd"/>
+      <w:r>
+        <w:rPr>
+          <w:rFonts w:ascii="Times New Roman" w:hAnsi="Times New Roman" w:cs="Times New Roman"/>
+          <w:sz w:val="24"/>
+          <w:szCs w:val="24"/>
+        </w:rPr>
+        <w:t xml:space="preserve">. Utilizei </w:t>
+      </w:r>
+      <w:proofErr w:type="spellStart"/>
+      <w:r>
+        <w:rPr>
+          <w:rFonts w:ascii="Times New Roman" w:hAnsi="Times New Roman" w:cs="Times New Roman"/>
+          <w:sz w:val="24"/>
+          <w:szCs w:val="24"/>
+        </w:rPr>
+        <w:t>chocolatey</w:t>
+      </w:r>
+      <w:proofErr w:type="spellEnd"/>
+      <w:r>
+        <w:rPr>
+          <w:rFonts w:ascii="Times New Roman" w:hAnsi="Times New Roman" w:cs="Times New Roman"/>
+          <w:sz w:val="24"/>
+          <w:szCs w:val="24"/>
+        </w:rPr>
+        <w:t xml:space="preserve"> com choco </w:t>
+      </w:r>
+      <w:proofErr w:type="spellStart"/>
+      <w:r>
+        <w:rPr>
+          <w:rFonts w:ascii="Times New Roman" w:hAnsi="Times New Roman" w:cs="Times New Roman"/>
+          <w:sz w:val="24"/>
+          <w:szCs w:val="24"/>
+        </w:rPr>
+        <w:t>install</w:t>
+      </w:r>
+      <w:proofErr w:type="spellEnd"/>
+      <w:r>
+        <w:rPr>
+          <w:rFonts w:ascii="Times New Roman" w:hAnsi="Times New Roman" w:cs="Times New Roman"/>
+          <w:sz w:val="24"/>
+          <w:szCs w:val="24"/>
+        </w:rPr>
+        <w:t xml:space="preserve"> vim para instalar o editor de texto de terminal.</w:t>
+      </w:r>
+    </w:p>
+    <w:p>
+      <w:pPr>
+        <w:pStyle w:val="PargrafodaLista"/>
+        <w:numPr>
+          <w:ilvl w:val="3"/>
+          <w:numId w:val="1"/>
+        </w:numPr>
+        <w:spacing w:line="360" w:lineRule="auto"/>
+        <w:jc w:val="both"/>
+        <w:rPr>
+          <w:rFonts w:ascii="Times New Roman" w:hAnsi="Times New Roman" w:cs="Times New Roman"/>
+          <w:sz w:val="24"/>
+          <w:szCs w:val="24"/>
+        </w:rPr>
+      </w:pPr>
+      <w:r>
+        <w:rPr>
+          <w:rFonts w:ascii="Times New Roman" w:hAnsi="Times New Roman" w:cs="Times New Roman"/>
+          <w:sz w:val="24"/>
+          <w:szCs w:val="24"/>
+        </w:rPr>
+        <w:t xml:space="preserve"> O </w:t>
+      </w:r>
+      <w:proofErr w:type="spellStart"/>
+      <w:r>
+        <w:rPr>
+          <w:rFonts w:ascii="Times New Roman" w:hAnsi="Times New Roman" w:cs="Times New Roman"/>
+          <w:sz w:val="24"/>
+          <w:szCs w:val="24"/>
+        </w:rPr>
+        <w:t>get-childitem</w:t>
+      </w:r>
+      <w:proofErr w:type="spellEnd"/>
+      <w:r>
+        <w:rPr>
+          <w:rFonts w:ascii="Times New Roman" w:hAnsi="Times New Roman" w:cs="Times New Roman"/>
+          <w:sz w:val="24"/>
+          <w:szCs w:val="24"/>
+        </w:rPr>
+        <w:t xml:space="preserve"> é o comando completo do</w:t>
+      </w:r>
+      <w:r>
+        <w:rPr>
+          <w:rFonts w:ascii="Times New Roman" w:hAnsi="Times New Roman" w:cs="Times New Roman"/>
+          <w:sz w:val="24"/>
+          <w:szCs w:val="24"/>
+        </w:rPr>
+        <w:t>s</w:t>
+      </w:r>
+      <w:r>
+        <w:rPr>
+          <w:rFonts w:ascii="Times New Roman" w:hAnsi="Times New Roman" w:cs="Times New Roman"/>
+          <w:sz w:val="24"/>
+          <w:szCs w:val="24"/>
+        </w:rPr>
+        <w:t xml:space="preserve"> alias </w:t>
+      </w:r>
+      <w:proofErr w:type="spellStart"/>
+      <w:r>
+        <w:rPr>
+          <w:rFonts w:ascii="Times New Roman" w:hAnsi="Times New Roman" w:cs="Times New Roman"/>
+          <w:sz w:val="24"/>
+          <w:szCs w:val="24"/>
+        </w:rPr>
+        <w:t>dir</w:t>
+      </w:r>
+      <w:proofErr w:type="spellEnd"/>
+      <w:r>
+        <w:rPr>
+          <w:rFonts w:ascii="Times New Roman" w:hAnsi="Times New Roman" w:cs="Times New Roman"/>
+          <w:sz w:val="24"/>
+          <w:szCs w:val="24"/>
+        </w:rPr>
+        <w:t xml:space="preserve"> e do </w:t>
+      </w:r>
+      <w:proofErr w:type="spellStart"/>
+      <w:r>
+        <w:rPr>
+          <w:rFonts w:ascii="Times New Roman" w:hAnsi="Times New Roman" w:cs="Times New Roman"/>
+          <w:sz w:val="24"/>
+          <w:szCs w:val="24"/>
+        </w:rPr>
+        <w:t>ls</w:t>
+      </w:r>
+      <w:proofErr w:type="spellEnd"/>
+      <w:r>
+        <w:rPr>
+          <w:rFonts w:ascii="Times New Roman" w:hAnsi="Times New Roman" w:cs="Times New Roman"/>
+          <w:sz w:val="24"/>
+          <w:szCs w:val="24"/>
+        </w:rPr>
+        <w:t>, criamos um novo alias chamado d</w:t>
+      </w:r>
+      <w:r>
+        <w:rPr>
+          <w:rFonts w:ascii="Times New Roman" w:hAnsi="Times New Roman" w:cs="Times New Roman"/>
+          <w:sz w:val="24"/>
+          <w:szCs w:val="24"/>
+        </w:rPr>
+        <w:t>.</w:t>
+      </w:r>
+    </w:p>
+    <w:p>
+      <w:pPr>
+        <w:pStyle w:val="PargrafodaLista"/>
+        <w:numPr>
+          <w:ilvl w:val="3"/>
+          <w:numId w:val="1"/>
+        </w:numPr>
+        <w:spacing w:line="360" w:lineRule="auto"/>
+        <w:jc w:val="both"/>
+        <w:rPr>
+          <w:rFonts w:ascii="Times New Roman" w:hAnsi="Times New Roman" w:cs="Times New Roman"/>
+          <w:sz w:val="24"/>
+          <w:szCs w:val="24"/>
+        </w:rPr>
+      </w:pPr>
+      <w:r>
+        <w:rPr>
+          <w:rFonts w:ascii="Times New Roman" w:hAnsi="Times New Roman" w:cs="Times New Roman"/>
+          <w:sz w:val="24"/>
+          <w:szCs w:val="24"/>
+        </w:rPr>
+        <w:t xml:space="preserve"> O segundo vim foi para removermos os códigos do new-alias que fizemos somente no nosso perfil, pois se fizéssemos o script para todos os usuários e hosts e ainda mantivéssemos o nosso pessoal, daria um erro de execução na hora de abrir o PS, dizendo que ao alias já haviam sido criados.</w:t>
+      </w:r>
+      <w:r>
+        <w:rPr>
+          <w:rFonts w:ascii="Times New Roman" w:hAnsi="Times New Roman" w:cs="Times New Roman"/>
+          <w:sz w:val="24"/>
+          <w:szCs w:val="24"/>
+        </w:rPr>
+        <w:t xml:space="preserve"> Mantivemos somente o nosso olá nesse arquivo. Esse olá só aparecerá para nós pois está no script do profile pessoal.</w:t>
+      </w:r>
+    </w:p>
+    <w:p>
+      <w:pPr>
+        <w:pStyle w:val="PargrafodaLista"/>
+        <w:numPr>
+          <w:ilvl w:val="3"/>
+          <w:numId w:val="1"/>
+        </w:numPr>
+        <w:spacing w:line="360" w:lineRule="auto"/>
+        <w:jc w:val="both"/>
+        <w:rPr>
+          <w:rFonts w:ascii="Times New Roman" w:hAnsi="Times New Roman" w:cs="Times New Roman"/>
+          <w:sz w:val="24"/>
+          <w:szCs w:val="24"/>
+        </w:rPr>
+      </w:pPr>
+      <w:r>
+        <w:rPr>
+          <w:rFonts w:ascii="Times New Roman" w:hAnsi="Times New Roman" w:cs="Times New Roman"/>
+          <w:sz w:val="24"/>
+          <w:szCs w:val="24"/>
+        </w:rPr>
+        <w:t xml:space="preserve"> Ao abrir PS:</w:t>
+      </w:r>
+    </w:p>
+    <w:p>
+      <w:pPr>
+        <w:spacing w:line="360" w:lineRule="auto"/>
+        <w:jc w:val="center"/>
+        <w:rPr>
+          <w:rFonts w:ascii="Times New Roman" w:hAnsi="Times New Roman" w:cs="Times New Roman"/>
+          <w:sz w:val="24"/>
+          <w:szCs w:val="24"/>
+        </w:rPr>
+      </w:pPr>
+      <w:r>
+        <w:rPr>
+          <w:rFonts w:ascii="Times New Roman" w:hAnsi="Times New Roman" w:cs="Times New Roman"/>
+          <w:sz w:val="24"/>
+          <w:szCs w:val="24"/>
+        </w:rPr>
+        <w:drawing>
+          <wp:inline distT="0" distB="0" distL="0" distR="0" wp14:anchorId="3C8955AA" wp14:editId="7BA831AC">
+            <wp:extent cx="2467319" cy="657317"/>
+            <wp:effectExtent l="0" t="0" r="0" b="9525"/>
+            <wp:docPr id="17" name="Imagem 17"/>
+            <wp:cNvGraphicFramePr>
+              <a:graphicFrameLocks xmlns:a="http://schemas.openxmlformats.org/drawingml/2006/main" noChangeAspect="1"/>
+            </wp:cNvGraphicFramePr>
+            <a:graphic xmlns:a="http://schemas.openxmlformats.org/drawingml/2006/main">
+              <a:graphicData uri="http://schemas.openxmlformats.org/drawingml/2006/picture">
+                <pic:pic xmlns:pic="http://schemas.openxmlformats.org/drawingml/2006/picture">
+                  <pic:nvPicPr>
+                    <pic:cNvPr id="1" name=""/>
+                    <pic:cNvPicPr/>
+                  </pic:nvPicPr>
+                  <pic:blipFill>
+                    <a:blip r:embed="rId24"/>
+                    <a:stretch>
+                      <a:fillRect/>
+                    </a:stretch>
+                  </pic:blipFill>
+                  <pic:spPr>
+                    <a:xfrm>
+                      <a:off x="0" y="0"/>
+                      <a:ext cx="2467319" cy="657317"/>
+                    </a:xfrm>
+                    <a:prstGeom prst="rect">
+                      <a:avLst/>
+                    </a:prstGeom>
+                  </pic:spPr>
+                </pic:pic>
+              </a:graphicData>
+            </a:graphic>
+          </wp:inline>
+        </w:drawing>
+      </w:r>
+    </w:p>
+    <w:p>
+      <w:pPr>
+        <w:pStyle w:val="PargrafodaLista"/>
+        <w:numPr>
+          <w:ilvl w:val="3"/>
+          <w:numId w:val="1"/>
+        </w:numPr>
+        <w:spacing w:line="360" w:lineRule="auto"/>
+        <w:jc w:val="both"/>
+        <w:rPr>
+          <w:rFonts w:ascii="Times New Roman" w:hAnsi="Times New Roman" w:cs="Times New Roman"/>
+          <w:sz w:val="24"/>
+          <w:szCs w:val="24"/>
+        </w:rPr>
+      </w:pPr>
+      <w:r>
+        <w:rPr>
+          <w:rFonts w:ascii="Times New Roman" w:hAnsi="Times New Roman" w:cs="Times New Roman"/>
+          <w:sz w:val="24"/>
+          <w:szCs w:val="24"/>
+        </w:rPr>
+        <w:t xml:space="preserve"> O olá pessoal </w:t>
+      </w:r>
+      <w:r>
+        <w:rPr>
+          <w:rFonts w:ascii="Times New Roman" w:hAnsi="Times New Roman" w:cs="Times New Roman"/>
+          <w:sz w:val="24"/>
+          <w:szCs w:val="24"/>
+        </w:rPr>
+        <w:t>aparece</w:t>
+      </w:r>
+      <w:r>
+        <w:rPr>
+          <w:rFonts w:ascii="Times New Roman" w:hAnsi="Times New Roman" w:cs="Times New Roman"/>
+          <w:sz w:val="24"/>
+          <w:szCs w:val="24"/>
+        </w:rPr>
+        <w:t xml:space="preserve"> para todos e o </w:t>
+      </w:r>
+      <w:proofErr w:type="spellStart"/>
+      <w:r>
+        <w:rPr>
+          <w:rFonts w:ascii="Times New Roman" w:hAnsi="Times New Roman" w:cs="Times New Roman"/>
+          <w:sz w:val="24"/>
+          <w:szCs w:val="24"/>
+        </w:rPr>
+        <w:t>ola</w:t>
+      </w:r>
+      <w:proofErr w:type="spellEnd"/>
+      <w:r>
+        <w:rPr>
+          <w:rFonts w:ascii="Times New Roman" w:hAnsi="Times New Roman" w:cs="Times New Roman"/>
+          <w:sz w:val="24"/>
+          <w:szCs w:val="24"/>
+        </w:rPr>
+        <w:t xml:space="preserve"> bruno somente para mim.</w:t>
       </w:r>
     </w:p>
     <w:sectPr>

</xml_diff>

<commit_message>
Arquivos para a aula
Criei uns arquivos para fazer os exercícios
</commit_message>
<xml_diff>
--- a/Windows/powershell/anotaçoes/Powershell Parte 1 – Começando Com A Linguagem De Scpripting Moderna.docx
+++ b/Windows/powershell/anotaçoes/Powershell Parte 1 – Começando Com A Linguagem De Scpripting Moderna.docx
@@ -6429,6 +6429,38 @@
         </w:rPr>
         <w:t xml:space="preserve"> </w:t>
       </w:r>
+      <w:r>
+        <w:rPr>
+          <w:rFonts w:ascii="Times New Roman" w:hAnsi="Times New Roman" w:cs="Times New Roman"/>
+          <w:sz w:val="24"/>
+          <w:szCs w:val="24"/>
+        </w:rPr>
+        <w:t>Filtrando e formatando uma coleção</w:t>
+      </w:r>
+      <w:r>
+        <w:rPr>
+          <w:rFonts w:ascii="Times New Roman" w:hAnsi="Times New Roman" w:cs="Times New Roman"/>
+          <w:sz w:val="24"/>
+          <w:szCs w:val="24"/>
+        </w:rPr>
+        <w:t>:</w:t>
+      </w:r>
+    </w:p>
+    <w:p>
+      <w:pPr>
+        <w:pStyle w:val="PargrafodaLista"/>
+        <w:numPr>
+          <w:ilvl w:val="2"/>
+          <w:numId w:val="1"/>
+        </w:numPr>
+        <w:spacing w:line="360" w:lineRule="auto"/>
+        <w:jc w:val="both"/>
+        <w:rPr>
+          <w:rFonts w:ascii="Times New Roman" w:hAnsi="Times New Roman" w:cs="Times New Roman"/>
+          <w:sz w:val="24"/>
+          <w:szCs w:val="24"/>
+        </w:rPr>
+      </w:pPr>
     </w:p>
     <w:sectPr>
       <w:pgSz w:w="11906" w:h="16838"/>

</xml_diff>

<commit_message>
Filtrando e formatando uma coleção
Aprendemos a filtrar arquivos de uma arvore gigante para exibir somente o que queremos.
</commit_message>
<xml_diff>
--- a/Windows/powershell/anotaçoes/Powershell Parte 1 – Começando Com A Linguagem De Scpripting Moderna.docx
+++ b/Windows/powershell/anotaçoes/Powershell Parte 1 – Começando Com A Linguagem De Scpripting Moderna.docx
@@ -3235,6 +3235,7 @@
           <w:rFonts w:ascii="Times New Roman" w:hAnsi="Times New Roman" w:cs="Times New Roman"/>
           <w:sz w:val="24"/>
           <w:szCs w:val="24"/>
+          <w:lang w:val="en-US"/>
         </w:rPr>
         <w:t xml:space="preserve"> </w:t>
       </w:r>
@@ -3245,51 +3246,33 @@
           <w:szCs w:val="24"/>
           <w:lang w:val="en-US"/>
         </w:rPr>
-        <w:t>“</w:t>
-      </w:r>
-      <w:r>
+        <w:t>“The `New-Item` cmdlet creates a new item and sets its value. The types of items that can be created depend on the location of the item. For example, in the file system, `New-Item` creates files and folders. In the registry, `New-Item` creates registry keys and entries.</w:t>
+      </w:r>
+    </w:p>
+    <w:p>
+      <w:pPr>
+        <w:pStyle w:val="PargrafodaLista"/>
+        <w:numPr>
+          <w:ilvl w:val="3"/>
+          <w:numId w:val="1"/>
+        </w:numPr>
+        <w:spacing w:line="360" w:lineRule="auto"/>
+        <w:jc w:val="both"/>
         <w:rPr>
           <w:rFonts w:ascii="Times New Roman" w:hAnsi="Times New Roman" w:cs="Times New Roman"/>
           <w:sz w:val="24"/>
           <w:szCs w:val="24"/>
           <w:lang w:val="en-US"/>
         </w:rPr>
-        <w:t>The `New-Item` cmdlet creates a new item and sets its value. The types of items that can be created depend on the location of the item. For example, in the file system, `New-Item` creates files and folders. In the registry, `New-Item` creates registry keys and entries.</w:t>
-      </w:r>
-    </w:p>
-    <w:p>
-      <w:pPr>
-        <w:pStyle w:val="PargrafodaLista"/>
-        <w:numPr>
-          <w:ilvl w:val="3"/>
-          <w:numId w:val="1"/>
-        </w:numPr>
-        <w:spacing w:line="360" w:lineRule="auto"/>
-        <w:jc w:val="both"/>
+      </w:pPr>
+      <w:r>
         <w:rPr>
           <w:rFonts w:ascii="Times New Roman" w:hAnsi="Times New Roman" w:cs="Times New Roman"/>
           <w:sz w:val="24"/>
           <w:szCs w:val="24"/>
           <w:lang w:val="en-US"/>
         </w:rPr>
-      </w:pPr>
-      <w:r>
-        <w:rPr>
-          <w:rFonts w:ascii="Times New Roman" w:hAnsi="Times New Roman" w:cs="Times New Roman"/>
-          <w:sz w:val="24"/>
-          <w:szCs w:val="24"/>
-          <w:lang w:val="en-US"/>
-        </w:rPr>
-        <w:t>`New-Item` can also set the value of the items that it creates. For example, when it creates a new file, `New-Item` can add initial content to the file.</w:t>
-      </w:r>
-      <w:r>
-        <w:rPr>
-          <w:rFonts w:ascii="Times New Roman" w:hAnsi="Times New Roman" w:cs="Times New Roman"/>
-          <w:sz w:val="24"/>
-          <w:szCs w:val="24"/>
-          <w:lang w:val="en-US"/>
-        </w:rPr>
-        <w:t>”</w:t>
+        <w:t>`New-Item` can also set the value of the items that it creates. For example, when it creates a new file, `New-Item` can add initial content to the file.”</w:t>
       </w:r>
     </w:p>
     <w:p>
@@ -3353,6 +3336,9 @@
         </w:rPr>
       </w:pPr>
       <w:r>
+        <w:rPr>
+          <w:noProof/>
+        </w:rPr>
         <w:drawing>
           <wp:inline distT="0" distB="0" distL="0" distR="0" wp14:anchorId="52E1A152" wp14:editId="3E85330B">
             <wp:extent cx="5400040" cy="525780"/>
@@ -3477,6 +3463,7 @@
       <w:r>
         <w:rPr>
           <w:rFonts w:ascii="Times New Roman" w:hAnsi="Times New Roman" w:cs="Times New Roman"/>
+          <w:noProof/>
           <w:sz w:val="24"/>
           <w:szCs w:val="24"/>
         </w:rPr>
@@ -3974,25 +3961,7 @@
           <w:szCs w:val="24"/>
           <w:lang w:val="en-US"/>
         </w:rPr>
-        <w:t>This execution policy is designed for configurations in which a PowerShell script is built in to a larger application or for</w:t>
-      </w:r>
-      <w:r>
-        <w:rPr>
-          <w:rFonts w:ascii="Times New Roman" w:hAnsi="Times New Roman" w:cs="Times New Roman"/>
-          <w:sz w:val="24"/>
-          <w:szCs w:val="24"/>
-          <w:lang w:val="en-US"/>
-        </w:rPr>
-        <w:t xml:space="preserve"> c</w:t>
-      </w:r>
-      <w:r>
-        <w:rPr>
-          <w:rFonts w:ascii="Times New Roman" w:hAnsi="Times New Roman" w:cs="Times New Roman"/>
-          <w:sz w:val="24"/>
-          <w:szCs w:val="24"/>
-          <w:lang w:val="en-US"/>
-        </w:rPr>
-        <w:t>onfigurations in which PowerShell is the foundation for a program that has its own security model.</w:t>
+        <w:t>This execution policy is designed for configurations in which a PowerShell script is built in to a larger application or for configurations in which PowerShell is the foundation for a program that has its own security model.</w:t>
       </w:r>
     </w:p>
     <w:p>
@@ -4744,43 +4713,7 @@
           <w:szCs w:val="24"/>
           <w:lang w:val="en-US"/>
         </w:rPr>
-        <w:t>] On systems that do not distinguish Universal Naming Convention</w:t>
-      </w:r>
-      <w:r>
-        <w:rPr>
-          <w:rFonts w:ascii="Times New Roman" w:hAnsi="Times New Roman" w:cs="Times New Roman"/>
-          <w:sz w:val="24"/>
-          <w:szCs w:val="24"/>
-          <w:lang w:val="en-US"/>
-        </w:rPr>
-        <w:t xml:space="preserve"> </w:t>
-      </w:r>
-      <w:r>
-        <w:rPr>
-          <w:rFonts w:ascii="Times New Roman" w:hAnsi="Times New Roman" w:cs="Times New Roman"/>
-          <w:sz w:val="24"/>
-          <w:szCs w:val="24"/>
-          <w:lang w:val="en-US"/>
-        </w:rPr>
-        <w:t>(UNC) paths from internet paths, scripts that are identified by a UNC</w:t>
-      </w:r>
-      <w:r>
-        <w:rPr>
-          <w:rFonts w:ascii="Times New Roman" w:hAnsi="Times New Roman" w:cs="Times New Roman"/>
-          <w:sz w:val="24"/>
-          <w:szCs w:val="24"/>
-          <w:lang w:val="en-US"/>
-        </w:rPr>
-        <w:t xml:space="preserve"> </w:t>
-      </w:r>
-      <w:r>
-        <w:rPr>
-          <w:rFonts w:ascii="Times New Roman" w:hAnsi="Times New Roman" w:cs="Times New Roman"/>
-          <w:sz w:val="24"/>
-          <w:szCs w:val="24"/>
-          <w:lang w:val="en-US"/>
-        </w:rPr>
-        <w:t>path might not be permitted to run with the REMOTESIGNED execution</w:t>
+        <w:t>] On systems that do not distinguish Universal Naming Convention (UNC) paths from internet paths, scripts that are identified by a UNC path might not be permitted to run with the REMOTESIGNED execution</w:t>
       </w:r>
       <w:r>
         <w:rPr>
@@ -5277,6 +5210,7 @@
       <w:r>
         <w:rPr>
           <w:rFonts w:ascii="Times New Roman" w:hAnsi="Times New Roman" w:cs="Times New Roman"/>
+          <w:noProof/>
           <w:sz w:val="24"/>
           <w:szCs w:val="24"/>
         </w:rPr>
@@ -5390,6 +5324,7 @@
       <w:r>
         <w:rPr>
           <w:rFonts w:ascii="Times New Roman" w:hAnsi="Times New Roman" w:cs="Times New Roman"/>
+          <w:noProof/>
           <w:sz w:val="24"/>
           <w:szCs w:val="24"/>
         </w:rPr>
@@ -5528,6 +5463,7 @@
       <w:r>
         <w:rPr>
           <w:rFonts w:ascii="Times New Roman" w:hAnsi="Times New Roman" w:cs="Times New Roman"/>
+          <w:noProof/>
           <w:sz w:val="24"/>
           <w:szCs w:val="24"/>
         </w:rPr>
@@ -5580,6 +5516,7 @@
       <w:r>
         <w:rPr>
           <w:rFonts w:ascii="Times New Roman" w:hAnsi="Times New Roman" w:cs="Times New Roman"/>
+          <w:noProof/>
           <w:sz w:val="24"/>
           <w:szCs w:val="24"/>
         </w:rPr>
@@ -5662,6 +5599,7 @@
       <w:r>
         <w:rPr>
           <w:rFonts w:ascii="Times New Roman" w:hAnsi="Times New Roman" w:cs="Times New Roman"/>
+          <w:noProof/>
           <w:sz w:val="24"/>
           <w:szCs w:val="24"/>
         </w:rPr>
@@ -5734,6 +5672,7 @@
       <w:r>
         <w:rPr>
           <w:rFonts w:ascii="Times New Roman" w:hAnsi="Times New Roman" w:cs="Times New Roman"/>
+          <w:noProof/>
           <w:sz w:val="24"/>
           <w:szCs w:val="24"/>
         </w:rPr>
@@ -6084,6 +6023,7 @@
       <w:r>
         <w:rPr>
           <w:rFonts w:ascii="Times New Roman" w:hAnsi="Times New Roman" w:cs="Times New Roman"/>
+          <w:noProof/>
           <w:sz w:val="24"/>
           <w:szCs w:val="24"/>
         </w:rPr>
@@ -6461,6 +6401,925 @@
           <w:szCs w:val="24"/>
         </w:rPr>
       </w:pPr>
+      <w:proofErr w:type="spellStart"/>
+      <w:r>
+        <w:rPr>
+          <w:rFonts w:ascii="Times New Roman" w:hAnsi="Times New Roman" w:cs="Times New Roman"/>
+          <w:sz w:val="24"/>
+          <w:szCs w:val="24"/>
+        </w:rPr>
+        <w:t>Gci</w:t>
+      </w:r>
+      <w:proofErr w:type="spellEnd"/>
+      <w:r>
+        <w:rPr>
+          <w:rFonts w:ascii="Times New Roman" w:hAnsi="Times New Roman" w:cs="Times New Roman"/>
+          <w:sz w:val="24"/>
+          <w:szCs w:val="24"/>
+        </w:rPr>
+        <w:t>/</w:t>
+      </w:r>
+      <w:proofErr w:type="spellStart"/>
+      <w:r>
+        <w:rPr>
+          <w:rFonts w:ascii="Times New Roman" w:hAnsi="Times New Roman" w:cs="Times New Roman"/>
+          <w:sz w:val="24"/>
+          <w:szCs w:val="24"/>
+        </w:rPr>
+        <w:t>dir</w:t>
+      </w:r>
+      <w:proofErr w:type="spellEnd"/>
+      <w:r>
+        <w:rPr>
+          <w:rFonts w:ascii="Times New Roman" w:hAnsi="Times New Roman" w:cs="Times New Roman"/>
+          <w:sz w:val="24"/>
+          <w:szCs w:val="24"/>
+        </w:rPr>
+        <w:t>/</w:t>
+      </w:r>
+      <w:proofErr w:type="spellStart"/>
+      <w:r>
+        <w:rPr>
+          <w:rFonts w:ascii="Times New Roman" w:hAnsi="Times New Roman" w:cs="Times New Roman"/>
+          <w:sz w:val="24"/>
+          <w:szCs w:val="24"/>
+        </w:rPr>
+        <w:t>ls</w:t>
+      </w:r>
+      <w:proofErr w:type="spellEnd"/>
+      <w:r>
+        <w:rPr>
+          <w:rFonts w:ascii="Times New Roman" w:hAnsi="Times New Roman" w:cs="Times New Roman"/>
+          <w:sz w:val="24"/>
+          <w:szCs w:val="24"/>
+        </w:rPr>
+        <w:t xml:space="preserve"> -</w:t>
+      </w:r>
+      <w:proofErr w:type="spellStart"/>
+      <w:r>
+        <w:rPr>
+          <w:rFonts w:ascii="Times New Roman" w:hAnsi="Times New Roman" w:cs="Times New Roman"/>
+          <w:sz w:val="24"/>
+          <w:szCs w:val="24"/>
+        </w:rPr>
+        <w:t>Recursive</w:t>
+      </w:r>
+      <w:proofErr w:type="spellEnd"/>
+      <w:r>
+        <w:rPr>
+          <w:rFonts w:ascii="Times New Roman" w:hAnsi="Times New Roman" w:cs="Times New Roman"/>
+          <w:sz w:val="24"/>
+          <w:szCs w:val="24"/>
+        </w:rPr>
+        <w:t xml:space="preserve">: Lista tudo que existe da pasta em que o comando foi utilizado </w:t>
+      </w:r>
+      <w:proofErr w:type="gramStart"/>
+      <w:r>
+        <w:rPr>
+          <w:rFonts w:ascii="Times New Roman" w:hAnsi="Times New Roman" w:cs="Times New Roman"/>
+          <w:sz w:val="24"/>
+          <w:szCs w:val="24"/>
+        </w:rPr>
+        <w:t>para frente</w:t>
+      </w:r>
+      <w:proofErr w:type="gramEnd"/>
+      <w:r>
+        <w:rPr>
+          <w:rFonts w:ascii="Times New Roman" w:hAnsi="Times New Roman" w:cs="Times New Roman"/>
+          <w:sz w:val="24"/>
+          <w:szCs w:val="24"/>
+        </w:rPr>
+        <w:t xml:space="preserve"> ou seja, dentro dessa pasta e de todas as subpastas.</w:t>
+      </w:r>
+    </w:p>
+    <w:p>
+      <w:pPr>
+        <w:pStyle w:val="PargrafodaLista"/>
+        <w:numPr>
+          <w:ilvl w:val="2"/>
+          <w:numId w:val="1"/>
+        </w:numPr>
+        <w:spacing w:line="360" w:lineRule="auto"/>
+        <w:jc w:val="both"/>
+        <w:rPr>
+          <w:rFonts w:ascii="Times New Roman" w:hAnsi="Times New Roman" w:cs="Times New Roman"/>
+          <w:sz w:val="24"/>
+          <w:szCs w:val="24"/>
+        </w:rPr>
+      </w:pPr>
+      <w:r>
+        <w:rPr>
+          <w:rFonts w:ascii="Times New Roman" w:hAnsi="Times New Roman" w:cs="Times New Roman"/>
+          <w:sz w:val="24"/>
+          <w:szCs w:val="24"/>
+        </w:rPr>
+        <w:t>Podemos guardar o resultado retornado em uma variável $variável. O que nós recebemos como resultado é um Array/lista.</w:t>
+      </w:r>
+    </w:p>
+    <w:p>
+      <w:pPr>
+        <w:pStyle w:val="PargrafodaLista"/>
+        <w:numPr>
+          <w:ilvl w:val="2"/>
+          <w:numId w:val="1"/>
+        </w:numPr>
+        <w:spacing w:line="360" w:lineRule="auto"/>
+        <w:jc w:val="both"/>
+        <w:rPr>
+          <w:rFonts w:ascii="Times New Roman" w:hAnsi="Times New Roman" w:cs="Times New Roman"/>
+          <w:sz w:val="24"/>
+          <w:szCs w:val="24"/>
+        </w:rPr>
+      </w:pPr>
+      <w:r>
+        <w:rPr>
+          <w:rFonts w:ascii="Times New Roman" w:hAnsi="Times New Roman" w:cs="Times New Roman"/>
+          <w:sz w:val="24"/>
+          <w:szCs w:val="24"/>
+        </w:rPr>
+        <w:lastRenderedPageBreak/>
+        <w:t xml:space="preserve">A partir disso podemos utilizar diversas propriedades com essa variável, uma vez que recebemos um Array. Podemos verificar o tamanho com </w:t>
+      </w:r>
+      <w:proofErr w:type="spellStart"/>
+      <w:r>
+        <w:rPr>
+          <w:rFonts w:ascii="Times New Roman" w:hAnsi="Times New Roman" w:cs="Times New Roman"/>
+          <w:sz w:val="24"/>
+          <w:szCs w:val="24"/>
+        </w:rPr>
+        <w:t>Length</w:t>
+      </w:r>
+      <w:proofErr w:type="spellEnd"/>
+      <w:r>
+        <w:rPr>
+          <w:rFonts w:ascii="Times New Roman" w:hAnsi="Times New Roman" w:cs="Times New Roman"/>
+          <w:sz w:val="24"/>
+          <w:szCs w:val="24"/>
+        </w:rPr>
+        <w:t>.</w:t>
+      </w:r>
+    </w:p>
+    <w:p>
+      <w:pPr>
+        <w:pStyle w:val="PargrafodaLista"/>
+        <w:numPr>
+          <w:ilvl w:val="2"/>
+          <w:numId w:val="1"/>
+        </w:numPr>
+        <w:spacing w:line="360" w:lineRule="auto"/>
+        <w:jc w:val="both"/>
+        <w:rPr>
+          <w:rFonts w:ascii="Times New Roman" w:hAnsi="Times New Roman" w:cs="Times New Roman"/>
+          <w:sz w:val="24"/>
+          <w:szCs w:val="24"/>
+        </w:rPr>
+      </w:pPr>
+      <w:r>
+        <w:rPr>
+          <w:rFonts w:ascii="Times New Roman" w:hAnsi="Times New Roman" w:cs="Times New Roman"/>
+          <w:sz w:val="24"/>
+          <w:szCs w:val="24"/>
+        </w:rPr>
+        <w:t>Entretanto essa propriedade mostra quantos arquivos E diretórios eu tenho, e não somente os arquivos.</w:t>
+      </w:r>
+      <w:r>
+        <w:rPr>
+          <w:rFonts w:ascii="Times New Roman" w:hAnsi="Times New Roman" w:cs="Times New Roman"/>
+          <w:sz w:val="24"/>
+          <w:szCs w:val="24"/>
+        </w:rPr>
+        <w:t xml:space="preserve"> Para ver todos os arquivos podemos passar outro argumento na h</w:t>
+      </w:r>
+      <w:r>
+        <w:rPr>
+          <w:rFonts w:ascii="Times New Roman" w:hAnsi="Times New Roman" w:cs="Times New Roman"/>
+          <w:sz w:val="24"/>
+          <w:szCs w:val="24"/>
+        </w:rPr>
+        <w:t>o</w:t>
+      </w:r>
+      <w:r>
+        <w:rPr>
+          <w:rFonts w:ascii="Times New Roman" w:hAnsi="Times New Roman" w:cs="Times New Roman"/>
+          <w:sz w:val="24"/>
+          <w:szCs w:val="24"/>
+        </w:rPr>
+        <w:t>r</w:t>
+      </w:r>
+      <w:r>
+        <w:rPr>
+          <w:rFonts w:ascii="Times New Roman" w:hAnsi="Times New Roman" w:cs="Times New Roman"/>
+          <w:sz w:val="24"/>
+          <w:szCs w:val="24"/>
+        </w:rPr>
+        <w:t>a</w:t>
+      </w:r>
+      <w:r>
+        <w:rPr>
+          <w:rFonts w:ascii="Times New Roman" w:hAnsi="Times New Roman" w:cs="Times New Roman"/>
+          <w:sz w:val="24"/>
+          <w:szCs w:val="24"/>
+        </w:rPr>
+        <w:t xml:space="preserve"> do </w:t>
+      </w:r>
+      <w:proofErr w:type="spellStart"/>
+      <w:r>
+        <w:rPr>
+          <w:rFonts w:ascii="Times New Roman" w:hAnsi="Times New Roman" w:cs="Times New Roman"/>
+          <w:sz w:val="24"/>
+          <w:szCs w:val="24"/>
+        </w:rPr>
+        <w:t>gci</w:t>
+      </w:r>
+      <w:proofErr w:type="spellEnd"/>
+      <w:r>
+        <w:rPr>
+          <w:rFonts w:ascii="Times New Roman" w:hAnsi="Times New Roman" w:cs="Times New Roman"/>
+          <w:sz w:val="24"/>
+          <w:szCs w:val="24"/>
+        </w:rPr>
+        <w:t xml:space="preserve">: -File. Ele </w:t>
+      </w:r>
+      <w:r>
+        <w:rPr>
+          <w:rFonts w:ascii="Times New Roman" w:hAnsi="Times New Roman" w:cs="Times New Roman"/>
+          <w:sz w:val="24"/>
+          <w:szCs w:val="24"/>
+        </w:rPr>
+        <w:t xml:space="preserve">é um switch </w:t>
+      </w:r>
+      <w:proofErr w:type="spellStart"/>
+      <w:r>
+        <w:rPr>
+          <w:rFonts w:ascii="Times New Roman" w:hAnsi="Times New Roman" w:cs="Times New Roman"/>
+          <w:sz w:val="24"/>
+          <w:szCs w:val="24"/>
+        </w:rPr>
+        <w:t>argumment</w:t>
+      </w:r>
+      <w:proofErr w:type="spellEnd"/>
+      <w:r>
+        <w:rPr>
+          <w:rFonts w:ascii="Times New Roman" w:hAnsi="Times New Roman" w:cs="Times New Roman"/>
+          <w:sz w:val="24"/>
+          <w:szCs w:val="24"/>
+        </w:rPr>
+        <w:t xml:space="preserve"> que </w:t>
+      </w:r>
+      <w:r>
+        <w:rPr>
+          <w:rFonts w:ascii="Times New Roman" w:hAnsi="Times New Roman" w:cs="Times New Roman"/>
+          <w:sz w:val="24"/>
+          <w:szCs w:val="24"/>
+        </w:rPr>
+        <w:t>irá listar somente os arquivos, ignorando os diretórios.</w:t>
+      </w:r>
+    </w:p>
+    <w:p>
+      <w:pPr>
+        <w:pStyle w:val="PargrafodaLista"/>
+        <w:numPr>
+          <w:ilvl w:val="2"/>
+          <w:numId w:val="1"/>
+        </w:numPr>
+        <w:spacing w:line="360" w:lineRule="auto"/>
+        <w:jc w:val="both"/>
+        <w:rPr>
+          <w:rFonts w:ascii="Times New Roman" w:hAnsi="Times New Roman" w:cs="Times New Roman"/>
+          <w:sz w:val="24"/>
+          <w:szCs w:val="24"/>
+        </w:rPr>
+      </w:pPr>
+      <w:r>
+        <w:rPr>
+          <w:rFonts w:ascii="Times New Roman" w:hAnsi="Times New Roman" w:cs="Times New Roman"/>
+          <w:sz w:val="24"/>
+          <w:szCs w:val="24"/>
+        </w:rPr>
+        <w:t xml:space="preserve">Ao usar o </w:t>
+      </w:r>
+      <w:proofErr w:type="spellStart"/>
+      <w:r>
+        <w:rPr>
+          <w:rFonts w:ascii="Times New Roman" w:hAnsi="Times New Roman" w:cs="Times New Roman"/>
+          <w:sz w:val="24"/>
+          <w:szCs w:val="24"/>
+        </w:rPr>
+        <w:t>length</w:t>
+      </w:r>
+      <w:proofErr w:type="spellEnd"/>
+      <w:r>
+        <w:rPr>
+          <w:rFonts w:ascii="Times New Roman" w:hAnsi="Times New Roman" w:cs="Times New Roman"/>
+          <w:sz w:val="24"/>
+          <w:szCs w:val="24"/>
+        </w:rPr>
+        <w:t xml:space="preserve"> na nossa variável agr, o resultado retornado é a quantidade de arquivos apenas.</w:t>
+      </w:r>
+    </w:p>
+    <w:p>
+      <w:pPr>
+        <w:pStyle w:val="PargrafodaLista"/>
+        <w:numPr>
+          <w:ilvl w:val="2"/>
+          <w:numId w:val="1"/>
+        </w:numPr>
+        <w:spacing w:line="360" w:lineRule="auto"/>
+        <w:jc w:val="both"/>
+        <w:rPr>
+          <w:rFonts w:ascii="Times New Roman" w:hAnsi="Times New Roman" w:cs="Times New Roman"/>
+          <w:sz w:val="24"/>
+          <w:szCs w:val="24"/>
+          <w:lang w:val="en-US"/>
+        </w:rPr>
+      </w:pPr>
+      <w:proofErr w:type="spellStart"/>
+      <w:r>
+        <w:rPr>
+          <w:rFonts w:ascii="Times New Roman" w:hAnsi="Times New Roman" w:cs="Times New Roman"/>
+          <w:sz w:val="24"/>
+          <w:szCs w:val="24"/>
+          <w:lang w:val="en-US"/>
+        </w:rPr>
+        <w:t>gci</w:t>
+      </w:r>
+      <w:proofErr w:type="spellEnd"/>
+      <w:r>
+        <w:rPr>
+          <w:rFonts w:ascii="Times New Roman" w:hAnsi="Times New Roman" w:cs="Times New Roman"/>
+          <w:sz w:val="24"/>
+          <w:szCs w:val="24"/>
+          <w:lang w:val="en-US"/>
+        </w:rPr>
+        <w:t xml:space="preserve"> -Recurse -File | Select-Object Name | Where-Object {$_ -like "*_</w:t>
+      </w:r>
+      <w:proofErr w:type="spellStart"/>
+      <w:r>
+        <w:rPr>
+          <w:rFonts w:ascii="Times New Roman" w:hAnsi="Times New Roman" w:cs="Times New Roman"/>
+          <w:sz w:val="24"/>
+          <w:szCs w:val="24"/>
+          <w:lang w:val="en-US"/>
+        </w:rPr>
+        <w:t>migrando</w:t>
+      </w:r>
+      <w:proofErr w:type="spellEnd"/>
+      <w:r>
+        <w:rPr>
+          <w:rFonts w:ascii="Times New Roman" w:hAnsi="Times New Roman" w:cs="Times New Roman"/>
+          <w:sz w:val="24"/>
+          <w:szCs w:val="24"/>
+          <w:lang w:val="en-US"/>
+        </w:rPr>
+        <w:t>_*"}</w:t>
+      </w:r>
+    </w:p>
+    <w:p>
+      <w:pPr>
+        <w:pStyle w:val="PargrafodaLista"/>
+        <w:numPr>
+          <w:ilvl w:val="3"/>
+          <w:numId w:val="1"/>
+        </w:numPr>
+        <w:spacing w:line="360" w:lineRule="auto"/>
+        <w:jc w:val="both"/>
+        <w:rPr>
+          <w:rFonts w:ascii="Times New Roman" w:hAnsi="Times New Roman" w:cs="Times New Roman"/>
+          <w:sz w:val="24"/>
+          <w:szCs w:val="24"/>
+        </w:rPr>
+      </w:pPr>
+      <w:r>
+        <w:rPr>
+          <w:rFonts w:ascii="Times New Roman" w:hAnsi="Times New Roman" w:cs="Times New Roman"/>
+          <w:sz w:val="24"/>
+          <w:szCs w:val="24"/>
+        </w:rPr>
+        <w:t xml:space="preserve"> </w:t>
+      </w:r>
+      <w:r>
+        <w:rPr>
+          <w:rFonts w:ascii="Times New Roman" w:hAnsi="Times New Roman" w:cs="Times New Roman"/>
+          <w:sz w:val="24"/>
+          <w:szCs w:val="24"/>
+        </w:rPr>
+        <w:t>Esse é um Código que f</w:t>
+      </w:r>
+      <w:r>
+        <w:rPr>
+          <w:rFonts w:ascii="Times New Roman" w:hAnsi="Times New Roman" w:cs="Times New Roman"/>
+          <w:sz w:val="24"/>
+          <w:szCs w:val="24"/>
+        </w:rPr>
+        <w:t>izemos para retornar somente os arquivos que possuíam o nome migrando.</w:t>
+      </w:r>
+    </w:p>
+    <w:p>
+      <w:pPr>
+        <w:pStyle w:val="PargrafodaLista"/>
+        <w:numPr>
+          <w:ilvl w:val="3"/>
+          <w:numId w:val="1"/>
+        </w:numPr>
+        <w:spacing w:line="360" w:lineRule="auto"/>
+        <w:jc w:val="both"/>
+        <w:rPr>
+          <w:rFonts w:ascii="Times New Roman" w:hAnsi="Times New Roman" w:cs="Times New Roman"/>
+          <w:sz w:val="24"/>
+          <w:szCs w:val="24"/>
+        </w:rPr>
+      </w:pPr>
+      <w:r>
+        <w:rPr>
+          <w:rFonts w:ascii="Times New Roman" w:hAnsi="Times New Roman" w:cs="Times New Roman"/>
+          <w:sz w:val="24"/>
+          <w:szCs w:val="24"/>
+        </w:rPr>
+        <w:t xml:space="preserve"> Basicamente o que ele está dizendo é para listar todos os arquivos dessa pasta pra frente</w:t>
+      </w:r>
+      <w:r>
+        <w:rPr>
+          <w:rFonts w:ascii="Times New Roman" w:hAnsi="Times New Roman" w:cs="Times New Roman"/>
+          <w:sz w:val="24"/>
+          <w:szCs w:val="24"/>
+        </w:rPr>
+        <w:t>, o resultado disso seleciona somente o nome dos objetos, depois de selecionado exibe somente os objetos que possuem a palavra *_migrando_* no nome, ou seja, não importa o que vem ante ou depois desde que tenha a palavra</w:t>
+      </w:r>
+      <w:r>
+        <w:rPr>
+          <w:rFonts w:ascii="Times New Roman" w:hAnsi="Times New Roman" w:cs="Times New Roman"/>
+          <w:sz w:val="24"/>
+          <w:szCs w:val="24"/>
+        </w:rPr>
+        <w:t>, isso que significa os ‘*’</w:t>
+      </w:r>
+      <w:r>
+        <w:rPr>
+          <w:rFonts w:ascii="Times New Roman" w:hAnsi="Times New Roman" w:cs="Times New Roman"/>
+          <w:sz w:val="24"/>
+          <w:szCs w:val="24"/>
+        </w:rPr>
+        <w:t>.</w:t>
+      </w:r>
+    </w:p>
+    <w:p>
+      <w:pPr>
+        <w:pStyle w:val="PargrafodaLista"/>
+        <w:numPr>
+          <w:ilvl w:val="3"/>
+          <w:numId w:val="1"/>
+        </w:numPr>
+        <w:spacing w:line="360" w:lineRule="auto"/>
+        <w:jc w:val="both"/>
+        <w:rPr>
+          <w:rFonts w:ascii="Times New Roman" w:hAnsi="Times New Roman" w:cs="Times New Roman"/>
+          <w:sz w:val="24"/>
+          <w:szCs w:val="24"/>
+        </w:rPr>
+      </w:pPr>
+      <w:r>
+        <w:rPr>
+          <w:rFonts w:ascii="Times New Roman" w:hAnsi="Times New Roman" w:cs="Times New Roman"/>
+          <w:sz w:val="24"/>
+          <w:szCs w:val="24"/>
+        </w:rPr>
+        <w:t xml:space="preserve"> A variável $_ é um </w:t>
+      </w:r>
+      <w:proofErr w:type="spellStart"/>
+      <w:r>
+        <w:rPr>
+          <w:rFonts w:ascii="Times New Roman" w:hAnsi="Times New Roman" w:cs="Times New Roman"/>
+          <w:sz w:val="24"/>
+          <w:szCs w:val="24"/>
+        </w:rPr>
+        <w:t>iterador</w:t>
+      </w:r>
+      <w:proofErr w:type="spellEnd"/>
+      <w:r>
+        <w:rPr>
+          <w:rFonts w:ascii="Times New Roman" w:hAnsi="Times New Roman" w:cs="Times New Roman"/>
+          <w:sz w:val="24"/>
+          <w:szCs w:val="24"/>
+        </w:rPr>
+        <w:t>, ou seja, ela diz para verificar se existe essa palavra em cada um dos objetos selecionados anteriormente.</w:t>
+      </w:r>
+    </w:p>
+    <w:p>
+      <w:pPr>
+        <w:pStyle w:val="PargrafodaLista"/>
+        <w:numPr>
+          <w:ilvl w:val="3"/>
+          <w:numId w:val="1"/>
+        </w:numPr>
+        <w:spacing w:line="360" w:lineRule="auto"/>
+        <w:jc w:val="both"/>
+        <w:rPr>
+          <w:rFonts w:ascii="Times New Roman" w:hAnsi="Times New Roman" w:cs="Times New Roman"/>
+          <w:sz w:val="24"/>
+          <w:szCs w:val="24"/>
+        </w:rPr>
+      </w:pPr>
+      <w:r>
+        <w:rPr>
+          <w:rFonts w:ascii="Times New Roman" w:hAnsi="Times New Roman" w:cs="Times New Roman"/>
+          <w:sz w:val="24"/>
+          <w:szCs w:val="24"/>
+        </w:rPr>
+        <w:t xml:space="preserve"> O -</w:t>
+      </w:r>
+      <w:proofErr w:type="gramStart"/>
+      <w:r>
+        <w:rPr>
+          <w:rFonts w:ascii="Times New Roman" w:hAnsi="Times New Roman" w:cs="Times New Roman"/>
+          <w:sz w:val="24"/>
+          <w:szCs w:val="24"/>
+        </w:rPr>
+        <w:t>like</w:t>
+      </w:r>
+      <w:proofErr w:type="gramEnd"/>
+      <w:r>
+        <w:rPr>
+          <w:rFonts w:ascii="Times New Roman" w:hAnsi="Times New Roman" w:cs="Times New Roman"/>
+          <w:sz w:val="24"/>
+          <w:szCs w:val="24"/>
+        </w:rPr>
+        <w:t xml:space="preserve"> </w:t>
+      </w:r>
+      <w:r>
+        <w:rPr>
+          <w:rFonts w:ascii="Times New Roman" w:hAnsi="Times New Roman" w:cs="Times New Roman"/>
+          <w:sz w:val="24"/>
+          <w:szCs w:val="24"/>
+        </w:rPr>
+        <w:t>indica que é para procurar a palavra parecida com a que está em “”.</w:t>
+      </w:r>
+    </w:p>
+    <w:p>
+      <w:pPr>
+        <w:pStyle w:val="PargrafodaLista"/>
+        <w:numPr>
+          <w:ilvl w:val="3"/>
+          <w:numId w:val="1"/>
+        </w:numPr>
+        <w:spacing w:line="360" w:lineRule="auto"/>
+        <w:jc w:val="both"/>
+        <w:rPr>
+          <w:rFonts w:ascii="Times New Roman" w:hAnsi="Times New Roman" w:cs="Times New Roman"/>
+          <w:sz w:val="24"/>
+          <w:szCs w:val="24"/>
+        </w:rPr>
+      </w:pPr>
+      <w:r>
+        <w:rPr>
+          <w:rFonts w:ascii="Times New Roman" w:hAnsi="Times New Roman" w:cs="Times New Roman"/>
+          <w:sz w:val="24"/>
+          <w:szCs w:val="24"/>
+        </w:rPr>
+        <w:t xml:space="preserve"> Os {} são blocos de script que se repetem.</w:t>
+      </w:r>
+    </w:p>
+    <w:p>
+      <w:pPr>
+        <w:pStyle w:val="PargrafodaLista"/>
+        <w:numPr>
+          <w:ilvl w:val="3"/>
+          <w:numId w:val="1"/>
+        </w:numPr>
+        <w:spacing w:line="360" w:lineRule="auto"/>
+        <w:jc w:val="both"/>
+        <w:rPr>
+          <w:rFonts w:ascii="Times New Roman" w:hAnsi="Times New Roman" w:cs="Times New Roman"/>
+          <w:sz w:val="24"/>
+          <w:szCs w:val="24"/>
+        </w:rPr>
+      </w:pPr>
+      <w:r>
+        <w:rPr>
+          <w:rFonts w:ascii="Times New Roman" w:hAnsi="Times New Roman" w:cs="Times New Roman"/>
+          <w:sz w:val="24"/>
+          <w:szCs w:val="24"/>
+        </w:rPr>
+        <w:t xml:space="preserve"> Resultado Final:</w:t>
+      </w:r>
+    </w:p>
+    <w:p>
+      <w:pPr>
+        <w:spacing w:line="360" w:lineRule="auto"/>
+        <w:jc w:val="center"/>
+        <w:rPr>
+          <w:rFonts w:ascii="Times New Roman" w:hAnsi="Times New Roman" w:cs="Times New Roman"/>
+          <w:sz w:val="24"/>
+          <w:szCs w:val="24"/>
+        </w:rPr>
+      </w:pPr>
+      <w:r>
+        <w:rPr>
+          <w:rFonts w:ascii="Times New Roman" w:hAnsi="Times New Roman" w:cs="Times New Roman"/>
+          <w:sz w:val="24"/>
+          <w:szCs w:val="24"/>
+        </w:rPr>
+        <w:drawing>
+          <wp:inline distT="0" distB="0" distL="0" distR="0" wp14:anchorId="61114AF8" wp14:editId="6F7602ED">
+            <wp:extent cx="2610214" cy="581106"/>
+            <wp:effectExtent l="0" t="0" r="0" b="9525"/>
+            <wp:docPr id="18" name="Imagem 18"/>
+            <wp:cNvGraphicFramePr>
+              <a:graphicFrameLocks xmlns:a="http://schemas.openxmlformats.org/drawingml/2006/main" noChangeAspect="1"/>
+            </wp:cNvGraphicFramePr>
+            <a:graphic xmlns:a="http://schemas.openxmlformats.org/drawingml/2006/main">
+              <a:graphicData uri="http://schemas.openxmlformats.org/drawingml/2006/picture">
+                <pic:pic xmlns:pic="http://schemas.openxmlformats.org/drawingml/2006/picture">
+                  <pic:nvPicPr>
+                    <pic:cNvPr id="1" name=""/>
+                    <pic:cNvPicPr/>
+                  </pic:nvPicPr>
+                  <pic:blipFill>
+                    <a:blip r:embed="rId25"/>
+                    <a:stretch>
+                      <a:fillRect/>
+                    </a:stretch>
+                  </pic:blipFill>
+                  <pic:spPr>
+                    <a:xfrm>
+                      <a:off x="0" y="0"/>
+                      <a:ext cx="2610214" cy="581106"/>
+                    </a:xfrm>
+                    <a:prstGeom prst="rect">
+                      <a:avLst/>
+                    </a:prstGeom>
+                  </pic:spPr>
+                </pic:pic>
+              </a:graphicData>
+            </a:graphic>
+          </wp:inline>
+        </w:drawing>
+      </w:r>
+    </w:p>
+    <w:p>
+      <w:pPr>
+        <w:pStyle w:val="PargrafodaLista"/>
+        <w:numPr>
+          <w:ilvl w:val="2"/>
+          <w:numId w:val="1"/>
+        </w:numPr>
+        <w:spacing w:line="360" w:lineRule="auto"/>
+        <w:jc w:val="both"/>
+        <w:rPr>
+          <w:rFonts w:ascii="Times New Roman" w:hAnsi="Times New Roman" w:cs="Times New Roman"/>
+          <w:sz w:val="24"/>
+          <w:szCs w:val="24"/>
+        </w:rPr>
+      </w:pPr>
+      <w:r>
+        <w:rPr>
+          <w:rFonts w:ascii="Times New Roman" w:hAnsi="Times New Roman" w:cs="Times New Roman"/>
+          <w:sz w:val="24"/>
+          <w:szCs w:val="24"/>
+        </w:rPr>
+        <w:t xml:space="preserve">Com esse código acima não podemos fazer mais nada com o que é retornado, como </w:t>
+      </w:r>
+      <w:r>
+        <w:rPr>
+          <w:rFonts w:ascii="Times New Roman" w:hAnsi="Times New Roman" w:cs="Times New Roman"/>
+          <w:sz w:val="24"/>
+          <w:szCs w:val="24"/>
+        </w:rPr>
+        <w:t>ver o tamanho de cada item, por exemplo.</w:t>
+      </w:r>
+    </w:p>
+    <w:p>
+      <w:pPr>
+        <w:pStyle w:val="PargrafodaLista"/>
+        <w:numPr>
+          <w:ilvl w:val="3"/>
+          <w:numId w:val="1"/>
+        </w:numPr>
+        <w:spacing w:line="360" w:lineRule="auto"/>
+        <w:jc w:val="both"/>
+        <w:rPr>
+          <w:rFonts w:ascii="Times New Roman" w:hAnsi="Times New Roman" w:cs="Times New Roman"/>
+          <w:sz w:val="24"/>
+          <w:szCs w:val="24"/>
+        </w:rPr>
+      </w:pPr>
+      <w:r>
+        <w:rPr>
+          <w:rFonts w:ascii="Times New Roman" w:hAnsi="Times New Roman" w:cs="Times New Roman"/>
+          <w:sz w:val="24"/>
+          <w:szCs w:val="24"/>
+        </w:rPr>
+        <w:t xml:space="preserve"> Para isso </w:t>
+      </w:r>
+      <w:r>
+        <w:rPr>
+          <w:rFonts w:ascii="Times New Roman" w:hAnsi="Times New Roman" w:cs="Times New Roman"/>
+          <w:sz w:val="24"/>
+          <w:szCs w:val="24"/>
+        </w:rPr>
+        <w:t xml:space="preserve">podemos inverter a ordem do Where e do </w:t>
+      </w:r>
+      <w:proofErr w:type="spellStart"/>
+      <w:r>
+        <w:rPr>
+          <w:rFonts w:ascii="Times New Roman" w:hAnsi="Times New Roman" w:cs="Times New Roman"/>
+          <w:sz w:val="24"/>
+          <w:szCs w:val="24"/>
+        </w:rPr>
+        <w:t>select</w:t>
+      </w:r>
+      <w:proofErr w:type="spellEnd"/>
+      <w:r>
+        <w:rPr>
+          <w:rFonts w:ascii="Times New Roman" w:hAnsi="Times New Roman" w:cs="Times New Roman"/>
+          <w:sz w:val="24"/>
+          <w:szCs w:val="24"/>
+        </w:rPr>
+        <w:t xml:space="preserve"> object</w:t>
+      </w:r>
+      <w:r>
+        <w:rPr>
+          <w:rFonts w:ascii="Times New Roman" w:hAnsi="Times New Roman" w:cs="Times New Roman"/>
+          <w:sz w:val="24"/>
+          <w:szCs w:val="24"/>
+        </w:rPr>
+        <w:t>:</w:t>
+      </w:r>
+    </w:p>
+    <w:p>
+      <w:pPr>
+        <w:pStyle w:val="PargrafodaLista"/>
+        <w:numPr>
+          <w:ilvl w:val="3"/>
+          <w:numId w:val="1"/>
+        </w:numPr>
+        <w:spacing w:line="360" w:lineRule="auto"/>
+        <w:jc w:val="both"/>
+        <w:rPr>
+          <w:rFonts w:ascii="Times New Roman" w:hAnsi="Times New Roman" w:cs="Times New Roman"/>
+          <w:sz w:val="24"/>
+          <w:szCs w:val="24"/>
+          <w:lang w:val="en-US"/>
+        </w:rPr>
+      </w:pPr>
+      <w:r>
+        <w:rPr>
+          <w:rFonts w:ascii="Times New Roman" w:hAnsi="Times New Roman" w:cs="Times New Roman"/>
+          <w:sz w:val="24"/>
+          <w:szCs w:val="24"/>
+          <w:lang w:val="en-US"/>
+        </w:rPr>
+        <w:t xml:space="preserve"> </w:t>
+      </w:r>
+      <w:proofErr w:type="spellStart"/>
+      <w:r>
+        <w:rPr>
+          <w:rFonts w:ascii="Times New Roman" w:hAnsi="Times New Roman" w:cs="Times New Roman"/>
+          <w:sz w:val="24"/>
+          <w:szCs w:val="24"/>
+          <w:lang w:val="en-US"/>
+        </w:rPr>
+        <w:t>gci</w:t>
+      </w:r>
+      <w:proofErr w:type="spellEnd"/>
+      <w:r>
+        <w:rPr>
+          <w:rFonts w:ascii="Times New Roman" w:hAnsi="Times New Roman" w:cs="Times New Roman"/>
+          <w:sz w:val="24"/>
+          <w:szCs w:val="24"/>
+          <w:lang w:val="en-US"/>
+        </w:rPr>
+        <w:t xml:space="preserve"> -Recurse -File | Where-Object Name -like "*_</w:t>
+      </w:r>
+      <w:proofErr w:type="spellStart"/>
+      <w:r>
+        <w:rPr>
+          <w:rFonts w:ascii="Times New Roman" w:hAnsi="Times New Roman" w:cs="Times New Roman"/>
+          <w:sz w:val="24"/>
+          <w:szCs w:val="24"/>
+          <w:lang w:val="en-US"/>
+        </w:rPr>
+        <w:t>migrando</w:t>
+      </w:r>
+      <w:proofErr w:type="spellEnd"/>
+      <w:r>
+        <w:rPr>
+          <w:rFonts w:ascii="Times New Roman" w:hAnsi="Times New Roman" w:cs="Times New Roman"/>
+          <w:sz w:val="24"/>
+          <w:szCs w:val="24"/>
+          <w:lang w:val="en-US"/>
+        </w:rPr>
+        <w:t>_*" | Select-Object Name, Length</w:t>
+      </w:r>
+    </w:p>
+    <w:p>
+      <w:pPr>
+        <w:pStyle w:val="PargrafodaLista"/>
+        <w:numPr>
+          <w:ilvl w:val="3"/>
+          <w:numId w:val="1"/>
+        </w:numPr>
+        <w:spacing w:line="360" w:lineRule="auto"/>
+        <w:jc w:val="both"/>
+        <w:rPr>
+          <w:rFonts w:ascii="Times New Roman" w:hAnsi="Times New Roman" w:cs="Times New Roman"/>
+          <w:sz w:val="24"/>
+          <w:szCs w:val="24"/>
+        </w:rPr>
+      </w:pPr>
+      <w:r>
+        <w:rPr>
+          <w:rFonts w:ascii="Times New Roman" w:hAnsi="Times New Roman" w:cs="Times New Roman"/>
+          <w:sz w:val="24"/>
+          <w:szCs w:val="24"/>
+        </w:rPr>
+        <w:lastRenderedPageBreak/>
+        <w:t xml:space="preserve"> Faz exatamente a mesma coisa a</w:t>
+      </w:r>
+      <w:r>
+        <w:rPr>
+          <w:rFonts w:ascii="Times New Roman" w:hAnsi="Times New Roman" w:cs="Times New Roman"/>
+          <w:sz w:val="24"/>
+          <w:szCs w:val="24"/>
+        </w:rPr>
+        <w:t>pesar de devolver de forma diferente:</w:t>
+      </w:r>
+    </w:p>
+    <w:p>
+      <w:pPr>
+        <w:spacing w:line="360" w:lineRule="auto"/>
+        <w:jc w:val="center"/>
+        <w:rPr>
+          <w:rFonts w:ascii="Times New Roman" w:hAnsi="Times New Roman" w:cs="Times New Roman"/>
+          <w:sz w:val="24"/>
+          <w:szCs w:val="24"/>
+        </w:rPr>
+      </w:pPr>
+      <w:r>
+        <w:rPr>
+          <w:rFonts w:ascii="Times New Roman" w:hAnsi="Times New Roman" w:cs="Times New Roman"/>
+          <w:sz w:val="24"/>
+          <w:szCs w:val="24"/>
+        </w:rPr>
+        <w:drawing>
+          <wp:inline distT="0" distB="0" distL="0" distR="0" wp14:anchorId="5ABC13DB" wp14:editId="7C52A5E0">
+            <wp:extent cx="3305636" cy="762106"/>
+            <wp:effectExtent l="0" t="0" r="9525" b="0"/>
+            <wp:docPr id="19" name="Imagem 19"/>
+            <wp:cNvGraphicFramePr>
+              <a:graphicFrameLocks xmlns:a="http://schemas.openxmlformats.org/drawingml/2006/main" noChangeAspect="1"/>
+            </wp:cNvGraphicFramePr>
+            <a:graphic xmlns:a="http://schemas.openxmlformats.org/drawingml/2006/main">
+              <a:graphicData uri="http://schemas.openxmlformats.org/drawingml/2006/picture">
+                <pic:pic xmlns:pic="http://schemas.openxmlformats.org/drawingml/2006/picture">
+                  <pic:nvPicPr>
+                    <pic:cNvPr id="1" name=""/>
+                    <pic:cNvPicPr/>
+                  </pic:nvPicPr>
+                  <pic:blipFill>
+                    <a:blip r:embed="rId26"/>
+                    <a:stretch>
+                      <a:fillRect/>
+                    </a:stretch>
+                  </pic:blipFill>
+                  <pic:spPr>
+                    <a:xfrm>
+                      <a:off x="0" y="0"/>
+                      <a:ext cx="3305636" cy="762106"/>
+                    </a:xfrm>
+                    <a:prstGeom prst="rect">
+                      <a:avLst/>
+                    </a:prstGeom>
+                  </pic:spPr>
+                </pic:pic>
+              </a:graphicData>
+            </a:graphic>
+          </wp:inline>
+        </w:drawing>
+      </w:r>
+    </w:p>
+    <w:p>
+      <w:pPr>
+        <w:pStyle w:val="PargrafodaLista"/>
+        <w:numPr>
+          <w:ilvl w:val="3"/>
+          <w:numId w:val="1"/>
+        </w:numPr>
+        <w:spacing w:line="360" w:lineRule="auto"/>
+        <w:jc w:val="both"/>
+        <w:rPr>
+          <w:rFonts w:ascii="Times New Roman" w:hAnsi="Times New Roman" w:cs="Times New Roman"/>
+          <w:sz w:val="24"/>
+          <w:szCs w:val="24"/>
+        </w:rPr>
+      </w:pPr>
+      <w:r>
+        <w:rPr>
+          <w:rFonts w:ascii="Times New Roman" w:hAnsi="Times New Roman" w:cs="Times New Roman"/>
+          <w:sz w:val="24"/>
+          <w:szCs w:val="24"/>
+        </w:rPr>
+        <w:t xml:space="preserve"> </w:t>
+      </w:r>
     </w:p>
     <w:sectPr>
       <w:pgSz w:w="11906" w:h="16838"/>

</xml_diff>

<commit_message>
Usando ScriptBlocks com o SelectObject
Fizemos um script para formatar o tamanho de cada arquivo que recebemos
</commit_message>
<xml_diff>
--- a/Windows/powershell/anotaçoes/Powershell Parte 1 – Começando Com A Linguagem De Scpripting Moderna.docx
+++ b/Windows/powershell/anotaçoes/Powershell Parte 1 – Começando Com A Linguagem De Scpripting Moderna.docx
@@ -12,6 +12,7 @@
           <w:szCs w:val="24"/>
         </w:rPr>
       </w:pPr>
+      <w:proofErr w:type="spellStart"/>
       <w:r>
         <w:rPr>
           <w:rFonts w:ascii="Times New Roman" w:hAnsi="Times New Roman" w:cs="Times New Roman"/>
@@ -21,8 +22,9 @@
           <w:szCs w:val="24"/>
           <w:u w:val="single"/>
         </w:rPr>
-        <w:t xml:space="preserve">Powershell Parte 1 </w:t>
-      </w:r>
+        <w:t>Powershell</w:t>
+      </w:r>
+      <w:proofErr w:type="spellEnd"/>
       <w:r>
         <w:rPr>
           <w:rFonts w:ascii="Times New Roman" w:hAnsi="Times New Roman" w:cs="Times New Roman"/>
@@ -32,7 +34,7 @@
           <w:szCs w:val="24"/>
           <w:u w:val="single"/>
         </w:rPr>
-        <w:t>–</w:t>
+        <w:t xml:space="preserve"> Parte 1 </w:t>
       </w:r>
       <w:r>
         <w:rPr>
@@ -43,7 +45,7 @@
           <w:szCs w:val="24"/>
           <w:u w:val="single"/>
         </w:rPr>
-        <w:t xml:space="preserve"> </w:t>
+        <w:t>–</w:t>
       </w:r>
       <w:r>
         <w:rPr>
@@ -54,7 +56,7 @@
           <w:szCs w:val="24"/>
           <w:u w:val="single"/>
         </w:rPr>
-        <w:t xml:space="preserve">Começando </w:t>
+        <w:t xml:space="preserve"> </w:t>
       </w:r>
       <w:r>
         <w:rPr>
@@ -65,18 +67,9 @@
           <w:szCs w:val="24"/>
           <w:u w:val="single"/>
         </w:rPr>
-        <w:t>Com A Linguagem De Scpripting Moderna</w:t>
-      </w:r>
-    </w:p>
-    <w:p>
-      <w:pPr>
-        <w:pStyle w:val="PargrafodaLista"/>
-        <w:numPr>
-          <w:ilvl w:val="0"/>
-          <w:numId w:val="1"/>
-        </w:numPr>
-        <w:spacing w:line="360" w:lineRule="auto"/>
-        <w:jc w:val="both"/>
+        <w:t xml:space="preserve">Começando </w:t>
+      </w:r>
+      <w:r>
         <w:rPr>
           <w:rFonts w:ascii="Times New Roman" w:hAnsi="Times New Roman" w:cs="Times New Roman"/>
           <w:b/>
@@ -85,7 +78,9 @@
           <w:szCs w:val="24"/>
           <w:u w:val="single"/>
         </w:rPr>
-      </w:pPr>
+        <w:t xml:space="preserve">Com A Linguagem De </w:t>
+      </w:r>
+      <w:proofErr w:type="spellStart"/>
       <w:r>
         <w:rPr>
           <w:rFonts w:ascii="Times New Roman" w:hAnsi="Times New Roman" w:cs="Times New Roman"/>
@@ -95,42 +90,10 @@
           <w:szCs w:val="24"/>
           <w:u w:val="single"/>
         </w:rPr>
-        <w:t>Aula 1 – Apresentando o PowerShell:</w:t>
-      </w:r>
-    </w:p>
-    <w:p>
-      <w:pPr>
-        <w:pStyle w:val="PargrafodaLista"/>
-        <w:numPr>
-          <w:ilvl w:val="1"/>
-          <w:numId w:val="1"/>
-        </w:numPr>
-        <w:spacing w:line="360" w:lineRule="auto"/>
-        <w:jc w:val="both"/>
-        <w:rPr>
-          <w:rFonts w:ascii="Times New Roman" w:hAnsi="Times New Roman" w:cs="Times New Roman"/>
-          <w:sz w:val="24"/>
-          <w:szCs w:val="24"/>
-        </w:rPr>
-      </w:pPr>
-      <w:r>
-        <w:rPr>
-          <w:rFonts w:ascii="Times New Roman" w:hAnsi="Times New Roman" w:cs="Times New Roman"/>
-          <w:sz w:val="24"/>
-          <w:szCs w:val="24"/>
-        </w:rPr>
-        <w:t xml:space="preserve"> Conhecendo o problema do cliente:</w:t>
-      </w:r>
-    </w:p>
-    <w:p>
-      <w:pPr>
-        <w:pStyle w:val="PargrafodaLista"/>
-        <w:numPr>
-          <w:ilvl w:val="2"/>
-          <w:numId w:val="1"/>
-        </w:numPr>
-        <w:spacing w:line="360" w:lineRule="auto"/>
-        <w:jc w:val="both"/>
+        <w:t>Scpripting</w:t>
+      </w:r>
+      <w:proofErr w:type="spellEnd"/>
+      <w:r>
         <w:rPr>
           <w:rFonts w:ascii="Times New Roman" w:hAnsi="Times New Roman" w:cs="Times New Roman"/>
           <w:b/>
@@ -139,21 +102,14 @@
           <w:szCs w:val="24"/>
           <w:u w:val="single"/>
         </w:rPr>
-      </w:pPr>
-      <w:r>
-        <w:rPr>
-          <w:rFonts w:ascii="Times New Roman" w:hAnsi="Times New Roman" w:cs="Times New Roman"/>
-          <w:sz w:val="24"/>
-          <w:szCs w:val="24"/>
-        </w:rPr>
-        <w:t>Mstsc: Ao rodar no executar win+R, abre uma conexão de área remota.</w:t>
-      </w:r>
-    </w:p>
-    <w:p>
-      <w:pPr>
-        <w:pStyle w:val="PargrafodaLista"/>
-        <w:numPr>
-          <w:ilvl w:val="2"/>
+        <w:t xml:space="preserve"> Moderna</w:t>
+      </w:r>
+    </w:p>
+    <w:p>
+      <w:pPr>
+        <w:pStyle w:val="PargrafodaLista"/>
+        <w:numPr>
+          <w:ilvl w:val="0"/>
           <w:numId w:val="1"/>
         </w:numPr>
         <w:spacing w:line="360" w:lineRule="auto"/>
@@ -170,37 +126,37 @@
       <w:r>
         <w:rPr>
           <w:rFonts w:ascii="Times New Roman" w:hAnsi="Times New Roman" w:cs="Times New Roman"/>
-          <w:sz w:val="24"/>
-          <w:szCs w:val="24"/>
-        </w:rPr>
-        <w:t>Podemos ver no gerenciador de tarefas o que está consumindo muito da máquina, clicar com o botão direito e ir para detalhes e a partir dos detalhes, clicar com botão direito e ir para serviços, assim descobrimos quais serviços estão utilizando aquela aplicação que está consumindo muito do nosso sistema.</w:t>
-      </w:r>
-    </w:p>
-    <w:p>
-      <w:pPr>
-        <w:pStyle w:val="PargrafodaLista"/>
-        <w:numPr>
-          <w:ilvl w:val="2"/>
-          <w:numId w:val="1"/>
-        </w:numPr>
-        <w:spacing w:line="360" w:lineRule="auto"/>
-        <w:jc w:val="both"/>
-        <w:rPr>
-          <w:rFonts w:ascii="Times New Roman" w:hAnsi="Times New Roman" w:cs="Times New Roman"/>
           <w:b/>
           <w:bCs/>
           <w:sz w:val="24"/>
           <w:szCs w:val="24"/>
           <w:u w:val="single"/>
         </w:rPr>
-      </w:pPr>
-      <w:r>
-        <w:rPr>
-          <w:rFonts w:ascii="Times New Roman" w:hAnsi="Times New Roman" w:cs="Times New Roman"/>
-          <w:sz w:val="24"/>
-          <w:szCs w:val="24"/>
-        </w:rPr>
-        <w:t>O problema do nosso cliente é exatamente esse, temos um serviço que está usando 90/100% da capacidade da cpu dos nossos servidores e precisamos reiniciar eles para que voltem ao normal, mas, conectar remotamente em um por um e fazer manualmente nos 10 servidores é muito trabalhoso, por isso vamos escrever um script que faça esse trabalho.</w:t>
+        <w:t xml:space="preserve">Aula 1 – Apresentando o </w:t>
+      </w:r>
+      <w:proofErr w:type="spellStart"/>
+      <w:r>
+        <w:rPr>
+          <w:rFonts w:ascii="Times New Roman" w:hAnsi="Times New Roman" w:cs="Times New Roman"/>
+          <w:b/>
+          <w:bCs/>
+          <w:sz w:val="24"/>
+          <w:szCs w:val="24"/>
+          <w:u w:val="single"/>
+        </w:rPr>
+        <w:t>PowerShell</w:t>
+      </w:r>
+      <w:proofErr w:type="spellEnd"/>
+      <w:r>
+        <w:rPr>
+          <w:rFonts w:ascii="Times New Roman" w:hAnsi="Times New Roman" w:cs="Times New Roman"/>
+          <w:b/>
+          <w:bCs/>
+          <w:sz w:val="24"/>
+          <w:szCs w:val="24"/>
+          <w:u w:val="single"/>
+        </w:rPr>
+        <w:t>:</w:t>
       </w:r>
     </w:p>
     <w:p>
@@ -224,6 +180,157 @@
           <w:sz w:val="24"/>
           <w:szCs w:val="24"/>
         </w:rPr>
+        <w:t xml:space="preserve"> Conhecendo o problema do cliente:</w:t>
+      </w:r>
+    </w:p>
+    <w:p>
+      <w:pPr>
+        <w:pStyle w:val="PargrafodaLista"/>
+        <w:numPr>
+          <w:ilvl w:val="2"/>
+          <w:numId w:val="1"/>
+        </w:numPr>
+        <w:spacing w:line="360" w:lineRule="auto"/>
+        <w:jc w:val="both"/>
+        <w:rPr>
+          <w:rFonts w:ascii="Times New Roman" w:hAnsi="Times New Roman" w:cs="Times New Roman"/>
+          <w:b/>
+          <w:bCs/>
+          <w:sz w:val="24"/>
+          <w:szCs w:val="24"/>
+          <w:u w:val="single"/>
+        </w:rPr>
+      </w:pPr>
+      <w:proofErr w:type="spellStart"/>
+      <w:r>
+        <w:rPr>
+          <w:rFonts w:ascii="Times New Roman" w:hAnsi="Times New Roman" w:cs="Times New Roman"/>
+          <w:sz w:val="24"/>
+          <w:szCs w:val="24"/>
+        </w:rPr>
+        <w:t>Mstsc</w:t>
+      </w:r>
+      <w:proofErr w:type="spellEnd"/>
+      <w:r>
+        <w:rPr>
+          <w:rFonts w:ascii="Times New Roman" w:hAnsi="Times New Roman" w:cs="Times New Roman"/>
+          <w:sz w:val="24"/>
+          <w:szCs w:val="24"/>
+        </w:rPr>
+        <w:t xml:space="preserve">: Ao rodar no executar </w:t>
+      </w:r>
+      <w:proofErr w:type="spellStart"/>
+      <w:r>
+        <w:rPr>
+          <w:rFonts w:ascii="Times New Roman" w:hAnsi="Times New Roman" w:cs="Times New Roman"/>
+          <w:sz w:val="24"/>
+          <w:szCs w:val="24"/>
+        </w:rPr>
+        <w:t>win+R</w:t>
+      </w:r>
+      <w:proofErr w:type="spellEnd"/>
+      <w:r>
+        <w:rPr>
+          <w:rFonts w:ascii="Times New Roman" w:hAnsi="Times New Roman" w:cs="Times New Roman"/>
+          <w:sz w:val="24"/>
+          <w:szCs w:val="24"/>
+        </w:rPr>
+        <w:t>, abre uma conexão de área remota.</w:t>
+      </w:r>
+    </w:p>
+    <w:p>
+      <w:pPr>
+        <w:pStyle w:val="PargrafodaLista"/>
+        <w:numPr>
+          <w:ilvl w:val="2"/>
+          <w:numId w:val="1"/>
+        </w:numPr>
+        <w:spacing w:line="360" w:lineRule="auto"/>
+        <w:jc w:val="both"/>
+        <w:rPr>
+          <w:rFonts w:ascii="Times New Roman" w:hAnsi="Times New Roman" w:cs="Times New Roman"/>
+          <w:b/>
+          <w:bCs/>
+          <w:sz w:val="24"/>
+          <w:szCs w:val="24"/>
+          <w:u w:val="single"/>
+        </w:rPr>
+      </w:pPr>
+      <w:r>
+        <w:rPr>
+          <w:rFonts w:ascii="Times New Roman" w:hAnsi="Times New Roman" w:cs="Times New Roman"/>
+          <w:sz w:val="24"/>
+          <w:szCs w:val="24"/>
+        </w:rPr>
+        <w:t>Podemos ver no gerenciador de tarefas o que está consumindo muito da máquina, clicar com o botão direito e ir para detalhes e a partir dos detalhes, clicar com botão direito e ir para serviços, assim descobrimos quais serviços estão utilizando aquela aplicação que está consumindo muito do nosso sistema.</w:t>
+      </w:r>
+    </w:p>
+    <w:p>
+      <w:pPr>
+        <w:pStyle w:val="PargrafodaLista"/>
+        <w:numPr>
+          <w:ilvl w:val="2"/>
+          <w:numId w:val="1"/>
+        </w:numPr>
+        <w:spacing w:line="360" w:lineRule="auto"/>
+        <w:jc w:val="both"/>
+        <w:rPr>
+          <w:rFonts w:ascii="Times New Roman" w:hAnsi="Times New Roman" w:cs="Times New Roman"/>
+          <w:b/>
+          <w:bCs/>
+          <w:sz w:val="24"/>
+          <w:szCs w:val="24"/>
+          <w:u w:val="single"/>
+        </w:rPr>
+      </w:pPr>
+      <w:r>
+        <w:rPr>
+          <w:rFonts w:ascii="Times New Roman" w:hAnsi="Times New Roman" w:cs="Times New Roman"/>
+          <w:sz w:val="24"/>
+          <w:szCs w:val="24"/>
+        </w:rPr>
+        <w:t xml:space="preserve">O problema do nosso cliente é exatamente esse, temos um serviço que está usando 90/100% da capacidade da </w:t>
+      </w:r>
+      <w:proofErr w:type="spellStart"/>
+      <w:r>
+        <w:rPr>
+          <w:rFonts w:ascii="Times New Roman" w:hAnsi="Times New Roman" w:cs="Times New Roman"/>
+          <w:sz w:val="24"/>
+          <w:szCs w:val="24"/>
+        </w:rPr>
+        <w:t>cpu</w:t>
+      </w:r>
+      <w:proofErr w:type="spellEnd"/>
+      <w:r>
+        <w:rPr>
+          <w:rFonts w:ascii="Times New Roman" w:hAnsi="Times New Roman" w:cs="Times New Roman"/>
+          <w:sz w:val="24"/>
+          <w:szCs w:val="24"/>
+        </w:rPr>
+        <w:t xml:space="preserve"> dos nossos servidores e precisamos reiniciar eles para que voltem ao normal, mas, conectar remotamente em um por um e fazer manualmente nos 10 servidores é muito trabalhoso, por isso vamos escrever um script que faça esse trabalho.</w:t>
+      </w:r>
+    </w:p>
+    <w:p>
+      <w:pPr>
+        <w:pStyle w:val="PargrafodaLista"/>
+        <w:numPr>
+          <w:ilvl w:val="1"/>
+          <w:numId w:val="1"/>
+        </w:numPr>
+        <w:spacing w:line="360" w:lineRule="auto"/>
+        <w:jc w:val="both"/>
+        <w:rPr>
+          <w:rFonts w:ascii="Times New Roman" w:hAnsi="Times New Roman" w:cs="Times New Roman"/>
+          <w:sz w:val="24"/>
+          <w:szCs w:val="24"/>
+        </w:rPr>
+      </w:pPr>
+      <w:r>
+        <w:rPr>
+          <w:rFonts w:ascii="Times New Roman" w:hAnsi="Times New Roman" w:cs="Times New Roman"/>
+          <w:sz w:val="24"/>
+          <w:szCs w:val="24"/>
+        </w:rPr>
         <w:t xml:space="preserve"> </w:t>
       </w:r>
       <w:r>
@@ -304,7 +411,25 @@
           <w:sz w:val="24"/>
           <w:szCs w:val="24"/>
         </w:rPr>
-        <w:t>Ao contrário do PowerShell, o CMD não possui uma forte convenção de nomes</w:t>
+        <w:t xml:space="preserve">Ao contrário do </w:t>
+      </w:r>
+      <w:proofErr w:type="spellStart"/>
+      <w:r>
+        <w:rPr>
+          <w:rFonts w:ascii="Times New Roman" w:hAnsi="Times New Roman" w:cs="Times New Roman"/>
+          <w:sz w:val="24"/>
+          <w:szCs w:val="24"/>
+        </w:rPr>
+        <w:t>PowerShell</w:t>
+      </w:r>
+      <w:proofErr w:type="spellEnd"/>
+      <w:r>
+        <w:rPr>
+          <w:rFonts w:ascii="Times New Roman" w:hAnsi="Times New Roman" w:cs="Times New Roman"/>
+          <w:sz w:val="24"/>
+          <w:szCs w:val="24"/>
+        </w:rPr>
+        <w:t>, o CMD não possui uma forte convenção de nomes</w:t>
       </w:r>
       <w:r>
         <w:rPr>
@@ -352,7 +477,25 @@
           <w:sz w:val="24"/>
           <w:szCs w:val="24"/>
         </w:rPr>
-        <w:t>Diferente do PowerShell, o CMD não é orientado a objetos</w:t>
+        <w:t xml:space="preserve">Diferente do </w:t>
+      </w:r>
+      <w:proofErr w:type="spellStart"/>
+      <w:r>
+        <w:rPr>
+          <w:rFonts w:ascii="Times New Roman" w:hAnsi="Times New Roman" w:cs="Times New Roman"/>
+          <w:sz w:val="24"/>
+          <w:szCs w:val="24"/>
+        </w:rPr>
+        <w:t>PowerShell</w:t>
+      </w:r>
+      <w:proofErr w:type="spellEnd"/>
+      <w:r>
+        <w:rPr>
+          <w:rFonts w:ascii="Times New Roman" w:hAnsi="Times New Roman" w:cs="Times New Roman"/>
+          <w:sz w:val="24"/>
+          <w:szCs w:val="24"/>
+        </w:rPr>
+        <w:t>, o CMD não é orientado a objetos</w:t>
       </w:r>
       <w:r>
         <w:rPr>
@@ -400,7 +543,25 @@
           <w:sz w:val="24"/>
           <w:szCs w:val="24"/>
         </w:rPr>
-        <w:t>O CMD está disponível até nas versões mais recentes do windows, como o Windows 10 ou o Windows Server 2016</w:t>
+        <w:t xml:space="preserve">O CMD está disponível até nas versões mais recentes do </w:t>
+      </w:r>
+      <w:proofErr w:type="spellStart"/>
+      <w:r>
+        <w:rPr>
+          <w:rFonts w:ascii="Times New Roman" w:hAnsi="Times New Roman" w:cs="Times New Roman"/>
+          <w:sz w:val="24"/>
+          <w:szCs w:val="24"/>
+        </w:rPr>
+        <w:t>windows</w:t>
+      </w:r>
+      <w:proofErr w:type="spellEnd"/>
+      <w:r>
+        <w:rPr>
+          <w:rFonts w:ascii="Times New Roman" w:hAnsi="Times New Roman" w:cs="Times New Roman"/>
+          <w:sz w:val="24"/>
+          <w:szCs w:val="24"/>
+        </w:rPr>
+        <w:t>, como o Windows 10 ou o Windows Server 2016</w:t>
       </w:r>
       <w:r>
         <w:rPr>
@@ -440,8 +601,18 @@
           <w:sz w:val="24"/>
           <w:szCs w:val="24"/>
         </w:rPr>
-        <w:t>Resolvendo o problema com PowerShell</w:t>
-      </w:r>
+        <w:t xml:space="preserve">Resolvendo o problema com </w:t>
+      </w:r>
+      <w:proofErr w:type="spellStart"/>
+      <w:r>
+        <w:rPr>
+          <w:rFonts w:ascii="Times New Roman" w:hAnsi="Times New Roman" w:cs="Times New Roman"/>
+          <w:sz w:val="24"/>
+          <w:szCs w:val="24"/>
+        </w:rPr>
+        <w:t>PowerShell</w:t>
+      </w:r>
+      <w:proofErr w:type="spellEnd"/>
       <w:r>
         <w:rPr>
           <w:rFonts w:ascii="Times New Roman" w:hAnsi="Times New Roman" w:cs="Times New Roman"/>
@@ -472,7 +643,79 @@
           <w:sz w:val="24"/>
           <w:szCs w:val="24"/>
         </w:rPr>
-        <w:t>Diferente do cmd, no powershell é tudo bem mais intuitivo, por exemplo, para obter os serviços vc digita exatamente isso Get-Service.</w:t>
+        <w:t xml:space="preserve">Diferente do </w:t>
+      </w:r>
+      <w:proofErr w:type="spellStart"/>
+      <w:r>
+        <w:rPr>
+          <w:rFonts w:ascii="Times New Roman" w:hAnsi="Times New Roman" w:cs="Times New Roman"/>
+          <w:sz w:val="24"/>
+          <w:szCs w:val="24"/>
+        </w:rPr>
+        <w:t>cmd</w:t>
+      </w:r>
+      <w:proofErr w:type="spellEnd"/>
+      <w:r>
+        <w:rPr>
+          <w:rFonts w:ascii="Times New Roman" w:hAnsi="Times New Roman" w:cs="Times New Roman"/>
+          <w:sz w:val="24"/>
+          <w:szCs w:val="24"/>
+        </w:rPr>
+        <w:t xml:space="preserve">, no </w:t>
+      </w:r>
+      <w:proofErr w:type="spellStart"/>
+      <w:r>
+        <w:rPr>
+          <w:rFonts w:ascii="Times New Roman" w:hAnsi="Times New Roman" w:cs="Times New Roman"/>
+          <w:sz w:val="24"/>
+          <w:szCs w:val="24"/>
+        </w:rPr>
+        <w:t>powershell</w:t>
+      </w:r>
+      <w:proofErr w:type="spellEnd"/>
+      <w:r>
+        <w:rPr>
+          <w:rFonts w:ascii="Times New Roman" w:hAnsi="Times New Roman" w:cs="Times New Roman"/>
+          <w:sz w:val="24"/>
+          <w:szCs w:val="24"/>
+        </w:rPr>
+        <w:t xml:space="preserve"> é tudo bem mais intuitivo, por exemplo, para obter os serviços </w:t>
+      </w:r>
+      <w:proofErr w:type="spellStart"/>
+      <w:r>
+        <w:rPr>
+          <w:rFonts w:ascii="Times New Roman" w:hAnsi="Times New Roman" w:cs="Times New Roman"/>
+          <w:sz w:val="24"/>
+          <w:szCs w:val="24"/>
+        </w:rPr>
+        <w:t>vc</w:t>
+      </w:r>
+      <w:proofErr w:type="spellEnd"/>
+      <w:r>
+        <w:rPr>
+          <w:rFonts w:ascii="Times New Roman" w:hAnsi="Times New Roman" w:cs="Times New Roman"/>
+          <w:sz w:val="24"/>
+          <w:szCs w:val="24"/>
+        </w:rPr>
+        <w:t xml:space="preserve"> digita exatamente isso </w:t>
+      </w:r>
+      <w:proofErr w:type="spellStart"/>
+      <w:r>
+        <w:rPr>
+          <w:rFonts w:ascii="Times New Roman" w:hAnsi="Times New Roman" w:cs="Times New Roman"/>
+          <w:sz w:val="24"/>
+          <w:szCs w:val="24"/>
+        </w:rPr>
+        <w:t>Get</w:t>
+      </w:r>
+      <w:proofErr w:type="spellEnd"/>
+      <w:r>
+        <w:rPr>
+          <w:rFonts w:ascii="Times New Roman" w:hAnsi="Times New Roman" w:cs="Times New Roman"/>
+          <w:sz w:val="24"/>
+          <w:szCs w:val="24"/>
+        </w:rPr>
+        <w:t>-Service.</w:t>
       </w:r>
     </w:p>
     <w:p>
@@ -521,7 +764,43 @@
           <w:szCs w:val="24"/>
         </w:rPr>
         <w:lastRenderedPageBreak/>
-        <w:t>Ao contrário do cmd que tínhamos que digitar sc query e afins, sem nem sequer sabermos para que serve ou que exatamente significa esse comando.</w:t>
+        <w:t xml:space="preserve">Ao contrário do </w:t>
+      </w:r>
+      <w:proofErr w:type="spellStart"/>
+      <w:r>
+        <w:rPr>
+          <w:rFonts w:ascii="Times New Roman" w:hAnsi="Times New Roman" w:cs="Times New Roman"/>
+          <w:sz w:val="24"/>
+          <w:szCs w:val="24"/>
+        </w:rPr>
+        <w:t>cmd</w:t>
+      </w:r>
+      <w:proofErr w:type="spellEnd"/>
+      <w:r>
+        <w:rPr>
+          <w:rFonts w:ascii="Times New Roman" w:hAnsi="Times New Roman" w:cs="Times New Roman"/>
+          <w:sz w:val="24"/>
+          <w:szCs w:val="24"/>
+        </w:rPr>
+        <w:t xml:space="preserve"> que tínhamos que digitar </w:t>
+      </w:r>
+      <w:proofErr w:type="spellStart"/>
+      <w:r>
+        <w:rPr>
+          <w:rFonts w:ascii="Times New Roman" w:hAnsi="Times New Roman" w:cs="Times New Roman"/>
+          <w:sz w:val="24"/>
+          <w:szCs w:val="24"/>
+        </w:rPr>
+        <w:t>sc</w:t>
+      </w:r>
+      <w:proofErr w:type="spellEnd"/>
+      <w:r>
+        <w:rPr>
+          <w:rFonts w:ascii="Times New Roman" w:hAnsi="Times New Roman" w:cs="Times New Roman"/>
+          <w:sz w:val="24"/>
+          <w:szCs w:val="24"/>
+        </w:rPr>
+        <w:t xml:space="preserve"> query e afins, sem nem sequer sabermos para que serve ou que exatamente significa esse comando.</w:t>
       </w:r>
     </w:p>
     <w:p>
@@ -545,7 +824,25 @@
           <w:sz w:val="24"/>
           <w:szCs w:val="24"/>
         </w:rPr>
-        <w:t>Tudo no PS tem autocomplete, ou seja, se não souber o nome completo do comando, basta digitar uma parte dele e ir apertando tab até encontrar o que precisa.</w:t>
+        <w:t xml:space="preserve">Tudo no PS tem autocomplete, ou seja, se não souber o nome completo do comando, basta digitar uma parte dele e ir apertando </w:t>
+      </w:r>
+      <w:proofErr w:type="spellStart"/>
+      <w:r>
+        <w:rPr>
+          <w:rFonts w:ascii="Times New Roman" w:hAnsi="Times New Roman" w:cs="Times New Roman"/>
+          <w:sz w:val="24"/>
+          <w:szCs w:val="24"/>
+        </w:rPr>
+        <w:t>tab</w:t>
+      </w:r>
+      <w:proofErr w:type="spellEnd"/>
+      <w:r>
+        <w:rPr>
+          <w:rFonts w:ascii="Times New Roman" w:hAnsi="Times New Roman" w:cs="Times New Roman"/>
+          <w:sz w:val="24"/>
+          <w:szCs w:val="24"/>
+        </w:rPr>
+        <w:t xml:space="preserve"> até encontrar o que precisa.</w:t>
       </w:r>
     </w:p>
     <w:p>
@@ -590,7 +887,27 @@
           <w:szCs w:val="24"/>
           <w:lang w:val="en-US"/>
         </w:rPr>
-        <w:t>$servico = Get-Service -Name "Themes"</w:t>
+        <w:t>$</w:t>
+      </w:r>
+      <w:proofErr w:type="spellStart"/>
+      <w:r>
+        <w:rPr>
+          <w:rFonts w:ascii="Times New Roman" w:hAnsi="Times New Roman" w:cs="Times New Roman"/>
+          <w:sz w:val="24"/>
+          <w:szCs w:val="24"/>
+          <w:lang w:val="en-US"/>
+        </w:rPr>
+        <w:t>servico</w:t>
+      </w:r>
+      <w:proofErr w:type="spellEnd"/>
+      <w:r>
+        <w:rPr>
+          <w:rFonts w:ascii="Times New Roman" w:hAnsi="Times New Roman" w:cs="Times New Roman"/>
+          <w:sz w:val="24"/>
+          <w:szCs w:val="24"/>
+          <w:lang w:val="en-US"/>
+        </w:rPr>
+        <w:t xml:space="preserve"> = Get-Service -Name "Themes"</w:t>
       </w:r>
     </w:p>
     <w:p>
@@ -678,7 +995,25 @@
           <w:sz w:val="24"/>
           <w:szCs w:val="24"/>
         </w:rPr>
-        <w:t>s da variável e ir dando tab podemos ver todas as funções que podemos utilizar com ela, como por exemplo:</w:t>
+        <w:t xml:space="preserve">s da variável e ir dando </w:t>
+      </w:r>
+      <w:proofErr w:type="spellStart"/>
+      <w:r>
+        <w:rPr>
+          <w:rFonts w:ascii="Times New Roman" w:hAnsi="Times New Roman" w:cs="Times New Roman"/>
+          <w:sz w:val="24"/>
+          <w:szCs w:val="24"/>
+        </w:rPr>
+        <w:t>tab</w:t>
+      </w:r>
+      <w:proofErr w:type="spellEnd"/>
+      <w:r>
+        <w:rPr>
+          <w:rFonts w:ascii="Times New Roman" w:hAnsi="Times New Roman" w:cs="Times New Roman"/>
+          <w:sz w:val="24"/>
+          <w:szCs w:val="24"/>
+        </w:rPr>
+        <w:t xml:space="preserve"> podemos ver todas as funções que podemos utilizar com ela, como por exemplo:</w:t>
       </w:r>
     </w:p>
     <w:p>
@@ -756,7 +1091,25 @@
           <w:sz w:val="24"/>
           <w:szCs w:val="24"/>
         </w:rPr>
-        <w:t>Ao invés de ficar reescrevendo todo o código redundantemente como no cmd, podemos fazer simplesmente assim:</w:t>
+        <w:t xml:space="preserve">Ao invés de ficar reescrevendo todo o código redundantemente como no </w:t>
+      </w:r>
+      <w:proofErr w:type="spellStart"/>
+      <w:r>
+        <w:rPr>
+          <w:rFonts w:ascii="Times New Roman" w:hAnsi="Times New Roman" w:cs="Times New Roman"/>
+          <w:sz w:val="24"/>
+          <w:szCs w:val="24"/>
+        </w:rPr>
+        <w:t>cmd</w:t>
+      </w:r>
+      <w:proofErr w:type="spellEnd"/>
+      <w:r>
+        <w:rPr>
+          <w:rFonts w:ascii="Times New Roman" w:hAnsi="Times New Roman" w:cs="Times New Roman"/>
+          <w:sz w:val="24"/>
+          <w:szCs w:val="24"/>
+        </w:rPr>
+        <w:t>, podemos fazer simplesmente assim:</w:t>
       </w:r>
     </w:p>
     <w:p>
@@ -926,8 +1279,18 @@
           <w:sz w:val="24"/>
           <w:szCs w:val="24"/>
         </w:rPr>
-        <w:t>Conhecendo o CommandPrecedence</w:t>
-      </w:r>
+        <w:t xml:space="preserve">Conhecendo o </w:t>
+      </w:r>
+      <w:proofErr w:type="spellStart"/>
+      <w:r>
+        <w:rPr>
+          <w:rFonts w:ascii="Times New Roman" w:hAnsi="Times New Roman" w:cs="Times New Roman"/>
+          <w:sz w:val="24"/>
+          <w:szCs w:val="24"/>
+        </w:rPr>
+        <w:t>CommandPrecedence</w:t>
+      </w:r>
+      <w:proofErr w:type="spellEnd"/>
       <w:r>
         <w:rPr>
           <w:rFonts w:ascii="Times New Roman" w:hAnsi="Times New Roman" w:cs="Times New Roman"/>
@@ -958,8 +1321,45 @@
           <w:sz w:val="24"/>
           <w:szCs w:val="24"/>
         </w:rPr>
-        <w:t xml:space="preserve">Como questão de segurança, o PS faz com que todos os scipts do cmd escritos não rodem nele, mas, se realmente quiser rodar um script de </w:t>
-      </w:r>
+        <w:t xml:space="preserve">Como questão de segurança, o PS faz com que todos os </w:t>
+      </w:r>
+      <w:proofErr w:type="spellStart"/>
+      <w:r>
+        <w:rPr>
+          <w:rFonts w:ascii="Times New Roman" w:hAnsi="Times New Roman" w:cs="Times New Roman"/>
+          <w:sz w:val="24"/>
+          <w:szCs w:val="24"/>
+        </w:rPr>
+        <w:t>scipts</w:t>
+      </w:r>
+      <w:proofErr w:type="spellEnd"/>
+      <w:r>
+        <w:rPr>
+          <w:rFonts w:ascii="Times New Roman" w:hAnsi="Times New Roman" w:cs="Times New Roman"/>
+          <w:sz w:val="24"/>
+          <w:szCs w:val="24"/>
+        </w:rPr>
+        <w:t xml:space="preserve"> do </w:t>
+      </w:r>
+      <w:proofErr w:type="spellStart"/>
+      <w:r>
+        <w:rPr>
+          <w:rFonts w:ascii="Times New Roman" w:hAnsi="Times New Roman" w:cs="Times New Roman"/>
+          <w:sz w:val="24"/>
+          <w:szCs w:val="24"/>
+        </w:rPr>
+        <w:t>cmd</w:t>
+      </w:r>
+      <w:proofErr w:type="spellEnd"/>
+      <w:r>
+        <w:rPr>
+          <w:rFonts w:ascii="Times New Roman" w:hAnsi="Times New Roman" w:cs="Times New Roman"/>
+          <w:sz w:val="24"/>
+          <w:szCs w:val="24"/>
+        </w:rPr>
+        <w:t xml:space="preserve"> escritos não rodem nele, mas, se realmente quiser rodar um script de </w:t>
+      </w:r>
+      <w:proofErr w:type="spellStart"/>
       <w:r>
         <w:rPr>
           <w:rFonts w:ascii="Times New Roman" w:hAnsi="Times New Roman" w:cs="Times New Roman"/>
@@ -967,7 +1367,34 @@
           <w:szCs w:val="24"/>
         </w:rPr>
         <w:lastRenderedPageBreak/>
-        <w:t>cmd, precisa colocar ‘.\’ antes do .bat que quer executar, dessa forma ele irá rodar normalmente.</w:t>
+        <w:t>cmd</w:t>
+      </w:r>
+      <w:proofErr w:type="spellEnd"/>
+      <w:r>
+        <w:rPr>
+          <w:rFonts w:ascii="Times New Roman" w:hAnsi="Times New Roman" w:cs="Times New Roman"/>
+          <w:sz w:val="24"/>
+          <w:szCs w:val="24"/>
+        </w:rPr>
+        <w:t>, precisa colocar ‘.\’ antes do .</w:t>
+      </w:r>
+      <w:proofErr w:type="spellStart"/>
+      <w:r>
+        <w:rPr>
+          <w:rFonts w:ascii="Times New Roman" w:hAnsi="Times New Roman" w:cs="Times New Roman"/>
+          <w:sz w:val="24"/>
+          <w:szCs w:val="24"/>
+        </w:rPr>
+        <w:t>bat</w:t>
+      </w:r>
+      <w:proofErr w:type="spellEnd"/>
+      <w:r>
+        <w:rPr>
+          <w:rFonts w:ascii="Times New Roman" w:hAnsi="Times New Roman" w:cs="Times New Roman"/>
+          <w:sz w:val="24"/>
+          <w:szCs w:val="24"/>
+        </w:rPr>
+        <w:t xml:space="preserve"> que quer executar, dessa forma ele irá rodar normalmente.</w:t>
       </w:r>
     </w:p>
     <w:p>
@@ -991,7 +1418,25 @@
           <w:sz w:val="24"/>
           <w:szCs w:val="24"/>
         </w:rPr>
-        <w:t>Esse é o famoso commandPrecedence.</w:t>
+        <w:t xml:space="preserve">Esse é o famoso </w:t>
+      </w:r>
+      <w:proofErr w:type="spellStart"/>
+      <w:r>
+        <w:rPr>
+          <w:rFonts w:ascii="Times New Roman" w:hAnsi="Times New Roman" w:cs="Times New Roman"/>
+          <w:sz w:val="24"/>
+          <w:szCs w:val="24"/>
+        </w:rPr>
+        <w:t>commandPrecedence</w:t>
+      </w:r>
+      <w:proofErr w:type="spellEnd"/>
+      <w:r>
+        <w:rPr>
+          <w:rFonts w:ascii="Times New Roman" w:hAnsi="Times New Roman" w:cs="Times New Roman"/>
+          <w:sz w:val="24"/>
+          <w:szCs w:val="24"/>
+        </w:rPr>
+        <w:t>.</w:t>
       </w:r>
     </w:p>
     <w:p>
@@ -1023,8 +1468,36 @@
           <w:sz w:val="24"/>
           <w:szCs w:val="24"/>
         </w:rPr>
-        <w:t>Quando o CommandPrecedence não é necessário e o comando GetMember</w:t>
-      </w:r>
+        <w:t xml:space="preserve">Quando o </w:t>
+      </w:r>
+      <w:proofErr w:type="spellStart"/>
+      <w:r>
+        <w:rPr>
+          <w:rFonts w:ascii="Times New Roman" w:hAnsi="Times New Roman" w:cs="Times New Roman"/>
+          <w:sz w:val="24"/>
+          <w:szCs w:val="24"/>
+        </w:rPr>
+        <w:t>CommandPrecedence</w:t>
+      </w:r>
+      <w:proofErr w:type="spellEnd"/>
+      <w:r>
+        <w:rPr>
+          <w:rFonts w:ascii="Times New Roman" w:hAnsi="Times New Roman" w:cs="Times New Roman"/>
+          <w:sz w:val="24"/>
+          <w:szCs w:val="24"/>
+        </w:rPr>
+        <w:t xml:space="preserve"> não é necessário e o comando </w:t>
+      </w:r>
+      <w:proofErr w:type="spellStart"/>
+      <w:r>
+        <w:rPr>
+          <w:rFonts w:ascii="Times New Roman" w:hAnsi="Times New Roman" w:cs="Times New Roman"/>
+          <w:sz w:val="24"/>
+          <w:szCs w:val="24"/>
+        </w:rPr>
+        <w:t>GetMember</w:t>
+      </w:r>
+      <w:proofErr w:type="spellEnd"/>
       <w:r>
         <w:rPr>
           <w:rFonts w:ascii="Times New Roman" w:hAnsi="Times New Roman" w:cs="Times New Roman"/>
@@ -1055,15 +1528,87 @@
           <w:sz w:val="24"/>
           <w:szCs w:val="24"/>
         </w:rPr>
-        <w:t>Diferentemente do cmd, para podermos ver o nosso path, precisamos dar um echo na variável $env:path.</w:t>
-      </w:r>
-      <w:r>
-        <w:rPr>
-          <w:rFonts w:ascii="Times New Roman" w:hAnsi="Times New Roman" w:cs="Times New Roman"/>
-          <w:sz w:val="24"/>
-          <w:szCs w:val="24"/>
-        </w:rPr>
-        <w:t xml:space="preserve"> Não só para o path, mas qualquer outra variável de ambiente que você queira. Basta substituir o path por ela, ou ir dando tab até encontrar.</w:t>
+        <w:t xml:space="preserve">Diferentemente do </w:t>
+      </w:r>
+      <w:proofErr w:type="spellStart"/>
+      <w:r>
+        <w:rPr>
+          <w:rFonts w:ascii="Times New Roman" w:hAnsi="Times New Roman" w:cs="Times New Roman"/>
+          <w:sz w:val="24"/>
+          <w:szCs w:val="24"/>
+        </w:rPr>
+        <w:t>cmd</w:t>
+      </w:r>
+      <w:proofErr w:type="spellEnd"/>
+      <w:r>
+        <w:rPr>
+          <w:rFonts w:ascii="Times New Roman" w:hAnsi="Times New Roman" w:cs="Times New Roman"/>
+          <w:sz w:val="24"/>
+          <w:szCs w:val="24"/>
+        </w:rPr>
+        <w:t xml:space="preserve">, para podermos ver o nosso path, precisamos dar um </w:t>
+      </w:r>
+      <w:proofErr w:type="spellStart"/>
+      <w:r>
+        <w:rPr>
+          <w:rFonts w:ascii="Times New Roman" w:hAnsi="Times New Roman" w:cs="Times New Roman"/>
+          <w:sz w:val="24"/>
+          <w:szCs w:val="24"/>
+        </w:rPr>
+        <w:t>echo</w:t>
+      </w:r>
+      <w:proofErr w:type="spellEnd"/>
+      <w:r>
+        <w:rPr>
+          <w:rFonts w:ascii="Times New Roman" w:hAnsi="Times New Roman" w:cs="Times New Roman"/>
+          <w:sz w:val="24"/>
+          <w:szCs w:val="24"/>
+        </w:rPr>
+        <w:t xml:space="preserve"> na variável $</w:t>
+      </w:r>
+      <w:proofErr w:type="spellStart"/>
+      <w:r>
+        <w:rPr>
+          <w:rFonts w:ascii="Times New Roman" w:hAnsi="Times New Roman" w:cs="Times New Roman"/>
+          <w:sz w:val="24"/>
+          <w:szCs w:val="24"/>
+        </w:rPr>
+        <w:t>env:path</w:t>
+      </w:r>
+      <w:proofErr w:type="spellEnd"/>
+      <w:r>
+        <w:rPr>
+          <w:rFonts w:ascii="Times New Roman" w:hAnsi="Times New Roman" w:cs="Times New Roman"/>
+          <w:sz w:val="24"/>
+          <w:szCs w:val="24"/>
+        </w:rPr>
+        <w:t>.</w:t>
+      </w:r>
+      <w:r>
+        <w:rPr>
+          <w:rFonts w:ascii="Times New Roman" w:hAnsi="Times New Roman" w:cs="Times New Roman"/>
+          <w:sz w:val="24"/>
+          <w:szCs w:val="24"/>
+        </w:rPr>
+        <w:t xml:space="preserve"> Não só para o path, mas qualquer outra variável de ambiente que você queira. Basta substituir o path por ela, ou ir dando </w:t>
+      </w:r>
+      <w:proofErr w:type="spellStart"/>
+      <w:r>
+        <w:rPr>
+          <w:rFonts w:ascii="Times New Roman" w:hAnsi="Times New Roman" w:cs="Times New Roman"/>
+          <w:sz w:val="24"/>
+          <w:szCs w:val="24"/>
+        </w:rPr>
+        <w:t>tab</w:t>
+      </w:r>
+      <w:proofErr w:type="spellEnd"/>
+      <w:r>
+        <w:rPr>
+          <w:rFonts w:ascii="Times New Roman" w:hAnsi="Times New Roman" w:cs="Times New Roman"/>
+          <w:sz w:val="24"/>
+          <w:szCs w:val="24"/>
+        </w:rPr>
+        <w:t xml:space="preserve"> até encontrar.</w:t>
       </w:r>
     </w:p>
     <w:p>
@@ -1087,7 +1632,25 @@
           <w:sz w:val="24"/>
           <w:szCs w:val="24"/>
         </w:rPr>
-        <w:t>Para saber qual é o tipo de uma variável podemos colocar $env:variável.GetType().</w:t>
+        <w:t>Para saber qual é o tipo de uma variável podemos colocar $</w:t>
+      </w:r>
+      <w:proofErr w:type="spellStart"/>
+      <w:r>
+        <w:rPr>
+          <w:rFonts w:ascii="Times New Roman" w:hAnsi="Times New Roman" w:cs="Times New Roman"/>
+          <w:sz w:val="24"/>
+          <w:szCs w:val="24"/>
+        </w:rPr>
+        <w:t>env:variável.GetType</w:t>
+      </w:r>
+      <w:proofErr w:type="spellEnd"/>
+      <w:r>
+        <w:rPr>
+          <w:rFonts w:ascii="Times New Roman" w:hAnsi="Times New Roman" w:cs="Times New Roman"/>
+          <w:sz w:val="24"/>
+          <w:szCs w:val="24"/>
+        </w:rPr>
+        <w:t>().</w:t>
       </w:r>
     </w:p>
     <w:p>
@@ -1189,7 +1752,25 @@
           <w:sz w:val="24"/>
           <w:szCs w:val="24"/>
         </w:rPr>
-        <w:t>Para procurar qualquer documentação na Microsoft sobre métodos ou suas linguagens de programação digite msdn e o que está procurando, como no caso de strings.</w:t>
+        <w:t xml:space="preserve">Para procurar qualquer documentação na Microsoft sobre métodos ou suas linguagens de programação digite </w:t>
+      </w:r>
+      <w:proofErr w:type="spellStart"/>
+      <w:r>
+        <w:rPr>
+          <w:rFonts w:ascii="Times New Roman" w:hAnsi="Times New Roman" w:cs="Times New Roman"/>
+          <w:sz w:val="24"/>
+          <w:szCs w:val="24"/>
+        </w:rPr>
+        <w:t>msdn</w:t>
+      </w:r>
+      <w:proofErr w:type="spellEnd"/>
+      <w:r>
+        <w:rPr>
+          <w:rFonts w:ascii="Times New Roman" w:hAnsi="Times New Roman" w:cs="Times New Roman"/>
+          <w:sz w:val="24"/>
+          <w:szCs w:val="24"/>
+        </w:rPr>
+        <w:t xml:space="preserve"> e o que está procurando, como no caso de strings.</w:t>
       </w:r>
     </w:p>
     <w:p>
@@ -1335,15 +1916,51 @@
           <w:sz w:val="24"/>
           <w:szCs w:val="24"/>
         </w:rPr>
-        <w:t>Nem sempre teremos acesso a internet para poder pesquisar um método específico para trabalhar com nossa variável.</w:t>
-      </w:r>
-      <w:r>
-        <w:rPr>
-          <w:rFonts w:ascii="Times New Roman" w:hAnsi="Times New Roman" w:cs="Times New Roman"/>
-          <w:sz w:val="24"/>
-          <w:szCs w:val="24"/>
-        </w:rPr>
-        <w:t xml:space="preserve"> Por conta disso podemos utilizar o comando Get-Member, que nos retorna uma lista de tudo o que podemos utilizar com nossa variável e suas descrições:</w:t>
+        <w:t xml:space="preserve">Nem sempre teremos acesso </w:t>
+      </w:r>
+      <w:proofErr w:type="spellStart"/>
+      <w:r>
+        <w:rPr>
+          <w:rFonts w:ascii="Times New Roman" w:hAnsi="Times New Roman" w:cs="Times New Roman"/>
+          <w:sz w:val="24"/>
+          <w:szCs w:val="24"/>
+        </w:rPr>
+        <w:t>a</w:t>
+      </w:r>
+      <w:proofErr w:type="spellEnd"/>
+      <w:r>
+        <w:rPr>
+          <w:rFonts w:ascii="Times New Roman" w:hAnsi="Times New Roman" w:cs="Times New Roman"/>
+          <w:sz w:val="24"/>
+          <w:szCs w:val="24"/>
+        </w:rPr>
+        <w:t xml:space="preserve"> internet para poder pesquisar um método específico para trabalhar com nossa variável.</w:t>
+      </w:r>
+      <w:r>
+        <w:rPr>
+          <w:rFonts w:ascii="Times New Roman" w:hAnsi="Times New Roman" w:cs="Times New Roman"/>
+          <w:sz w:val="24"/>
+          <w:szCs w:val="24"/>
+        </w:rPr>
+        <w:t xml:space="preserve"> Por conta disso podemos utilizar o comando </w:t>
+      </w:r>
+      <w:proofErr w:type="spellStart"/>
+      <w:r>
+        <w:rPr>
+          <w:rFonts w:ascii="Times New Roman" w:hAnsi="Times New Roman" w:cs="Times New Roman"/>
+          <w:sz w:val="24"/>
+          <w:szCs w:val="24"/>
+        </w:rPr>
+        <w:t>Get-Member</w:t>
+      </w:r>
+      <w:proofErr w:type="spellEnd"/>
+      <w:r>
+        <w:rPr>
+          <w:rFonts w:ascii="Times New Roman" w:hAnsi="Times New Roman" w:cs="Times New Roman"/>
+          <w:sz w:val="24"/>
+          <w:szCs w:val="24"/>
+        </w:rPr>
+        <w:t>, que nos retorna uma lista de tudo o que podemos utilizar com nossa variável e suas descrições:</w:t>
       </w:r>
     </w:p>
     <w:p>
@@ -1461,7 +2078,97 @@
           <w:sz w:val="24"/>
           <w:szCs w:val="24"/>
         </w:rPr>
-        <w:t>Muitos comandos antigos do cmd, por convenção, ganharam apelidos devido ao seu uso muito recorrente, tal como o cd e o dir, ou seja, ao invés de digitar o que você quer fazer, como o get-disk, por exemplo, nós podemos continuar usando cd e dir.</w:t>
+        <w:t xml:space="preserve">Muitos comandos antigos do </w:t>
+      </w:r>
+      <w:proofErr w:type="spellStart"/>
+      <w:r>
+        <w:rPr>
+          <w:rFonts w:ascii="Times New Roman" w:hAnsi="Times New Roman" w:cs="Times New Roman"/>
+          <w:sz w:val="24"/>
+          <w:szCs w:val="24"/>
+        </w:rPr>
+        <w:t>cmd</w:t>
+      </w:r>
+      <w:proofErr w:type="spellEnd"/>
+      <w:r>
+        <w:rPr>
+          <w:rFonts w:ascii="Times New Roman" w:hAnsi="Times New Roman" w:cs="Times New Roman"/>
+          <w:sz w:val="24"/>
+          <w:szCs w:val="24"/>
+        </w:rPr>
+        <w:t xml:space="preserve">, por convenção, ganharam apelidos devido ao seu uso muito recorrente, tal como o </w:t>
+      </w:r>
+      <w:proofErr w:type="spellStart"/>
+      <w:r>
+        <w:rPr>
+          <w:rFonts w:ascii="Times New Roman" w:hAnsi="Times New Roman" w:cs="Times New Roman"/>
+          <w:sz w:val="24"/>
+          <w:szCs w:val="24"/>
+        </w:rPr>
+        <w:t>cd</w:t>
+      </w:r>
+      <w:proofErr w:type="spellEnd"/>
+      <w:r>
+        <w:rPr>
+          <w:rFonts w:ascii="Times New Roman" w:hAnsi="Times New Roman" w:cs="Times New Roman"/>
+          <w:sz w:val="24"/>
+          <w:szCs w:val="24"/>
+        </w:rPr>
+        <w:t xml:space="preserve"> e o </w:t>
+      </w:r>
+      <w:proofErr w:type="spellStart"/>
+      <w:r>
+        <w:rPr>
+          <w:rFonts w:ascii="Times New Roman" w:hAnsi="Times New Roman" w:cs="Times New Roman"/>
+          <w:sz w:val="24"/>
+          <w:szCs w:val="24"/>
+        </w:rPr>
+        <w:t>dir</w:t>
+      </w:r>
+      <w:proofErr w:type="spellEnd"/>
+      <w:r>
+        <w:rPr>
+          <w:rFonts w:ascii="Times New Roman" w:hAnsi="Times New Roman" w:cs="Times New Roman"/>
+          <w:sz w:val="24"/>
+          <w:szCs w:val="24"/>
+        </w:rPr>
+        <w:t xml:space="preserve">, ou seja, ao invés de digitar o que você quer fazer, como o </w:t>
+      </w:r>
+      <w:proofErr w:type="spellStart"/>
+      <w:r>
+        <w:rPr>
+          <w:rFonts w:ascii="Times New Roman" w:hAnsi="Times New Roman" w:cs="Times New Roman"/>
+          <w:sz w:val="24"/>
+          <w:szCs w:val="24"/>
+        </w:rPr>
+        <w:t>get</w:t>
+      </w:r>
+      <w:proofErr w:type="spellEnd"/>
+      <w:r>
+        <w:rPr>
+          <w:rFonts w:ascii="Times New Roman" w:hAnsi="Times New Roman" w:cs="Times New Roman"/>
+          <w:sz w:val="24"/>
+          <w:szCs w:val="24"/>
+        </w:rPr>
+        <w:t xml:space="preserve">-disk, por exemplo, nós podemos continuar usando </w:t>
+      </w:r>
+      <w:proofErr w:type="spellStart"/>
+      <w:r>
+        <w:rPr>
+          <w:rFonts w:ascii="Times New Roman" w:hAnsi="Times New Roman" w:cs="Times New Roman"/>
+          <w:sz w:val="24"/>
+          <w:szCs w:val="24"/>
+        </w:rPr>
+        <w:t>cd</w:t>
+      </w:r>
+      <w:proofErr w:type="spellEnd"/>
+      <w:r>
+        <w:rPr>
+          <w:rFonts w:ascii="Times New Roman" w:hAnsi="Times New Roman" w:cs="Times New Roman"/>
+          <w:sz w:val="24"/>
+          <w:szCs w:val="24"/>
+        </w:rPr>
+        <w:t xml:space="preserve"> e dir.</w:t>
       </w:r>
     </w:p>
     <w:p>
@@ -1485,7 +2192,25 @@
           <w:sz w:val="24"/>
           <w:szCs w:val="24"/>
         </w:rPr>
-        <w:t>Para ver quais são os apelidos dados para os comandos nós utilizamos o get-alias, ou seja, obter apelidos:</w:t>
+        <w:t xml:space="preserve">Para ver quais são os apelidos dados para os comandos nós utilizamos o </w:t>
+      </w:r>
+      <w:proofErr w:type="spellStart"/>
+      <w:r>
+        <w:rPr>
+          <w:rFonts w:ascii="Times New Roman" w:hAnsi="Times New Roman" w:cs="Times New Roman"/>
+          <w:sz w:val="24"/>
+          <w:szCs w:val="24"/>
+        </w:rPr>
+        <w:t>get</w:t>
+      </w:r>
+      <w:proofErr w:type="spellEnd"/>
+      <w:r>
+        <w:rPr>
+          <w:rFonts w:ascii="Times New Roman" w:hAnsi="Times New Roman" w:cs="Times New Roman"/>
+          <w:sz w:val="24"/>
+          <w:szCs w:val="24"/>
+        </w:rPr>
+        <w:t>-alias, ou seja, obter apelidos:</w:t>
       </w:r>
     </w:p>
     <w:p>
@@ -1676,13 +2401,23 @@
           <w:szCs w:val="24"/>
         </w:rPr>
       </w:pPr>
-      <w:r>
-        <w:rPr>
-          <w:rFonts w:ascii="Times New Roman" w:hAnsi="Times New Roman" w:cs="Times New Roman"/>
-          <w:sz w:val="24"/>
-          <w:szCs w:val="24"/>
-        </w:rPr>
-        <w:t>Get-command: Lista todos os comandos existentes no PS.</w:t>
+      <w:proofErr w:type="spellStart"/>
+      <w:r>
+        <w:rPr>
+          <w:rFonts w:ascii="Times New Roman" w:hAnsi="Times New Roman" w:cs="Times New Roman"/>
+          <w:sz w:val="24"/>
+          <w:szCs w:val="24"/>
+        </w:rPr>
+        <w:t>Get-command</w:t>
+      </w:r>
+      <w:proofErr w:type="spellEnd"/>
+      <w:r>
+        <w:rPr>
+          <w:rFonts w:ascii="Times New Roman" w:hAnsi="Times New Roman" w:cs="Times New Roman"/>
+          <w:sz w:val="24"/>
+          <w:szCs w:val="24"/>
+        </w:rPr>
+        <w:t>: Lista todos os comandos existentes no PS.</w:t>
       </w:r>
     </w:p>
     <w:p>
@@ -1706,7 +2441,79 @@
           <w:sz w:val="24"/>
           <w:szCs w:val="24"/>
         </w:rPr>
-        <w:t xml:space="preserve"> Para procurar um específico podemos ver os argumentos que podemos passar para ele e temos -Name, -Verbose, -Verb dentre outros. Como queremos achar o rename, podemos utilizar o -Verb, uma vez renomear é um verbo.</w:t>
+        <w:t xml:space="preserve"> Para procurar um específico podemos ver os argumentos que podemos passar para ele e temos -Name, -</w:t>
+      </w:r>
+      <w:proofErr w:type="spellStart"/>
+      <w:r>
+        <w:rPr>
+          <w:rFonts w:ascii="Times New Roman" w:hAnsi="Times New Roman" w:cs="Times New Roman"/>
+          <w:sz w:val="24"/>
+          <w:szCs w:val="24"/>
+        </w:rPr>
+        <w:t>Verbose</w:t>
+      </w:r>
+      <w:proofErr w:type="spellEnd"/>
+      <w:r>
+        <w:rPr>
+          <w:rFonts w:ascii="Times New Roman" w:hAnsi="Times New Roman" w:cs="Times New Roman"/>
+          <w:sz w:val="24"/>
+          <w:szCs w:val="24"/>
+        </w:rPr>
+        <w:t>, -</w:t>
+      </w:r>
+      <w:proofErr w:type="spellStart"/>
+      <w:r>
+        <w:rPr>
+          <w:rFonts w:ascii="Times New Roman" w:hAnsi="Times New Roman" w:cs="Times New Roman"/>
+          <w:sz w:val="24"/>
+          <w:szCs w:val="24"/>
+        </w:rPr>
+        <w:t>Verb</w:t>
+      </w:r>
+      <w:proofErr w:type="spellEnd"/>
+      <w:r>
+        <w:rPr>
+          <w:rFonts w:ascii="Times New Roman" w:hAnsi="Times New Roman" w:cs="Times New Roman"/>
+          <w:sz w:val="24"/>
+          <w:szCs w:val="24"/>
+        </w:rPr>
+        <w:t xml:space="preserve"> dentre outros. Como queremos achar o </w:t>
+      </w:r>
+      <w:proofErr w:type="spellStart"/>
+      <w:r>
+        <w:rPr>
+          <w:rFonts w:ascii="Times New Roman" w:hAnsi="Times New Roman" w:cs="Times New Roman"/>
+          <w:sz w:val="24"/>
+          <w:szCs w:val="24"/>
+        </w:rPr>
+        <w:t>rename</w:t>
+      </w:r>
+      <w:proofErr w:type="spellEnd"/>
+      <w:r>
+        <w:rPr>
+          <w:rFonts w:ascii="Times New Roman" w:hAnsi="Times New Roman" w:cs="Times New Roman"/>
+          <w:sz w:val="24"/>
+          <w:szCs w:val="24"/>
+        </w:rPr>
+        <w:t>, podemos utilizar o -</w:t>
+      </w:r>
+      <w:proofErr w:type="spellStart"/>
+      <w:r>
+        <w:rPr>
+          <w:rFonts w:ascii="Times New Roman" w:hAnsi="Times New Roman" w:cs="Times New Roman"/>
+          <w:sz w:val="24"/>
+          <w:szCs w:val="24"/>
+        </w:rPr>
+        <w:t>Verb</w:t>
+      </w:r>
+      <w:proofErr w:type="spellEnd"/>
+      <w:r>
+        <w:rPr>
+          <w:rFonts w:ascii="Times New Roman" w:hAnsi="Times New Roman" w:cs="Times New Roman"/>
+          <w:sz w:val="24"/>
+          <w:szCs w:val="24"/>
+        </w:rPr>
+        <w:t>, uma vez renomear é um verbo.</w:t>
       </w:r>
     </w:p>
     <w:p>
@@ -1730,7 +2537,25 @@
           <w:sz w:val="24"/>
           <w:szCs w:val="24"/>
         </w:rPr>
-        <w:t xml:space="preserve"> Entretanto, colocamos o rename entre ‘*’, para que ele sirva como coringa e traga tudo o que achar que possua esse verbo.</w:t>
+        <w:t xml:space="preserve"> Entretanto, colocamos o </w:t>
+      </w:r>
+      <w:proofErr w:type="spellStart"/>
+      <w:r>
+        <w:rPr>
+          <w:rFonts w:ascii="Times New Roman" w:hAnsi="Times New Roman" w:cs="Times New Roman"/>
+          <w:sz w:val="24"/>
+          <w:szCs w:val="24"/>
+        </w:rPr>
+        <w:t>rename</w:t>
+      </w:r>
+      <w:proofErr w:type="spellEnd"/>
+      <w:r>
+        <w:rPr>
+          <w:rFonts w:ascii="Times New Roman" w:hAnsi="Times New Roman" w:cs="Times New Roman"/>
+          <w:sz w:val="24"/>
+          <w:szCs w:val="24"/>
+        </w:rPr>
+        <w:t xml:space="preserve"> entre ‘*’, para que ele sirva como coringa e traga tudo o que achar que possua esse verbo.</w:t>
       </w:r>
     </w:p>
     <w:p>
@@ -1754,7 +2579,43 @@
           <w:sz w:val="24"/>
           <w:szCs w:val="24"/>
         </w:rPr>
-        <w:t>Isso só é possível pois a nova nomenclatura de comandos no PS é composta por verb-noun, ou seja, um verbo e um noum.</w:t>
+        <w:t xml:space="preserve">Isso só é possível pois a nova nomenclatura de comandos no PS é composta por </w:t>
+      </w:r>
+      <w:proofErr w:type="spellStart"/>
+      <w:r>
+        <w:rPr>
+          <w:rFonts w:ascii="Times New Roman" w:hAnsi="Times New Roman" w:cs="Times New Roman"/>
+          <w:sz w:val="24"/>
+          <w:szCs w:val="24"/>
+        </w:rPr>
+        <w:t>verb-noun</w:t>
+      </w:r>
+      <w:proofErr w:type="spellEnd"/>
+      <w:r>
+        <w:rPr>
+          <w:rFonts w:ascii="Times New Roman" w:hAnsi="Times New Roman" w:cs="Times New Roman"/>
+          <w:sz w:val="24"/>
+          <w:szCs w:val="24"/>
+        </w:rPr>
+        <w:t xml:space="preserve">, ou seja, um verbo e um </w:t>
+      </w:r>
+      <w:proofErr w:type="spellStart"/>
+      <w:r>
+        <w:rPr>
+          <w:rFonts w:ascii="Times New Roman" w:hAnsi="Times New Roman" w:cs="Times New Roman"/>
+          <w:sz w:val="24"/>
+          <w:szCs w:val="24"/>
+        </w:rPr>
+        <w:t>noum</w:t>
+      </w:r>
+      <w:proofErr w:type="spellEnd"/>
+      <w:r>
+        <w:rPr>
+          <w:rFonts w:ascii="Times New Roman" w:hAnsi="Times New Roman" w:cs="Times New Roman"/>
+          <w:sz w:val="24"/>
+          <w:szCs w:val="24"/>
+        </w:rPr>
+        <w:t>.</w:t>
       </w:r>
     </w:p>
     <w:p>
@@ -1778,7 +2639,25 @@
           <w:sz w:val="24"/>
           <w:szCs w:val="24"/>
         </w:rPr>
-        <w:t>Para obter ajuda sobre algum comando ou qualquer coisa no PS, nós utilizamos um comando que pede exatamente isso: Get-Help -Name comando</w:t>
+        <w:t xml:space="preserve">Para obter ajuda sobre algum comando ou qualquer coisa no PS, nós utilizamos um comando que pede exatamente isso: </w:t>
+      </w:r>
+      <w:proofErr w:type="spellStart"/>
+      <w:r>
+        <w:rPr>
+          <w:rFonts w:ascii="Times New Roman" w:hAnsi="Times New Roman" w:cs="Times New Roman"/>
+          <w:sz w:val="24"/>
+          <w:szCs w:val="24"/>
+        </w:rPr>
+        <w:t>Get</w:t>
+      </w:r>
+      <w:proofErr w:type="spellEnd"/>
+      <w:r>
+        <w:rPr>
+          <w:rFonts w:ascii="Times New Roman" w:hAnsi="Times New Roman" w:cs="Times New Roman"/>
+          <w:sz w:val="24"/>
+          <w:szCs w:val="24"/>
+        </w:rPr>
+        <w:t>-Help -Name comando</w:t>
       </w:r>
       <w:r>
         <w:rPr>
@@ -1818,7 +2697,43 @@
           <w:sz w:val="24"/>
           <w:szCs w:val="24"/>
         </w:rPr>
-        <w:t>Para voltar o tab caso tenha encontrado o que procura, utilizamos shift+tab.</w:t>
+        <w:t xml:space="preserve">Para voltar o </w:t>
+      </w:r>
+      <w:proofErr w:type="spellStart"/>
+      <w:r>
+        <w:rPr>
+          <w:rFonts w:ascii="Times New Roman" w:hAnsi="Times New Roman" w:cs="Times New Roman"/>
+          <w:sz w:val="24"/>
+          <w:szCs w:val="24"/>
+        </w:rPr>
+        <w:t>tab</w:t>
+      </w:r>
+      <w:proofErr w:type="spellEnd"/>
+      <w:r>
+        <w:rPr>
+          <w:rFonts w:ascii="Times New Roman" w:hAnsi="Times New Roman" w:cs="Times New Roman"/>
+          <w:sz w:val="24"/>
+          <w:szCs w:val="24"/>
+        </w:rPr>
+        <w:t xml:space="preserve"> caso tenha encontrado o que procura, utilizamos </w:t>
+      </w:r>
+      <w:proofErr w:type="spellStart"/>
+      <w:r>
+        <w:rPr>
+          <w:rFonts w:ascii="Times New Roman" w:hAnsi="Times New Roman" w:cs="Times New Roman"/>
+          <w:sz w:val="24"/>
+          <w:szCs w:val="24"/>
+        </w:rPr>
+        <w:t>shift+tab</w:t>
+      </w:r>
+      <w:proofErr w:type="spellEnd"/>
+      <w:r>
+        <w:rPr>
+          <w:rFonts w:ascii="Times New Roman" w:hAnsi="Times New Roman" w:cs="Times New Roman"/>
+          <w:sz w:val="24"/>
+          <w:szCs w:val="24"/>
+        </w:rPr>
+        <w:t>.</w:t>
       </w:r>
     </w:p>
     <w:p>
@@ -1842,8 +2757,36 @@
           <w:sz w:val="24"/>
           <w:szCs w:val="24"/>
         </w:rPr>
-        <w:t>-WhatIf: é um switch argument</w:t>
-      </w:r>
+        <w:t>-</w:t>
+      </w:r>
+      <w:proofErr w:type="spellStart"/>
+      <w:r>
+        <w:rPr>
+          <w:rFonts w:ascii="Times New Roman" w:hAnsi="Times New Roman" w:cs="Times New Roman"/>
+          <w:sz w:val="24"/>
+          <w:szCs w:val="24"/>
+        </w:rPr>
+        <w:t>WhatIf</w:t>
+      </w:r>
+      <w:proofErr w:type="spellEnd"/>
+      <w:r>
+        <w:rPr>
+          <w:rFonts w:ascii="Times New Roman" w:hAnsi="Times New Roman" w:cs="Times New Roman"/>
+          <w:sz w:val="24"/>
+          <w:szCs w:val="24"/>
+        </w:rPr>
+        <w:t xml:space="preserve">: é um switch </w:t>
+      </w:r>
+      <w:proofErr w:type="spellStart"/>
+      <w:r>
+        <w:rPr>
+          <w:rFonts w:ascii="Times New Roman" w:hAnsi="Times New Roman" w:cs="Times New Roman"/>
+          <w:sz w:val="24"/>
+          <w:szCs w:val="24"/>
+        </w:rPr>
+        <w:t>argument</w:t>
+      </w:r>
+      <w:proofErr w:type="spellEnd"/>
       <w:r>
         <w:rPr>
           <w:rFonts w:ascii="Times New Roman" w:hAnsi="Times New Roman" w:cs="Times New Roman"/>
@@ -1874,7 +2817,61 @@
           <w:sz w:val="24"/>
           <w:szCs w:val="24"/>
         </w:rPr>
-        <w:t>Para setar um novo alias utilizamos o comando new-alias -Name “apelido_do_comando” comando-em-si</w:t>
+        <w:t xml:space="preserve">Para </w:t>
+      </w:r>
+      <w:proofErr w:type="spellStart"/>
+      <w:r>
+        <w:rPr>
+          <w:rFonts w:ascii="Times New Roman" w:hAnsi="Times New Roman" w:cs="Times New Roman"/>
+          <w:sz w:val="24"/>
+          <w:szCs w:val="24"/>
+        </w:rPr>
+        <w:t>setar</w:t>
+      </w:r>
+      <w:proofErr w:type="spellEnd"/>
+      <w:r>
+        <w:rPr>
+          <w:rFonts w:ascii="Times New Roman" w:hAnsi="Times New Roman" w:cs="Times New Roman"/>
+          <w:sz w:val="24"/>
+          <w:szCs w:val="24"/>
+        </w:rPr>
+        <w:t xml:space="preserve"> um novo alias utilizamos o comando new-</w:t>
+      </w:r>
+      <w:proofErr w:type="spellStart"/>
+      <w:r>
+        <w:rPr>
+          <w:rFonts w:ascii="Times New Roman" w:hAnsi="Times New Roman" w:cs="Times New Roman"/>
+          <w:sz w:val="24"/>
+          <w:szCs w:val="24"/>
+        </w:rPr>
+        <w:t>alias</w:t>
+      </w:r>
+      <w:proofErr w:type="spellEnd"/>
+      <w:r>
+        <w:rPr>
+          <w:rFonts w:ascii="Times New Roman" w:hAnsi="Times New Roman" w:cs="Times New Roman"/>
+          <w:sz w:val="24"/>
+          <w:szCs w:val="24"/>
+        </w:rPr>
+        <w:t xml:space="preserve"> -Name “</w:t>
+      </w:r>
+      <w:proofErr w:type="spellStart"/>
+      <w:r>
+        <w:rPr>
+          <w:rFonts w:ascii="Times New Roman" w:hAnsi="Times New Roman" w:cs="Times New Roman"/>
+          <w:sz w:val="24"/>
+          <w:szCs w:val="24"/>
+        </w:rPr>
+        <w:t>apelido_do_comando</w:t>
+      </w:r>
+      <w:proofErr w:type="spellEnd"/>
+      <w:r>
+        <w:rPr>
+          <w:rFonts w:ascii="Times New Roman" w:hAnsi="Times New Roman" w:cs="Times New Roman"/>
+          <w:sz w:val="24"/>
+          <w:szCs w:val="24"/>
+        </w:rPr>
+        <w:t>” comando-em-si</w:t>
       </w:r>
       <w:r>
         <w:rPr>
@@ -1890,7 +2887,43 @@
           <w:sz w:val="24"/>
           <w:szCs w:val="24"/>
         </w:rPr>
-        <w:t>New-Alias -name "ren" Rename-Item</w:t>
+        <w:t>New-Alias -name "</w:t>
+      </w:r>
+      <w:proofErr w:type="spellStart"/>
+      <w:r>
+        <w:rPr>
+          <w:rFonts w:ascii="Times New Roman" w:hAnsi="Times New Roman" w:cs="Times New Roman"/>
+          <w:sz w:val="24"/>
+          <w:szCs w:val="24"/>
+        </w:rPr>
+        <w:t>ren</w:t>
+      </w:r>
+      <w:proofErr w:type="spellEnd"/>
+      <w:r>
+        <w:rPr>
+          <w:rFonts w:ascii="Times New Roman" w:hAnsi="Times New Roman" w:cs="Times New Roman"/>
+          <w:sz w:val="24"/>
+          <w:szCs w:val="24"/>
+        </w:rPr>
+        <w:t xml:space="preserve">" </w:t>
+      </w:r>
+      <w:proofErr w:type="spellStart"/>
+      <w:r>
+        <w:rPr>
+          <w:rFonts w:ascii="Times New Roman" w:hAnsi="Times New Roman" w:cs="Times New Roman"/>
+          <w:sz w:val="24"/>
+          <w:szCs w:val="24"/>
+        </w:rPr>
+        <w:t>Rename</w:t>
+      </w:r>
+      <w:proofErr w:type="spellEnd"/>
+      <w:r>
+        <w:rPr>
+          <w:rFonts w:ascii="Times New Roman" w:hAnsi="Times New Roman" w:cs="Times New Roman"/>
+          <w:sz w:val="24"/>
+          <w:szCs w:val="24"/>
+        </w:rPr>
+        <w:t>-Item</w:t>
       </w:r>
     </w:p>
     <w:p>
@@ -1960,8 +2993,18 @@
           <w:sz w:val="24"/>
           <w:szCs w:val="24"/>
         </w:rPr>
-        <w:t>Usando PROFILES no PowerShell</w:t>
-      </w:r>
+        <w:t xml:space="preserve">Usando PROFILES no </w:t>
+      </w:r>
+      <w:proofErr w:type="spellStart"/>
+      <w:r>
+        <w:rPr>
+          <w:rFonts w:ascii="Times New Roman" w:hAnsi="Times New Roman" w:cs="Times New Roman"/>
+          <w:sz w:val="24"/>
+          <w:szCs w:val="24"/>
+        </w:rPr>
+        <w:t>PowerShell</w:t>
+      </w:r>
+      <w:proofErr w:type="spellEnd"/>
       <w:r>
         <w:rPr>
           <w:rFonts w:ascii="Times New Roman" w:hAnsi="Times New Roman" w:cs="Times New Roman"/>
@@ -2056,7 +3099,25 @@
           <w:sz w:val="24"/>
           <w:szCs w:val="24"/>
         </w:rPr>
-        <w:t>A extensão de scripts que rodam no PS é .ps1, diferentemente do cmd que é .bat.</w:t>
+        <w:t xml:space="preserve">A extensão de scripts que rodam no PS é .ps1, diferentemente do </w:t>
+      </w:r>
+      <w:proofErr w:type="spellStart"/>
+      <w:r>
+        <w:rPr>
+          <w:rFonts w:ascii="Times New Roman" w:hAnsi="Times New Roman" w:cs="Times New Roman"/>
+          <w:sz w:val="24"/>
+          <w:szCs w:val="24"/>
+        </w:rPr>
+        <w:t>cmd</w:t>
+      </w:r>
+      <w:proofErr w:type="spellEnd"/>
+      <w:r>
+        <w:rPr>
+          <w:rFonts w:ascii="Times New Roman" w:hAnsi="Times New Roman" w:cs="Times New Roman"/>
+          <w:sz w:val="24"/>
+          <w:szCs w:val="24"/>
+        </w:rPr>
+        <w:t xml:space="preserve"> que é .bat.</w:t>
       </w:r>
     </w:p>
     <w:p>
@@ -2189,15 +3250,33 @@
           <w:sz w:val="24"/>
           <w:szCs w:val="24"/>
         </w:rPr>
-        <w:t>Ou seja, ao executar o n</w:t>
-      </w:r>
-      <w:r>
-        <w:rPr>
-          <w:rFonts w:ascii="Times New Roman" w:hAnsi="Times New Roman" w:cs="Times New Roman"/>
-          <w:sz w:val="24"/>
-          <w:szCs w:val="24"/>
-        </w:rPr>
-        <w:t>i dentro de profile, ele automaticamente já cria um arquivo .ps1 com o nome correto:</w:t>
+        <w:t xml:space="preserve">Ou seja, ao executar o </w:t>
+      </w:r>
+      <w:proofErr w:type="spellStart"/>
+      <w:r>
+        <w:rPr>
+          <w:rFonts w:ascii="Times New Roman" w:hAnsi="Times New Roman" w:cs="Times New Roman"/>
+          <w:sz w:val="24"/>
+          <w:szCs w:val="24"/>
+        </w:rPr>
+        <w:t>n</w:t>
+      </w:r>
+      <w:r>
+        <w:rPr>
+          <w:rFonts w:ascii="Times New Roman" w:hAnsi="Times New Roman" w:cs="Times New Roman"/>
+          <w:sz w:val="24"/>
+          <w:szCs w:val="24"/>
+        </w:rPr>
+        <w:t>i</w:t>
+      </w:r>
+      <w:proofErr w:type="spellEnd"/>
+      <w:r>
+        <w:rPr>
+          <w:rFonts w:ascii="Times New Roman" w:hAnsi="Times New Roman" w:cs="Times New Roman"/>
+          <w:sz w:val="24"/>
+          <w:szCs w:val="24"/>
+        </w:rPr>
+        <w:t xml:space="preserve"> dentro de profile, ele automaticamente já cria um arquivo .ps1 com o nome correto:</w:t>
       </w:r>
     </w:p>
     <w:p>
@@ -2272,7 +3351,25 @@
           <w:sz w:val="24"/>
           <w:szCs w:val="24"/>
         </w:rPr>
-        <w:t>A partir daí podemos abrir o arquivo com um editor de texto, sendo notepad ou o vim no próprio terminal, e escrever nosso script.</w:t>
+        <w:t xml:space="preserve">A partir daí podemos abrir o arquivo com um editor de texto, sendo </w:t>
+      </w:r>
+      <w:proofErr w:type="spellStart"/>
+      <w:r>
+        <w:rPr>
+          <w:rFonts w:ascii="Times New Roman" w:hAnsi="Times New Roman" w:cs="Times New Roman"/>
+          <w:sz w:val="24"/>
+          <w:szCs w:val="24"/>
+        </w:rPr>
+        <w:t>notepad</w:t>
+      </w:r>
+      <w:proofErr w:type="spellEnd"/>
+      <w:r>
+        <w:rPr>
+          <w:rFonts w:ascii="Times New Roman" w:hAnsi="Times New Roman" w:cs="Times New Roman"/>
+          <w:sz w:val="24"/>
+          <w:szCs w:val="24"/>
+        </w:rPr>
+        <w:t xml:space="preserve"> ou o vim no próprio terminal, e escrever nosso script.</w:t>
       </w:r>
     </w:p>
     <w:p>
@@ -2423,7 +3520,43 @@
           <w:sz w:val="24"/>
           <w:szCs w:val="24"/>
         </w:rPr>
-        <w:t>Para obter ajuda sobre a política de execução basta dar um get-help about_Exec...</w:t>
+        <w:t xml:space="preserve">Para obter ajuda sobre a política de execução basta dar um </w:t>
+      </w:r>
+      <w:proofErr w:type="spellStart"/>
+      <w:r>
+        <w:rPr>
+          <w:rFonts w:ascii="Times New Roman" w:hAnsi="Times New Roman" w:cs="Times New Roman"/>
+          <w:sz w:val="24"/>
+          <w:szCs w:val="24"/>
+        </w:rPr>
+        <w:t>get</w:t>
+      </w:r>
+      <w:proofErr w:type="spellEnd"/>
+      <w:r>
+        <w:rPr>
+          <w:rFonts w:ascii="Times New Roman" w:hAnsi="Times New Roman" w:cs="Times New Roman"/>
+          <w:sz w:val="24"/>
+          <w:szCs w:val="24"/>
+        </w:rPr>
+        <w:t xml:space="preserve">-help </w:t>
+      </w:r>
+      <w:proofErr w:type="spellStart"/>
+      <w:r>
+        <w:rPr>
+          <w:rFonts w:ascii="Times New Roman" w:hAnsi="Times New Roman" w:cs="Times New Roman"/>
+          <w:sz w:val="24"/>
+          <w:szCs w:val="24"/>
+        </w:rPr>
+        <w:t>about_Exec</w:t>
+      </w:r>
+      <w:proofErr w:type="spellEnd"/>
+      <w:r>
+        <w:rPr>
+          <w:rFonts w:ascii="Times New Roman" w:hAnsi="Times New Roman" w:cs="Times New Roman"/>
+          <w:sz w:val="24"/>
+          <w:szCs w:val="24"/>
+        </w:rPr>
+        <w:t>...</w:t>
       </w:r>
     </w:p>
     <w:p>
@@ -2447,7 +3580,25 @@
           <w:sz w:val="24"/>
           <w:szCs w:val="24"/>
         </w:rPr>
-        <w:t>Basicamente o PS vem como padrão restrito por segurança, o que impede que possamos executar qualquer script de powershell nele.</w:t>
+        <w:t xml:space="preserve">Basicamente o PS vem como padrão restrito por segurança, o que impede que possamos executar qualquer script de </w:t>
+      </w:r>
+      <w:proofErr w:type="spellStart"/>
+      <w:r>
+        <w:rPr>
+          <w:rFonts w:ascii="Times New Roman" w:hAnsi="Times New Roman" w:cs="Times New Roman"/>
+          <w:sz w:val="24"/>
+          <w:szCs w:val="24"/>
+        </w:rPr>
+        <w:t>powershell</w:t>
+      </w:r>
+      <w:proofErr w:type="spellEnd"/>
+      <w:r>
+        <w:rPr>
+          <w:rFonts w:ascii="Times New Roman" w:hAnsi="Times New Roman" w:cs="Times New Roman"/>
+          <w:sz w:val="24"/>
+          <w:szCs w:val="24"/>
+        </w:rPr>
+        <w:t xml:space="preserve"> nele.</w:t>
       </w:r>
     </w:p>
     <w:p>
@@ -2497,13 +3648,23 @@
         </w:rPr>
         <w:t xml:space="preserve"> </w:t>
       </w:r>
-      <w:r>
-        <w:rPr>
-          <w:rFonts w:ascii="Times New Roman" w:hAnsi="Times New Roman" w:cs="Times New Roman"/>
-          <w:sz w:val="24"/>
-          <w:szCs w:val="24"/>
-        </w:rPr>
-        <w:t>AllSigned:</w:t>
+      <w:proofErr w:type="spellStart"/>
+      <w:r>
+        <w:rPr>
+          <w:rFonts w:ascii="Times New Roman" w:hAnsi="Times New Roman" w:cs="Times New Roman"/>
+          <w:sz w:val="24"/>
+          <w:szCs w:val="24"/>
+        </w:rPr>
+        <w:t>AllSigned</w:t>
+      </w:r>
+      <w:proofErr w:type="spellEnd"/>
+      <w:r>
+        <w:rPr>
+          <w:rFonts w:ascii="Times New Roman" w:hAnsi="Times New Roman" w:cs="Times New Roman"/>
+          <w:sz w:val="24"/>
+          <w:szCs w:val="24"/>
+        </w:rPr>
+        <w:t>:</w:t>
       </w:r>
     </w:p>
     <w:p>
@@ -2527,7 +3688,43 @@
           <w:sz w:val="24"/>
           <w:szCs w:val="24"/>
         </w:rPr>
-        <w:t>Scripts can run.</w:t>
+        <w:t xml:space="preserve">Scripts </w:t>
+      </w:r>
+      <w:proofErr w:type="spellStart"/>
+      <w:r>
+        <w:rPr>
+          <w:rFonts w:ascii="Times New Roman" w:hAnsi="Times New Roman" w:cs="Times New Roman"/>
+          <w:sz w:val="24"/>
+          <w:szCs w:val="24"/>
+        </w:rPr>
+        <w:t>can</w:t>
+      </w:r>
+      <w:proofErr w:type="spellEnd"/>
+      <w:r>
+        <w:rPr>
+          <w:rFonts w:ascii="Times New Roman" w:hAnsi="Times New Roman" w:cs="Times New Roman"/>
+          <w:sz w:val="24"/>
+          <w:szCs w:val="24"/>
+        </w:rPr>
+        <w:t xml:space="preserve"> </w:t>
+      </w:r>
+      <w:proofErr w:type="spellStart"/>
+      <w:r>
+        <w:rPr>
+          <w:rFonts w:ascii="Times New Roman" w:hAnsi="Times New Roman" w:cs="Times New Roman"/>
+          <w:sz w:val="24"/>
+          <w:szCs w:val="24"/>
+        </w:rPr>
+        <w:t>run</w:t>
+      </w:r>
+      <w:proofErr w:type="spellEnd"/>
+      <w:r>
+        <w:rPr>
+          <w:rFonts w:ascii="Times New Roman" w:hAnsi="Times New Roman" w:cs="Times New Roman"/>
+          <w:sz w:val="24"/>
+          <w:szCs w:val="24"/>
+        </w:rPr>
+        <w:t>.</w:t>
       </w:r>
     </w:p>
     <w:p>
@@ -2650,13 +3847,23 @@
         </w:rPr>
         <w:t xml:space="preserve"> </w:t>
       </w:r>
-      <w:r>
-        <w:rPr>
-          <w:rFonts w:ascii="Times New Roman" w:hAnsi="Times New Roman" w:cs="Times New Roman"/>
-          <w:sz w:val="24"/>
-          <w:szCs w:val="24"/>
-        </w:rPr>
-        <w:t>Bypass:</w:t>
+      <w:proofErr w:type="spellStart"/>
+      <w:r>
+        <w:rPr>
+          <w:rFonts w:ascii="Times New Roman" w:hAnsi="Times New Roman" w:cs="Times New Roman"/>
+          <w:sz w:val="24"/>
+          <w:szCs w:val="24"/>
+        </w:rPr>
+        <w:t>Bypass</w:t>
+      </w:r>
+      <w:proofErr w:type="spellEnd"/>
+      <w:r>
+        <w:rPr>
+          <w:rFonts w:ascii="Times New Roman" w:hAnsi="Times New Roman" w:cs="Times New Roman"/>
+          <w:sz w:val="24"/>
+          <w:szCs w:val="24"/>
+        </w:rPr>
+        <w:t>:</w:t>
       </w:r>
     </w:p>
     <w:p>
@@ -2791,7 +3998,25 @@
           <w:sz w:val="24"/>
           <w:szCs w:val="24"/>
         </w:rPr>
-        <w:t>RESTRICTED for Windows clients.</w:t>
+        <w:t xml:space="preserve">RESTRICTED for Windows </w:t>
+      </w:r>
+      <w:proofErr w:type="spellStart"/>
+      <w:r>
+        <w:rPr>
+          <w:rFonts w:ascii="Times New Roman" w:hAnsi="Times New Roman" w:cs="Times New Roman"/>
+          <w:sz w:val="24"/>
+          <w:szCs w:val="24"/>
+        </w:rPr>
+        <w:t>clients</w:t>
+      </w:r>
+      <w:proofErr w:type="spellEnd"/>
+      <w:r>
+        <w:rPr>
+          <w:rFonts w:ascii="Times New Roman" w:hAnsi="Times New Roman" w:cs="Times New Roman"/>
+          <w:sz w:val="24"/>
+          <w:szCs w:val="24"/>
+        </w:rPr>
+        <w:t>.</w:t>
       </w:r>
     </w:p>
     <w:p>
@@ -2839,7 +4064,25 @@
           <w:sz w:val="24"/>
           <w:szCs w:val="24"/>
         </w:rPr>
-        <w:t xml:space="preserve"> RemoteSigned:</w:t>
+        <w:t xml:space="preserve"> </w:t>
+      </w:r>
+      <w:proofErr w:type="spellStart"/>
+      <w:r>
+        <w:rPr>
+          <w:rFonts w:ascii="Times New Roman" w:hAnsi="Times New Roman" w:cs="Times New Roman"/>
+          <w:sz w:val="24"/>
+          <w:szCs w:val="24"/>
+        </w:rPr>
+        <w:t>RemoteSigned</w:t>
+      </w:r>
+      <w:proofErr w:type="spellEnd"/>
+      <w:r>
+        <w:rPr>
+          <w:rFonts w:ascii="Times New Roman" w:hAnsi="Times New Roman" w:cs="Times New Roman"/>
+          <w:sz w:val="24"/>
+          <w:szCs w:val="24"/>
+        </w:rPr>
+        <w:t>:</w:t>
       </w:r>
     </w:p>
     <w:p>
@@ -2890,7 +4133,43 @@
           <w:szCs w:val="24"/>
         </w:rPr>
         <w:lastRenderedPageBreak/>
-        <w:t>Scripts can run.</w:t>
+        <w:t xml:space="preserve">Scripts </w:t>
+      </w:r>
+      <w:proofErr w:type="spellStart"/>
+      <w:r>
+        <w:rPr>
+          <w:rFonts w:ascii="Times New Roman" w:hAnsi="Times New Roman" w:cs="Times New Roman"/>
+          <w:sz w:val="24"/>
+          <w:szCs w:val="24"/>
+        </w:rPr>
+        <w:t>can</w:t>
+      </w:r>
+      <w:proofErr w:type="spellEnd"/>
+      <w:r>
+        <w:rPr>
+          <w:rFonts w:ascii="Times New Roman" w:hAnsi="Times New Roman" w:cs="Times New Roman"/>
+          <w:sz w:val="24"/>
+          <w:szCs w:val="24"/>
+        </w:rPr>
+        <w:t xml:space="preserve"> </w:t>
+      </w:r>
+      <w:proofErr w:type="spellStart"/>
+      <w:r>
+        <w:rPr>
+          <w:rFonts w:ascii="Times New Roman" w:hAnsi="Times New Roman" w:cs="Times New Roman"/>
+          <w:sz w:val="24"/>
+          <w:szCs w:val="24"/>
+        </w:rPr>
+        <w:t>run</w:t>
+      </w:r>
+      <w:proofErr w:type="spellEnd"/>
+      <w:r>
+        <w:rPr>
+          <w:rFonts w:ascii="Times New Roman" w:hAnsi="Times New Roman" w:cs="Times New Roman"/>
+          <w:sz w:val="24"/>
+          <w:szCs w:val="24"/>
+        </w:rPr>
+        <w:t>.</w:t>
       </w:r>
     </w:p>
     <w:p>
@@ -3039,13 +4318,23 @@
         </w:rPr>
         <w:t xml:space="preserve"> </w:t>
       </w:r>
-      <w:r>
-        <w:rPr>
-          <w:rFonts w:ascii="Times New Roman" w:hAnsi="Times New Roman" w:cs="Times New Roman"/>
-          <w:sz w:val="24"/>
-          <w:szCs w:val="24"/>
-        </w:rPr>
-        <w:t>Restricted:</w:t>
+      <w:proofErr w:type="spellStart"/>
+      <w:r>
+        <w:rPr>
+          <w:rFonts w:ascii="Times New Roman" w:hAnsi="Times New Roman" w:cs="Times New Roman"/>
+          <w:sz w:val="24"/>
+          <w:szCs w:val="24"/>
+        </w:rPr>
+        <w:t>Restricted</w:t>
+      </w:r>
+      <w:proofErr w:type="spellEnd"/>
+      <w:r>
+        <w:rPr>
+          <w:rFonts w:ascii="Times New Roman" w:hAnsi="Times New Roman" w:cs="Times New Roman"/>
+          <w:sz w:val="24"/>
+          <w:szCs w:val="24"/>
+        </w:rPr>
+        <w:t>:</w:t>
       </w:r>
     </w:p>
     <w:p>
@@ -3253,13 +4542,23 @@
         </w:rPr>
         <w:t xml:space="preserve"> </w:t>
       </w:r>
-      <w:r>
-        <w:rPr>
-          <w:rFonts w:ascii="Times New Roman" w:hAnsi="Times New Roman" w:cs="Times New Roman"/>
-          <w:sz w:val="24"/>
-          <w:szCs w:val="24"/>
-        </w:rPr>
-        <w:t>Unrestricted:</w:t>
+      <w:proofErr w:type="spellStart"/>
+      <w:r>
+        <w:rPr>
+          <w:rFonts w:ascii="Times New Roman" w:hAnsi="Times New Roman" w:cs="Times New Roman"/>
+          <w:sz w:val="24"/>
+          <w:szCs w:val="24"/>
+        </w:rPr>
+        <w:t>Unrestricted</w:t>
+      </w:r>
+      <w:proofErr w:type="spellEnd"/>
+      <w:r>
+        <w:rPr>
+          <w:rFonts w:ascii="Times New Roman" w:hAnsi="Times New Roman" w:cs="Times New Roman"/>
+          <w:sz w:val="24"/>
+          <w:szCs w:val="24"/>
+        </w:rPr>
+        <w:t>:</w:t>
       </w:r>
     </w:p>
     <w:p>
@@ -3373,6 +4672,7 @@
           <w:szCs w:val="24"/>
         </w:rPr>
       </w:pPr>
+      <w:proofErr w:type="spellStart"/>
       <w:r>
         <w:rPr>
           <w:rFonts w:ascii="Times New Roman" w:hAnsi="Times New Roman" w:cs="Times New Roman"/>
@@ -3380,7 +4680,16 @@
           <w:szCs w:val="24"/>
         </w:rPr>
         <w:lastRenderedPageBreak/>
-        <w:t>Get-ExecutionPolicy: Para saber qual é a política de execução atual.</w:t>
+        <w:t>Get-ExecutionPolicy</w:t>
+      </w:r>
+      <w:proofErr w:type="spellEnd"/>
+      <w:r>
+        <w:rPr>
+          <w:rFonts w:ascii="Times New Roman" w:hAnsi="Times New Roman" w:cs="Times New Roman"/>
+          <w:sz w:val="24"/>
+          <w:szCs w:val="24"/>
+        </w:rPr>
+        <w:t>: Para saber qual é a política de execução atual.</w:t>
       </w:r>
     </w:p>
     <w:p>
@@ -3404,15 +4713,61 @@
           <w:sz w:val="24"/>
           <w:szCs w:val="24"/>
         </w:rPr>
-        <w:t>Set-ExecutionPolicy</w:t>
-      </w:r>
-      <w:r>
-        <w:rPr>
-          <w:rFonts w:ascii="Times New Roman" w:hAnsi="Times New Roman" w:cs="Times New Roman"/>
-          <w:sz w:val="24"/>
-          <w:szCs w:val="24"/>
-        </w:rPr>
-        <w:t xml:space="preserve"> política_de_execução: Para setar uma nova política das disponíveis acima.</w:t>
+        <w:t>Set-</w:t>
+      </w:r>
+      <w:proofErr w:type="spellStart"/>
+      <w:r>
+        <w:rPr>
+          <w:rFonts w:ascii="Times New Roman" w:hAnsi="Times New Roman" w:cs="Times New Roman"/>
+          <w:sz w:val="24"/>
+          <w:szCs w:val="24"/>
+        </w:rPr>
+        <w:t>ExecutionPolicy</w:t>
+      </w:r>
+      <w:proofErr w:type="spellEnd"/>
+      <w:r>
+        <w:rPr>
+          <w:rFonts w:ascii="Times New Roman" w:hAnsi="Times New Roman" w:cs="Times New Roman"/>
+          <w:sz w:val="24"/>
+          <w:szCs w:val="24"/>
+        </w:rPr>
+        <w:t xml:space="preserve"> </w:t>
+      </w:r>
+      <w:proofErr w:type="spellStart"/>
+      <w:r>
+        <w:rPr>
+          <w:rFonts w:ascii="Times New Roman" w:hAnsi="Times New Roman" w:cs="Times New Roman"/>
+          <w:sz w:val="24"/>
+          <w:szCs w:val="24"/>
+        </w:rPr>
+        <w:t>política_de_execução</w:t>
+      </w:r>
+      <w:proofErr w:type="spellEnd"/>
+      <w:r>
+        <w:rPr>
+          <w:rFonts w:ascii="Times New Roman" w:hAnsi="Times New Roman" w:cs="Times New Roman"/>
+          <w:sz w:val="24"/>
+          <w:szCs w:val="24"/>
+        </w:rPr>
+        <w:t xml:space="preserve">: Para </w:t>
+      </w:r>
+      <w:proofErr w:type="spellStart"/>
+      <w:r>
+        <w:rPr>
+          <w:rFonts w:ascii="Times New Roman" w:hAnsi="Times New Roman" w:cs="Times New Roman"/>
+          <w:sz w:val="24"/>
+          <w:szCs w:val="24"/>
+        </w:rPr>
+        <w:t>setar</w:t>
+      </w:r>
+      <w:proofErr w:type="spellEnd"/>
+      <w:r>
+        <w:rPr>
+          <w:rFonts w:ascii="Times New Roman" w:hAnsi="Times New Roman" w:cs="Times New Roman"/>
+          <w:sz w:val="24"/>
+          <w:szCs w:val="24"/>
+        </w:rPr>
+        <w:t xml:space="preserve"> uma nova política das disponíveis acima.</w:t>
       </w:r>
     </w:p>
     <w:p>
@@ -3436,7 +4791,43 @@
           <w:sz w:val="24"/>
           <w:szCs w:val="24"/>
         </w:rPr>
-        <w:t>A minha política de execução estava como allSigned pois precisamos deixar nessa política para poder instalar o chocolatey, mas mesmo assim, mesmo não estando no restrito, ele não me permitiu rodar o profile do PS que criamos.</w:t>
+        <w:t xml:space="preserve">A minha política de execução estava como </w:t>
+      </w:r>
+      <w:proofErr w:type="spellStart"/>
+      <w:r>
+        <w:rPr>
+          <w:rFonts w:ascii="Times New Roman" w:hAnsi="Times New Roman" w:cs="Times New Roman"/>
+          <w:sz w:val="24"/>
+          <w:szCs w:val="24"/>
+        </w:rPr>
+        <w:t>allSigned</w:t>
+      </w:r>
+      <w:proofErr w:type="spellEnd"/>
+      <w:r>
+        <w:rPr>
+          <w:rFonts w:ascii="Times New Roman" w:hAnsi="Times New Roman" w:cs="Times New Roman"/>
+          <w:sz w:val="24"/>
+          <w:szCs w:val="24"/>
+        </w:rPr>
+        <w:t xml:space="preserve"> pois precisamos deixar nessa política para poder instalar o </w:t>
+      </w:r>
+      <w:proofErr w:type="spellStart"/>
+      <w:r>
+        <w:rPr>
+          <w:rFonts w:ascii="Times New Roman" w:hAnsi="Times New Roman" w:cs="Times New Roman"/>
+          <w:sz w:val="24"/>
+          <w:szCs w:val="24"/>
+        </w:rPr>
+        <w:t>chocolatey</w:t>
+      </w:r>
+      <w:proofErr w:type="spellEnd"/>
+      <w:r>
+        <w:rPr>
+          <w:rFonts w:ascii="Times New Roman" w:hAnsi="Times New Roman" w:cs="Times New Roman"/>
+          <w:sz w:val="24"/>
+          <w:szCs w:val="24"/>
+        </w:rPr>
+        <w:t>, mas mesmo assim, mesmo não estando no restrito, ele não me permitiu rodar o profile do PS que criamos.</w:t>
       </w:r>
     </w:p>
     <w:p>
@@ -3460,7 +4851,43 @@
           <w:sz w:val="24"/>
           <w:szCs w:val="24"/>
         </w:rPr>
-        <w:t xml:space="preserve"> Ele só me permitiu rodar o profile quando setei como Unrestricted.</w:t>
+        <w:t xml:space="preserve"> Ele só me permitiu rodar o profile quando </w:t>
+      </w:r>
+      <w:proofErr w:type="spellStart"/>
+      <w:r>
+        <w:rPr>
+          <w:rFonts w:ascii="Times New Roman" w:hAnsi="Times New Roman" w:cs="Times New Roman"/>
+          <w:sz w:val="24"/>
+          <w:szCs w:val="24"/>
+        </w:rPr>
+        <w:t>setei</w:t>
+      </w:r>
+      <w:proofErr w:type="spellEnd"/>
+      <w:r>
+        <w:rPr>
+          <w:rFonts w:ascii="Times New Roman" w:hAnsi="Times New Roman" w:cs="Times New Roman"/>
+          <w:sz w:val="24"/>
+          <w:szCs w:val="24"/>
+        </w:rPr>
+        <w:t xml:space="preserve"> como </w:t>
+      </w:r>
+      <w:proofErr w:type="spellStart"/>
+      <w:r>
+        <w:rPr>
+          <w:rFonts w:ascii="Times New Roman" w:hAnsi="Times New Roman" w:cs="Times New Roman"/>
+          <w:sz w:val="24"/>
+          <w:szCs w:val="24"/>
+        </w:rPr>
+        <w:t>Unrestricted</w:t>
+      </w:r>
+      <w:proofErr w:type="spellEnd"/>
+      <w:r>
+        <w:rPr>
+          <w:rFonts w:ascii="Times New Roman" w:hAnsi="Times New Roman" w:cs="Times New Roman"/>
+          <w:sz w:val="24"/>
+          <w:szCs w:val="24"/>
+        </w:rPr>
+        <w:t>.</w:t>
       </w:r>
     </w:p>
     <w:p>
@@ -3636,7 +5063,61 @@
           <w:sz w:val="24"/>
           <w:szCs w:val="24"/>
         </w:rPr>
-        <w:t>Para ver quais são as propriedades existentes da variável $PROFILE podes dar um get-help em about_*, nos retornando todos os arquivos de ajuda que possuem o about no nome. A partir daí podemos procurar o que se refere ao perfil:</w:t>
+        <w:t xml:space="preserve">Para ver quais são as propriedades existentes da variável $PROFILE podes dar um </w:t>
+      </w:r>
+      <w:proofErr w:type="spellStart"/>
+      <w:r>
+        <w:rPr>
+          <w:rFonts w:ascii="Times New Roman" w:hAnsi="Times New Roman" w:cs="Times New Roman"/>
+          <w:sz w:val="24"/>
+          <w:szCs w:val="24"/>
+        </w:rPr>
+        <w:t>get</w:t>
+      </w:r>
+      <w:proofErr w:type="spellEnd"/>
+      <w:r>
+        <w:rPr>
+          <w:rFonts w:ascii="Times New Roman" w:hAnsi="Times New Roman" w:cs="Times New Roman"/>
+          <w:sz w:val="24"/>
+          <w:szCs w:val="24"/>
+        </w:rPr>
+        <w:t xml:space="preserve">-help em </w:t>
+      </w:r>
+      <w:proofErr w:type="spellStart"/>
+      <w:r>
+        <w:rPr>
+          <w:rFonts w:ascii="Times New Roman" w:hAnsi="Times New Roman" w:cs="Times New Roman"/>
+          <w:sz w:val="24"/>
+          <w:szCs w:val="24"/>
+        </w:rPr>
+        <w:t>about</w:t>
+      </w:r>
+      <w:proofErr w:type="spellEnd"/>
+      <w:r>
+        <w:rPr>
+          <w:rFonts w:ascii="Times New Roman" w:hAnsi="Times New Roman" w:cs="Times New Roman"/>
+          <w:sz w:val="24"/>
+          <w:szCs w:val="24"/>
+        </w:rPr>
+        <w:t xml:space="preserve">_*, nos retornando todos os arquivos de ajuda que possuem o </w:t>
+      </w:r>
+      <w:proofErr w:type="spellStart"/>
+      <w:r>
+        <w:rPr>
+          <w:rFonts w:ascii="Times New Roman" w:hAnsi="Times New Roman" w:cs="Times New Roman"/>
+          <w:sz w:val="24"/>
+          <w:szCs w:val="24"/>
+        </w:rPr>
+        <w:t>about</w:t>
+      </w:r>
+      <w:proofErr w:type="spellEnd"/>
+      <w:r>
+        <w:rPr>
+          <w:rFonts w:ascii="Times New Roman" w:hAnsi="Times New Roman" w:cs="Times New Roman"/>
+          <w:sz w:val="24"/>
+          <w:szCs w:val="24"/>
+        </w:rPr>
+        <w:t xml:space="preserve"> no nome. A partir daí podemos procurar o que se refere ao perfil:</w:t>
       </w:r>
     </w:p>
     <w:p>
@@ -3714,7 +5195,43 @@
           <w:sz w:val="24"/>
           <w:szCs w:val="24"/>
         </w:rPr>
-        <w:t>E obter ajuda desse documento com get-help about_profiles.</w:t>
+        <w:t xml:space="preserve">E obter ajuda desse documento com </w:t>
+      </w:r>
+      <w:proofErr w:type="spellStart"/>
+      <w:r>
+        <w:rPr>
+          <w:rFonts w:ascii="Times New Roman" w:hAnsi="Times New Roman" w:cs="Times New Roman"/>
+          <w:sz w:val="24"/>
+          <w:szCs w:val="24"/>
+        </w:rPr>
+        <w:t>get</w:t>
+      </w:r>
+      <w:proofErr w:type="spellEnd"/>
+      <w:r>
+        <w:rPr>
+          <w:rFonts w:ascii="Times New Roman" w:hAnsi="Times New Roman" w:cs="Times New Roman"/>
+          <w:sz w:val="24"/>
+          <w:szCs w:val="24"/>
+        </w:rPr>
+        <w:t xml:space="preserve">-help </w:t>
+      </w:r>
+      <w:proofErr w:type="spellStart"/>
+      <w:r>
+        <w:rPr>
+          <w:rFonts w:ascii="Times New Roman" w:hAnsi="Times New Roman" w:cs="Times New Roman"/>
+          <w:sz w:val="24"/>
+          <w:szCs w:val="24"/>
+        </w:rPr>
+        <w:t>about_profiles</w:t>
+      </w:r>
+      <w:proofErr w:type="spellEnd"/>
+      <w:r>
+        <w:rPr>
+          <w:rFonts w:ascii="Times New Roman" w:hAnsi="Times New Roman" w:cs="Times New Roman"/>
+          <w:sz w:val="24"/>
+          <w:szCs w:val="24"/>
+        </w:rPr>
+        <w:t>.</w:t>
       </w:r>
     </w:p>
     <w:p>
@@ -3825,7 +5342,25 @@
           <w:sz w:val="24"/>
           <w:szCs w:val="24"/>
         </w:rPr>
-        <w:t>Para fazer isso, basta seguir o mesmo exemplo de criação de um script de profile para o usuário atual, mas sempre colocando o .AllUsersAllHost depois de $PROFILE:</w:t>
+        <w:t>Para fazer isso, basta seguir o mesmo exemplo de criação de um script de profile para o usuário atual, mas sempre colocando o .</w:t>
+      </w:r>
+      <w:proofErr w:type="spellStart"/>
+      <w:r>
+        <w:rPr>
+          <w:rFonts w:ascii="Times New Roman" w:hAnsi="Times New Roman" w:cs="Times New Roman"/>
+          <w:sz w:val="24"/>
+          <w:szCs w:val="24"/>
+        </w:rPr>
+        <w:t>AllUsersAllHost</w:t>
+      </w:r>
+      <w:proofErr w:type="spellEnd"/>
+      <w:r>
+        <w:rPr>
+          <w:rFonts w:ascii="Times New Roman" w:hAnsi="Times New Roman" w:cs="Times New Roman"/>
+          <w:sz w:val="24"/>
+          <w:szCs w:val="24"/>
+        </w:rPr>
+        <w:t xml:space="preserve"> depois de $PROFILE:</w:t>
       </w:r>
     </w:p>
     <w:p>
@@ -3951,8 +5486,18 @@
           <w:sz w:val="24"/>
           <w:szCs w:val="24"/>
         </w:rPr>
-        <w:t>vim $PROFILE.AllUsersAllHosts</w:t>
-      </w:r>
+        <w:t>vim $</w:t>
+      </w:r>
+      <w:proofErr w:type="spellStart"/>
+      <w:r>
+        <w:rPr>
+          <w:rFonts w:ascii="Times New Roman" w:hAnsi="Times New Roman" w:cs="Times New Roman"/>
+          <w:sz w:val="24"/>
+          <w:szCs w:val="24"/>
+        </w:rPr>
+        <w:t>PROFILE.AllUsersAllHosts</w:t>
+      </w:r>
+      <w:proofErr w:type="spellEnd"/>
     </w:p>
     <w:p>
       <w:pPr>
@@ -4102,7 +5647,25 @@
           <w:sz w:val="24"/>
           <w:szCs w:val="24"/>
         </w:rPr>
-        <w:t xml:space="preserve"> Lembrando que ni é alias de new-item.</w:t>
+        <w:t xml:space="preserve"> Lembrando que </w:t>
+      </w:r>
+      <w:proofErr w:type="spellStart"/>
+      <w:r>
+        <w:rPr>
+          <w:rFonts w:ascii="Times New Roman" w:hAnsi="Times New Roman" w:cs="Times New Roman"/>
+          <w:sz w:val="24"/>
+          <w:szCs w:val="24"/>
+        </w:rPr>
+        <w:t>ni</w:t>
+      </w:r>
+      <w:proofErr w:type="spellEnd"/>
+      <w:r>
+        <w:rPr>
+          <w:rFonts w:ascii="Times New Roman" w:hAnsi="Times New Roman" w:cs="Times New Roman"/>
+          <w:sz w:val="24"/>
+          <w:szCs w:val="24"/>
+        </w:rPr>
+        <w:t xml:space="preserve"> é alias de new-item.</w:t>
       </w:r>
     </w:p>
     <w:p>
@@ -4127,7 +5690,79 @@
           <w:szCs w:val="24"/>
         </w:rPr>
         <w:lastRenderedPageBreak/>
-        <w:t xml:space="preserve"> Utilizei o vim para fazer a edição do profile.ps1 criado pelo ni, mas poderia facilmente ser o notepad. Utilizei chocolatey com choco install vim para instalar o editor de texto de terminal.</w:t>
+        <w:t xml:space="preserve"> Utilizei o vim para fazer a edição do profile.ps1 criado pelo </w:t>
+      </w:r>
+      <w:proofErr w:type="spellStart"/>
+      <w:r>
+        <w:rPr>
+          <w:rFonts w:ascii="Times New Roman" w:hAnsi="Times New Roman" w:cs="Times New Roman"/>
+          <w:sz w:val="24"/>
+          <w:szCs w:val="24"/>
+        </w:rPr>
+        <w:t>ni</w:t>
+      </w:r>
+      <w:proofErr w:type="spellEnd"/>
+      <w:r>
+        <w:rPr>
+          <w:rFonts w:ascii="Times New Roman" w:hAnsi="Times New Roman" w:cs="Times New Roman"/>
+          <w:sz w:val="24"/>
+          <w:szCs w:val="24"/>
+        </w:rPr>
+        <w:t xml:space="preserve">, mas poderia facilmente ser o </w:t>
+      </w:r>
+      <w:proofErr w:type="spellStart"/>
+      <w:r>
+        <w:rPr>
+          <w:rFonts w:ascii="Times New Roman" w:hAnsi="Times New Roman" w:cs="Times New Roman"/>
+          <w:sz w:val="24"/>
+          <w:szCs w:val="24"/>
+        </w:rPr>
+        <w:t>notepad</w:t>
+      </w:r>
+      <w:proofErr w:type="spellEnd"/>
+      <w:r>
+        <w:rPr>
+          <w:rFonts w:ascii="Times New Roman" w:hAnsi="Times New Roman" w:cs="Times New Roman"/>
+          <w:sz w:val="24"/>
+          <w:szCs w:val="24"/>
+        </w:rPr>
+        <w:t xml:space="preserve">. Utilizei </w:t>
+      </w:r>
+      <w:proofErr w:type="spellStart"/>
+      <w:r>
+        <w:rPr>
+          <w:rFonts w:ascii="Times New Roman" w:hAnsi="Times New Roman" w:cs="Times New Roman"/>
+          <w:sz w:val="24"/>
+          <w:szCs w:val="24"/>
+        </w:rPr>
+        <w:t>chocolatey</w:t>
+      </w:r>
+      <w:proofErr w:type="spellEnd"/>
+      <w:r>
+        <w:rPr>
+          <w:rFonts w:ascii="Times New Roman" w:hAnsi="Times New Roman" w:cs="Times New Roman"/>
+          <w:sz w:val="24"/>
+          <w:szCs w:val="24"/>
+        </w:rPr>
+        <w:t xml:space="preserve"> com choco </w:t>
+      </w:r>
+      <w:proofErr w:type="spellStart"/>
+      <w:r>
+        <w:rPr>
+          <w:rFonts w:ascii="Times New Roman" w:hAnsi="Times New Roman" w:cs="Times New Roman"/>
+          <w:sz w:val="24"/>
+          <w:szCs w:val="24"/>
+        </w:rPr>
+        <w:t>install</w:t>
+      </w:r>
+      <w:proofErr w:type="spellEnd"/>
+      <w:r>
+        <w:rPr>
+          <w:rFonts w:ascii="Times New Roman" w:hAnsi="Times New Roman" w:cs="Times New Roman"/>
+          <w:sz w:val="24"/>
+          <w:szCs w:val="24"/>
+        </w:rPr>
+        <w:t xml:space="preserve"> vim para instalar o editor de texto de terminal.</w:t>
       </w:r>
     </w:p>
     <w:p>
@@ -4151,7 +5786,25 @@
           <w:sz w:val="24"/>
           <w:szCs w:val="24"/>
         </w:rPr>
-        <w:t xml:space="preserve"> O get-childitem é o comando completo do</w:t>
+        <w:t xml:space="preserve"> O </w:t>
+      </w:r>
+      <w:proofErr w:type="spellStart"/>
+      <w:r>
+        <w:rPr>
+          <w:rFonts w:ascii="Times New Roman" w:hAnsi="Times New Roman" w:cs="Times New Roman"/>
+          <w:sz w:val="24"/>
+          <w:szCs w:val="24"/>
+        </w:rPr>
+        <w:t>get-childitem</w:t>
+      </w:r>
+      <w:proofErr w:type="spellEnd"/>
+      <w:r>
+        <w:rPr>
+          <w:rFonts w:ascii="Times New Roman" w:hAnsi="Times New Roman" w:cs="Times New Roman"/>
+          <w:sz w:val="24"/>
+          <w:szCs w:val="24"/>
+        </w:rPr>
+        <w:t xml:space="preserve"> é o comando completo do</w:t>
       </w:r>
       <w:r>
         <w:rPr>
@@ -4167,8 +5820,36 @@
           <w:sz w:val="24"/>
           <w:szCs w:val="24"/>
         </w:rPr>
-        <w:t xml:space="preserve"> alias dir e do ls</w:t>
-      </w:r>
+        <w:t xml:space="preserve"> alias </w:t>
+      </w:r>
+      <w:proofErr w:type="spellStart"/>
+      <w:r>
+        <w:rPr>
+          <w:rFonts w:ascii="Times New Roman" w:hAnsi="Times New Roman" w:cs="Times New Roman"/>
+          <w:sz w:val="24"/>
+          <w:szCs w:val="24"/>
+        </w:rPr>
+        <w:t>dir</w:t>
+      </w:r>
+      <w:proofErr w:type="spellEnd"/>
+      <w:r>
+        <w:rPr>
+          <w:rFonts w:ascii="Times New Roman" w:hAnsi="Times New Roman" w:cs="Times New Roman"/>
+          <w:sz w:val="24"/>
+          <w:szCs w:val="24"/>
+        </w:rPr>
+        <w:t xml:space="preserve"> e do </w:t>
+      </w:r>
+      <w:proofErr w:type="spellStart"/>
+      <w:r>
+        <w:rPr>
+          <w:rFonts w:ascii="Times New Roman" w:hAnsi="Times New Roman" w:cs="Times New Roman"/>
+          <w:sz w:val="24"/>
+          <w:szCs w:val="24"/>
+        </w:rPr>
+        <w:t>ls</w:t>
+      </w:r>
+      <w:proofErr w:type="spellEnd"/>
       <w:r>
         <w:rPr>
           <w:rFonts w:ascii="Times New Roman" w:hAnsi="Times New Roman" w:cs="Times New Roman"/>
@@ -4333,7 +6014,25 @@
           <w:sz w:val="24"/>
           <w:szCs w:val="24"/>
         </w:rPr>
-        <w:t xml:space="preserve"> para todos e o ola bruno somente para mim.</w:t>
+        <w:t xml:space="preserve"> para todos e o </w:t>
+      </w:r>
+      <w:proofErr w:type="spellStart"/>
+      <w:r>
+        <w:rPr>
+          <w:rFonts w:ascii="Times New Roman" w:hAnsi="Times New Roman" w:cs="Times New Roman"/>
+          <w:sz w:val="24"/>
+          <w:szCs w:val="24"/>
+        </w:rPr>
+        <w:t>ola</w:t>
+      </w:r>
+      <w:proofErr w:type="spellEnd"/>
+      <w:r>
+        <w:rPr>
+          <w:rFonts w:ascii="Times New Roman" w:hAnsi="Times New Roman" w:cs="Times New Roman"/>
+          <w:sz w:val="24"/>
+          <w:szCs w:val="24"/>
+        </w:rPr>
+        <w:t xml:space="preserve"> bruno somente para mim.</w:t>
       </w:r>
     </w:p>
     <w:p>
@@ -4429,7 +6128,25 @@
           <w:sz w:val="24"/>
           <w:szCs w:val="24"/>
         </w:rPr>
-        <w:t>Criar um perfil no PowerShell;</w:t>
+        <w:t xml:space="preserve">Criar um perfil no </w:t>
+      </w:r>
+      <w:proofErr w:type="spellStart"/>
+      <w:r>
+        <w:rPr>
+          <w:rFonts w:ascii="Times New Roman" w:hAnsi="Times New Roman" w:cs="Times New Roman"/>
+          <w:sz w:val="24"/>
+          <w:szCs w:val="24"/>
+        </w:rPr>
+        <w:t>PowerShell</w:t>
+      </w:r>
+      <w:proofErr w:type="spellEnd"/>
+      <w:r>
+        <w:rPr>
+          <w:rFonts w:ascii="Times New Roman" w:hAnsi="Times New Roman" w:cs="Times New Roman"/>
+          <w:sz w:val="24"/>
+          <w:szCs w:val="24"/>
+        </w:rPr>
+        <w:t>;</w:t>
       </w:r>
     </w:p>
     <w:p>
@@ -4515,7 +6232,31 @@
           <w:szCs w:val="24"/>
           <w:u w:val="single"/>
         </w:rPr>
-        <w:t>Aula 4 – Avançando na Sintaxe do PowerShell:</w:t>
+        <w:t xml:space="preserve">Aula 4 – Avançando na Sintaxe do </w:t>
+      </w:r>
+      <w:proofErr w:type="spellStart"/>
+      <w:r>
+        <w:rPr>
+          <w:rFonts w:ascii="Times New Roman" w:hAnsi="Times New Roman" w:cs="Times New Roman"/>
+          <w:b/>
+          <w:bCs/>
+          <w:sz w:val="24"/>
+          <w:szCs w:val="24"/>
+          <w:u w:val="single"/>
+        </w:rPr>
+        <w:t>PowerShell</w:t>
+      </w:r>
+      <w:proofErr w:type="spellEnd"/>
+      <w:r>
+        <w:rPr>
+          <w:rFonts w:ascii="Times New Roman" w:hAnsi="Times New Roman" w:cs="Times New Roman"/>
+          <w:b/>
+          <w:bCs/>
+          <w:sz w:val="24"/>
+          <w:szCs w:val="24"/>
+          <w:u w:val="single"/>
+        </w:rPr>
+        <w:t>:</w:t>
       </w:r>
     </w:p>
     <w:p>
@@ -4573,13 +6314,77 @@
           <w:szCs w:val="24"/>
         </w:rPr>
       </w:pPr>
-      <w:r>
-        <w:rPr>
-          <w:rFonts w:ascii="Times New Roman" w:hAnsi="Times New Roman" w:cs="Times New Roman"/>
-          <w:sz w:val="24"/>
-          <w:szCs w:val="24"/>
-        </w:rPr>
-        <w:t>Gci/dir/ls -Recursive: Lista tudo que existe da pasta em que o comando foi utilizado para frente ou seja, dentro dessa pasta e de todas as subpastas.</w:t>
+      <w:proofErr w:type="spellStart"/>
+      <w:r>
+        <w:rPr>
+          <w:rFonts w:ascii="Times New Roman" w:hAnsi="Times New Roman" w:cs="Times New Roman"/>
+          <w:sz w:val="24"/>
+          <w:szCs w:val="24"/>
+        </w:rPr>
+        <w:t>Gci</w:t>
+      </w:r>
+      <w:proofErr w:type="spellEnd"/>
+      <w:r>
+        <w:rPr>
+          <w:rFonts w:ascii="Times New Roman" w:hAnsi="Times New Roman" w:cs="Times New Roman"/>
+          <w:sz w:val="24"/>
+          <w:szCs w:val="24"/>
+        </w:rPr>
+        <w:t>/</w:t>
+      </w:r>
+      <w:proofErr w:type="spellStart"/>
+      <w:r>
+        <w:rPr>
+          <w:rFonts w:ascii="Times New Roman" w:hAnsi="Times New Roman" w:cs="Times New Roman"/>
+          <w:sz w:val="24"/>
+          <w:szCs w:val="24"/>
+        </w:rPr>
+        <w:t>dir</w:t>
+      </w:r>
+      <w:proofErr w:type="spellEnd"/>
+      <w:r>
+        <w:rPr>
+          <w:rFonts w:ascii="Times New Roman" w:hAnsi="Times New Roman" w:cs="Times New Roman"/>
+          <w:sz w:val="24"/>
+          <w:szCs w:val="24"/>
+        </w:rPr>
+        <w:t>/</w:t>
+      </w:r>
+      <w:proofErr w:type="spellStart"/>
+      <w:r>
+        <w:rPr>
+          <w:rFonts w:ascii="Times New Roman" w:hAnsi="Times New Roman" w:cs="Times New Roman"/>
+          <w:sz w:val="24"/>
+          <w:szCs w:val="24"/>
+        </w:rPr>
+        <w:t>ls</w:t>
+      </w:r>
+      <w:proofErr w:type="spellEnd"/>
+      <w:r>
+        <w:rPr>
+          <w:rFonts w:ascii="Times New Roman" w:hAnsi="Times New Roman" w:cs="Times New Roman"/>
+          <w:sz w:val="24"/>
+          <w:szCs w:val="24"/>
+        </w:rPr>
+        <w:t xml:space="preserve"> -</w:t>
+      </w:r>
+      <w:proofErr w:type="spellStart"/>
+      <w:r>
+        <w:rPr>
+          <w:rFonts w:ascii="Times New Roman" w:hAnsi="Times New Roman" w:cs="Times New Roman"/>
+          <w:sz w:val="24"/>
+          <w:szCs w:val="24"/>
+        </w:rPr>
+        <w:t>Recursive</w:t>
+      </w:r>
+      <w:proofErr w:type="spellEnd"/>
+      <w:r>
+        <w:rPr>
+          <w:rFonts w:ascii="Times New Roman" w:hAnsi="Times New Roman" w:cs="Times New Roman"/>
+          <w:sz w:val="24"/>
+          <w:szCs w:val="24"/>
+        </w:rPr>
+        <w:t>: Lista tudo que existe da pasta em que o comando foi utilizado para frente ou seja, dentro dessa pasta e de todas as subpastas.</w:t>
       </w:r>
     </w:p>
     <w:p>
@@ -4628,7 +6433,25 @@
           <w:szCs w:val="24"/>
         </w:rPr>
         <w:lastRenderedPageBreak/>
-        <w:t>A partir disso podemos utilizar diversas propriedades com essa variável, uma vez que recebemos um Array. Podemos verificar o tamanho com Length.</w:t>
+        <w:t xml:space="preserve">A partir disso podemos utilizar diversas propriedades com essa variável, uma vez que recebemos um Array. Podemos verificar o tamanho com </w:t>
+      </w:r>
+      <w:proofErr w:type="spellStart"/>
+      <w:r>
+        <w:rPr>
+          <w:rFonts w:ascii="Times New Roman" w:hAnsi="Times New Roman" w:cs="Times New Roman"/>
+          <w:sz w:val="24"/>
+          <w:szCs w:val="24"/>
+        </w:rPr>
+        <w:t>Length</w:t>
+      </w:r>
+      <w:proofErr w:type="spellEnd"/>
+      <w:r>
+        <w:rPr>
+          <w:rFonts w:ascii="Times New Roman" w:hAnsi="Times New Roman" w:cs="Times New Roman"/>
+          <w:sz w:val="24"/>
+          <w:szCs w:val="24"/>
+        </w:rPr>
+        <w:t>.</w:t>
       </w:r>
     </w:p>
     <w:p>
@@ -4692,15 +6515,51 @@
           <w:sz w:val="24"/>
           <w:szCs w:val="24"/>
         </w:rPr>
-        <w:t xml:space="preserve"> do gci: -File. Ele </w:t>
-      </w:r>
-      <w:r>
-        <w:rPr>
-          <w:rFonts w:ascii="Times New Roman" w:hAnsi="Times New Roman" w:cs="Times New Roman"/>
-          <w:sz w:val="24"/>
-          <w:szCs w:val="24"/>
-        </w:rPr>
-        <w:t xml:space="preserve">é um switch argumment que </w:t>
+        <w:t xml:space="preserve"> do </w:t>
+      </w:r>
+      <w:proofErr w:type="spellStart"/>
+      <w:r>
+        <w:rPr>
+          <w:rFonts w:ascii="Times New Roman" w:hAnsi="Times New Roman" w:cs="Times New Roman"/>
+          <w:sz w:val="24"/>
+          <w:szCs w:val="24"/>
+        </w:rPr>
+        <w:t>gci</w:t>
+      </w:r>
+      <w:proofErr w:type="spellEnd"/>
+      <w:r>
+        <w:rPr>
+          <w:rFonts w:ascii="Times New Roman" w:hAnsi="Times New Roman" w:cs="Times New Roman"/>
+          <w:sz w:val="24"/>
+          <w:szCs w:val="24"/>
+        </w:rPr>
+        <w:t xml:space="preserve">: -File. Ele </w:t>
+      </w:r>
+      <w:r>
+        <w:rPr>
+          <w:rFonts w:ascii="Times New Roman" w:hAnsi="Times New Roman" w:cs="Times New Roman"/>
+          <w:sz w:val="24"/>
+          <w:szCs w:val="24"/>
+        </w:rPr>
+        <w:t xml:space="preserve">é um switch </w:t>
+      </w:r>
+      <w:proofErr w:type="spellStart"/>
+      <w:r>
+        <w:rPr>
+          <w:rFonts w:ascii="Times New Roman" w:hAnsi="Times New Roman" w:cs="Times New Roman"/>
+          <w:sz w:val="24"/>
+          <w:szCs w:val="24"/>
+        </w:rPr>
+        <w:t>argumment</w:t>
+      </w:r>
+      <w:proofErr w:type="spellEnd"/>
+      <w:r>
+        <w:rPr>
+          <w:rFonts w:ascii="Times New Roman" w:hAnsi="Times New Roman" w:cs="Times New Roman"/>
+          <w:sz w:val="24"/>
+          <w:szCs w:val="24"/>
+        </w:rPr>
+        <w:t xml:space="preserve"> que </w:t>
       </w:r>
       <w:r>
         <w:rPr>
@@ -4732,7 +6591,25 @@
           <w:sz w:val="24"/>
           <w:szCs w:val="24"/>
         </w:rPr>
-        <w:t>Ao usar o length na nossa variável agr, o resultado retornado é a quantidade de arquivos apenas.</w:t>
+        <w:t xml:space="preserve">Ao usar o </w:t>
+      </w:r>
+      <w:proofErr w:type="spellStart"/>
+      <w:r>
+        <w:rPr>
+          <w:rFonts w:ascii="Times New Roman" w:hAnsi="Times New Roman" w:cs="Times New Roman"/>
+          <w:sz w:val="24"/>
+          <w:szCs w:val="24"/>
+        </w:rPr>
+        <w:t>length</w:t>
+      </w:r>
+      <w:proofErr w:type="spellEnd"/>
+      <w:r>
+        <w:rPr>
+          <w:rFonts w:ascii="Times New Roman" w:hAnsi="Times New Roman" w:cs="Times New Roman"/>
+          <w:sz w:val="24"/>
+          <w:szCs w:val="24"/>
+        </w:rPr>
+        <w:t xml:space="preserve"> na nossa variável agr, o resultado retornado é a quantidade de arquivos apenas.</w:t>
       </w:r>
     </w:p>
     <w:p>
@@ -4751,14 +6628,45 @@
           <w:lang w:val="en-US"/>
         </w:rPr>
       </w:pPr>
-      <w:r>
-        <w:rPr>
-          <w:rFonts w:ascii="Times New Roman" w:hAnsi="Times New Roman" w:cs="Times New Roman"/>
-          <w:sz w:val="24"/>
-          <w:szCs w:val="24"/>
-          <w:lang w:val="en-US"/>
-        </w:rPr>
-        <w:t>gci -Recurse -File | Select-Object Name | Where-Object {$_ -like "*_migrando_*"}</w:t>
+      <w:proofErr w:type="spellStart"/>
+      <w:r>
+        <w:rPr>
+          <w:rFonts w:ascii="Times New Roman" w:hAnsi="Times New Roman" w:cs="Times New Roman"/>
+          <w:sz w:val="24"/>
+          <w:szCs w:val="24"/>
+          <w:lang w:val="en-US"/>
+        </w:rPr>
+        <w:t>gci</w:t>
+      </w:r>
+      <w:proofErr w:type="spellEnd"/>
+      <w:r>
+        <w:rPr>
+          <w:rFonts w:ascii="Times New Roman" w:hAnsi="Times New Roman" w:cs="Times New Roman"/>
+          <w:sz w:val="24"/>
+          <w:szCs w:val="24"/>
+          <w:lang w:val="en-US"/>
+        </w:rPr>
+        <w:t xml:space="preserve"> -Recurse -File | Select-Object Name | Where-Object {$_ -like "*_</w:t>
+      </w:r>
+      <w:proofErr w:type="spellStart"/>
+      <w:r>
+        <w:rPr>
+          <w:rFonts w:ascii="Times New Roman" w:hAnsi="Times New Roman" w:cs="Times New Roman"/>
+          <w:sz w:val="24"/>
+          <w:szCs w:val="24"/>
+          <w:lang w:val="en-US"/>
+        </w:rPr>
+        <w:t>migrando</w:t>
+      </w:r>
+      <w:proofErr w:type="spellEnd"/>
+      <w:r>
+        <w:rPr>
+          <w:rFonts w:ascii="Times New Roman" w:hAnsi="Times New Roman" w:cs="Times New Roman"/>
+          <w:sz w:val="24"/>
+          <w:szCs w:val="24"/>
+          <w:lang w:val="en-US"/>
+        </w:rPr>
+        <w:t>_*"}</w:t>
       </w:r>
     </w:p>
     <w:p>
@@ -4870,7 +6778,25 @@
           <w:sz w:val="24"/>
           <w:szCs w:val="24"/>
         </w:rPr>
-        <w:t xml:space="preserve"> A variável $_ é um iterador, ou seja, ela diz para verificar se existe essa palavra em cada um dos objetos selecionados anteriormente.</w:t>
+        <w:t xml:space="preserve"> A variável $_ é um </w:t>
+      </w:r>
+      <w:proofErr w:type="spellStart"/>
+      <w:r>
+        <w:rPr>
+          <w:rFonts w:ascii="Times New Roman" w:hAnsi="Times New Roman" w:cs="Times New Roman"/>
+          <w:sz w:val="24"/>
+          <w:szCs w:val="24"/>
+        </w:rPr>
+        <w:t>iterador</w:t>
+      </w:r>
+      <w:proofErr w:type="spellEnd"/>
+      <w:r>
+        <w:rPr>
+          <w:rFonts w:ascii="Times New Roman" w:hAnsi="Times New Roman" w:cs="Times New Roman"/>
+          <w:sz w:val="24"/>
+          <w:szCs w:val="24"/>
+        </w:rPr>
+        <w:t>, ou seja, ela diz para verificar se existe essa palavra em cada um dos objetos selecionados anteriormente.</w:t>
       </w:r>
     </w:p>
     <w:p>
@@ -5067,7 +6993,25 @@
           <w:sz w:val="24"/>
           <w:szCs w:val="24"/>
         </w:rPr>
-        <w:t>podemos inverter a ordem do Where e do select object</w:t>
+        <w:t xml:space="preserve">podemos inverter a ordem do Where e do </w:t>
+      </w:r>
+      <w:proofErr w:type="spellStart"/>
+      <w:r>
+        <w:rPr>
+          <w:rFonts w:ascii="Times New Roman" w:hAnsi="Times New Roman" w:cs="Times New Roman"/>
+          <w:sz w:val="24"/>
+          <w:szCs w:val="24"/>
+        </w:rPr>
+        <w:t>select</w:t>
+      </w:r>
+      <w:proofErr w:type="spellEnd"/>
+      <w:r>
+        <w:rPr>
+          <w:rFonts w:ascii="Times New Roman" w:hAnsi="Times New Roman" w:cs="Times New Roman"/>
+          <w:sz w:val="24"/>
+          <w:szCs w:val="24"/>
+        </w:rPr>
+        <w:t xml:space="preserve"> object</w:t>
       </w:r>
       <w:r>
         <w:rPr>
@@ -5103,14 +7047,45 @@
         </w:rPr>
         <w:t xml:space="preserve"> </w:t>
       </w:r>
-      <w:r>
-        <w:rPr>
-          <w:rFonts w:ascii="Times New Roman" w:hAnsi="Times New Roman" w:cs="Times New Roman"/>
-          <w:sz w:val="24"/>
-          <w:szCs w:val="24"/>
-          <w:lang w:val="en-US"/>
-        </w:rPr>
-        <w:t>gci -Recurse -File | Where-Object Name -like "*_migrando_*" | Select-Object Name, Length</w:t>
+      <w:proofErr w:type="spellStart"/>
+      <w:r>
+        <w:rPr>
+          <w:rFonts w:ascii="Times New Roman" w:hAnsi="Times New Roman" w:cs="Times New Roman"/>
+          <w:sz w:val="24"/>
+          <w:szCs w:val="24"/>
+          <w:lang w:val="en-US"/>
+        </w:rPr>
+        <w:t>gci</w:t>
+      </w:r>
+      <w:proofErr w:type="spellEnd"/>
+      <w:r>
+        <w:rPr>
+          <w:rFonts w:ascii="Times New Roman" w:hAnsi="Times New Roman" w:cs="Times New Roman"/>
+          <w:sz w:val="24"/>
+          <w:szCs w:val="24"/>
+          <w:lang w:val="en-US"/>
+        </w:rPr>
+        <w:t xml:space="preserve"> -Recurse -File | Where-Object Name -like "*_</w:t>
+      </w:r>
+      <w:proofErr w:type="spellStart"/>
+      <w:r>
+        <w:rPr>
+          <w:rFonts w:ascii="Times New Roman" w:hAnsi="Times New Roman" w:cs="Times New Roman"/>
+          <w:sz w:val="24"/>
+          <w:szCs w:val="24"/>
+          <w:lang w:val="en-US"/>
+        </w:rPr>
+        <w:t>migrando</w:t>
+      </w:r>
+      <w:proofErr w:type="spellEnd"/>
+      <w:r>
+        <w:rPr>
+          <w:rFonts w:ascii="Times New Roman" w:hAnsi="Times New Roman" w:cs="Times New Roman"/>
+          <w:sz w:val="24"/>
+          <w:szCs w:val="24"/>
+          <w:lang w:val="en-US"/>
+        </w:rPr>
+        <w:t>_*" | Select-Object Name, Length</w:t>
       </w:r>
     </w:p>
     <w:p>
@@ -5268,7 +7243,25 @@
           <w:sz w:val="24"/>
           <w:szCs w:val="24"/>
         </w:rPr>
-        <w:t>nós primeiro fizemos a formatação com o select e depois filtramos utilizando o Where, já no segundo fizemos o contrário, primeiro filtramos e depois fizemos a formatação.</w:t>
+        <w:t xml:space="preserve">nós primeiro fizemos a formatação com o </w:t>
+      </w:r>
+      <w:proofErr w:type="spellStart"/>
+      <w:r>
+        <w:rPr>
+          <w:rFonts w:ascii="Times New Roman" w:hAnsi="Times New Roman" w:cs="Times New Roman"/>
+          <w:sz w:val="24"/>
+          <w:szCs w:val="24"/>
+        </w:rPr>
+        <w:t>select</w:t>
+      </w:r>
+      <w:proofErr w:type="spellEnd"/>
+      <w:r>
+        <w:rPr>
+          <w:rFonts w:ascii="Times New Roman" w:hAnsi="Times New Roman" w:cs="Times New Roman"/>
+          <w:sz w:val="24"/>
+          <w:szCs w:val="24"/>
+        </w:rPr>
+        <w:t xml:space="preserve"> e depois filtramos utilizando o Where, já no segundo fizemos o contrário, primeiro filtramos e depois fizemos a formatação.</w:t>
       </w:r>
     </w:p>
     <w:p>
@@ -5292,7 +7285,25 @@
           <w:sz w:val="24"/>
           <w:szCs w:val="24"/>
         </w:rPr>
-        <w:t>Podemos fazer conversões e formatações de strings no ps:</w:t>
+        <w:t xml:space="preserve">Podemos fazer conversões e formatações de strings no </w:t>
+      </w:r>
+      <w:proofErr w:type="spellStart"/>
+      <w:r>
+        <w:rPr>
+          <w:rFonts w:ascii="Times New Roman" w:hAnsi="Times New Roman" w:cs="Times New Roman"/>
+          <w:sz w:val="24"/>
+          <w:szCs w:val="24"/>
+        </w:rPr>
+        <w:t>ps</w:t>
+      </w:r>
+      <w:proofErr w:type="spellEnd"/>
+      <w:r>
+        <w:rPr>
+          <w:rFonts w:ascii="Times New Roman" w:hAnsi="Times New Roman" w:cs="Times New Roman"/>
+          <w:sz w:val="24"/>
+          <w:szCs w:val="24"/>
+        </w:rPr>
+        <w:t>:</w:t>
       </w:r>
     </w:p>
     <w:p>
@@ -5425,8 +7436,504 @@
           <w:sz w:val="24"/>
           <w:szCs w:val="24"/>
         </w:rPr>
-        <w:t xml:space="preserve"> O resto da formatação é parecido com python.</w:t>
-      </w:r>
+        <w:t xml:space="preserve"> O </w:t>
+      </w:r>
+      <w:r>
+        <w:rPr>
+          <w:rFonts w:ascii="Times New Roman" w:hAnsi="Times New Roman" w:cs="Times New Roman"/>
+          <w:sz w:val="24"/>
+          <w:szCs w:val="24"/>
+        </w:rPr>
+        <w:t>0 e 1 antes do :N2 é index de cada item que vem depois do -f</w:t>
+      </w:r>
+      <w:r>
+        <w:rPr>
+          <w:rFonts w:ascii="Times New Roman" w:hAnsi="Times New Roman" w:cs="Times New Roman"/>
+          <w:sz w:val="24"/>
+          <w:szCs w:val="24"/>
+        </w:rPr>
+        <w:t>.</w:t>
+      </w:r>
+    </w:p>
+    <w:p>
+      <w:pPr>
+        <w:pStyle w:val="PargrafodaLista"/>
+        <w:numPr>
+          <w:ilvl w:val="3"/>
+          <w:numId w:val="1"/>
+        </w:numPr>
+        <w:spacing w:line="360" w:lineRule="auto"/>
+        <w:jc w:val="both"/>
+        <w:rPr>
+          <w:rFonts w:ascii="Times New Roman" w:hAnsi="Times New Roman" w:cs="Times New Roman"/>
+          <w:sz w:val="24"/>
+          <w:szCs w:val="24"/>
+        </w:rPr>
+      </w:pPr>
+      <w:r>
+        <w:rPr>
+          <w:rFonts w:ascii="Times New Roman" w:hAnsi="Times New Roman" w:cs="Times New Roman"/>
+          <w:sz w:val="24"/>
+          <w:szCs w:val="24"/>
+        </w:rPr>
+        <w:t xml:space="preserve"> O resto é igual python.</w:t>
+      </w:r>
+    </w:p>
+    <w:p>
+      <w:pPr>
+        <w:pStyle w:val="PargrafodaLista"/>
+        <w:numPr>
+          <w:ilvl w:val="1"/>
+          <w:numId w:val="1"/>
+        </w:numPr>
+        <w:spacing w:line="360" w:lineRule="auto"/>
+        <w:jc w:val="both"/>
+        <w:rPr>
+          <w:rFonts w:ascii="Times New Roman" w:hAnsi="Times New Roman" w:cs="Times New Roman"/>
+          <w:sz w:val="24"/>
+          <w:szCs w:val="24"/>
+        </w:rPr>
+      </w:pPr>
+      <w:r>
+        <w:rPr>
+          <w:rFonts w:ascii="Times New Roman" w:hAnsi="Times New Roman" w:cs="Times New Roman"/>
+          <w:sz w:val="24"/>
+          <w:szCs w:val="24"/>
+        </w:rPr>
+        <w:t xml:space="preserve"> </w:t>
+      </w:r>
+      <w:r>
+        <w:rPr>
+          <w:rFonts w:ascii="Times New Roman" w:hAnsi="Times New Roman" w:cs="Times New Roman"/>
+          <w:sz w:val="24"/>
+          <w:szCs w:val="24"/>
+        </w:rPr>
+        <w:t xml:space="preserve">Usando </w:t>
+      </w:r>
+      <w:proofErr w:type="spellStart"/>
+      <w:r>
+        <w:rPr>
+          <w:rFonts w:ascii="Times New Roman" w:hAnsi="Times New Roman" w:cs="Times New Roman"/>
+          <w:sz w:val="24"/>
+          <w:szCs w:val="24"/>
+        </w:rPr>
+        <w:t>ScriptBlocks</w:t>
+      </w:r>
+      <w:proofErr w:type="spellEnd"/>
+      <w:r>
+        <w:rPr>
+          <w:rFonts w:ascii="Times New Roman" w:hAnsi="Times New Roman" w:cs="Times New Roman"/>
+          <w:sz w:val="24"/>
+          <w:szCs w:val="24"/>
+        </w:rPr>
+        <w:t xml:space="preserve"> com o </w:t>
+      </w:r>
+      <w:proofErr w:type="spellStart"/>
+      <w:r>
+        <w:rPr>
+          <w:rFonts w:ascii="Times New Roman" w:hAnsi="Times New Roman" w:cs="Times New Roman"/>
+          <w:sz w:val="24"/>
+          <w:szCs w:val="24"/>
+        </w:rPr>
+        <w:t>SelectObject</w:t>
+      </w:r>
+      <w:proofErr w:type="spellEnd"/>
+      <w:r>
+        <w:rPr>
+          <w:rFonts w:ascii="Times New Roman" w:hAnsi="Times New Roman" w:cs="Times New Roman"/>
+          <w:sz w:val="24"/>
+          <w:szCs w:val="24"/>
+        </w:rPr>
+        <w:t>:</w:t>
+      </w:r>
+    </w:p>
+    <w:p>
+      <w:pPr>
+        <w:pStyle w:val="PargrafodaLista"/>
+        <w:numPr>
+          <w:ilvl w:val="2"/>
+          <w:numId w:val="1"/>
+        </w:numPr>
+        <w:spacing w:line="360" w:lineRule="auto"/>
+        <w:jc w:val="both"/>
+        <w:rPr>
+          <w:rFonts w:ascii="Times New Roman" w:hAnsi="Times New Roman" w:cs="Times New Roman"/>
+          <w:sz w:val="24"/>
+          <w:szCs w:val="24"/>
+        </w:rPr>
+      </w:pPr>
+      <w:r>
+        <w:rPr>
+          <w:rFonts w:ascii="Times New Roman" w:hAnsi="Times New Roman" w:cs="Times New Roman"/>
+          <w:sz w:val="24"/>
+          <w:szCs w:val="24"/>
+        </w:rPr>
+        <w:t xml:space="preserve">Para fazer o nosso </w:t>
+      </w:r>
+      <w:proofErr w:type="spellStart"/>
+      <w:r>
+        <w:rPr>
+          <w:rFonts w:ascii="Times New Roman" w:hAnsi="Times New Roman" w:cs="Times New Roman"/>
+          <w:sz w:val="24"/>
+          <w:szCs w:val="24"/>
+        </w:rPr>
+        <w:t>length</w:t>
+      </w:r>
+      <w:proofErr w:type="spellEnd"/>
+      <w:r>
+        <w:rPr>
+          <w:rFonts w:ascii="Times New Roman" w:hAnsi="Times New Roman" w:cs="Times New Roman"/>
+          <w:sz w:val="24"/>
+          <w:szCs w:val="24"/>
+        </w:rPr>
+        <w:t xml:space="preserve"> ser divido por  1KB para conseguirmos ler o valor melhor, precisamos fazer a iteração de cada item encontrado pelo filtro e dividir a </w:t>
+      </w:r>
+      <w:proofErr w:type="spellStart"/>
+      <w:r>
+        <w:rPr>
+          <w:rFonts w:ascii="Times New Roman" w:hAnsi="Times New Roman" w:cs="Times New Roman"/>
+          <w:sz w:val="24"/>
+          <w:szCs w:val="24"/>
+        </w:rPr>
+        <w:t>length</w:t>
+      </w:r>
+      <w:proofErr w:type="spellEnd"/>
+      <w:r>
+        <w:rPr>
+          <w:rFonts w:ascii="Times New Roman" w:hAnsi="Times New Roman" w:cs="Times New Roman"/>
+          <w:sz w:val="24"/>
+          <w:szCs w:val="24"/>
+        </w:rPr>
+        <w:t xml:space="preserve"> dele por 1KB. Basicamente pegamos o segundo código de 2 tópicos atrás e colocamos o LENGTH dentro de {} depois do $_:</w:t>
+      </w:r>
+    </w:p>
+    <w:p>
+      <w:pPr>
+        <w:pStyle w:val="PargrafodaLista"/>
+        <w:numPr>
+          <w:ilvl w:val="3"/>
+          <w:numId w:val="1"/>
+        </w:numPr>
+        <w:spacing w:line="360" w:lineRule="auto"/>
+        <w:jc w:val="both"/>
+        <w:rPr>
+          <w:rFonts w:ascii="Times New Roman" w:hAnsi="Times New Roman" w:cs="Times New Roman"/>
+          <w:sz w:val="24"/>
+          <w:szCs w:val="24"/>
+          <w:lang w:val="en-US"/>
+        </w:rPr>
+      </w:pPr>
+      <w:r>
+        <w:rPr>
+          <w:rFonts w:ascii="Times New Roman" w:hAnsi="Times New Roman" w:cs="Times New Roman"/>
+          <w:sz w:val="24"/>
+          <w:szCs w:val="24"/>
+          <w:lang w:val="en-US"/>
+        </w:rPr>
+        <w:t xml:space="preserve"> </w:t>
+      </w:r>
+      <w:proofErr w:type="spellStart"/>
+      <w:r>
+        <w:rPr>
+          <w:rFonts w:ascii="Times New Roman" w:hAnsi="Times New Roman" w:cs="Times New Roman"/>
+          <w:sz w:val="24"/>
+          <w:szCs w:val="24"/>
+          <w:lang w:val="en-US"/>
+        </w:rPr>
+        <w:t>gci</w:t>
+      </w:r>
+      <w:proofErr w:type="spellEnd"/>
+      <w:r>
+        <w:rPr>
+          <w:rFonts w:ascii="Times New Roman" w:hAnsi="Times New Roman" w:cs="Times New Roman"/>
+          <w:sz w:val="24"/>
+          <w:szCs w:val="24"/>
+          <w:lang w:val="en-US"/>
+        </w:rPr>
+        <w:t xml:space="preserve"> -Recurse -File | Where-Object Name -like "*_</w:t>
+      </w:r>
+      <w:proofErr w:type="spellStart"/>
+      <w:r>
+        <w:rPr>
+          <w:rFonts w:ascii="Times New Roman" w:hAnsi="Times New Roman" w:cs="Times New Roman"/>
+          <w:sz w:val="24"/>
+          <w:szCs w:val="24"/>
+          <w:lang w:val="en-US"/>
+        </w:rPr>
+        <w:t>migrando</w:t>
+      </w:r>
+      <w:proofErr w:type="spellEnd"/>
+      <w:r>
+        <w:rPr>
+          <w:rFonts w:ascii="Times New Roman" w:hAnsi="Times New Roman" w:cs="Times New Roman"/>
+          <w:sz w:val="24"/>
+          <w:szCs w:val="24"/>
+          <w:lang w:val="en-US"/>
+        </w:rPr>
+        <w:t>_*" | Select-Object Name, { $_.Length/1KB }</w:t>
+      </w:r>
+      <w:r>
+        <w:rPr>
+          <w:rFonts w:ascii="Times New Roman" w:hAnsi="Times New Roman" w:cs="Times New Roman"/>
+          <w:sz w:val="24"/>
+          <w:szCs w:val="24"/>
+          <w:lang w:val="en-US"/>
+        </w:rPr>
+        <w:t>:</w:t>
+      </w:r>
+    </w:p>
+    <w:p>
+      <w:pPr>
+        <w:spacing w:line="360" w:lineRule="auto"/>
+        <w:jc w:val="center"/>
+        <w:rPr>
+          <w:rFonts w:ascii="Times New Roman" w:hAnsi="Times New Roman" w:cs="Times New Roman"/>
+          <w:sz w:val="24"/>
+          <w:szCs w:val="24"/>
+          <w:lang w:val="en-US"/>
+        </w:rPr>
+      </w:pPr>
+      <w:r>
+        <w:rPr>
+          <w:rFonts w:ascii="Times New Roman" w:hAnsi="Times New Roman" w:cs="Times New Roman"/>
+          <w:sz w:val="24"/>
+          <w:szCs w:val="24"/>
+          <w:lang w:val="en-US"/>
+        </w:rPr>
+        <w:drawing>
+          <wp:inline distT="0" distB="0" distL="0" distR="0" wp14:anchorId="5261B52E" wp14:editId="09707FDA">
+            <wp:extent cx="3991532" cy="714475"/>
+            <wp:effectExtent l="0" t="0" r="0" b="9525"/>
+            <wp:docPr id="21" name="Imagem 21"/>
+            <wp:cNvGraphicFramePr>
+              <a:graphicFrameLocks xmlns:a="http://schemas.openxmlformats.org/drawingml/2006/main" noChangeAspect="1"/>
+            </wp:cNvGraphicFramePr>
+            <a:graphic xmlns:a="http://schemas.openxmlformats.org/drawingml/2006/main">
+              <a:graphicData uri="http://schemas.openxmlformats.org/drawingml/2006/picture">
+                <pic:pic xmlns:pic="http://schemas.openxmlformats.org/drawingml/2006/picture">
+                  <pic:nvPicPr>
+                    <pic:cNvPr id="1" name=""/>
+                    <pic:cNvPicPr/>
+                  </pic:nvPicPr>
+                  <pic:blipFill>
+                    <a:blip r:embed="rId28"/>
+                    <a:stretch>
+                      <a:fillRect/>
+                    </a:stretch>
+                  </pic:blipFill>
+                  <pic:spPr>
+                    <a:xfrm>
+                      <a:off x="0" y="0"/>
+                      <a:ext cx="3991532" cy="714475"/>
+                    </a:xfrm>
+                    <a:prstGeom prst="rect">
+                      <a:avLst/>
+                    </a:prstGeom>
+                  </pic:spPr>
+                </pic:pic>
+              </a:graphicData>
+            </a:graphic>
+          </wp:inline>
+        </w:drawing>
+      </w:r>
+    </w:p>
+    <w:p>
+      <w:pPr>
+        <w:pStyle w:val="PargrafodaLista"/>
+        <w:numPr>
+          <w:ilvl w:val="2"/>
+          <w:numId w:val="1"/>
+        </w:numPr>
+        <w:spacing w:line="360" w:lineRule="auto"/>
+        <w:jc w:val="both"/>
+        <w:rPr>
+          <w:rFonts w:ascii="Times New Roman" w:hAnsi="Times New Roman" w:cs="Times New Roman"/>
+          <w:sz w:val="24"/>
+          <w:szCs w:val="24"/>
+        </w:rPr>
+      </w:pPr>
+      <w:r>
+        <w:rPr>
+          <w:rFonts w:ascii="Times New Roman" w:hAnsi="Times New Roman" w:cs="Times New Roman"/>
+          <w:sz w:val="24"/>
+          <w:szCs w:val="24"/>
+        </w:rPr>
+        <w:t>Ainda não está legível do j</w:t>
+      </w:r>
+      <w:r>
+        <w:rPr>
+          <w:rFonts w:ascii="Times New Roman" w:hAnsi="Times New Roman" w:cs="Times New Roman"/>
+          <w:sz w:val="24"/>
+          <w:szCs w:val="24"/>
+        </w:rPr>
+        <w:t xml:space="preserve">eito que gostaríamos, com 2 casas numéricas e escrito KB depois. Para concertar utilizamos o format que aprendemos no tópico </w:t>
+      </w:r>
+      <w:proofErr w:type="spellStart"/>
+      <w:r>
+        <w:rPr>
+          <w:rFonts w:ascii="Times New Roman" w:hAnsi="Times New Roman" w:cs="Times New Roman"/>
+          <w:sz w:val="24"/>
+          <w:szCs w:val="24"/>
+        </w:rPr>
+        <w:t>anterios</w:t>
+      </w:r>
+      <w:proofErr w:type="spellEnd"/>
+      <w:r>
+        <w:rPr>
+          <w:rFonts w:ascii="Times New Roman" w:hAnsi="Times New Roman" w:cs="Times New Roman"/>
+          <w:sz w:val="24"/>
+          <w:szCs w:val="24"/>
+        </w:rPr>
+        <w:t>:</w:t>
+      </w:r>
+    </w:p>
+    <w:p>
+      <w:pPr>
+        <w:pStyle w:val="PargrafodaLista"/>
+        <w:numPr>
+          <w:ilvl w:val="3"/>
+          <w:numId w:val="1"/>
+        </w:numPr>
+        <w:spacing w:line="360" w:lineRule="auto"/>
+        <w:jc w:val="both"/>
+        <w:rPr>
+          <w:rFonts w:ascii="Times New Roman" w:hAnsi="Times New Roman" w:cs="Times New Roman"/>
+          <w:sz w:val="24"/>
+          <w:szCs w:val="24"/>
+          <w:lang w:val="en-US"/>
+        </w:rPr>
+      </w:pPr>
+      <w:r>
+        <w:rPr>
+          <w:rFonts w:ascii="Times New Roman" w:hAnsi="Times New Roman" w:cs="Times New Roman"/>
+          <w:sz w:val="24"/>
+          <w:szCs w:val="24"/>
+          <w:lang w:val="en-US"/>
+        </w:rPr>
+        <w:lastRenderedPageBreak/>
+        <w:t xml:space="preserve"> </w:t>
+      </w:r>
+      <w:proofErr w:type="spellStart"/>
+      <w:r>
+        <w:rPr>
+          <w:rFonts w:ascii="Times New Roman" w:hAnsi="Times New Roman" w:cs="Times New Roman"/>
+          <w:sz w:val="24"/>
+          <w:szCs w:val="24"/>
+          <w:lang w:val="en-US"/>
+        </w:rPr>
+        <w:t>gci</w:t>
+      </w:r>
+      <w:proofErr w:type="spellEnd"/>
+      <w:r>
+        <w:rPr>
+          <w:rFonts w:ascii="Times New Roman" w:hAnsi="Times New Roman" w:cs="Times New Roman"/>
+          <w:sz w:val="24"/>
+          <w:szCs w:val="24"/>
+          <w:lang w:val="en-US"/>
+        </w:rPr>
+        <w:t xml:space="preserve"> -Recurse -File | Where-Object Name -like "*_</w:t>
+      </w:r>
+      <w:proofErr w:type="spellStart"/>
+      <w:r>
+        <w:rPr>
+          <w:rFonts w:ascii="Times New Roman" w:hAnsi="Times New Roman" w:cs="Times New Roman"/>
+          <w:sz w:val="24"/>
+          <w:szCs w:val="24"/>
+          <w:lang w:val="en-US"/>
+        </w:rPr>
+        <w:t>migrando</w:t>
+      </w:r>
+      <w:proofErr w:type="spellEnd"/>
+      <w:r>
+        <w:rPr>
+          <w:rFonts w:ascii="Times New Roman" w:hAnsi="Times New Roman" w:cs="Times New Roman"/>
+          <w:sz w:val="24"/>
+          <w:szCs w:val="24"/>
+          <w:lang w:val="en-US"/>
+        </w:rPr>
+        <w:t>_*" | Select-Object Name, { "{0:N2}KB" -f ($_.Length/1KB) }</w:t>
+      </w:r>
+      <w:r>
+        <w:rPr>
+          <w:rFonts w:ascii="Times New Roman" w:hAnsi="Times New Roman" w:cs="Times New Roman"/>
+          <w:sz w:val="24"/>
+          <w:szCs w:val="24"/>
+          <w:lang w:val="en-US"/>
+        </w:rPr>
+        <w:t>:</w:t>
+      </w:r>
+    </w:p>
+    <w:p>
+      <w:pPr>
+        <w:spacing w:line="360" w:lineRule="auto"/>
+        <w:jc w:val="center"/>
+        <w:rPr>
+          <w:rFonts w:ascii="Times New Roman" w:hAnsi="Times New Roman" w:cs="Times New Roman"/>
+          <w:sz w:val="24"/>
+          <w:szCs w:val="24"/>
+          <w:lang w:val="en-US"/>
+        </w:rPr>
+      </w:pPr>
+      <w:r>
+        <w:rPr>
+          <w:rFonts w:ascii="Times New Roman" w:hAnsi="Times New Roman" w:cs="Times New Roman"/>
+          <w:sz w:val="24"/>
+          <w:szCs w:val="24"/>
+          <w:lang w:val="en-US"/>
+        </w:rPr>
+        <w:drawing>
+          <wp:inline distT="0" distB="0" distL="0" distR="0" wp14:anchorId="7E62AA67" wp14:editId="2A302BA1">
+            <wp:extent cx="5363323" cy="685896"/>
+            <wp:effectExtent l="0" t="0" r="0" b="0"/>
+            <wp:docPr id="22" name="Imagem 22"/>
+            <wp:cNvGraphicFramePr>
+              <a:graphicFrameLocks xmlns:a="http://schemas.openxmlformats.org/drawingml/2006/main" noChangeAspect="1"/>
+            </wp:cNvGraphicFramePr>
+            <a:graphic xmlns:a="http://schemas.openxmlformats.org/drawingml/2006/main">
+              <a:graphicData uri="http://schemas.openxmlformats.org/drawingml/2006/picture">
+                <pic:pic xmlns:pic="http://schemas.openxmlformats.org/drawingml/2006/picture">
+                  <pic:nvPicPr>
+                    <pic:cNvPr id="1" name=""/>
+                    <pic:cNvPicPr/>
+                  </pic:nvPicPr>
+                  <pic:blipFill>
+                    <a:blip r:embed="rId29"/>
+                    <a:stretch>
+                      <a:fillRect/>
+                    </a:stretch>
+                  </pic:blipFill>
+                  <pic:spPr>
+                    <a:xfrm>
+                      <a:off x="0" y="0"/>
+                      <a:ext cx="5363323" cy="685896"/>
+                    </a:xfrm>
+                    <a:prstGeom prst="rect">
+                      <a:avLst/>
+                    </a:prstGeom>
+                  </pic:spPr>
+                </pic:pic>
+              </a:graphicData>
+            </a:graphic>
+          </wp:inline>
+        </w:drawing>
+      </w:r>
+    </w:p>
+    <w:p>
+      <w:pPr>
+        <w:pStyle w:val="PargrafodaLista"/>
+        <w:numPr>
+          <w:ilvl w:val="3"/>
+          <w:numId w:val="1"/>
+        </w:numPr>
+        <w:spacing w:line="360" w:lineRule="auto"/>
+        <w:jc w:val="both"/>
+        <w:rPr>
+          <w:rFonts w:ascii="Times New Roman" w:hAnsi="Times New Roman" w:cs="Times New Roman"/>
+          <w:sz w:val="24"/>
+          <w:szCs w:val="24"/>
+          <w:lang w:val="en-US"/>
+        </w:rPr>
+      </w:pPr>
     </w:p>
     <w:sectPr>
       <w:pgSz w:w="11906" w:h="16838"/>

</xml_diff>

<commit_message>
Quebra de linha e arrays
Aprendemos a fazer quebra de linhas e trabalhar com arrays e variáveis para diminuir nosso código e deixar mais legível.
</commit_message>
<xml_diff>
--- a/Windows/powershell/anotaçoes/Powershell Parte 1 – Começando Com A Linguagem De Scpripting Moderna.docx
+++ b/Windows/powershell/anotaçoes/Powershell Parte 1 – Começando Com A Linguagem De Scpripting Moderna.docx
@@ -866,7 +866,25 @@
           <w:sz w:val="24"/>
           <w:szCs w:val="24"/>
         </w:rPr>
-        <w:t>$variável = : Cria uma variável com seja lá o que você quiser. Pode inclusive obter um serviço e colocar dentro de uma variável:</w:t>
+        <w:t xml:space="preserve">$variável </w:t>
+      </w:r>
+      <w:proofErr w:type="gramStart"/>
+      <w:r>
+        <w:rPr>
+          <w:rFonts w:ascii="Times New Roman" w:hAnsi="Times New Roman" w:cs="Times New Roman"/>
+          <w:sz w:val="24"/>
+          <w:szCs w:val="24"/>
+        </w:rPr>
+        <w:t>= :</w:t>
+      </w:r>
+      <w:proofErr w:type="gramEnd"/>
+      <w:r>
+        <w:rPr>
+          <w:rFonts w:ascii="Times New Roman" w:hAnsi="Times New Roman" w:cs="Times New Roman"/>
+          <w:sz w:val="24"/>
+          <w:szCs w:val="24"/>
+        </w:rPr>
+        <w:t xml:space="preserve"> Cria uma variável com seja lá o que você quiser. Pode inclusive obter um serviço e colocar dentro de uma variável:</w:t>
       </w:r>
     </w:p>
     <w:p>
@@ -1641,9 +1659,19 @@
           <w:sz w:val="24"/>
           <w:szCs w:val="24"/>
         </w:rPr>
-        <w:t>env:variável.GetType</w:t>
-      </w:r>
-      <w:proofErr w:type="spellEnd"/>
+        <w:t>env:</w:t>
+      </w:r>
+      <w:proofErr w:type="gramStart"/>
+      <w:r>
+        <w:rPr>
+          <w:rFonts w:ascii="Times New Roman" w:hAnsi="Times New Roman" w:cs="Times New Roman"/>
+          <w:sz w:val="24"/>
+          <w:szCs w:val="24"/>
+        </w:rPr>
+        <w:t>variável.GetType</w:t>
+      </w:r>
+      <w:proofErr w:type="spellEnd"/>
+      <w:proofErr w:type="gramEnd"/>
       <w:r>
         <w:rPr>
           <w:rFonts w:ascii="Times New Roman" w:hAnsi="Times New Roman" w:cs="Times New Roman"/>
@@ -1837,7 +1865,25 @@
           <w:sz w:val="24"/>
           <w:szCs w:val="24"/>
         </w:rPr>
-        <w:t>Para deixar nosso path mais visível podemos usar o método split() de strings, passando como parâmetro o ‘;’ para fazer essa separação:</w:t>
+        <w:t xml:space="preserve">Para deixar nosso path mais visível podemos usar o método </w:t>
+      </w:r>
+      <w:proofErr w:type="gramStart"/>
+      <w:r>
+        <w:rPr>
+          <w:rFonts w:ascii="Times New Roman" w:hAnsi="Times New Roman" w:cs="Times New Roman"/>
+          <w:sz w:val="24"/>
+          <w:szCs w:val="24"/>
+        </w:rPr>
+        <w:t>split(</w:t>
+      </w:r>
+      <w:proofErr w:type="gramEnd"/>
+      <w:r>
+        <w:rPr>
+          <w:rFonts w:ascii="Times New Roman" w:hAnsi="Times New Roman" w:cs="Times New Roman"/>
+          <w:sz w:val="24"/>
+          <w:szCs w:val="24"/>
+        </w:rPr>
+        <w:t>) de strings, passando como parâmetro o ‘;’ para fazer essa separação:</w:t>
       </w:r>
     </w:p>
     <w:p>
@@ -4430,7 +4476,27 @@
           <w:szCs w:val="24"/>
           <w:lang w:val="en-US"/>
         </w:rPr>
-        <w:t>configuration files (.ps1xml), module script files (.psm1), and PowerShell profiles (.ps1).</w:t>
+        <w:t xml:space="preserve">configuration files (.ps1xml), module script files </w:t>
+      </w:r>
+      <w:proofErr w:type="gramStart"/>
+      <w:r>
+        <w:rPr>
+          <w:rFonts w:ascii="Times New Roman" w:hAnsi="Times New Roman" w:cs="Times New Roman"/>
+          <w:sz w:val="24"/>
+          <w:szCs w:val="24"/>
+          <w:lang w:val="en-US"/>
+        </w:rPr>
+        <w:t>(.psm</w:t>
+      </w:r>
+      <w:proofErr w:type="gramEnd"/>
+      <w:r>
+        <w:rPr>
+          <w:rFonts w:ascii="Times New Roman" w:hAnsi="Times New Roman" w:cs="Times New Roman"/>
+          <w:sz w:val="24"/>
+          <w:szCs w:val="24"/>
+          <w:lang w:val="en-US"/>
+        </w:rPr>
+        <w:t>1), and PowerShell profiles (.ps1).</w:t>
       </w:r>
     </w:p>
     <w:p>
@@ -4629,14 +4695,25 @@
           <w:lang w:val="en-US"/>
         </w:rPr>
       </w:pPr>
-      <w:r>
-        <w:rPr>
-          <w:rFonts w:ascii="Times New Roman" w:hAnsi="Times New Roman" w:cs="Times New Roman"/>
-          <w:sz w:val="24"/>
-          <w:szCs w:val="24"/>
-          <w:lang w:val="en-US"/>
-        </w:rPr>
-        <w:t>[!NOTE] On systems that do not distinguish Universal Naming Convention (UNC) paths from internet paths, scripts that are identified by a UNC path might not be permitted to run with the REMOTESIGNED execution</w:t>
+      <w:proofErr w:type="gramStart"/>
+      <w:r>
+        <w:rPr>
+          <w:rFonts w:ascii="Times New Roman" w:hAnsi="Times New Roman" w:cs="Times New Roman"/>
+          <w:sz w:val="24"/>
+          <w:szCs w:val="24"/>
+          <w:lang w:val="en-US"/>
+        </w:rPr>
+        <w:t>[!NOTE</w:t>
+      </w:r>
+      <w:proofErr w:type="gramEnd"/>
+      <w:r>
+        <w:rPr>
+          <w:rFonts w:ascii="Times New Roman" w:hAnsi="Times New Roman" w:cs="Times New Roman"/>
+          <w:sz w:val="24"/>
+          <w:szCs w:val="24"/>
+          <w:lang w:val="en-US"/>
+        </w:rPr>
+        <w:t>] On systems that do not distinguish Universal Naming Convention (UNC) paths from internet paths, scripts that are identified by a UNC path might not be permitted to run with the REMOTESIGNED execution</w:t>
       </w:r>
       <w:r>
         <w:rPr>
@@ -5342,7 +5419,16 @@
           <w:sz w:val="24"/>
           <w:szCs w:val="24"/>
         </w:rPr>
-        <w:t>Para fazer isso, basta seguir o mesmo exemplo de criação de um script de profile para o usuário atual, mas sempre colocando o .</w:t>
+        <w:t xml:space="preserve">Para fazer isso, basta seguir o mesmo exemplo de criação de um script de profile para o usuário atual, mas sempre colocando </w:t>
+      </w:r>
+      <w:proofErr w:type="gramStart"/>
+      <w:r>
+        <w:rPr>
+          <w:rFonts w:ascii="Times New Roman" w:hAnsi="Times New Roman" w:cs="Times New Roman"/>
+          <w:sz w:val="24"/>
+          <w:szCs w:val="24"/>
+        </w:rPr>
+        <w:t>o .</w:t>
       </w:r>
       <w:proofErr w:type="spellStart"/>
       <w:r>
@@ -5354,6 +5440,7 @@
         <w:t>AllUsersAllHost</w:t>
       </w:r>
       <w:proofErr w:type="spellEnd"/>
+      <w:proofErr w:type="gramEnd"/>
       <w:r>
         <w:rPr>
           <w:rFonts w:ascii="Times New Roman" w:hAnsi="Times New Roman" w:cs="Times New Roman"/>
@@ -6384,7 +6471,25 @@
           <w:sz w:val="24"/>
           <w:szCs w:val="24"/>
         </w:rPr>
-        <w:t>: Lista tudo que existe da pasta em que o comando foi utilizado para frente ou seja, dentro dessa pasta e de todas as subpastas.</w:t>
+        <w:t xml:space="preserve">: Lista tudo que existe da pasta em que o comando foi utilizado </w:t>
+      </w:r>
+      <w:proofErr w:type="gramStart"/>
+      <w:r>
+        <w:rPr>
+          <w:rFonts w:ascii="Times New Roman" w:hAnsi="Times New Roman" w:cs="Times New Roman"/>
+          <w:sz w:val="24"/>
+          <w:szCs w:val="24"/>
+        </w:rPr>
+        <w:t>para frente</w:t>
+      </w:r>
+      <w:proofErr w:type="gramEnd"/>
+      <w:r>
+        <w:rPr>
+          <w:rFonts w:ascii="Times New Roman" w:hAnsi="Times New Roman" w:cs="Times New Roman"/>
+          <w:sz w:val="24"/>
+          <w:szCs w:val="24"/>
+        </w:rPr>
+        <w:t xml:space="preserve"> ou seja, dentro dessa pasta e de todas as subpastas.</w:t>
       </w:r>
     </w:p>
     <w:p>
@@ -6820,7 +6925,25 @@
           <w:sz w:val="24"/>
           <w:szCs w:val="24"/>
         </w:rPr>
-        <w:t xml:space="preserve"> O -like </w:t>
+        <w:t xml:space="preserve"> O -</w:t>
+      </w:r>
+      <w:proofErr w:type="gramStart"/>
+      <w:r>
+        <w:rPr>
+          <w:rFonts w:ascii="Times New Roman" w:hAnsi="Times New Roman" w:cs="Times New Roman"/>
+          <w:sz w:val="24"/>
+          <w:szCs w:val="24"/>
+        </w:rPr>
+        <w:t>like</w:t>
+      </w:r>
+      <w:proofErr w:type="gramEnd"/>
+      <w:r>
+        <w:rPr>
+          <w:rFonts w:ascii="Times New Roman" w:hAnsi="Times New Roman" w:cs="Times New Roman"/>
+          <w:sz w:val="24"/>
+          <w:szCs w:val="24"/>
+        </w:rPr>
+        <w:t xml:space="preserve"> </w:t>
       </w:r>
       <w:r>
         <w:rPr>
@@ -7335,7 +7458,25 @@
           <w:sz w:val="24"/>
           <w:szCs w:val="24"/>
         </w:rPr>
-        <w:t>"{0:N2}GB = {1:N2}MB" -f (5445644654/1GB), (5445644654/1MB)</w:t>
+        <w:t>"{0:N2}GB = {1:N</w:t>
+      </w:r>
+      <w:proofErr w:type="gramStart"/>
+      <w:r>
+        <w:rPr>
+          <w:rFonts w:ascii="Times New Roman" w:hAnsi="Times New Roman" w:cs="Times New Roman"/>
+          <w:sz w:val="24"/>
+          <w:szCs w:val="24"/>
+        </w:rPr>
+        <w:t>2}MB</w:t>
+      </w:r>
+      <w:proofErr w:type="gramEnd"/>
+      <w:r>
+        <w:rPr>
+          <w:rFonts w:ascii="Times New Roman" w:hAnsi="Times New Roman" w:cs="Times New Roman"/>
+          <w:sz w:val="24"/>
+          <w:szCs w:val="24"/>
+        </w:rPr>
+        <w:t>" -f (5445644654/1GB), (5445644654/1MB)</w:t>
       </w:r>
     </w:p>
     <w:p>
@@ -7412,7 +7553,25 @@
           <w:sz w:val="24"/>
           <w:szCs w:val="24"/>
         </w:rPr>
-        <w:t xml:space="preserve"> -f: faz a formatação do que vem a seguir na str indicada antes.</w:t>
+        <w:t xml:space="preserve"> -</w:t>
+      </w:r>
+      <w:proofErr w:type="gramStart"/>
+      <w:r>
+        <w:rPr>
+          <w:rFonts w:ascii="Times New Roman" w:hAnsi="Times New Roman" w:cs="Times New Roman"/>
+          <w:sz w:val="24"/>
+          <w:szCs w:val="24"/>
+        </w:rPr>
+        <w:t>f</w:t>
+      </w:r>
+      <w:proofErr w:type="gramEnd"/>
+      <w:r>
+        <w:rPr>
+          <w:rFonts w:ascii="Times New Roman" w:hAnsi="Times New Roman" w:cs="Times New Roman"/>
+          <w:sz w:val="24"/>
+          <w:szCs w:val="24"/>
+        </w:rPr>
+        <w:t>: faz a formatação do que vem a seguir na str indicada antes.</w:t>
       </w:r>
     </w:p>
     <w:p>
@@ -7586,7 +7745,25 @@
           <w:sz w:val="24"/>
           <w:szCs w:val="24"/>
         </w:rPr>
-        <w:t xml:space="preserve"> ser divido por  1KB para conseguirmos ler o valor melhor, precisamos fazer a iteração de cada item encontrado pelo filtro e dividir a </w:t>
+        <w:t xml:space="preserve"> ser divido </w:t>
+      </w:r>
+      <w:proofErr w:type="gramStart"/>
+      <w:r>
+        <w:rPr>
+          <w:rFonts w:ascii="Times New Roman" w:hAnsi="Times New Roman" w:cs="Times New Roman"/>
+          <w:sz w:val="24"/>
+          <w:szCs w:val="24"/>
+        </w:rPr>
+        <w:t>por  1</w:t>
+      </w:r>
+      <w:proofErr w:type="gramEnd"/>
+      <w:r>
+        <w:rPr>
+          <w:rFonts w:ascii="Times New Roman" w:hAnsi="Times New Roman" w:cs="Times New Roman"/>
+          <w:sz w:val="24"/>
+          <w:szCs w:val="24"/>
+        </w:rPr>
+        <w:t xml:space="preserve">KB para conseguirmos ler o valor melhor, precisamos fazer a iteração de cada item encontrado pelo filtro e dividir a </w:t>
       </w:r>
       <w:proofErr w:type="spellStart"/>
       <w:r>
@@ -7670,7 +7847,27 @@
           <w:szCs w:val="24"/>
           <w:lang w:val="en-US"/>
         </w:rPr>
-        <w:t>_*" | Select-Object Name, { $_.Length/1KB }</w:t>
+        <w:t xml:space="preserve">_*" | Select-Object Name, </w:t>
+      </w:r>
+      <w:proofErr w:type="gramStart"/>
+      <w:r>
+        <w:rPr>
+          <w:rFonts w:ascii="Times New Roman" w:hAnsi="Times New Roman" w:cs="Times New Roman"/>
+          <w:sz w:val="24"/>
+          <w:szCs w:val="24"/>
+          <w:lang w:val="en-US"/>
+        </w:rPr>
+        <w:t>{ $</w:t>
+      </w:r>
+      <w:proofErr w:type="gramEnd"/>
+      <w:r>
+        <w:rPr>
+          <w:rFonts w:ascii="Times New Roman" w:hAnsi="Times New Roman" w:cs="Times New Roman"/>
+          <w:sz w:val="24"/>
+          <w:szCs w:val="24"/>
+          <w:lang w:val="en-US"/>
+        </w:rPr>
+        <w:t>_.Length/1KB }</w:t>
       </w:r>
       <w:r>
         <w:rPr>
@@ -7851,7 +8048,27 @@
           <w:szCs w:val="24"/>
           <w:lang w:val="en-US"/>
         </w:rPr>
-        <w:t>_*" | Select-Object Name, { "{0:N2}KB" -f ($_.Length/1KB) }</w:t>
+        <w:t xml:space="preserve">_*" | Select-Object Name, </w:t>
+      </w:r>
+      <w:proofErr w:type="gramStart"/>
+      <w:r>
+        <w:rPr>
+          <w:rFonts w:ascii="Times New Roman" w:hAnsi="Times New Roman" w:cs="Times New Roman"/>
+          <w:sz w:val="24"/>
+          <w:szCs w:val="24"/>
+          <w:lang w:val="en-US"/>
+        </w:rPr>
+        <w:t>{ "</w:t>
+      </w:r>
+      <w:proofErr w:type="gramEnd"/>
+      <w:r>
+        <w:rPr>
+          <w:rFonts w:ascii="Times New Roman" w:hAnsi="Times New Roman" w:cs="Times New Roman"/>
+          <w:sz w:val="24"/>
+          <w:szCs w:val="24"/>
+          <w:lang w:val="en-US"/>
+        </w:rPr>
+        <w:t>{0:N2}KB" -f ($_.Length/1KB) }</w:t>
       </w:r>
       <w:r>
         <w:rPr>
@@ -7922,6 +8139,243 @@
       <w:pPr>
         <w:pStyle w:val="PargrafodaLista"/>
         <w:numPr>
+          <w:ilvl w:val="1"/>
+          <w:numId w:val="1"/>
+        </w:numPr>
+        <w:spacing w:line="360" w:lineRule="auto"/>
+        <w:jc w:val="both"/>
+        <w:rPr>
+          <w:rFonts w:ascii="Times New Roman" w:hAnsi="Times New Roman" w:cs="Times New Roman"/>
+          <w:sz w:val="24"/>
+          <w:szCs w:val="24"/>
+        </w:rPr>
+      </w:pPr>
+      <w:r>
+        <w:rPr>
+          <w:rFonts w:ascii="Times New Roman" w:hAnsi="Times New Roman" w:cs="Times New Roman"/>
+          <w:sz w:val="24"/>
+          <w:szCs w:val="24"/>
+        </w:rPr>
+        <w:t xml:space="preserve"> </w:t>
+      </w:r>
+      <w:r>
+        <w:rPr>
+          <w:rFonts w:ascii="Times New Roman" w:hAnsi="Times New Roman" w:cs="Times New Roman"/>
+          <w:sz w:val="24"/>
+          <w:szCs w:val="24"/>
+        </w:rPr>
+        <w:t xml:space="preserve">Quebra de linha e </w:t>
+      </w:r>
+      <w:proofErr w:type="spellStart"/>
+      <w:r>
+        <w:rPr>
+          <w:rFonts w:ascii="Times New Roman" w:hAnsi="Times New Roman" w:cs="Times New Roman"/>
+          <w:sz w:val="24"/>
+          <w:szCs w:val="24"/>
+        </w:rPr>
+        <w:t>arrays</w:t>
+      </w:r>
+      <w:proofErr w:type="spellEnd"/>
+      <w:r>
+        <w:rPr>
+          <w:rFonts w:ascii="Times New Roman" w:hAnsi="Times New Roman" w:cs="Times New Roman"/>
+          <w:sz w:val="24"/>
+          <w:szCs w:val="24"/>
+        </w:rPr>
+        <w:t>:</w:t>
+      </w:r>
+    </w:p>
+    <w:p>
+      <w:pPr>
+        <w:pStyle w:val="PargrafodaLista"/>
+        <w:numPr>
+          <w:ilvl w:val="2"/>
+          <w:numId w:val="1"/>
+        </w:numPr>
+        <w:spacing w:line="360" w:lineRule="auto"/>
+        <w:jc w:val="both"/>
+        <w:rPr>
+          <w:rFonts w:ascii="Times New Roman" w:hAnsi="Times New Roman" w:cs="Times New Roman"/>
+          <w:sz w:val="24"/>
+          <w:szCs w:val="24"/>
+        </w:rPr>
+      </w:pPr>
+      <w:r>
+        <w:rPr>
+          <w:rFonts w:ascii="Times New Roman" w:hAnsi="Times New Roman" w:cs="Times New Roman"/>
+          <w:sz w:val="24"/>
+          <w:szCs w:val="24"/>
+        </w:rPr>
+        <w:t>Nosso código está muito grande para uma linha só, então decidimos quebrar ele em várias linhas para melhorar a visualização, além de usar os alias de cada comando para ficarem menores também</w:t>
+      </w:r>
+      <w:r>
+        <w:rPr>
+          <w:rFonts w:ascii="Times New Roman" w:hAnsi="Times New Roman" w:cs="Times New Roman"/>
+          <w:sz w:val="24"/>
+          <w:szCs w:val="24"/>
+        </w:rPr>
+        <w:t>:</w:t>
+      </w:r>
+    </w:p>
+    <w:p>
+      <w:pPr>
+        <w:pStyle w:val="PargrafodaLista"/>
+        <w:spacing w:line="360" w:lineRule="auto"/>
+        <w:ind w:left="1800"/>
+        <w:jc w:val="both"/>
+        <w:rPr>
+          <w:rFonts w:ascii="Times New Roman" w:hAnsi="Times New Roman" w:cs="Times New Roman"/>
+          <w:sz w:val="24"/>
+          <w:szCs w:val="24"/>
+        </w:rPr>
+      </w:pPr>
+      <w:proofErr w:type="spellStart"/>
+      <w:r>
+        <w:rPr>
+          <w:rFonts w:ascii="Times New Roman" w:hAnsi="Times New Roman" w:cs="Times New Roman"/>
+          <w:sz w:val="24"/>
+          <w:szCs w:val="24"/>
+        </w:rPr>
+        <w:t>gci</w:t>
+      </w:r>
+      <w:proofErr w:type="spellEnd"/>
+      <w:r>
+        <w:rPr>
+          <w:rFonts w:ascii="Times New Roman" w:hAnsi="Times New Roman" w:cs="Times New Roman"/>
+          <w:sz w:val="24"/>
+          <w:szCs w:val="24"/>
+        </w:rPr>
+        <w:t xml:space="preserve"> -Recurse -File `</w:t>
+      </w:r>
+    </w:p>
+    <w:p>
+      <w:pPr>
+        <w:pStyle w:val="PargrafodaLista"/>
+        <w:spacing w:line="360" w:lineRule="auto"/>
+        <w:ind w:left="1800"/>
+        <w:jc w:val="both"/>
+        <w:rPr>
+          <w:rFonts w:ascii="Times New Roman" w:hAnsi="Times New Roman" w:cs="Times New Roman"/>
+          <w:sz w:val="24"/>
+          <w:szCs w:val="24"/>
+        </w:rPr>
+      </w:pPr>
+      <w:r>
+        <w:rPr>
+          <w:rFonts w:ascii="Times New Roman" w:hAnsi="Times New Roman" w:cs="Times New Roman"/>
+          <w:sz w:val="24"/>
+          <w:szCs w:val="24"/>
+        </w:rPr>
+        <w:t>| ? Name -like "*_migrando_*" `</w:t>
+      </w:r>
+    </w:p>
+    <w:p>
+      <w:pPr>
+        <w:pStyle w:val="PargrafodaLista"/>
+        <w:spacing w:line="360" w:lineRule="auto"/>
+        <w:ind w:left="1800"/>
+        <w:jc w:val="both"/>
+        <w:rPr>
+          <w:rFonts w:ascii="Times New Roman" w:hAnsi="Times New Roman" w:cs="Times New Roman"/>
+          <w:sz w:val="24"/>
+          <w:szCs w:val="24"/>
+        </w:rPr>
+      </w:pPr>
+      <w:r>
+        <w:rPr>
+          <w:rFonts w:ascii="Times New Roman" w:hAnsi="Times New Roman" w:cs="Times New Roman"/>
+          <w:sz w:val="24"/>
+          <w:szCs w:val="24"/>
+        </w:rPr>
+        <w:t xml:space="preserve">| </w:t>
+      </w:r>
+      <w:proofErr w:type="spellStart"/>
+      <w:r>
+        <w:rPr>
+          <w:rFonts w:ascii="Times New Roman" w:hAnsi="Times New Roman" w:cs="Times New Roman"/>
+          <w:sz w:val="24"/>
+          <w:szCs w:val="24"/>
+        </w:rPr>
+        <w:t>Select</w:t>
+      </w:r>
+      <w:proofErr w:type="spellEnd"/>
+      <w:r>
+        <w:rPr>
+          <w:rFonts w:ascii="Times New Roman" w:hAnsi="Times New Roman" w:cs="Times New Roman"/>
+          <w:sz w:val="24"/>
+          <w:szCs w:val="24"/>
+        </w:rPr>
+        <w:t xml:space="preserve"> `</w:t>
+      </w:r>
+    </w:p>
+    <w:p>
+      <w:pPr>
+        <w:pStyle w:val="PargrafodaLista"/>
+        <w:spacing w:line="360" w:lineRule="auto"/>
+        <w:ind w:left="1800"/>
+        <w:jc w:val="both"/>
+        <w:rPr>
+          <w:rFonts w:ascii="Times New Roman" w:hAnsi="Times New Roman" w:cs="Times New Roman"/>
+          <w:sz w:val="24"/>
+          <w:szCs w:val="24"/>
+        </w:rPr>
+      </w:pPr>
+      <w:r>
+        <w:rPr>
+          <w:rFonts w:ascii="Times New Roman" w:hAnsi="Times New Roman" w:cs="Times New Roman"/>
+          <w:sz w:val="24"/>
+          <w:szCs w:val="24"/>
+        </w:rPr>
+        <w:t xml:space="preserve">      Name, `</w:t>
+      </w:r>
+    </w:p>
+    <w:p>
+      <w:pPr>
+        <w:pStyle w:val="PargrafodaLista"/>
+        <w:spacing w:line="360" w:lineRule="auto"/>
+        <w:ind w:left="1800"/>
+        <w:jc w:val="both"/>
+        <w:rPr>
+          <w:rFonts w:ascii="Times New Roman" w:hAnsi="Times New Roman" w:cs="Times New Roman"/>
+          <w:sz w:val="24"/>
+          <w:szCs w:val="24"/>
+          <w:lang w:val="en-US"/>
+        </w:rPr>
+      </w:pPr>
+      <w:r>
+        <w:rPr>
+          <w:rFonts w:ascii="Times New Roman" w:hAnsi="Times New Roman" w:cs="Times New Roman"/>
+          <w:sz w:val="24"/>
+          <w:szCs w:val="24"/>
+          <w:lang w:val="en-US"/>
+        </w:rPr>
+        <w:t xml:space="preserve">      </w:t>
+      </w:r>
+      <w:proofErr w:type="gramStart"/>
+      <w:r>
+        <w:rPr>
+          <w:rFonts w:ascii="Times New Roman" w:hAnsi="Times New Roman" w:cs="Times New Roman"/>
+          <w:sz w:val="24"/>
+          <w:szCs w:val="24"/>
+          <w:lang w:val="en-US"/>
+        </w:rPr>
+        <w:t>{ "</w:t>
+      </w:r>
+      <w:proofErr w:type="gramEnd"/>
+      <w:r>
+        <w:rPr>
+          <w:rFonts w:ascii="Times New Roman" w:hAnsi="Times New Roman" w:cs="Times New Roman"/>
+          <w:sz w:val="24"/>
+          <w:szCs w:val="24"/>
+          <w:lang w:val="en-US"/>
+        </w:rPr>
+        <w:t>{0:N2}KB" -f ($_.Length/1KB) }</w:t>
+      </w:r>
+    </w:p>
+    <w:p>
+      <w:pPr>
+        <w:pStyle w:val="PargrafodaLista"/>
+        <w:numPr>
           <w:ilvl w:val="3"/>
           <w:numId w:val="1"/>
         </w:numPr>
@@ -7931,7 +8385,2182 @@
           <w:rFonts w:ascii="Times New Roman" w:hAnsi="Times New Roman" w:cs="Times New Roman"/>
           <w:sz w:val="24"/>
           <w:szCs w:val="24"/>
-          <w:lang w:val="en-US"/>
+        </w:rPr>
+      </w:pPr>
+      <w:r>
+        <w:rPr>
+          <w:rFonts w:ascii="Times New Roman" w:hAnsi="Times New Roman" w:cs="Times New Roman"/>
+          <w:sz w:val="24"/>
+          <w:szCs w:val="24"/>
+        </w:rPr>
+        <w:t xml:space="preserve"> </w:t>
+      </w:r>
+      <w:proofErr w:type="gramStart"/>
+      <w:r>
+        <w:rPr>
+          <w:rFonts w:ascii="Times New Roman" w:hAnsi="Times New Roman" w:cs="Times New Roman"/>
+          <w:sz w:val="24"/>
+          <w:szCs w:val="24"/>
+        </w:rPr>
+        <w:t>?:</w:t>
+      </w:r>
+      <w:proofErr w:type="gramEnd"/>
+      <w:r>
+        <w:rPr>
+          <w:rFonts w:ascii="Times New Roman" w:hAnsi="Times New Roman" w:cs="Times New Roman"/>
+          <w:sz w:val="24"/>
+          <w:szCs w:val="24"/>
+        </w:rPr>
+        <w:t xml:space="preserve"> alias do Where-object.</w:t>
+      </w:r>
+    </w:p>
+    <w:p>
+      <w:pPr>
+        <w:pStyle w:val="PargrafodaLista"/>
+        <w:numPr>
+          <w:ilvl w:val="3"/>
+          <w:numId w:val="1"/>
+        </w:numPr>
+        <w:spacing w:line="360" w:lineRule="auto"/>
+        <w:jc w:val="both"/>
+        <w:rPr>
+          <w:rFonts w:ascii="Times New Roman" w:hAnsi="Times New Roman" w:cs="Times New Roman"/>
+          <w:sz w:val="24"/>
+          <w:szCs w:val="24"/>
+        </w:rPr>
+      </w:pPr>
+      <w:r>
+        <w:rPr>
+          <w:rFonts w:ascii="Times New Roman" w:hAnsi="Times New Roman" w:cs="Times New Roman"/>
+          <w:sz w:val="24"/>
+          <w:szCs w:val="24"/>
+        </w:rPr>
+        <w:t xml:space="preserve"> </w:t>
+      </w:r>
+      <w:proofErr w:type="spellStart"/>
+      <w:r>
+        <w:rPr>
+          <w:rFonts w:ascii="Times New Roman" w:hAnsi="Times New Roman" w:cs="Times New Roman"/>
+          <w:sz w:val="24"/>
+          <w:szCs w:val="24"/>
+        </w:rPr>
+        <w:t>Select</w:t>
+      </w:r>
+      <w:proofErr w:type="spellEnd"/>
+      <w:r>
+        <w:rPr>
+          <w:rFonts w:ascii="Times New Roman" w:hAnsi="Times New Roman" w:cs="Times New Roman"/>
+          <w:sz w:val="24"/>
+          <w:szCs w:val="24"/>
+        </w:rPr>
+        <w:t xml:space="preserve">: Alias do </w:t>
+      </w:r>
+      <w:proofErr w:type="spellStart"/>
+      <w:r>
+        <w:rPr>
+          <w:rFonts w:ascii="Times New Roman" w:hAnsi="Times New Roman" w:cs="Times New Roman"/>
+          <w:sz w:val="24"/>
+          <w:szCs w:val="24"/>
+        </w:rPr>
+        <w:t>select</w:t>
+      </w:r>
+      <w:proofErr w:type="spellEnd"/>
+      <w:r>
+        <w:rPr>
+          <w:rFonts w:ascii="Times New Roman" w:hAnsi="Times New Roman" w:cs="Times New Roman"/>
+          <w:sz w:val="24"/>
+          <w:szCs w:val="24"/>
+        </w:rPr>
+        <w:t>-object.</w:t>
+      </w:r>
+    </w:p>
+    <w:p>
+      <w:pPr>
+        <w:pStyle w:val="PargrafodaLista"/>
+        <w:numPr>
+          <w:ilvl w:val="2"/>
+          <w:numId w:val="1"/>
+        </w:numPr>
+        <w:spacing w:line="360" w:lineRule="auto"/>
+        <w:jc w:val="both"/>
+        <w:rPr>
+          <w:rFonts w:ascii="Times New Roman" w:hAnsi="Times New Roman" w:cs="Times New Roman"/>
+          <w:sz w:val="24"/>
+          <w:szCs w:val="24"/>
+        </w:rPr>
+      </w:pPr>
+      <w:r>
+        <w:rPr>
+          <w:rFonts w:ascii="Times New Roman" w:hAnsi="Times New Roman" w:cs="Times New Roman"/>
+          <w:sz w:val="24"/>
+          <w:szCs w:val="24"/>
+        </w:rPr>
+        <w:t>Colocamos o ‘</w:t>
+      </w:r>
+      <w:r>
+        <w:rPr>
+          <w:rFonts w:ascii="Times New Roman" w:hAnsi="Times New Roman" w:cs="Times New Roman"/>
+          <w:b/>
+          <w:bCs/>
+          <w:sz w:val="24"/>
+          <w:szCs w:val="24"/>
+          <w:u w:val="single"/>
+        </w:rPr>
+        <w:t>`</w:t>
+      </w:r>
+      <w:r>
+        <w:rPr>
+          <w:rFonts w:ascii="Times New Roman" w:hAnsi="Times New Roman" w:cs="Times New Roman"/>
+          <w:sz w:val="24"/>
+          <w:szCs w:val="24"/>
+        </w:rPr>
+        <w:t>’ no final d</w:t>
+      </w:r>
+      <w:r>
+        <w:rPr>
+          <w:rFonts w:ascii="Times New Roman" w:hAnsi="Times New Roman" w:cs="Times New Roman"/>
+          <w:sz w:val="24"/>
+          <w:szCs w:val="24"/>
+        </w:rPr>
+        <w:t>e cada linha, menos na última, para indicar para o PS que esse comando é um só e não é para executar uma linha por vez.</w:t>
+      </w:r>
+      <w:r>
+        <w:rPr>
+          <w:rFonts w:ascii="Times New Roman" w:hAnsi="Times New Roman" w:cs="Times New Roman"/>
+          <w:sz w:val="24"/>
+          <w:szCs w:val="24"/>
+        </w:rPr>
+        <w:t xml:space="preserve"> Não colocamos na última porque ela é de fato a última linha.</w:t>
+      </w:r>
+    </w:p>
+    <w:p>
+      <w:pPr>
+        <w:pStyle w:val="PargrafodaLista"/>
+        <w:numPr>
+          <w:ilvl w:val="2"/>
+          <w:numId w:val="1"/>
+        </w:numPr>
+        <w:spacing w:line="360" w:lineRule="auto"/>
+        <w:jc w:val="both"/>
+        <w:rPr>
+          <w:rFonts w:ascii="Times New Roman" w:hAnsi="Times New Roman" w:cs="Times New Roman"/>
+          <w:sz w:val="24"/>
+          <w:szCs w:val="24"/>
+        </w:rPr>
+      </w:pPr>
+      <w:r>
+        <w:rPr>
+          <w:rFonts w:ascii="Times New Roman" w:hAnsi="Times New Roman" w:cs="Times New Roman"/>
+          <w:sz w:val="24"/>
+          <w:szCs w:val="24"/>
+        </w:rPr>
+        <w:t>No final o resultado é o mesmo da última imagem.</w:t>
+      </w:r>
+    </w:p>
+    <w:p>
+      <w:pPr>
+        <w:pStyle w:val="PargrafodaLista"/>
+        <w:numPr>
+          <w:ilvl w:val="2"/>
+          <w:numId w:val="1"/>
+        </w:numPr>
+        <w:spacing w:line="360" w:lineRule="auto"/>
+        <w:jc w:val="both"/>
+        <w:rPr>
+          <w:rFonts w:ascii="Times New Roman" w:hAnsi="Times New Roman" w:cs="Times New Roman"/>
+          <w:sz w:val="24"/>
+          <w:szCs w:val="24"/>
+        </w:rPr>
+      </w:pPr>
+      <w:proofErr w:type="spellStart"/>
+      <w:r>
+        <w:rPr>
+          <w:rFonts w:ascii="Times New Roman" w:hAnsi="Times New Roman" w:cs="Times New Roman"/>
+          <w:sz w:val="24"/>
+          <w:szCs w:val="24"/>
+        </w:rPr>
+        <w:t>Entretando</w:t>
+      </w:r>
+      <w:proofErr w:type="spellEnd"/>
+      <w:r>
+        <w:rPr>
+          <w:rFonts w:ascii="Times New Roman" w:hAnsi="Times New Roman" w:cs="Times New Roman"/>
+          <w:sz w:val="24"/>
+          <w:szCs w:val="24"/>
+        </w:rPr>
+        <w:t xml:space="preserve"> o </w:t>
+      </w:r>
+      <w:proofErr w:type="spellStart"/>
+      <w:r>
+        <w:rPr>
+          <w:rFonts w:ascii="Times New Roman" w:hAnsi="Times New Roman" w:cs="Times New Roman"/>
+          <w:sz w:val="24"/>
+          <w:szCs w:val="24"/>
+        </w:rPr>
+        <w:t>backchick</w:t>
+      </w:r>
+      <w:proofErr w:type="spellEnd"/>
+      <w:r>
+        <w:rPr>
+          <w:rFonts w:ascii="Times New Roman" w:hAnsi="Times New Roman" w:cs="Times New Roman"/>
+          <w:sz w:val="24"/>
+          <w:szCs w:val="24"/>
+        </w:rPr>
+        <w:t xml:space="preserve"> (acento crase ‘`’) é usado para as linhas que não temos o </w:t>
+      </w:r>
+      <w:proofErr w:type="spellStart"/>
+      <w:r>
+        <w:rPr>
+          <w:rFonts w:ascii="Times New Roman" w:hAnsi="Times New Roman" w:cs="Times New Roman"/>
+          <w:sz w:val="24"/>
+          <w:szCs w:val="24"/>
+        </w:rPr>
+        <w:t>pipe</w:t>
+      </w:r>
+      <w:proofErr w:type="spellEnd"/>
+      <w:r>
+        <w:rPr>
+          <w:rFonts w:ascii="Times New Roman" w:hAnsi="Times New Roman" w:cs="Times New Roman"/>
+          <w:sz w:val="24"/>
+          <w:szCs w:val="24"/>
+        </w:rPr>
+        <w:t xml:space="preserve"> (‘|’)</w:t>
+      </w:r>
+      <w:r>
+        <w:rPr>
+          <w:rFonts w:ascii="Times New Roman" w:hAnsi="Times New Roman" w:cs="Times New Roman"/>
+          <w:sz w:val="24"/>
+          <w:szCs w:val="24"/>
+        </w:rPr>
+        <w:t xml:space="preserve">, pois, se colocarmos o </w:t>
+      </w:r>
+      <w:proofErr w:type="spellStart"/>
+      <w:r>
+        <w:rPr>
+          <w:rFonts w:ascii="Times New Roman" w:hAnsi="Times New Roman" w:cs="Times New Roman"/>
+          <w:sz w:val="24"/>
+          <w:szCs w:val="24"/>
+        </w:rPr>
+        <w:t>pipe</w:t>
+      </w:r>
+      <w:proofErr w:type="spellEnd"/>
+      <w:r>
+        <w:rPr>
+          <w:rFonts w:ascii="Times New Roman" w:hAnsi="Times New Roman" w:cs="Times New Roman"/>
+          <w:sz w:val="24"/>
+          <w:szCs w:val="24"/>
+        </w:rPr>
+        <w:t xml:space="preserve"> no final da linha o PS tem a inteligência de esperar o que vem na próxima linha para executar o primeiro comando, então, no final o código fica assim:</w:t>
+      </w:r>
+    </w:p>
+    <w:p>
+      <w:pPr>
+        <w:spacing w:line="360" w:lineRule="auto"/>
+        <w:ind w:left="1800"/>
+        <w:jc w:val="both"/>
+        <w:rPr>
+          <w:rFonts w:ascii="Times New Roman" w:hAnsi="Times New Roman" w:cs="Times New Roman"/>
+          <w:sz w:val="24"/>
+          <w:szCs w:val="24"/>
+          <w:lang w:val="en-US"/>
+        </w:rPr>
+      </w:pPr>
+      <w:proofErr w:type="spellStart"/>
+      <w:r>
+        <w:rPr>
+          <w:rFonts w:ascii="Times New Roman" w:hAnsi="Times New Roman" w:cs="Times New Roman"/>
+          <w:sz w:val="24"/>
+          <w:szCs w:val="24"/>
+          <w:lang w:val="en-US"/>
+        </w:rPr>
+        <w:t>gci</w:t>
+      </w:r>
+      <w:proofErr w:type="spellEnd"/>
+      <w:r>
+        <w:rPr>
+          <w:rFonts w:ascii="Times New Roman" w:hAnsi="Times New Roman" w:cs="Times New Roman"/>
+          <w:sz w:val="24"/>
+          <w:szCs w:val="24"/>
+          <w:lang w:val="en-US"/>
+        </w:rPr>
+        <w:t xml:space="preserve"> -Recurse -File |</w:t>
+      </w:r>
+    </w:p>
+    <w:p>
+      <w:pPr>
+        <w:spacing w:line="360" w:lineRule="auto"/>
+        <w:ind w:left="1800"/>
+        <w:jc w:val="both"/>
+        <w:rPr>
+          <w:rFonts w:ascii="Times New Roman" w:hAnsi="Times New Roman" w:cs="Times New Roman"/>
+          <w:sz w:val="24"/>
+          <w:szCs w:val="24"/>
+          <w:lang w:val="en-US"/>
+        </w:rPr>
+      </w:pPr>
+      <w:r>
+        <w:rPr>
+          <w:rFonts w:ascii="Times New Roman" w:hAnsi="Times New Roman" w:cs="Times New Roman"/>
+          <w:sz w:val="24"/>
+          <w:szCs w:val="24"/>
+          <w:lang w:val="en-US"/>
+        </w:rPr>
+        <w:t xml:space="preserve"> ? Name -like "*_</w:t>
+      </w:r>
+      <w:proofErr w:type="spellStart"/>
+      <w:r>
+        <w:rPr>
+          <w:rFonts w:ascii="Times New Roman" w:hAnsi="Times New Roman" w:cs="Times New Roman"/>
+          <w:sz w:val="24"/>
+          <w:szCs w:val="24"/>
+          <w:lang w:val="en-US"/>
+        </w:rPr>
+        <w:t>migrando</w:t>
+      </w:r>
+      <w:proofErr w:type="spellEnd"/>
+      <w:r>
+        <w:rPr>
+          <w:rFonts w:ascii="Times New Roman" w:hAnsi="Times New Roman" w:cs="Times New Roman"/>
+          <w:sz w:val="24"/>
+          <w:szCs w:val="24"/>
+          <w:lang w:val="en-US"/>
+        </w:rPr>
+        <w:t>_*" |</w:t>
+      </w:r>
+    </w:p>
+    <w:p>
+      <w:pPr>
+        <w:spacing w:line="360" w:lineRule="auto"/>
+        <w:ind w:left="1800"/>
+        <w:jc w:val="both"/>
+        <w:rPr>
+          <w:rFonts w:ascii="Times New Roman" w:hAnsi="Times New Roman" w:cs="Times New Roman"/>
+          <w:sz w:val="24"/>
+          <w:szCs w:val="24"/>
+          <w:lang w:val="en-US"/>
+        </w:rPr>
+      </w:pPr>
+      <w:r>
+        <w:rPr>
+          <w:rFonts w:ascii="Times New Roman" w:hAnsi="Times New Roman" w:cs="Times New Roman"/>
+          <w:sz w:val="24"/>
+          <w:szCs w:val="24"/>
+          <w:lang w:val="en-US"/>
+        </w:rPr>
+        <w:t xml:space="preserve"> Select `</w:t>
+      </w:r>
+    </w:p>
+    <w:p>
+      <w:pPr>
+        <w:spacing w:line="360" w:lineRule="auto"/>
+        <w:ind w:left="1800"/>
+        <w:jc w:val="both"/>
+        <w:rPr>
+          <w:rFonts w:ascii="Times New Roman" w:hAnsi="Times New Roman" w:cs="Times New Roman"/>
+          <w:sz w:val="24"/>
+          <w:szCs w:val="24"/>
+          <w:lang w:val="en-US"/>
+        </w:rPr>
+      </w:pPr>
+      <w:r>
+        <w:rPr>
+          <w:rFonts w:ascii="Times New Roman" w:hAnsi="Times New Roman" w:cs="Times New Roman"/>
+          <w:sz w:val="24"/>
+          <w:szCs w:val="24"/>
+          <w:lang w:val="en-US"/>
+        </w:rPr>
+        <w:t xml:space="preserve">      Name, `</w:t>
+      </w:r>
+    </w:p>
+    <w:p>
+      <w:pPr>
+        <w:spacing w:line="360" w:lineRule="auto"/>
+        <w:ind w:left="1800"/>
+        <w:jc w:val="both"/>
+        <w:rPr>
+          <w:rFonts w:ascii="Times New Roman" w:hAnsi="Times New Roman" w:cs="Times New Roman"/>
+          <w:sz w:val="24"/>
+          <w:szCs w:val="24"/>
+          <w:lang w:val="en-US"/>
+        </w:rPr>
+      </w:pPr>
+      <w:r>
+        <w:rPr>
+          <w:rFonts w:ascii="Times New Roman" w:hAnsi="Times New Roman" w:cs="Times New Roman"/>
+          <w:sz w:val="24"/>
+          <w:szCs w:val="24"/>
+          <w:lang w:val="en-US"/>
+        </w:rPr>
+        <w:t xml:space="preserve">      </w:t>
+      </w:r>
+      <w:proofErr w:type="gramStart"/>
+      <w:r>
+        <w:rPr>
+          <w:rFonts w:ascii="Times New Roman" w:hAnsi="Times New Roman" w:cs="Times New Roman"/>
+          <w:sz w:val="24"/>
+          <w:szCs w:val="24"/>
+          <w:lang w:val="en-US"/>
+        </w:rPr>
+        <w:t>{ "</w:t>
+      </w:r>
+      <w:proofErr w:type="gramEnd"/>
+      <w:r>
+        <w:rPr>
+          <w:rFonts w:ascii="Times New Roman" w:hAnsi="Times New Roman" w:cs="Times New Roman"/>
+          <w:sz w:val="24"/>
+          <w:szCs w:val="24"/>
+          <w:lang w:val="en-US"/>
+        </w:rPr>
+        <w:t>{0:N2}KB" -f ($_.Length/1KB) }</w:t>
+      </w:r>
+    </w:p>
+    <w:p>
+      <w:pPr>
+        <w:pStyle w:val="PargrafodaLista"/>
+        <w:numPr>
+          <w:ilvl w:val="2"/>
+          <w:numId w:val="1"/>
+        </w:numPr>
+        <w:spacing w:line="360" w:lineRule="auto"/>
+        <w:jc w:val="both"/>
+        <w:rPr>
+          <w:rFonts w:ascii="Times New Roman" w:hAnsi="Times New Roman" w:cs="Times New Roman"/>
+          <w:sz w:val="24"/>
+          <w:szCs w:val="24"/>
+        </w:rPr>
+      </w:pPr>
+      <w:r>
+        <w:rPr>
+          <w:rFonts w:ascii="Times New Roman" w:hAnsi="Times New Roman" w:cs="Times New Roman"/>
+          <w:sz w:val="24"/>
+          <w:szCs w:val="24"/>
+        </w:rPr>
+        <w:t>Podemos colocar qualquer expressão ou w</w:t>
+      </w:r>
+      <w:r>
+        <w:rPr>
+          <w:rFonts w:ascii="Times New Roman" w:hAnsi="Times New Roman" w:cs="Times New Roman"/>
+          <w:sz w:val="24"/>
+          <w:szCs w:val="24"/>
+        </w:rPr>
+        <w:t xml:space="preserve">hatever em variáveis então no nosso comando </w:t>
+      </w:r>
+      <w:proofErr w:type="spellStart"/>
+      <w:r>
+        <w:rPr>
+          <w:rFonts w:ascii="Times New Roman" w:hAnsi="Times New Roman" w:cs="Times New Roman"/>
+          <w:sz w:val="24"/>
+          <w:szCs w:val="24"/>
+        </w:rPr>
+        <w:t>select</w:t>
+      </w:r>
+      <w:proofErr w:type="spellEnd"/>
+      <w:r>
+        <w:rPr>
+          <w:rFonts w:ascii="Times New Roman" w:hAnsi="Times New Roman" w:cs="Times New Roman"/>
+          <w:sz w:val="24"/>
+          <w:szCs w:val="24"/>
+        </w:rPr>
+        <w:t xml:space="preserve"> podemos deixar assim:</w:t>
+      </w:r>
+    </w:p>
+    <w:p>
+      <w:pPr>
+        <w:spacing w:line="360" w:lineRule="auto"/>
+        <w:ind w:left="1416"/>
+        <w:jc w:val="both"/>
+        <w:rPr>
+          <w:rFonts w:ascii="Times New Roman" w:hAnsi="Times New Roman" w:cs="Times New Roman"/>
+          <w:sz w:val="24"/>
+          <w:szCs w:val="24"/>
+          <w:lang w:val="en-US"/>
+        </w:rPr>
+      </w:pPr>
+      <w:r>
+        <w:rPr>
+          <w:rFonts w:ascii="Times New Roman" w:hAnsi="Times New Roman" w:cs="Times New Roman"/>
+          <w:sz w:val="24"/>
+          <w:szCs w:val="24"/>
+          <w:lang w:val="en-US"/>
+        </w:rPr>
+        <w:lastRenderedPageBreak/>
+        <w:t>$</w:t>
+      </w:r>
+      <w:proofErr w:type="spellStart"/>
+      <w:r>
+        <w:rPr>
+          <w:rFonts w:ascii="Times New Roman" w:hAnsi="Times New Roman" w:cs="Times New Roman"/>
+          <w:sz w:val="24"/>
+          <w:szCs w:val="24"/>
+          <w:lang w:val="en-US"/>
+        </w:rPr>
+        <w:t>nameExpr</w:t>
+      </w:r>
+      <w:proofErr w:type="spellEnd"/>
+      <w:r>
+        <w:rPr>
+          <w:rFonts w:ascii="Times New Roman" w:hAnsi="Times New Roman" w:cs="Times New Roman"/>
+          <w:sz w:val="24"/>
+          <w:szCs w:val="24"/>
+          <w:lang w:val="en-US"/>
+        </w:rPr>
+        <w:t xml:space="preserve"> = "Name"</w:t>
+      </w:r>
+    </w:p>
+    <w:p>
+      <w:pPr>
+        <w:spacing w:line="360" w:lineRule="auto"/>
+        <w:ind w:left="1416"/>
+        <w:jc w:val="both"/>
+        <w:rPr>
+          <w:rFonts w:ascii="Times New Roman" w:hAnsi="Times New Roman" w:cs="Times New Roman"/>
+          <w:sz w:val="24"/>
+          <w:szCs w:val="24"/>
+          <w:lang w:val="en-US"/>
+        </w:rPr>
+      </w:pPr>
+      <w:r>
+        <w:rPr>
+          <w:rFonts w:ascii="Times New Roman" w:hAnsi="Times New Roman" w:cs="Times New Roman"/>
+          <w:sz w:val="24"/>
+          <w:szCs w:val="24"/>
+          <w:lang w:val="en-US"/>
+        </w:rPr>
+        <w:t>$</w:t>
+      </w:r>
+      <w:proofErr w:type="spellStart"/>
+      <w:r>
+        <w:rPr>
+          <w:rFonts w:ascii="Times New Roman" w:hAnsi="Times New Roman" w:cs="Times New Roman"/>
+          <w:sz w:val="24"/>
+          <w:szCs w:val="24"/>
+          <w:lang w:val="en-US"/>
+        </w:rPr>
+        <w:t>lengthExpr</w:t>
+      </w:r>
+      <w:proofErr w:type="spellEnd"/>
+      <w:r>
+        <w:rPr>
+          <w:rFonts w:ascii="Times New Roman" w:hAnsi="Times New Roman" w:cs="Times New Roman"/>
+          <w:sz w:val="24"/>
+          <w:szCs w:val="24"/>
+          <w:lang w:val="en-US"/>
+        </w:rPr>
+        <w:t xml:space="preserve"> = </w:t>
+      </w:r>
+      <w:proofErr w:type="gramStart"/>
+      <w:r>
+        <w:rPr>
+          <w:rFonts w:ascii="Times New Roman" w:hAnsi="Times New Roman" w:cs="Times New Roman"/>
+          <w:sz w:val="24"/>
+          <w:szCs w:val="24"/>
+          <w:lang w:val="en-US"/>
+        </w:rPr>
+        <w:t>{ "</w:t>
+      </w:r>
+      <w:proofErr w:type="gramEnd"/>
+      <w:r>
+        <w:rPr>
+          <w:rFonts w:ascii="Times New Roman" w:hAnsi="Times New Roman" w:cs="Times New Roman"/>
+          <w:sz w:val="24"/>
+          <w:szCs w:val="24"/>
+          <w:lang w:val="en-US"/>
+        </w:rPr>
+        <w:t>{0:N2}KB" -f ($_.Length/1KB) }</w:t>
+      </w:r>
+    </w:p>
+    <w:p>
+      <w:pPr>
+        <w:spacing w:line="360" w:lineRule="auto"/>
+        <w:ind w:left="1416"/>
+        <w:jc w:val="both"/>
+        <w:rPr>
+          <w:rFonts w:ascii="Times New Roman" w:hAnsi="Times New Roman" w:cs="Times New Roman"/>
+          <w:sz w:val="24"/>
+          <w:szCs w:val="24"/>
+          <w:lang w:val="en-US"/>
+        </w:rPr>
+      </w:pPr>
+    </w:p>
+    <w:p>
+      <w:pPr>
+        <w:spacing w:line="360" w:lineRule="auto"/>
+        <w:ind w:left="1416"/>
+        <w:jc w:val="both"/>
+        <w:rPr>
+          <w:rFonts w:ascii="Times New Roman" w:hAnsi="Times New Roman" w:cs="Times New Roman"/>
+          <w:sz w:val="24"/>
+          <w:szCs w:val="24"/>
+          <w:lang w:val="en-US"/>
+        </w:rPr>
+      </w:pPr>
+      <w:proofErr w:type="spellStart"/>
+      <w:r>
+        <w:rPr>
+          <w:rFonts w:ascii="Times New Roman" w:hAnsi="Times New Roman" w:cs="Times New Roman"/>
+          <w:sz w:val="24"/>
+          <w:szCs w:val="24"/>
+          <w:lang w:val="en-US"/>
+        </w:rPr>
+        <w:t>gci</w:t>
+      </w:r>
+      <w:proofErr w:type="spellEnd"/>
+      <w:r>
+        <w:rPr>
+          <w:rFonts w:ascii="Times New Roman" w:hAnsi="Times New Roman" w:cs="Times New Roman"/>
+          <w:sz w:val="24"/>
+          <w:szCs w:val="24"/>
+          <w:lang w:val="en-US"/>
+        </w:rPr>
+        <w:t xml:space="preserve"> -Recurse -File |</w:t>
+      </w:r>
+    </w:p>
+    <w:p>
+      <w:pPr>
+        <w:spacing w:line="360" w:lineRule="auto"/>
+        <w:ind w:left="1416"/>
+        <w:jc w:val="both"/>
+        <w:rPr>
+          <w:rFonts w:ascii="Times New Roman" w:hAnsi="Times New Roman" w:cs="Times New Roman"/>
+          <w:sz w:val="24"/>
+          <w:szCs w:val="24"/>
+          <w:lang w:val="en-US"/>
+        </w:rPr>
+      </w:pPr>
+      <w:r>
+        <w:rPr>
+          <w:rFonts w:ascii="Times New Roman" w:hAnsi="Times New Roman" w:cs="Times New Roman"/>
+          <w:sz w:val="24"/>
+          <w:szCs w:val="24"/>
+          <w:lang w:val="en-US"/>
+        </w:rPr>
+        <w:t xml:space="preserve"> ? Name -like "*_</w:t>
+      </w:r>
+      <w:proofErr w:type="spellStart"/>
+      <w:r>
+        <w:rPr>
+          <w:rFonts w:ascii="Times New Roman" w:hAnsi="Times New Roman" w:cs="Times New Roman"/>
+          <w:sz w:val="24"/>
+          <w:szCs w:val="24"/>
+          <w:lang w:val="en-US"/>
+        </w:rPr>
+        <w:t>migrando</w:t>
+      </w:r>
+      <w:proofErr w:type="spellEnd"/>
+      <w:r>
+        <w:rPr>
+          <w:rFonts w:ascii="Times New Roman" w:hAnsi="Times New Roman" w:cs="Times New Roman"/>
+          <w:sz w:val="24"/>
+          <w:szCs w:val="24"/>
+          <w:lang w:val="en-US"/>
+        </w:rPr>
+        <w:t>_*" |</w:t>
+      </w:r>
+    </w:p>
+    <w:p>
+      <w:pPr>
+        <w:spacing w:line="360" w:lineRule="auto"/>
+        <w:ind w:left="1416"/>
+        <w:jc w:val="both"/>
+        <w:rPr>
+          <w:rFonts w:ascii="Times New Roman" w:hAnsi="Times New Roman" w:cs="Times New Roman"/>
+          <w:sz w:val="24"/>
+          <w:szCs w:val="24"/>
+        </w:rPr>
+      </w:pPr>
+      <w:r>
+        <w:rPr>
+          <w:rFonts w:ascii="Times New Roman" w:hAnsi="Times New Roman" w:cs="Times New Roman"/>
+          <w:sz w:val="24"/>
+          <w:szCs w:val="24"/>
+          <w:lang w:val="en-US"/>
+        </w:rPr>
+        <w:t xml:space="preserve"> </w:t>
+      </w:r>
+      <w:proofErr w:type="spellStart"/>
+      <w:r>
+        <w:rPr>
+          <w:rFonts w:ascii="Times New Roman" w:hAnsi="Times New Roman" w:cs="Times New Roman"/>
+          <w:sz w:val="24"/>
+          <w:szCs w:val="24"/>
+        </w:rPr>
+        <w:t>Select</w:t>
+      </w:r>
+      <w:proofErr w:type="spellEnd"/>
+      <w:r>
+        <w:rPr>
+          <w:rFonts w:ascii="Times New Roman" w:hAnsi="Times New Roman" w:cs="Times New Roman"/>
+          <w:sz w:val="24"/>
+          <w:szCs w:val="24"/>
+        </w:rPr>
+        <w:t xml:space="preserve"> `</w:t>
+      </w:r>
+    </w:p>
+    <w:p>
+      <w:pPr>
+        <w:spacing w:line="360" w:lineRule="auto"/>
+        <w:ind w:left="1416"/>
+        <w:jc w:val="both"/>
+        <w:rPr>
+          <w:rFonts w:ascii="Times New Roman" w:hAnsi="Times New Roman" w:cs="Times New Roman"/>
+          <w:sz w:val="24"/>
+          <w:szCs w:val="24"/>
+        </w:rPr>
+      </w:pPr>
+      <w:r>
+        <w:rPr>
+          <w:rFonts w:ascii="Times New Roman" w:hAnsi="Times New Roman" w:cs="Times New Roman"/>
+          <w:sz w:val="24"/>
+          <w:szCs w:val="24"/>
+        </w:rPr>
+        <w:t xml:space="preserve">      $</w:t>
+      </w:r>
+      <w:proofErr w:type="spellStart"/>
+      <w:r>
+        <w:rPr>
+          <w:rFonts w:ascii="Times New Roman" w:hAnsi="Times New Roman" w:cs="Times New Roman"/>
+          <w:sz w:val="24"/>
+          <w:szCs w:val="24"/>
+        </w:rPr>
+        <w:t>nameExpr</w:t>
+      </w:r>
+      <w:proofErr w:type="spellEnd"/>
+      <w:r>
+        <w:rPr>
+          <w:rFonts w:ascii="Times New Roman" w:hAnsi="Times New Roman" w:cs="Times New Roman"/>
+          <w:sz w:val="24"/>
+          <w:szCs w:val="24"/>
+        </w:rPr>
+        <w:t>, $</w:t>
+      </w:r>
+      <w:proofErr w:type="spellStart"/>
+      <w:r>
+        <w:rPr>
+          <w:rFonts w:ascii="Times New Roman" w:hAnsi="Times New Roman" w:cs="Times New Roman"/>
+          <w:sz w:val="24"/>
+          <w:szCs w:val="24"/>
+        </w:rPr>
+        <w:t>lengthExpr</w:t>
+      </w:r>
+      <w:proofErr w:type="spellEnd"/>
+    </w:p>
+    <w:p>
+      <w:pPr>
+        <w:pStyle w:val="PargrafodaLista"/>
+        <w:numPr>
+          <w:ilvl w:val="3"/>
+          <w:numId w:val="1"/>
+        </w:numPr>
+        <w:spacing w:line="360" w:lineRule="auto"/>
+        <w:jc w:val="both"/>
+        <w:rPr>
+          <w:rFonts w:ascii="Times New Roman" w:hAnsi="Times New Roman" w:cs="Times New Roman"/>
+          <w:sz w:val="24"/>
+          <w:szCs w:val="24"/>
+        </w:rPr>
+      </w:pPr>
+      <w:r>
+        <w:rPr>
+          <w:rFonts w:ascii="Times New Roman" w:hAnsi="Times New Roman" w:cs="Times New Roman"/>
+          <w:sz w:val="24"/>
+          <w:szCs w:val="24"/>
+        </w:rPr>
+        <w:t xml:space="preserve"> Declaramos o nome e a expressão em variáveis e substituímos no nosso código.</w:t>
+      </w:r>
+      <w:r>
+        <w:rPr>
+          <w:rFonts w:ascii="Times New Roman" w:hAnsi="Times New Roman" w:cs="Times New Roman"/>
+          <w:sz w:val="24"/>
+          <w:szCs w:val="24"/>
+        </w:rPr>
+        <w:t xml:space="preserve"> E no final o resultado é o mesmo.</w:t>
+      </w:r>
+    </w:p>
+    <w:p>
+      <w:pPr>
+        <w:pStyle w:val="PargrafodaLista"/>
+        <w:numPr>
+          <w:ilvl w:val="2"/>
+          <w:numId w:val="1"/>
+        </w:numPr>
+        <w:spacing w:line="360" w:lineRule="auto"/>
+        <w:jc w:val="both"/>
+        <w:rPr>
+          <w:rFonts w:ascii="Times New Roman" w:hAnsi="Times New Roman" w:cs="Times New Roman"/>
+          <w:sz w:val="24"/>
+          <w:szCs w:val="24"/>
+        </w:rPr>
+      </w:pPr>
+      <w:r>
+        <w:rPr>
+          <w:rFonts w:ascii="Times New Roman" w:hAnsi="Times New Roman" w:cs="Times New Roman"/>
+          <w:sz w:val="24"/>
+          <w:szCs w:val="24"/>
+        </w:rPr>
+        <w:t xml:space="preserve">A vírgula que colocamos para separar as variáveis no nosso </w:t>
+      </w:r>
+      <w:proofErr w:type="spellStart"/>
+      <w:r>
+        <w:rPr>
+          <w:rFonts w:ascii="Times New Roman" w:hAnsi="Times New Roman" w:cs="Times New Roman"/>
+          <w:sz w:val="24"/>
+          <w:szCs w:val="24"/>
+        </w:rPr>
+        <w:t>select</w:t>
+      </w:r>
+      <w:proofErr w:type="spellEnd"/>
+      <w:r>
+        <w:rPr>
+          <w:rFonts w:ascii="Times New Roman" w:hAnsi="Times New Roman" w:cs="Times New Roman"/>
+          <w:sz w:val="24"/>
+          <w:szCs w:val="24"/>
+        </w:rPr>
+        <w:t xml:space="preserve"> indica que estamos fazendo um Array com essas variáveis.</w:t>
+      </w:r>
+    </w:p>
+    <w:p>
+      <w:pPr>
+        <w:pStyle w:val="PargrafodaLista"/>
+        <w:numPr>
+          <w:ilvl w:val="3"/>
+          <w:numId w:val="1"/>
+        </w:numPr>
+        <w:spacing w:line="360" w:lineRule="auto"/>
+        <w:jc w:val="both"/>
+        <w:rPr>
+          <w:rFonts w:ascii="Times New Roman" w:hAnsi="Times New Roman" w:cs="Times New Roman"/>
+          <w:sz w:val="24"/>
+          <w:szCs w:val="24"/>
+        </w:rPr>
+      </w:pPr>
+      <w:r>
+        <w:rPr>
+          <w:rFonts w:ascii="Times New Roman" w:hAnsi="Times New Roman" w:cs="Times New Roman"/>
+          <w:sz w:val="24"/>
+          <w:szCs w:val="24"/>
+        </w:rPr>
+        <w:t xml:space="preserve"> Se colocarmos 1, 2, 3, 4 no </w:t>
+      </w:r>
+      <w:proofErr w:type="spellStart"/>
+      <w:r>
+        <w:rPr>
+          <w:rFonts w:ascii="Times New Roman" w:hAnsi="Times New Roman" w:cs="Times New Roman"/>
+          <w:sz w:val="24"/>
+          <w:szCs w:val="24"/>
+        </w:rPr>
+        <w:t>powershell</w:t>
+      </w:r>
+      <w:proofErr w:type="spellEnd"/>
+      <w:r>
+        <w:rPr>
+          <w:rFonts w:ascii="Times New Roman" w:hAnsi="Times New Roman" w:cs="Times New Roman"/>
+          <w:sz w:val="24"/>
+          <w:szCs w:val="24"/>
+        </w:rPr>
+        <w:t xml:space="preserve"> e verificarmos o tipo, veremos que é um Array:</w:t>
+      </w:r>
+    </w:p>
+    <w:p>
+      <w:pPr>
+        <w:spacing w:line="360" w:lineRule="auto"/>
+        <w:jc w:val="center"/>
+        <w:rPr>
+          <w:rFonts w:ascii="Times New Roman" w:hAnsi="Times New Roman" w:cs="Times New Roman"/>
+          <w:sz w:val="24"/>
+          <w:szCs w:val="24"/>
+        </w:rPr>
+      </w:pPr>
+      <w:r>
+        <w:rPr>
+          <w:rFonts w:ascii="Times New Roman" w:hAnsi="Times New Roman" w:cs="Times New Roman"/>
+          <w:sz w:val="24"/>
+          <w:szCs w:val="24"/>
+        </w:rPr>
+        <w:t>(1,2,3,4</w:t>
+      </w:r>
+      <w:proofErr w:type="gramStart"/>
+      <w:r>
+        <w:rPr>
+          <w:rFonts w:ascii="Times New Roman" w:hAnsi="Times New Roman" w:cs="Times New Roman"/>
+          <w:sz w:val="24"/>
+          <w:szCs w:val="24"/>
+        </w:rPr>
+        <w:t>).</w:t>
+      </w:r>
+      <w:proofErr w:type="spellStart"/>
+      <w:r>
+        <w:rPr>
+          <w:rFonts w:ascii="Times New Roman" w:hAnsi="Times New Roman" w:cs="Times New Roman"/>
+          <w:sz w:val="24"/>
+          <w:szCs w:val="24"/>
+        </w:rPr>
+        <w:t>GetType</w:t>
+      </w:r>
+      <w:proofErr w:type="spellEnd"/>
+      <w:proofErr w:type="gramEnd"/>
+      <w:r>
+        <w:rPr>
+          <w:rFonts w:ascii="Times New Roman" w:hAnsi="Times New Roman" w:cs="Times New Roman"/>
+          <w:sz w:val="24"/>
+          <w:szCs w:val="24"/>
+        </w:rPr>
+        <w:t>().Name</w:t>
+      </w:r>
+    </w:p>
+    <w:p>
+      <w:pPr>
+        <w:spacing w:line="360" w:lineRule="auto"/>
+        <w:jc w:val="center"/>
+        <w:rPr>
+          <w:rFonts w:ascii="Times New Roman" w:hAnsi="Times New Roman" w:cs="Times New Roman"/>
+          <w:sz w:val="24"/>
+          <w:szCs w:val="24"/>
+        </w:rPr>
+      </w:pPr>
+      <w:r>
+        <w:rPr>
+          <w:rFonts w:ascii="Times New Roman" w:hAnsi="Times New Roman" w:cs="Times New Roman"/>
+          <w:sz w:val="24"/>
+          <w:szCs w:val="24"/>
+        </w:rPr>
+        <w:drawing>
+          <wp:inline distT="0" distB="0" distL="0" distR="0" wp14:anchorId="6A10BC62" wp14:editId="1F17D90A">
+            <wp:extent cx="762106" cy="266737"/>
+            <wp:effectExtent l="0" t="0" r="0" b="0"/>
+            <wp:docPr id="23" name="Imagem 23"/>
+            <wp:cNvGraphicFramePr>
+              <a:graphicFrameLocks xmlns:a="http://schemas.openxmlformats.org/drawingml/2006/main" noChangeAspect="1"/>
+            </wp:cNvGraphicFramePr>
+            <a:graphic xmlns:a="http://schemas.openxmlformats.org/drawingml/2006/main">
+              <a:graphicData uri="http://schemas.openxmlformats.org/drawingml/2006/picture">
+                <pic:pic xmlns:pic="http://schemas.openxmlformats.org/drawingml/2006/picture">
+                  <pic:nvPicPr>
+                    <pic:cNvPr id="1" name=""/>
+                    <pic:cNvPicPr/>
+                  </pic:nvPicPr>
+                  <pic:blipFill>
+                    <a:blip r:embed="rId30"/>
+                    <a:stretch>
+                      <a:fillRect/>
+                    </a:stretch>
+                  </pic:blipFill>
+                  <pic:spPr>
+                    <a:xfrm>
+                      <a:off x="0" y="0"/>
+                      <a:ext cx="762106" cy="266737"/>
+                    </a:xfrm>
+                    <a:prstGeom prst="rect">
+                      <a:avLst/>
+                    </a:prstGeom>
+                  </pic:spPr>
+                </pic:pic>
+              </a:graphicData>
+            </a:graphic>
+          </wp:inline>
+        </w:drawing>
+      </w:r>
+    </w:p>
+    <w:p>
+      <w:pPr>
+        <w:pStyle w:val="PargrafodaLista"/>
+        <w:numPr>
+          <w:ilvl w:val="2"/>
+          <w:numId w:val="1"/>
+        </w:numPr>
+        <w:spacing w:line="360" w:lineRule="auto"/>
+        <w:jc w:val="both"/>
+        <w:rPr>
+          <w:rFonts w:ascii="Times New Roman" w:hAnsi="Times New Roman" w:cs="Times New Roman"/>
+          <w:sz w:val="24"/>
+          <w:szCs w:val="24"/>
+        </w:rPr>
+      </w:pPr>
+      <w:r>
+        <w:rPr>
+          <w:rFonts w:ascii="Times New Roman" w:hAnsi="Times New Roman" w:cs="Times New Roman"/>
+          <w:sz w:val="24"/>
+          <w:szCs w:val="24"/>
+        </w:rPr>
+        <w:t>Se quisermos especificar que queremos um Array, colocamos um @ antes do ():</w:t>
+      </w:r>
+    </w:p>
+    <w:p>
+      <w:pPr>
+        <w:spacing w:line="360" w:lineRule="auto"/>
+        <w:jc w:val="center"/>
+        <w:rPr>
+          <w:rFonts w:ascii="Times New Roman" w:hAnsi="Times New Roman" w:cs="Times New Roman"/>
+          <w:sz w:val="24"/>
+          <w:szCs w:val="24"/>
+        </w:rPr>
+      </w:pPr>
+      <w:r>
+        <w:rPr>
+          <w:rFonts w:ascii="Times New Roman" w:hAnsi="Times New Roman" w:cs="Times New Roman"/>
+          <w:sz w:val="24"/>
+          <w:szCs w:val="24"/>
+        </w:rPr>
+        <w:t>@(</w:t>
+      </w:r>
+      <w:proofErr w:type="gramStart"/>
+      <w:r>
+        <w:rPr>
+          <w:rFonts w:ascii="Times New Roman" w:hAnsi="Times New Roman" w:cs="Times New Roman"/>
+          <w:sz w:val="24"/>
+          <w:szCs w:val="24"/>
+        </w:rPr>
+        <w:t>).GetType</w:t>
+      </w:r>
+      <w:proofErr w:type="gramEnd"/>
+      <w:r>
+        <w:rPr>
+          <w:rFonts w:ascii="Times New Roman" w:hAnsi="Times New Roman" w:cs="Times New Roman"/>
+          <w:sz w:val="24"/>
+          <w:szCs w:val="24"/>
+        </w:rPr>
+        <w:t>().Name</w:t>
+      </w:r>
+    </w:p>
+    <w:p>
+      <w:pPr>
+        <w:spacing w:line="360" w:lineRule="auto"/>
+        <w:jc w:val="center"/>
+        <w:rPr>
+          <w:rFonts w:ascii="Times New Roman" w:hAnsi="Times New Roman" w:cs="Times New Roman"/>
+          <w:sz w:val="24"/>
+          <w:szCs w:val="24"/>
+        </w:rPr>
+      </w:pPr>
+      <w:r>
+        <w:rPr>
+          <w:noProof/>
+        </w:rPr>
+        <w:drawing>
+          <wp:inline distT="0" distB="0" distL="0" distR="0" wp14:anchorId="4CD68D97" wp14:editId="5E02BABC">
+            <wp:extent cx="761905" cy="266667"/>
+            <wp:effectExtent l="0" t="0" r="635" b="635"/>
+            <wp:docPr id="24" name="Imagem 24"/>
+            <wp:cNvGraphicFramePr>
+              <a:graphicFrameLocks xmlns:a="http://schemas.openxmlformats.org/drawingml/2006/main" noChangeAspect="1"/>
+            </wp:cNvGraphicFramePr>
+            <a:graphic xmlns:a="http://schemas.openxmlformats.org/drawingml/2006/main">
+              <a:graphicData uri="http://schemas.openxmlformats.org/drawingml/2006/picture">
+                <pic:pic xmlns:pic="http://schemas.openxmlformats.org/drawingml/2006/picture">
+                  <pic:nvPicPr>
+                    <pic:cNvPr id="1" name=""/>
+                    <pic:cNvPicPr/>
+                  </pic:nvPicPr>
+                  <pic:blipFill>
+                    <a:blip r:embed="rId31"/>
+                    <a:stretch>
+                      <a:fillRect/>
+                    </a:stretch>
+                  </pic:blipFill>
+                  <pic:spPr>
+                    <a:xfrm>
+                      <a:off x="0" y="0"/>
+                      <a:ext cx="761905" cy="266667"/>
+                    </a:xfrm>
+                    <a:prstGeom prst="rect">
+                      <a:avLst/>
+                    </a:prstGeom>
+                  </pic:spPr>
+                </pic:pic>
+              </a:graphicData>
+            </a:graphic>
+          </wp:inline>
+        </w:drawing>
+      </w:r>
+    </w:p>
+    <w:p>
+      <w:pPr>
+        <w:spacing w:line="360" w:lineRule="auto"/>
+        <w:jc w:val="center"/>
+        <w:rPr>
+          <w:rFonts w:ascii="Times New Roman" w:hAnsi="Times New Roman" w:cs="Times New Roman"/>
+          <w:sz w:val="24"/>
+          <w:szCs w:val="24"/>
+        </w:rPr>
+      </w:pPr>
+      <w:r>
+        <w:rPr>
+          <w:rFonts w:ascii="Times New Roman" w:hAnsi="Times New Roman" w:cs="Times New Roman"/>
+          <w:sz w:val="24"/>
+          <w:szCs w:val="24"/>
+        </w:rPr>
+        <w:t>@(1</w:t>
+      </w:r>
+      <w:proofErr w:type="gramStart"/>
+      <w:r>
+        <w:rPr>
+          <w:rFonts w:ascii="Times New Roman" w:hAnsi="Times New Roman" w:cs="Times New Roman"/>
+          <w:sz w:val="24"/>
+          <w:szCs w:val="24"/>
+        </w:rPr>
+        <w:t>).GetType</w:t>
+      </w:r>
+      <w:proofErr w:type="gramEnd"/>
+      <w:r>
+        <w:rPr>
+          <w:rFonts w:ascii="Times New Roman" w:hAnsi="Times New Roman" w:cs="Times New Roman"/>
+          <w:sz w:val="24"/>
+          <w:szCs w:val="24"/>
+        </w:rPr>
+        <w:t>().Name</w:t>
+      </w:r>
+    </w:p>
+    <w:p>
+      <w:pPr>
+        <w:spacing w:line="360" w:lineRule="auto"/>
+        <w:jc w:val="center"/>
+        <w:rPr>
+          <w:rFonts w:ascii="Times New Roman" w:hAnsi="Times New Roman" w:cs="Times New Roman"/>
+          <w:sz w:val="24"/>
+          <w:szCs w:val="24"/>
+        </w:rPr>
+      </w:pPr>
+      <w:r>
+        <w:rPr>
+          <w:noProof/>
+        </w:rPr>
+        <w:drawing>
+          <wp:inline distT="0" distB="0" distL="0" distR="0" wp14:anchorId="78E296A1" wp14:editId="27B9AA02">
+            <wp:extent cx="761905" cy="266667"/>
+            <wp:effectExtent l="0" t="0" r="635" b="635"/>
+            <wp:docPr id="25" name="Imagem 25"/>
+            <wp:cNvGraphicFramePr>
+              <a:graphicFrameLocks xmlns:a="http://schemas.openxmlformats.org/drawingml/2006/main" noChangeAspect="1"/>
+            </wp:cNvGraphicFramePr>
+            <a:graphic xmlns:a="http://schemas.openxmlformats.org/drawingml/2006/main">
+              <a:graphicData uri="http://schemas.openxmlformats.org/drawingml/2006/picture">
+                <pic:pic xmlns:pic="http://schemas.openxmlformats.org/drawingml/2006/picture">
+                  <pic:nvPicPr>
+                    <pic:cNvPr id="1" name=""/>
+                    <pic:cNvPicPr/>
+                  </pic:nvPicPr>
+                  <pic:blipFill>
+                    <a:blip r:embed="rId31"/>
+                    <a:stretch>
+                      <a:fillRect/>
+                    </a:stretch>
+                  </pic:blipFill>
+                  <pic:spPr>
+                    <a:xfrm>
+                      <a:off x="0" y="0"/>
+                      <a:ext cx="761905" cy="266667"/>
+                    </a:xfrm>
+                    <a:prstGeom prst="rect">
+                      <a:avLst/>
+                    </a:prstGeom>
+                  </pic:spPr>
+                </pic:pic>
+              </a:graphicData>
+            </a:graphic>
+          </wp:inline>
+        </w:drawing>
+      </w:r>
+    </w:p>
+    <w:p>
+      <w:pPr>
+        <w:pStyle w:val="PargrafodaLista"/>
+        <w:numPr>
+          <w:ilvl w:val="3"/>
+          <w:numId w:val="1"/>
+        </w:numPr>
+        <w:spacing w:line="360" w:lineRule="auto"/>
+        <w:jc w:val="both"/>
+        <w:rPr>
+          <w:rFonts w:ascii="Times New Roman" w:hAnsi="Times New Roman" w:cs="Times New Roman"/>
+          <w:sz w:val="24"/>
+          <w:szCs w:val="24"/>
+        </w:rPr>
+      </w:pPr>
+      <w:r>
+        <w:rPr>
+          <w:rFonts w:ascii="Times New Roman" w:hAnsi="Times New Roman" w:cs="Times New Roman"/>
+          <w:sz w:val="24"/>
+          <w:szCs w:val="24"/>
+        </w:rPr>
+        <w:t xml:space="preserve"> Sem o @:</w:t>
+      </w:r>
+    </w:p>
+    <w:p>
+      <w:pPr>
+        <w:spacing w:line="360" w:lineRule="auto"/>
+        <w:jc w:val="center"/>
+        <w:rPr>
+          <w:rFonts w:ascii="Times New Roman" w:hAnsi="Times New Roman" w:cs="Times New Roman"/>
+          <w:sz w:val="24"/>
+          <w:szCs w:val="24"/>
+        </w:rPr>
+      </w:pPr>
+      <w:r>
+        <w:rPr>
+          <w:rFonts w:ascii="Times New Roman" w:hAnsi="Times New Roman" w:cs="Times New Roman"/>
+          <w:sz w:val="24"/>
+          <w:szCs w:val="24"/>
+        </w:rPr>
+        <w:t>(1</w:t>
+      </w:r>
+      <w:proofErr w:type="gramStart"/>
+      <w:r>
+        <w:rPr>
+          <w:rFonts w:ascii="Times New Roman" w:hAnsi="Times New Roman" w:cs="Times New Roman"/>
+          <w:sz w:val="24"/>
+          <w:szCs w:val="24"/>
+        </w:rPr>
+        <w:t>).</w:t>
+      </w:r>
+      <w:proofErr w:type="spellStart"/>
+      <w:r>
+        <w:rPr>
+          <w:rFonts w:ascii="Times New Roman" w:hAnsi="Times New Roman" w:cs="Times New Roman"/>
+          <w:sz w:val="24"/>
+          <w:szCs w:val="24"/>
+        </w:rPr>
+        <w:t>GetType</w:t>
+      </w:r>
+      <w:proofErr w:type="spellEnd"/>
+      <w:proofErr w:type="gramEnd"/>
+      <w:r>
+        <w:rPr>
+          <w:rFonts w:ascii="Times New Roman" w:hAnsi="Times New Roman" w:cs="Times New Roman"/>
+          <w:sz w:val="24"/>
+          <w:szCs w:val="24"/>
+        </w:rPr>
+        <w:t>().Name</w:t>
+      </w:r>
+    </w:p>
+    <w:p>
+      <w:pPr>
+        <w:spacing w:line="360" w:lineRule="auto"/>
+        <w:jc w:val="center"/>
+        <w:rPr>
+          <w:rFonts w:ascii="Times New Roman" w:hAnsi="Times New Roman" w:cs="Times New Roman"/>
+          <w:sz w:val="24"/>
+          <w:szCs w:val="24"/>
+        </w:rPr>
+      </w:pPr>
+      <w:r>
+        <w:rPr>
+          <w:rFonts w:ascii="Times New Roman" w:hAnsi="Times New Roman" w:cs="Times New Roman"/>
+          <w:sz w:val="24"/>
+          <w:szCs w:val="24"/>
+        </w:rPr>
+        <w:drawing>
+          <wp:inline distT="0" distB="0" distL="0" distR="0" wp14:anchorId="63C11895" wp14:editId="01D8F1F6">
+            <wp:extent cx="571580" cy="228632"/>
+            <wp:effectExtent l="0" t="0" r="0" b="0"/>
+            <wp:docPr id="26" name="Imagem 26"/>
+            <wp:cNvGraphicFramePr>
+              <a:graphicFrameLocks xmlns:a="http://schemas.openxmlformats.org/drawingml/2006/main" noChangeAspect="1"/>
+            </wp:cNvGraphicFramePr>
+            <a:graphic xmlns:a="http://schemas.openxmlformats.org/drawingml/2006/main">
+              <a:graphicData uri="http://schemas.openxmlformats.org/drawingml/2006/picture">
+                <pic:pic xmlns:pic="http://schemas.openxmlformats.org/drawingml/2006/picture">
+                  <pic:nvPicPr>
+                    <pic:cNvPr id="1" name=""/>
+                    <pic:cNvPicPr/>
+                  </pic:nvPicPr>
+                  <pic:blipFill>
+                    <a:blip r:embed="rId32"/>
+                    <a:stretch>
+                      <a:fillRect/>
+                    </a:stretch>
+                  </pic:blipFill>
+                  <pic:spPr>
+                    <a:xfrm>
+                      <a:off x="0" y="0"/>
+                      <a:ext cx="571580" cy="228632"/>
+                    </a:xfrm>
+                    <a:prstGeom prst="rect">
+                      <a:avLst/>
+                    </a:prstGeom>
+                  </pic:spPr>
+                </pic:pic>
+              </a:graphicData>
+            </a:graphic>
+          </wp:inline>
+        </w:drawing>
+      </w:r>
+    </w:p>
+    <w:p>
+      <w:pPr>
+        <w:spacing w:line="360" w:lineRule="auto"/>
+        <w:jc w:val="center"/>
+        <w:rPr>
+          <w:rFonts w:ascii="Times New Roman" w:hAnsi="Times New Roman" w:cs="Times New Roman"/>
+          <w:sz w:val="24"/>
+          <w:szCs w:val="24"/>
+        </w:rPr>
+      </w:pPr>
+      <w:r>
+        <w:rPr>
+          <w:rFonts w:ascii="Times New Roman" w:hAnsi="Times New Roman" w:cs="Times New Roman"/>
+          <w:sz w:val="24"/>
+          <w:szCs w:val="24"/>
+        </w:rPr>
+        <w:t>(</w:t>
+      </w:r>
+      <w:proofErr w:type="gramStart"/>
+      <w:r>
+        <w:rPr>
+          <w:rFonts w:ascii="Times New Roman" w:hAnsi="Times New Roman" w:cs="Times New Roman"/>
+          <w:sz w:val="24"/>
+          <w:szCs w:val="24"/>
+        </w:rPr>
+        <w:t>).</w:t>
+      </w:r>
+      <w:proofErr w:type="spellStart"/>
+      <w:r>
+        <w:rPr>
+          <w:rFonts w:ascii="Times New Roman" w:hAnsi="Times New Roman" w:cs="Times New Roman"/>
+          <w:sz w:val="24"/>
+          <w:szCs w:val="24"/>
+        </w:rPr>
+        <w:t>GetType</w:t>
+      </w:r>
+      <w:proofErr w:type="spellEnd"/>
+      <w:proofErr w:type="gramEnd"/>
+      <w:r>
+        <w:rPr>
+          <w:rFonts w:ascii="Times New Roman" w:hAnsi="Times New Roman" w:cs="Times New Roman"/>
+          <w:sz w:val="24"/>
+          <w:szCs w:val="24"/>
+        </w:rPr>
+        <w:t>().Name</w:t>
+      </w:r>
+    </w:p>
+    <w:p>
+      <w:pPr>
+        <w:spacing w:line="360" w:lineRule="auto"/>
+        <w:jc w:val="center"/>
+        <w:rPr>
+          <w:rFonts w:ascii="Times New Roman" w:hAnsi="Times New Roman" w:cs="Times New Roman"/>
+          <w:sz w:val="24"/>
+          <w:szCs w:val="24"/>
+        </w:rPr>
+      </w:pPr>
+      <w:r>
+        <w:rPr>
+          <w:rFonts w:ascii="Times New Roman" w:hAnsi="Times New Roman" w:cs="Times New Roman"/>
+          <w:sz w:val="24"/>
+          <w:szCs w:val="24"/>
+        </w:rPr>
+        <w:lastRenderedPageBreak/>
+        <w:drawing>
+          <wp:inline distT="0" distB="0" distL="0" distR="0" wp14:anchorId="1222A341" wp14:editId="72E3F1B7">
+            <wp:extent cx="3837940" cy="880054"/>
+            <wp:effectExtent l="0" t="0" r="0" b="0"/>
+            <wp:docPr id="27" name="Imagem 27"/>
+            <wp:cNvGraphicFramePr>
+              <a:graphicFrameLocks xmlns:a="http://schemas.openxmlformats.org/drawingml/2006/main" noChangeAspect="1"/>
+            </wp:cNvGraphicFramePr>
+            <a:graphic xmlns:a="http://schemas.openxmlformats.org/drawingml/2006/main">
+              <a:graphicData uri="http://schemas.openxmlformats.org/drawingml/2006/picture">
+                <pic:pic xmlns:pic="http://schemas.openxmlformats.org/drawingml/2006/picture">
+                  <pic:nvPicPr>
+                    <pic:cNvPr id="1" name=""/>
+                    <pic:cNvPicPr/>
+                  </pic:nvPicPr>
+                  <pic:blipFill>
+                    <a:blip r:embed="rId33"/>
+                    <a:stretch>
+                      <a:fillRect/>
+                    </a:stretch>
+                  </pic:blipFill>
+                  <pic:spPr>
+                    <a:xfrm>
+                      <a:off x="0" y="0"/>
+                      <a:ext cx="3847397" cy="882222"/>
+                    </a:xfrm>
+                    <a:prstGeom prst="rect">
+                      <a:avLst/>
+                    </a:prstGeom>
+                  </pic:spPr>
+                </pic:pic>
+              </a:graphicData>
+            </a:graphic>
+          </wp:inline>
+        </w:drawing>
+      </w:r>
+    </w:p>
+    <w:p>
+      <w:pPr>
+        <w:pStyle w:val="PargrafodaLista"/>
+        <w:numPr>
+          <w:ilvl w:val="3"/>
+          <w:numId w:val="1"/>
+        </w:numPr>
+        <w:spacing w:line="360" w:lineRule="auto"/>
+        <w:jc w:val="both"/>
+        <w:rPr>
+          <w:rFonts w:ascii="Times New Roman" w:hAnsi="Times New Roman" w:cs="Times New Roman"/>
+          <w:sz w:val="24"/>
+          <w:szCs w:val="24"/>
+        </w:rPr>
+      </w:pPr>
+      <w:r>
+        <w:rPr>
+          <w:rFonts w:ascii="Times New Roman" w:hAnsi="Times New Roman" w:cs="Times New Roman"/>
+          <w:sz w:val="24"/>
+          <w:szCs w:val="24"/>
+        </w:rPr>
+        <w:t xml:space="preserve"> Se for colocar 1 número só dentro do (), mas mesmo assim quiser forçar que é um Array, pode, além de colocar @, colocar uma ‘,’ antes:</w:t>
+      </w:r>
+    </w:p>
+    <w:p>
+      <w:pPr>
+        <w:spacing w:line="360" w:lineRule="auto"/>
+        <w:jc w:val="center"/>
+        <w:rPr>
+          <w:rFonts w:ascii="Times New Roman" w:hAnsi="Times New Roman" w:cs="Times New Roman"/>
+          <w:sz w:val="24"/>
+          <w:szCs w:val="24"/>
+        </w:rPr>
+      </w:pPr>
+      <w:r>
+        <w:rPr>
+          <w:rFonts w:ascii="Times New Roman" w:hAnsi="Times New Roman" w:cs="Times New Roman"/>
+          <w:sz w:val="24"/>
+          <w:szCs w:val="24"/>
+        </w:rPr>
+        <w:t>(,1</w:t>
+      </w:r>
+      <w:proofErr w:type="gramStart"/>
+      <w:r>
+        <w:rPr>
+          <w:rFonts w:ascii="Times New Roman" w:hAnsi="Times New Roman" w:cs="Times New Roman"/>
+          <w:sz w:val="24"/>
+          <w:szCs w:val="24"/>
+        </w:rPr>
+        <w:t>).</w:t>
+      </w:r>
+      <w:proofErr w:type="spellStart"/>
+      <w:r>
+        <w:rPr>
+          <w:rFonts w:ascii="Times New Roman" w:hAnsi="Times New Roman" w:cs="Times New Roman"/>
+          <w:sz w:val="24"/>
+          <w:szCs w:val="24"/>
+        </w:rPr>
+        <w:t>GetType</w:t>
+      </w:r>
+      <w:proofErr w:type="spellEnd"/>
+      <w:proofErr w:type="gramEnd"/>
+      <w:r>
+        <w:rPr>
+          <w:rFonts w:ascii="Times New Roman" w:hAnsi="Times New Roman" w:cs="Times New Roman"/>
+          <w:sz w:val="24"/>
+          <w:szCs w:val="24"/>
+        </w:rPr>
+        <w:t>().Name</w:t>
+      </w:r>
+    </w:p>
+    <w:p>
+      <w:pPr>
+        <w:spacing w:line="360" w:lineRule="auto"/>
+        <w:jc w:val="center"/>
+        <w:rPr>
+          <w:rFonts w:ascii="Times New Roman" w:hAnsi="Times New Roman" w:cs="Times New Roman"/>
+          <w:sz w:val="24"/>
+          <w:szCs w:val="24"/>
+        </w:rPr>
+      </w:pPr>
+      <w:r>
+        <w:rPr>
+          <w:noProof/>
+        </w:rPr>
+        <w:drawing>
+          <wp:inline distT="0" distB="0" distL="0" distR="0" wp14:anchorId="41BECFB7" wp14:editId="50336982">
+            <wp:extent cx="761905" cy="266667"/>
+            <wp:effectExtent l="0" t="0" r="635" b="635"/>
+            <wp:docPr id="28" name="Imagem 28"/>
+            <wp:cNvGraphicFramePr>
+              <a:graphicFrameLocks xmlns:a="http://schemas.openxmlformats.org/drawingml/2006/main" noChangeAspect="1"/>
+            </wp:cNvGraphicFramePr>
+            <a:graphic xmlns:a="http://schemas.openxmlformats.org/drawingml/2006/main">
+              <a:graphicData uri="http://schemas.openxmlformats.org/drawingml/2006/picture">
+                <pic:pic xmlns:pic="http://schemas.openxmlformats.org/drawingml/2006/picture">
+                  <pic:nvPicPr>
+                    <pic:cNvPr id="1" name=""/>
+                    <pic:cNvPicPr/>
+                  </pic:nvPicPr>
+                  <pic:blipFill>
+                    <a:blip r:embed="rId31"/>
+                    <a:stretch>
+                      <a:fillRect/>
+                    </a:stretch>
+                  </pic:blipFill>
+                  <pic:spPr>
+                    <a:xfrm>
+                      <a:off x="0" y="0"/>
+                      <a:ext cx="761905" cy="266667"/>
+                    </a:xfrm>
+                    <a:prstGeom prst="rect">
+                      <a:avLst/>
+                    </a:prstGeom>
+                  </pic:spPr>
+                </pic:pic>
+              </a:graphicData>
+            </a:graphic>
+          </wp:inline>
+        </w:drawing>
+      </w:r>
+    </w:p>
+    <w:p>
+      <w:pPr>
+        <w:pStyle w:val="PargrafodaLista"/>
+        <w:numPr>
+          <w:ilvl w:val="2"/>
+          <w:numId w:val="1"/>
+        </w:numPr>
+        <w:spacing w:line="360" w:lineRule="auto"/>
+        <w:jc w:val="both"/>
+        <w:rPr>
+          <w:rFonts w:ascii="Times New Roman" w:hAnsi="Times New Roman" w:cs="Times New Roman"/>
+          <w:sz w:val="24"/>
+          <w:szCs w:val="24"/>
+        </w:rPr>
+      </w:pPr>
+      <w:r>
+        <w:rPr>
+          <w:rFonts w:ascii="Times New Roman" w:hAnsi="Times New Roman" w:cs="Times New Roman"/>
+          <w:sz w:val="24"/>
+          <w:szCs w:val="24"/>
+        </w:rPr>
+        <w:t xml:space="preserve">Sabendo disso e que o </w:t>
+      </w:r>
+      <w:proofErr w:type="spellStart"/>
+      <w:r>
+        <w:rPr>
+          <w:rFonts w:ascii="Times New Roman" w:hAnsi="Times New Roman" w:cs="Times New Roman"/>
+          <w:sz w:val="24"/>
+          <w:szCs w:val="24"/>
+        </w:rPr>
+        <w:t>select</w:t>
+      </w:r>
+      <w:proofErr w:type="spellEnd"/>
+      <w:r>
+        <w:rPr>
+          <w:rFonts w:ascii="Times New Roman" w:hAnsi="Times New Roman" w:cs="Times New Roman"/>
+          <w:sz w:val="24"/>
+          <w:szCs w:val="24"/>
+        </w:rPr>
+        <w:t xml:space="preserve"> utiliza </w:t>
+      </w:r>
+      <w:proofErr w:type="spellStart"/>
+      <w:r>
+        <w:rPr>
+          <w:rFonts w:ascii="Times New Roman" w:hAnsi="Times New Roman" w:cs="Times New Roman"/>
+          <w:sz w:val="24"/>
+          <w:szCs w:val="24"/>
+        </w:rPr>
+        <w:t>arrays</w:t>
+      </w:r>
+      <w:proofErr w:type="spellEnd"/>
+      <w:r>
+        <w:rPr>
+          <w:rFonts w:ascii="Times New Roman" w:hAnsi="Times New Roman" w:cs="Times New Roman"/>
+          <w:sz w:val="24"/>
+          <w:szCs w:val="24"/>
+        </w:rPr>
+        <w:t>, podemos criar outra variável e colocar ambas as expressões separadas por vírgula, formando um Array e deixando nosso código ainda mais limpo:</w:t>
+      </w:r>
+    </w:p>
+    <w:p>
+      <w:pPr>
+        <w:pStyle w:val="PargrafodaLista"/>
+        <w:numPr>
+          <w:ilvl w:val="3"/>
+          <w:numId w:val="1"/>
+        </w:numPr>
+        <w:spacing w:line="360" w:lineRule="auto"/>
+        <w:jc w:val="both"/>
+        <w:rPr>
+          <w:rFonts w:ascii="Times New Roman" w:hAnsi="Times New Roman" w:cs="Times New Roman"/>
+          <w:sz w:val="24"/>
+          <w:szCs w:val="24"/>
+        </w:rPr>
+      </w:pPr>
+      <w:r>
+        <w:rPr>
+          <w:rFonts w:ascii="Times New Roman" w:hAnsi="Times New Roman" w:cs="Times New Roman"/>
+          <w:sz w:val="24"/>
+          <w:szCs w:val="24"/>
+        </w:rPr>
+        <w:t xml:space="preserve"> Opções para dizer que é um Array:</w:t>
+      </w:r>
+    </w:p>
+    <w:p>
+      <w:pPr>
+        <w:spacing w:line="360" w:lineRule="auto"/>
+        <w:jc w:val="center"/>
+        <w:rPr>
+          <w:rFonts w:ascii="Times New Roman" w:hAnsi="Times New Roman" w:cs="Times New Roman"/>
+          <w:sz w:val="24"/>
+          <w:szCs w:val="24"/>
+        </w:rPr>
+      </w:pPr>
+      <w:r>
+        <w:rPr>
+          <w:rFonts w:ascii="Times New Roman" w:hAnsi="Times New Roman" w:cs="Times New Roman"/>
+          <w:sz w:val="24"/>
+          <w:szCs w:val="24"/>
+        </w:rPr>
+        <w:t>$</w:t>
+      </w:r>
+      <w:proofErr w:type="spellStart"/>
+      <w:r>
+        <w:rPr>
+          <w:rFonts w:ascii="Times New Roman" w:hAnsi="Times New Roman" w:cs="Times New Roman"/>
+          <w:sz w:val="24"/>
+          <w:szCs w:val="24"/>
+        </w:rPr>
+        <w:t>params</w:t>
+      </w:r>
+      <w:proofErr w:type="spellEnd"/>
+      <w:r>
+        <w:rPr>
+          <w:rFonts w:ascii="Times New Roman" w:hAnsi="Times New Roman" w:cs="Times New Roman"/>
+          <w:sz w:val="24"/>
+          <w:szCs w:val="24"/>
+        </w:rPr>
+        <w:t xml:space="preserve"> = </w:t>
+      </w:r>
+      <w:proofErr w:type="gramStart"/>
+      <w:r>
+        <w:rPr>
+          <w:rFonts w:ascii="Times New Roman" w:hAnsi="Times New Roman" w:cs="Times New Roman"/>
+          <w:sz w:val="24"/>
+          <w:szCs w:val="24"/>
+        </w:rPr>
+        <w:t>@(</w:t>
+      </w:r>
+      <w:proofErr w:type="gramEnd"/>
+      <w:r>
+        <w:rPr>
+          <w:rFonts w:ascii="Times New Roman" w:hAnsi="Times New Roman" w:cs="Times New Roman"/>
+          <w:sz w:val="24"/>
+          <w:szCs w:val="24"/>
+        </w:rPr>
+        <w:t>$nameExpr, $</w:t>
+      </w:r>
+      <w:proofErr w:type="spellStart"/>
+      <w:r>
+        <w:rPr>
+          <w:rFonts w:ascii="Times New Roman" w:hAnsi="Times New Roman" w:cs="Times New Roman"/>
+          <w:sz w:val="24"/>
+          <w:szCs w:val="24"/>
+        </w:rPr>
+        <w:t>lengthExpr</w:t>
+      </w:r>
+      <w:proofErr w:type="spellEnd"/>
+      <w:r>
+        <w:rPr>
+          <w:rFonts w:ascii="Times New Roman" w:hAnsi="Times New Roman" w:cs="Times New Roman"/>
+          <w:sz w:val="24"/>
+          <w:szCs w:val="24"/>
+        </w:rPr>
+        <w:t>)</w:t>
+      </w:r>
+    </w:p>
+    <w:p>
+      <w:pPr>
+        <w:spacing w:line="360" w:lineRule="auto"/>
+        <w:jc w:val="center"/>
+        <w:rPr>
+          <w:rFonts w:ascii="Times New Roman" w:hAnsi="Times New Roman" w:cs="Times New Roman"/>
+          <w:sz w:val="24"/>
+          <w:szCs w:val="24"/>
+        </w:rPr>
+      </w:pPr>
+      <w:r>
+        <w:rPr>
+          <w:rFonts w:ascii="Times New Roman" w:hAnsi="Times New Roman" w:cs="Times New Roman"/>
+          <w:sz w:val="24"/>
+          <w:szCs w:val="24"/>
+        </w:rPr>
+        <w:t>$</w:t>
+      </w:r>
+      <w:proofErr w:type="spellStart"/>
+      <w:r>
+        <w:rPr>
+          <w:rFonts w:ascii="Times New Roman" w:hAnsi="Times New Roman" w:cs="Times New Roman"/>
+          <w:sz w:val="24"/>
+          <w:szCs w:val="24"/>
+        </w:rPr>
+        <w:t>params</w:t>
+      </w:r>
+      <w:proofErr w:type="spellEnd"/>
+      <w:r>
+        <w:rPr>
+          <w:rFonts w:ascii="Times New Roman" w:hAnsi="Times New Roman" w:cs="Times New Roman"/>
+          <w:sz w:val="24"/>
+          <w:szCs w:val="24"/>
+        </w:rPr>
+        <w:t xml:space="preserve"> = ($</w:t>
+      </w:r>
+      <w:proofErr w:type="spellStart"/>
+      <w:r>
+        <w:rPr>
+          <w:rFonts w:ascii="Times New Roman" w:hAnsi="Times New Roman" w:cs="Times New Roman"/>
+          <w:sz w:val="24"/>
+          <w:szCs w:val="24"/>
+        </w:rPr>
+        <w:t>nameExpr</w:t>
+      </w:r>
+      <w:proofErr w:type="spellEnd"/>
+      <w:r>
+        <w:rPr>
+          <w:rFonts w:ascii="Times New Roman" w:hAnsi="Times New Roman" w:cs="Times New Roman"/>
+          <w:sz w:val="24"/>
+          <w:szCs w:val="24"/>
+        </w:rPr>
+        <w:t>, $</w:t>
+      </w:r>
+      <w:proofErr w:type="spellStart"/>
+      <w:r>
+        <w:rPr>
+          <w:rFonts w:ascii="Times New Roman" w:hAnsi="Times New Roman" w:cs="Times New Roman"/>
+          <w:sz w:val="24"/>
+          <w:szCs w:val="24"/>
+        </w:rPr>
+        <w:t>lengthExpr</w:t>
+      </w:r>
+      <w:proofErr w:type="spellEnd"/>
+      <w:r>
+        <w:rPr>
+          <w:rFonts w:ascii="Times New Roman" w:hAnsi="Times New Roman" w:cs="Times New Roman"/>
+          <w:sz w:val="24"/>
+          <w:szCs w:val="24"/>
+        </w:rPr>
+        <w:t>)</w:t>
+      </w:r>
+    </w:p>
+    <w:p>
+      <w:pPr>
+        <w:spacing w:line="360" w:lineRule="auto"/>
+        <w:jc w:val="center"/>
+        <w:rPr>
+          <w:rFonts w:ascii="Times New Roman" w:hAnsi="Times New Roman" w:cs="Times New Roman"/>
+          <w:sz w:val="24"/>
+          <w:szCs w:val="24"/>
+        </w:rPr>
+      </w:pPr>
+      <w:r>
+        <w:rPr>
+          <w:rFonts w:ascii="Times New Roman" w:hAnsi="Times New Roman" w:cs="Times New Roman"/>
+          <w:sz w:val="24"/>
+          <w:szCs w:val="24"/>
+        </w:rPr>
+        <w:t>$</w:t>
+      </w:r>
+      <w:proofErr w:type="spellStart"/>
+      <w:r>
+        <w:rPr>
+          <w:rFonts w:ascii="Times New Roman" w:hAnsi="Times New Roman" w:cs="Times New Roman"/>
+          <w:sz w:val="24"/>
+          <w:szCs w:val="24"/>
+        </w:rPr>
+        <w:t>params</w:t>
+      </w:r>
+      <w:proofErr w:type="spellEnd"/>
+      <w:r>
+        <w:rPr>
+          <w:rFonts w:ascii="Times New Roman" w:hAnsi="Times New Roman" w:cs="Times New Roman"/>
+          <w:sz w:val="24"/>
+          <w:szCs w:val="24"/>
+        </w:rPr>
+        <w:t xml:space="preserve"> = $</w:t>
+      </w:r>
+      <w:proofErr w:type="spellStart"/>
+      <w:r>
+        <w:rPr>
+          <w:rFonts w:ascii="Times New Roman" w:hAnsi="Times New Roman" w:cs="Times New Roman"/>
+          <w:sz w:val="24"/>
+          <w:szCs w:val="24"/>
+        </w:rPr>
+        <w:t>nameExpr</w:t>
+      </w:r>
+      <w:proofErr w:type="spellEnd"/>
+      <w:r>
+        <w:rPr>
+          <w:rFonts w:ascii="Times New Roman" w:hAnsi="Times New Roman" w:cs="Times New Roman"/>
+          <w:sz w:val="24"/>
+          <w:szCs w:val="24"/>
+        </w:rPr>
+        <w:t>, $</w:t>
+      </w:r>
+      <w:proofErr w:type="spellStart"/>
+      <w:r>
+        <w:rPr>
+          <w:rFonts w:ascii="Times New Roman" w:hAnsi="Times New Roman" w:cs="Times New Roman"/>
+          <w:sz w:val="24"/>
+          <w:szCs w:val="24"/>
+        </w:rPr>
+        <w:t>lengthExpr</w:t>
+      </w:r>
+      <w:proofErr w:type="spellEnd"/>
+    </w:p>
+    <w:p>
+      <w:pPr>
+        <w:pStyle w:val="PargrafodaLista"/>
+        <w:numPr>
+          <w:ilvl w:val="2"/>
+          <w:numId w:val="1"/>
+        </w:numPr>
+        <w:spacing w:line="360" w:lineRule="auto"/>
+        <w:jc w:val="both"/>
+        <w:rPr>
+          <w:rFonts w:ascii="Times New Roman" w:hAnsi="Times New Roman" w:cs="Times New Roman"/>
+          <w:sz w:val="24"/>
+          <w:szCs w:val="24"/>
+        </w:rPr>
+      </w:pPr>
+      <w:r>
+        <w:rPr>
+          <w:rFonts w:ascii="Times New Roman" w:hAnsi="Times New Roman" w:cs="Times New Roman"/>
+          <w:sz w:val="24"/>
+          <w:szCs w:val="24"/>
+        </w:rPr>
+        <w:t>Agora nosso código completo ficou assim e o resultado final continua o mesmo:</w:t>
+      </w:r>
+    </w:p>
+    <w:p>
+      <w:pPr>
+        <w:pStyle w:val="PargrafodaLista"/>
+        <w:spacing w:line="360" w:lineRule="auto"/>
+        <w:ind w:left="1800"/>
+        <w:jc w:val="both"/>
+        <w:rPr>
+          <w:rFonts w:ascii="Times New Roman" w:hAnsi="Times New Roman" w:cs="Times New Roman"/>
+          <w:sz w:val="24"/>
+          <w:szCs w:val="24"/>
+          <w:lang w:val="en-US"/>
+        </w:rPr>
+      </w:pPr>
+      <w:r>
+        <w:rPr>
+          <w:rFonts w:ascii="Times New Roman" w:hAnsi="Times New Roman" w:cs="Times New Roman"/>
+          <w:sz w:val="24"/>
+          <w:szCs w:val="24"/>
+          <w:lang w:val="en-US"/>
+        </w:rPr>
+        <w:t>$</w:t>
+      </w:r>
+      <w:proofErr w:type="spellStart"/>
+      <w:r>
+        <w:rPr>
+          <w:rFonts w:ascii="Times New Roman" w:hAnsi="Times New Roman" w:cs="Times New Roman"/>
+          <w:sz w:val="24"/>
+          <w:szCs w:val="24"/>
+          <w:lang w:val="en-US"/>
+        </w:rPr>
+        <w:t>nameExpr</w:t>
+      </w:r>
+      <w:proofErr w:type="spellEnd"/>
+      <w:r>
+        <w:rPr>
+          <w:rFonts w:ascii="Times New Roman" w:hAnsi="Times New Roman" w:cs="Times New Roman"/>
+          <w:sz w:val="24"/>
+          <w:szCs w:val="24"/>
+          <w:lang w:val="en-US"/>
+        </w:rPr>
+        <w:t xml:space="preserve"> = "Name"</w:t>
+      </w:r>
+    </w:p>
+    <w:p>
+      <w:pPr>
+        <w:pStyle w:val="PargrafodaLista"/>
+        <w:spacing w:line="360" w:lineRule="auto"/>
+        <w:ind w:left="1800"/>
+        <w:jc w:val="both"/>
+        <w:rPr>
+          <w:rFonts w:ascii="Times New Roman" w:hAnsi="Times New Roman" w:cs="Times New Roman"/>
+          <w:sz w:val="24"/>
+          <w:szCs w:val="24"/>
+          <w:lang w:val="en-US"/>
+        </w:rPr>
+      </w:pPr>
+      <w:r>
+        <w:rPr>
+          <w:rFonts w:ascii="Times New Roman" w:hAnsi="Times New Roman" w:cs="Times New Roman"/>
+          <w:sz w:val="24"/>
+          <w:szCs w:val="24"/>
+          <w:lang w:val="en-US"/>
+        </w:rPr>
+        <w:t>$</w:t>
+      </w:r>
+      <w:proofErr w:type="spellStart"/>
+      <w:r>
+        <w:rPr>
+          <w:rFonts w:ascii="Times New Roman" w:hAnsi="Times New Roman" w:cs="Times New Roman"/>
+          <w:sz w:val="24"/>
+          <w:szCs w:val="24"/>
+          <w:lang w:val="en-US"/>
+        </w:rPr>
+        <w:t>lengthExpr</w:t>
+      </w:r>
+      <w:proofErr w:type="spellEnd"/>
+      <w:r>
+        <w:rPr>
+          <w:rFonts w:ascii="Times New Roman" w:hAnsi="Times New Roman" w:cs="Times New Roman"/>
+          <w:sz w:val="24"/>
+          <w:szCs w:val="24"/>
+          <w:lang w:val="en-US"/>
+        </w:rPr>
+        <w:t xml:space="preserve"> = </w:t>
+      </w:r>
+      <w:proofErr w:type="gramStart"/>
+      <w:r>
+        <w:rPr>
+          <w:rFonts w:ascii="Times New Roman" w:hAnsi="Times New Roman" w:cs="Times New Roman"/>
+          <w:sz w:val="24"/>
+          <w:szCs w:val="24"/>
+          <w:lang w:val="en-US"/>
+        </w:rPr>
+        <w:t>{ "</w:t>
+      </w:r>
+      <w:proofErr w:type="gramEnd"/>
+      <w:r>
+        <w:rPr>
+          <w:rFonts w:ascii="Times New Roman" w:hAnsi="Times New Roman" w:cs="Times New Roman"/>
+          <w:sz w:val="24"/>
+          <w:szCs w:val="24"/>
+          <w:lang w:val="en-US"/>
+        </w:rPr>
+        <w:t>{0:N2}KB" -f ($_.Length/1KB) }</w:t>
+      </w:r>
+    </w:p>
+    <w:p>
+      <w:pPr>
+        <w:pStyle w:val="PargrafodaLista"/>
+        <w:spacing w:line="360" w:lineRule="auto"/>
+        <w:ind w:left="1800"/>
+        <w:jc w:val="both"/>
+        <w:rPr>
+          <w:rFonts w:ascii="Times New Roman" w:hAnsi="Times New Roman" w:cs="Times New Roman"/>
+          <w:sz w:val="24"/>
+          <w:szCs w:val="24"/>
+          <w:lang w:val="en-US"/>
+        </w:rPr>
+      </w:pPr>
+    </w:p>
+    <w:p>
+      <w:pPr>
+        <w:pStyle w:val="PargrafodaLista"/>
+        <w:spacing w:line="360" w:lineRule="auto"/>
+        <w:ind w:left="1800"/>
+        <w:jc w:val="both"/>
+        <w:rPr>
+          <w:rFonts w:ascii="Times New Roman" w:hAnsi="Times New Roman" w:cs="Times New Roman"/>
+          <w:sz w:val="24"/>
+          <w:szCs w:val="24"/>
+          <w:lang w:val="en-US"/>
+        </w:rPr>
+      </w:pPr>
+      <w:r>
+        <w:rPr>
+          <w:rFonts w:ascii="Times New Roman" w:hAnsi="Times New Roman" w:cs="Times New Roman"/>
+          <w:sz w:val="24"/>
+          <w:szCs w:val="24"/>
+          <w:lang w:val="en-US"/>
+        </w:rPr>
+        <w:t>$params = $</w:t>
+      </w:r>
+      <w:proofErr w:type="spellStart"/>
+      <w:r>
+        <w:rPr>
+          <w:rFonts w:ascii="Times New Roman" w:hAnsi="Times New Roman" w:cs="Times New Roman"/>
+          <w:sz w:val="24"/>
+          <w:szCs w:val="24"/>
+          <w:lang w:val="en-US"/>
+        </w:rPr>
+        <w:t>nameExpr</w:t>
+      </w:r>
+      <w:proofErr w:type="spellEnd"/>
+      <w:r>
+        <w:rPr>
+          <w:rFonts w:ascii="Times New Roman" w:hAnsi="Times New Roman" w:cs="Times New Roman"/>
+          <w:sz w:val="24"/>
+          <w:szCs w:val="24"/>
+          <w:lang w:val="en-US"/>
+        </w:rPr>
+        <w:t>, $</w:t>
+      </w:r>
+      <w:proofErr w:type="spellStart"/>
+      <w:r>
+        <w:rPr>
+          <w:rFonts w:ascii="Times New Roman" w:hAnsi="Times New Roman" w:cs="Times New Roman"/>
+          <w:sz w:val="24"/>
+          <w:szCs w:val="24"/>
+          <w:lang w:val="en-US"/>
+        </w:rPr>
+        <w:t>lengthExpr</w:t>
+      </w:r>
+      <w:proofErr w:type="spellEnd"/>
+    </w:p>
+    <w:p>
+      <w:pPr>
+        <w:pStyle w:val="PargrafodaLista"/>
+        <w:spacing w:line="360" w:lineRule="auto"/>
+        <w:ind w:left="1800"/>
+        <w:jc w:val="both"/>
+        <w:rPr>
+          <w:rFonts w:ascii="Times New Roman" w:hAnsi="Times New Roman" w:cs="Times New Roman"/>
+          <w:sz w:val="24"/>
+          <w:szCs w:val="24"/>
+          <w:lang w:val="en-US"/>
+        </w:rPr>
+      </w:pPr>
+    </w:p>
+    <w:p>
+      <w:pPr>
+        <w:pStyle w:val="PargrafodaLista"/>
+        <w:spacing w:line="360" w:lineRule="auto"/>
+        <w:ind w:left="1800"/>
+        <w:jc w:val="both"/>
+        <w:rPr>
+          <w:rFonts w:ascii="Times New Roman" w:hAnsi="Times New Roman" w:cs="Times New Roman"/>
+          <w:sz w:val="24"/>
+          <w:szCs w:val="24"/>
+          <w:lang w:val="en-US"/>
+        </w:rPr>
+      </w:pPr>
+      <w:proofErr w:type="spellStart"/>
+      <w:r>
+        <w:rPr>
+          <w:rFonts w:ascii="Times New Roman" w:hAnsi="Times New Roman" w:cs="Times New Roman"/>
+          <w:sz w:val="24"/>
+          <w:szCs w:val="24"/>
+          <w:lang w:val="en-US"/>
+        </w:rPr>
+        <w:t>gci</w:t>
+      </w:r>
+      <w:proofErr w:type="spellEnd"/>
+      <w:r>
+        <w:rPr>
+          <w:rFonts w:ascii="Times New Roman" w:hAnsi="Times New Roman" w:cs="Times New Roman"/>
+          <w:sz w:val="24"/>
+          <w:szCs w:val="24"/>
+          <w:lang w:val="en-US"/>
+        </w:rPr>
+        <w:t xml:space="preserve"> -Recurse -File |</w:t>
+      </w:r>
+    </w:p>
+    <w:p>
+      <w:pPr>
+        <w:pStyle w:val="PargrafodaLista"/>
+        <w:spacing w:line="360" w:lineRule="auto"/>
+        <w:ind w:left="1800"/>
+        <w:jc w:val="both"/>
+        <w:rPr>
+          <w:rFonts w:ascii="Times New Roman" w:hAnsi="Times New Roman" w:cs="Times New Roman"/>
+          <w:sz w:val="24"/>
+          <w:szCs w:val="24"/>
+        </w:rPr>
+      </w:pPr>
+      <w:r>
+        <w:rPr>
+          <w:rFonts w:ascii="Times New Roman" w:hAnsi="Times New Roman" w:cs="Times New Roman"/>
+          <w:sz w:val="24"/>
+          <w:szCs w:val="24"/>
+          <w:lang w:val="en-US"/>
+        </w:rPr>
+        <w:t xml:space="preserve"> </w:t>
+      </w:r>
+      <w:r>
+        <w:rPr>
+          <w:rFonts w:ascii="Times New Roman" w:hAnsi="Times New Roman" w:cs="Times New Roman"/>
+          <w:sz w:val="24"/>
+          <w:szCs w:val="24"/>
+        </w:rPr>
+        <w:t>? Name -like "*_migrando_*" |</w:t>
+      </w:r>
+    </w:p>
+    <w:p>
+      <w:pPr>
+        <w:pStyle w:val="PargrafodaLista"/>
+        <w:spacing w:line="360" w:lineRule="auto"/>
+        <w:ind w:left="1800"/>
+        <w:jc w:val="both"/>
+        <w:rPr>
+          <w:rFonts w:ascii="Times New Roman" w:hAnsi="Times New Roman" w:cs="Times New Roman"/>
+          <w:sz w:val="24"/>
+          <w:szCs w:val="24"/>
+        </w:rPr>
+      </w:pPr>
+      <w:r>
+        <w:rPr>
+          <w:rFonts w:ascii="Times New Roman" w:hAnsi="Times New Roman" w:cs="Times New Roman"/>
+          <w:sz w:val="24"/>
+          <w:szCs w:val="24"/>
+        </w:rPr>
+        <w:t xml:space="preserve"> </w:t>
+      </w:r>
+      <w:proofErr w:type="spellStart"/>
+      <w:r>
+        <w:rPr>
+          <w:rFonts w:ascii="Times New Roman" w:hAnsi="Times New Roman" w:cs="Times New Roman"/>
+          <w:sz w:val="24"/>
+          <w:szCs w:val="24"/>
+        </w:rPr>
+        <w:t>Select</w:t>
+      </w:r>
+      <w:proofErr w:type="spellEnd"/>
+      <w:r>
+        <w:rPr>
+          <w:rFonts w:ascii="Times New Roman" w:hAnsi="Times New Roman" w:cs="Times New Roman"/>
+          <w:sz w:val="24"/>
+          <w:szCs w:val="24"/>
+        </w:rPr>
+        <w:t xml:space="preserve"> `</w:t>
+      </w:r>
+    </w:p>
+    <w:p>
+      <w:pPr>
+        <w:pStyle w:val="PargrafodaLista"/>
+        <w:spacing w:line="360" w:lineRule="auto"/>
+        <w:ind w:left="1800"/>
+        <w:jc w:val="both"/>
+        <w:rPr>
+          <w:rFonts w:ascii="Times New Roman" w:hAnsi="Times New Roman" w:cs="Times New Roman"/>
+          <w:sz w:val="24"/>
+          <w:szCs w:val="24"/>
+        </w:rPr>
+      </w:pPr>
+      <w:r>
+        <w:rPr>
+          <w:rFonts w:ascii="Times New Roman" w:hAnsi="Times New Roman" w:cs="Times New Roman"/>
+          <w:sz w:val="24"/>
+          <w:szCs w:val="24"/>
+        </w:rPr>
+        <w:t xml:space="preserve">      $</w:t>
+      </w:r>
+      <w:proofErr w:type="spellStart"/>
+      <w:r>
+        <w:rPr>
+          <w:rFonts w:ascii="Times New Roman" w:hAnsi="Times New Roman" w:cs="Times New Roman"/>
+          <w:sz w:val="24"/>
+          <w:szCs w:val="24"/>
+        </w:rPr>
+        <w:t>params</w:t>
+      </w:r>
+      <w:proofErr w:type="spellEnd"/>
+    </w:p>
+    <w:p>
+      <w:pPr>
+        <w:pStyle w:val="PargrafodaLista"/>
+        <w:numPr>
+          <w:ilvl w:val="1"/>
+          <w:numId w:val="1"/>
+        </w:numPr>
+        <w:spacing w:line="360" w:lineRule="auto"/>
+        <w:jc w:val="both"/>
+        <w:rPr>
+          <w:rFonts w:ascii="Times New Roman" w:hAnsi="Times New Roman" w:cs="Times New Roman"/>
+          <w:sz w:val="24"/>
+          <w:szCs w:val="24"/>
         </w:rPr>
       </w:pPr>
     </w:p>

</xml_diff>